<commit_message>
added temporary word files to .gitignore. Made default activityditribution values initialise properly in the Variables class rather than from MainActivity
</commit_message>
<xml_diff>
--- a/Developer Documentation.docx
+++ b/Developer Documentation.docx
@@ -152,13 +152,15 @@
           <w:rStyle w:val="BookTitle"/>
           <w:rFonts w:ascii="Lato" w:hAnsi="Lato"/>
           <w:i w:val="0"/>
-        </w:rPr>
-      </w:pPr>
-      <w:r>
-        <w:rPr>
-          <w:rStyle w:val="BookTitle"/>
-          <w:rFonts w:ascii="Lato" w:hAnsi="Lato"/>
-          <w:i w:val="0"/>
+          <w:u w:val="single"/>
+        </w:rPr>
+      </w:pPr>
+      <w:r>
+        <w:rPr>
+          <w:rStyle w:val="BookTitle"/>
+          <w:rFonts w:ascii="Lato" w:hAnsi="Lato"/>
+          <w:i w:val="0"/>
+          <w:u w:val="single"/>
         </w:rPr>
         <w:lastRenderedPageBreak/>
         <w:t>Purpose of this document</w:t>
@@ -180,16 +182,70 @@
           <w:b w:val="0"/>
           <w:i w:val="0"/>
         </w:rPr>
-        <w:t xml:space="preserve">The purpose of this document is to describe easily and accessibly how the inner workings of the Onerous App. This is to allow future developers to easily be able to maintain the code, add features/functions, </w:t>
-      </w:r>
-      <w:r>
-        <w:rPr>
-          <w:rStyle w:val="BookTitle"/>
-          <w:rFonts w:ascii="Lato" w:hAnsi="Lato"/>
-          <w:b w:val="0"/>
-          <w:i w:val="0"/>
-        </w:rPr>
-        <w:t>upgrade the UI and perhaps even port the app to another platform such as IOS.</w:t>
+        <w:t>The purpose of this document is to describe</w:t>
+      </w:r>
+      <w:r>
+        <w:rPr>
+          <w:rStyle w:val="BookTitle"/>
+          <w:rFonts w:ascii="Lato" w:hAnsi="Lato"/>
+          <w:b w:val="0"/>
+          <w:i w:val="0"/>
+        </w:rPr>
+        <w:t>,</w:t>
+      </w:r>
+      <w:r>
+        <w:rPr>
+          <w:rStyle w:val="BookTitle"/>
+          <w:rFonts w:ascii="Lato" w:hAnsi="Lato"/>
+          <w:b w:val="0"/>
+          <w:i w:val="0"/>
+        </w:rPr>
+        <w:t xml:space="preserve"> easily and accessibly</w:t>
+      </w:r>
+      <w:r>
+        <w:rPr>
+          <w:rStyle w:val="BookTitle"/>
+          <w:rFonts w:ascii="Lato" w:hAnsi="Lato"/>
+          <w:b w:val="0"/>
+          <w:i w:val="0"/>
+        </w:rPr>
+        <w:t xml:space="preserve">, </w:t>
+      </w:r>
+      <w:r>
+        <w:rPr>
+          <w:rStyle w:val="BookTitle"/>
+          <w:rFonts w:ascii="Lato" w:hAnsi="Lato"/>
+          <w:b w:val="0"/>
+          <w:i w:val="0"/>
+        </w:rPr>
+        <w:t xml:space="preserve">the inner workings of the Onerous App. This is to allow future developers to easily be able to maintain the code, add features/functions, </w:t>
+      </w:r>
+      <w:r>
+        <w:rPr>
+          <w:rStyle w:val="BookTitle"/>
+          <w:rFonts w:ascii="Lato" w:hAnsi="Lato"/>
+          <w:b w:val="0"/>
+          <w:i w:val="0"/>
+        </w:rPr>
+        <w:t xml:space="preserve">upgrade the UI and perhaps even port the app to </w:t>
+      </w:r>
+      <w:r>
+        <w:rPr>
+          <w:rStyle w:val="BookTitle"/>
+          <w:rFonts w:ascii="Lato" w:hAnsi="Lato"/>
+          <w:b w:val="0"/>
+          <w:i w:val="0"/>
+        </w:rPr>
+        <w:t>another platform such as i</w:t>
+      </w:r>
+      <w:r>
+        <w:rPr>
+          <w:rStyle w:val="BookTitle"/>
+          <w:rFonts w:ascii="Lato" w:hAnsi="Lato"/>
+          <w:b w:val="0"/>
+          <w:i w:val="0"/>
+        </w:rPr>
+        <w:t>OS.</w:t>
       </w:r>
     </w:p>
     <w:p>
@@ -210,8 +266,854 @@
         </w:rPr>
         <w:t>What this document will not do is explain the Android or Java framework. It will not detail how methods or functions operate but will summarise their job and input/outputs.</w:t>
       </w:r>
+      <w:r>
+        <w:rPr>
+          <w:rStyle w:val="BookTitle"/>
+          <w:rFonts w:ascii="Lato" w:hAnsi="Lato"/>
+          <w:b w:val="0"/>
+          <w:i w:val="0"/>
+        </w:rPr>
+        <w:t xml:space="preserve"> </w:t>
+      </w:r>
+      <w:r>
+        <w:rPr>
+          <w:rStyle w:val="BookTitle"/>
+          <w:rFonts w:ascii="Lato" w:hAnsi="Lato"/>
+          <w:b w:val="0"/>
+          <w:i w:val="0"/>
+        </w:rPr>
+        <w:t>If further technical detail is required</w:t>
+      </w:r>
+      <w:r>
+        <w:rPr>
+          <w:rStyle w:val="BookTitle"/>
+          <w:rFonts w:ascii="Lato" w:hAnsi="Lato"/>
+          <w:b w:val="0"/>
+          <w:i w:val="0"/>
+        </w:rPr>
+        <w:t>,</w:t>
+      </w:r>
+      <w:r>
+        <w:rPr>
+          <w:rStyle w:val="BookTitle"/>
+          <w:rFonts w:ascii="Lato" w:hAnsi="Lato"/>
+          <w:b w:val="0"/>
+          <w:i w:val="0"/>
+        </w:rPr>
+        <w:t xml:space="preserve"> the commented source code can be found in the project files</w:t>
+      </w:r>
+      <w:r>
+        <w:rPr>
+          <w:rStyle w:val="BookTitle"/>
+          <w:rFonts w:ascii="Lato" w:hAnsi="Lato"/>
+          <w:b w:val="0"/>
+          <w:i w:val="0"/>
+        </w:rPr>
+        <w:t>.</w:t>
+      </w:r>
+    </w:p>
+    <w:p>
+      <w:pPr>
+        <w:rPr>
+          <w:rStyle w:val="BookTitle"/>
+          <w:rFonts w:ascii="Lato" w:hAnsi="Lato"/>
+          <w:b w:val="0"/>
+          <w:i w:val="0"/>
+        </w:rPr>
+      </w:pPr>
+      <w:r>
+        <w:rPr>
+          <w:rStyle w:val="BookTitle"/>
+          <w:rFonts w:ascii="Lato" w:hAnsi="Lato"/>
+          <w:b w:val="0"/>
+          <w:i w:val="0"/>
+        </w:rPr>
+        <w:br w:type="page"/>
+      </w:r>
+    </w:p>
+    <w:p>
+      <w:pPr>
+        <w:rPr>
+          <w:rStyle w:val="BookTitle"/>
+          <w:rFonts w:ascii="Lato" w:hAnsi="Lato"/>
+          <w:i w:val="0"/>
+          <w:sz w:val="24"/>
+          <w:u w:val="single"/>
+        </w:rPr>
+      </w:pPr>
+      <w:r>
+        <w:rPr>
+          <w:rStyle w:val="BookTitle"/>
+          <w:rFonts w:ascii="Lato" w:hAnsi="Lato"/>
+          <w:i w:val="0"/>
+          <w:sz w:val="24"/>
+          <w:u w:val="single"/>
+        </w:rPr>
+        <w:lastRenderedPageBreak/>
+        <w:t xml:space="preserve">Control Flow </w:t>
+      </w:r>
+    </w:p>
+    <w:p>
+      <w:pPr>
+        <w:rPr>
+          <w:rStyle w:val="BookTitle"/>
+          <w:rFonts w:ascii="Lato" w:hAnsi="Lato"/>
+          <w:i w:val="0"/>
+        </w:rPr>
+      </w:pPr>
+      <w:r>
+        <w:rPr>
+          <w:rStyle w:val="BookTitle"/>
+          <w:rFonts w:ascii="Lato" w:hAnsi="Lato"/>
+          <w:i w:val="0"/>
+        </w:rPr>
+        <w:t>General overview</w:t>
+      </w:r>
+    </w:p>
+    <w:p>
+      <w:pPr>
+        <w:rPr>
+          <w:rStyle w:val="BookTitle"/>
+          <w:rFonts w:ascii="Lato" w:hAnsi="Lato"/>
+          <w:i w:val="0"/>
+        </w:rPr>
+      </w:pPr>
       <w:bookmarkStart w:id="0" w:name="_GoBack"/>
       <w:bookmarkEnd w:id="0"/>
+    </w:p>
+    <w:p>
+      <w:pPr>
+        <w:rPr>
+          <w:rStyle w:val="BookTitle"/>
+          <w:rFonts w:ascii="Lato" w:hAnsi="Lato"/>
+          <w:b w:val="0"/>
+          <w:i w:val="0"/>
+        </w:rPr>
+      </w:pPr>
+      <w:r>
+        <w:rPr>
+          <w:rStyle w:val="BookTitle"/>
+          <w:rFonts w:ascii="Lato" w:hAnsi="Lato"/>
+          <w:b w:val="0"/>
+          <w:i w:val="0"/>
+        </w:rPr>
+        <w:t xml:space="preserve">This </w:t>
+      </w:r>
+      <w:r>
+        <w:rPr>
+          <w:rStyle w:val="BookTitle"/>
+          <w:rFonts w:ascii="Lato" w:hAnsi="Lato"/>
+          <w:b w:val="0"/>
+          <w:i w:val="0"/>
+        </w:rPr>
+        <w:t xml:space="preserve">a </w:t>
+      </w:r>
+      <w:r>
+        <w:rPr>
+          <w:rStyle w:val="BookTitle"/>
+          <w:rFonts w:ascii="Lato" w:hAnsi="Lato"/>
+          <w:b w:val="0"/>
+          <w:i w:val="0"/>
+        </w:rPr>
+        <w:t>repeatable, three</w:t>
+      </w:r>
+      <w:r>
+        <w:rPr>
+          <w:rStyle w:val="BookTitle"/>
+          <w:rFonts w:ascii="Lato" w:hAnsi="Lato"/>
+          <w:b w:val="0"/>
+          <w:i w:val="0"/>
+        </w:rPr>
+        <w:t>-step process is a</w:t>
+      </w:r>
+      <w:r>
+        <w:rPr>
+          <w:rStyle w:val="BookTitle"/>
+          <w:rFonts w:ascii="Lato" w:hAnsi="Lato"/>
+          <w:b w:val="0"/>
+          <w:i w:val="0"/>
+        </w:rPr>
+        <w:t xml:space="preserve"> typical way a user could navigate the app whilst operating it.</w:t>
+      </w:r>
+    </w:p>
+    <w:p>
+      <w:pPr>
+        <w:rPr>
+          <w:rFonts w:ascii="Lato" w:hAnsi="Lato"/>
+          <w:b/>
+          <w:bCs/>
+          <w:iCs/>
+          <w:spacing w:val="5"/>
+        </w:rPr>
+      </w:pPr>
+      <w:r>
+        <w:rPr>
+          <w:rFonts w:ascii="Lato" w:hAnsi="Lato"/>
+          <w:b/>
+          <w:bCs/>
+          <w:iCs/>
+          <w:noProof/>
+          <w:spacing w:val="5"/>
+          <w:lang w:eastAsia="en-GB"/>
+        </w:rPr>
+        <mc:AlternateContent>
+          <mc:Choice Requires="wpg">
+            <w:drawing>
+              <wp:anchor distT="0" distB="0" distL="114300" distR="114300" simplePos="0" relativeHeight="251669504" behindDoc="0" locked="0" layoutInCell="1" allowOverlap="1">
+                <wp:simplePos x="0" y="0"/>
+                <wp:positionH relativeFrom="margin">
+                  <wp:align>left</wp:align>
+                </wp:positionH>
+                <wp:positionV relativeFrom="paragraph">
+                  <wp:posOffset>8609</wp:posOffset>
+                </wp:positionV>
+                <wp:extent cx="5222727" cy="637369"/>
+                <wp:effectExtent l="0" t="0" r="16510" b="29845"/>
+                <wp:wrapNone/>
+                <wp:docPr id="23" name="Group 23"/>
+                <wp:cNvGraphicFramePr/>
+                <a:graphic xmlns:a="http://schemas.openxmlformats.org/drawingml/2006/main">
+                  <a:graphicData uri="http://schemas.microsoft.com/office/word/2010/wordprocessingGroup">
+                    <wpg:wgp>
+                      <wpg:cNvGrpSpPr/>
+                      <wpg:grpSpPr>
+                        <a:xfrm>
+                          <a:off x="0" y="0"/>
+                          <a:ext cx="5222727" cy="637369"/>
+                          <a:chOff x="0" y="0"/>
+                          <a:chExt cx="5222727" cy="637369"/>
+                        </a:xfrm>
+                      </wpg:grpSpPr>
+                      <wps:wsp>
+                        <wps:cNvPr id="6" name="Rounded Rectangle 6"/>
+                        <wps:cNvSpPr/>
+                        <wps:spPr>
+                          <a:xfrm>
+                            <a:off x="0" y="0"/>
+                            <a:ext cx="1175657" cy="308610"/>
+                          </a:xfrm>
+                          <a:prstGeom prst="roundRect">
+                            <a:avLst/>
+                          </a:prstGeom>
+                        </wps:spPr>
+                        <wps:style>
+                          <a:lnRef idx="2">
+                            <a:schemeClr val="accent3"/>
+                          </a:lnRef>
+                          <a:fillRef idx="1">
+                            <a:schemeClr val="lt1"/>
+                          </a:fillRef>
+                          <a:effectRef idx="0">
+                            <a:schemeClr val="accent3"/>
+                          </a:effectRef>
+                          <a:fontRef idx="minor">
+                            <a:schemeClr val="dk1"/>
+                          </a:fontRef>
+                        </wps:style>
+                        <wps:txbx>
+                          <w:txbxContent>
+                            <w:p>
+                              <w:pPr>
+                                <w:rPr>
+                                  <w:rFonts w:ascii="Aller" w:hAnsi="Aller"/>
+                                </w:rPr>
+                              </w:pPr>
+                              <w:r>
+                                <w:rPr>
+                                  <w:rFonts w:ascii="Aller" w:hAnsi="Aller"/>
+                                </w:rPr>
+                                <w:t>Variables Tab</w:t>
+                              </w:r>
+                            </w:p>
+                          </w:txbxContent>
+                        </wps:txbx>
+                        <wps:bodyPr rot="0" spcFirstLastPara="0" vertOverflow="overflow" horzOverflow="overflow" vert="horz" wrap="square" lIns="91440" tIns="45720" rIns="91440" bIns="45720" numCol="1" spcCol="0" rtlCol="0" fromWordArt="0" anchor="ctr" anchorCtr="0" forceAA="0" compatLnSpc="1">
+                          <a:prstTxWarp prst="textNoShape">
+                            <a:avLst/>
+                          </a:prstTxWarp>
+                          <a:noAutofit/>
+                        </wps:bodyPr>
+                      </wps:wsp>
+                      <wps:wsp>
+                        <wps:cNvPr id="7" name="Rounded Rectangle 7"/>
+                        <wps:cNvSpPr/>
+                        <wps:spPr>
+                          <a:xfrm>
+                            <a:off x="1998921" y="21265"/>
+                            <a:ext cx="1234440" cy="308610"/>
+                          </a:xfrm>
+                          <a:prstGeom prst="roundRect">
+                            <a:avLst/>
+                          </a:prstGeom>
+                        </wps:spPr>
+                        <wps:style>
+                          <a:lnRef idx="2">
+                            <a:schemeClr val="accent3"/>
+                          </a:lnRef>
+                          <a:fillRef idx="1">
+                            <a:schemeClr val="lt1"/>
+                          </a:fillRef>
+                          <a:effectRef idx="0">
+                            <a:schemeClr val="accent3"/>
+                          </a:effectRef>
+                          <a:fontRef idx="minor">
+                            <a:schemeClr val="dk1"/>
+                          </a:fontRef>
+                        </wps:style>
+                        <wps:txbx>
+                          <w:txbxContent>
+                            <w:p>
+                              <w:pPr>
+                                <w:rPr>
+                                  <w:rFonts w:ascii="Aller" w:hAnsi="Aller"/>
+                                </w:rPr>
+                              </w:pPr>
+                              <w:r>
+                                <w:rPr>
+                                  <w:rFonts w:ascii="Aller" w:hAnsi="Aller"/>
+                                </w:rPr>
+                                <w:t>Simulation Tab</w:t>
+                              </w:r>
+                            </w:p>
+                          </w:txbxContent>
+                        </wps:txbx>
+                        <wps:bodyPr rot="0" spcFirstLastPara="0" vertOverflow="overflow" horzOverflow="overflow" vert="horz" wrap="square" lIns="91440" tIns="45720" rIns="91440" bIns="45720" numCol="1" spcCol="0" rtlCol="0" fromWordArt="0" anchor="ctr" anchorCtr="0" forceAA="0" compatLnSpc="1">
+                          <a:prstTxWarp prst="textNoShape">
+                            <a:avLst/>
+                          </a:prstTxWarp>
+                          <a:noAutofit/>
+                        </wps:bodyPr>
+                      </wps:wsp>
+                      <wps:wsp>
+                        <wps:cNvPr id="8" name="Rounded Rectangle 8"/>
+                        <wps:cNvSpPr/>
+                        <wps:spPr>
+                          <a:xfrm>
+                            <a:off x="4082902" y="10632"/>
+                            <a:ext cx="1139825" cy="308610"/>
+                          </a:xfrm>
+                          <a:prstGeom prst="roundRect">
+                            <a:avLst/>
+                          </a:prstGeom>
+                        </wps:spPr>
+                        <wps:style>
+                          <a:lnRef idx="2">
+                            <a:schemeClr val="accent3"/>
+                          </a:lnRef>
+                          <a:fillRef idx="1">
+                            <a:schemeClr val="lt1"/>
+                          </a:fillRef>
+                          <a:effectRef idx="0">
+                            <a:schemeClr val="accent3"/>
+                          </a:effectRef>
+                          <a:fontRef idx="minor">
+                            <a:schemeClr val="dk1"/>
+                          </a:fontRef>
+                        </wps:style>
+                        <wps:txbx>
+                          <w:txbxContent>
+                            <w:p>
+                              <w:pPr>
+                                <w:rPr>
+                                  <w:rFonts w:ascii="Aller" w:hAnsi="Aller"/>
+                                </w:rPr>
+                              </w:pPr>
+                              <w:r>
+                                <w:rPr>
+                                  <w:rFonts w:ascii="Aller" w:hAnsi="Aller"/>
+                                </w:rPr>
+                                <w:t>Results Tab</w:t>
+                              </w:r>
+                            </w:p>
+                          </w:txbxContent>
+                        </wps:txbx>
+                        <wps:bodyPr rot="0" spcFirstLastPara="0" vertOverflow="overflow" horzOverflow="overflow" vert="horz" wrap="square" lIns="91440" tIns="45720" rIns="91440" bIns="45720" numCol="1" spcCol="0" rtlCol="0" fromWordArt="0" anchor="ctr" anchorCtr="0" forceAA="0" compatLnSpc="1">
+                          <a:prstTxWarp prst="textNoShape">
+                            <a:avLst/>
+                          </a:prstTxWarp>
+                          <a:noAutofit/>
+                        </wps:bodyPr>
+                      </wps:wsp>
+                      <wps:wsp>
+                        <wps:cNvPr id="11" name="Straight Arrow Connector 11"/>
+                        <wps:cNvCnPr/>
+                        <wps:spPr>
+                          <a:xfrm>
+                            <a:off x="1212112" y="180753"/>
+                            <a:ext cx="771525" cy="0"/>
+                          </a:xfrm>
+                          <a:prstGeom prst="straightConnector1">
+                            <a:avLst/>
+                          </a:prstGeom>
+                          <a:ln>
+                            <a:tailEnd type="triangle"/>
+                          </a:ln>
+                        </wps:spPr>
+                        <wps:style>
+                          <a:lnRef idx="1">
+                            <a:schemeClr val="dk1"/>
+                          </a:lnRef>
+                          <a:fillRef idx="0">
+                            <a:schemeClr val="dk1"/>
+                          </a:fillRef>
+                          <a:effectRef idx="0">
+                            <a:schemeClr val="dk1"/>
+                          </a:effectRef>
+                          <a:fontRef idx="minor">
+                            <a:schemeClr val="tx1"/>
+                          </a:fontRef>
+                        </wps:style>
+                        <wps:bodyPr/>
+                      </wps:wsp>
+                      <wps:wsp>
+                        <wps:cNvPr id="12" name="Straight Arrow Connector 12"/>
+                        <wps:cNvCnPr/>
+                        <wps:spPr>
+                          <a:xfrm>
+                            <a:off x="3296093" y="170121"/>
+                            <a:ext cx="771525" cy="0"/>
+                          </a:xfrm>
+                          <a:prstGeom prst="straightConnector1">
+                            <a:avLst/>
+                          </a:prstGeom>
+                          <a:ln>
+                            <a:tailEnd type="triangle"/>
+                          </a:ln>
+                        </wps:spPr>
+                        <wps:style>
+                          <a:lnRef idx="1">
+                            <a:schemeClr val="dk1"/>
+                          </a:lnRef>
+                          <a:fillRef idx="0">
+                            <a:schemeClr val="dk1"/>
+                          </a:fillRef>
+                          <a:effectRef idx="0">
+                            <a:schemeClr val="dk1"/>
+                          </a:effectRef>
+                          <a:fontRef idx="minor">
+                            <a:schemeClr val="tx1"/>
+                          </a:fontRef>
+                        </wps:style>
+                        <wps:bodyPr/>
+                      </wps:wsp>
+                      <wpg:grpSp>
+                        <wpg:cNvPr id="22" name="Group 22"/>
+                        <wpg:cNvGrpSpPr/>
+                        <wpg:grpSpPr>
+                          <a:xfrm>
+                            <a:off x="648586" y="361507"/>
+                            <a:ext cx="3959525" cy="275862"/>
+                            <a:chOff x="0" y="0"/>
+                            <a:chExt cx="3959525" cy="472028"/>
+                          </a:xfrm>
+                        </wpg:grpSpPr>
+                        <wps:wsp>
+                          <wps:cNvPr id="18" name="Straight Connector 18"/>
+                          <wps:cNvCnPr/>
+                          <wps:spPr>
+                            <a:xfrm>
+                              <a:off x="3948546" y="17813"/>
+                              <a:ext cx="8255" cy="448310"/>
+                            </a:xfrm>
+                            <a:prstGeom prst="line">
+                              <a:avLst/>
+                            </a:prstGeom>
+                            <a:ln>
+                              <a:prstDash val="sysDash"/>
+                            </a:ln>
+                          </wps:spPr>
+                          <wps:style>
+                            <a:lnRef idx="1">
+                              <a:schemeClr val="dk1"/>
+                            </a:lnRef>
+                            <a:fillRef idx="0">
+                              <a:schemeClr val="dk1"/>
+                            </a:fillRef>
+                            <a:effectRef idx="0">
+                              <a:schemeClr val="dk1"/>
+                            </a:effectRef>
+                            <a:fontRef idx="minor">
+                              <a:schemeClr val="tx1"/>
+                            </a:fontRef>
+                          </wps:style>
+                          <wps:bodyPr/>
+                        </wps:wsp>
+                        <wps:wsp>
+                          <wps:cNvPr id="19" name="Straight Connector 19"/>
+                          <wps:cNvCnPr/>
+                          <wps:spPr>
+                            <a:xfrm flipH="1">
+                              <a:off x="0" y="463138"/>
+                              <a:ext cx="3959525" cy="8890"/>
+                            </a:xfrm>
+                            <a:prstGeom prst="line">
+                              <a:avLst/>
+                            </a:prstGeom>
+                            <a:ln>
+                              <a:prstDash val="sysDash"/>
+                            </a:ln>
+                          </wps:spPr>
+                          <wps:style>
+                            <a:lnRef idx="1">
+                              <a:schemeClr val="dk1"/>
+                            </a:lnRef>
+                            <a:fillRef idx="0">
+                              <a:schemeClr val="dk1"/>
+                            </a:fillRef>
+                            <a:effectRef idx="0">
+                              <a:schemeClr val="dk1"/>
+                            </a:effectRef>
+                            <a:fontRef idx="minor">
+                              <a:schemeClr val="tx1"/>
+                            </a:fontRef>
+                          </wps:style>
+                          <wps:bodyPr/>
+                        </wps:wsp>
+                        <wps:wsp>
+                          <wps:cNvPr id="21" name="Straight Arrow Connector 21"/>
+                          <wps:cNvCnPr/>
+                          <wps:spPr>
+                            <a:xfrm flipV="1">
+                              <a:off x="0" y="0"/>
+                              <a:ext cx="0" cy="472028"/>
+                            </a:xfrm>
+                            <a:prstGeom prst="straightConnector1">
+                              <a:avLst/>
+                            </a:prstGeom>
+                            <a:ln>
+                              <a:prstDash val="sysDash"/>
+                              <a:tailEnd type="triangle"/>
+                            </a:ln>
+                          </wps:spPr>
+                          <wps:style>
+                            <a:lnRef idx="1">
+                              <a:schemeClr val="dk1"/>
+                            </a:lnRef>
+                            <a:fillRef idx="0">
+                              <a:schemeClr val="dk1"/>
+                            </a:fillRef>
+                            <a:effectRef idx="0">
+                              <a:schemeClr val="dk1"/>
+                            </a:effectRef>
+                            <a:fontRef idx="minor">
+                              <a:schemeClr val="tx1"/>
+                            </a:fontRef>
+                          </wps:style>
+                          <wps:bodyPr/>
+                        </wps:wsp>
+                      </wpg:grpSp>
+                    </wpg:wgp>
+                  </a:graphicData>
+                </a:graphic>
+              </wp:anchor>
+            </w:drawing>
+          </mc:Choice>
+          <mc:Fallback>
+            <w:pict>
+              <v:group id="Group 23" o:spid="_x0000_s1026" style="position:absolute;margin-left:0;margin-top:.7pt;width:411.25pt;height:50.2pt;z-index:251669504;mso-position-horizontal:left;mso-position-horizontal-relative:margin" coordsize="52227,6373" o:gfxdata="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">
+                <v:roundrect id="Rounded Rectangle 6" o:spid="_x0000_s1027" style="position:absolute;width:11756;height:3086;visibility:visible;mso-wrap-style:square;v-text-anchor:middle" arcsize="10923f" o:gfxdata="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" fillcolor="white [3201]" strokecolor="#a5a5a5 [3206]" strokeweight="1pt">
+                  <v:stroke joinstyle="miter"/>
+                  <v:textbox>
+                    <w:txbxContent>
+                      <w:p>
+                        <w:pPr>
+                          <w:rPr>
+                            <w:rFonts w:ascii="Aller" w:hAnsi="Aller"/>
+                          </w:rPr>
+                        </w:pPr>
+                        <w:r>
+                          <w:rPr>
+                            <w:rFonts w:ascii="Aller" w:hAnsi="Aller"/>
+                          </w:rPr>
+                          <w:t>Variables Tab</w:t>
+                        </w:r>
+                      </w:p>
+                    </w:txbxContent>
+                  </v:textbox>
+                </v:roundrect>
+                <v:roundrect id="Rounded Rectangle 7" o:spid="_x0000_s1028" style="position:absolute;left:19989;top:212;width:12344;height:3086;visibility:visible;mso-wrap-style:square;v-text-anchor:middle" arcsize="10923f" o:gfxdata="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" fillcolor="white [3201]" strokecolor="#a5a5a5 [3206]" strokeweight="1pt">
+                  <v:stroke joinstyle="miter"/>
+                  <v:textbox>
+                    <w:txbxContent>
+                      <w:p>
+                        <w:pPr>
+                          <w:rPr>
+                            <w:rFonts w:ascii="Aller" w:hAnsi="Aller"/>
+                          </w:rPr>
+                        </w:pPr>
+                        <w:r>
+                          <w:rPr>
+                            <w:rFonts w:ascii="Aller" w:hAnsi="Aller"/>
+                          </w:rPr>
+                          <w:t>Simulation Tab</w:t>
+                        </w:r>
+                      </w:p>
+                    </w:txbxContent>
+                  </v:textbox>
+                </v:roundrect>
+                <v:roundrect id="Rounded Rectangle 8" o:spid="_x0000_s1029" style="position:absolute;left:40829;top:106;width:11398;height:3086;visibility:visible;mso-wrap-style:square;v-text-anchor:middle" arcsize="10923f" o:gfxdata="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" fillcolor="white [3201]" strokecolor="#a5a5a5 [3206]" strokeweight="1pt">
+                  <v:stroke joinstyle="miter"/>
+                  <v:textbox>
+                    <w:txbxContent>
+                      <w:p>
+                        <w:pPr>
+                          <w:rPr>
+                            <w:rFonts w:ascii="Aller" w:hAnsi="Aller"/>
+                          </w:rPr>
+                        </w:pPr>
+                        <w:r>
+                          <w:rPr>
+                            <w:rFonts w:ascii="Aller" w:hAnsi="Aller"/>
+                          </w:rPr>
+                          <w:t>Results Tab</w:t>
+                        </w:r>
+                      </w:p>
+                    </w:txbxContent>
+                  </v:textbox>
+                </v:roundrect>
+                <v:shapetype id="_x0000_t32" coordsize="21600,21600" o:spt="32" o:oned="t" path="m,l21600,21600e" filled="f">
+                  <v:path arrowok="t" fillok="f" o:connecttype="none"/>
+                  <o:lock v:ext="edit" shapetype="t"/>
+                </v:shapetype>
+                <v:shape id="Straight Arrow Connector 11" o:spid="_x0000_s1030" type="#_x0000_t32" style="position:absolute;left:12121;top:1807;width:7715;height:0;visibility:visible;mso-wrap-style:square" o:connectortype="straight" o:gfxdata="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" strokecolor="black [3200]" strokeweight=".5pt">
+                  <v:stroke endarrow="block" joinstyle="miter"/>
+                </v:shape>
+                <v:shape id="Straight Arrow Connector 12" o:spid="_x0000_s1031" type="#_x0000_t32" style="position:absolute;left:32960;top:1701;width:7716;height:0;visibility:visible;mso-wrap-style:square" o:connectortype="straight" o:gfxdata="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" strokecolor="black [3200]" strokeweight=".5pt">
+                  <v:stroke endarrow="block" joinstyle="miter"/>
+                </v:shape>
+                <v:group id="Group 22" o:spid="_x0000_s1032" style="position:absolute;left:6485;top:3615;width:39596;height:2758" coordsize="39595,4720" o:gfxdata="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">
+                  <v:line id="Straight Connector 18" o:spid="_x0000_s1033" style="position:absolute;visibility:visible;mso-wrap-style:square" from="39485,178" to="39568,4661" o:connectortype="straight" o:gfxdata="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" strokecolor="black [3200]" strokeweight=".5pt">
+                    <v:stroke dashstyle="3 1" joinstyle="miter"/>
+                  </v:line>
+                  <v:line id="Straight Connector 19" o:spid="_x0000_s1034" style="position:absolute;flip:x;visibility:visible;mso-wrap-style:square" from="0,4631" to="39595,4720" o:connectortype="straight" o:gfxdata="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" strokecolor="black [3200]" strokeweight=".5pt">
+                    <v:stroke dashstyle="3 1" joinstyle="miter"/>
+                  </v:line>
+                  <v:shape id="Straight Arrow Connector 21" o:spid="_x0000_s1035" type="#_x0000_t32" style="position:absolute;width:0;height:4720;flip:y;visibility:visible;mso-wrap-style:square" o:connectortype="straight" o:gfxdata="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" strokecolor="black [3200]" strokeweight=".5pt">
+                    <v:stroke dashstyle="3 1" endarrow="block" joinstyle="miter"/>
+                  </v:shape>
+                </v:group>
+                <w10:wrap anchorx="margin"/>
+              </v:group>
+            </w:pict>
+          </mc:Fallback>
+        </mc:AlternateContent>
+      </w:r>
+    </w:p>
+    <w:p>
+      <w:pPr>
+        <w:rPr>
+          <w:rFonts w:ascii="Lato" w:hAnsi="Lato"/>
+          <w:b/>
+          <w:bCs/>
+          <w:iCs/>
+          <w:spacing w:val="5"/>
+        </w:rPr>
+      </w:pPr>
+    </w:p>
+    <w:p>
+      <w:pPr>
+        <w:rPr>
+          <w:rFonts w:ascii="Lato" w:hAnsi="Lato"/>
+          <w:b/>
+          <w:bCs/>
+          <w:iCs/>
+          <w:spacing w:val="5"/>
+        </w:rPr>
+      </w:pPr>
+    </w:p>
+    <w:p>
+      <w:pPr>
+        <w:rPr>
+          <w:rFonts w:ascii="Lato" w:hAnsi="Lato"/>
+          <w:bCs/>
+          <w:iCs/>
+          <w:spacing w:val="5"/>
+        </w:rPr>
+      </w:pPr>
+      <w:r>
+        <w:rPr>
+          <w:rFonts w:ascii="Lato" w:hAnsi="Lato"/>
+          <w:bCs/>
+          <w:iCs/>
+          <w:spacing w:val="5"/>
+        </w:rPr>
+        <w:t xml:space="preserve">Below is a brief summary of what role each of the three tabs fulfil in </w:t>
+      </w:r>
+      <w:r>
+        <w:rPr>
+          <w:rFonts w:ascii="Lato" w:hAnsi="Lato"/>
+          <w:bCs/>
+          <w:iCs/>
+          <w:spacing w:val="5"/>
+        </w:rPr>
+        <w:t>the overall operation of the app.</w:t>
+      </w:r>
+    </w:p>
+    <w:p>
+      <w:pPr>
+        <w:pStyle w:val="ListParagraph"/>
+        <w:numPr>
+          <w:ilvl w:val="0"/>
+          <w:numId w:val="2"/>
+        </w:numPr>
+        <w:rPr>
+          <w:rFonts w:ascii="Lato" w:hAnsi="Lato"/>
+          <w:bCs/>
+          <w:iCs/>
+          <w:spacing w:val="5"/>
+        </w:rPr>
+      </w:pPr>
+      <w:r>
+        <w:rPr>
+          <w:rFonts w:ascii="Lato" w:hAnsi="Lato"/>
+          <w:bCs/>
+          <w:iCs/>
+          <w:spacing w:val="5"/>
+        </w:rPr>
+        <w:t>Variables Tab: allows the user to view the current simulation variables and to change them if desired.</w:t>
+      </w:r>
+    </w:p>
+    <w:p>
+      <w:pPr>
+        <w:pStyle w:val="ListParagraph"/>
+        <w:numPr>
+          <w:ilvl w:val="0"/>
+          <w:numId w:val="2"/>
+        </w:numPr>
+        <w:rPr>
+          <w:rFonts w:ascii="Lato" w:hAnsi="Lato"/>
+          <w:bCs/>
+          <w:iCs/>
+          <w:spacing w:val="5"/>
+        </w:rPr>
+      </w:pPr>
+      <w:r>
+        <w:rPr>
+          <w:rFonts w:ascii="Lato" w:hAnsi="Lato"/>
+          <w:bCs/>
+          <w:iCs/>
+          <w:spacing w:val="5"/>
+        </w:rPr>
+        <w:t xml:space="preserve">Simulation Tab: </w:t>
+      </w:r>
+      <w:r>
+        <w:rPr>
+          <w:rFonts w:ascii="Lato" w:hAnsi="Lato"/>
+          <w:bCs/>
+          <w:iCs/>
+          <w:spacing w:val="5"/>
+        </w:rPr>
+        <w:t>allows the user to begin the simulation with the set variables. They can choose to view the graphics and animations or choose to toggle them off for an instant run.</w:t>
+      </w:r>
+    </w:p>
+    <w:p>
+      <w:pPr>
+        <w:pStyle w:val="ListParagraph"/>
+        <w:numPr>
+          <w:ilvl w:val="0"/>
+          <w:numId w:val="2"/>
+        </w:numPr>
+        <w:rPr>
+          <w:rFonts w:ascii="Lato" w:hAnsi="Lato"/>
+          <w:bCs/>
+          <w:iCs/>
+          <w:spacing w:val="5"/>
+        </w:rPr>
+      </w:pPr>
+      <w:r>
+        <w:rPr>
+          <w:rFonts w:ascii="Lato" w:hAnsi="Lato"/>
+          <w:bCs/>
+          <w:iCs/>
+          <w:spacing w:val="5"/>
+        </w:rPr>
+        <w:t xml:space="preserve">Results Tab: </w:t>
+      </w:r>
+      <w:r>
+        <w:rPr>
+          <w:rFonts w:ascii="Lato" w:hAnsi="Lato"/>
+          <w:bCs/>
+          <w:iCs/>
+          <w:spacing w:val="5"/>
+        </w:rPr>
+        <w:t>allows</w:t>
+      </w:r>
+      <w:r>
+        <w:rPr>
+          <w:rFonts w:ascii="Lato" w:hAnsi="Lato"/>
+          <w:bCs/>
+          <w:iCs/>
+          <w:spacing w:val="5"/>
+        </w:rPr>
+        <w:t xml:space="preserve"> view</w:t>
+      </w:r>
+      <w:r>
+        <w:rPr>
+          <w:rFonts w:ascii="Lato" w:hAnsi="Lato"/>
+          <w:bCs/>
+          <w:iCs/>
+          <w:spacing w:val="5"/>
+        </w:rPr>
+        <w:t>ing of</w:t>
+      </w:r>
+      <w:r>
+        <w:rPr>
+          <w:rFonts w:ascii="Lato" w:hAnsi="Lato"/>
+          <w:bCs/>
+          <w:iCs/>
+          <w:spacing w:val="5"/>
+        </w:rPr>
+        <w:t xml:space="preserve"> the statistics and graphs generated from the mos</w:t>
+      </w:r>
+      <w:r>
+        <w:rPr>
+          <w:rFonts w:ascii="Lato" w:hAnsi="Lato"/>
+          <w:bCs/>
+          <w:iCs/>
+          <w:spacing w:val="5"/>
+        </w:rPr>
+        <w:t>t recent simulation</w:t>
+      </w:r>
+      <w:r>
+        <w:rPr>
+          <w:rFonts w:ascii="Lato" w:hAnsi="Lato"/>
+          <w:bCs/>
+          <w:iCs/>
+          <w:spacing w:val="5"/>
+        </w:rPr>
+        <w:t>.</w:t>
+      </w:r>
+    </w:p>
+    <w:p>
+      <w:pPr>
+        <w:rPr>
+          <w:rFonts w:ascii="Lato" w:hAnsi="Lato"/>
+          <w:b/>
+          <w:bCs/>
+          <w:iCs/>
+          <w:spacing w:val="5"/>
+        </w:rPr>
+      </w:pPr>
+      <w:r>
+        <w:rPr>
+          <w:rFonts w:ascii="Lato" w:hAnsi="Lato"/>
+          <w:b/>
+          <w:bCs/>
+          <w:iCs/>
+          <w:spacing w:val="5"/>
+        </w:rPr>
+        <w:t>The Variables Tab</w:t>
+      </w:r>
+    </w:p>
+    <w:p>
+      <w:pPr>
+        <w:rPr>
+          <w:rFonts w:ascii="Lato" w:hAnsi="Lato"/>
+          <w:bCs/>
+          <w:iCs/>
+          <w:spacing w:val="5"/>
+        </w:rPr>
+      </w:pPr>
     </w:p>
     <w:sectPr>
       <w:pgSz w:w="11906" w:h="16838"/>
@@ -226,6 +1128,92 @@
 <file path=word/numbering.xml><?xml version="1.0" encoding="utf-8"?>
 <w:numbering xmlns:wpc="http://schemas.microsoft.com/office/word/2010/wordprocessingCanvas" xmlns:mc="http://schemas.openxmlformats.org/markup-compatibility/2006" xmlns:o="urn:schemas-microsoft-com:office:office" xmlns:r="http://schemas.openxmlformats.org/officeDocument/2006/relationships" xmlns:m="http://schemas.openxmlformats.org/officeDocument/2006/math" xmlns:v="urn:schemas-microsoft-com:vml" xmlns:wp14="http://schemas.microsoft.com/office/word/2010/wordprocessingDrawing" xmlns:wp="http://schemas.openxmlformats.org/drawingml/2006/wordprocessingDrawing" xmlns:w10="urn:schemas-microsoft-com:office:word" xmlns:w="http://schemas.openxmlformats.org/wordprocessingml/2006/main" xmlns:w14="http://schemas.microsoft.com/office/word/2010/wordml" xmlns:w15="http://schemas.microsoft.com/office/word/2012/wordml" xmlns:wpg="http://schemas.microsoft.com/office/word/2010/wordprocessingGroup" xmlns:wpi="http://schemas.microsoft.com/office/word/2010/wordprocessingInk" xmlns:wne="http://schemas.microsoft.com/office/word/2006/wordml" xmlns:wps="http://schemas.microsoft.com/office/word/2010/wordprocessingShape" mc:Ignorable="w14 w15 wp14">
   <w:abstractNum w:abstractNumId="0" w15:restartNumberingAfterBreak="0">
+    <w:nsid w:val="17A60035"/>
+    <w:multiLevelType w:val="hybridMultilevel"/>
+    <w:tmpl w:val="2F24E15A"/>
+    <w:lvl w:ilvl="0" w:tplc="0809000F">
+      <w:start w:val="1"/>
+      <w:numFmt w:val="decimal"/>
+      <w:lvlText w:val="%1."/>
+      <w:lvlJc w:val="left"/>
+      <w:pPr>
+        <w:ind w:left="720" w:hanging="360"/>
+      </w:pPr>
+    </w:lvl>
+    <w:lvl w:ilvl="1" w:tplc="08090019" w:tentative="1">
+      <w:start w:val="1"/>
+      <w:numFmt w:val="lowerLetter"/>
+      <w:lvlText w:val="%2."/>
+      <w:lvlJc w:val="left"/>
+      <w:pPr>
+        <w:ind w:left="1440" w:hanging="360"/>
+      </w:pPr>
+    </w:lvl>
+    <w:lvl w:ilvl="2" w:tplc="0809001B" w:tentative="1">
+      <w:start w:val="1"/>
+      <w:numFmt w:val="lowerRoman"/>
+      <w:lvlText w:val="%3."/>
+      <w:lvlJc w:val="right"/>
+      <w:pPr>
+        <w:ind w:left="2160" w:hanging="180"/>
+      </w:pPr>
+    </w:lvl>
+    <w:lvl w:ilvl="3" w:tplc="0809000F" w:tentative="1">
+      <w:start w:val="1"/>
+      <w:numFmt w:val="decimal"/>
+      <w:lvlText w:val="%4."/>
+      <w:lvlJc w:val="left"/>
+      <w:pPr>
+        <w:ind w:left="2880" w:hanging="360"/>
+      </w:pPr>
+    </w:lvl>
+    <w:lvl w:ilvl="4" w:tplc="08090019" w:tentative="1">
+      <w:start w:val="1"/>
+      <w:numFmt w:val="lowerLetter"/>
+      <w:lvlText w:val="%5."/>
+      <w:lvlJc w:val="left"/>
+      <w:pPr>
+        <w:ind w:left="3600" w:hanging="360"/>
+      </w:pPr>
+    </w:lvl>
+    <w:lvl w:ilvl="5" w:tplc="0809001B" w:tentative="1">
+      <w:start w:val="1"/>
+      <w:numFmt w:val="lowerRoman"/>
+      <w:lvlText w:val="%6."/>
+      <w:lvlJc w:val="right"/>
+      <w:pPr>
+        <w:ind w:left="4320" w:hanging="180"/>
+      </w:pPr>
+    </w:lvl>
+    <w:lvl w:ilvl="6" w:tplc="0809000F" w:tentative="1">
+      <w:start w:val="1"/>
+      <w:numFmt w:val="decimal"/>
+      <w:lvlText w:val="%7."/>
+      <w:lvlJc w:val="left"/>
+      <w:pPr>
+        <w:ind w:left="5040" w:hanging="360"/>
+      </w:pPr>
+    </w:lvl>
+    <w:lvl w:ilvl="7" w:tplc="08090019" w:tentative="1">
+      <w:start w:val="1"/>
+      <w:numFmt w:val="lowerLetter"/>
+      <w:lvlText w:val="%8."/>
+      <w:lvlJc w:val="left"/>
+      <w:pPr>
+        <w:ind w:left="5760" w:hanging="360"/>
+      </w:pPr>
+    </w:lvl>
+    <w:lvl w:ilvl="8" w:tplc="0809001B" w:tentative="1">
+      <w:start w:val="1"/>
+      <w:numFmt w:val="lowerRoman"/>
+      <w:lvlText w:val="%9."/>
+      <w:lvlJc w:val="right"/>
+      <w:pPr>
+        <w:ind w:left="6480" w:hanging="180"/>
+      </w:pPr>
+    </w:lvl>
+  </w:abstractNum>
+  <w:abstractNum w:abstractNumId="1" w15:restartNumberingAfterBreak="0">
     <w:nsid w:val="17D45793"/>
     <w:multiLevelType w:val="hybridMultilevel"/>
     <w:tmpl w:val="CD360F68"/>
@@ -312,6 +1300,9 @@
     </w:lvl>
   </w:abstractNum>
   <w:num w:numId="1">
+    <w:abstractNumId w:val="1"/>
+  </w:num>
+  <w:num w:numId="2">
     <w:abstractNumId w:val="0"/>
   </w:num>
 </w:numbering>

</xml_diff>

<commit_message>
added to dev documentation
</commit_message>
<xml_diff>
--- a/Developer Documentation.docx
+++ b/Developer Documentation.docx
@@ -369,17 +369,6 @@
         </w:rPr>
         <w:t>General overview</w:t>
       </w:r>
-    </w:p>
-    <w:p>
-      <w:pPr>
-        <w:rPr>
-          <w:rStyle w:val="BookTitle"/>
-          <w:rFonts w:ascii="Lato" w:hAnsi="Lato"/>
-          <w:i w:val="0"/>
-        </w:rPr>
-      </w:pPr>
-      <w:bookmarkStart w:id="0" w:name="_GoBack"/>
-      <w:bookmarkEnd w:id="0"/>
     </w:p>
     <w:p>
       <w:pPr>
@@ -1109,6 +1098,832 @@
       <w:pPr>
         <w:rPr>
           <w:rFonts w:ascii="Lato" w:hAnsi="Lato"/>
+          <w:bCs/>
+          <w:iCs/>
+          <w:spacing w:val="5"/>
+        </w:rPr>
+      </w:pPr>
+      <w:r>
+        <w:rPr>
+          <w:rFonts w:ascii="Lato" w:hAnsi="Lato"/>
+          <w:bCs/>
+          <w:iCs/>
+          <w:spacing w:val="5"/>
+        </w:rPr>
+        <w:t xml:space="preserve"> </w:t>
+      </w:r>
+    </w:p>
+    <w:p>
+      <w:pPr>
+        <w:rPr>
+          <w:rFonts w:ascii="Lato" w:hAnsi="Lato"/>
+          <w:bCs/>
+          <w:iCs/>
+          <w:spacing w:val="5"/>
+        </w:rPr>
+      </w:pPr>
+      <w:r>
+        <w:rPr>
+          <w:rFonts w:ascii="Lato" w:hAnsi="Lato"/>
+          <w:bCs/>
+          <w:iCs/>
+          <w:spacing w:val="5"/>
+        </w:rPr>
+        <w:br w:type="page"/>
+      </w:r>
+    </w:p>
+    <w:p>
+      <w:pPr>
+        <w:rPr>
+          <w:rFonts w:ascii="Lato" w:hAnsi="Lato"/>
+          <w:b/>
+          <w:bCs/>
+          <w:iCs/>
+          <w:spacing w:val="5"/>
+          <w:u w:val="single"/>
+        </w:rPr>
+      </w:pPr>
+      <w:r>
+        <w:rPr>
+          <w:rFonts w:ascii="Lato" w:hAnsi="Lato"/>
+          <w:b/>
+          <w:bCs/>
+          <w:iCs/>
+          <w:spacing w:val="5"/>
+          <w:u w:val="single"/>
+        </w:rPr>
+        <w:lastRenderedPageBreak/>
+        <w:t>Class references</w:t>
+      </w:r>
+    </w:p>
+    <w:p>
+      <w:pPr>
+        <w:rPr>
+          <w:rFonts w:ascii="Courier New" w:hAnsi="Courier New" w:cs="Courier New"/>
+          <w:b/>
+          <w:bCs/>
+          <w:iCs/>
+          <w:spacing w:val="5"/>
+        </w:rPr>
+      </w:pPr>
+      <w:proofErr w:type="spellStart"/>
+      <w:r>
+        <w:rPr>
+          <w:rFonts w:ascii="Courier New" w:hAnsi="Courier New" w:cs="Courier New"/>
+          <w:b/>
+          <w:bCs/>
+          <w:iCs/>
+          <w:spacing w:val="5"/>
+        </w:rPr>
+        <w:t>ActivityDistribution</w:t>
+      </w:r>
+      <w:proofErr w:type="spellEnd"/>
+    </w:p>
+    <w:p>
+      <w:pPr>
+        <w:rPr>
+          <w:rFonts w:ascii="Lato" w:hAnsi="Lato"/>
+          <w:bCs/>
+          <w:iCs/>
+          <w:spacing w:val="5"/>
+        </w:rPr>
+      </w:pPr>
+      <w:r>
+        <w:rPr>
+          <w:rFonts w:ascii="Lato" w:hAnsi="Lato"/>
+          <w:bCs/>
+          <w:iCs/>
+          <w:spacing w:val="5"/>
+        </w:rPr>
+        <w:t xml:space="preserve">The </w:t>
+      </w:r>
+      <w:proofErr w:type="spellStart"/>
+      <w:r>
+        <w:rPr>
+          <w:rFonts w:ascii="Courier New" w:hAnsi="Courier New" w:cs="Courier New"/>
+          <w:bCs/>
+          <w:iCs/>
+          <w:spacing w:val="5"/>
+        </w:rPr>
+        <w:t>ActivityDistribution</w:t>
+      </w:r>
+      <w:proofErr w:type="spellEnd"/>
+      <w:r>
+        <w:rPr>
+          <w:rFonts w:ascii="Lato" w:hAnsi="Lato"/>
+          <w:bCs/>
+          <w:iCs/>
+          <w:spacing w:val="5"/>
+        </w:rPr>
+        <w:t xml:space="preserve"> class is a user defined type that holds values that will be used to calculate how long each ‘activity’ (e.g. engine removal, engine refit, bad engine transit etc</w:t>
+      </w:r>
+      <w:r>
+        <w:rPr>
+          <w:rFonts w:ascii="Lato" w:hAnsi="Lato"/>
+          <w:bCs/>
+          <w:iCs/>
+          <w:spacing w:val="5"/>
+        </w:rPr>
+        <w:t>.</w:t>
+      </w:r>
+      <w:r>
+        <w:rPr>
+          <w:rFonts w:ascii="Lato" w:hAnsi="Lato"/>
+          <w:bCs/>
+          <w:iCs/>
+          <w:spacing w:val="5"/>
+        </w:rPr>
+        <w:t>) takes.</w:t>
+      </w:r>
+    </w:p>
+    <w:p>
+      <w:pPr>
+        <w:rPr>
+          <w:rFonts w:ascii="Courier New" w:hAnsi="Courier New" w:cs="Courier New"/>
+          <w:b/>
+          <w:bCs/>
+          <w:iCs/>
+          <w:spacing w:val="5"/>
+        </w:rPr>
+      </w:pPr>
+      <w:proofErr w:type="spellStart"/>
+      <w:r>
+        <w:rPr>
+          <w:rFonts w:ascii="Courier New" w:hAnsi="Courier New" w:cs="Courier New"/>
+          <w:b/>
+          <w:bCs/>
+          <w:iCs/>
+          <w:spacing w:val="5"/>
+        </w:rPr>
+        <w:t>EventData</w:t>
+      </w:r>
+      <w:proofErr w:type="spellEnd"/>
+    </w:p>
+    <w:p>
+      <w:pPr>
+        <w:rPr>
+          <w:rFonts w:ascii="Lato" w:hAnsi="Lato"/>
+          <w:bCs/>
+          <w:iCs/>
+          <w:spacing w:val="5"/>
+        </w:rPr>
+      </w:pPr>
+      <w:r>
+        <w:rPr>
+          <w:rFonts w:ascii="Lato" w:hAnsi="Lato"/>
+          <w:bCs/>
+          <w:iCs/>
+          <w:spacing w:val="5"/>
+        </w:rPr>
+        <w:t xml:space="preserve">The </w:t>
+      </w:r>
+      <w:proofErr w:type="spellStart"/>
+      <w:r>
+        <w:rPr>
+          <w:rFonts w:ascii="Courier New" w:hAnsi="Courier New" w:cs="Courier New"/>
+          <w:bCs/>
+          <w:iCs/>
+          <w:spacing w:val="5"/>
+        </w:rPr>
+        <w:t>EventData</w:t>
+      </w:r>
+      <w:proofErr w:type="spellEnd"/>
+      <w:r>
+        <w:rPr>
+          <w:rFonts w:ascii="Lato" w:hAnsi="Lato"/>
+          <w:bCs/>
+          <w:iCs/>
+          <w:spacing w:val="5"/>
+        </w:rPr>
+        <w:t xml:space="preserve"> class is a user defined type that is used to hold two bits of data: the time of an ‘event’ and the ‘kind’ of event.</w:t>
+      </w:r>
+    </w:p>
+    <w:p>
+      <w:pPr>
+        <w:rPr>
+          <w:rFonts w:ascii="Inconsolata" w:hAnsi="Inconsolata" w:cs="Courier New"/>
+          <w:b/>
+          <w:bCs/>
+          <w:iCs/>
+          <w:spacing w:val="5"/>
+        </w:rPr>
+      </w:pPr>
+      <w:r>
+        <w:rPr>
+          <w:rFonts w:ascii="Inconsolata" w:hAnsi="Inconsolata" w:cs="Courier New"/>
+          <w:b/>
+          <w:bCs/>
+          <w:iCs/>
+          <w:spacing w:val="5"/>
+        </w:rPr>
+        <w:t>Events</w:t>
+      </w:r>
+    </w:p>
+    <w:p>
+      <w:pPr>
+        <w:rPr>
+          <w:rFonts w:ascii="Lato" w:hAnsi="Lato"/>
+          <w:bCs/>
+          <w:iCs/>
+          <w:spacing w:val="5"/>
+        </w:rPr>
+      </w:pPr>
+      <w:r>
+        <w:rPr>
+          <w:rFonts w:ascii="Lato" w:hAnsi="Lato"/>
+          <w:bCs/>
+          <w:iCs/>
+          <w:spacing w:val="5"/>
+        </w:rPr>
+        <w:t xml:space="preserve">The class </w:t>
+      </w:r>
+      <w:r>
+        <w:rPr>
+          <w:rFonts w:ascii="Courier New" w:hAnsi="Courier New" w:cs="Courier New"/>
+          <w:bCs/>
+          <w:iCs/>
+          <w:spacing w:val="5"/>
+        </w:rPr>
+        <w:t>Events</w:t>
+      </w:r>
+      <w:r>
+        <w:rPr>
+          <w:rFonts w:ascii="Lato" w:hAnsi="Lato"/>
+          <w:bCs/>
+          <w:iCs/>
+          <w:spacing w:val="5"/>
+        </w:rPr>
+        <w:t xml:space="preserve"> contains the methods used for performing the actions required when a certain scheduled event occurs.</w:t>
+      </w:r>
+    </w:p>
+    <w:p>
+      <w:pPr>
+        <w:rPr>
+          <w:rFonts w:ascii="Courier New" w:hAnsi="Courier New" w:cs="Courier New"/>
+          <w:b/>
+          <w:bCs/>
+          <w:iCs/>
+          <w:spacing w:val="5"/>
+        </w:rPr>
+      </w:pPr>
+      <w:proofErr w:type="spellStart"/>
+      <w:r>
+        <w:rPr>
+          <w:rFonts w:ascii="Courier New" w:hAnsi="Courier New" w:cs="Courier New"/>
+          <w:b/>
+          <w:bCs/>
+          <w:iCs/>
+          <w:spacing w:val="5"/>
+        </w:rPr>
+        <w:t>MainActivity</w:t>
+      </w:r>
+      <w:proofErr w:type="spellEnd"/>
+    </w:p>
+    <w:p>
+      <w:pPr>
+        <w:rPr>
+          <w:rFonts w:ascii="Courier New" w:hAnsi="Courier New" w:cs="Courier New"/>
+          <w:bCs/>
+          <w:iCs/>
+          <w:spacing w:val="5"/>
+        </w:rPr>
+      </w:pPr>
+      <w:r>
+        <w:rPr>
+          <w:rFonts w:ascii="Lato" w:hAnsi="Lato" w:cs="Courier New"/>
+          <w:bCs/>
+          <w:iCs/>
+          <w:spacing w:val="5"/>
+        </w:rPr>
+        <w:t>The</w:t>
+      </w:r>
+      <w:r>
+        <w:rPr>
+          <w:rFonts w:ascii="Courier New" w:hAnsi="Courier New" w:cs="Courier New"/>
+          <w:bCs/>
+          <w:iCs/>
+          <w:spacing w:val="5"/>
+        </w:rPr>
+        <w:t xml:space="preserve"> </w:t>
+      </w:r>
+      <w:proofErr w:type="spellStart"/>
+      <w:r>
+        <w:rPr>
+          <w:rFonts w:ascii="Courier New" w:hAnsi="Courier New" w:cs="Courier New"/>
+          <w:bCs/>
+          <w:iCs/>
+          <w:spacing w:val="5"/>
+        </w:rPr>
+        <w:t>MainActivity</w:t>
+      </w:r>
+      <w:proofErr w:type="spellEnd"/>
+      <w:r>
+        <w:rPr>
+          <w:rFonts w:ascii="Courier New" w:hAnsi="Courier New" w:cs="Courier New"/>
+          <w:bCs/>
+          <w:iCs/>
+          <w:spacing w:val="5"/>
+        </w:rPr>
+        <w:t xml:space="preserve"> </w:t>
+      </w:r>
+      <w:r>
+        <w:rPr>
+          <w:rFonts w:ascii="Lato" w:hAnsi="Lato" w:cs="Courier New"/>
+          <w:bCs/>
+          <w:iCs/>
+          <w:spacing w:val="5"/>
+        </w:rPr>
+        <w:t>class</w:t>
+      </w:r>
+      <w:r>
+        <w:rPr>
+          <w:rFonts w:ascii="Lato" w:hAnsi="Lato" w:cs="Courier New"/>
+          <w:bCs/>
+          <w:iCs/>
+          <w:spacing w:val="5"/>
+        </w:rPr>
+        <w:t xml:space="preserve"> is the very first class that launches when the app is launched. It is responsible for </w:t>
+      </w:r>
+      <w:r>
+        <w:rPr>
+          <w:rFonts w:ascii="Lato" w:hAnsi="Lato" w:cs="Courier New"/>
+          <w:bCs/>
+          <w:iCs/>
+          <w:spacing w:val="5"/>
+        </w:rPr>
+        <w:t>initialising the UI view and setting up the tabbed fragments that will hold the majority of the UI elements.</w:t>
+      </w:r>
+    </w:p>
+    <w:p>
+      <w:pPr>
+        <w:rPr>
+          <w:rFonts w:ascii="Courier New" w:hAnsi="Courier New" w:cs="Courier New"/>
+          <w:b/>
+          <w:bCs/>
+          <w:iCs/>
+          <w:spacing w:val="5"/>
+        </w:rPr>
+      </w:pPr>
+      <w:proofErr w:type="spellStart"/>
+      <w:r>
+        <w:rPr>
+          <w:rFonts w:ascii="Courier New" w:hAnsi="Courier New" w:cs="Courier New"/>
+          <w:b/>
+          <w:bCs/>
+          <w:iCs/>
+          <w:spacing w:val="5"/>
+        </w:rPr>
+        <w:t>PlaceholderFragment</w:t>
+      </w:r>
+      <w:proofErr w:type="spellEnd"/>
+    </w:p>
+    <w:p>
+      <w:pPr>
+        <w:rPr>
+          <w:rFonts w:ascii="Lato" w:hAnsi="Lato" w:cs="Courier New"/>
+          <w:bCs/>
+          <w:iCs/>
+          <w:spacing w:val="5"/>
+        </w:rPr>
+      </w:pPr>
+      <w:r>
+        <w:rPr>
+          <w:rFonts w:ascii="Lato" w:hAnsi="Lato" w:cs="Courier New"/>
+          <w:bCs/>
+          <w:iCs/>
+          <w:spacing w:val="5"/>
+        </w:rPr>
+        <w:t>Tabbed placeholder fragment that can hold the place of a tab in a tabbed activity.</w:t>
+      </w:r>
+    </w:p>
+    <w:p>
+      <w:pPr>
+        <w:rPr>
+          <w:rFonts w:ascii="Courier New" w:hAnsi="Courier New" w:cs="Courier New"/>
+          <w:b/>
+          <w:bCs/>
+          <w:iCs/>
+          <w:spacing w:val="5"/>
+        </w:rPr>
+      </w:pPr>
+      <w:proofErr w:type="spellStart"/>
+      <w:r>
+        <w:rPr>
+          <w:rFonts w:ascii="Courier New" w:hAnsi="Courier New" w:cs="Courier New"/>
+          <w:b/>
+          <w:bCs/>
+          <w:iCs/>
+          <w:spacing w:val="5"/>
+        </w:rPr>
+        <w:t>ResultsData</w:t>
+      </w:r>
+      <w:proofErr w:type="spellEnd"/>
+    </w:p>
+    <w:p>
+      <w:pPr>
+        <w:rPr>
+          <w:rFonts w:ascii="Lato" w:hAnsi="Lato" w:cs="Courier New"/>
+          <w:bCs/>
+          <w:iCs/>
+          <w:spacing w:val="5"/>
+        </w:rPr>
+      </w:pPr>
+      <w:r>
+        <w:rPr>
+          <w:rFonts w:ascii="Lato" w:hAnsi="Lato" w:cs="Courier New"/>
+          <w:bCs/>
+          <w:iCs/>
+          <w:spacing w:val="5"/>
+        </w:rPr>
+        <w:t xml:space="preserve">The </w:t>
+      </w:r>
+      <w:proofErr w:type="spellStart"/>
+      <w:r>
+        <w:rPr>
+          <w:rFonts w:ascii="Courier New" w:hAnsi="Courier New" w:cs="Courier New"/>
+          <w:bCs/>
+          <w:iCs/>
+          <w:spacing w:val="5"/>
+        </w:rPr>
+        <w:t>ResultsData</w:t>
+      </w:r>
+      <w:bookmarkStart w:id="0" w:name="_GoBack"/>
+      <w:bookmarkEnd w:id="0"/>
+      <w:proofErr w:type="spellEnd"/>
+      <w:r>
+        <w:rPr>
+          <w:rFonts w:ascii="Lato" w:hAnsi="Lato" w:cs="Courier New"/>
+          <w:bCs/>
+          <w:iCs/>
+          <w:spacing w:val="5"/>
+        </w:rPr>
+        <w:t xml:space="preserve"> is a user defined type that is used to hold data and statistics when the simulation runs.</w:t>
+      </w:r>
+    </w:p>
+    <w:p>
+      <w:pPr>
+        <w:rPr>
+          <w:rFonts w:ascii="Courier New" w:hAnsi="Courier New" w:cs="Courier New"/>
+          <w:b/>
+          <w:bCs/>
+          <w:iCs/>
+          <w:spacing w:val="5"/>
+        </w:rPr>
+      </w:pPr>
+      <w:proofErr w:type="spellStart"/>
+      <w:r>
+        <w:rPr>
+          <w:rFonts w:ascii="Courier New" w:hAnsi="Courier New" w:cs="Courier New"/>
+          <w:b/>
+          <w:bCs/>
+          <w:iCs/>
+          <w:spacing w:val="5"/>
+        </w:rPr>
+        <w:t>ResultsFragment</w:t>
+      </w:r>
+      <w:proofErr w:type="spellEnd"/>
+    </w:p>
+    <w:p>
+      <w:pPr>
+        <w:rPr>
+          <w:rFonts w:ascii="Lato" w:hAnsi="Lato" w:cs="Courier New"/>
+          <w:bCs/>
+          <w:iCs/>
+          <w:spacing w:val="5"/>
+        </w:rPr>
+      </w:pPr>
+      <w:r>
+        <w:rPr>
+          <w:rFonts w:ascii="Lato" w:hAnsi="Lato" w:cs="Courier New"/>
+          <w:bCs/>
+          <w:iCs/>
+          <w:spacing w:val="5"/>
+        </w:rPr>
+        <w:t xml:space="preserve">The </w:t>
+      </w:r>
+      <w:proofErr w:type="spellStart"/>
+      <w:r>
+        <w:rPr>
+          <w:rFonts w:ascii="Courier New" w:hAnsi="Courier New" w:cs="Courier New"/>
+          <w:bCs/>
+          <w:iCs/>
+          <w:spacing w:val="5"/>
+        </w:rPr>
+        <w:t>ResultsFragment</w:t>
+      </w:r>
+      <w:proofErr w:type="spellEnd"/>
+      <w:r>
+        <w:rPr>
+          <w:rFonts w:ascii="Lato" w:hAnsi="Lato" w:cs="Courier New"/>
+          <w:bCs/>
+          <w:iCs/>
+          <w:spacing w:val="5"/>
+        </w:rPr>
+        <w:t xml:space="preserve"> class initialises the UI elements of the ‘Results’ tab, and contains the methods required for populating the results table and the graph with the appropriate data.</w:t>
+      </w:r>
+    </w:p>
+    <w:p>
+      <w:pPr>
+        <w:rPr>
+          <w:rFonts w:ascii="Courier New" w:hAnsi="Courier New" w:cs="Courier New"/>
+          <w:b/>
+          <w:bCs/>
+          <w:iCs/>
+          <w:spacing w:val="5"/>
+        </w:rPr>
+      </w:pPr>
+      <w:proofErr w:type="spellStart"/>
+      <w:r>
+        <w:rPr>
+          <w:rFonts w:ascii="Courier New" w:hAnsi="Courier New" w:cs="Courier New"/>
+          <w:b/>
+          <w:bCs/>
+          <w:iCs/>
+          <w:spacing w:val="5"/>
+        </w:rPr>
+        <w:t>SimAnimations</w:t>
+      </w:r>
+      <w:proofErr w:type="spellEnd"/>
+    </w:p>
+    <w:p>
+      <w:pPr>
+        <w:rPr>
+          <w:rFonts w:ascii="Lato" w:hAnsi="Lato" w:cs="Courier New"/>
+          <w:b/>
+          <w:bCs/>
+          <w:iCs/>
+          <w:spacing w:val="5"/>
+        </w:rPr>
+      </w:pPr>
+      <w:r>
+        <w:rPr>
+          <w:rFonts w:ascii="Lato" w:hAnsi="Lato" w:cs="Courier New"/>
+          <w:bCs/>
+          <w:iCs/>
+          <w:spacing w:val="5"/>
+        </w:rPr>
+        <w:t xml:space="preserve">The </w:t>
+      </w:r>
+      <w:proofErr w:type="spellStart"/>
+      <w:r>
+        <w:rPr>
+          <w:rFonts w:ascii="Courier New" w:hAnsi="Courier New" w:cs="Courier New"/>
+          <w:bCs/>
+          <w:iCs/>
+          <w:spacing w:val="5"/>
+        </w:rPr>
+        <w:t>SimAnimations</w:t>
+      </w:r>
+      <w:proofErr w:type="spellEnd"/>
+      <w:r>
+        <w:rPr>
+          <w:rFonts w:ascii="Courier New" w:hAnsi="Courier New" w:cs="Courier New"/>
+          <w:bCs/>
+          <w:iCs/>
+          <w:spacing w:val="5"/>
+        </w:rPr>
+        <w:t xml:space="preserve"> </w:t>
+      </w:r>
+      <w:r>
+        <w:rPr>
+          <w:rFonts w:ascii="Lato" w:hAnsi="Lato" w:cs="Courier New"/>
+          <w:bCs/>
+          <w:iCs/>
+          <w:spacing w:val="5"/>
+        </w:rPr>
+        <w:t>class contains all the methods for performing the various animat</w:t>
+      </w:r>
+      <w:r>
+        <w:rPr>
+          <w:rFonts w:ascii="Lato" w:hAnsi="Lato" w:cs="Courier New"/>
+          <w:bCs/>
+          <w:iCs/>
+          <w:spacing w:val="5"/>
+        </w:rPr>
+        <w:t xml:space="preserve">ions when </w:t>
+      </w:r>
+      <w:r>
+        <w:rPr>
+          <w:rFonts w:ascii="Lato" w:hAnsi="Lato" w:cs="Courier New"/>
+          <w:bCs/>
+          <w:iCs/>
+          <w:spacing w:val="5"/>
+        </w:rPr>
+        <w:t xml:space="preserve">visually </w:t>
+      </w:r>
+      <w:r>
+        <w:rPr>
+          <w:rFonts w:ascii="Lato" w:hAnsi="Lato" w:cs="Courier New"/>
+          <w:bCs/>
+          <w:iCs/>
+          <w:spacing w:val="5"/>
+        </w:rPr>
+        <w:t>displaying the</w:t>
+      </w:r>
+      <w:r>
+        <w:rPr>
+          <w:rFonts w:ascii="Lato" w:hAnsi="Lato" w:cs="Courier New"/>
+          <w:bCs/>
+          <w:iCs/>
+          <w:spacing w:val="5"/>
+        </w:rPr>
+        <w:t xml:space="preserve"> simulation running.</w:t>
+      </w:r>
+    </w:p>
+    <w:p>
+      <w:pPr>
+        <w:rPr>
+          <w:rFonts w:ascii="Courier New" w:hAnsi="Courier New" w:cs="Courier New"/>
+          <w:b/>
+          <w:bCs/>
+          <w:iCs/>
+          <w:spacing w:val="5"/>
+        </w:rPr>
+      </w:pPr>
+      <w:proofErr w:type="spellStart"/>
+      <w:r>
+        <w:rPr>
+          <w:rFonts w:ascii="Courier New" w:hAnsi="Courier New" w:cs="Courier New"/>
+          <w:b/>
+          <w:bCs/>
+          <w:iCs/>
+          <w:spacing w:val="5"/>
+        </w:rPr>
+        <w:t>SimMethods</w:t>
+      </w:r>
+      <w:proofErr w:type="spellEnd"/>
+    </w:p>
+    <w:p>
+      <w:pPr>
+        <w:rPr>
+          <w:rFonts w:ascii="Lato" w:hAnsi="Lato" w:cs="Courier New"/>
+          <w:bCs/>
+          <w:iCs/>
+          <w:spacing w:val="5"/>
+        </w:rPr>
+      </w:pPr>
+      <w:r>
+        <w:rPr>
+          <w:rFonts w:ascii="Lato" w:hAnsi="Lato" w:cs="Courier New"/>
+          <w:bCs/>
+          <w:iCs/>
+          <w:spacing w:val="5"/>
+        </w:rPr>
+        <w:t xml:space="preserve">The </w:t>
+      </w:r>
+      <w:proofErr w:type="spellStart"/>
+      <w:r>
+        <w:rPr>
+          <w:rFonts w:ascii="Courier New" w:hAnsi="Courier New" w:cs="Courier New"/>
+          <w:bCs/>
+          <w:iCs/>
+          <w:spacing w:val="5"/>
+        </w:rPr>
+        <w:t>SimMethods</w:t>
+      </w:r>
+      <w:proofErr w:type="spellEnd"/>
+      <w:r>
+        <w:rPr>
+          <w:rFonts w:ascii="Lato" w:hAnsi="Lato" w:cs="Courier New"/>
+          <w:bCs/>
+          <w:iCs/>
+          <w:spacing w:val="5"/>
+        </w:rPr>
+        <w:t xml:space="preserve"> class contains much of the backbone for actually simulating the scenario.</w:t>
+      </w:r>
+    </w:p>
+    <w:p>
+      <w:pPr>
+        <w:rPr>
+          <w:rFonts w:ascii="Courier New" w:hAnsi="Courier New" w:cs="Courier New"/>
+          <w:b/>
+          <w:bCs/>
+          <w:iCs/>
+          <w:spacing w:val="5"/>
+        </w:rPr>
+      </w:pPr>
+      <w:proofErr w:type="spellStart"/>
+      <w:r>
+        <w:rPr>
+          <w:rFonts w:ascii="Courier New" w:hAnsi="Courier New" w:cs="Courier New"/>
+          <w:b/>
+          <w:bCs/>
+          <w:iCs/>
+          <w:spacing w:val="5"/>
+        </w:rPr>
+        <w:t>SimulationFragment</w:t>
+      </w:r>
+      <w:proofErr w:type="spellEnd"/>
+    </w:p>
+    <w:p>
+      <w:pPr>
+        <w:rPr>
+          <w:rFonts w:ascii="Lato" w:hAnsi="Lato" w:cs="Courier New"/>
+          <w:bCs/>
+          <w:iCs/>
+          <w:spacing w:val="5"/>
+        </w:rPr>
+      </w:pPr>
+      <w:r>
+        <w:rPr>
+          <w:rFonts w:ascii="Lato" w:hAnsi="Lato" w:cs="Courier New"/>
+          <w:bCs/>
+          <w:iCs/>
+          <w:spacing w:val="5"/>
+        </w:rPr>
+        <w:t xml:space="preserve">The </w:t>
+      </w:r>
+      <w:proofErr w:type="spellStart"/>
+      <w:r>
+        <w:rPr>
+          <w:rFonts w:ascii="Courier New" w:hAnsi="Courier New" w:cs="Courier New"/>
+          <w:bCs/>
+          <w:iCs/>
+          <w:spacing w:val="5"/>
+        </w:rPr>
+        <w:t>SimulationFragment</w:t>
+      </w:r>
+      <w:proofErr w:type="spellEnd"/>
+      <w:r>
+        <w:rPr>
+          <w:rFonts w:ascii="Lato" w:hAnsi="Lato" w:cs="Courier New"/>
+          <w:bCs/>
+          <w:iCs/>
+          <w:spacing w:val="5"/>
+        </w:rPr>
+        <w:t xml:space="preserve"> class initialises the UI elements of the “Simulation” tab.</w:t>
+      </w:r>
+    </w:p>
+    <w:p>
+      <w:pPr>
+        <w:rPr>
+          <w:rFonts w:ascii="Courier New" w:hAnsi="Courier New" w:cs="Courier New"/>
+          <w:b/>
+          <w:bCs/>
+          <w:iCs/>
+          <w:spacing w:val="5"/>
+        </w:rPr>
+      </w:pPr>
+      <w:r>
+        <w:rPr>
+          <w:rFonts w:ascii="Courier New" w:hAnsi="Courier New" w:cs="Courier New"/>
+          <w:b/>
+          <w:bCs/>
+          <w:iCs/>
+          <w:spacing w:val="5"/>
+        </w:rPr>
+        <w:t>Stats</w:t>
+      </w:r>
+    </w:p>
+    <w:p>
+      <w:pPr>
+        <w:rPr>
+          <w:rFonts w:ascii="Courier New" w:hAnsi="Courier New" w:cs="Courier New"/>
+          <w:b/>
+          <w:bCs/>
+          <w:iCs/>
+          <w:spacing w:val="5"/>
+        </w:rPr>
+      </w:pPr>
+      <w:r>
+        <w:rPr>
+          <w:rFonts w:ascii="Courier New" w:hAnsi="Courier New" w:cs="Courier New"/>
+          <w:b/>
+          <w:bCs/>
+          <w:iCs/>
+          <w:spacing w:val="5"/>
+        </w:rPr>
+        <w:t>Variables</w:t>
+      </w:r>
+    </w:p>
+    <w:p>
+      <w:pPr>
+        <w:rPr>
+          <w:rFonts w:ascii="Courier New" w:hAnsi="Courier New" w:cs="Courier New"/>
+          <w:b/>
+          <w:bCs/>
+          <w:iCs/>
+          <w:spacing w:val="5"/>
+        </w:rPr>
+      </w:pPr>
+      <w:proofErr w:type="spellStart"/>
+      <w:r>
+        <w:rPr>
+          <w:rFonts w:ascii="Courier New" w:hAnsi="Courier New" w:cs="Courier New"/>
+          <w:b/>
+          <w:bCs/>
+          <w:iCs/>
+          <w:spacing w:val="5"/>
+        </w:rPr>
+        <w:t>VariablesFragment</w:t>
+      </w:r>
+      <w:proofErr w:type="spellEnd"/>
+    </w:p>
+    <w:p>
+      <w:pPr>
+        <w:rPr>
+          <w:rFonts w:ascii="Inconsolata" w:hAnsi="Inconsolata"/>
+          <w:b/>
           <w:bCs/>
           <w:iCs/>
           <w:spacing w:val="5"/>

</xml_diff>

<commit_message>
added to dev doc
</commit_message>
<xml_diff>
--- a/Developer Documentation.docx
+++ b/Developer Documentation.docx
@@ -369,17 +369,6 @@
         </w:rPr>
         <w:t>General overview</w:t>
       </w:r>
-    </w:p>
-    <w:p>
-      <w:pPr>
-        <w:rPr>
-          <w:rStyle w:val="BookTitle"/>
-          <w:rFonts w:ascii="Lato" w:hAnsi="Lato"/>
-          <w:i w:val="0"/>
-        </w:rPr>
-      </w:pPr>
-      <w:bookmarkStart w:id="0" w:name="_GoBack"/>
-      <w:bookmarkEnd w:id="0"/>
     </w:p>
     <w:p>
       <w:pPr>
@@ -1109,6 +1098,832 @@
       <w:pPr>
         <w:rPr>
           <w:rFonts w:ascii="Lato" w:hAnsi="Lato"/>
+          <w:bCs/>
+          <w:iCs/>
+          <w:spacing w:val="5"/>
+        </w:rPr>
+      </w:pPr>
+      <w:r>
+        <w:rPr>
+          <w:rFonts w:ascii="Lato" w:hAnsi="Lato"/>
+          <w:bCs/>
+          <w:iCs/>
+          <w:spacing w:val="5"/>
+        </w:rPr>
+        <w:t xml:space="preserve"> </w:t>
+      </w:r>
+    </w:p>
+    <w:p>
+      <w:pPr>
+        <w:rPr>
+          <w:rFonts w:ascii="Lato" w:hAnsi="Lato"/>
+          <w:bCs/>
+          <w:iCs/>
+          <w:spacing w:val="5"/>
+        </w:rPr>
+      </w:pPr>
+      <w:r>
+        <w:rPr>
+          <w:rFonts w:ascii="Lato" w:hAnsi="Lato"/>
+          <w:bCs/>
+          <w:iCs/>
+          <w:spacing w:val="5"/>
+        </w:rPr>
+        <w:br w:type="page"/>
+      </w:r>
+    </w:p>
+    <w:p>
+      <w:pPr>
+        <w:rPr>
+          <w:rFonts w:ascii="Lato" w:hAnsi="Lato"/>
+          <w:b/>
+          <w:bCs/>
+          <w:iCs/>
+          <w:spacing w:val="5"/>
+          <w:u w:val="single"/>
+        </w:rPr>
+      </w:pPr>
+      <w:r>
+        <w:rPr>
+          <w:rFonts w:ascii="Lato" w:hAnsi="Lato"/>
+          <w:b/>
+          <w:bCs/>
+          <w:iCs/>
+          <w:spacing w:val="5"/>
+          <w:u w:val="single"/>
+        </w:rPr>
+        <w:lastRenderedPageBreak/>
+        <w:t>Class references</w:t>
+      </w:r>
+    </w:p>
+    <w:p>
+      <w:pPr>
+        <w:rPr>
+          <w:rFonts w:ascii="Courier New" w:hAnsi="Courier New" w:cs="Courier New"/>
+          <w:b/>
+          <w:bCs/>
+          <w:iCs/>
+          <w:spacing w:val="5"/>
+        </w:rPr>
+      </w:pPr>
+      <w:proofErr w:type="spellStart"/>
+      <w:r>
+        <w:rPr>
+          <w:rFonts w:ascii="Courier New" w:hAnsi="Courier New" w:cs="Courier New"/>
+          <w:b/>
+          <w:bCs/>
+          <w:iCs/>
+          <w:spacing w:val="5"/>
+        </w:rPr>
+        <w:t>ActivityDistribution</w:t>
+      </w:r>
+      <w:proofErr w:type="spellEnd"/>
+    </w:p>
+    <w:p>
+      <w:pPr>
+        <w:rPr>
+          <w:rFonts w:ascii="Lato" w:hAnsi="Lato"/>
+          <w:bCs/>
+          <w:iCs/>
+          <w:spacing w:val="5"/>
+        </w:rPr>
+      </w:pPr>
+      <w:r>
+        <w:rPr>
+          <w:rFonts w:ascii="Lato" w:hAnsi="Lato"/>
+          <w:bCs/>
+          <w:iCs/>
+          <w:spacing w:val="5"/>
+        </w:rPr>
+        <w:t xml:space="preserve">The </w:t>
+      </w:r>
+      <w:proofErr w:type="spellStart"/>
+      <w:r>
+        <w:rPr>
+          <w:rFonts w:ascii="Courier New" w:hAnsi="Courier New" w:cs="Courier New"/>
+          <w:bCs/>
+          <w:iCs/>
+          <w:spacing w:val="5"/>
+        </w:rPr>
+        <w:t>ActivityDistribution</w:t>
+      </w:r>
+      <w:proofErr w:type="spellEnd"/>
+      <w:r>
+        <w:rPr>
+          <w:rFonts w:ascii="Lato" w:hAnsi="Lato"/>
+          <w:bCs/>
+          <w:iCs/>
+          <w:spacing w:val="5"/>
+        </w:rPr>
+        <w:t xml:space="preserve"> class is a user defined type that holds values that will be used to calculate how long each ‘activity’ (e.g. engine removal, engine refit, bad engine transit etc</w:t>
+      </w:r>
+      <w:r>
+        <w:rPr>
+          <w:rFonts w:ascii="Lato" w:hAnsi="Lato"/>
+          <w:bCs/>
+          <w:iCs/>
+          <w:spacing w:val="5"/>
+        </w:rPr>
+        <w:t>.</w:t>
+      </w:r>
+      <w:r>
+        <w:rPr>
+          <w:rFonts w:ascii="Lato" w:hAnsi="Lato"/>
+          <w:bCs/>
+          <w:iCs/>
+          <w:spacing w:val="5"/>
+        </w:rPr>
+        <w:t>) takes.</w:t>
+      </w:r>
+    </w:p>
+    <w:p>
+      <w:pPr>
+        <w:rPr>
+          <w:rFonts w:ascii="Courier New" w:hAnsi="Courier New" w:cs="Courier New"/>
+          <w:b/>
+          <w:bCs/>
+          <w:iCs/>
+          <w:spacing w:val="5"/>
+        </w:rPr>
+      </w:pPr>
+      <w:proofErr w:type="spellStart"/>
+      <w:r>
+        <w:rPr>
+          <w:rFonts w:ascii="Courier New" w:hAnsi="Courier New" w:cs="Courier New"/>
+          <w:b/>
+          <w:bCs/>
+          <w:iCs/>
+          <w:spacing w:val="5"/>
+        </w:rPr>
+        <w:t>EventData</w:t>
+      </w:r>
+      <w:proofErr w:type="spellEnd"/>
+    </w:p>
+    <w:p>
+      <w:pPr>
+        <w:rPr>
+          <w:rFonts w:ascii="Lato" w:hAnsi="Lato"/>
+          <w:bCs/>
+          <w:iCs/>
+          <w:spacing w:val="5"/>
+        </w:rPr>
+      </w:pPr>
+      <w:r>
+        <w:rPr>
+          <w:rFonts w:ascii="Lato" w:hAnsi="Lato"/>
+          <w:bCs/>
+          <w:iCs/>
+          <w:spacing w:val="5"/>
+        </w:rPr>
+        <w:t xml:space="preserve">The </w:t>
+      </w:r>
+      <w:proofErr w:type="spellStart"/>
+      <w:r>
+        <w:rPr>
+          <w:rFonts w:ascii="Courier New" w:hAnsi="Courier New" w:cs="Courier New"/>
+          <w:bCs/>
+          <w:iCs/>
+          <w:spacing w:val="5"/>
+        </w:rPr>
+        <w:t>EventData</w:t>
+      </w:r>
+      <w:proofErr w:type="spellEnd"/>
+      <w:r>
+        <w:rPr>
+          <w:rFonts w:ascii="Lato" w:hAnsi="Lato"/>
+          <w:bCs/>
+          <w:iCs/>
+          <w:spacing w:val="5"/>
+        </w:rPr>
+        <w:t xml:space="preserve"> class is a user defined type that is used to hold two bits of data: the time of an ‘event’ and the ‘kind’ of event.</w:t>
+      </w:r>
+    </w:p>
+    <w:p>
+      <w:pPr>
+        <w:rPr>
+          <w:rFonts w:ascii="Inconsolata" w:hAnsi="Inconsolata" w:cs="Courier New"/>
+          <w:b/>
+          <w:bCs/>
+          <w:iCs/>
+          <w:spacing w:val="5"/>
+        </w:rPr>
+      </w:pPr>
+      <w:r>
+        <w:rPr>
+          <w:rFonts w:ascii="Inconsolata" w:hAnsi="Inconsolata" w:cs="Courier New"/>
+          <w:b/>
+          <w:bCs/>
+          <w:iCs/>
+          <w:spacing w:val="5"/>
+        </w:rPr>
+        <w:t>Events</w:t>
+      </w:r>
+    </w:p>
+    <w:p>
+      <w:pPr>
+        <w:rPr>
+          <w:rFonts w:ascii="Lato" w:hAnsi="Lato"/>
+          <w:bCs/>
+          <w:iCs/>
+          <w:spacing w:val="5"/>
+        </w:rPr>
+      </w:pPr>
+      <w:r>
+        <w:rPr>
+          <w:rFonts w:ascii="Lato" w:hAnsi="Lato"/>
+          <w:bCs/>
+          <w:iCs/>
+          <w:spacing w:val="5"/>
+        </w:rPr>
+        <w:t xml:space="preserve">The class </w:t>
+      </w:r>
+      <w:r>
+        <w:rPr>
+          <w:rFonts w:ascii="Courier New" w:hAnsi="Courier New" w:cs="Courier New"/>
+          <w:bCs/>
+          <w:iCs/>
+          <w:spacing w:val="5"/>
+        </w:rPr>
+        <w:t>Events</w:t>
+      </w:r>
+      <w:r>
+        <w:rPr>
+          <w:rFonts w:ascii="Lato" w:hAnsi="Lato"/>
+          <w:bCs/>
+          <w:iCs/>
+          <w:spacing w:val="5"/>
+        </w:rPr>
+        <w:t xml:space="preserve"> contains the methods used for performing the actions required when a certain scheduled event occurs.</w:t>
+      </w:r>
+    </w:p>
+    <w:p>
+      <w:pPr>
+        <w:rPr>
+          <w:rFonts w:ascii="Courier New" w:hAnsi="Courier New" w:cs="Courier New"/>
+          <w:b/>
+          <w:bCs/>
+          <w:iCs/>
+          <w:spacing w:val="5"/>
+        </w:rPr>
+      </w:pPr>
+      <w:proofErr w:type="spellStart"/>
+      <w:r>
+        <w:rPr>
+          <w:rFonts w:ascii="Courier New" w:hAnsi="Courier New" w:cs="Courier New"/>
+          <w:b/>
+          <w:bCs/>
+          <w:iCs/>
+          <w:spacing w:val="5"/>
+        </w:rPr>
+        <w:t>MainActivity</w:t>
+      </w:r>
+      <w:proofErr w:type="spellEnd"/>
+    </w:p>
+    <w:p>
+      <w:pPr>
+        <w:rPr>
+          <w:rFonts w:ascii="Courier New" w:hAnsi="Courier New" w:cs="Courier New"/>
+          <w:bCs/>
+          <w:iCs/>
+          <w:spacing w:val="5"/>
+        </w:rPr>
+      </w:pPr>
+      <w:r>
+        <w:rPr>
+          <w:rFonts w:ascii="Lato" w:hAnsi="Lato" w:cs="Courier New"/>
+          <w:bCs/>
+          <w:iCs/>
+          <w:spacing w:val="5"/>
+        </w:rPr>
+        <w:t>The</w:t>
+      </w:r>
+      <w:r>
+        <w:rPr>
+          <w:rFonts w:ascii="Courier New" w:hAnsi="Courier New" w:cs="Courier New"/>
+          <w:bCs/>
+          <w:iCs/>
+          <w:spacing w:val="5"/>
+        </w:rPr>
+        <w:t xml:space="preserve"> </w:t>
+      </w:r>
+      <w:proofErr w:type="spellStart"/>
+      <w:r>
+        <w:rPr>
+          <w:rFonts w:ascii="Courier New" w:hAnsi="Courier New" w:cs="Courier New"/>
+          <w:bCs/>
+          <w:iCs/>
+          <w:spacing w:val="5"/>
+        </w:rPr>
+        <w:t>MainActivity</w:t>
+      </w:r>
+      <w:proofErr w:type="spellEnd"/>
+      <w:r>
+        <w:rPr>
+          <w:rFonts w:ascii="Courier New" w:hAnsi="Courier New" w:cs="Courier New"/>
+          <w:bCs/>
+          <w:iCs/>
+          <w:spacing w:val="5"/>
+        </w:rPr>
+        <w:t xml:space="preserve"> </w:t>
+      </w:r>
+      <w:r>
+        <w:rPr>
+          <w:rFonts w:ascii="Lato" w:hAnsi="Lato" w:cs="Courier New"/>
+          <w:bCs/>
+          <w:iCs/>
+          <w:spacing w:val="5"/>
+        </w:rPr>
+        <w:t>class</w:t>
+      </w:r>
+      <w:r>
+        <w:rPr>
+          <w:rFonts w:ascii="Lato" w:hAnsi="Lato" w:cs="Courier New"/>
+          <w:bCs/>
+          <w:iCs/>
+          <w:spacing w:val="5"/>
+        </w:rPr>
+        <w:t xml:space="preserve"> is the very first class that launches when the app is launched. It is responsible for </w:t>
+      </w:r>
+      <w:r>
+        <w:rPr>
+          <w:rFonts w:ascii="Lato" w:hAnsi="Lato" w:cs="Courier New"/>
+          <w:bCs/>
+          <w:iCs/>
+          <w:spacing w:val="5"/>
+        </w:rPr>
+        <w:t>initialising the UI view and setting up the tabbed fragments that will hold the majority of the UI elements.</w:t>
+      </w:r>
+    </w:p>
+    <w:p>
+      <w:pPr>
+        <w:rPr>
+          <w:rFonts w:ascii="Courier New" w:hAnsi="Courier New" w:cs="Courier New"/>
+          <w:b/>
+          <w:bCs/>
+          <w:iCs/>
+          <w:spacing w:val="5"/>
+        </w:rPr>
+      </w:pPr>
+      <w:proofErr w:type="spellStart"/>
+      <w:r>
+        <w:rPr>
+          <w:rFonts w:ascii="Courier New" w:hAnsi="Courier New" w:cs="Courier New"/>
+          <w:b/>
+          <w:bCs/>
+          <w:iCs/>
+          <w:spacing w:val="5"/>
+        </w:rPr>
+        <w:t>PlaceholderFragment</w:t>
+      </w:r>
+      <w:proofErr w:type="spellEnd"/>
+    </w:p>
+    <w:p>
+      <w:pPr>
+        <w:rPr>
+          <w:rFonts w:ascii="Lato" w:hAnsi="Lato" w:cs="Courier New"/>
+          <w:bCs/>
+          <w:iCs/>
+          <w:spacing w:val="5"/>
+        </w:rPr>
+      </w:pPr>
+      <w:r>
+        <w:rPr>
+          <w:rFonts w:ascii="Lato" w:hAnsi="Lato" w:cs="Courier New"/>
+          <w:bCs/>
+          <w:iCs/>
+          <w:spacing w:val="5"/>
+        </w:rPr>
+        <w:t>Tabbed placeholder fragment that can hold the place of a tab in a tabbed activity.</w:t>
+      </w:r>
+    </w:p>
+    <w:p>
+      <w:pPr>
+        <w:rPr>
+          <w:rFonts w:ascii="Courier New" w:hAnsi="Courier New" w:cs="Courier New"/>
+          <w:b/>
+          <w:bCs/>
+          <w:iCs/>
+          <w:spacing w:val="5"/>
+        </w:rPr>
+      </w:pPr>
+      <w:proofErr w:type="spellStart"/>
+      <w:r>
+        <w:rPr>
+          <w:rFonts w:ascii="Courier New" w:hAnsi="Courier New" w:cs="Courier New"/>
+          <w:b/>
+          <w:bCs/>
+          <w:iCs/>
+          <w:spacing w:val="5"/>
+        </w:rPr>
+        <w:t>ResultsData</w:t>
+      </w:r>
+      <w:proofErr w:type="spellEnd"/>
+    </w:p>
+    <w:p>
+      <w:pPr>
+        <w:rPr>
+          <w:rFonts w:ascii="Lato" w:hAnsi="Lato" w:cs="Courier New"/>
+          <w:bCs/>
+          <w:iCs/>
+          <w:spacing w:val="5"/>
+        </w:rPr>
+      </w:pPr>
+      <w:r>
+        <w:rPr>
+          <w:rFonts w:ascii="Lato" w:hAnsi="Lato" w:cs="Courier New"/>
+          <w:bCs/>
+          <w:iCs/>
+          <w:spacing w:val="5"/>
+        </w:rPr>
+        <w:t xml:space="preserve">The </w:t>
+      </w:r>
+      <w:proofErr w:type="spellStart"/>
+      <w:r>
+        <w:rPr>
+          <w:rFonts w:ascii="Courier New" w:hAnsi="Courier New" w:cs="Courier New"/>
+          <w:bCs/>
+          <w:iCs/>
+          <w:spacing w:val="5"/>
+        </w:rPr>
+        <w:t>ResultsData</w:t>
+      </w:r>
+      <w:bookmarkStart w:id="0" w:name="_GoBack"/>
+      <w:bookmarkEnd w:id="0"/>
+      <w:proofErr w:type="spellEnd"/>
+      <w:r>
+        <w:rPr>
+          <w:rFonts w:ascii="Lato" w:hAnsi="Lato" w:cs="Courier New"/>
+          <w:bCs/>
+          <w:iCs/>
+          <w:spacing w:val="5"/>
+        </w:rPr>
+        <w:t xml:space="preserve"> is a user defined type that is used to hold data and statistics when the simulation runs.</w:t>
+      </w:r>
+    </w:p>
+    <w:p>
+      <w:pPr>
+        <w:rPr>
+          <w:rFonts w:ascii="Courier New" w:hAnsi="Courier New" w:cs="Courier New"/>
+          <w:b/>
+          <w:bCs/>
+          <w:iCs/>
+          <w:spacing w:val="5"/>
+        </w:rPr>
+      </w:pPr>
+      <w:proofErr w:type="spellStart"/>
+      <w:r>
+        <w:rPr>
+          <w:rFonts w:ascii="Courier New" w:hAnsi="Courier New" w:cs="Courier New"/>
+          <w:b/>
+          <w:bCs/>
+          <w:iCs/>
+          <w:spacing w:val="5"/>
+        </w:rPr>
+        <w:t>ResultsFragment</w:t>
+      </w:r>
+      <w:proofErr w:type="spellEnd"/>
+    </w:p>
+    <w:p>
+      <w:pPr>
+        <w:rPr>
+          <w:rFonts w:ascii="Lato" w:hAnsi="Lato" w:cs="Courier New"/>
+          <w:bCs/>
+          <w:iCs/>
+          <w:spacing w:val="5"/>
+        </w:rPr>
+      </w:pPr>
+      <w:r>
+        <w:rPr>
+          <w:rFonts w:ascii="Lato" w:hAnsi="Lato" w:cs="Courier New"/>
+          <w:bCs/>
+          <w:iCs/>
+          <w:spacing w:val="5"/>
+        </w:rPr>
+        <w:t xml:space="preserve">The </w:t>
+      </w:r>
+      <w:proofErr w:type="spellStart"/>
+      <w:r>
+        <w:rPr>
+          <w:rFonts w:ascii="Courier New" w:hAnsi="Courier New" w:cs="Courier New"/>
+          <w:bCs/>
+          <w:iCs/>
+          <w:spacing w:val="5"/>
+        </w:rPr>
+        <w:t>ResultsFragment</w:t>
+      </w:r>
+      <w:proofErr w:type="spellEnd"/>
+      <w:r>
+        <w:rPr>
+          <w:rFonts w:ascii="Lato" w:hAnsi="Lato" w:cs="Courier New"/>
+          <w:bCs/>
+          <w:iCs/>
+          <w:spacing w:val="5"/>
+        </w:rPr>
+        <w:t xml:space="preserve"> class initialises the UI elements of the ‘Results’ tab, and contains the methods required for populating the results table and the graph with the appropriate data.</w:t>
+      </w:r>
+    </w:p>
+    <w:p>
+      <w:pPr>
+        <w:rPr>
+          <w:rFonts w:ascii="Courier New" w:hAnsi="Courier New" w:cs="Courier New"/>
+          <w:b/>
+          <w:bCs/>
+          <w:iCs/>
+          <w:spacing w:val="5"/>
+        </w:rPr>
+      </w:pPr>
+      <w:proofErr w:type="spellStart"/>
+      <w:r>
+        <w:rPr>
+          <w:rFonts w:ascii="Courier New" w:hAnsi="Courier New" w:cs="Courier New"/>
+          <w:b/>
+          <w:bCs/>
+          <w:iCs/>
+          <w:spacing w:val="5"/>
+        </w:rPr>
+        <w:t>SimAnimations</w:t>
+      </w:r>
+      <w:proofErr w:type="spellEnd"/>
+    </w:p>
+    <w:p>
+      <w:pPr>
+        <w:rPr>
+          <w:rFonts w:ascii="Lato" w:hAnsi="Lato" w:cs="Courier New"/>
+          <w:b/>
+          <w:bCs/>
+          <w:iCs/>
+          <w:spacing w:val="5"/>
+        </w:rPr>
+      </w:pPr>
+      <w:r>
+        <w:rPr>
+          <w:rFonts w:ascii="Lato" w:hAnsi="Lato" w:cs="Courier New"/>
+          <w:bCs/>
+          <w:iCs/>
+          <w:spacing w:val="5"/>
+        </w:rPr>
+        <w:t xml:space="preserve">The </w:t>
+      </w:r>
+      <w:proofErr w:type="spellStart"/>
+      <w:r>
+        <w:rPr>
+          <w:rFonts w:ascii="Courier New" w:hAnsi="Courier New" w:cs="Courier New"/>
+          <w:bCs/>
+          <w:iCs/>
+          <w:spacing w:val="5"/>
+        </w:rPr>
+        <w:t>SimAnimations</w:t>
+      </w:r>
+      <w:proofErr w:type="spellEnd"/>
+      <w:r>
+        <w:rPr>
+          <w:rFonts w:ascii="Courier New" w:hAnsi="Courier New" w:cs="Courier New"/>
+          <w:bCs/>
+          <w:iCs/>
+          <w:spacing w:val="5"/>
+        </w:rPr>
+        <w:t xml:space="preserve"> </w:t>
+      </w:r>
+      <w:r>
+        <w:rPr>
+          <w:rFonts w:ascii="Lato" w:hAnsi="Lato" w:cs="Courier New"/>
+          <w:bCs/>
+          <w:iCs/>
+          <w:spacing w:val="5"/>
+        </w:rPr>
+        <w:t>class contains all the methods for performing the various animat</w:t>
+      </w:r>
+      <w:r>
+        <w:rPr>
+          <w:rFonts w:ascii="Lato" w:hAnsi="Lato" w:cs="Courier New"/>
+          <w:bCs/>
+          <w:iCs/>
+          <w:spacing w:val="5"/>
+        </w:rPr>
+        <w:t xml:space="preserve">ions when </w:t>
+      </w:r>
+      <w:r>
+        <w:rPr>
+          <w:rFonts w:ascii="Lato" w:hAnsi="Lato" w:cs="Courier New"/>
+          <w:bCs/>
+          <w:iCs/>
+          <w:spacing w:val="5"/>
+        </w:rPr>
+        <w:t xml:space="preserve">visually </w:t>
+      </w:r>
+      <w:r>
+        <w:rPr>
+          <w:rFonts w:ascii="Lato" w:hAnsi="Lato" w:cs="Courier New"/>
+          <w:bCs/>
+          <w:iCs/>
+          <w:spacing w:val="5"/>
+        </w:rPr>
+        <w:t>displaying the</w:t>
+      </w:r>
+      <w:r>
+        <w:rPr>
+          <w:rFonts w:ascii="Lato" w:hAnsi="Lato" w:cs="Courier New"/>
+          <w:bCs/>
+          <w:iCs/>
+          <w:spacing w:val="5"/>
+        </w:rPr>
+        <w:t xml:space="preserve"> simulation running.</w:t>
+      </w:r>
+    </w:p>
+    <w:p>
+      <w:pPr>
+        <w:rPr>
+          <w:rFonts w:ascii="Courier New" w:hAnsi="Courier New" w:cs="Courier New"/>
+          <w:b/>
+          <w:bCs/>
+          <w:iCs/>
+          <w:spacing w:val="5"/>
+        </w:rPr>
+      </w:pPr>
+      <w:proofErr w:type="spellStart"/>
+      <w:r>
+        <w:rPr>
+          <w:rFonts w:ascii="Courier New" w:hAnsi="Courier New" w:cs="Courier New"/>
+          <w:b/>
+          <w:bCs/>
+          <w:iCs/>
+          <w:spacing w:val="5"/>
+        </w:rPr>
+        <w:t>SimMethods</w:t>
+      </w:r>
+      <w:proofErr w:type="spellEnd"/>
+    </w:p>
+    <w:p>
+      <w:pPr>
+        <w:rPr>
+          <w:rFonts w:ascii="Lato" w:hAnsi="Lato" w:cs="Courier New"/>
+          <w:bCs/>
+          <w:iCs/>
+          <w:spacing w:val="5"/>
+        </w:rPr>
+      </w:pPr>
+      <w:r>
+        <w:rPr>
+          <w:rFonts w:ascii="Lato" w:hAnsi="Lato" w:cs="Courier New"/>
+          <w:bCs/>
+          <w:iCs/>
+          <w:spacing w:val="5"/>
+        </w:rPr>
+        <w:t xml:space="preserve">The </w:t>
+      </w:r>
+      <w:proofErr w:type="spellStart"/>
+      <w:r>
+        <w:rPr>
+          <w:rFonts w:ascii="Courier New" w:hAnsi="Courier New" w:cs="Courier New"/>
+          <w:bCs/>
+          <w:iCs/>
+          <w:spacing w:val="5"/>
+        </w:rPr>
+        <w:t>SimMethods</w:t>
+      </w:r>
+      <w:proofErr w:type="spellEnd"/>
+      <w:r>
+        <w:rPr>
+          <w:rFonts w:ascii="Lato" w:hAnsi="Lato" w:cs="Courier New"/>
+          <w:bCs/>
+          <w:iCs/>
+          <w:spacing w:val="5"/>
+        </w:rPr>
+        <w:t xml:space="preserve"> class contains much of the backbone for actually simulating the scenario.</w:t>
+      </w:r>
+    </w:p>
+    <w:p>
+      <w:pPr>
+        <w:rPr>
+          <w:rFonts w:ascii="Courier New" w:hAnsi="Courier New" w:cs="Courier New"/>
+          <w:b/>
+          <w:bCs/>
+          <w:iCs/>
+          <w:spacing w:val="5"/>
+        </w:rPr>
+      </w:pPr>
+      <w:proofErr w:type="spellStart"/>
+      <w:r>
+        <w:rPr>
+          <w:rFonts w:ascii="Courier New" w:hAnsi="Courier New" w:cs="Courier New"/>
+          <w:b/>
+          <w:bCs/>
+          <w:iCs/>
+          <w:spacing w:val="5"/>
+        </w:rPr>
+        <w:t>SimulationFragment</w:t>
+      </w:r>
+      <w:proofErr w:type="spellEnd"/>
+    </w:p>
+    <w:p>
+      <w:pPr>
+        <w:rPr>
+          <w:rFonts w:ascii="Lato" w:hAnsi="Lato" w:cs="Courier New"/>
+          <w:bCs/>
+          <w:iCs/>
+          <w:spacing w:val="5"/>
+        </w:rPr>
+      </w:pPr>
+      <w:r>
+        <w:rPr>
+          <w:rFonts w:ascii="Lato" w:hAnsi="Lato" w:cs="Courier New"/>
+          <w:bCs/>
+          <w:iCs/>
+          <w:spacing w:val="5"/>
+        </w:rPr>
+        <w:t xml:space="preserve">The </w:t>
+      </w:r>
+      <w:proofErr w:type="spellStart"/>
+      <w:r>
+        <w:rPr>
+          <w:rFonts w:ascii="Courier New" w:hAnsi="Courier New" w:cs="Courier New"/>
+          <w:bCs/>
+          <w:iCs/>
+          <w:spacing w:val="5"/>
+        </w:rPr>
+        <w:t>SimulationFragment</w:t>
+      </w:r>
+      <w:proofErr w:type="spellEnd"/>
+      <w:r>
+        <w:rPr>
+          <w:rFonts w:ascii="Lato" w:hAnsi="Lato" w:cs="Courier New"/>
+          <w:bCs/>
+          <w:iCs/>
+          <w:spacing w:val="5"/>
+        </w:rPr>
+        <w:t xml:space="preserve"> class initialises the UI elements of the “Simulation” tab.</w:t>
+      </w:r>
+    </w:p>
+    <w:p>
+      <w:pPr>
+        <w:rPr>
+          <w:rFonts w:ascii="Courier New" w:hAnsi="Courier New" w:cs="Courier New"/>
+          <w:b/>
+          <w:bCs/>
+          <w:iCs/>
+          <w:spacing w:val="5"/>
+        </w:rPr>
+      </w:pPr>
+      <w:r>
+        <w:rPr>
+          <w:rFonts w:ascii="Courier New" w:hAnsi="Courier New" w:cs="Courier New"/>
+          <w:b/>
+          <w:bCs/>
+          <w:iCs/>
+          <w:spacing w:val="5"/>
+        </w:rPr>
+        <w:t>Stats</w:t>
+      </w:r>
+    </w:p>
+    <w:p>
+      <w:pPr>
+        <w:rPr>
+          <w:rFonts w:ascii="Courier New" w:hAnsi="Courier New" w:cs="Courier New"/>
+          <w:b/>
+          <w:bCs/>
+          <w:iCs/>
+          <w:spacing w:val="5"/>
+        </w:rPr>
+      </w:pPr>
+      <w:r>
+        <w:rPr>
+          <w:rFonts w:ascii="Courier New" w:hAnsi="Courier New" w:cs="Courier New"/>
+          <w:b/>
+          <w:bCs/>
+          <w:iCs/>
+          <w:spacing w:val="5"/>
+        </w:rPr>
+        <w:t>Variables</w:t>
+      </w:r>
+    </w:p>
+    <w:p>
+      <w:pPr>
+        <w:rPr>
+          <w:rFonts w:ascii="Courier New" w:hAnsi="Courier New" w:cs="Courier New"/>
+          <w:b/>
+          <w:bCs/>
+          <w:iCs/>
+          <w:spacing w:val="5"/>
+        </w:rPr>
+      </w:pPr>
+      <w:proofErr w:type="spellStart"/>
+      <w:r>
+        <w:rPr>
+          <w:rFonts w:ascii="Courier New" w:hAnsi="Courier New" w:cs="Courier New"/>
+          <w:b/>
+          <w:bCs/>
+          <w:iCs/>
+          <w:spacing w:val="5"/>
+        </w:rPr>
+        <w:t>VariablesFragment</w:t>
+      </w:r>
+      <w:proofErr w:type="spellEnd"/>
+    </w:p>
+    <w:p>
+      <w:pPr>
+        <w:rPr>
+          <w:rFonts w:ascii="Inconsolata" w:hAnsi="Inconsolata"/>
+          <w:b/>
           <w:bCs/>
           <w:iCs/>
           <w:spacing w:val="5"/>

</xml_diff>

<commit_message>
more additions to documentation. added runSImulations flowchart
</commit_message>
<xml_diff>
--- a/Developer Documentation.docx
+++ b/Developer Documentation.docx
@@ -1626,7 +1626,7 @@
                                 <w:rPr>
                                   <w:b/>
                                 </w:rPr>
-                                <w:t>Database</w:t>
+                                <w:t>Memory</w:t>
                               </w:r>
                             </w:p>
                           </w:txbxContent>
@@ -2599,7 +2599,7 @@
                           <w:rPr>
                             <w:b/>
                           </w:rPr>
-                          <w:t>Database</w:t>
+                          <w:t>Memory</w:t>
                         </w:r>
                       </w:p>
                     </w:txbxContent>
@@ -2986,7 +2986,6 @@
     </w:p>
     <w:p>
       <w:pPr>
-        <w:jc w:val="center"/>
         <w:rPr>
           <w:rFonts w:ascii="Lato" w:hAnsi="Lato"/>
           <w:b/>
@@ -3032,7 +3031,25 @@
           <w:iCs/>
           <w:spacing w:val="5"/>
         </w:rPr>
-        <w:t>component has with the database. The read/write interactions are expanded on further below:</w:t>
+        <w:t xml:space="preserve">component has with the </w:t>
+      </w:r>
+      <w:r>
+        <w:rPr>
+          <w:rFonts w:ascii="Lato" w:hAnsi="Lato"/>
+          <w:bCs/>
+          <w:iCs/>
+          <w:spacing w:val="5"/>
+        </w:rPr>
+        <w:t>memory</w:t>
+      </w:r>
+      <w:r>
+        <w:rPr>
+          <w:rFonts w:ascii="Lato" w:hAnsi="Lato"/>
+          <w:bCs/>
+          <w:iCs/>
+          <w:spacing w:val="5"/>
+        </w:rPr>
+        <w:t>. The read/write interactions are expanded on further below:</w:t>
       </w:r>
     </w:p>
     <w:p>
@@ -3080,7 +3097,25 @@
           <w:iCs/>
           <w:spacing w:val="5"/>
         </w:rPr>
-        <w:t>Read: Reads the current simulation settings stored in the database to display to the user and accesses it every time the settings are edited to update the display for the user.</w:t>
+        <w:t xml:space="preserve">Read: Reads the current simulation settings stored in the </w:t>
+      </w:r>
+      <w:r>
+        <w:rPr>
+          <w:rFonts w:ascii="Lato" w:hAnsi="Lato"/>
+          <w:bCs/>
+          <w:iCs/>
+          <w:spacing w:val="5"/>
+        </w:rPr>
+        <w:t>memory</w:t>
+      </w:r>
+      <w:r>
+        <w:rPr>
+          <w:rFonts w:ascii="Lato" w:hAnsi="Lato"/>
+          <w:bCs/>
+          <w:iCs/>
+          <w:spacing w:val="5"/>
+        </w:rPr>
+        <w:t xml:space="preserve"> to display to the user and accesses it every time the settings are edited to update the display for the user.</w:t>
       </w:r>
     </w:p>
     <w:p>
@@ -3104,7 +3139,25 @@
           <w:iCs/>
           <w:spacing w:val="5"/>
         </w:rPr>
-        <w:t>Write: Writes the users inputted changed settings into the database. This overwrites the previous settings.</w:t>
+        <w:t xml:space="preserve">Write: Writes the users inputted changed settings into the </w:t>
+      </w:r>
+      <w:r>
+        <w:rPr>
+          <w:rFonts w:ascii="Lato" w:hAnsi="Lato"/>
+          <w:bCs/>
+          <w:iCs/>
+          <w:spacing w:val="5"/>
+        </w:rPr>
+        <w:t>memory</w:t>
+      </w:r>
+      <w:r>
+        <w:rPr>
+          <w:rFonts w:ascii="Lato" w:hAnsi="Lato"/>
+          <w:bCs/>
+          <w:iCs/>
+          <w:spacing w:val="5"/>
+        </w:rPr>
+        <w:t>. This overwrites the previous settings.</w:t>
       </w:r>
     </w:p>
     <w:p>
@@ -3242,7 +3295,25 @@
           <w:iCs/>
           <w:spacing w:val="5"/>
         </w:rPr>
-        <w:t>Writes any changes to the run variables as the instance of the simulation progresses. Stores data that will be used to generate statistics and graphs as the simulation progresses. Calculates various statistics and datasets at the end of the run and stores it in the database.</w:t>
+        <w:t xml:space="preserve">Writes any changes to the run variables as the instance of the simulation progresses. Stores data that will be used to generate statistics and graphs as the simulation progresses. Calculates various statistics and datasets at the end of the run and stores it in the </w:t>
+      </w:r>
+      <w:r>
+        <w:rPr>
+          <w:rFonts w:ascii="Lato" w:hAnsi="Lato"/>
+          <w:bCs/>
+          <w:iCs/>
+          <w:spacing w:val="5"/>
+        </w:rPr>
+        <w:t>memory</w:t>
+      </w:r>
+      <w:r>
+        <w:rPr>
+          <w:rFonts w:ascii="Lato" w:hAnsi="Lato"/>
+          <w:bCs/>
+          <w:iCs/>
+          <w:spacing w:val="5"/>
+        </w:rPr>
+        <w:t>.</w:t>
       </w:r>
     </w:p>
     <w:p>
@@ -3422,36 +3493,32 @@
           <w:ilvl w:val="1"/>
           <w:numId w:val="13"/>
         </w:numPr>
-        <w:rPr>
-          <w:rFonts w:ascii="Lato" w:hAnsi="Lato"/>
-          <w:bCs/>
-          <w:iCs/>
-          <w:spacing w:val="5"/>
-          <w:u w:val="single"/>
-        </w:rPr>
-      </w:pPr>
-      <w:proofErr w:type="spellStart"/>
-      <w:r>
-        <w:rPr>
-          <w:rFonts w:ascii="Lato" w:hAnsi="Lato"/>
-          <w:bCs/>
-          <w:iCs/>
-          <w:spacing w:val="5"/>
-        </w:rPr>
-        <w:t>updateVars</w:t>
-      </w:r>
-      <w:proofErr w:type="spellEnd"/>
-      <w:r>
-        <w:rPr>
-          <w:rFonts w:ascii="Lato" w:hAnsi="Lato"/>
-          <w:bCs/>
-          <w:iCs/>
-          <w:spacing w:val="5"/>
-        </w:rPr>
-        <w:t>()</w:t>
-      </w:r>
-      <w:bookmarkStart w:id="0" w:name="_GoBack"/>
-      <w:bookmarkEnd w:id="0"/>
+        <w:ind w:left="993" w:hanging="568"/>
+        <w:rPr>
+          <w:rFonts w:ascii="Lato" w:hAnsi="Lato"/>
+          <w:bCs/>
+          <w:iCs/>
+          <w:spacing w:val="5"/>
+        </w:rPr>
+      </w:pPr>
+      <w:r>
+        <w:rPr>
+          <w:rFonts w:ascii="Lato" w:hAnsi="Lato"/>
+          <w:bCs/>
+          <w:iCs/>
+          <w:spacing w:val="5"/>
+        </w:rPr>
+        <w:t>Inflate</w:t>
+      </w:r>
+      <w:r>
+        <w:rPr>
+          <w:rFonts w:ascii="Lato" w:hAnsi="Lato"/>
+          <w:bCs/>
+          <w:iCs/>
+          <w:spacing w:val="5"/>
+        </w:rPr>
+        <w:t xml:space="preserve"> variables tab layout file (layout_fragment.xml)</w:t>
+      </w:r>
     </w:p>
     <w:p>
       <w:pPr>
@@ -3460,6 +3527,7 @@
           <w:ilvl w:val="1"/>
           <w:numId w:val="13"/>
         </w:numPr>
+        <w:ind w:left="993" w:hanging="568"/>
         <w:rPr>
           <w:rFonts w:ascii="Lato" w:hAnsi="Lato"/>
           <w:bCs/>
@@ -3468,6 +3536,24 @@
           <w:u w:val="single"/>
         </w:rPr>
       </w:pPr>
+      <w:r>
+        <w:rPr>
+          <w:rFonts w:ascii="Lato" w:hAnsi="Lato"/>
+          <w:bCs/>
+          <w:iCs/>
+          <w:spacing w:val="5"/>
+        </w:rPr>
+        <w:t>Initia</w:t>
+      </w:r>
+      <w:r>
+        <w:rPr>
+          <w:rFonts w:ascii="Lato" w:hAnsi="Lato"/>
+          <w:bCs/>
+          <w:iCs/>
+          <w:spacing w:val="5"/>
+        </w:rPr>
+        <w:t xml:space="preserve">lise buttons </w:t>
+      </w:r>
       <w:proofErr w:type="spellStart"/>
       <w:r>
         <w:rPr>
@@ -3476,7 +3562,7 @@
           <w:iCs/>
           <w:spacing w:val="5"/>
         </w:rPr>
-        <w:t>restoreDefaultVars</w:t>
+        <w:t>onClick</w:t>
       </w:r>
       <w:proofErr w:type="spellEnd"/>
       <w:r>
@@ -3486,7 +3572,7 @@
           <w:iCs/>
           <w:spacing w:val="5"/>
         </w:rPr>
-        <w:t>()</w:t>
+        <w:t xml:space="preserve"> functions.</w:t>
       </w:r>
     </w:p>
     <w:p>
@@ -3496,6 +3582,7 @@
           <w:ilvl w:val="1"/>
           <w:numId w:val="13"/>
         </w:numPr>
+        <w:ind w:left="993" w:hanging="568"/>
         <w:rPr>
           <w:rFonts w:ascii="Lato" w:hAnsi="Lato"/>
           <w:bCs/>
@@ -3504,6 +3591,33 @@
           <w:u w:val="single"/>
         </w:rPr>
       </w:pPr>
+      <w:r>
+        <w:rPr>
+          <w:rFonts w:ascii="Lato" w:hAnsi="Lato"/>
+          <w:bCs/>
+          <w:iCs/>
+          <w:spacing w:val="5"/>
+        </w:rPr>
+        <w:t xml:space="preserve">Setup spinners and </w:t>
+      </w:r>
+      <w:r>
+        <w:rPr>
+          <w:rFonts w:ascii="Lato" w:hAnsi="Lato"/>
+          <w:bCs/>
+          <w:iCs/>
+          <w:spacing w:val="5"/>
+        </w:rPr>
+        <w:t xml:space="preserve">what happens when each item is selected: </w:t>
+      </w:r>
+      <w:r>
+        <w:rPr>
+          <w:rFonts w:ascii="Lato" w:hAnsi="Lato"/>
+          <w:bCs/>
+          <w:iCs/>
+          <w:spacing w:val="5"/>
+        </w:rPr>
+        <w:t>focus (</w:t>
+      </w:r>
       <w:proofErr w:type="spellStart"/>
       <w:r>
         <w:rPr>
@@ -3512,7 +3626,16 @@
           <w:iCs/>
           <w:spacing w:val="5"/>
         </w:rPr>
-        <w:t>onItemSelected</w:t>
+        <w:t>nextFocus</w:t>
+      </w:r>
+      <w:r>
+        <w:rPr>
+          <w:rFonts w:ascii="Lato" w:hAnsi="Lato"/>
+          <w:bCs/>
+          <w:iCs/>
+          <w:spacing w:val="5"/>
+        </w:rPr>
+        <w:t>Down</w:t>
       </w:r>
       <w:proofErr w:type="spellEnd"/>
       <w:r>
@@ -3522,7 +3645,105 @@
           <w:iCs/>
           <w:spacing w:val="5"/>
         </w:rPr>
-        <w:t>()</w:t>
+        <w:t xml:space="preserve"> and </w:t>
+      </w:r>
+      <w:proofErr w:type="spellStart"/>
+      <w:r>
+        <w:rPr>
+          <w:rFonts w:ascii="Lato" w:hAnsi="Lato"/>
+          <w:bCs/>
+          <w:iCs/>
+          <w:spacing w:val="5"/>
+        </w:rPr>
+        <w:t>nextFocusForward</w:t>
+      </w:r>
+      <w:proofErr w:type="spellEnd"/>
+      <w:r>
+        <w:rPr>
+          <w:rFonts w:ascii="Lato" w:hAnsi="Lato"/>
+          <w:bCs/>
+          <w:iCs/>
+          <w:spacing w:val="5"/>
+        </w:rPr>
+        <w:t>)</w:t>
+      </w:r>
+      <w:r>
+        <w:rPr>
+          <w:rFonts w:ascii="Lato" w:hAnsi="Lato"/>
+          <w:bCs/>
+          <w:iCs/>
+          <w:spacing w:val="5"/>
+        </w:rPr>
+        <w:t xml:space="preserve"> </w:t>
+      </w:r>
+      <w:r>
+        <w:rPr>
+          <w:rFonts w:ascii="Lato" w:hAnsi="Lato"/>
+          <w:bCs/>
+          <w:iCs/>
+          <w:spacing w:val="5"/>
+        </w:rPr>
+        <w:t xml:space="preserve">behaviour, </w:t>
+      </w:r>
+      <w:proofErr w:type="spellStart"/>
+      <w:r>
+        <w:rPr>
+          <w:rFonts w:ascii="Lato" w:hAnsi="Lato"/>
+          <w:bCs/>
+          <w:iCs/>
+          <w:spacing w:val="5"/>
+        </w:rPr>
+        <w:t>textView</w:t>
+      </w:r>
+      <w:proofErr w:type="spellEnd"/>
+      <w:r>
+        <w:rPr>
+          <w:rFonts w:ascii="Lato" w:hAnsi="Lato"/>
+          <w:bCs/>
+          <w:iCs/>
+          <w:spacing w:val="5"/>
+        </w:rPr>
+        <w:t xml:space="preserve"> text and </w:t>
+      </w:r>
+      <w:proofErr w:type="spellStart"/>
+      <w:r>
+        <w:rPr>
+          <w:rFonts w:ascii="Lato" w:hAnsi="Lato"/>
+          <w:bCs/>
+          <w:iCs/>
+          <w:spacing w:val="5"/>
+        </w:rPr>
+        <w:t>editText</w:t>
+      </w:r>
+      <w:proofErr w:type="spellEnd"/>
+      <w:r>
+        <w:rPr>
+          <w:rFonts w:ascii="Lato" w:hAnsi="Lato"/>
+          <w:bCs/>
+          <w:iCs/>
+          <w:spacing w:val="5"/>
+        </w:rPr>
+        <w:t>/</w:t>
+      </w:r>
+      <w:proofErr w:type="spellStart"/>
+      <w:r>
+        <w:rPr>
+          <w:rFonts w:ascii="Lato" w:hAnsi="Lato"/>
+          <w:bCs/>
+          <w:iCs/>
+          <w:spacing w:val="5"/>
+        </w:rPr>
+        <w:t>TextView</w:t>
+      </w:r>
+      <w:proofErr w:type="spellEnd"/>
+      <w:r>
+        <w:rPr>
+          <w:rFonts w:ascii="Lato" w:hAnsi="Lato"/>
+          <w:bCs/>
+          <w:iCs/>
+          <w:spacing w:val="5"/>
+        </w:rPr>
+        <w:t xml:space="preserve"> visibility.</w:t>
       </w:r>
     </w:p>
     <w:p>
@@ -3540,6 +3761,382 @@
           <w:u w:val="single"/>
         </w:rPr>
       </w:pPr>
+      <w:proofErr w:type="spellStart"/>
+      <w:r>
+        <w:rPr>
+          <w:rFonts w:ascii="Lato" w:hAnsi="Lato"/>
+          <w:bCs/>
+          <w:iCs/>
+          <w:spacing w:val="5"/>
+        </w:rPr>
+        <w:t>updateVarBtn</w:t>
+      </w:r>
+      <w:proofErr w:type="spellEnd"/>
+      <w:r>
+        <w:rPr>
+          <w:rFonts w:ascii="Lato" w:hAnsi="Lato"/>
+          <w:bCs/>
+          <w:iCs/>
+          <w:spacing w:val="5"/>
+        </w:rPr>
+        <w:t xml:space="preserve"> </w:t>
+      </w:r>
+      <w:proofErr w:type="spellStart"/>
+      <w:r>
+        <w:rPr>
+          <w:rFonts w:ascii="Lato" w:hAnsi="Lato"/>
+          <w:bCs/>
+          <w:iCs/>
+          <w:spacing w:val="5"/>
+        </w:rPr>
+        <w:t>onClick</w:t>
+      </w:r>
+      <w:proofErr w:type="spellEnd"/>
+    </w:p>
+    <w:p>
+      <w:pPr>
+        <w:pStyle w:val="ListParagraph"/>
+        <w:numPr>
+          <w:ilvl w:val="1"/>
+          <w:numId w:val="13"/>
+        </w:numPr>
+        <w:ind w:left="993" w:hanging="568"/>
+        <w:rPr>
+          <w:rFonts w:ascii="Lato" w:hAnsi="Lato"/>
+          <w:bCs/>
+          <w:iCs/>
+          <w:spacing w:val="5"/>
+          <w:u w:val="single"/>
+        </w:rPr>
+      </w:pPr>
+      <w:r>
+        <w:rPr>
+          <w:rFonts w:ascii="Lato" w:hAnsi="Lato"/>
+          <w:bCs/>
+          <w:iCs/>
+          <w:spacing w:val="5"/>
+        </w:rPr>
+        <w:t xml:space="preserve">Calls </w:t>
+      </w:r>
+      <w:proofErr w:type="spellStart"/>
+      <w:r>
+        <w:rPr>
+          <w:rFonts w:ascii="Lato" w:hAnsi="Lato"/>
+          <w:bCs/>
+          <w:iCs/>
+          <w:spacing w:val="5"/>
+        </w:rPr>
+        <w:t>updateVars</w:t>
+      </w:r>
+      <w:proofErr w:type="spellEnd"/>
+      <w:r>
+        <w:rPr>
+          <w:rFonts w:ascii="Lato" w:hAnsi="Lato"/>
+          <w:bCs/>
+          <w:iCs/>
+          <w:spacing w:val="5"/>
+        </w:rPr>
+        <w:t>()</w:t>
+      </w:r>
+    </w:p>
+    <w:p>
+      <w:pPr>
+        <w:pStyle w:val="ListParagraph"/>
+        <w:numPr>
+          <w:ilvl w:val="2"/>
+          <w:numId w:val="13"/>
+        </w:numPr>
+        <w:ind w:left="1985" w:hanging="851"/>
+        <w:rPr>
+          <w:rFonts w:ascii="Lato" w:hAnsi="Lato"/>
+          <w:bCs/>
+          <w:iCs/>
+          <w:spacing w:val="5"/>
+          <w:u w:val="single"/>
+        </w:rPr>
+      </w:pPr>
+      <w:r>
+        <w:rPr>
+          <w:rFonts w:ascii="Lato" w:hAnsi="Lato"/>
+          <w:bCs/>
+          <w:iCs/>
+          <w:spacing w:val="5"/>
+        </w:rPr>
+        <w:t xml:space="preserve">Changes the simulation run settings </w:t>
+      </w:r>
+      <w:r>
+        <w:rPr>
+          <w:rFonts w:ascii="Lato" w:hAnsi="Lato"/>
+          <w:bCs/>
+          <w:iCs/>
+          <w:spacing w:val="5"/>
+        </w:rPr>
+        <w:t xml:space="preserve">saved in the memory </w:t>
+      </w:r>
+      <w:r>
+        <w:rPr>
+          <w:rFonts w:ascii="Lato" w:hAnsi="Lato"/>
+          <w:bCs/>
+          <w:iCs/>
+          <w:spacing w:val="5"/>
+        </w:rPr>
+        <w:t>to values entered by the user.</w:t>
+      </w:r>
+    </w:p>
+    <w:p>
+      <w:pPr>
+        <w:pStyle w:val="ListParagraph"/>
+        <w:numPr>
+          <w:ilvl w:val="2"/>
+          <w:numId w:val="13"/>
+        </w:numPr>
+        <w:ind w:left="1985" w:hanging="851"/>
+        <w:rPr>
+          <w:rFonts w:ascii="Lato" w:hAnsi="Lato"/>
+          <w:bCs/>
+          <w:iCs/>
+          <w:spacing w:val="5"/>
+          <w:u w:val="single"/>
+        </w:rPr>
+      </w:pPr>
+      <w:r>
+        <w:rPr>
+          <w:rFonts w:ascii="Lato" w:hAnsi="Lato"/>
+          <w:bCs/>
+          <w:iCs/>
+          <w:spacing w:val="5"/>
+        </w:rPr>
+        <w:t xml:space="preserve">Calls </w:t>
+      </w:r>
+      <w:proofErr w:type="spellStart"/>
+      <w:r>
+        <w:rPr>
+          <w:rFonts w:ascii="Lato" w:hAnsi="Lato"/>
+          <w:bCs/>
+          <w:iCs/>
+          <w:spacing w:val="5"/>
+        </w:rPr>
+        <w:t>refreshCurrentVarValues</w:t>
+      </w:r>
+      <w:proofErr w:type="spellEnd"/>
+      <w:r>
+        <w:rPr>
+          <w:rFonts w:ascii="Lato" w:hAnsi="Lato"/>
+          <w:bCs/>
+          <w:iCs/>
+          <w:spacing w:val="5"/>
+        </w:rPr>
+        <w:t>()</w:t>
+      </w:r>
+    </w:p>
+    <w:p>
+      <w:pPr>
+        <w:pStyle w:val="ListParagraph"/>
+        <w:numPr>
+          <w:ilvl w:val="3"/>
+          <w:numId w:val="13"/>
+        </w:numPr>
+        <w:ind w:left="2977" w:hanging="1134"/>
+        <w:rPr>
+          <w:rFonts w:ascii="Lato" w:hAnsi="Lato"/>
+          <w:bCs/>
+          <w:iCs/>
+          <w:spacing w:val="5"/>
+          <w:u w:val="single"/>
+        </w:rPr>
+      </w:pPr>
+      <w:r>
+        <w:rPr>
+          <w:rFonts w:ascii="Lato" w:hAnsi="Lato"/>
+          <w:bCs/>
+          <w:iCs/>
+          <w:spacing w:val="5"/>
+        </w:rPr>
+        <w:t>Refreshes the display showing the user the current simulation run settings with the newly updated settings.</w:t>
+      </w:r>
+    </w:p>
+    <w:p>
+      <w:pPr>
+        <w:pStyle w:val="ListParagraph"/>
+        <w:numPr>
+          <w:ilvl w:val="0"/>
+          <w:numId w:val="13"/>
+        </w:numPr>
+        <w:rPr>
+          <w:rFonts w:ascii="Lato" w:hAnsi="Lato"/>
+          <w:bCs/>
+          <w:iCs/>
+          <w:spacing w:val="5"/>
+          <w:u w:val="single"/>
+        </w:rPr>
+      </w:pPr>
+      <w:proofErr w:type="spellStart"/>
+      <w:r>
+        <w:rPr>
+          <w:rFonts w:ascii="Lato" w:hAnsi="Lato"/>
+          <w:bCs/>
+          <w:iCs/>
+          <w:spacing w:val="5"/>
+        </w:rPr>
+        <w:t>restoreDefaultBtn</w:t>
+      </w:r>
+      <w:proofErr w:type="spellEnd"/>
+      <w:r>
+        <w:rPr>
+          <w:rFonts w:ascii="Lato" w:hAnsi="Lato"/>
+          <w:bCs/>
+          <w:iCs/>
+          <w:spacing w:val="5"/>
+        </w:rPr>
+        <w:t xml:space="preserve"> </w:t>
+      </w:r>
+      <w:proofErr w:type="spellStart"/>
+      <w:r>
+        <w:rPr>
+          <w:rFonts w:ascii="Lato" w:hAnsi="Lato"/>
+          <w:bCs/>
+          <w:iCs/>
+          <w:spacing w:val="5"/>
+        </w:rPr>
+        <w:t>onClick</w:t>
+      </w:r>
+      <w:proofErr w:type="spellEnd"/>
+    </w:p>
+    <w:p>
+      <w:pPr>
+        <w:pStyle w:val="ListParagraph"/>
+        <w:numPr>
+          <w:ilvl w:val="1"/>
+          <w:numId w:val="13"/>
+        </w:numPr>
+        <w:ind w:left="993" w:hanging="568"/>
+        <w:rPr>
+          <w:rFonts w:ascii="Lato" w:hAnsi="Lato"/>
+          <w:bCs/>
+          <w:iCs/>
+          <w:spacing w:val="5"/>
+          <w:u w:val="single"/>
+        </w:rPr>
+      </w:pPr>
+      <w:r>
+        <w:rPr>
+          <w:rFonts w:ascii="Lato" w:hAnsi="Lato"/>
+          <w:bCs/>
+          <w:iCs/>
+          <w:spacing w:val="5"/>
+        </w:rPr>
+        <w:t xml:space="preserve">Sets the simulation run settings </w:t>
+      </w:r>
+      <w:r>
+        <w:rPr>
+          <w:rFonts w:ascii="Lato" w:hAnsi="Lato"/>
+          <w:bCs/>
+          <w:iCs/>
+          <w:spacing w:val="5"/>
+        </w:rPr>
+        <w:t xml:space="preserve">saved in the memory </w:t>
+      </w:r>
+      <w:r>
+        <w:rPr>
+          <w:rFonts w:ascii="Lato" w:hAnsi="Lato"/>
+          <w:bCs/>
+          <w:iCs/>
+          <w:spacing w:val="5"/>
+        </w:rPr>
+        <w:t xml:space="preserve">with the default values. </w:t>
+      </w:r>
+    </w:p>
+    <w:p>
+      <w:pPr>
+        <w:pStyle w:val="ListParagraph"/>
+        <w:numPr>
+          <w:ilvl w:val="1"/>
+          <w:numId w:val="13"/>
+        </w:numPr>
+        <w:ind w:left="993" w:hanging="568"/>
+        <w:rPr>
+          <w:rFonts w:ascii="Lato" w:hAnsi="Lato"/>
+          <w:bCs/>
+          <w:iCs/>
+          <w:spacing w:val="5"/>
+          <w:u w:val="single"/>
+        </w:rPr>
+      </w:pPr>
+      <w:r>
+        <w:rPr>
+          <w:rFonts w:ascii="Lato" w:hAnsi="Lato"/>
+          <w:bCs/>
+          <w:iCs/>
+          <w:spacing w:val="5"/>
+        </w:rPr>
+        <w:t xml:space="preserve">Calls </w:t>
+      </w:r>
+      <w:proofErr w:type="spellStart"/>
+      <w:r>
+        <w:rPr>
+          <w:rFonts w:ascii="Lato" w:hAnsi="Lato"/>
+          <w:bCs/>
+          <w:iCs/>
+          <w:spacing w:val="5"/>
+        </w:rPr>
+        <w:t>updateVars</w:t>
+      </w:r>
+      <w:proofErr w:type="spellEnd"/>
+      <w:r>
+        <w:rPr>
+          <w:rFonts w:ascii="Lato" w:hAnsi="Lato"/>
+          <w:bCs/>
+          <w:iCs/>
+          <w:spacing w:val="5"/>
+        </w:rPr>
+        <w:t>()</w:t>
+      </w:r>
+    </w:p>
+    <w:p>
+      <w:pPr>
+        <w:pStyle w:val="ListParagraph"/>
+        <w:numPr>
+          <w:ilvl w:val="2"/>
+          <w:numId w:val="13"/>
+        </w:numPr>
+        <w:ind w:left="1985" w:hanging="851"/>
+        <w:rPr>
+          <w:rFonts w:ascii="Lato" w:hAnsi="Lato"/>
+          <w:bCs/>
+          <w:iCs/>
+          <w:spacing w:val="5"/>
+          <w:u w:val="single"/>
+        </w:rPr>
+      </w:pPr>
+      <w:r>
+        <w:rPr>
+          <w:rFonts w:ascii="Lato" w:hAnsi="Lato"/>
+          <w:bCs/>
+          <w:iCs/>
+          <w:spacing w:val="5"/>
+        </w:rPr>
+        <w:t>Refreshes the display showing the user the current run settings with the newly updated default values.</w:t>
+      </w:r>
+    </w:p>
+    <w:p>
+      <w:pPr>
+        <w:rPr>
+          <w:rFonts w:ascii="Lato" w:hAnsi="Lato"/>
+          <w:bCs/>
+          <w:iCs/>
+          <w:spacing w:val="5"/>
+        </w:rPr>
+      </w:pPr>
+      <w:r>
+        <w:rPr>
+          <w:rFonts w:ascii="Lato" w:hAnsi="Lato"/>
+          <w:bCs/>
+          <w:iCs/>
+          <w:spacing w:val="5"/>
+          <w:u w:val="single"/>
+        </w:rPr>
+        <w:t>Simulation</w:t>
+      </w:r>
     </w:p>
     <w:p>
       <w:pPr>
@@ -3563,19 +4160,2477 @@
         </w:rPr>
         <w:br w:type="page"/>
       </w:r>
-    </w:p>
-    <w:p>
-      <w:pPr>
-        <w:rPr>
-          <w:rFonts w:ascii="Lato" w:hAnsi="Lato"/>
+      <w:r>
+        <w:rPr>
+          <w:rFonts w:ascii="Consolas" w:hAnsi="Consolas" w:cs="Courier New"/>
           <w:b/>
+          <w:noProof/>
+          <w:lang w:eastAsia="en-GB"/>
+        </w:rPr>
+        <w:lastRenderedPageBreak/>
+        <mc:AlternateContent>
+          <mc:Choice Requires="wpg">
+            <w:drawing>
+              <wp:anchor distT="0" distB="0" distL="114300" distR="114300" simplePos="0" relativeHeight="251659264" behindDoc="0" locked="0" layoutInCell="1" allowOverlap="1" wp14:anchorId="267D1FF3" wp14:editId="293F6241">
+                <wp:simplePos x="0" y="0"/>
+                <wp:positionH relativeFrom="column">
+                  <wp:posOffset>0</wp:posOffset>
+                </wp:positionH>
+                <wp:positionV relativeFrom="paragraph">
+                  <wp:posOffset>0</wp:posOffset>
+                </wp:positionV>
+                <wp:extent cx="3648075" cy="8905875"/>
+                <wp:effectExtent l="38100" t="0" r="28575" b="28575"/>
+                <wp:wrapNone/>
+                <wp:docPr id="4" name="Group 4"/>
+                <wp:cNvGraphicFramePr/>
+                <a:graphic xmlns:a="http://schemas.openxmlformats.org/drawingml/2006/main">
+                  <a:graphicData uri="http://schemas.microsoft.com/office/word/2010/wordprocessingGroup">
+                    <wpg:wgp>
+                      <wpg:cNvGrpSpPr/>
+                      <wpg:grpSpPr>
+                        <a:xfrm>
+                          <a:off x="0" y="0"/>
+                          <a:ext cx="3648075" cy="8905875"/>
+                          <a:chOff x="0" y="0"/>
+                          <a:chExt cx="3648075" cy="8905875"/>
+                        </a:xfrm>
+                      </wpg:grpSpPr>
+                      <wps:wsp>
+                        <wps:cNvPr id="5" name="Rectangle 5"/>
+                        <wps:cNvSpPr/>
+                        <wps:spPr>
+                          <a:xfrm>
+                            <a:off x="1447800" y="0"/>
+                            <a:ext cx="1876425" cy="733425"/>
+                          </a:xfrm>
+                          <a:prstGeom prst="rect">
+                            <a:avLst/>
+                          </a:prstGeom>
+                        </wps:spPr>
+                        <wps:style>
+                          <a:lnRef idx="2">
+                            <a:schemeClr val="accent3"/>
+                          </a:lnRef>
+                          <a:fillRef idx="1">
+                            <a:schemeClr val="lt1"/>
+                          </a:fillRef>
+                          <a:effectRef idx="0">
+                            <a:schemeClr val="accent3"/>
+                          </a:effectRef>
+                          <a:fontRef idx="minor">
+                            <a:schemeClr val="dk1"/>
+                          </a:fontRef>
+                        </wps:style>
+                        <wps:txbx>
+                          <w:txbxContent>
+                            <w:p>
+                              <w:pPr>
+                                <w:spacing w:after="0"/>
+                                <w:jc w:val="center"/>
+                                <w:rPr>
+                                  <w:rFonts w:ascii="Consolas" w:hAnsi="Consolas" w:cs="Courier New"/>
+                                  <w:sz w:val="20"/>
+                                </w:rPr>
+                              </w:pPr>
+                              <w:proofErr w:type="spellStart"/>
+                              <w:proofErr w:type="gramStart"/>
+                              <w:r>
+                                <w:rPr>
+                                  <w:rFonts w:ascii="Consolas" w:hAnsi="Consolas" w:cs="Courier New"/>
+                                  <w:sz w:val="20"/>
+                                </w:rPr>
+                                <w:t>initVariables</w:t>
+                              </w:r>
+                              <w:proofErr w:type="spellEnd"/>
+                              <w:r>
+                                <w:rPr>
+                                  <w:rFonts w:ascii="Consolas" w:hAnsi="Consolas" w:cs="Courier New"/>
+                                  <w:sz w:val="20"/>
+                                </w:rPr>
+                                <w:t>()</w:t>
+                              </w:r>
+                              <w:proofErr w:type="gramEnd"/>
+                            </w:p>
+                            <w:p>
+                              <w:pPr>
+                                <w:spacing w:after="0"/>
+                                <w:jc w:val="center"/>
+                                <w:rPr>
+                                  <w:rFonts w:ascii="Consolas" w:hAnsi="Consolas" w:cs="Courier New"/>
+                                  <w:sz w:val="20"/>
+                                </w:rPr>
+                              </w:pPr>
+                              <w:proofErr w:type="spellStart"/>
+                              <w:proofErr w:type="gramStart"/>
+                              <w:r>
+                                <w:rPr>
+                                  <w:rFonts w:ascii="Consolas" w:hAnsi="Consolas" w:cs="Courier New"/>
+                                  <w:sz w:val="20"/>
+                                </w:rPr>
+                                <w:t>initList</w:t>
+                              </w:r>
+                              <w:proofErr w:type="spellEnd"/>
+                              <w:r>
+                                <w:rPr>
+                                  <w:rFonts w:ascii="Consolas" w:hAnsi="Consolas" w:cs="Courier New"/>
+                                  <w:sz w:val="20"/>
+                                </w:rPr>
+                                <w:t>()</w:t>
+                              </w:r>
+                              <w:proofErr w:type="gramEnd"/>
+                            </w:p>
+                            <w:p>
+                              <w:pPr>
+                                <w:spacing w:after="0"/>
+                                <w:jc w:val="center"/>
+                                <w:rPr>
+                                  <w:rFonts w:ascii="Consolas" w:hAnsi="Consolas" w:cs="Courier New"/>
+                                  <w:sz w:val="20"/>
+                                </w:rPr>
+                              </w:pPr>
+                              <w:proofErr w:type="spellStart"/>
+                              <w:proofErr w:type="gramStart"/>
+                              <w:r>
+                                <w:rPr>
+                                  <w:rFonts w:ascii="Consolas" w:hAnsi="Consolas" w:cs="Courier New"/>
+                                  <w:sz w:val="20"/>
+                                </w:rPr>
+                                <w:t>resetAllStats</w:t>
+                              </w:r>
+                              <w:proofErr w:type="spellEnd"/>
+                              <w:r>
+                                <w:rPr>
+                                  <w:rFonts w:ascii="Consolas" w:hAnsi="Consolas" w:cs="Courier New"/>
+                                  <w:sz w:val="20"/>
+                                </w:rPr>
+                                <w:t>()</w:t>
+                              </w:r>
+                              <w:proofErr w:type="gramEnd"/>
+                            </w:p>
+                            <w:p>
+                              <w:pPr>
+                                <w:jc w:val="center"/>
+                                <w:rPr>
+                                  <w:rFonts w:ascii="Consolas" w:hAnsi="Consolas" w:cs="Courier New"/>
+                                  <w:sz w:val="20"/>
+                                </w:rPr>
+                              </w:pPr>
+                              <w:proofErr w:type="spellStart"/>
+                              <w:proofErr w:type="gramStart"/>
+                              <w:r>
+                                <w:rPr>
+                                  <w:rFonts w:ascii="Consolas" w:hAnsi="Consolas" w:cs="Courier New"/>
+                                  <w:sz w:val="20"/>
+                                </w:rPr>
+                                <w:t>resetAllGraphData</w:t>
+                              </w:r>
+                              <w:proofErr w:type="spellEnd"/>
+                              <w:r>
+                                <w:rPr>
+                                  <w:rFonts w:ascii="Consolas" w:hAnsi="Consolas" w:cs="Courier New"/>
+                                  <w:sz w:val="20"/>
+                                </w:rPr>
+                                <w:t>()</w:t>
+                              </w:r>
+                              <w:proofErr w:type="gramEnd"/>
+                            </w:p>
+                            <w:p>
+                              <w:pPr>
+                                <w:jc w:val="center"/>
+                              </w:pPr>
+                            </w:p>
+                            <w:p>
+                              <w:pPr>
+                                <w:jc w:val="center"/>
+                              </w:pPr>
+                            </w:p>
+                            <w:p>
+                              <w:pPr>
+                                <w:jc w:val="center"/>
+                              </w:pPr>
+                            </w:p>
+                          </w:txbxContent>
+                        </wps:txbx>
+                        <wps:bodyPr rot="0" spcFirstLastPara="0" vertOverflow="overflow" horzOverflow="overflow" vert="horz" wrap="square" lIns="91440" tIns="45720" rIns="91440" bIns="45720" numCol="1" spcCol="0" rtlCol="0" fromWordArt="0" anchor="ctr" anchorCtr="0" forceAA="0" compatLnSpc="1">
+                          <a:prstTxWarp prst="textNoShape">
+                            <a:avLst/>
+                          </a:prstTxWarp>
+                          <a:noAutofit/>
+                        </wps:bodyPr>
+                      </wps:wsp>
+                      <wps:wsp>
+                        <wps:cNvPr id="6" name="Rectangle 6"/>
+                        <wps:cNvSpPr/>
+                        <wps:spPr>
+                          <a:xfrm>
+                            <a:off x="1362075" y="1123950"/>
+                            <a:ext cx="2095500" cy="400050"/>
+                          </a:xfrm>
+                          <a:prstGeom prst="rect">
+                            <a:avLst/>
+                          </a:prstGeom>
+                        </wps:spPr>
+                        <wps:style>
+                          <a:lnRef idx="2">
+                            <a:schemeClr val="accent3"/>
+                          </a:lnRef>
+                          <a:fillRef idx="1">
+                            <a:schemeClr val="lt1"/>
+                          </a:fillRef>
+                          <a:effectRef idx="0">
+                            <a:schemeClr val="accent3"/>
+                          </a:effectRef>
+                          <a:fontRef idx="minor">
+                            <a:schemeClr val="dk1"/>
+                          </a:fontRef>
+                        </wps:style>
+                        <wps:txbx>
+                          <w:txbxContent>
+                            <w:p>
+                              <w:pPr>
+                                <w:jc w:val="center"/>
+                                <w:rPr>
+                                  <w:rFonts w:ascii="Consolas" w:hAnsi="Consolas" w:cs="Courier New"/>
+                                  <w:sz w:val="20"/>
+                                </w:rPr>
+                              </w:pPr>
+                              <w:r>
+                                <w:rPr>
+                                  <w:rFonts w:ascii="Consolas" w:hAnsi="Consolas" w:cs="Courier New"/>
+                                  <w:sz w:val="20"/>
+                                </w:rPr>
+                                <w:t xml:space="preserve">Set </w:t>
+                              </w:r>
+                              <w:proofErr w:type="spellStart"/>
+                              <w:r>
+                                <w:rPr>
+                                  <w:rFonts w:ascii="Consolas" w:hAnsi="Consolas" w:cs="Courier New"/>
+                                  <w:sz w:val="20"/>
+                                </w:rPr>
+                                <w:t>DaysPassed</w:t>
+                              </w:r>
+                              <w:proofErr w:type="spellEnd"/>
+                              <w:r>
+                                <w:rPr>
+                                  <w:rFonts w:ascii="Consolas" w:hAnsi="Consolas" w:cs="Courier New"/>
+                                  <w:sz w:val="20"/>
+                                </w:rPr>
+                                <w:t xml:space="preserve"> to </w:t>
+                              </w:r>
+                              <w:proofErr w:type="spellStart"/>
+                              <w:r>
+                                <w:rPr>
+                                  <w:rFonts w:ascii="Consolas" w:hAnsi="Consolas" w:cs="Courier New"/>
+                                  <w:sz w:val="20"/>
+                                </w:rPr>
+                                <w:t>simTime</w:t>
+                              </w:r>
+                              <w:proofErr w:type="spellEnd"/>
+                            </w:p>
+                          </w:txbxContent>
+                        </wps:txbx>
+                        <wps:bodyPr rot="0" spcFirstLastPara="0" vertOverflow="overflow" horzOverflow="overflow" vert="horz" wrap="square" lIns="91440" tIns="45720" rIns="91440" bIns="45720" numCol="1" spcCol="0" rtlCol="0" fromWordArt="0" anchor="ctr" anchorCtr="0" forceAA="0" compatLnSpc="1">
+                          <a:prstTxWarp prst="textNoShape">
+                            <a:avLst/>
+                          </a:prstTxWarp>
+                          <a:noAutofit/>
+                        </wps:bodyPr>
+                      </wps:wsp>
+                      <wps:wsp>
+                        <wps:cNvPr id="7" name="Diamond 7"/>
+                        <wps:cNvSpPr/>
+                        <wps:spPr>
+                          <a:xfrm>
+                            <a:off x="1562100" y="1857375"/>
+                            <a:ext cx="1581150" cy="776288"/>
+                          </a:xfrm>
+                          <a:prstGeom prst="diamond">
+                            <a:avLst/>
+                          </a:prstGeom>
+                        </wps:spPr>
+                        <wps:style>
+                          <a:lnRef idx="2">
+                            <a:schemeClr val="accent3"/>
+                          </a:lnRef>
+                          <a:fillRef idx="1">
+                            <a:schemeClr val="lt1"/>
+                          </a:fillRef>
+                          <a:effectRef idx="0">
+                            <a:schemeClr val="accent3"/>
+                          </a:effectRef>
+                          <a:fontRef idx="minor">
+                            <a:schemeClr val="dk1"/>
+                          </a:fontRef>
+                        </wps:style>
+                        <wps:txbx>
+                          <w:txbxContent>
+                            <w:p>
+                              <w:pPr>
+                                <w:jc w:val="center"/>
+                                <w:rPr>
+                                  <w:rFonts w:ascii="Consolas" w:hAnsi="Consolas"/>
+                                  <w:sz w:val="20"/>
+                                </w:rPr>
+                              </w:pPr>
+                              <w:proofErr w:type="spellStart"/>
+                              <w:proofErr w:type="gramStart"/>
+                              <w:r>
+                                <w:rPr>
+                                  <w:rFonts w:ascii="Consolas" w:hAnsi="Consolas"/>
+                                  <w:sz w:val="20"/>
+                                </w:rPr>
+                                <w:t>endFlag</w:t>
+                              </w:r>
+                              <w:proofErr w:type="spellEnd"/>
+                              <w:proofErr w:type="gramEnd"/>
+                              <w:r>
+                                <w:rPr>
+                                  <w:rFonts w:ascii="Consolas" w:hAnsi="Consolas"/>
+                                  <w:sz w:val="20"/>
+                                </w:rPr>
+                                <w:t xml:space="preserve"> = true?</w:t>
+                              </w:r>
+                            </w:p>
+                          </w:txbxContent>
+                        </wps:txbx>
+                        <wps:bodyPr rot="0" spcFirstLastPara="0" vertOverflow="overflow" horzOverflow="overflow" vert="horz" wrap="square" lIns="91440" tIns="45720" rIns="91440" bIns="45720" numCol="1" spcCol="0" rtlCol="0" fromWordArt="0" anchor="ctr" anchorCtr="0" forceAA="0" compatLnSpc="1">
+                          <a:prstTxWarp prst="textNoShape">
+                            <a:avLst/>
+                          </a:prstTxWarp>
+                          <a:noAutofit/>
+                        </wps:bodyPr>
+                      </wps:wsp>
+                      <wps:wsp>
+                        <wps:cNvPr id="8" name="Rectangle 8"/>
+                        <wps:cNvSpPr/>
+                        <wps:spPr>
+                          <a:xfrm>
+                            <a:off x="1028700" y="4286250"/>
+                            <a:ext cx="2619375" cy="1152525"/>
+                          </a:xfrm>
+                          <a:prstGeom prst="rect">
+                            <a:avLst/>
+                          </a:prstGeom>
+                        </wps:spPr>
+                        <wps:style>
+                          <a:lnRef idx="2">
+                            <a:schemeClr val="accent3"/>
+                          </a:lnRef>
+                          <a:fillRef idx="1">
+                            <a:schemeClr val="lt1"/>
+                          </a:fillRef>
+                          <a:effectRef idx="0">
+                            <a:schemeClr val="accent3"/>
+                          </a:effectRef>
+                          <a:fontRef idx="minor">
+                            <a:schemeClr val="dk1"/>
+                          </a:fontRef>
+                        </wps:style>
+                        <wps:txbx>
+                          <w:txbxContent>
+                            <w:p>
+                              <w:pPr>
+                                <w:spacing w:after="0"/>
+                                <w:rPr>
+                                  <w:rFonts w:ascii="Consolas" w:hAnsi="Consolas" w:cs="Courier New"/>
+                                  <w:sz w:val="20"/>
+                                </w:rPr>
+                              </w:pPr>
+                              <w:proofErr w:type="spellStart"/>
+                              <w:proofErr w:type="gramStart"/>
+                              <w:r>
+                                <w:rPr>
+                                  <w:rFonts w:ascii="Consolas" w:hAnsi="Consolas" w:cs="Courier New"/>
+                                  <w:sz w:val="20"/>
+                                </w:rPr>
+                                <w:t>getNextEvent</w:t>
+                              </w:r>
+                              <w:proofErr w:type="spellEnd"/>
+                              <w:r>
+                                <w:rPr>
+                                  <w:rFonts w:ascii="Consolas" w:hAnsi="Consolas" w:cs="Courier New"/>
+                                  <w:sz w:val="20"/>
+                                </w:rPr>
+                                <w:t>()</w:t>
+                              </w:r>
+                              <w:proofErr w:type="gramEnd"/>
+                            </w:p>
+                            <w:p>
+                              <w:pPr>
+                                <w:spacing w:after="0"/>
+                                <w:rPr>
+                                  <w:rFonts w:ascii="Consolas" w:hAnsi="Consolas" w:cs="Courier New"/>
+                                  <w:sz w:val="20"/>
+                                </w:rPr>
+                              </w:pPr>
+                              <w:proofErr w:type="gramStart"/>
+                              <w:r>
+                                <w:rPr>
+                                  <w:rFonts w:ascii="Consolas" w:hAnsi="Consolas" w:cs="Courier New"/>
+                                  <w:sz w:val="20"/>
+                                </w:rPr>
+                                <w:t>if</w:t>
+                              </w:r>
+                              <w:proofErr w:type="gramEnd"/>
+                              <w:r>
+                                <w:rPr>
+                                  <w:rFonts w:ascii="Consolas" w:hAnsi="Consolas" w:cs="Courier New"/>
+                                  <w:sz w:val="20"/>
+                                </w:rPr>
+                                <w:t xml:space="preserve"> </w:t>
+                              </w:r>
+                              <w:proofErr w:type="spellStart"/>
+                              <w:r>
+                                <w:rPr>
+                                  <w:rFonts w:ascii="Consolas" w:hAnsi="Consolas" w:cs="Courier New"/>
+                                  <w:sz w:val="20"/>
+                                </w:rPr>
+                                <w:t>simTime</w:t>
+                              </w:r>
+                              <w:proofErr w:type="spellEnd"/>
+                              <w:r>
+                                <w:rPr>
+                                  <w:rFonts w:ascii="Consolas" w:hAnsi="Consolas" w:cs="Courier New"/>
+                                  <w:sz w:val="20"/>
+                                </w:rPr>
+                                <w:t xml:space="preserve"> &gt; </w:t>
+                              </w:r>
+                              <w:proofErr w:type="spellStart"/>
+                              <w:r>
+                                <w:rPr>
+                                  <w:rFonts w:ascii="Consolas" w:hAnsi="Consolas" w:cs="Courier New"/>
+                                  <w:sz w:val="20"/>
+                                </w:rPr>
+                                <w:t>runTime</w:t>
+                              </w:r>
+                              <w:proofErr w:type="spellEnd"/>
+                            </w:p>
+                            <w:p>
+                              <w:pPr>
+                                <w:spacing w:after="0"/>
+                              </w:pPr>
+                              <w:r>
+                                <w:rPr>
+                                  <w:rFonts w:ascii="Consolas" w:hAnsi="Consolas" w:cs="Courier New"/>
+                                  <w:sz w:val="20"/>
+                                </w:rPr>
+                                <w:t xml:space="preserve"> </w:t>
+                              </w:r>
+                              <w:proofErr w:type="gramStart"/>
+                              <w:r>
+                                <w:rPr>
+                                  <w:rFonts w:ascii="Consolas" w:hAnsi="Consolas" w:cs="Courier New"/>
+                                  <w:sz w:val="20"/>
+                                </w:rPr>
+                                <w:t>then</w:t>
+                              </w:r>
+                              <w:proofErr w:type="gramEnd"/>
+                              <w:r>
+                                <w:rPr>
+                                  <w:rFonts w:ascii="Consolas" w:hAnsi="Consolas" w:cs="Courier New"/>
+                                  <w:sz w:val="20"/>
+                                </w:rPr>
+                                <w:t xml:space="preserve"> call next event function e</w:t>
+                              </w:r>
+                              <w:r>
+                                <w:t xml:space="preserve">.g. </w:t>
+                              </w:r>
+                            </w:p>
+                            <w:p>
+                              <w:pPr>
+                                <w:spacing w:after="0"/>
+                                <w:rPr>
+                                  <w:rFonts w:ascii="Consolas" w:hAnsi="Consolas"/>
+                                  <w:sz w:val="20"/>
+                                </w:rPr>
+                              </w:pPr>
+                              <w:r>
+                                <w:t xml:space="preserve">             </w:t>
+                              </w:r>
+                              <w:proofErr w:type="spellStart"/>
+                              <w:proofErr w:type="gramStart"/>
+                              <w:r>
+                                <w:rPr>
+                                  <w:rFonts w:ascii="Consolas" w:hAnsi="Consolas"/>
+                                  <w:sz w:val="20"/>
+                                </w:rPr>
+                                <w:t>Events.engineFails</w:t>
+                              </w:r>
+                              <w:proofErr w:type="spellEnd"/>
+                              <w:r>
+                                <w:rPr>
+                                  <w:rFonts w:ascii="Consolas" w:hAnsi="Consolas"/>
+                                  <w:sz w:val="20"/>
+                                </w:rPr>
+                                <w:t>()</w:t>
+                              </w:r>
+                              <w:proofErr w:type="gramEnd"/>
+                            </w:p>
+                            <w:p>
+                              <w:pPr>
+                                <w:spacing w:after="0"/>
+                                <w:rPr>
+                                  <w:rFonts w:ascii="Consolas" w:hAnsi="Consolas"/>
+                                  <w:sz w:val="20"/>
+                                </w:rPr>
+                              </w:pPr>
+                              <w:r>
+                                <w:rPr>
+                                  <w:rFonts w:ascii="Consolas" w:hAnsi="Consolas"/>
+                                  <w:sz w:val="20"/>
+                                </w:rPr>
+                                <w:t xml:space="preserve"> </w:t>
+                              </w:r>
+                              <w:proofErr w:type="gramStart"/>
+                              <w:r>
+                                <w:rPr>
+                                  <w:rFonts w:ascii="Consolas" w:hAnsi="Consolas"/>
+                                  <w:sz w:val="20"/>
+                                </w:rPr>
+                                <w:t>else</w:t>
+                              </w:r>
+                              <w:proofErr w:type="gramEnd"/>
+                              <w:r>
+                                <w:rPr>
+                                  <w:rFonts w:ascii="Consolas" w:hAnsi="Consolas"/>
+                                  <w:sz w:val="20"/>
+                                </w:rPr>
+                                <w:t xml:space="preserve"> set </w:t>
+                              </w:r>
+                              <w:proofErr w:type="spellStart"/>
+                              <w:r>
+                                <w:rPr>
+                                  <w:rFonts w:ascii="Consolas" w:hAnsi="Consolas"/>
+                                  <w:sz w:val="20"/>
+                                </w:rPr>
+                                <w:t>endFlag</w:t>
+                              </w:r>
+                              <w:proofErr w:type="spellEnd"/>
+                              <w:r>
+                                <w:rPr>
+                                  <w:rFonts w:ascii="Consolas" w:hAnsi="Consolas"/>
+                                  <w:sz w:val="20"/>
+                                </w:rPr>
+                                <w:t xml:space="preserve"> to true</w:t>
+                              </w:r>
+                            </w:p>
+                            <w:p>
+                              <w:pPr>
+                                <w:spacing w:after="0"/>
+                              </w:pPr>
+                              <w:proofErr w:type="gramStart"/>
+                              <w:r>
+                                <w:rPr>
+                                  <w:rFonts w:ascii="Consolas" w:hAnsi="Consolas"/>
+                                  <w:sz w:val="20"/>
+                                </w:rPr>
+                                <w:t>end</w:t>
+                              </w:r>
+                              <w:proofErr w:type="gramEnd"/>
+                              <w:r>
+                                <w:rPr>
+                                  <w:rFonts w:ascii="Consolas" w:hAnsi="Consolas"/>
+                                  <w:sz w:val="20"/>
+                                </w:rPr>
+                                <w:t xml:space="preserve"> if</w:t>
+                              </w:r>
+                            </w:p>
+                            <w:p>
+                              <w:pPr>
+                                <w:jc w:val="center"/>
+                              </w:pPr>
+                            </w:p>
+                          </w:txbxContent>
+                        </wps:txbx>
+                        <wps:bodyPr rot="0" spcFirstLastPara="0" vertOverflow="overflow" horzOverflow="overflow" vert="horz" wrap="square" lIns="91440" tIns="45720" rIns="91440" bIns="45720" numCol="1" spcCol="0" rtlCol="0" fromWordArt="0" anchor="ctr" anchorCtr="0" forceAA="0" compatLnSpc="1">
+                          <a:prstTxWarp prst="textNoShape">
+                            <a:avLst/>
+                          </a:prstTxWarp>
+                          <a:noAutofit/>
+                        </wps:bodyPr>
+                      </wps:wsp>
+                      <wps:wsp>
+                        <wps:cNvPr id="9" name="Rectangle 9"/>
+                        <wps:cNvSpPr/>
+                        <wps:spPr>
+                          <a:xfrm>
+                            <a:off x="1228725" y="5838825"/>
+                            <a:ext cx="2152650" cy="466725"/>
+                          </a:xfrm>
+                          <a:prstGeom prst="rect">
+                            <a:avLst/>
+                          </a:prstGeom>
+                        </wps:spPr>
+                        <wps:style>
+                          <a:lnRef idx="2">
+                            <a:schemeClr val="accent3"/>
+                          </a:lnRef>
+                          <a:fillRef idx="1">
+                            <a:schemeClr val="lt1"/>
+                          </a:fillRef>
+                          <a:effectRef idx="0">
+                            <a:schemeClr val="accent3"/>
+                          </a:effectRef>
+                          <a:fontRef idx="minor">
+                            <a:schemeClr val="dk1"/>
+                          </a:fontRef>
+                        </wps:style>
+                        <wps:txbx>
+                          <w:txbxContent>
+                            <w:p>
+                              <w:pPr>
+                                <w:spacing w:after="0"/>
+                                <w:jc w:val="center"/>
+                                <w:rPr>
+                                  <w:sz w:val="20"/>
+                                </w:rPr>
+                              </w:pPr>
+                              <w:r>
+                                <w:rPr>
+                                  <w:rFonts w:ascii="Consolas" w:hAnsi="Consolas"/>
+                                  <w:sz w:val="20"/>
+                                </w:rPr>
+                                <w:t>If (</w:t>
+                              </w:r>
+                              <w:proofErr w:type="spellStart"/>
+                              <w:r>
+                                <w:rPr>
+                                  <w:rFonts w:ascii="Consolas" w:hAnsi="Consolas"/>
+                                  <w:sz w:val="20"/>
+                                </w:rPr>
+                                <w:t>graphicsOn</w:t>
+                              </w:r>
+                              <w:proofErr w:type="spellEnd"/>
+                              <w:r>
+                                <w:rPr>
+                                  <w:rFonts w:ascii="Consolas" w:hAnsi="Consolas"/>
+                                  <w:sz w:val="20"/>
+                                </w:rPr>
+                                <w:t xml:space="preserve"> </w:t>
+                              </w:r>
+                              <w:r>
+                                <w:rPr>
+                                  <w:rFonts w:ascii="Consolas" w:hAnsi="Consolas"/>
+                                  <w:sz w:val="20"/>
+                                </w:rPr>
+                                <w:t>= true)</w:t>
+                              </w:r>
+                              <w:r>
+                                <w:rPr>
+                                  <w:sz w:val="20"/>
+                                </w:rPr>
+                                <w:t xml:space="preserve"> </w:t>
+                              </w:r>
+                            </w:p>
+                            <w:p>
+                              <w:pPr>
+                                <w:jc w:val="center"/>
+                                <w:rPr>
+                                  <w:rFonts w:ascii="Consolas" w:hAnsi="Consolas" w:cs="Courier New"/>
+                                  <w:sz w:val="20"/>
+                                </w:rPr>
+                              </w:pPr>
+                              <w:r>
+                                <w:rPr>
+                                  <w:rFonts w:ascii="Consolas" w:hAnsi="Consolas" w:cs="Courier New"/>
+                                  <w:sz w:val="20"/>
+                                </w:rPr>
+                                <w:t xml:space="preserve">Set </w:t>
+                              </w:r>
+                              <w:proofErr w:type="spellStart"/>
+                              <w:r>
+                                <w:rPr>
+                                  <w:rFonts w:ascii="Consolas" w:hAnsi="Consolas" w:cs="Courier New"/>
+                                  <w:sz w:val="20"/>
+                                </w:rPr>
+                                <w:t>DaysPassed</w:t>
+                              </w:r>
+                              <w:proofErr w:type="spellEnd"/>
+                              <w:r>
+                                <w:rPr>
+                                  <w:rFonts w:ascii="Consolas" w:hAnsi="Consolas" w:cs="Courier New"/>
+                                  <w:sz w:val="20"/>
+                                </w:rPr>
+                                <w:t xml:space="preserve"> to </w:t>
+                              </w:r>
+                              <w:proofErr w:type="spellStart"/>
+                              <w:r>
+                                <w:rPr>
+                                  <w:rFonts w:ascii="Consolas" w:hAnsi="Consolas" w:cs="Courier New"/>
+                                  <w:sz w:val="20"/>
+                                </w:rPr>
+                                <w:t>simTime</w:t>
+                              </w:r>
+                              <w:proofErr w:type="spellEnd"/>
+                            </w:p>
+                            <w:p>
+                              <w:pPr>
+                                <w:jc w:val="center"/>
+                                <w:rPr>
+                                  <w:rFonts w:ascii="Consolas" w:hAnsi="Consolas" w:cs="Courier New"/>
+                                  <w:sz w:val="20"/>
+                                </w:rPr>
+                              </w:pPr>
+                            </w:p>
+                            <w:p>
+                              <w:pPr>
+                                <w:jc w:val="center"/>
+                              </w:pPr>
+                            </w:p>
+                          </w:txbxContent>
+                        </wps:txbx>
+                        <wps:bodyPr rot="0" spcFirstLastPara="0" vertOverflow="overflow" horzOverflow="overflow" vert="horz" wrap="square" lIns="91440" tIns="45720" rIns="91440" bIns="45720" numCol="1" spcCol="0" rtlCol="0" fromWordArt="0" anchor="ctr" anchorCtr="0" forceAA="0" compatLnSpc="1">
+                          <a:prstTxWarp prst="textNoShape">
+                            <a:avLst/>
+                          </a:prstTxWarp>
+                          <a:noAutofit/>
+                        </wps:bodyPr>
+                      </wps:wsp>
+                      <wps:wsp>
+                        <wps:cNvPr id="10" name="Diamond 10"/>
+                        <wps:cNvSpPr/>
+                        <wps:spPr>
+                          <a:xfrm>
+                            <a:off x="1485900" y="2981325"/>
+                            <a:ext cx="1724025" cy="914400"/>
+                          </a:xfrm>
+                          <a:prstGeom prst="diamond">
+                            <a:avLst/>
+                          </a:prstGeom>
+                        </wps:spPr>
+                        <wps:style>
+                          <a:lnRef idx="2">
+                            <a:schemeClr val="accent3"/>
+                          </a:lnRef>
+                          <a:fillRef idx="1">
+                            <a:schemeClr val="lt1"/>
+                          </a:fillRef>
+                          <a:effectRef idx="0">
+                            <a:schemeClr val="accent3"/>
+                          </a:effectRef>
+                          <a:fontRef idx="minor">
+                            <a:schemeClr val="dk1"/>
+                          </a:fontRef>
+                        </wps:style>
+                        <wps:txbx>
+                          <w:txbxContent>
+                            <w:p>
+                              <w:pPr>
+                                <w:jc w:val="center"/>
+                                <w:rPr>
+                                  <w:rFonts w:ascii="Consolas" w:hAnsi="Consolas"/>
+                                  <w:sz w:val="20"/>
+                                </w:rPr>
+                              </w:pPr>
+                              <w:proofErr w:type="spellStart"/>
+                              <w:proofErr w:type="gramStart"/>
+                              <w:r>
+                                <w:rPr>
+                                  <w:rFonts w:ascii="Consolas" w:hAnsi="Consolas"/>
+                                  <w:sz w:val="20"/>
+                                </w:rPr>
+                                <w:t>simTime</w:t>
+                              </w:r>
+                              <w:proofErr w:type="spellEnd"/>
+                              <w:proofErr w:type="gramEnd"/>
+                              <w:r>
+                                <w:rPr>
+                                  <w:rFonts w:ascii="Consolas" w:hAnsi="Consolas"/>
+                                  <w:sz w:val="20"/>
+                                </w:rPr>
+                                <w:t xml:space="preserve"> &gt; </w:t>
+                              </w:r>
+                              <w:proofErr w:type="spellStart"/>
+                              <w:r>
+                                <w:rPr>
+                                  <w:rFonts w:ascii="Consolas" w:hAnsi="Consolas"/>
+                                  <w:sz w:val="20"/>
+                                </w:rPr>
+                                <w:t>runTime</w:t>
+                              </w:r>
+                              <w:proofErr w:type="spellEnd"/>
+                              <w:r>
+                                <w:rPr>
+                                  <w:rFonts w:ascii="Consolas" w:hAnsi="Consolas"/>
+                                  <w:sz w:val="20"/>
+                                </w:rPr>
+                                <w:t>?</w:t>
+                              </w:r>
+                            </w:p>
+                          </w:txbxContent>
+                        </wps:txbx>
+                        <wps:bodyPr rot="0" spcFirstLastPara="0" vertOverflow="overflow" horzOverflow="overflow" vert="horz" wrap="square" lIns="91440" tIns="45720" rIns="91440" bIns="45720" numCol="1" spcCol="0" rtlCol="0" fromWordArt="0" anchor="ctr" anchorCtr="0" forceAA="0" compatLnSpc="1">
+                          <a:prstTxWarp prst="textNoShape">
+                            <a:avLst/>
+                          </a:prstTxWarp>
+                          <a:noAutofit/>
+                        </wps:bodyPr>
+                      </wps:wsp>
+                      <wps:wsp>
+                        <wps:cNvPr id="11" name="Rectangle 11"/>
+                        <wps:cNvSpPr/>
+                        <wps:spPr>
+                          <a:xfrm>
+                            <a:off x="1209675" y="6705600"/>
+                            <a:ext cx="2181225" cy="533400"/>
+                          </a:xfrm>
+                          <a:prstGeom prst="rect">
+                            <a:avLst/>
+                          </a:prstGeom>
+                        </wps:spPr>
+                        <wps:style>
+                          <a:lnRef idx="2">
+                            <a:schemeClr val="accent3"/>
+                          </a:lnRef>
+                          <a:fillRef idx="1">
+                            <a:schemeClr val="lt1"/>
+                          </a:fillRef>
+                          <a:effectRef idx="0">
+                            <a:schemeClr val="accent3"/>
+                          </a:effectRef>
+                          <a:fontRef idx="minor">
+                            <a:schemeClr val="dk1"/>
+                          </a:fontRef>
+                        </wps:style>
+                        <wps:txbx>
+                          <w:txbxContent>
+                            <w:p>
+                              <w:pPr>
+                                <w:spacing w:after="0"/>
+                                <w:jc w:val="center"/>
+                                <w:rPr>
+                                  <w:rFonts w:ascii="Consolas" w:hAnsi="Consolas"/>
+                                  <w:sz w:val="20"/>
+                                </w:rPr>
+                              </w:pPr>
+                              <w:r>
+                                <w:rPr>
+                                  <w:rFonts w:ascii="Consolas" w:hAnsi="Consolas"/>
+                                  <w:sz w:val="20"/>
+                                </w:rPr>
+                                <w:t xml:space="preserve">Set </w:t>
+                              </w:r>
+                              <w:proofErr w:type="spellStart"/>
+                              <w:r>
+                                <w:rPr>
+                                  <w:rFonts w:ascii="Consolas" w:hAnsi="Consolas"/>
+                                  <w:sz w:val="20"/>
+                                </w:rPr>
+                                <w:t>simTime</w:t>
+                              </w:r>
+                              <w:proofErr w:type="spellEnd"/>
+                              <w:r>
+                                <w:rPr>
+                                  <w:rFonts w:ascii="Consolas" w:hAnsi="Consolas"/>
+                                  <w:sz w:val="20"/>
+                                </w:rPr>
+                                <w:t xml:space="preserve"> to </w:t>
+                              </w:r>
+                              <w:proofErr w:type="spellStart"/>
+                              <w:r>
+                                <w:rPr>
+                                  <w:rFonts w:ascii="Consolas" w:hAnsi="Consolas"/>
+                                  <w:sz w:val="20"/>
+                                </w:rPr>
+                                <w:t>runTime</w:t>
+                              </w:r>
+                              <w:proofErr w:type="spellEnd"/>
+                            </w:p>
+                            <w:p>
+                              <w:pPr>
+                                <w:jc w:val="center"/>
+                                <w:rPr>
+                                  <w:rFonts w:ascii="Consolas" w:hAnsi="Consolas"/>
+                                  <w:sz w:val="20"/>
+                                </w:rPr>
+                              </w:pPr>
+                              <w:r>
+                                <w:rPr>
+                                  <w:rFonts w:ascii="Consolas" w:hAnsi="Consolas"/>
+                                  <w:sz w:val="20"/>
+                                </w:rPr>
+                                <w:t xml:space="preserve">Set </w:t>
+                              </w:r>
+                              <w:proofErr w:type="spellStart"/>
+                              <w:r>
+                                <w:rPr>
+                                  <w:rFonts w:ascii="Consolas" w:hAnsi="Consolas"/>
+                                  <w:sz w:val="20"/>
+                                </w:rPr>
+                                <w:t>DaysPassed</w:t>
+                              </w:r>
+                              <w:proofErr w:type="spellEnd"/>
+                              <w:r>
+                                <w:rPr>
+                                  <w:rFonts w:ascii="Consolas" w:hAnsi="Consolas"/>
+                                  <w:sz w:val="20"/>
+                                </w:rPr>
+                                <w:t xml:space="preserve"> to </w:t>
+                              </w:r>
+                              <w:proofErr w:type="spellStart"/>
+                              <w:r>
+                                <w:rPr>
+                                  <w:rFonts w:ascii="Consolas" w:hAnsi="Consolas"/>
+                                  <w:sz w:val="20"/>
+                                </w:rPr>
+                                <w:t>simTime</w:t>
+                              </w:r>
+                              <w:proofErr w:type="spellEnd"/>
+                            </w:p>
+                          </w:txbxContent>
+                        </wps:txbx>
+                        <wps:bodyPr rot="0" spcFirstLastPara="0" vertOverflow="overflow" horzOverflow="overflow" vert="horz" wrap="square" lIns="91440" tIns="45720" rIns="91440" bIns="45720" numCol="1" spcCol="0" rtlCol="0" fromWordArt="0" anchor="ctr" anchorCtr="0" forceAA="0" compatLnSpc="1">
+                          <a:prstTxWarp prst="textNoShape">
+                            <a:avLst/>
+                          </a:prstTxWarp>
+                          <a:noAutofit/>
+                        </wps:bodyPr>
+                      </wps:wsp>
+                      <wps:wsp>
+                        <wps:cNvPr id="12" name="Rectangle 12"/>
+                        <wps:cNvSpPr/>
+                        <wps:spPr>
+                          <a:xfrm>
+                            <a:off x="1600200" y="7639050"/>
+                            <a:ext cx="1409700" cy="485775"/>
+                          </a:xfrm>
+                          <a:prstGeom prst="rect">
+                            <a:avLst/>
+                          </a:prstGeom>
+                        </wps:spPr>
+                        <wps:style>
+                          <a:lnRef idx="2">
+                            <a:schemeClr val="accent3"/>
+                          </a:lnRef>
+                          <a:fillRef idx="1">
+                            <a:schemeClr val="lt1"/>
+                          </a:fillRef>
+                          <a:effectRef idx="0">
+                            <a:schemeClr val="accent3"/>
+                          </a:effectRef>
+                          <a:fontRef idx="minor">
+                            <a:schemeClr val="dk1"/>
+                          </a:fontRef>
+                        </wps:style>
+                        <wps:txbx>
+                          <w:txbxContent>
+                            <w:p>
+                              <w:pPr>
+                                <w:jc w:val="center"/>
+                                <w:rPr>
+                                  <w:rFonts w:ascii="Consolas" w:hAnsi="Consolas"/>
+                                  <w:sz w:val="20"/>
+                                </w:rPr>
+                              </w:pPr>
+                              <w:proofErr w:type="spellStart"/>
+                              <w:proofErr w:type="gramStart"/>
+                              <w:r>
+                                <w:rPr>
+                                  <w:rFonts w:ascii="Consolas" w:hAnsi="Consolas"/>
+                                  <w:sz w:val="20"/>
+                                </w:rPr>
+                                <w:t>finaliseStats</w:t>
+                              </w:r>
+                              <w:proofErr w:type="spellEnd"/>
+                              <w:r>
+                                <w:rPr>
+                                  <w:rFonts w:ascii="Consolas" w:hAnsi="Consolas"/>
+                                  <w:sz w:val="20"/>
+                                </w:rPr>
+                                <w:t>()</w:t>
+                              </w:r>
+                              <w:proofErr w:type="gramEnd"/>
+                            </w:p>
+                          </w:txbxContent>
+                        </wps:txbx>
+                        <wps:bodyPr rot="0" spcFirstLastPara="0" vertOverflow="overflow" horzOverflow="overflow" vert="horz" wrap="square" lIns="91440" tIns="45720" rIns="91440" bIns="45720" numCol="1" spcCol="0" rtlCol="0" fromWordArt="0" anchor="ctr" anchorCtr="0" forceAA="0" compatLnSpc="1">
+                          <a:prstTxWarp prst="textNoShape">
+                            <a:avLst/>
+                          </a:prstTxWarp>
+                          <a:noAutofit/>
+                        </wps:bodyPr>
+                      </wps:wsp>
+                      <wps:wsp>
+                        <wps:cNvPr id="13" name="Straight Arrow Connector 13"/>
+                        <wps:cNvCnPr/>
+                        <wps:spPr>
+                          <a:xfrm>
+                            <a:off x="2362200" y="733425"/>
+                            <a:ext cx="0" cy="390525"/>
+                          </a:xfrm>
+                          <a:prstGeom prst="straightConnector1">
+                            <a:avLst/>
+                          </a:prstGeom>
+                          <a:ln>
+                            <a:tailEnd type="triangle"/>
+                          </a:ln>
+                        </wps:spPr>
+                        <wps:style>
+                          <a:lnRef idx="1">
+                            <a:schemeClr val="dk1"/>
+                          </a:lnRef>
+                          <a:fillRef idx="0">
+                            <a:schemeClr val="dk1"/>
+                          </a:fillRef>
+                          <a:effectRef idx="0">
+                            <a:schemeClr val="dk1"/>
+                          </a:effectRef>
+                          <a:fontRef idx="minor">
+                            <a:schemeClr val="tx1"/>
+                          </a:fontRef>
+                        </wps:style>
+                        <wps:bodyPr/>
+                      </wps:wsp>
+                      <wps:wsp>
+                        <wps:cNvPr id="14" name="Straight Arrow Connector 14"/>
+                        <wps:cNvCnPr/>
+                        <wps:spPr>
+                          <a:xfrm>
+                            <a:off x="2362200" y="1524000"/>
+                            <a:ext cx="0" cy="333375"/>
+                          </a:xfrm>
+                          <a:prstGeom prst="straightConnector1">
+                            <a:avLst/>
+                          </a:prstGeom>
+                          <a:ln>
+                            <a:tailEnd type="triangle"/>
+                          </a:ln>
+                        </wps:spPr>
+                        <wps:style>
+                          <a:lnRef idx="1">
+                            <a:schemeClr val="dk1"/>
+                          </a:lnRef>
+                          <a:fillRef idx="0">
+                            <a:schemeClr val="dk1"/>
+                          </a:fillRef>
+                          <a:effectRef idx="0">
+                            <a:schemeClr val="dk1"/>
+                          </a:effectRef>
+                          <a:fontRef idx="minor">
+                            <a:schemeClr val="tx1"/>
+                          </a:fontRef>
+                        </wps:style>
+                        <wps:bodyPr/>
+                      </wps:wsp>
+                      <wps:wsp>
+                        <wps:cNvPr id="15" name="Straight Arrow Connector 15"/>
+                        <wps:cNvCnPr/>
+                        <wps:spPr>
+                          <a:xfrm>
+                            <a:off x="2352675" y="2638425"/>
+                            <a:ext cx="0" cy="333375"/>
+                          </a:xfrm>
+                          <a:prstGeom prst="straightConnector1">
+                            <a:avLst/>
+                          </a:prstGeom>
+                          <a:ln>
+                            <a:tailEnd type="triangle"/>
+                          </a:ln>
+                        </wps:spPr>
+                        <wps:style>
+                          <a:lnRef idx="1">
+                            <a:schemeClr val="dk1"/>
+                          </a:lnRef>
+                          <a:fillRef idx="0">
+                            <a:schemeClr val="dk1"/>
+                          </a:fillRef>
+                          <a:effectRef idx="0">
+                            <a:schemeClr val="dk1"/>
+                          </a:effectRef>
+                          <a:fontRef idx="minor">
+                            <a:schemeClr val="tx1"/>
+                          </a:fontRef>
+                        </wps:style>
+                        <wps:bodyPr/>
+                      </wps:wsp>
+                      <wps:wsp>
+                        <wps:cNvPr id="16" name="Straight Arrow Connector 16"/>
+                        <wps:cNvCnPr/>
+                        <wps:spPr>
+                          <a:xfrm>
+                            <a:off x="2352675" y="3886200"/>
+                            <a:ext cx="0" cy="390525"/>
+                          </a:xfrm>
+                          <a:prstGeom prst="straightConnector1">
+                            <a:avLst/>
+                          </a:prstGeom>
+                          <a:ln>
+                            <a:tailEnd type="triangle"/>
+                          </a:ln>
+                        </wps:spPr>
+                        <wps:style>
+                          <a:lnRef idx="1">
+                            <a:schemeClr val="dk1"/>
+                          </a:lnRef>
+                          <a:fillRef idx="0">
+                            <a:schemeClr val="dk1"/>
+                          </a:fillRef>
+                          <a:effectRef idx="0">
+                            <a:schemeClr val="dk1"/>
+                          </a:effectRef>
+                          <a:fontRef idx="minor">
+                            <a:schemeClr val="tx1"/>
+                          </a:fontRef>
+                        </wps:style>
+                        <wps:bodyPr/>
+                      </wps:wsp>
+                      <wps:wsp>
+                        <wps:cNvPr id="17" name="Straight Arrow Connector 17"/>
+                        <wps:cNvCnPr/>
+                        <wps:spPr>
+                          <a:xfrm>
+                            <a:off x="2324100" y="5448300"/>
+                            <a:ext cx="0" cy="390525"/>
+                          </a:xfrm>
+                          <a:prstGeom prst="straightConnector1">
+                            <a:avLst/>
+                          </a:prstGeom>
+                          <a:ln>
+                            <a:tailEnd type="triangle"/>
+                          </a:ln>
+                        </wps:spPr>
+                        <wps:style>
+                          <a:lnRef idx="1">
+                            <a:schemeClr val="dk1"/>
+                          </a:lnRef>
+                          <a:fillRef idx="0">
+                            <a:schemeClr val="dk1"/>
+                          </a:fillRef>
+                          <a:effectRef idx="0">
+                            <a:schemeClr val="dk1"/>
+                          </a:effectRef>
+                          <a:fontRef idx="minor">
+                            <a:schemeClr val="tx1"/>
+                          </a:fontRef>
+                        </wps:style>
+                        <wps:bodyPr/>
+                      </wps:wsp>
+                      <wps:wsp>
+                        <wps:cNvPr id="18" name="Straight Arrow Connector 18"/>
+                        <wps:cNvCnPr/>
+                        <wps:spPr>
+                          <a:xfrm>
+                            <a:off x="2314575" y="6305550"/>
+                            <a:ext cx="0" cy="390525"/>
+                          </a:xfrm>
+                          <a:prstGeom prst="straightConnector1">
+                            <a:avLst/>
+                          </a:prstGeom>
+                          <a:ln>
+                            <a:tailEnd type="triangle"/>
+                          </a:ln>
+                        </wps:spPr>
+                        <wps:style>
+                          <a:lnRef idx="1">
+                            <a:schemeClr val="dk1"/>
+                          </a:lnRef>
+                          <a:fillRef idx="0">
+                            <a:schemeClr val="dk1"/>
+                          </a:fillRef>
+                          <a:effectRef idx="0">
+                            <a:schemeClr val="dk1"/>
+                          </a:effectRef>
+                          <a:fontRef idx="minor">
+                            <a:schemeClr val="tx1"/>
+                          </a:fontRef>
+                        </wps:style>
+                        <wps:bodyPr/>
+                      </wps:wsp>
+                      <wps:wsp>
+                        <wps:cNvPr id="19" name="Straight Arrow Connector 19"/>
+                        <wps:cNvCnPr/>
+                        <wps:spPr>
+                          <a:xfrm>
+                            <a:off x="2305050" y="7229475"/>
+                            <a:ext cx="0" cy="390525"/>
+                          </a:xfrm>
+                          <a:prstGeom prst="straightConnector1">
+                            <a:avLst/>
+                          </a:prstGeom>
+                          <a:ln>
+                            <a:tailEnd type="triangle"/>
+                          </a:ln>
+                        </wps:spPr>
+                        <wps:style>
+                          <a:lnRef idx="1">
+                            <a:schemeClr val="dk1"/>
+                          </a:lnRef>
+                          <a:fillRef idx="0">
+                            <a:schemeClr val="dk1"/>
+                          </a:fillRef>
+                          <a:effectRef idx="0">
+                            <a:schemeClr val="dk1"/>
+                          </a:effectRef>
+                          <a:fontRef idx="minor">
+                            <a:schemeClr val="tx1"/>
+                          </a:fontRef>
+                        </wps:style>
+                        <wps:bodyPr/>
+                      </wps:wsp>
+                      <wpg:grpSp>
+                        <wpg:cNvPr id="20" name="Group 20"/>
+                        <wpg:cNvGrpSpPr/>
+                        <wpg:grpSpPr>
+                          <a:xfrm>
+                            <a:off x="0" y="2238375"/>
+                            <a:ext cx="1562100" cy="4724400"/>
+                            <a:chOff x="0" y="0"/>
+                            <a:chExt cx="1562100" cy="4724400"/>
+                          </a:xfrm>
+                        </wpg:grpSpPr>
+                        <wps:wsp>
+                          <wps:cNvPr id="21" name="Straight Connector 21"/>
+                          <wps:cNvCnPr/>
+                          <wps:spPr>
+                            <a:xfrm flipH="1">
+                              <a:off x="0" y="0"/>
+                              <a:ext cx="1562100" cy="0"/>
+                            </a:xfrm>
+                            <a:prstGeom prst="line">
+                              <a:avLst/>
+                            </a:prstGeom>
+                          </wps:spPr>
+                          <wps:style>
+                            <a:lnRef idx="1">
+                              <a:schemeClr val="dk1"/>
+                            </a:lnRef>
+                            <a:fillRef idx="0">
+                              <a:schemeClr val="dk1"/>
+                            </a:fillRef>
+                            <a:effectRef idx="0">
+                              <a:schemeClr val="dk1"/>
+                            </a:effectRef>
+                            <a:fontRef idx="minor">
+                              <a:schemeClr val="tx1"/>
+                            </a:fontRef>
+                          </wps:style>
+                          <wps:bodyPr/>
+                        </wps:wsp>
+                        <wps:wsp>
+                          <wps:cNvPr id="22" name="Straight Arrow Connector 22"/>
+                          <wps:cNvCnPr/>
+                          <wps:spPr>
+                            <a:xfrm>
+                              <a:off x="0" y="4724400"/>
+                              <a:ext cx="1219200" cy="0"/>
+                            </a:xfrm>
+                            <a:prstGeom prst="straightConnector1">
+                              <a:avLst/>
+                            </a:prstGeom>
+                            <a:ln>
+                              <a:tailEnd type="triangle"/>
+                            </a:ln>
+                          </wps:spPr>
+                          <wps:style>
+                            <a:lnRef idx="1">
+                              <a:schemeClr val="dk1"/>
+                            </a:lnRef>
+                            <a:fillRef idx="0">
+                              <a:schemeClr val="dk1"/>
+                            </a:fillRef>
+                            <a:effectRef idx="0">
+                              <a:schemeClr val="dk1"/>
+                            </a:effectRef>
+                            <a:fontRef idx="minor">
+                              <a:schemeClr val="tx1"/>
+                            </a:fontRef>
+                          </wps:style>
+                          <wps:bodyPr/>
+                        </wps:wsp>
+                        <wps:wsp>
+                          <wps:cNvPr id="29" name="Straight Connector 29"/>
+                          <wps:cNvCnPr/>
+                          <wps:spPr>
+                            <a:xfrm>
+                              <a:off x="0" y="0"/>
+                              <a:ext cx="0" cy="4724400"/>
+                            </a:xfrm>
+                            <a:prstGeom prst="line">
+                              <a:avLst/>
+                            </a:prstGeom>
+                          </wps:spPr>
+                          <wps:style>
+                            <a:lnRef idx="1">
+                              <a:schemeClr val="dk1"/>
+                            </a:lnRef>
+                            <a:fillRef idx="0">
+                              <a:schemeClr val="dk1"/>
+                            </a:fillRef>
+                            <a:effectRef idx="0">
+                              <a:schemeClr val="dk1"/>
+                            </a:effectRef>
+                            <a:fontRef idx="minor">
+                              <a:schemeClr val="tx1"/>
+                            </a:fontRef>
+                          </wps:style>
+                          <wps:bodyPr/>
+                        </wps:wsp>
+                      </wpg:grpSp>
+                      <wps:wsp>
+                        <wps:cNvPr id="193" name="Straight Arrow Connector 193"/>
+                        <wps:cNvCnPr/>
+                        <wps:spPr>
+                          <a:xfrm flipH="1">
+                            <a:off x="0" y="3438525"/>
+                            <a:ext cx="1485900" cy="0"/>
+                          </a:xfrm>
+                          <a:prstGeom prst="straightConnector1">
+                            <a:avLst/>
+                          </a:prstGeom>
+                          <a:ln>
+                            <a:tailEnd type="triangle"/>
+                          </a:ln>
+                        </wps:spPr>
+                        <wps:style>
+                          <a:lnRef idx="1">
+                            <a:schemeClr val="dk1"/>
+                          </a:lnRef>
+                          <a:fillRef idx="0">
+                            <a:schemeClr val="dk1"/>
+                          </a:fillRef>
+                          <a:effectRef idx="0">
+                            <a:schemeClr val="dk1"/>
+                          </a:effectRef>
+                          <a:fontRef idx="minor">
+                            <a:schemeClr val="tx1"/>
+                          </a:fontRef>
+                        </wps:style>
+                        <wps:bodyPr/>
+                      </wps:wsp>
+                      <wps:wsp>
+                        <wps:cNvPr id="199" name="Straight Arrow Connector 199"/>
+                        <wps:cNvCnPr/>
+                        <wps:spPr>
+                          <a:xfrm>
+                            <a:off x="2295525" y="8124825"/>
+                            <a:ext cx="0" cy="390525"/>
+                          </a:xfrm>
+                          <a:prstGeom prst="straightConnector1">
+                            <a:avLst/>
+                          </a:prstGeom>
+                          <a:ln>
+                            <a:tailEnd type="triangle"/>
+                          </a:ln>
+                        </wps:spPr>
+                        <wps:style>
+                          <a:lnRef idx="1">
+                            <a:schemeClr val="dk1"/>
+                          </a:lnRef>
+                          <a:fillRef idx="0">
+                            <a:schemeClr val="dk1"/>
+                          </a:fillRef>
+                          <a:effectRef idx="0">
+                            <a:schemeClr val="dk1"/>
+                          </a:effectRef>
+                          <a:fontRef idx="minor">
+                            <a:schemeClr val="tx1"/>
+                          </a:fontRef>
+                        </wps:style>
+                        <wps:bodyPr/>
+                      </wps:wsp>
+                      <wps:wsp>
+                        <wps:cNvPr id="201" name="Flowchart: Terminator 201"/>
+                        <wps:cNvSpPr/>
+                        <wps:spPr>
+                          <a:xfrm>
+                            <a:off x="1790700" y="8515350"/>
+                            <a:ext cx="1019175" cy="390525"/>
+                          </a:xfrm>
+                          <a:prstGeom prst="flowChartTerminator">
+                            <a:avLst/>
+                          </a:prstGeom>
+                        </wps:spPr>
+                        <wps:style>
+                          <a:lnRef idx="2">
+                            <a:schemeClr val="accent3"/>
+                          </a:lnRef>
+                          <a:fillRef idx="1">
+                            <a:schemeClr val="lt1"/>
+                          </a:fillRef>
+                          <a:effectRef idx="0">
+                            <a:schemeClr val="accent3"/>
+                          </a:effectRef>
+                          <a:fontRef idx="minor">
+                            <a:schemeClr val="dk1"/>
+                          </a:fontRef>
+                        </wps:style>
+                        <wps:txbx>
+                          <w:txbxContent>
+                            <w:p>
+                              <w:pPr>
+                                <w:jc w:val="center"/>
+                                <w:rPr>
+                                  <w:rFonts w:ascii="Consolas" w:hAnsi="Consolas"/>
+                                  <w:sz w:val="20"/>
+                                </w:rPr>
+                              </w:pPr>
+                              <w:r>
+                                <w:rPr>
+                                  <w:rFonts w:ascii="Consolas" w:hAnsi="Consolas"/>
+                                  <w:sz w:val="20"/>
+                                </w:rPr>
+                                <w:t>Return</w:t>
+                              </w:r>
+                            </w:p>
+                          </w:txbxContent>
+                        </wps:txbx>
+                        <wps:bodyPr rot="0" spcFirstLastPara="0" vertOverflow="overflow" horzOverflow="overflow" vert="horz" wrap="square" lIns="91440" tIns="45720" rIns="91440" bIns="45720" numCol="1" spcCol="0" rtlCol="0" fromWordArt="0" anchor="ctr" anchorCtr="0" forceAA="0" compatLnSpc="1">
+                          <a:prstTxWarp prst="textNoShape">
+                            <a:avLst/>
+                          </a:prstTxWarp>
+                          <a:noAutofit/>
+                        </wps:bodyPr>
+                      </wps:wsp>
+                      <wps:wsp>
+                        <wps:cNvPr id="202" name="Text Box 2"/>
+                        <wps:cNvSpPr txBox="1">
+                          <a:spLocks noChangeArrowheads="1"/>
+                        </wps:cNvSpPr>
+                        <wps:spPr bwMode="auto">
+                          <a:xfrm>
+                            <a:off x="1057275" y="1981200"/>
+                            <a:ext cx="428625" cy="266700"/>
+                          </a:xfrm>
+                          <a:prstGeom prst="rect">
+                            <a:avLst/>
+                          </a:prstGeom>
+                          <a:noFill/>
+                          <a:ln w="9525">
+                            <a:noFill/>
+                            <a:miter lim="800000"/>
+                            <a:headEnd/>
+                            <a:tailEnd/>
+                          </a:ln>
+                        </wps:spPr>
+                        <wps:txbx>
+                          <w:txbxContent>
+                            <w:p>
+                              <w:pPr>
+                                <w:rPr>
+                                  <w:rFonts w:ascii="Consolas" w:hAnsi="Consolas"/>
+                                </w:rPr>
+                              </w:pPr>
+                              <w:r>
+                                <w:rPr>
+                                  <w:rFonts w:ascii="Consolas" w:hAnsi="Consolas"/>
+                                </w:rPr>
+                                <w:t>Yes</w:t>
+                              </w:r>
+                            </w:p>
+                          </w:txbxContent>
+                        </wps:txbx>
+                        <wps:bodyPr rot="0" vert="horz" wrap="square" lIns="91440" tIns="45720" rIns="91440" bIns="45720" anchor="t" anchorCtr="0">
+                          <a:noAutofit/>
+                        </wps:bodyPr>
+                      </wps:wsp>
+                      <wps:wsp>
+                        <wps:cNvPr id="203" name="Text Box 2"/>
+                        <wps:cNvSpPr txBox="1">
+                          <a:spLocks noChangeArrowheads="1"/>
+                        </wps:cNvSpPr>
+                        <wps:spPr bwMode="auto">
+                          <a:xfrm>
+                            <a:off x="2324100" y="2657475"/>
+                            <a:ext cx="428625" cy="266700"/>
+                          </a:xfrm>
+                          <a:prstGeom prst="rect">
+                            <a:avLst/>
+                          </a:prstGeom>
+                          <a:noFill/>
+                          <a:ln w="9525">
+                            <a:noFill/>
+                            <a:miter lim="800000"/>
+                            <a:headEnd/>
+                            <a:tailEnd/>
+                          </a:ln>
+                        </wps:spPr>
+                        <wps:txbx>
+                          <w:txbxContent>
+                            <w:p>
+                              <w:pPr>
+                                <w:rPr>
+                                  <w:rFonts w:ascii="Consolas" w:hAnsi="Consolas"/>
+                                </w:rPr>
+                              </w:pPr>
+                              <w:r>
+                                <w:rPr>
+                                  <w:rFonts w:ascii="Consolas" w:hAnsi="Consolas"/>
+                                </w:rPr>
+                                <w:t>No</w:t>
+                              </w:r>
+                            </w:p>
+                          </w:txbxContent>
+                        </wps:txbx>
+                        <wps:bodyPr rot="0" vert="horz" wrap="square" lIns="91440" tIns="45720" rIns="91440" bIns="45720" anchor="t" anchorCtr="0">
+                          <a:noAutofit/>
+                        </wps:bodyPr>
+                      </wps:wsp>
+                      <wps:wsp>
+                        <wps:cNvPr id="204" name="Text Box 2"/>
+                        <wps:cNvSpPr txBox="1">
+                          <a:spLocks noChangeArrowheads="1"/>
+                        </wps:cNvSpPr>
+                        <wps:spPr bwMode="auto">
+                          <a:xfrm>
+                            <a:off x="1057275" y="3200400"/>
+                            <a:ext cx="428625" cy="266700"/>
+                          </a:xfrm>
+                          <a:prstGeom prst="rect">
+                            <a:avLst/>
+                          </a:prstGeom>
+                          <a:noFill/>
+                          <a:ln w="9525">
+                            <a:noFill/>
+                            <a:miter lim="800000"/>
+                            <a:headEnd/>
+                            <a:tailEnd/>
+                          </a:ln>
+                        </wps:spPr>
+                        <wps:txbx>
+                          <w:txbxContent>
+                            <w:p>
+                              <w:pPr>
+                                <w:rPr>
+                                  <w:rFonts w:ascii="Consolas" w:hAnsi="Consolas"/>
+                                </w:rPr>
+                              </w:pPr>
+                              <w:r>
+                                <w:rPr>
+                                  <w:rFonts w:ascii="Consolas" w:hAnsi="Consolas"/>
+                                </w:rPr>
+                                <w:t>Yes</w:t>
+                              </w:r>
+                            </w:p>
+                          </w:txbxContent>
+                        </wps:txbx>
+                        <wps:bodyPr rot="0" vert="horz" wrap="square" lIns="91440" tIns="45720" rIns="91440" bIns="45720" anchor="t" anchorCtr="0">
+                          <a:noAutofit/>
+                        </wps:bodyPr>
+                      </wps:wsp>
+                      <wps:wsp>
+                        <wps:cNvPr id="207" name="Text Box 2"/>
+                        <wps:cNvSpPr txBox="1">
+                          <a:spLocks noChangeArrowheads="1"/>
+                        </wps:cNvSpPr>
+                        <wps:spPr bwMode="auto">
+                          <a:xfrm>
+                            <a:off x="2324100" y="3943350"/>
+                            <a:ext cx="428625" cy="266700"/>
+                          </a:xfrm>
+                          <a:prstGeom prst="rect">
+                            <a:avLst/>
+                          </a:prstGeom>
+                          <a:noFill/>
+                          <a:ln w="9525">
+                            <a:noFill/>
+                            <a:miter lim="800000"/>
+                            <a:headEnd/>
+                            <a:tailEnd/>
+                          </a:ln>
+                        </wps:spPr>
+                        <wps:txbx>
+                          <w:txbxContent>
+                            <w:p>
+                              <w:pPr>
+                                <w:rPr>
+                                  <w:rFonts w:ascii="Consolas" w:hAnsi="Consolas"/>
+                                </w:rPr>
+                              </w:pPr>
+                              <w:r>
+                                <w:rPr>
+                                  <w:rFonts w:ascii="Consolas" w:hAnsi="Consolas"/>
+                                </w:rPr>
+                                <w:t>No</w:t>
+                              </w:r>
+                            </w:p>
+                          </w:txbxContent>
+                        </wps:txbx>
+                        <wps:bodyPr rot="0" vert="horz" wrap="square" lIns="91440" tIns="45720" rIns="91440" bIns="45720" anchor="t" anchorCtr="0">
+                          <a:noAutofit/>
+                        </wps:bodyPr>
+                      </wps:wsp>
+                    </wpg:wgp>
+                  </a:graphicData>
+                </a:graphic>
+              </wp:anchor>
+            </w:drawing>
+          </mc:Choice>
+          <mc:Fallback>
+            <w:pict>
+              <v:group w14:anchorId="267D1FF3" id="Group 4" o:spid="_x0000_s1053" style="position:absolute;margin-left:0;margin-top:0;width:287.25pt;height:701.25pt;z-index:251659264;mso-position-horizontal-relative:text;mso-position-vertical-relative:text" coordsize="36480,89058" o:gfxdata="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">
+                <v:rect id="Rectangle 5" o:spid="_x0000_s1054" style="position:absolute;left:14478;width:18764;height:7334;visibility:visible;mso-wrap-style:square;v-text-anchor:middle" o:gfxdata="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" fillcolor="white [3201]" strokecolor="#a5a5a5 [3206]" strokeweight="1pt">
+                  <v:textbox>
+                    <w:txbxContent>
+                      <w:p>
+                        <w:pPr>
+                          <w:spacing w:after="0"/>
+                          <w:jc w:val="center"/>
+                          <w:rPr>
+                            <w:rFonts w:ascii="Consolas" w:hAnsi="Consolas" w:cs="Courier New"/>
+                            <w:sz w:val="20"/>
+                          </w:rPr>
+                        </w:pPr>
+                        <w:proofErr w:type="spellStart"/>
+                        <w:proofErr w:type="gramStart"/>
+                        <w:r>
+                          <w:rPr>
+                            <w:rFonts w:ascii="Consolas" w:hAnsi="Consolas" w:cs="Courier New"/>
+                            <w:sz w:val="20"/>
+                          </w:rPr>
+                          <w:t>initVariables</w:t>
+                        </w:r>
+                        <w:proofErr w:type="spellEnd"/>
+                        <w:r>
+                          <w:rPr>
+                            <w:rFonts w:ascii="Consolas" w:hAnsi="Consolas" w:cs="Courier New"/>
+                            <w:sz w:val="20"/>
+                          </w:rPr>
+                          <w:t>()</w:t>
+                        </w:r>
+                        <w:proofErr w:type="gramEnd"/>
+                      </w:p>
+                      <w:p>
+                        <w:pPr>
+                          <w:spacing w:after="0"/>
+                          <w:jc w:val="center"/>
+                          <w:rPr>
+                            <w:rFonts w:ascii="Consolas" w:hAnsi="Consolas" w:cs="Courier New"/>
+                            <w:sz w:val="20"/>
+                          </w:rPr>
+                        </w:pPr>
+                        <w:proofErr w:type="spellStart"/>
+                        <w:proofErr w:type="gramStart"/>
+                        <w:r>
+                          <w:rPr>
+                            <w:rFonts w:ascii="Consolas" w:hAnsi="Consolas" w:cs="Courier New"/>
+                            <w:sz w:val="20"/>
+                          </w:rPr>
+                          <w:t>initList</w:t>
+                        </w:r>
+                        <w:proofErr w:type="spellEnd"/>
+                        <w:r>
+                          <w:rPr>
+                            <w:rFonts w:ascii="Consolas" w:hAnsi="Consolas" w:cs="Courier New"/>
+                            <w:sz w:val="20"/>
+                          </w:rPr>
+                          <w:t>()</w:t>
+                        </w:r>
+                        <w:proofErr w:type="gramEnd"/>
+                      </w:p>
+                      <w:p>
+                        <w:pPr>
+                          <w:spacing w:after="0"/>
+                          <w:jc w:val="center"/>
+                          <w:rPr>
+                            <w:rFonts w:ascii="Consolas" w:hAnsi="Consolas" w:cs="Courier New"/>
+                            <w:sz w:val="20"/>
+                          </w:rPr>
+                        </w:pPr>
+                        <w:proofErr w:type="spellStart"/>
+                        <w:proofErr w:type="gramStart"/>
+                        <w:r>
+                          <w:rPr>
+                            <w:rFonts w:ascii="Consolas" w:hAnsi="Consolas" w:cs="Courier New"/>
+                            <w:sz w:val="20"/>
+                          </w:rPr>
+                          <w:t>resetAllStats</w:t>
+                        </w:r>
+                        <w:proofErr w:type="spellEnd"/>
+                        <w:r>
+                          <w:rPr>
+                            <w:rFonts w:ascii="Consolas" w:hAnsi="Consolas" w:cs="Courier New"/>
+                            <w:sz w:val="20"/>
+                          </w:rPr>
+                          <w:t>()</w:t>
+                        </w:r>
+                        <w:proofErr w:type="gramEnd"/>
+                      </w:p>
+                      <w:p>
+                        <w:pPr>
+                          <w:jc w:val="center"/>
+                          <w:rPr>
+                            <w:rFonts w:ascii="Consolas" w:hAnsi="Consolas" w:cs="Courier New"/>
+                            <w:sz w:val="20"/>
+                          </w:rPr>
+                        </w:pPr>
+                        <w:proofErr w:type="spellStart"/>
+                        <w:proofErr w:type="gramStart"/>
+                        <w:r>
+                          <w:rPr>
+                            <w:rFonts w:ascii="Consolas" w:hAnsi="Consolas" w:cs="Courier New"/>
+                            <w:sz w:val="20"/>
+                          </w:rPr>
+                          <w:t>resetAllGraphData</w:t>
+                        </w:r>
+                        <w:proofErr w:type="spellEnd"/>
+                        <w:r>
+                          <w:rPr>
+                            <w:rFonts w:ascii="Consolas" w:hAnsi="Consolas" w:cs="Courier New"/>
+                            <w:sz w:val="20"/>
+                          </w:rPr>
+                          <w:t>()</w:t>
+                        </w:r>
+                        <w:proofErr w:type="gramEnd"/>
+                      </w:p>
+                      <w:p>
+                        <w:pPr>
+                          <w:jc w:val="center"/>
+                        </w:pPr>
+                      </w:p>
+                      <w:p>
+                        <w:pPr>
+                          <w:jc w:val="center"/>
+                        </w:pPr>
+                      </w:p>
+                      <w:p>
+                        <w:pPr>
+                          <w:jc w:val="center"/>
+                        </w:pPr>
+                      </w:p>
+                    </w:txbxContent>
+                  </v:textbox>
+                </v:rect>
+                <v:rect id="Rectangle 6" o:spid="_x0000_s1055" style="position:absolute;left:13620;top:11239;width:20955;height:4001;visibility:visible;mso-wrap-style:square;v-text-anchor:middle" o:gfxdata="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" fillcolor="white [3201]" strokecolor="#a5a5a5 [3206]" strokeweight="1pt">
+                  <v:textbox>
+                    <w:txbxContent>
+                      <w:p>
+                        <w:pPr>
+                          <w:jc w:val="center"/>
+                          <w:rPr>
+                            <w:rFonts w:ascii="Consolas" w:hAnsi="Consolas" w:cs="Courier New"/>
+                            <w:sz w:val="20"/>
+                          </w:rPr>
+                        </w:pPr>
+                        <w:r>
+                          <w:rPr>
+                            <w:rFonts w:ascii="Consolas" w:hAnsi="Consolas" w:cs="Courier New"/>
+                            <w:sz w:val="20"/>
+                          </w:rPr>
+                          <w:t xml:space="preserve">Set </w:t>
+                        </w:r>
+                        <w:proofErr w:type="spellStart"/>
+                        <w:r>
+                          <w:rPr>
+                            <w:rFonts w:ascii="Consolas" w:hAnsi="Consolas" w:cs="Courier New"/>
+                            <w:sz w:val="20"/>
+                          </w:rPr>
+                          <w:t>DaysPassed</w:t>
+                        </w:r>
+                        <w:proofErr w:type="spellEnd"/>
+                        <w:r>
+                          <w:rPr>
+                            <w:rFonts w:ascii="Consolas" w:hAnsi="Consolas" w:cs="Courier New"/>
+                            <w:sz w:val="20"/>
+                          </w:rPr>
+                          <w:t xml:space="preserve"> to </w:t>
+                        </w:r>
+                        <w:proofErr w:type="spellStart"/>
+                        <w:r>
+                          <w:rPr>
+                            <w:rFonts w:ascii="Consolas" w:hAnsi="Consolas" w:cs="Courier New"/>
+                            <w:sz w:val="20"/>
+                          </w:rPr>
+                          <w:t>simTime</w:t>
+                        </w:r>
+                        <w:proofErr w:type="spellEnd"/>
+                      </w:p>
+                    </w:txbxContent>
+                  </v:textbox>
+                </v:rect>
+                <v:shapetype id="_x0000_t4" coordsize="21600,21600" o:spt="4" path="m10800,l,10800,10800,21600,21600,10800xe">
+                  <v:stroke joinstyle="miter"/>
+                  <v:path gradientshapeok="t" o:connecttype="rect" textboxrect="5400,5400,16200,16200"/>
+                </v:shapetype>
+                <v:shape id="Diamond 7" o:spid="_x0000_s1056" type="#_x0000_t4" style="position:absolute;left:15621;top:18573;width:15811;height:7763;visibility:visible;mso-wrap-style:square;v-text-anchor:middle" o:gfxdata="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" fillcolor="white [3201]" strokecolor="#a5a5a5 [3206]" strokeweight="1pt">
+                  <v:textbox>
+                    <w:txbxContent>
+                      <w:p>
+                        <w:pPr>
+                          <w:jc w:val="center"/>
+                          <w:rPr>
+                            <w:rFonts w:ascii="Consolas" w:hAnsi="Consolas"/>
+                            <w:sz w:val="20"/>
+                          </w:rPr>
+                        </w:pPr>
+                        <w:proofErr w:type="spellStart"/>
+                        <w:proofErr w:type="gramStart"/>
+                        <w:r>
+                          <w:rPr>
+                            <w:rFonts w:ascii="Consolas" w:hAnsi="Consolas"/>
+                            <w:sz w:val="20"/>
+                          </w:rPr>
+                          <w:t>endFlag</w:t>
+                        </w:r>
+                        <w:proofErr w:type="spellEnd"/>
+                        <w:proofErr w:type="gramEnd"/>
+                        <w:r>
+                          <w:rPr>
+                            <w:rFonts w:ascii="Consolas" w:hAnsi="Consolas"/>
+                            <w:sz w:val="20"/>
+                          </w:rPr>
+                          <w:t xml:space="preserve"> = true?</w:t>
+                        </w:r>
+                      </w:p>
+                    </w:txbxContent>
+                  </v:textbox>
+                </v:shape>
+                <v:rect id="Rectangle 8" o:spid="_x0000_s1057" style="position:absolute;left:10287;top:42862;width:26193;height:11525;visibility:visible;mso-wrap-style:square;v-text-anchor:middle" o:gfxdata="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" fillcolor="white [3201]" strokecolor="#a5a5a5 [3206]" strokeweight="1pt">
+                  <v:textbox>
+                    <w:txbxContent>
+                      <w:p>
+                        <w:pPr>
+                          <w:spacing w:after="0"/>
+                          <w:rPr>
+                            <w:rFonts w:ascii="Consolas" w:hAnsi="Consolas" w:cs="Courier New"/>
+                            <w:sz w:val="20"/>
+                          </w:rPr>
+                        </w:pPr>
+                        <w:proofErr w:type="spellStart"/>
+                        <w:proofErr w:type="gramStart"/>
+                        <w:r>
+                          <w:rPr>
+                            <w:rFonts w:ascii="Consolas" w:hAnsi="Consolas" w:cs="Courier New"/>
+                            <w:sz w:val="20"/>
+                          </w:rPr>
+                          <w:t>getNextEvent</w:t>
+                        </w:r>
+                        <w:proofErr w:type="spellEnd"/>
+                        <w:r>
+                          <w:rPr>
+                            <w:rFonts w:ascii="Consolas" w:hAnsi="Consolas" w:cs="Courier New"/>
+                            <w:sz w:val="20"/>
+                          </w:rPr>
+                          <w:t>()</w:t>
+                        </w:r>
+                        <w:proofErr w:type="gramEnd"/>
+                      </w:p>
+                      <w:p>
+                        <w:pPr>
+                          <w:spacing w:after="0"/>
+                          <w:rPr>
+                            <w:rFonts w:ascii="Consolas" w:hAnsi="Consolas" w:cs="Courier New"/>
+                            <w:sz w:val="20"/>
+                          </w:rPr>
+                        </w:pPr>
+                        <w:proofErr w:type="gramStart"/>
+                        <w:r>
+                          <w:rPr>
+                            <w:rFonts w:ascii="Consolas" w:hAnsi="Consolas" w:cs="Courier New"/>
+                            <w:sz w:val="20"/>
+                          </w:rPr>
+                          <w:t>if</w:t>
+                        </w:r>
+                        <w:proofErr w:type="gramEnd"/>
+                        <w:r>
+                          <w:rPr>
+                            <w:rFonts w:ascii="Consolas" w:hAnsi="Consolas" w:cs="Courier New"/>
+                            <w:sz w:val="20"/>
+                          </w:rPr>
+                          <w:t xml:space="preserve"> </w:t>
+                        </w:r>
+                        <w:proofErr w:type="spellStart"/>
+                        <w:r>
+                          <w:rPr>
+                            <w:rFonts w:ascii="Consolas" w:hAnsi="Consolas" w:cs="Courier New"/>
+                            <w:sz w:val="20"/>
+                          </w:rPr>
+                          <w:t>simTime</w:t>
+                        </w:r>
+                        <w:proofErr w:type="spellEnd"/>
+                        <w:r>
+                          <w:rPr>
+                            <w:rFonts w:ascii="Consolas" w:hAnsi="Consolas" w:cs="Courier New"/>
+                            <w:sz w:val="20"/>
+                          </w:rPr>
+                          <w:t xml:space="preserve"> &gt; </w:t>
+                        </w:r>
+                        <w:proofErr w:type="spellStart"/>
+                        <w:r>
+                          <w:rPr>
+                            <w:rFonts w:ascii="Consolas" w:hAnsi="Consolas" w:cs="Courier New"/>
+                            <w:sz w:val="20"/>
+                          </w:rPr>
+                          <w:t>runTime</w:t>
+                        </w:r>
+                        <w:proofErr w:type="spellEnd"/>
+                      </w:p>
+                      <w:p>
+                        <w:pPr>
+                          <w:spacing w:after="0"/>
+                        </w:pPr>
+                        <w:r>
+                          <w:rPr>
+                            <w:rFonts w:ascii="Consolas" w:hAnsi="Consolas" w:cs="Courier New"/>
+                            <w:sz w:val="20"/>
+                          </w:rPr>
+                          <w:t xml:space="preserve"> </w:t>
+                        </w:r>
+                        <w:proofErr w:type="gramStart"/>
+                        <w:r>
+                          <w:rPr>
+                            <w:rFonts w:ascii="Consolas" w:hAnsi="Consolas" w:cs="Courier New"/>
+                            <w:sz w:val="20"/>
+                          </w:rPr>
+                          <w:t>then</w:t>
+                        </w:r>
+                        <w:proofErr w:type="gramEnd"/>
+                        <w:r>
+                          <w:rPr>
+                            <w:rFonts w:ascii="Consolas" w:hAnsi="Consolas" w:cs="Courier New"/>
+                            <w:sz w:val="20"/>
+                          </w:rPr>
+                          <w:t xml:space="preserve"> call next event function e</w:t>
+                        </w:r>
+                        <w:r>
+                          <w:t xml:space="preserve">.g. </w:t>
+                        </w:r>
+                      </w:p>
+                      <w:p>
+                        <w:pPr>
+                          <w:spacing w:after="0"/>
+                          <w:rPr>
+                            <w:rFonts w:ascii="Consolas" w:hAnsi="Consolas"/>
+                            <w:sz w:val="20"/>
+                          </w:rPr>
+                        </w:pPr>
+                        <w:r>
+                          <w:t xml:space="preserve">             </w:t>
+                        </w:r>
+                        <w:proofErr w:type="spellStart"/>
+                        <w:proofErr w:type="gramStart"/>
+                        <w:r>
+                          <w:rPr>
+                            <w:rFonts w:ascii="Consolas" w:hAnsi="Consolas"/>
+                            <w:sz w:val="20"/>
+                          </w:rPr>
+                          <w:t>Events.engineFails</w:t>
+                        </w:r>
+                        <w:proofErr w:type="spellEnd"/>
+                        <w:r>
+                          <w:rPr>
+                            <w:rFonts w:ascii="Consolas" w:hAnsi="Consolas"/>
+                            <w:sz w:val="20"/>
+                          </w:rPr>
+                          <w:t>()</w:t>
+                        </w:r>
+                        <w:proofErr w:type="gramEnd"/>
+                      </w:p>
+                      <w:p>
+                        <w:pPr>
+                          <w:spacing w:after="0"/>
+                          <w:rPr>
+                            <w:rFonts w:ascii="Consolas" w:hAnsi="Consolas"/>
+                            <w:sz w:val="20"/>
+                          </w:rPr>
+                        </w:pPr>
+                        <w:r>
+                          <w:rPr>
+                            <w:rFonts w:ascii="Consolas" w:hAnsi="Consolas"/>
+                            <w:sz w:val="20"/>
+                          </w:rPr>
+                          <w:t xml:space="preserve"> </w:t>
+                        </w:r>
+                        <w:proofErr w:type="gramStart"/>
+                        <w:r>
+                          <w:rPr>
+                            <w:rFonts w:ascii="Consolas" w:hAnsi="Consolas"/>
+                            <w:sz w:val="20"/>
+                          </w:rPr>
+                          <w:t>else</w:t>
+                        </w:r>
+                        <w:proofErr w:type="gramEnd"/>
+                        <w:r>
+                          <w:rPr>
+                            <w:rFonts w:ascii="Consolas" w:hAnsi="Consolas"/>
+                            <w:sz w:val="20"/>
+                          </w:rPr>
+                          <w:t xml:space="preserve"> set </w:t>
+                        </w:r>
+                        <w:proofErr w:type="spellStart"/>
+                        <w:r>
+                          <w:rPr>
+                            <w:rFonts w:ascii="Consolas" w:hAnsi="Consolas"/>
+                            <w:sz w:val="20"/>
+                          </w:rPr>
+                          <w:t>endFlag</w:t>
+                        </w:r>
+                        <w:proofErr w:type="spellEnd"/>
+                        <w:r>
+                          <w:rPr>
+                            <w:rFonts w:ascii="Consolas" w:hAnsi="Consolas"/>
+                            <w:sz w:val="20"/>
+                          </w:rPr>
+                          <w:t xml:space="preserve"> to true</w:t>
+                        </w:r>
+                      </w:p>
+                      <w:p>
+                        <w:pPr>
+                          <w:spacing w:after="0"/>
+                        </w:pPr>
+                        <w:proofErr w:type="gramStart"/>
+                        <w:r>
+                          <w:rPr>
+                            <w:rFonts w:ascii="Consolas" w:hAnsi="Consolas"/>
+                            <w:sz w:val="20"/>
+                          </w:rPr>
+                          <w:t>end</w:t>
+                        </w:r>
+                        <w:proofErr w:type="gramEnd"/>
+                        <w:r>
+                          <w:rPr>
+                            <w:rFonts w:ascii="Consolas" w:hAnsi="Consolas"/>
+                            <w:sz w:val="20"/>
+                          </w:rPr>
+                          <w:t xml:space="preserve"> if</w:t>
+                        </w:r>
+                      </w:p>
+                      <w:p>
+                        <w:pPr>
+                          <w:jc w:val="center"/>
+                        </w:pPr>
+                      </w:p>
+                    </w:txbxContent>
+                  </v:textbox>
+                </v:rect>
+                <v:rect id="Rectangle 9" o:spid="_x0000_s1058" style="position:absolute;left:12287;top:58388;width:21526;height:4667;visibility:visible;mso-wrap-style:square;v-text-anchor:middle" o:gfxdata="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" fillcolor="white [3201]" strokecolor="#a5a5a5 [3206]" strokeweight="1pt">
+                  <v:textbox>
+                    <w:txbxContent>
+                      <w:p>
+                        <w:pPr>
+                          <w:spacing w:after="0"/>
+                          <w:jc w:val="center"/>
+                          <w:rPr>
+                            <w:sz w:val="20"/>
+                          </w:rPr>
+                        </w:pPr>
+                        <w:r>
+                          <w:rPr>
+                            <w:rFonts w:ascii="Consolas" w:hAnsi="Consolas"/>
+                            <w:sz w:val="20"/>
+                          </w:rPr>
+                          <w:t>If (</w:t>
+                        </w:r>
+                        <w:proofErr w:type="spellStart"/>
+                        <w:r>
+                          <w:rPr>
+                            <w:rFonts w:ascii="Consolas" w:hAnsi="Consolas"/>
+                            <w:sz w:val="20"/>
+                          </w:rPr>
+                          <w:t>graphicsOn</w:t>
+                        </w:r>
+                        <w:proofErr w:type="spellEnd"/>
+                        <w:r>
+                          <w:rPr>
+                            <w:rFonts w:ascii="Consolas" w:hAnsi="Consolas"/>
+                            <w:sz w:val="20"/>
+                          </w:rPr>
+                          <w:t xml:space="preserve"> </w:t>
+                        </w:r>
+                        <w:r>
+                          <w:rPr>
+                            <w:rFonts w:ascii="Consolas" w:hAnsi="Consolas"/>
+                            <w:sz w:val="20"/>
+                          </w:rPr>
+                          <w:t>= true)</w:t>
+                        </w:r>
+                        <w:r>
+                          <w:rPr>
+                            <w:sz w:val="20"/>
+                          </w:rPr>
+                          <w:t xml:space="preserve"> </w:t>
+                        </w:r>
+                      </w:p>
+                      <w:p>
+                        <w:pPr>
+                          <w:jc w:val="center"/>
+                          <w:rPr>
+                            <w:rFonts w:ascii="Consolas" w:hAnsi="Consolas" w:cs="Courier New"/>
+                            <w:sz w:val="20"/>
+                          </w:rPr>
+                        </w:pPr>
+                        <w:r>
+                          <w:rPr>
+                            <w:rFonts w:ascii="Consolas" w:hAnsi="Consolas" w:cs="Courier New"/>
+                            <w:sz w:val="20"/>
+                          </w:rPr>
+                          <w:t xml:space="preserve">Set </w:t>
+                        </w:r>
+                        <w:proofErr w:type="spellStart"/>
+                        <w:r>
+                          <w:rPr>
+                            <w:rFonts w:ascii="Consolas" w:hAnsi="Consolas" w:cs="Courier New"/>
+                            <w:sz w:val="20"/>
+                          </w:rPr>
+                          <w:t>DaysPassed</w:t>
+                        </w:r>
+                        <w:proofErr w:type="spellEnd"/>
+                        <w:r>
+                          <w:rPr>
+                            <w:rFonts w:ascii="Consolas" w:hAnsi="Consolas" w:cs="Courier New"/>
+                            <w:sz w:val="20"/>
+                          </w:rPr>
+                          <w:t xml:space="preserve"> to </w:t>
+                        </w:r>
+                        <w:proofErr w:type="spellStart"/>
+                        <w:r>
+                          <w:rPr>
+                            <w:rFonts w:ascii="Consolas" w:hAnsi="Consolas" w:cs="Courier New"/>
+                            <w:sz w:val="20"/>
+                          </w:rPr>
+                          <w:t>simTime</w:t>
+                        </w:r>
+                        <w:proofErr w:type="spellEnd"/>
+                      </w:p>
+                      <w:p>
+                        <w:pPr>
+                          <w:jc w:val="center"/>
+                          <w:rPr>
+                            <w:rFonts w:ascii="Consolas" w:hAnsi="Consolas" w:cs="Courier New"/>
+                            <w:sz w:val="20"/>
+                          </w:rPr>
+                        </w:pPr>
+                      </w:p>
+                      <w:p>
+                        <w:pPr>
+                          <w:jc w:val="center"/>
+                        </w:pPr>
+                      </w:p>
+                    </w:txbxContent>
+                  </v:textbox>
+                </v:rect>
+                <v:shape id="Diamond 10" o:spid="_x0000_s1059" type="#_x0000_t4" style="position:absolute;left:14859;top:29813;width:17240;height:9144;visibility:visible;mso-wrap-style:square;v-text-anchor:middle" o:gfxdata="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" fillcolor="white [3201]" strokecolor="#a5a5a5 [3206]" strokeweight="1pt">
+                  <v:textbox>
+                    <w:txbxContent>
+                      <w:p>
+                        <w:pPr>
+                          <w:jc w:val="center"/>
+                          <w:rPr>
+                            <w:rFonts w:ascii="Consolas" w:hAnsi="Consolas"/>
+                            <w:sz w:val="20"/>
+                          </w:rPr>
+                        </w:pPr>
+                        <w:proofErr w:type="spellStart"/>
+                        <w:proofErr w:type="gramStart"/>
+                        <w:r>
+                          <w:rPr>
+                            <w:rFonts w:ascii="Consolas" w:hAnsi="Consolas"/>
+                            <w:sz w:val="20"/>
+                          </w:rPr>
+                          <w:t>simTime</w:t>
+                        </w:r>
+                        <w:proofErr w:type="spellEnd"/>
+                        <w:proofErr w:type="gramEnd"/>
+                        <w:r>
+                          <w:rPr>
+                            <w:rFonts w:ascii="Consolas" w:hAnsi="Consolas"/>
+                            <w:sz w:val="20"/>
+                          </w:rPr>
+                          <w:t xml:space="preserve"> &gt; </w:t>
+                        </w:r>
+                        <w:proofErr w:type="spellStart"/>
+                        <w:r>
+                          <w:rPr>
+                            <w:rFonts w:ascii="Consolas" w:hAnsi="Consolas"/>
+                            <w:sz w:val="20"/>
+                          </w:rPr>
+                          <w:t>runTime</w:t>
+                        </w:r>
+                        <w:proofErr w:type="spellEnd"/>
+                        <w:r>
+                          <w:rPr>
+                            <w:rFonts w:ascii="Consolas" w:hAnsi="Consolas"/>
+                            <w:sz w:val="20"/>
+                          </w:rPr>
+                          <w:t>?</w:t>
+                        </w:r>
+                      </w:p>
+                    </w:txbxContent>
+                  </v:textbox>
+                </v:shape>
+                <v:rect id="Rectangle 11" o:spid="_x0000_s1060" style="position:absolute;left:12096;top:67056;width:21813;height:5334;visibility:visible;mso-wrap-style:square;v-text-anchor:middle" o:gfxdata="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" fillcolor="white [3201]" strokecolor="#a5a5a5 [3206]" strokeweight="1pt">
+                  <v:textbox>
+                    <w:txbxContent>
+                      <w:p>
+                        <w:pPr>
+                          <w:spacing w:after="0"/>
+                          <w:jc w:val="center"/>
+                          <w:rPr>
+                            <w:rFonts w:ascii="Consolas" w:hAnsi="Consolas"/>
+                            <w:sz w:val="20"/>
+                          </w:rPr>
+                        </w:pPr>
+                        <w:r>
+                          <w:rPr>
+                            <w:rFonts w:ascii="Consolas" w:hAnsi="Consolas"/>
+                            <w:sz w:val="20"/>
+                          </w:rPr>
+                          <w:t xml:space="preserve">Set </w:t>
+                        </w:r>
+                        <w:proofErr w:type="spellStart"/>
+                        <w:r>
+                          <w:rPr>
+                            <w:rFonts w:ascii="Consolas" w:hAnsi="Consolas"/>
+                            <w:sz w:val="20"/>
+                          </w:rPr>
+                          <w:t>simTime</w:t>
+                        </w:r>
+                        <w:proofErr w:type="spellEnd"/>
+                        <w:r>
+                          <w:rPr>
+                            <w:rFonts w:ascii="Consolas" w:hAnsi="Consolas"/>
+                            <w:sz w:val="20"/>
+                          </w:rPr>
+                          <w:t xml:space="preserve"> to </w:t>
+                        </w:r>
+                        <w:proofErr w:type="spellStart"/>
+                        <w:r>
+                          <w:rPr>
+                            <w:rFonts w:ascii="Consolas" w:hAnsi="Consolas"/>
+                            <w:sz w:val="20"/>
+                          </w:rPr>
+                          <w:t>runTime</w:t>
+                        </w:r>
+                        <w:proofErr w:type="spellEnd"/>
+                      </w:p>
+                      <w:p>
+                        <w:pPr>
+                          <w:jc w:val="center"/>
+                          <w:rPr>
+                            <w:rFonts w:ascii="Consolas" w:hAnsi="Consolas"/>
+                            <w:sz w:val="20"/>
+                          </w:rPr>
+                        </w:pPr>
+                        <w:r>
+                          <w:rPr>
+                            <w:rFonts w:ascii="Consolas" w:hAnsi="Consolas"/>
+                            <w:sz w:val="20"/>
+                          </w:rPr>
+                          <w:t xml:space="preserve">Set </w:t>
+                        </w:r>
+                        <w:proofErr w:type="spellStart"/>
+                        <w:r>
+                          <w:rPr>
+                            <w:rFonts w:ascii="Consolas" w:hAnsi="Consolas"/>
+                            <w:sz w:val="20"/>
+                          </w:rPr>
+                          <w:t>DaysPassed</w:t>
+                        </w:r>
+                        <w:proofErr w:type="spellEnd"/>
+                        <w:r>
+                          <w:rPr>
+                            <w:rFonts w:ascii="Consolas" w:hAnsi="Consolas"/>
+                            <w:sz w:val="20"/>
+                          </w:rPr>
+                          <w:t xml:space="preserve"> to </w:t>
+                        </w:r>
+                        <w:proofErr w:type="spellStart"/>
+                        <w:r>
+                          <w:rPr>
+                            <w:rFonts w:ascii="Consolas" w:hAnsi="Consolas"/>
+                            <w:sz w:val="20"/>
+                          </w:rPr>
+                          <w:t>simTime</w:t>
+                        </w:r>
+                        <w:proofErr w:type="spellEnd"/>
+                      </w:p>
+                    </w:txbxContent>
+                  </v:textbox>
+                </v:rect>
+                <v:rect id="Rectangle 12" o:spid="_x0000_s1061" style="position:absolute;left:16002;top:76390;width:14097;height:4858;visibility:visible;mso-wrap-style:square;v-text-anchor:middle" o:gfxdata="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" fillcolor="white [3201]" strokecolor="#a5a5a5 [3206]" strokeweight="1pt">
+                  <v:textbox>
+                    <w:txbxContent>
+                      <w:p>
+                        <w:pPr>
+                          <w:jc w:val="center"/>
+                          <w:rPr>
+                            <w:rFonts w:ascii="Consolas" w:hAnsi="Consolas"/>
+                            <w:sz w:val="20"/>
+                          </w:rPr>
+                        </w:pPr>
+                        <w:proofErr w:type="spellStart"/>
+                        <w:proofErr w:type="gramStart"/>
+                        <w:r>
+                          <w:rPr>
+                            <w:rFonts w:ascii="Consolas" w:hAnsi="Consolas"/>
+                            <w:sz w:val="20"/>
+                          </w:rPr>
+                          <w:t>finaliseStats</w:t>
+                        </w:r>
+                        <w:proofErr w:type="spellEnd"/>
+                        <w:r>
+                          <w:rPr>
+                            <w:rFonts w:ascii="Consolas" w:hAnsi="Consolas"/>
+                            <w:sz w:val="20"/>
+                          </w:rPr>
+                          <w:t>()</w:t>
+                        </w:r>
+                        <w:proofErr w:type="gramEnd"/>
+                      </w:p>
+                    </w:txbxContent>
+                  </v:textbox>
+                </v:rect>
+                <v:shape id="Straight Arrow Connector 13" o:spid="_x0000_s1062" type="#_x0000_t32" style="position:absolute;left:23622;top:7334;width:0;height:3905;visibility:visible;mso-wrap-style:square" o:connectortype="straight" o:gfxdata="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" strokecolor="black [3200]" strokeweight=".5pt">
+                  <v:stroke endarrow="block" joinstyle="miter"/>
+                </v:shape>
+                <v:shape id="Straight Arrow Connector 14" o:spid="_x0000_s1063" type="#_x0000_t32" style="position:absolute;left:23622;top:15240;width:0;height:3333;visibility:visible;mso-wrap-style:square" o:connectortype="straight" o:gfxdata="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" strokecolor="black [3200]" strokeweight=".5pt">
+                  <v:stroke endarrow="block" joinstyle="miter"/>
+                </v:shape>
+                <v:shape id="Straight Arrow Connector 15" o:spid="_x0000_s1064" type="#_x0000_t32" style="position:absolute;left:23526;top:26384;width:0;height:3334;visibility:visible;mso-wrap-style:square" o:connectortype="straight" o:gfxdata="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" strokecolor="black [3200]" strokeweight=".5pt">
+                  <v:stroke endarrow="block" joinstyle="miter"/>
+                </v:shape>
+                <v:shape id="Straight Arrow Connector 16" o:spid="_x0000_s1065" type="#_x0000_t32" style="position:absolute;left:23526;top:38862;width:0;height:3905;visibility:visible;mso-wrap-style:square" o:connectortype="straight" o:gfxdata="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" strokecolor="black [3200]" strokeweight=".5pt">
+                  <v:stroke endarrow="block" joinstyle="miter"/>
+                </v:shape>
+                <v:shape id="Straight Arrow Connector 17" o:spid="_x0000_s1066" type="#_x0000_t32" style="position:absolute;left:23241;top:54483;width:0;height:3905;visibility:visible;mso-wrap-style:square" o:connectortype="straight" o:gfxdata="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" strokecolor="black [3200]" strokeweight=".5pt">
+                  <v:stroke endarrow="block" joinstyle="miter"/>
+                </v:shape>
+                <v:shape id="Straight Arrow Connector 18" o:spid="_x0000_s1067" type="#_x0000_t32" style="position:absolute;left:23145;top:63055;width:0;height:3905;visibility:visible;mso-wrap-style:square" o:connectortype="straight" o:gfxdata="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" strokecolor="black [3200]" strokeweight=".5pt">
+                  <v:stroke endarrow="block" joinstyle="miter"/>
+                </v:shape>
+                <v:shape id="Straight Arrow Connector 19" o:spid="_x0000_s1068" type="#_x0000_t32" style="position:absolute;left:23050;top:72294;width:0;height:3906;visibility:visible;mso-wrap-style:square" o:connectortype="straight" o:gfxdata="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" strokecolor="black [3200]" strokeweight=".5pt">
+                  <v:stroke endarrow="block" joinstyle="miter"/>
+                </v:shape>
+                <v:group id="Group 20" o:spid="_x0000_s1069" style="position:absolute;top:22383;width:15621;height:47244" coordsize="15621,47244" o:gfxdata="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">
+                  <v:line id="Straight Connector 21" o:spid="_x0000_s1070" style="position:absolute;flip:x;visibility:visible;mso-wrap-style:square" from="0,0" to="15621,0" o:connectortype="straight" o:gfxdata="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" strokecolor="black [3200]" strokeweight=".5pt">
+                    <v:stroke joinstyle="miter"/>
+                  </v:line>
+                  <v:shape id="Straight Arrow Connector 22" o:spid="_x0000_s1071" type="#_x0000_t32" style="position:absolute;top:47244;width:12192;height:0;visibility:visible;mso-wrap-style:square" o:connectortype="straight" o:gfxdata="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" strokecolor="black [3200]" strokeweight=".5pt">
+                    <v:stroke endarrow="block" joinstyle="miter"/>
+                  </v:shape>
+                  <v:line id="Straight Connector 29" o:spid="_x0000_s1072" style="position:absolute;visibility:visible;mso-wrap-style:square" from="0,0" to="0,47244" o:connectortype="straight" o:gfxdata="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" strokecolor="black [3200]" strokeweight=".5pt">
+                    <v:stroke joinstyle="miter"/>
+                  </v:line>
+                </v:group>
+                <v:shape id="Straight Arrow Connector 193" o:spid="_x0000_s1073" type="#_x0000_t32" style="position:absolute;top:34385;width:14859;height:0;flip:x;visibility:visible;mso-wrap-style:square" o:connectortype="straight" o:gfxdata="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" strokecolor="black [3200]" strokeweight=".5pt">
+                  <v:stroke endarrow="block" joinstyle="miter"/>
+                </v:shape>
+                <v:shape id="Straight Arrow Connector 199" o:spid="_x0000_s1074" type="#_x0000_t32" style="position:absolute;left:22955;top:81248;width:0;height:3905;visibility:visible;mso-wrap-style:square" o:connectortype="straight" o:gfxdata="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" strokecolor="black [3200]" strokeweight=".5pt">
+                  <v:stroke endarrow="block" joinstyle="miter"/>
+                </v:shape>
+                <v:shapetype id="_x0000_t116" coordsize="21600,21600" o:spt="116" path="m3475,qx,10800,3475,21600l18125,21600qx21600,10800,18125,xe">
+                  <v:stroke joinstyle="miter"/>
+                  <v:path gradientshapeok="t" o:connecttype="rect" textboxrect="1018,3163,20582,18437"/>
+                </v:shapetype>
+                <v:shape id="Flowchart: Terminator 201" o:spid="_x0000_s1075" type="#_x0000_t116" style="position:absolute;left:17907;top:85153;width:10191;height:3905;visibility:visible;mso-wrap-style:square;v-text-anchor:middle" o:gfxdata="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" fillcolor="white [3201]" strokecolor="#a5a5a5 [3206]" strokeweight="1pt">
+                  <v:textbox>
+                    <w:txbxContent>
+                      <w:p>
+                        <w:pPr>
+                          <w:jc w:val="center"/>
+                          <w:rPr>
+                            <w:rFonts w:ascii="Consolas" w:hAnsi="Consolas"/>
+                            <w:sz w:val="20"/>
+                          </w:rPr>
+                        </w:pPr>
+                        <w:r>
+                          <w:rPr>
+                            <w:rFonts w:ascii="Consolas" w:hAnsi="Consolas"/>
+                            <w:sz w:val="20"/>
+                          </w:rPr>
+                          <w:t>Return</w:t>
+                        </w:r>
+                      </w:p>
+                    </w:txbxContent>
+                  </v:textbox>
+                </v:shape>
+                <v:shape id="Text Box 2" o:spid="_x0000_s1076" type="#_x0000_t202" style="position:absolute;left:10572;top:19812;width:4287;height:2667;visibility:visible;mso-wrap-style:square;v-text-anchor:top" o:gfxdata="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" filled="f" stroked="f">
+                  <v:textbox>
+                    <w:txbxContent>
+                      <w:p>
+                        <w:pPr>
+                          <w:rPr>
+                            <w:rFonts w:ascii="Consolas" w:hAnsi="Consolas"/>
+                          </w:rPr>
+                        </w:pPr>
+                        <w:r>
+                          <w:rPr>
+                            <w:rFonts w:ascii="Consolas" w:hAnsi="Consolas"/>
+                          </w:rPr>
+                          <w:t>Yes</w:t>
+                        </w:r>
+                      </w:p>
+                    </w:txbxContent>
+                  </v:textbox>
+                </v:shape>
+                <v:shape id="Text Box 2" o:spid="_x0000_s1077" type="#_x0000_t202" style="position:absolute;left:23241;top:26574;width:4286;height:2667;visibility:visible;mso-wrap-style:square;v-text-anchor:top" o:gfxdata="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" filled="f" stroked="f">
+                  <v:textbox>
+                    <w:txbxContent>
+                      <w:p>
+                        <w:pPr>
+                          <w:rPr>
+                            <w:rFonts w:ascii="Consolas" w:hAnsi="Consolas"/>
+                          </w:rPr>
+                        </w:pPr>
+                        <w:r>
+                          <w:rPr>
+                            <w:rFonts w:ascii="Consolas" w:hAnsi="Consolas"/>
+                          </w:rPr>
+                          <w:t>No</w:t>
+                        </w:r>
+                      </w:p>
+                    </w:txbxContent>
+                  </v:textbox>
+                </v:shape>
+                <v:shape id="Text Box 2" o:spid="_x0000_s1078" type="#_x0000_t202" style="position:absolute;left:10572;top:32004;width:4287;height:2667;visibility:visible;mso-wrap-style:square;v-text-anchor:top" o:gfxdata="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" filled="f" stroked="f">
+                  <v:textbox>
+                    <w:txbxContent>
+                      <w:p>
+                        <w:pPr>
+                          <w:rPr>
+                            <w:rFonts w:ascii="Consolas" w:hAnsi="Consolas"/>
+                          </w:rPr>
+                        </w:pPr>
+                        <w:r>
+                          <w:rPr>
+                            <w:rFonts w:ascii="Consolas" w:hAnsi="Consolas"/>
+                          </w:rPr>
+                          <w:t>Yes</w:t>
+                        </w:r>
+                      </w:p>
+                    </w:txbxContent>
+                  </v:textbox>
+                </v:shape>
+                <v:shape id="Text Box 2" o:spid="_x0000_s1079" type="#_x0000_t202" style="position:absolute;left:23241;top:39433;width:4286;height:2667;visibility:visible;mso-wrap-style:square;v-text-anchor:top" o:gfxdata="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" filled="f" stroked="f">
+                  <v:textbox>
+                    <w:txbxContent>
+                      <w:p>
+                        <w:pPr>
+                          <w:rPr>
+                            <w:rFonts w:ascii="Consolas" w:hAnsi="Consolas"/>
+                          </w:rPr>
+                        </w:pPr>
+                        <w:r>
+                          <w:rPr>
+                            <w:rFonts w:ascii="Consolas" w:hAnsi="Consolas"/>
+                          </w:rPr>
+                          <w:t>No</w:t>
+                        </w:r>
+                      </w:p>
+                    </w:txbxContent>
+                  </v:textbox>
+                </v:shape>
+              </v:group>
+            </w:pict>
+          </mc:Fallback>
+        </mc:AlternateContent>
+      </w:r>
+      <w:r>
+        <w:rPr>
+          <w:rFonts w:ascii="Lato" w:hAnsi="Lato"/>
+          <w:b/>
           <w:bCs/>
           <w:iCs/>
           <w:spacing w:val="5"/>
           <w:u w:val="single"/>
         </w:rPr>
-      </w:pPr>
-      <w:r>
+        <w:br w:type="page"/>
+      </w:r>
+      <w:bookmarkStart w:id="0" w:name="_GoBack"/>
+      <w:bookmarkEnd w:id="0"/>
+    </w:p>
+    <w:p>
+      <w:pPr>
         <w:rPr>
           <w:rFonts w:ascii="Lato" w:hAnsi="Lato"/>
           <w:b/>
@@ -3584,7 +6639,28 @@
           <w:spacing w:val="5"/>
           <w:u w:val="single"/>
         </w:rPr>
-        <w:lastRenderedPageBreak/>
+      </w:pPr>
+    </w:p>
+    <w:p>
+      <w:pPr>
+        <w:rPr>
+          <w:rFonts w:ascii="Lato" w:hAnsi="Lato"/>
+          <w:b/>
+          <w:bCs/>
+          <w:iCs/>
+          <w:spacing w:val="5"/>
+          <w:u w:val="single"/>
+        </w:rPr>
+      </w:pPr>
+      <w:r>
+        <w:rPr>
+          <w:rFonts w:ascii="Lato" w:hAnsi="Lato"/>
+          <w:b/>
+          <w:bCs/>
+          <w:iCs/>
+          <w:spacing w:val="5"/>
+          <w:u w:val="single"/>
+        </w:rPr>
         <w:t>Class references</w:t>
       </w:r>
     </w:p>
@@ -4387,6 +7463,7 @@
           <w:iCs/>
           <w:spacing w:val="5"/>
         </w:rPr>
+        <w:lastRenderedPageBreak/>
         <w:t>Variables</w:t>
       </w:r>
     </w:p>
@@ -4406,7 +7483,6 @@
           <w:iCs/>
           <w:spacing w:val="5"/>
         </w:rPr>
-        <w:lastRenderedPageBreak/>
         <w:t>The</w:t>
       </w:r>
       <w:r>
@@ -4714,7 +7790,7 @@
                 <w:bCs/>
                 <w:noProof/>
               </w:rPr>
-              <w:t>7</w:t>
+              <w:t>8</w:t>
             </w:r>
             <w:r>
               <w:rPr>
@@ -4759,7 +7835,7 @@
                 <w:bCs/>
                 <w:noProof/>
               </w:rPr>
-              <w:t>7</w:t>
+              <w:t>8</w:t>
             </w:r>
             <w:r>
               <w:rPr>
@@ -5805,7 +8881,7 @@
   <w:abstractNum w:abstractNumId="10" w15:restartNumberingAfterBreak="0">
     <w:nsid w:val="631D111F"/>
     <w:multiLevelType w:val="multilevel"/>
-    <w:tmpl w:val="3F0AD42C"/>
+    <w:tmpl w:val="3378E6B8"/>
     <w:lvl w:ilvl="0">
       <w:start w:val="1"/>
       <w:numFmt w:val="decimal"/>
@@ -5815,7 +8891,7 @@
         <w:ind w:left="360" w:hanging="360"/>
       </w:pPr>
       <w:rPr>
-        <w:rFonts w:hint="default"/>
+        <w:rFonts w:ascii="Lato" w:hAnsi="Lato" w:hint="default"/>
         <w:b w:val="0"/>
       </w:rPr>
     </w:lvl>
@@ -6978,7 +10054,7 @@
 </file>
 
 <file path=customXml/itemProps1.xml><?xml version="1.0" encoding="utf-8"?>
-<ds:datastoreItem xmlns:ds="http://schemas.openxmlformats.org/officeDocument/2006/customXml" ds:itemID="{AB80AD5D-169C-4C8A-95B0-E034E70FDEB0}">
+<ds:datastoreItem xmlns:ds="http://schemas.openxmlformats.org/officeDocument/2006/customXml" ds:itemID="{28502E54-505B-4CB1-B580-81786B463808}">
   <ds:schemaRefs>
     <ds:schemaRef ds:uri="http://schemas.openxmlformats.org/officeDocument/2006/bibliography"/>
   </ds:schemaRefs>

</xml_diff>

<commit_message>
commented Variables Class and organised it more logically
</commit_message>
<xml_diff>
--- a/Developer Documentation.docx
+++ b/Developer Documentation.docx
@@ -1681,12 +1681,14 @@
                               <w:p>
                                 <w:pPr>
                                   <w:rPr>
-                                    <w:sz w:val="20"/>
+                                    <w:rFonts w:ascii="Lato" w:hAnsi="Lato"/>
+                                    <w:sz w:val="18"/>
                                   </w:rPr>
                                 </w:pPr>
                                 <w:r>
                                   <w:rPr>
-                                    <w:sz w:val="20"/>
+                                    <w:rFonts w:ascii="Lato" w:hAnsi="Lato"/>
+                                    <w:sz w:val="18"/>
                                   </w:rPr>
                                   <w:t>View current run settings.</w:t>
                                 </w:r>
@@ -1694,12 +1696,14 @@
                               <w:p>
                                 <w:pPr>
                                   <w:rPr>
-                                    <w:sz w:val="20"/>
+                                    <w:rFonts w:ascii="Lato" w:hAnsi="Lato"/>
+                                    <w:sz w:val="18"/>
                                   </w:rPr>
                                 </w:pPr>
                                 <w:r>
                                   <w:rPr>
-                                    <w:sz w:val="20"/>
+                                    <w:rFonts w:ascii="Lato" w:hAnsi="Lato"/>
+                                    <w:sz w:val="18"/>
                                   </w:rPr>
                                   <w:t>Edit run settings.</w:t>
                                 </w:r>
@@ -1707,12 +1711,14 @@
                               <w:p>
                                 <w:pPr>
                                   <w:rPr>
-                                    <w:sz w:val="20"/>
+                                    <w:rFonts w:ascii="Lato" w:hAnsi="Lato"/>
+                                    <w:sz w:val="18"/>
                                   </w:rPr>
                                 </w:pPr>
                                 <w:r>
                                   <w:rPr>
-                                    <w:sz w:val="20"/>
+                                    <w:rFonts w:ascii="Lato" w:hAnsi="Lato"/>
+                                    <w:sz w:val="18"/>
                                   </w:rPr>
                                   <w:t>Restore default settings.</w:t>
                                 </w:r>
@@ -1821,12 +1827,14 @@
                               <w:p>
                                 <w:pPr>
                                   <w:rPr>
-                                    <w:sz w:val="20"/>
+                                    <w:rFonts w:ascii="Lato" w:hAnsi="Lato"/>
+                                    <w:sz w:val="18"/>
                                   </w:rPr>
                                 </w:pPr>
                                 <w:r>
                                   <w:rPr>
-                                    <w:sz w:val="20"/>
+                                    <w:rFonts w:ascii="Lato" w:hAnsi="Lato"/>
+                                    <w:sz w:val="18"/>
                                   </w:rPr>
                                   <w:t>Show statistics of each activity.</w:t>
                                 </w:r>
@@ -1834,12 +1842,14 @@
                               <w:p>
                                 <w:pPr>
                                   <w:rPr>
-                                    <w:sz w:val="20"/>
+                                    <w:rFonts w:ascii="Lato" w:hAnsi="Lato"/>
+                                    <w:sz w:val="18"/>
                                   </w:rPr>
                                 </w:pPr>
                                 <w:r>
                                   <w:rPr>
-                                    <w:sz w:val="20"/>
+                                    <w:rFonts w:ascii="Lato" w:hAnsi="Lato"/>
+                                    <w:sz w:val="18"/>
                                   </w:rPr>
                                   <w:t>Show graph of each activity.</w:t>
                                 </w:r>
@@ -1948,12 +1958,14 @@
                               <w:p>
                                 <w:pPr>
                                   <w:rPr>
-                                    <w:sz w:val="20"/>
+                                    <w:rFonts w:ascii="Lato" w:hAnsi="Lato"/>
+                                    <w:sz w:val="18"/>
                                   </w:rPr>
                                 </w:pPr>
                                 <w:r>
                                   <w:rPr>
-                                    <w:sz w:val="20"/>
+                                    <w:rFonts w:ascii="Lato" w:hAnsi="Lato"/>
+                                    <w:sz w:val="18"/>
                                   </w:rPr>
                                   <w:t>Run simulation.</w:t>
                                 </w:r>
@@ -1961,18 +1973,21 @@
                               <w:p>
                                 <w:pPr>
                                   <w:rPr>
-                                    <w:sz w:val="20"/>
+                                    <w:rFonts w:ascii="Lato" w:hAnsi="Lato"/>
+                                    <w:sz w:val="18"/>
                                   </w:rPr>
                                 </w:pPr>
                                 <w:r>
                                   <w:rPr>
-                                    <w:sz w:val="20"/>
+                                    <w:rFonts w:ascii="Lato" w:hAnsi="Lato"/>
+                                    <w:sz w:val="18"/>
                                   </w:rPr>
                                   <w:t>View animation/graphics</w:t>
                                 </w:r>
                                 <w:r>
                                   <w:rPr>
-                                    <w:sz w:val="20"/>
+                                    <w:rFonts w:ascii="Lato" w:hAnsi="Lato"/>
+                                    <w:sz w:val="18"/>
                                   </w:rPr>
                                   <w:t>.</w:t>
                                 </w:r>
@@ -1980,18 +1995,21 @@
                               <w:p>
                                 <w:pPr>
                                   <w:rPr>
-                                    <w:sz w:val="20"/>
+                                    <w:rFonts w:ascii="Lato" w:hAnsi="Lato"/>
+                                    <w:sz w:val="18"/>
                                   </w:rPr>
                                 </w:pPr>
                                 <w:r>
                                   <w:rPr>
-                                    <w:sz w:val="20"/>
+                                    <w:rFonts w:ascii="Lato" w:hAnsi="Lato"/>
+                                    <w:sz w:val="18"/>
                                   </w:rPr>
                                   <w:t>Toggle graphics on/off</w:t>
                                 </w:r>
                                 <w:r>
                                   <w:rPr>
-                                    <w:sz w:val="20"/>
+                                    <w:rFonts w:ascii="Lato" w:hAnsi="Lato"/>
+                                    <w:sz w:val="18"/>
                                   </w:rPr>
                                   <w:t>.</w:t>
                                 </w:r>
@@ -2612,12 +2630,14 @@
                         <w:p>
                           <w:pPr>
                             <w:rPr>
-                              <w:sz w:val="20"/>
+                              <w:rFonts w:ascii="Lato" w:hAnsi="Lato"/>
+                              <w:sz w:val="18"/>
                             </w:rPr>
                           </w:pPr>
                           <w:r>
                             <w:rPr>
-                              <w:sz w:val="20"/>
+                              <w:rFonts w:ascii="Lato" w:hAnsi="Lato"/>
+                              <w:sz w:val="18"/>
                             </w:rPr>
                             <w:t>View current run settings.</w:t>
                           </w:r>
@@ -2625,12 +2645,14 @@
                         <w:p>
                           <w:pPr>
                             <w:rPr>
-                              <w:sz w:val="20"/>
+                              <w:rFonts w:ascii="Lato" w:hAnsi="Lato"/>
+                              <w:sz w:val="18"/>
                             </w:rPr>
                           </w:pPr>
                           <w:r>
                             <w:rPr>
-                              <w:sz w:val="20"/>
+                              <w:rFonts w:ascii="Lato" w:hAnsi="Lato"/>
+                              <w:sz w:val="18"/>
                             </w:rPr>
                             <w:t>Edit run settings.</w:t>
                           </w:r>
@@ -2638,12 +2660,14 @@
                         <w:p>
                           <w:pPr>
                             <w:rPr>
-                              <w:sz w:val="20"/>
+                              <w:rFonts w:ascii="Lato" w:hAnsi="Lato"/>
+                              <w:sz w:val="18"/>
                             </w:rPr>
                           </w:pPr>
                           <w:r>
                             <w:rPr>
-                              <w:sz w:val="20"/>
+                              <w:rFonts w:ascii="Lato" w:hAnsi="Lato"/>
+                              <w:sz w:val="18"/>
                             </w:rPr>
                             <w:t>Restore default settings.</w:t>
                           </w:r>
@@ -2682,12 +2706,14 @@
                         <w:p>
                           <w:pPr>
                             <w:rPr>
-                              <w:sz w:val="20"/>
+                              <w:rFonts w:ascii="Lato" w:hAnsi="Lato"/>
+                              <w:sz w:val="18"/>
                             </w:rPr>
                           </w:pPr>
                           <w:r>
                             <w:rPr>
-                              <w:sz w:val="20"/>
+                              <w:rFonts w:ascii="Lato" w:hAnsi="Lato"/>
+                              <w:sz w:val="18"/>
                             </w:rPr>
                             <w:t>Show statistics of each activity.</w:t>
                           </w:r>
@@ -2695,12 +2721,14 @@
                         <w:p>
                           <w:pPr>
                             <w:rPr>
-                              <w:sz w:val="20"/>
+                              <w:rFonts w:ascii="Lato" w:hAnsi="Lato"/>
+                              <w:sz w:val="18"/>
                             </w:rPr>
                           </w:pPr>
                           <w:r>
                             <w:rPr>
-                              <w:sz w:val="20"/>
+                              <w:rFonts w:ascii="Lato" w:hAnsi="Lato"/>
+                              <w:sz w:val="18"/>
                             </w:rPr>
                             <w:t>Show graph of each activity.</w:t>
                           </w:r>
@@ -2735,12 +2763,14 @@
                         <w:p>
                           <w:pPr>
                             <w:rPr>
-                              <w:sz w:val="20"/>
+                              <w:rFonts w:ascii="Lato" w:hAnsi="Lato"/>
+                              <w:sz w:val="18"/>
                             </w:rPr>
                           </w:pPr>
                           <w:r>
                             <w:rPr>
-                              <w:sz w:val="20"/>
+                              <w:rFonts w:ascii="Lato" w:hAnsi="Lato"/>
+                              <w:sz w:val="18"/>
                             </w:rPr>
                             <w:t>Run simulation.</w:t>
                           </w:r>
@@ -2748,18 +2778,21 @@
                         <w:p>
                           <w:pPr>
                             <w:rPr>
-                              <w:sz w:val="20"/>
+                              <w:rFonts w:ascii="Lato" w:hAnsi="Lato"/>
+                              <w:sz w:val="18"/>
                             </w:rPr>
                           </w:pPr>
                           <w:r>
                             <w:rPr>
-                              <w:sz w:val="20"/>
+                              <w:rFonts w:ascii="Lato" w:hAnsi="Lato"/>
+                              <w:sz w:val="18"/>
                             </w:rPr>
                             <w:t>View animation/graphics</w:t>
                           </w:r>
                           <w:r>
                             <w:rPr>
-                              <w:sz w:val="20"/>
+                              <w:rFonts w:ascii="Lato" w:hAnsi="Lato"/>
+                              <w:sz w:val="18"/>
                             </w:rPr>
                             <w:t>.</w:t>
                           </w:r>
@@ -2767,18 +2800,21 @@
                         <w:p>
                           <w:pPr>
                             <w:rPr>
-                              <w:sz w:val="20"/>
+                              <w:rFonts w:ascii="Lato" w:hAnsi="Lato"/>
+                              <w:sz w:val="18"/>
                             </w:rPr>
                           </w:pPr>
                           <w:r>
                             <w:rPr>
-                              <w:sz w:val="20"/>
+                              <w:rFonts w:ascii="Lato" w:hAnsi="Lato"/>
+                              <w:sz w:val="18"/>
                             </w:rPr>
                             <w:t>Toggle graphics on/off</w:t>
                           </w:r>
                           <w:r>
                             <w:rPr>
-                              <w:sz w:val="20"/>
+                              <w:rFonts w:ascii="Lato" w:hAnsi="Lato"/>
+                              <w:sz w:val="18"/>
                             </w:rPr>
                             <w:t>.</w:t>
                           </w:r>
@@ -3216,7 +3252,6 @@
         </w:rPr>
         <w:t xml:space="preserve"> Reads run variables used to keep track of entities and other values, such as </w:t>
       </w:r>
-      <w:proofErr w:type="spellStart"/>
       <w:r>
         <w:rPr>
           <w:rFonts w:ascii="Courier New" w:hAnsi="Courier New" w:cs="Courier New"/>
@@ -3244,7 +3279,6 @@
         </w:rPr>
         <w:t>me</w:t>
       </w:r>
-      <w:proofErr w:type="spellEnd"/>
       <w:r>
         <w:rPr>
           <w:rFonts w:ascii="Lato" w:hAnsi="Lato"/>
@@ -3449,6 +3483,62 @@
         </w:rPr>
         <w:t>Variables</w:t>
       </w:r>
+      <w:r>
+        <w:rPr>
+          <w:rFonts w:ascii="Lato" w:hAnsi="Lato"/>
+          <w:bCs/>
+          <w:iCs/>
+          <w:spacing w:val="5"/>
+          <w:u w:val="single"/>
+        </w:rPr>
+        <w:t xml:space="preserve"> Tab</w:t>
+      </w:r>
+    </w:p>
+    <w:p>
+      <w:pPr>
+        <w:rPr>
+          <w:rFonts w:ascii="Lato" w:hAnsi="Lato"/>
+          <w:bCs/>
+          <w:iCs/>
+          <w:spacing w:val="5"/>
+        </w:rPr>
+      </w:pPr>
+      <w:r>
+        <w:rPr>
+          <w:rFonts w:ascii="Lato" w:hAnsi="Lato"/>
+          <w:bCs/>
+          <w:iCs/>
+          <w:spacing w:val="5"/>
+        </w:rPr>
+        <w:t>The Variables Fragment co</w:t>
+      </w:r>
+      <w:r>
+        <w:rPr>
+          <w:rFonts w:ascii="Lato" w:hAnsi="Lato"/>
+          <w:bCs/>
+          <w:iCs/>
+          <w:spacing w:val="5"/>
+        </w:rPr>
+        <w:t xml:space="preserve">ntains simple sequential logic with no loops or ‘if’ statements. For this reason a multilevel list should suffice in describing the </w:t>
+      </w:r>
+      <w:r>
+        <w:rPr>
+          <w:rFonts w:ascii="Lato" w:hAnsi="Lato"/>
+          <w:bCs/>
+          <w:iCs/>
+          <w:spacing w:val="5"/>
+        </w:rPr>
+        <w:t>process the code follows. There are three different events that trigger a process to start: creation of the Variables tab, the ‘Update Variables’ button being clicked and the ‘Restore Default Variables’ button being clicked.</w:t>
+      </w:r>
+      <w:r>
+        <w:rPr>
+          <w:rFonts w:ascii="Lato" w:hAnsi="Lato"/>
+          <w:bCs/>
+          <w:iCs/>
+          <w:spacing w:val="5"/>
+        </w:rPr>
+        <w:t xml:space="preserve"> </w:t>
+      </w:r>
     </w:p>
     <w:p>
       <w:pPr>
@@ -3462,28 +3552,19 @@
           <w:bCs/>
           <w:iCs/>
           <w:spacing w:val="5"/>
+          <w:sz w:val="20"/>
           <w:u w:val="single"/>
         </w:rPr>
       </w:pPr>
-      <w:proofErr w:type="spellStart"/>
-      <w:r>
-        <w:rPr>
-          <w:rFonts w:ascii="Courier New" w:hAnsi="Courier New" w:cs="Courier New"/>
-          <w:bCs/>
-          <w:iCs/>
-          <w:spacing w:val="5"/>
-        </w:rPr>
-        <w:t>onCreateView</w:t>
-      </w:r>
-      <w:proofErr w:type="spellEnd"/>
-      <w:r>
-        <w:rPr>
-          <w:rFonts w:ascii="Courier New" w:hAnsi="Courier New" w:cs="Courier New"/>
-          <w:bCs/>
-          <w:iCs/>
-          <w:spacing w:val="5"/>
-        </w:rPr>
-        <w:t>()</w:t>
+      <w:r>
+        <w:rPr>
+          <w:rFonts w:ascii="Courier New" w:hAnsi="Courier New" w:cs="Courier New"/>
+          <w:bCs/>
+          <w:iCs/>
+          <w:spacing w:val="5"/>
+          <w:sz w:val="20"/>
+        </w:rPr>
+        <w:t>onCreateView()</w:t>
       </w:r>
     </w:p>
     <w:p>
@@ -3495,29 +3576,42 @@
         </w:numPr>
         <w:ind w:left="993" w:hanging="568"/>
         <w:rPr>
-          <w:rFonts w:ascii="Lato" w:hAnsi="Lato"/>
-          <w:bCs/>
-          <w:iCs/>
-          <w:spacing w:val="5"/>
-        </w:rPr>
-      </w:pPr>
-      <w:r>
-        <w:rPr>
-          <w:rFonts w:ascii="Lato" w:hAnsi="Lato"/>
-          <w:bCs/>
-          <w:iCs/>
-          <w:spacing w:val="5"/>
-        </w:rPr>
-        <w:t>Inflate</w:t>
-      </w:r>
-      <w:r>
-        <w:rPr>
-          <w:rFonts w:ascii="Lato" w:hAnsi="Lato"/>
-          <w:bCs/>
-          <w:iCs/>
-          <w:spacing w:val="5"/>
-        </w:rPr>
-        <w:t xml:space="preserve"> variables tab layout file (layout_fragment.xml)</w:t>
+          <w:rFonts w:ascii="Courier New" w:hAnsi="Courier New" w:cs="Courier New"/>
+          <w:bCs/>
+          <w:iCs/>
+          <w:spacing w:val="5"/>
+          <w:sz w:val="20"/>
+        </w:rPr>
+      </w:pPr>
+      <w:r>
+        <w:rPr>
+          <w:rFonts w:ascii="Courier New" w:hAnsi="Courier New" w:cs="Courier New"/>
+          <w:bCs/>
+          <w:iCs/>
+          <w:spacing w:val="5"/>
+          <w:sz w:val="20"/>
+        </w:rPr>
+        <w:t xml:space="preserve">Inflate layout file </w:t>
+      </w:r>
+      <w:r>
+        <w:rPr>
+          <w:rFonts w:ascii="Courier New" w:hAnsi="Courier New" w:cs="Courier New"/>
+          <w:bCs/>
+          <w:iCs/>
+          <w:spacing w:val="5"/>
+          <w:sz w:val="20"/>
+        </w:rPr>
+        <w:t>(variables</w:t>
+      </w:r>
+      <w:r>
+        <w:rPr>
+          <w:rFonts w:ascii="Courier New" w:hAnsi="Courier New" w:cs="Courier New"/>
+          <w:bCs/>
+          <w:iCs/>
+          <w:spacing w:val="5"/>
+          <w:sz w:val="20"/>
+        </w:rPr>
+        <w:t>_fragment.xml)</w:t>
       </w:r>
     </w:p>
     <w:p>
@@ -3529,50 +3623,63 @@
         </w:numPr>
         <w:ind w:left="993" w:hanging="568"/>
         <w:rPr>
-          <w:rFonts w:ascii="Lato" w:hAnsi="Lato"/>
-          <w:bCs/>
-          <w:iCs/>
-          <w:spacing w:val="5"/>
+          <w:rFonts w:ascii="Courier New" w:hAnsi="Courier New" w:cs="Courier New"/>
+          <w:bCs/>
+          <w:iCs/>
+          <w:spacing w:val="5"/>
+          <w:sz w:val="20"/>
           <w:u w:val="single"/>
         </w:rPr>
       </w:pPr>
       <w:r>
         <w:rPr>
-          <w:rFonts w:ascii="Lato" w:hAnsi="Lato"/>
-          <w:bCs/>
-          <w:iCs/>
-          <w:spacing w:val="5"/>
+          <w:rFonts w:ascii="Courier New" w:hAnsi="Courier New" w:cs="Courier New"/>
+          <w:bCs/>
+          <w:iCs/>
+          <w:spacing w:val="5"/>
+          <w:sz w:val="20"/>
         </w:rPr>
         <w:t>Initia</w:t>
       </w:r>
       <w:r>
         <w:rPr>
-          <w:rFonts w:ascii="Lato" w:hAnsi="Lato"/>
-          <w:bCs/>
-          <w:iCs/>
-          <w:spacing w:val="5"/>
-        </w:rPr>
-        <w:t xml:space="preserve">lise buttons </w:t>
-      </w:r>
-      <w:proofErr w:type="spellStart"/>
-      <w:r>
-        <w:rPr>
-          <w:rFonts w:ascii="Lato" w:hAnsi="Lato"/>
-          <w:bCs/>
-          <w:iCs/>
-          <w:spacing w:val="5"/>
-        </w:rPr>
-        <w:t>onClick</w:t>
-      </w:r>
-      <w:proofErr w:type="spellEnd"/>
-      <w:r>
-        <w:rPr>
-          <w:rFonts w:ascii="Lato" w:hAnsi="Lato"/>
-          <w:bCs/>
-          <w:iCs/>
-          <w:spacing w:val="5"/>
-        </w:rPr>
-        <w:t xml:space="preserve"> functions.</w:t>
+          <w:rFonts w:ascii="Courier New" w:hAnsi="Courier New" w:cs="Courier New"/>
+          <w:bCs/>
+          <w:iCs/>
+          <w:spacing w:val="5"/>
+          <w:sz w:val="20"/>
+        </w:rPr>
+        <w:t>lise buttons</w:t>
+      </w:r>
+      <w:r>
+        <w:rPr>
+          <w:rFonts w:ascii="Courier New" w:hAnsi="Courier New" w:cs="Courier New"/>
+          <w:bCs/>
+          <w:iCs/>
+          <w:spacing w:val="5"/>
+          <w:sz w:val="20"/>
+        </w:rPr>
+        <w:t>’</w:t>
+      </w:r>
+      <w:r>
+        <w:rPr>
+          <w:rFonts w:ascii="Courier New" w:hAnsi="Courier New" w:cs="Courier New"/>
+          <w:bCs/>
+          <w:iCs/>
+          <w:spacing w:val="5"/>
+          <w:sz w:val="20"/>
+        </w:rPr>
+        <w:t xml:space="preserve"> </w:t>
+      </w:r>
+      <w:r>
+        <w:rPr>
+          <w:rFonts w:ascii="Courier New" w:hAnsi="Courier New" w:cs="Courier New"/>
+          <w:bCs/>
+          <w:iCs/>
+          <w:spacing w:val="5"/>
+          <w:sz w:val="20"/>
+        </w:rPr>
+        <w:t>onClick functions.</w:t>
       </w:r>
     </w:p>
     <w:p>
@@ -3584,214 +3691,72 @@
         </w:numPr>
         <w:ind w:left="993" w:hanging="568"/>
         <w:rPr>
-          <w:rFonts w:ascii="Lato" w:hAnsi="Lato"/>
-          <w:bCs/>
-          <w:iCs/>
-          <w:spacing w:val="5"/>
+          <w:rFonts w:ascii="Courier New" w:hAnsi="Courier New" w:cs="Courier New"/>
+          <w:bCs/>
+          <w:iCs/>
+          <w:spacing w:val="5"/>
+          <w:sz w:val="20"/>
           <w:u w:val="single"/>
         </w:rPr>
       </w:pPr>
       <w:r>
         <w:rPr>
-          <w:rFonts w:ascii="Lato" w:hAnsi="Lato"/>
-          <w:bCs/>
-          <w:iCs/>
-          <w:spacing w:val="5"/>
-        </w:rPr>
-        <w:t xml:space="preserve">Setup spinners and </w:t>
-      </w:r>
-      <w:r>
-        <w:rPr>
-          <w:rFonts w:ascii="Lato" w:hAnsi="Lato"/>
-          <w:bCs/>
-          <w:iCs/>
-          <w:spacing w:val="5"/>
-        </w:rPr>
-        <w:t xml:space="preserve">what happens when each item is selected: </w:t>
-      </w:r>
-      <w:r>
-        <w:rPr>
-          <w:rFonts w:ascii="Lato" w:hAnsi="Lato"/>
-          <w:bCs/>
-          <w:iCs/>
-          <w:spacing w:val="5"/>
-        </w:rPr>
-        <w:t>focus (</w:t>
-      </w:r>
-      <w:proofErr w:type="spellStart"/>
-      <w:r>
-        <w:rPr>
-          <w:rFonts w:ascii="Lato" w:hAnsi="Lato"/>
-          <w:bCs/>
-          <w:iCs/>
-          <w:spacing w:val="5"/>
-        </w:rPr>
-        <w:t>nextFocus</w:t>
-      </w:r>
-      <w:r>
-        <w:rPr>
-          <w:rFonts w:ascii="Lato" w:hAnsi="Lato"/>
-          <w:bCs/>
-          <w:iCs/>
-          <w:spacing w:val="5"/>
-        </w:rPr>
-        <w:t>Down</w:t>
-      </w:r>
-      <w:proofErr w:type="spellEnd"/>
-      <w:r>
-        <w:rPr>
-          <w:rFonts w:ascii="Lato" w:hAnsi="Lato"/>
-          <w:bCs/>
-          <w:iCs/>
-          <w:spacing w:val="5"/>
-        </w:rPr>
-        <w:t xml:space="preserve"> and </w:t>
-      </w:r>
-      <w:proofErr w:type="spellStart"/>
-      <w:r>
-        <w:rPr>
-          <w:rFonts w:ascii="Lato" w:hAnsi="Lato"/>
-          <w:bCs/>
-          <w:iCs/>
-          <w:spacing w:val="5"/>
-        </w:rPr>
-        <w:t>nextFocusForward</w:t>
-      </w:r>
-      <w:proofErr w:type="spellEnd"/>
-      <w:r>
-        <w:rPr>
-          <w:rFonts w:ascii="Lato" w:hAnsi="Lato"/>
-          <w:bCs/>
-          <w:iCs/>
-          <w:spacing w:val="5"/>
-        </w:rPr>
-        <w:t>)</w:t>
-      </w:r>
-      <w:r>
-        <w:rPr>
-          <w:rFonts w:ascii="Lato" w:hAnsi="Lato"/>
-          <w:bCs/>
-          <w:iCs/>
-          <w:spacing w:val="5"/>
-        </w:rPr>
-        <w:t xml:space="preserve"> </w:t>
-      </w:r>
-      <w:r>
-        <w:rPr>
-          <w:rFonts w:ascii="Lato" w:hAnsi="Lato"/>
-          <w:bCs/>
-          <w:iCs/>
-          <w:spacing w:val="5"/>
-        </w:rPr>
-        <w:t xml:space="preserve">behaviour, </w:t>
-      </w:r>
-      <w:proofErr w:type="spellStart"/>
-      <w:r>
-        <w:rPr>
-          <w:rFonts w:ascii="Lato" w:hAnsi="Lato"/>
-          <w:bCs/>
-          <w:iCs/>
-          <w:spacing w:val="5"/>
-        </w:rPr>
-        <w:t>textView</w:t>
-      </w:r>
-      <w:proofErr w:type="spellEnd"/>
-      <w:r>
-        <w:rPr>
-          <w:rFonts w:ascii="Lato" w:hAnsi="Lato"/>
-          <w:bCs/>
-          <w:iCs/>
-          <w:spacing w:val="5"/>
-        </w:rPr>
-        <w:t xml:space="preserve"> text and </w:t>
-      </w:r>
-      <w:proofErr w:type="spellStart"/>
-      <w:r>
-        <w:rPr>
-          <w:rFonts w:ascii="Lato" w:hAnsi="Lato"/>
-          <w:bCs/>
-          <w:iCs/>
-          <w:spacing w:val="5"/>
-        </w:rPr>
-        <w:t>editText</w:t>
-      </w:r>
-      <w:proofErr w:type="spellEnd"/>
-      <w:r>
-        <w:rPr>
-          <w:rFonts w:ascii="Lato" w:hAnsi="Lato"/>
-          <w:bCs/>
-          <w:iCs/>
-          <w:spacing w:val="5"/>
-        </w:rPr>
-        <w:t>/</w:t>
-      </w:r>
-      <w:proofErr w:type="spellStart"/>
-      <w:r>
-        <w:rPr>
-          <w:rFonts w:ascii="Lato" w:hAnsi="Lato"/>
-          <w:bCs/>
-          <w:iCs/>
-          <w:spacing w:val="5"/>
-        </w:rPr>
-        <w:t>TextView</w:t>
-      </w:r>
-      <w:proofErr w:type="spellEnd"/>
-      <w:r>
-        <w:rPr>
-          <w:rFonts w:ascii="Lato" w:hAnsi="Lato"/>
-          <w:bCs/>
-          <w:iCs/>
-          <w:spacing w:val="5"/>
-        </w:rPr>
-        <w:t xml:space="preserve"> visibility.</w:t>
+          <w:rFonts w:ascii="Courier New" w:hAnsi="Courier New" w:cs="Courier New"/>
+          <w:bCs/>
+          <w:iCs/>
+          <w:spacing w:val="5"/>
+          <w:sz w:val="20"/>
+        </w:rPr>
+        <w:t>RefreshCurrentVarValues()</w:t>
       </w:r>
     </w:p>
     <w:p>
       <w:pPr>
         <w:pStyle w:val="ListParagraph"/>
         <w:numPr>
-          <w:ilvl w:val="0"/>
+          <w:ilvl w:val="2"/>
           <w:numId w:val="13"/>
         </w:numPr>
-        <w:rPr>
-          <w:rFonts w:ascii="Lato" w:hAnsi="Lato"/>
-          <w:bCs/>
-          <w:iCs/>
-          <w:spacing w:val="5"/>
+        <w:ind w:left="1985" w:hanging="851"/>
+        <w:rPr>
+          <w:rFonts w:ascii="Courier New" w:hAnsi="Courier New" w:cs="Courier New"/>
+          <w:bCs/>
+          <w:iCs/>
+          <w:spacing w:val="5"/>
+          <w:sz w:val="20"/>
           <w:u w:val="single"/>
         </w:rPr>
       </w:pPr>
-      <w:proofErr w:type="spellStart"/>
-      <w:r>
-        <w:rPr>
-          <w:rFonts w:ascii="Lato" w:hAnsi="Lato"/>
-          <w:bCs/>
-          <w:iCs/>
-          <w:spacing w:val="5"/>
-        </w:rPr>
-        <w:t>updateVarBtn</w:t>
-      </w:r>
-      <w:proofErr w:type="spellEnd"/>
-      <w:r>
-        <w:rPr>
-          <w:rFonts w:ascii="Lato" w:hAnsi="Lato"/>
-          <w:bCs/>
-          <w:iCs/>
-          <w:spacing w:val="5"/>
-        </w:rPr>
-        <w:t xml:space="preserve"> </w:t>
-      </w:r>
-      <w:proofErr w:type="spellStart"/>
-      <w:r>
-        <w:rPr>
-          <w:rFonts w:ascii="Lato" w:hAnsi="Lato"/>
-          <w:bCs/>
-          <w:iCs/>
-          <w:spacing w:val="5"/>
-        </w:rPr>
-        <w:t>onClick</w:t>
-      </w:r>
-      <w:proofErr w:type="spellEnd"/>
+      <w:r>
+        <w:rPr>
+          <w:rFonts w:ascii="Courier New" w:hAnsi="Courier New" w:cs="Courier New"/>
+          <w:bCs/>
+          <w:iCs/>
+          <w:spacing w:val="5"/>
+          <w:sz w:val="20"/>
+        </w:rPr>
+        <w:t xml:space="preserve">Refreshes the display showing the current simulation run settings so they display correct values on </w:t>
+      </w:r>
+      <w:r>
+        <w:rPr>
+          <w:rFonts w:ascii="Courier New" w:hAnsi="Courier New" w:cs="Courier New"/>
+          <w:bCs/>
+          <w:iCs/>
+          <w:spacing w:val="5"/>
+          <w:sz w:val="20"/>
+        </w:rPr>
+        <w:t>start-up</w:t>
+      </w:r>
+      <w:r>
+        <w:rPr>
+          <w:rFonts w:ascii="Courier New" w:hAnsi="Courier New" w:cs="Courier New"/>
+          <w:bCs/>
+          <w:iCs/>
+          <w:spacing w:val="5"/>
+          <w:sz w:val="20"/>
+        </w:rPr>
+        <w:t>.</w:t>
+      </w:r>
     </w:p>
     <w:p>
       <w:pPr>
@@ -3802,41 +3767,208 @@
         </w:numPr>
         <w:ind w:left="993" w:hanging="568"/>
         <w:rPr>
-          <w:rFonts w:ascii="Lato" w:hAnsi="Lato"/>
-          <w:bCs/>
-          <w:iCs/>
-          <w:spacing w:val="5"/>
+          <w:rFonts w:ascii="Courier New" w:hAnsi="Courier New" w:cs="Courier New"/>
+          <w:bCs/>
+          <w:iCs/>
+          <w:spacing w:val="5"/>
+          <w:sz w:val="20"/>
           <w:u w:val="single"/>
         </w:rPr>
       </w:pPr>
       <w:r>
         <w:rPr>
-          <w:rFonts w:ascii="Lato" w:hAnsi="Lato"/>
-          <w:bCs/>
-          <w:iCs/>
-          <w:spacing w:val="5"/>
-        </w:rPr>
-        <w:t xml:space="preserve">Calls </w:t>
-      </w:r>
-      <w:proofErr w:type="spellStart"/>
-      <w:r>
-        <w:rPr>
-          <w:rFonts w:ascii="Lato" w:hAnsi="Lato"/>
-          <w:bCs/>
-          <w:iCs/>
-          <w:spacing w:val="5"/>
-        </w:rPr>
-        <w:t>updateVars</w:t>
-      </w:r>
-      <w:proofErr w:type="spellEnd"/>
-      <w:r>
-        <w:rPr>
-          <w:rFonts w:ascii="Lato" w:hAnsi="Lato"/>
-          <w:bCs/>
-          <w:iCs/>
-          <w:spacing w:val="5"/>
-        </w:rPr>
-        <w:t>()</w:t>
+          <w:rFonts w:ascii="Courier New" w:hAnsi="Courier New" w:cs="Courier New"/>
+          <w:bCs/>
+          <w:iCs/>
+          <w:spacing w:val="5"/>
+          <w:sz w:val="20"/>
+        </w:rPr>
+        <w:t xml:space="preserve">Setup spinners and </w:t>
+      </w:r>
+      <w:r>
+        <w:rPr>
+          <w:rFonts w:ascii="Courier New" w:hAnsi="Courier New" w:cs="Courier New"/>
+          <w:bCs/>
+          <w:iCs/>
+          <w:spacing w:val="5"/>
+          <w:sz w:val="20"/>
+        </w:rPr>
+        <w:t xml:space="preserve">what happens when each item is selected: </w:t>
+      </w:r>
+      <w:r>
+        <w:rPr>
+          <w:rFonts w:ascii="Courier New" w:hAnsi="Courier New" w:cs="Courier New"/>
+          <w:bCs/>
+          <w:iCs/>
+          <w:spacing w:val="5"/>
+          <w:sz w:val="20"/>
+        </w:rPr>
+        <w:t>focus (nextFocus</w:t>
+      </w:r>
+      <w:r>
+        <w:rPr>
+          <w:rFonts w:ascii="Courier New" w:hAnsi="Courier New" w:cs="Courier New"/>
+          <w:bCs/>
+          <w:iCs/>
+          <w:spacing w:val="5"/>
+          <w:sz w:val="20"/>
+        </w:rPr>
+        <w:t>Down</w:t>
+      </w:r>
+      <w:r>
+        <w:rPr>
+          <w:rFonts w:ascii="Courier New" w:hAnsi="Courier New" w:cs="Courier New"/>
+          <w:bCs/>
+          <w:iCs/>
+          <w:spacing w:val="5"/>
+          <w:sz w:val="20"/>
+        </w:rPr>
+        <w:t xml:space="preserve"> and </w:t>
+      </w:r>
+      <w:r>
+        <w:rPr>
+          <w:rFonts w:ascii="Courier New" w:hAnsi="Courier New" w:cs="Courier New"/>
+          <w:bCs/>
+          <w:iCs/>
+          <w:spacing w:val="5"/>
+          <w:sz w:val="20"/>
+        </w:rPr>
+        <w:t>nextFocusForward)</w:t>
+      </w:r>
+      <w:r>
+        <w:rPr>
+          <w:rFonts w:ascii="Courier New" w:hAnsi="Courier New" w:cs="Courier New"/>
+          <w:bCs/>
+          <w:iCs/>
+          <w:spacing w:val="5"/>
+          <w:sz w:val="20"/>
+        </w:rPr>
+        <w:t xml:space="preserve"> </w:t>
+      </w:r>
+      <w:r>
+        <w:rPr>
+          <w:rFonts w:ascii="Courier New" w:hAnsi="Courier New" w:cs="Courier New"/>
+          <w:bCs/>
+          <w:iCs/>
+          <w:spacing w:val="5"/>
+          <w:sz w:val="20"/>
+        </w:rPr>
+        <w:t xml:space="preserve">behaviour, </w:t>
+      </w:r>
+      <w:r>
+        <w:rPr>
+          <w:rFonts w:ascii="Courier New" w:hAnsi="Courier New" w:cs="Courier New"/>
+          <w:bCs/>
+          <w:iCs/>
+          <w:spacing w:val="5"/>
+          <w:sz w:val="20"/>
+        </w:rPr>
+        <w:t xml:space="preserve">textView text and </w:t>
+      </w:r>
+      <w:r>
+        <w:rPr>
+          <w:rFonts w:ascii="Courier New" w:hAnsi="Courier New" w:cs="Courier New"/>
+          <w:bCs/>
+          <w:iCs/>
+          <w:spacing w:val="5"/>
+          <w:sz w:val="20"/>
+        </w:rPr>
+        <w:t>editText/TextView visibility.</w:t>
+      </w:r>
+    </w:p>
+    <w:p>
+      <w:pPr>
+        <w:pStyle w:val="ListParagraph"/>
+        <w:numPr>
+          <w:ilvl w:val="0"/>
+          <w:numId w:val="13"/>
+        </w:numPr>
+        <w:rPr>
+          <w:rFonts w:ascii="Courier New" w:hAnsi="Courier New" w:cs="Courier New"/>
+          <w:bCs/>
+          <w:iCs/>
+          <w:spacing w:val="5"/>
+          <w:sz w:val="20"/>
+          <w:u w:val="single"/>
+        </w:rPr>
+      </w:pPr>
+      <w:r>
+        <w:rPr>
+          <w:rFonts w:ascii="Courier New" w:hAnsi="Courier New" w:cs="Courier New"/>
+          <w:bCs/>
+          <w:iCs/>
+          <w:spacing w:val="5"/>
+          <w:sz w:val="20"/>
+        </w:rPr>
+        <w:t>‘</w:t>
+      </w:r>
+      <w:r>
+        <w:rPr>
+          <w:rFonts w:ascii="Courier New" w:hAnsi="Courier New" w:cs="Courier New"/>
+          <w:bCs/>
+          <w:iCs/>
+          <w:spacing w:val="5"/>
+          <w:sz w:val="20"/>
+        </w:rPr>
+        <w:t>updateVarBtn</w:t>
+      </w:r>
+      <w:r>
+        <w:rPr>
+          <w:rFonts w:ascii="Courier New" w:hAnsi="Courier New" w:cs="Courier New"/>
+          <w:bCs/>
+          <w:iCs/>
+          <w:spacing w:val="5"/>
+          <w:sz w:val="20"/>
+        </w:rPr>
+        <w:t>’</w:t>
+      </w:r>
+      <w:r>
+        <w:rPr>
+          <w:rFonts w:ascii="Courier New" w:hAnsi="Courier New" w:cs="Courier New"/>
+          <w:bCs/>
+          <w:iCs/>
+          <w:spacing w:val="5"/>
+          <w:sz w:val="20"/>
+        </w:rPr>
+        <w:t xml:space="preserve"> onClick</w:t>
+      </w:r>
+      <w:r>
+        <w:rPr>
+          <w:rFonts w:ascii="Courier New" w:hAnsi="Courier New" w:cs="Courier New"/>
+          <w:bCs/>
+          <w:iCs/>
+          <w:spacing w:val="5"/>
+          <w:sz w:val="20"/>
+        </w:rPr>
+        <w:t xml:space="preserve"> Event</w:t>
+      </w:r>
+    </w:p>
+    <w:p>
+      <w:pPr>
+        <w:pStyle w:val="ListParagraph"/>
+        <w:numPr>
+          <w:ilvl w:val="1"/>
+          <w:numId w:val="13"/>
+        </w:numPr>
+        <w:ind w:left="993" w:hanging="568"/>
+        <w:rPr>
+          <w:rFonts w:ascii="Courier New" w:hAnsi="Courier New" w:cs="Courier New"/>
+          <w:bCs/>
+          <w:iCs/>
+          <w:spacing w:val="5"/>
+          <w:sz w:val="20"/>
+          <w:u w:val="single"/>
+        </w:rPr>
+      </w:pPr>
+      <w:r>
+        <w:rPr>
+          <w:rFonts w:ascii="Courier New" w:hAnsi="Courier New" w:cs="Courier New"/>
+          <w:bCs/>
+          <w:iCs/>
+          <w:spacing w:val="5"/>
+          <w:sz w:val="20"/>
+        </w:rPr>
+        <w:t>Calls updateVars()</w:t>
       </w:r>
     </w:p>
     <w:p>
@@ -3848,37 +3980,41 @@
         </w:numPr>
         <w:ind w:left="1985" w:hanging="851"/>
         <w:rPr>
-          <w:rFonts w:ascii="Lato" w:hAnsi="Lato"/>
-          <w:bCs/>
-          <w:iCs/>
-          <w:spacing w:val="5"/>
+          <w:rFonts w:ascii="Courier New" w:hAnsi="Courier New" w:cs="Courier New"/>
+          <w:bCs/>
+          <w:iCs/>
+          <w:spacing w:val="5"/>
+          <w:sz w:val="20"/>
           <w:u w:val="single"/>
         </w:rPr>
       </w:pPr>
       <w:r>
         <w:rPr>
-          <w:rFonts w:ascii="Lato" w:hAnsi="Lato"/>
-          <w:bCs/>
-          <w:iCs/>
-          <w:spacing w:val="5"/>
+          <w:rFonts w:ascii="Courier New" w:hAnsi="Courier New" w:cs="Courier New"/>
+          <w:bCs/>
+          <w:iCs/>
+          <w:spacing w:val="5"/>
+          <w:sz w:val="20"/>
         </w:rPr>
         <w:t xml:space="preserve">Changes the simulation run settings </w:t>
       </w:r>
       <w:r>
         <w:rPr>
-          <w:rFonts w:ascii="Lato" w:hAnsi="Lato"/>
-          <w:bCs/>
-          <w:iCs/>
-          <w:spacing w:val="5"/>
+          <w:rFonts w:ascii="Courier New" w:hAnsi="Courier New" w:cs="Courier New"/>
+          <w:bCs/>
+          <w:iCs/>
+          <w:spacing w:val="5"/>
+          <w:sz w:val="20"/>
         </w:rPr>
         <w:t xml:space="preserve">saved in the memory </w:t>
       </w:r>
       <w:r>
         <w:rPr>
-          <w:rFonts w:ascii="Lato" w:hAnsi="Lato"/>
-          <w:bCs/>
-          <w:iCs/>
-          <w:spacing w:val="5"/>
+          <w:rFonts w:ascii="Courier New" w:hAnsi="Courier New" w:cs="Courier New"/>
+          <w:bCs/>
+          <w:iCs/>
+          <w:spacing w:val="5"/>
+          <w:sz w:val="20"/>
         </w:rPr>
         <w:t>to values entered by the user.</w:t>
       </w:r>
@@ -3892,41 +4028,33 @@
         </w:numPr>
         <w:ind w:left="1985" w:hanging="851"/>
         <w:rPr>
-          <w:rFonts w:ascii="Lato" w:hAnsi="Lato"/>
-          <w:bCs/>
-          <w:iCs/>
-          <w:spacing w:val="5"/>
+          <w:rFonts w:ascii="Courier New" w:hAnsi="Courier New" w:cs="Courier New"/>
+          <w:bCs/>
+          <w:iCs/>
+          <w:spacing w:val="5"/>
+          <w:sz w:val="20"/>
           <w:u w:val="single"/>
         </w:rPr>
       </w:pPr>
       <w:r>
         <w:rPr>
-          <w:rFonts w:ascii="Lato" w:hAnsi="Lato"/>
-          <w:bCs/>
-          <w:iCs/>
-          <w:spacing w:val="5"/>
+          <w:rFonts w:ascii="Courier New" w:hAnsi="Courier New" w:cs="Courier New"/>
+          <w:bCs/>
+          <w:iCs/>
+          <w:spacing w:val="5"/>
+          <w:sz w:val="20"/>
         </w:rPr>
         <w:t xml:space="preserve">Calls </w:t>
       </w:r>
-      <w:proofErr w:type="spellStart"/>
-      <w:r>
-        <w:rPr>
-          <w:rFonts w:ascii="Lato" w:hAnsi="Lato"/>
-          <w:bCs/>
-          <w:iCs/>
-          <w:spacing w:val="5"/>
-        </w:rPr>
-        <w:t>refreshCurrentVarValues</w:t>
-      </w:r>
-      <w:proofErr w:type="spellEnd"/>
-      <w:r>
-        <w:rPr>
-          <w:rFonts w:ascii="Lato" w:hAnsi="Lato"/>
-          <w:bCs/>
-          <w:iCs/>
-          <w:spacing w:val="5"/>
-        </w:rPr>
-        <w:t>()</w:t>
+      <w:r>
+        <w:rPr>
+          <w:rFonts w:ascii="Courier New" w:hAnsi="Courier New" w:cs="Courier New"/>
+          <w:bCs/>
+          <w:iCs/>
+          <w:spacing w:val="5"/>
+          <w:sz w:val="20"/>
+        </w:rPr>
+        <w:t>refreshCurrentVarValues()</w:t>
       </w:r>
     </w:p>
     <w:p>
@@ -3938,19 +4066,21 @@
         </w:numPr>
         <w:ind w:left="2977" w:hanging="1134"/>
         <w:rPr>
-          <w:rFonts w:ascii="Lato" w:hAnsi="Lato"/>
-          <w:bCs/>
-          <w:iCs/>
-          <w:spacing w:val="5"/>
+          <w:rFonts w:ascii="Courier New" w:hAnsi="Courier New" w:cs="Courier New"/>
+          <w:bCs/>
+          <w:iCs/>
+          <w:spacing w:val="5"/>
+          <w:sz w:val="20"/>
           <w:u w:val="single"/>
         </w:rPr>
       </w:pPr>
       <w:r>
         <w:rPr>
-          <w:rFonts w:ascii="Lato" w:hAnsi="Lato"/>
-          <w:bCs/>
-          <w:iCs/>
-          <w:spacing w:val="5"/>
+          <w:rFonts w:ascii="Courier New" w:hAnsi="Courier New" w:cs="Courier New"/>
+          <w:bCs/>
+          <w:iCs/>
+          <w:spacing w:val="5"/>
+          <w:sz w:val="20"/>
         </w:rPr>
         <w:t>Refreshes the display showing the user the current simulation run settings with the newly updated settings.</w:t>
       </w:r>
@@ -3963,44 +4093,64 @@
           <w:numId w:val="13"/>
         </w:numPr>
         <w:rPr>
-          <w:rFonts w:ascii="Lato" w:hAnsi="Lato"/>
-          <w:bCs/>
-          <w:iCs/>
-          <w:spacing w:val="5"/>
+          <w:rFonts w:ascii="Courier New" w:hAnsi="Courier New" w:cs="Courier New"/>
+          <w:bCs/>
+          <w:iCs/>
+          <w:spacing w:val="5"/>
+          <w:sz w:val="20"/>
           <w:u w:val="single"/>
         </w:rPr>
       </w:pPr>
-      <w:proofErr w:type="spellStart"/>
-      <w:r>
-        <w:rPr>
-          <w:rFonts w:ascii="Lato" w:hAnsi="Lato"/>
-          <w:bCs/>
-          <w:iCs/>
-          <w:spacing w:val="5"/>
+      <w:r>
+        <w:rPr>
+          <w:rFonts w:ascii="Courier New" w:hAnsi="Courier New" w:cs="Courier New"/>
+          <w:bCs/>
+          <w:iCs/>
+          <w:spacing w:val="5"/>
+          <w:sz w:val="20"/>
+        </w:rPr>
+        <w:t>‘</w:t>
+      </w:r>
+      <w:r>
+        <w:rPr>
+          <w:rFonts w:ascii="Courier New" w:hAnsi="Courier New" w:cs="Courier New"/>
+          <w:bCs/>
+          <w:iCs/>
+          <w:spacing w:val="5"/>
+          <w:sz w:val="20"/>
         </w:rPr>
         <w:t>restoreDefaultBtn</w:t>
       </w:r>
-      <w:proofErr w:type="spellEnd"/>
-      <w:r>
-        <w:rPr>
-          <w:rFonts w:ascii="Lato" w:hAnsi="Lato"/>
-          <w:bCs/>
-          <w:iCs/>
-          <w:spacing w:val="5"/>
-        </w:rPr>
-        <w:t xml:space="preserve"> </w:t>
-      </w:r>
-      <w:proofErr w:type="spellStart"/>
-      <w:r>
-        <w:rPr>
-          <w:rFonts w:ascii="Lato" w:hAnsi="Lato"/>
-          <w:bCs/>
-          <w:iCs/>
-          <w:spacing w:val="5"/>
-        </w:rPr>
-        <w:t>onClick</w:t>
-      </w:r>
-      <w:proofErr w:type="spellEnd"/>
+      <w:r>
+        <w:rPr>
+          <w:rFonts w:ascii="Courier New" w:hAnsi="Courier New" w:cs="Courier New"/>
+          <w:bCs/>
+          <w:iCs/>
+          <w:spacing w:val="5"/>
+          <w:sz w:val="20"/>
+        </w:rPr>
+        <w:t>’</w:t>
+      </w:r>
+      <w:r>
+        <w:rPr>
+          <w:rFonts w:ascii="Courier New" w:hAnsi="Courier New" w:cs="Courier New"/>
+          <w:bCs/>
+          <w:iCs/>
+          <w:spacing w:val="5"/>
+          <w:sz w:val="20"/>
+        </w:rPr>
+        <w:t xml:space="preserve"> onClick</w:t>
+      </w:r>
+      <w:r>
+        <w:rPr>
+          <w:rFonts w:ascii="Courier New" w:hAnsi="Courier New" w:cs="Courier New"/>
+          <w:bCs/>
+          <w:iCs/>
+          <w:spacing w:val="5"/>
+          <w:sz w:val="20"/>
+        </w:rPr>
+        <w:t xml:space="preserve"> Event</w:t>
+      </w:r>
     </w:p>
     <w:p>
       <w:pPr>
@@ -4011,37 +4161,41 @@
         </w:numPr>
         <w:ind w:left="993" w:hanging="568"/>
         <w:rPr>
-          <w:rFonts w:ascii="Lato" w:hAnsi="Lato"/>
-          <w:bCs/>
-          <w:iCs/>
-          <w:spacing w:val="5"/>
+          <w:rFonts w:ascii="Courier New" w:hAnsi="Courier New" w:cs="Courier New"/>
+          <w:bCs/>
+          <w:iCs/>
+          <w:spacing w:val="5"/>
+          <w:sz w:val="20"/>
           <w:u w:val="single"/>
         </w:rPr>
       </w:pPr>
       <w:r>
         <w:rPr>
-          <w:rFonts w:ascii="Lato" w:hAnsi="Lato"/>
-          <w:bCs/>
-          <w:iCs/>
-          <w:spacing w:val="5"/>
+          <w:rFonts w:ascii="Courier New" w:hAnsi="Courier New" w:cs="Courier New"/>
+          <w:bCs/>
+          <w:iCs/>
+          <w:spacing w:val="5"/>
+          <w:sz w:val="20"/>
         </w:rPr>
         <w:t xml:space="preserve">Sets the simulation run settings </w:t>
       </w:r>
       <w:r>
         <w:rPr>
-          <w:rFonts w:ascii="Lato" w:hAnsi="Lato"/>
-          <w:bCs/>
-          <w:iCs/>
-          <w:spacing w:val="5"/>
+          <w:rFonts w:ascii="Courier New" w:hAnsi="Courier New" w:cs="Courier New"/>
+          <w:bCs/>
+          <w:iCs/>
+          <w:spacing w:val="5"/>
+          <w:sz w:val="20"/>
         </w:rPr>
         <w:t xml:space="preserve">saved in the memory </w:t>
       </w:r>
       <w:r>
         <w:rPr>
-          <w:rFonts w:ascii="Lato" w:hAnsi="Lato"/>
-          <w:bCs/>
-          <w:iCs/>
-          <w:spacing w:val="5"/>
+          <w:rFonts w:ascii="Courier New" w:hAnsi="Courier New" w:cs="Courier New"/>
+          <w:bCs/>
+          <w:iCs/>
+          <w:spacing w:val="5"/>
+          <w:sz w:val="20"/>
         </w:rPr>
         <w:t xml:space="preserve">with the default values. </w:t>
       </w:r>
@@ -4055,41 +4209,23 @@
         </w:numPr>
         <w:ind w:left="993" w:hanging="568"/>
         <w:rPr>
-          <w:rFonts w:ascii="Lato" w:hAnsi="Lato"/>
-          <w:bCs/>
-          <w:iCs/>
-          <w:spacing w:val="5"/>
+          <w:rFonts w:ascii="Courier New" w:hAnsi="Courier New" w:cs="Courier New"/>
+          <w:bCs/>
+          <w:iCs/>
+          <w:spacing w:val="5"/>
+          <w:sz w:val="20"/>
           <w:u w:val="single"/>
         </w:rPr>
       </w:pPr>
       <w:r>
         <w:rPr>
-          <w:rFonts w:ascii="Lato" w:hAnsi="Lato"/>
-          <w:bCs/>
-          <w:iCs/>
-          <w:spacing w:val="5"/>
-        </w:rPr>
-        <w:t xml:space="preserve">Calls </w:t>
-      </w:r>
-      <w:proofErr w:type="spellStart"/>
-      <w:r>
-        <w:rPr>
-          <w:rFonts w:ascii="Lato" w:hAnsi="Lato"/>
-          <w:bCs/>
-          <w:iCs/>
-          <w:spacing w:val="5"/>
-        </w:rPr>
-        <w:t>updateVars</w:t>
-      </w:r>
-      <w:proofErr w:type="spellEnd"/>
-      <w:r>
-        <w:rPr>
-          <w:rFonts w:ascii="Lato" w:hAnsi="Lato"/>
-          <w:bCs/>
-          <w:iCs/>
-          <w:spacing w:val="5"/>
-        </w:rPr>
-        <w:t>()</w:t>
+          <w:rFonts w:ascii="Courier New" w:hAnsi="Courier New" w:cs="Courier New"/>
+          <w:bCs/>
+          <w:iCs/>
+          <w:spacing w:val="5"/>
+          <w:sz w:val="20"/>
+        </w:rPr>
+        <w:t>Calls updateVars()</w:t>
       </w:r>
     </w:p>
     <w:p>
@@ -4101,19 +4237,21 @@
         </w:numPr>
         <w:ind w:left="1985" w:hanging="851"/>
         <w:rPr>
-          <w:rFonts w:ascii="Lato" w:hAnsi="Lato"/>
-          <w:bCs/>
-          <w:iCs/>
-          <w:spacing w:val="5"/>
+          <w:rFonts w:ascii="Courier New" w:hAnsi="Courier New" w:cs="Courier New"/>
+          <w:bCs/>
+          <w:iCs/>
+          <w:spacing w:val="5"/>
+          <w:sz w:val="20"/>
           <w:u w:val="single"/>
         </w:rPr>
       </w:pPr>
       <w:r>
         <w:rPr>
-          <w:rFonts w:ascii="Lato" w:hAnsi="Lato"/>
-          <w:bCs/>
-          <w:iCs/>
-          <w:spacing w:val="5"/>
+          <w:rFonts w:ascii="Courier New" w:hAnsi="Courier New" w:cs="Courier New"/>
+          <w:bCs/>
+          <w:iCs/>
+          <w:spacing w:val="5"/>
+          <w:sz w:val="20"/>
         </w:rPr>
         <w:t>Refreshes the display showing the user the current run settings with the newly updated default values.</w:t>
       </w:r>
@@ -4125,28 +4263,810 @@
           <w:bCs/>
           <w:iCs/>
           <w:spacing w:val="5"/>
-        </w:rPr>
-      </w:pPr>
-      <w:r>
-        <w:rPr>
-          <w:rFonts w:ascii="Lato" w:hAnsi="Lato"/>
-          <w:bCs/>
-          <w:iCs/>
-          <w:spacing w:val="5"/>
           <w:u w:val="single"/>
         </w:rPr>
+      </w:pPr>
+      <w:r>
+        <w:rPr>
+          <w:rFonts w:ascii="Lato" w:hAnsi="Lato"/>
+          <w:bCs/>
+          <w:iCs/>
+          <w:spacing w:val="5"/>
+          <w:u w:val="single"/>
+        </w:rPr>
         <w:t>Simulation</w:t>
       </w:r>
-    </w:p>
-    <w:p>
-      <w:pPr>
-        <w:rPr>
-          <w:rFonts w:ascii="Lato" w:hAnsi="Lato"/>
-          <w:b/>
+      <w:r>
+        <w:rPr>
+          <w:rFonts w:ascii="Lato" w:hAnsi="Lato"/>
           <w:bCs/>
           <w:iCs/>
           <w:spacing w:val="5"/>
           <w:u w:val="single"/>
+        </w:rPr>
+        <w:t xml:space="preserve"> Tab</w:t>
+      </w:r>
+    </w:p>
+    <w:p>
+      <w:pPr>
+        <w:rPr>
+          <w:rFonts w:ascii="Lato" w:hAnsi="Lato"/>
+        </w:rPr>
+      </w:pPr>
+      <w:r>
+        <w:rPr>
+          <w:rFonts w:ascii="Lato" w:hAnsi="Lato"/>
+        </w:rPr>
+        <w:t>The Simulation Fragment UI contains the controls for the main part of the program which contains the most complex part of the code o</w:t>
+      </w:r>
+      <w:r>
+        <w:rPr>
+          <w:rFonts w:ascii="Lato" w:hAnsi="Lato"/>
+        </w:rPr>
+        <w:t>f the Onerous App; the run simulation function.</w:t>
+      </w:r>
+      <w:r>
+        <w:rPr>
+          <w:rFonts w:ascii="Lato" w:hAnsi="Lato"/>
+        </w:rPr>
+        <w:t xml:space="preserve"> The run simulation function will be covered by itself in its own section.</w:t>
+      </w:r>
+    </w:p>
+    <w:p>
+      <w:pPr>
+        <w:pStyle w:val="ListParagraph"/>
+        <w:numPr>
+          <w:ilvl w:val="0"/>
+          <w:numId w:val="15"/>
+        </w:numPr>
+        <w:rPr>
+          <w:rFonts w:ascii="Courier New" w:hAnsi="Courier New" w:cs="Courier New"/>
+          <w:sz w:val="20"/>
+        </w:rPr>
+      </w:pPr>
+      <w:r>
+        <w:rPr>
+          <w:rFonts w:ascii="Courier New" w:hAnsi="Courier New" w:cs="Courier New"/>
+          <w:sz w:val="20"/>
+        </w:rPr>
+        <w:t>onCreateView()</w:t>
+      </w:r>
+    </w:p>
+    <w:p>
+      <w:pPr>
+        <w:pStyle w:val="ListParagraph"/>
+        <w:numPr>
+          <w:ilvl w:val="1"/>
+          <w:numId w:val="15"/>
+        </w:numPr>
+        <w:ind w:left="1134" w:hanging="774"/>
+        <w:rPr>
+          <w:rFonts w:ascii="Courier New" w:hAnsi="Courier New" w:cs="Courier New"/>
+          <w:sz w:val="20"/>
+        </w:rPr>
+      </w:pPr>
+      <w:r>
+        <w:rPr>
+          <w:rFonts w:ascii="Courier New" w:hAnsi="Courier New" w:cs="Courier New"/>
+          <w:sz w:val="20"/>
+        </w:rPr>
+        <w:t>Inflate the layout file (simulation_fragment.xml)</w:t>
+      </w:r>
+    </w:p>
+    <w:p>
+      <w:pPr>
+        <w:pStyle w:val="ListParagraph"/>
+        <w:numPr>
+          <w:ilvl w:val="1"/>
+          <w:numId w:val="15"/>
+        </w:numPr>
+        <w:ind w:left="1134" w:hanging="774"/>
+        <w:rPr>
+          <w:rFonts w:ascii="Courier New" w:hAnsi="Courier New" w:cs="Courier New"/>
+          <w:sz w:val="20"/>
+        </w:rPr>
+      </w:pPr>
+      <w:r>
+        <w:rPr>
+          <w:rFonts w:ascii="Courier New" w:hAnsi="Courier New" w:cs="Courier New"/>
+          <w:sz w:val="20"/>
+        </w:rPr>
+        <w:t>Initialise buttons’ onClick functions.</w:t>
+      </w:r>
+    </w:p>
+    <w:p>
+      <w:pPr>
+        <w:pStyle w:val="ListParagraph"/>
+        <w:numPr>
+          <w:ilvl w:val="1"/>
+          <w:numId w:val="15"/>
+        </w:numPr>
+        <w:ind w:left="1134" w:hanging="774"/>
+        <w:rPr>
+          <w:rFonts w:ascii="Courier New" w:hAnsi="Courier New" w:cs="Courier New"/>
+          <w:sz w:val="20"/>
+        </w:rPr>
+      </w:pPr>
+      <w:r>
+        <w:rPr>
+          <w:rFonts w:ascii="Courier New" w:hAnsi="Courier New" w:cs="Courier New"/>
+          <w:sz w:val="20"/>
+        </w:rPr>
+        <w:t>Initialise the toggles/switches functions when toggled.</w:t>
+      </w:r>
+    </w:p>
+    <w:p>
+      <w:pPr>
+        <w:pStyle w:val="ListParagraph"/>
+        <w:numPr>
+          <w:ilvl w:val="1"/>
+          <w:numId w:val="15"/>
+        </w:numPr>
+        <w:ind w:left="1134" w:hanging="774"/>
+        <w:rPr>
+          <w:rFonts w:ascii="Courier New" w:hAnsi="Courier New" w:cs="Courier New"/>
+          <w:sz w:val="20"/>
+        </w:rPr>
+      </w:pPr>
+      <w:r>
+        <w:rPr>
+          <w:rFonts w:ascii="Courier New" w:hAnsi="Courier New" w:cs="Courier New"/>
+          <w:sz w:val="20"/>
+        </w:rPr>
+        <w:t>resetImage()</w:t>
+      </w:r>
+    </w:p>
+    <w:p>
+      <w:pPr>
+        <w:pStyle w:val="ListParagraph"/>
+        <w:numPr>
+          <w:ilvl w:val="2"/>
+          <w:numId w:val="15"/>
+        </w:numPr>
+        <w:ind w:left="1701" w:hanging="992"/>
+        <w:rPr>
+          <w:rFonts w:ascii="Courier New" w:hAnsi="Courier New" w:cs="Courier New"/>
+          <w:sz w:val="20"/>
+        </w:rPr>
+      </w:pPr>
+      <w:r>
+        <w:rPr>
+          <w:rFonts w:ascii="Courier New" w:hAnsi="Courier New" w:cs="Courier New"/>
+          <w:sz w:val="20"/>
+        </w:rPr>
+        <w:t>Resets the activity diagram icons so that it shows the starting points of the entities correctly.</w:t>
+      </w:r>
+    </w:p>
+    <w:p>
+      <w:pPr>
+        <w:pStyle w:val="ListParagraph"/>
+        <w:numPr>
+          <w:ilvl w:val="0"/>
+          <w:numId w:val="15"/>
+        </w:numPr>
+        <w:rPr>
+          <w:rFonts w:ascii="Courier New" w:hAnsi="Courier New" w:cs="Courier New"/>
+          <w:sz w:val="20"/>
+        </w:rPr>
+      </w:pPr>
+      <w:r>
+        <w:rPr>
+          <w:rFonts w:ascii="Courier New" w:hAnsi="Courier New" w:cs="Courier New"/>
+          <w:sz w:val="20"/>
+        </w:rPr>
+        <w:t>‘</w:t>
+      </w:r>
+      <w:r>
+        <w:rPr>
+          <w:rFonts w:ascii="Courier New" w:hAnsi="Courier New" w:cs="Courier New"/>
+          <w:sz w:val="20"/>
+        </w:rPr>
+        <w:t>Run Simulation</w:t>
+      </w:r>
+      <w:r>
+        <w:rPr>
+          <w:rFonts w:ascii="Courier New" w:hAnsi="Courier New" w:cs="Courier New"/>
+          <w:sz w:val="20"/>
+        </w:rPr>
+        <w:t>’</w:t>
+      </w:r>
+      <w:r>
+        <w:rPr>
+          <w:rFonts w:ascii="Courier New" w:hAnsi="Courier New" w:cs="Courier New"/>
+          <w:sz w:val="20"/>
+        </w:rPr>
+        <w:t xml:space="preserve"> button onClick</w:t>
+      </w:r>
+    </w:p>
+    <w:p>
+      <w:pPr>
+        <w:pStyle w:val="ListParagraph"/>
+        <w:numPr>
+          <w:ilvl w:val="1"/>
+          <w:numId w:val="15"/>
+        </w:numPr>
+        <w:ind w:left="1418" w:hanging="992"/>
+        <w:rPr>
+          <w:rFonts w:ascii="Courier New" w:hAnsi="Courier New" w:cs="Courier New"/>
+          <w:sz w:val="20"/>
+        </w:rPr>
+      </w:pPr>
+      <w:r>
+        <w:rPr>
+          <w:rFonts w:ascii="Courier New" w:hAnsi="Courier New" w:cs="Courier New"/>
+          <w:sz w:val="20"/>
+        </w:rPr>
+        <w:t>On new thread call function SimMethods.runSim()</w:t>
+      </w:r>
+    </w:p>
+    <w:p>
+      <w:pPr>
+        <w:pStyle w:val="ListParagraph"/>
+        <w:numPr>
+          <w:ilvl w:val="2"/>
+          <w:numId w:val="15"/>
+        </w:numPr>
+        <w:ind w:left="1701" w:hanging="992"/>
+        <w:rPr>
+          <w:rFonts w:ascii="Courier New" w:hAnsi="Courier New" w:cs="Courier New"/>
+          <w:sz w:val="20"/>
+        </w:rPr>
+      </w:pPr>
+      <w:r>
+        <w:rPr>
+          <w:rFonts w:ascii="Courier New" w:hAnsi="Courier New" w:cs="Courier New"/>
+          <w:sz w:val="20"/>
+        </w:rPr>
+        <w:t xml:space="preserve">runSim() will run all aspects of the simulation i.e. graphics, animations, data and the event handling of the simulation itself. It will do so from a </w:t>
+      </w:r>
+      <w:r>
+        <w:rPr>
+          <w:rFonts w:ascii="Courier New" w:hAnsi="Courier New" w:cs="Courier New"/>
+          <w:sz w:val="20"/>
+        </w:rPr>
+        <w:t xml:space="preserve">different thread </w:t>
+      </w:r>
+      <w:r>
+        <w:rPr>
+          <w:rFonts w:ascii="Courier New" w:hAnsi="Courier New" w:cs="Courier New"/>
+          <w:sz w:val="20"/>
+        </w:rPr>
+        <w:t>to</w:t>
+      </w:r>
+      <w:r>
+        <w:rPr>
+          <w:rFonts w:ascii="Courier New" w:hAnsi="Courier New" w:cs="Courier New"/>
+          <w:sz w:val="20"/>
+        </w:rPr>
+        <w:t xml:space="preserve"> </w:t>
+      </w:r>
+      <w:r>
+        <w:rPr>
+          <w:rFonts w:ascii="Courier New" w:hAnsi="Courier New" w:cs="Courier New"/>
+          <w:sz w:val="20"/>
+        </w:rPr>
+        <w:t>prevent locking the interface up</w:t>
+      </w:r>
+      <w:r>
+        <w:rPr>
+          <w:rFonts w:ascii="Courier New" w:hAnsi="Courier New" w:cs="Courier New"/>
+          <w:sz w:val="20"/>
+        </w:rPr>
+        <w:t xml:space="preserve"> which will cause lag or crashes.</w:t>
+      </w:r>
+    </w:p>
+    <w:p>
+      <w:pPr>
+        <w:rPr>
+          <w:rFonts w:ascii="Lato" w:hAnsi="Lato"/>
+        </w:rPr>
+      </w:pPr>
+    </w:p>
+    <w:p>
+      <w:pPr>
+        <w:pStyle w:val="ListParagraph"/>
+        <w:numPr>
+          <w:ilvl w:val="0"/>
+          <w:numId w:val="15"/>
+        </w:numPr>
+        <w:rPr>
+          <w:rFonts w:ascii="Courier New" w:hAnsi="Courier New" w:cs="Courier New"/>
+          <w:sz w:val="20"/>
+        </w:rPr>
+      </w:pPr>
+      <w:r>
+        <w:rPr>
+          <w:rFonts w:ascii="Courier New" w:hAnsi="Courier New" w:cs="Courier New"/>
+          <w:sz w:val="20"/>
+        </w:rPr>
+        <w:lastRenderedPageBreak/>
+        <w:t>‘</w:t>
+      </w:r>
+      <w:r>
+        <w:rPr>
+          <w:rFonts w:ascii="Courier New" w:hAnsi="Courier New" w:cs="Courier New"/>
+          <w:sz w:val="20"/>
+        </w:rPr>
+        <w:t>Reset Image</w:t>
+      </w:r>
+      <w:r>
+        <w:rPr>
+          <w:rFonts w:ascii="Courier New" w:hAnsi="Courier New" w:cs="Courier New"/>
+          <w:sz w:val="20"/>
+        </w:rPr>
+        <w:t>’</w:t>
+      </w:r>
+      <w:r>
+        <w:rPr>
+          <w:rFonts w:ascii="Courier New" w:hAnsi="Courier New" w:cs="Courier New"/>
+          <w:sz w:val="20"/>
+        </w:rPr>
+        <w:t xml:space="preserve"> button onClick</w:t>
+      </w:r>
+    </w:p>
+    <w:p>
+      <w:pPr>
+        <w:pStyle w:val="ListParagraph"/>
+        <w:numPr>
+          <w:ilvl w:val="1"/>
+          <w:numId w:val="15"/>
+        </w:numPr>
+        <w:ind w:left="1134" w:hanging="774"/>
+        <w:rPr>
+          <w:rFonts w:ascii="Courier New" w:hAnsi="Courier New" w:cs="Courier New"/>
+          <w:sz w:val="20"/>
+        </w:rPr>
+      </w:pPr>
+      <w:r>
+        <w:rPr>
+          <w:rFonts w:ascii="Courier New" w:hAnsi="Courier New" w:cs="Courier New"/>
+          <w:sz w:val="20"/>
+        </w:rPr>
+        <w:t>Calls Graphics.resetImage()</w:t>
+      </w:r>
+    </w:p>
+    <w:p>
+      <w:pPr>
+        <w:pStyle w:val="ListParagraph"/>
+        <w:numPr>
+          <w:ilvl w:val="2"/>
+          <w:numId w:val="15"/>
+        </w:numPr>
+        <w:ind w:left="1701" w:hanging="981"/>
+        <w:rPr>
+          <w:rFonts w:ascii="Courier New" w:hAnsi="Courier New" w:cs="Courier New"/>
+          <w:sz w:val="20"/>
+        </w:rPr>
+      </w:pPr>
+      <w:r>
+        <w:rPr>
+          <w:rFonts w:ascii="Courier New" w:hAnsi="Courier New" w:cs="Courier New"/>
+          <w:sz w:val="20"/>
+        </w:rPr>
+        <w:t>Resets the icons placed on the Activity cycle diagram to their correct starting location and incorrect quantity.</w:t>
+      </w:r>
+    </w:p>
+    <w:p>
+      <w:pPr>
+        <w:pStyle w:val="ListParagraph"/>
+        <w:numPr>
+          <w:ilvl w:val="0"/>
+          <w:numId w:val="15"/>
+        </w:numPr>
+        <w:rPr>
+          <w:rFonts w:ascii="Courier New" w:hAnsi="Courier New" w:cs="Courier New"/>
+          <w:sz w:val="20"/>
+        </w:rPr>
+      </w:pPr>
+      <w:r>
+        <w:rPr>
+          <w:rFonts w:ascii="Courier New" w:hAnsi="Courier New" w:cs="Courier New"/>
+          <w:sz w:val="20"/>
+        </w:rPr>
+        <w:t>Graphics switch/toggle</w:t>
+      </w:r>
+    </w:p>
+    <w:p>
+      <w:pPr>
+        <w:pStyle w:val="ListParagraph"/>
+        <w:numPr>
+          <w:ilvl w:val="1"/>
+          <w:numId w:val="15"/>
+        </w:numPr>
+        <w:ind w:left="1134" w:hanging="774"/>
+        <w:rPr>
+          <w:rFonts w:ascii="Courier New" w:hAnsi="Courier New" w:cs="Courier New"/>
+          <w:sz w:val="20"/>
+        </w:rPr>
+      </w:pPr>
+      <w:r>
+        <w:rPr>
+          <w:rFonts w:ascii="Courier New" w:hAnsi="Courier New" w:cs="Courier New"/>
+          <w:sz w:val="20"/>
+        </w:rPr>
+        <w:t>If switch is toggled on will set Variables.graphicsOn to ‘true’</w:t>
+      </w:r>
+    </w:p>
+    <w:p>
+      <w:pPr>
+        <w:pStyle w:val="ListParagraph"/>
+        <w:numPr>
+          <w:ilvl w:val="1"/>
+          <w:numId w:val="15"/>
+        </w:numPr>
+        <w:ind w:left="1134" w:hanging="774"/>
+        <w:rPr>
+          <w:rFonts w:ascii="Courier New" w:hAnsi="Courier New" w:cs="Courier New"/>
+          <w:sz w:val="20"/>
+        </w:rPr>
+      </w:pPr>
+      <w:r>
+        <w:rPr>
+          <w:rFonts w:ascii="Courier New" w:hAnsi="Courier New" w:cs="Courier New"/>
+          <w:sz w:val="20"/>
+        </w:rPr>
+        <w:t>If switch is toggled off will set Variables.graphicsOn to ‘false’</w:t>
+      </w:r>
+    </w:p>
+    <w:p>
+      <w:pPr>
+        <w:pStyle w:val="ListParagraph"/>
+        <w:numPr>
+          <w:ilvl w:val="0"/>
+          <w:numId w:val="15"/>
+        </w:numPr>
+        <w:rPr>
+          <w:rFonts w:ascii="Courier New" w:hAnsi="Courier New" w:cs="Courier New"/>
+          <w:sz w:val="20"/>
+        </w:rPr>
+      </w:pPr>
+      <w:r>
+        <w:rPr>
+          <w:rFonts w:ascii="Courier New" w:hAnsi="Courier New" w:cs="Courier New"/>
+          <w:sz w:val="20"/>
+        </w:rPr>
+        <w:t>Animations switch/toggle</w:t>
+      </w:r>
+    </w:p>
+    <w:p>
+      <w:pPr>
+        <w:pStyle w:val="ListParagraph"/>
+        <w:numPr>
+          <w:ilvl w:val="1"/>
+          <w:numId w:val="15"/>
+        </w:numPr>
+        <w:ind w:left="1134" w:hanging="774"/>
+        <w:rPr>
+          <w:rFonts w:ascii="Courier New" w:hAnsi="Courier New" w:cs="Courier New"/>
+          <w:sz w:val="20"/>
+        </w:rPr>
+      </w:pPr>
+      <w:r>
+        <w:rPr>
+          <w:rFonts w:ascii="Courier New" w:hAnsi="Courier New" w:cs="Courier New"/>
+          <w:sz w:val="20"/>
+        </w:rPr>
+        <w:t>If switch is toggled on will set Variables.animationsOn to ‘true’</w:t>
+      </w:r>
+    </w:p>
+    <w:p>
+      <w:pPr>
+        <w:pStyle w:val="ListParagraph"/>
+        <w:numPr>
+          <w:ilvl w:val="1"/>
+          <w:numId w:val="15"/>
+        </w:numPr>
+        <w:ind w:left="1134" w:hanging="774"/>
+        <w:rPr>
+          <w:rFonts w:ascii="Courier New" w:hAnsi="Courier New" w:cs="Courier New"/>
+          <w:sz w:val="20"/>
+        </w:rPr>
+      </w:pPr>
+      <w:r>
+        <w:rPr>
+          <w:rFonts w:ascii="Courier New" w:hAnsi="Courier New" w:cs="Courier New"/>
+          <w:sz w:val="20"/>
+        </w:rPr>
+        <w:t>If switch is toggled off will set Variables.animatinsOff to ‘false’</w:t>
+      </w:r>
+    </w:p>
+    <w:p>
+      <w:pPr>
+        <w:rPr>
+          <w:rFonts w:ascii="Lato" w:hAnsi="Lato"/>
+          <w:u w:val="single"/>
+        </w:rPr>
+      </w:pPr>
+      <w:r>
+        <w:rPr>
+          <w:rFonts w:ascii="Lato" w:hAnsi="Lato"/>
+          <w:u w:val="single"/>
+        </w:rPr>
+        <w:t>Results Tab</w:t>
+      </w:r>
+    </w:p>
+    <w:p>
+      <w:pPr>
+        <w:rPr>
+          <w:rFonts w:ascii="Lato" w:hAnsi="Lato"/>
+        </w:rPr>
+      </w:pPr>
+      <w:r>
+        <w:rPr>
+          <w:rFonts w:ascii="Lato" w:hAnsi="Lato"/>
+        </w:rPr>
+        <w:t>The Results Fragment UI is very straight forward. It has a table, a graph and 15 buttons that will populate the table and graph with the relevant data relating to each activity  state from the simulation.</w:t>
+      </w:r>
+    </w:p>
+    <w:p>
+      <w:pPr>
+        <w:pStyle w:val="ListParagraph"/>
+        <w:numPr>
+          <w:ilvl w:val="0"/>
+          <w:numId w:val="16"/>
+        </w:numPr>
+        <w:rPr>
+          <w:rFonts w:ascii="Courier New" w:hAnsi="Courier New" w:cs="Courier New"/>
+          <w:sz w:val="20"/>
+        </w:rPr>
+      </w:pPr>
+      <w:r>
+        <w:rPr>
+          <w:rFonts w:ascii="Courier New" w:hAnsi="Courier New" w:cs="Courier New"/>
+          <w:sz w:val="20"/>
+        </w:rPr>
+        <w:t>onCreateView()</w:t>
+      </w:r>
+    </w:p>
+    <w:p>
+      <w:pPr>
+        <w:pStyle w:val="ListParagraph"/>
+        <w:numPr>
+          <w:ilvl w:val="1"/>
+          <w:numId w:val="16"/>
+        </w:numPr>
+        <w:ind w:left="1134" w:hanging="774"/>
+        <w:rPr>
+          <w:rFonts w:ascii="Courier New" w:hAnsi="Courier New" w:cs="Courier New"/>
+          <w:sz w:val="20"/>
+        </w:rPr>
+      </w:pPr>
+      <w:r>
+        <w:rPr>
+          <w:rFonts w:ascii="Courier New" w:hAnsi="Courier New" w:cs="Courier New"/>
+          <w:sz w:val="20"/>
+        </w:rPr>
+        <w:t>inflate layout file (results_fragment.xml)</w:t>
+      </w:r>
+    </w:p>
+    <w:p>
+      <w:pPr>
+        <w:pStyle w:val="ListParagraph"/>
+        <w:numPr>
+          <w:ilvl w:val="1"/>
+          <w:numId w:val="16"/>
+        </w:numPr>
+        <w:ind w:left="1134" w:hanging="774"/>
+        <w:rPr>
+          <w:rFonts w:ascii="Courier New" w:hAnsi="Courier New" w:cs="Courier New"/>
+          <w:sz w:val="20"/>
+        </w:rPr>
+      </w:pPr>
+      <w:r>
+        <w:rPr>
+          <w:rFonts w:ascii="Courier New" w:hAnsi="Courier New" w:cs="Courier New"/>
+          <w:sz w:val="20"/>
+        </w:rPr>
+        <w:t>Initialise Buttons onClick functions.</w:t>
+      </w:r>
+    </w:p>
+    <w:p>
+      <w:pPr>
+        <w:pStyle w:val="ListParagraph"/>
+        <w:numPr>
+          <w:ilvl w:val="1"/>
+          <w:numId w:val="16"/>
+        </w:numPr>
+        <w:ind w:left="1134" w:hanging="774"/>
+        <w:rPr>
+          <w:rFonts w:ascii="Courier New" w:hAnsi="Courier New" w:cs="Courier New"/>
+          <w:sz w:val="20"/>
+        </w:rPr>
+      </w:pPr>
+      <w:r>
+        <w:rPr>
+          <w:rFonts w:ascii="Courier New" w:hAnsi="Courier New" w:cs="Courier New"/>
+          <w:sz w:val="20"/>
+        </w:rPr>
+        <w:t>Initialise empty table and empty graph.</w:t>
+      </w:r>
+    </w:p>
+    <w:p>
+      <w:pPr>
+        <w:pStyle w:val="ListParagraph"/>
+        <w:numPr>
+          <w:ilvl w:val="0"/>
+          <w:numId w:val="16"/>
+        </w:numPr>
+        <w:rPr>
+          <w:rFonts w:ascii="Courier New" w:hAnsi="Courier New" w:cs="Courier New"/>
+          <w:sz w:val="20"/>
+        </w:rPr>
+      </w:pPr>
+      <w:r>
+        <w:rPr>
+          <w:rFonts w:ascii="Courier New" w:hAnsi="Courier New" w:cs="Courier New"/>
+          <w:sz w:val="20"/>
+        </w:rPr>
+        <w:t>On any ‘activity state’ Button click</w:t>
+      </w:r>
+    </w:p>
+    <w:p>
+      <w:pPr>
+        <w:pStyle w:val="ListParagraph"/>
+        <w:numPr>
+          <w:ilvl w:val="1"/>
+          <w:numId w:val="16"/>
+        </w:numPr>
+        <w:ind w:left="1134" w:hanging="774"/>
+        <w:rPr>
+          <w:rFonts w:ascii="Courier New" w:hAnsi="Courier New" w:cs="Courier New"/>
+          <w:sz w:val="20"/>
+        </w:rPr>
+      </w:pPr>
+      <w:r>
+        <w:rPr>
+          <w:rFonts w:ascii="Courier New" w:hAnsi="Courier New" w:cs="Courier New"/>
+          <w:sz w:val="20"/>
+        </w:rPr>
+        <w:t>clearTable()</w:t>
+      </w:r>
+    </w:p>
+    <w:p>
+      <w:pPr>
+        <w:pStyle w:val="ListParagraph"/>
+        <w:numPr>
+          <w:ilvl w:val="1"/>
+          <w:numId w:val="16"/>
+        </w:numPr>
+        <w:ind w:left="1134" w:hanging="774"/>
+        <w:rPr>
+          <w:rFonts w:ascii="Courier New" w:hAnsi="Courier New" w:cs="Courier New"/>
+          <w:sz w:val="20"/>
+        </w:rPr>
+      </w:pPr>
+      <w:r>
+        <w:rPr>
+          <w:rFonts w:ascii="Courier New" w:hAnsi="Courier New" w:cs="Courier New"/>
+          <w:sz w:val="20"/>
+        </w:rPr>
+        <w:t>show_____Stats()</w:t>
+      </w:r>
+    </w:p>
+    <w:p>
+      <w:pPr>
+        <w:pStyle w:val="ListParagraph"/>
+        <w:numPr>
+          <w:ilvl w:val="2"/>
+          <w:numId w:val="16"/>
+        </w:numPr>
+        <w:ind w:left="1701" w:hanging="981"/>
+        <w:rPr>
+          <w:rFonts w:ascii="Courier New" w:hAnsi="Courier New" w:cs="Courier New"/>
+          <w:sz w:val="20"/>
+        </w:rPr>
+      </w:pPr>
+      <w:r>
+        <w:rPr>
+          <w:rFonts w:ascii="Courier New" w:hAnsi="Courier New" w:cs="Courier New"/>
+          <w:sz w:val="20"/>
+        </w:rPr>
+        <w:t>Setup the appropriate stats to show on the table for the requested activity state.</w:t>
+      </w:r>
+    </w:p>
+    <w:p>
+      <w:pPr>
+        <w:pStyle w:val="ListParagraph"/>
+        <w:numPr>
+          <w:ilvl w:val="1"/>
+          <w:numId w:val="16"/>
+        </w:numPr>
+        <w:ind w:left="1134" w:hanging="774"/>
+        <w:rPr>
+          <w:rFonts w:ascii="Courier New" w:hAnsi="Courier New" w:cs="Courier New"/>
+          <w:sz w:val="20"/>
+        </w:rPr>
+      </w:pPr>
+      <w:r>
+        <w:rPr>
+          <w:rFonts w:ascii="Courier New" w:hAnsi="Courier New" w:cs="Courier New"/>
+          <w:sz w:val="20"/>
+        </w:rPr>
+        <w:t>populateGraph()</w:t>
+      </w:r>
+    </w:p>
+    <w:p>
+      <w:pPr>
+        <w:pStyle w:val="ListParagraph"/>
+        <w:numPr>
+          <w:ilvl w:val="2"/>
+          <w:numId w:val="16"/>
+        </w:numPr>
+        <w:ind w:left="1701" w:hanging="981"/>
+        <w:rPr>
+          <w:rFonts w:ascii="Courier New" w:hAnsi="Courier New" w:cs="Courier New"/>
+          <w:sz w:val="20"/>
+        </w:rPr>
+      </w:pPr>
+      <w:r>
+        <w:rPr>
+          <w:rFonts w:ascii="Courier New" w:hAnsi="Courier New" w:cs="Courier New"/>
+          <w:sz w:val="20"/>
+        </w:rPr>
+        <w:t>Clear graph and populate it with the appropriate coordinates for the requested activity state.</w:t>
+      </w:r>
+    </w:p>
+    <w:p>
+      <w:pPr>
+        <w:rPr>
+          <w:rFonts w:ascii="Lato" w:hAnsi="Lato" w:cs="Courier New"/>
+          <w:u w:val="single"/>
+        </w:rPr>
+      </w:pPr>
+      <w:r>
+        <w:rPr>
+          <w:rFonts w:ascii="Lato" w:hAnsi="Lato" w:cs="Courier New"/>
+          <w:u w:val="single"/>
+        </w:rPr>
+        <w:t>Variables Class</w:t>
+      </w:r>
+    </w:p>
+    <w:p>
+      <w:pPr>
+        <w:rPr>
+          <w:rFonts w:ascii="Lato" w:hAnsi="Lato" w:cs="Courier New"/>
+        </w:rPr>
+      </w:pPr>
+      <w:r>
+        <w:rPr>
+          <w:rFonts w:ascii="Lato" w:hAnsi="Lato" w:cs="Courier New"/>
+        </w:rPr>
+        <w:t xml:space="preserve">The variables class is the class that contains </w:t>
+      </w:r>
+      <w:r>
+        <w:rPr>
+          <w:rFonts w:ascii="Lato" w:hAnsi="Lato" w:cs="Courier New"/>
+        </w:rPr>
+        <w:t>all of the static variables</w:t>
+      </w:r>
+      <w:r>
+        <w:rPr>
+          <w:rFonts w:ascii="Lato" w:hAnsi="Lato" w:cs="Courier New"/>
+        </w:rPr>
+        <w:t xml:space="preserve"> for Onerous to run</w:t>
+      </w:r>
+      <w:r>
+        <w:rPr>
+          <w:rFonts w:ascii="Lato" w:hAnsi="Lato" w:cs="Courier New"/>
+        </w:rPr>
+        <w:t xml:space="preserve"> successfully. It does not contain any methods or functions of its own.</w:t>
+      </w:r>
+      <w:bookmarkStart w:id="0" w:name="_GoBack"/>
+      <w:bookmarkEnd w:id="0"/>
+      <w:r>
+        <w:rPr>
+          <w:rFonts w:ascii="Lato" w:hAnsi="Lato" w:cs="Courier New"/>
+        </w:rPr>
+        <w:t xml:space="preserve"> </w:t>
+      </w:r>
+    </w:p>
+    <w:p>
+      <w:pPr>
+        <w:rPr>
+          <w:rFonts w:ascii="Lato" w:hAnsi="Lato"/>
+          <w:bCs/>
+          <w:iCs/>
+          <w:spacing w:val="5"/>
         </w:rPr>
       </w:pPr>
       <w:r>
@@ -4171,7 +5091,7 @@
         <mc:AlternateContent>
           <mc:Choice Requires="wpg">
             <w:drawing>
-              <wp:anchor distT="0" distB="0" distL="114300" distR="114300" simplePos="0" relativeHeight="251659264" behindDoc="0" locked="0" layoutInCell="1" allowOverlap="1" wp14:anchorId="267D1FF3" wp14:editId="293F6241">
+              <wp:anchor distT="0" distB="0" distL="114300" distR="114300" simplePos="0" relativeHeight="251659264" behindDoc="0" locked="0" layoutInCell="1" allowOverlap="1" wp14:anchorId="2BAFEE96" wp14:editId="1760C431">
                 <wp:simplePos x="0" y="0"/>
                 <wp:positionH relativeFrom="column">
                   <wp:posOffset>0</wp:posOffset>
@@ -4179,10 +5099,10 @@
                 <wp:positionV relativeFrom="paragraph">
                   <wp:posOffset>0</wp:posOffset>
                 </wp:positionV>
-                <wp:extent cx="3648075" cy="8905875"/>
-                <wp:effectExtent l="38100" t="0" r="28575" b="28575"/>
+                <wp:extent cx="3652528" cy="8886083"/>
+                <wp:effectExtent l="38100" t="0" r="24130" b="10795"/>
                 <wp:wrapNone/>
-                <wp:docPr id="4" name="Group 4"/>
+                <wp:docPr id="244" name="Group 244"/>
                 <wp:cNvGraphicFramePr/>
                 <a:graphic xmlns:a="http://schemas.openxmlformats.org/drawingml/2006/main">
                   <a:graphicData uri="http://schemas.microsoft.com/office/word/2010/wordprocessingGroup">
@@ -4191,17 +5111,17 @@
                       <wpg:grpSpPr>
                         <a:xfrm>
                           <a:off x="0" y="0"/>
-                          <a:ext cx="3648075" cy="8905875"/>
+                          <a:ext cx="3652528" cy="8886083"/>
                           <a:chOff x="0" y="0"/>
-                          <a:chExt cx="3648075" cy="8905875"/>
+                          <a:chExt cx="3652528" cy="8886083"/>
                         </a:xfrm>
                       </wpg:grpSpPr>
                       <wps:wsp>
-                        <wps:cNvPr id="5" name="Rectangle 5"/>
+                        <wps:cNvPr id="245" name="Rectangle 245"/>
                         <wps:cNvSpPr/>
                         <wps:spPr>
                           <a:xfrm>
-                            <a:off x="1447800" y="0"/>
+                            <a:off x="1448790" y="0"/>
                             <a:ext cx="1876425" cy="733425"/>
                           </a:xfrm>
                           <a:prstGeom prst="rect">
@@ -4233,24 +5153,13 @@
                                   <w:sz w:val="20"/>
                                 </w:rPr>
                               </w:pPr>
-                              <w:proofErr w:type="spellStart"/>
-                              <w:proofErr w:type="gramStart"/>
                               <w:r>
                                 <w:rPr>
                                   <w:rFonts w:ascii="Consolas" w:hAnsi="Consolas" w:cs="Courier New"/>
                                   <w:sz w:val="20"/>
                                 </w:rPr>
-                                <w:t>initVariables</w:t>
+                                <w:t>initVariables()</w:t>
                               </w:r>
-                              <w:proofErr w:type="spellEnd"/>
-                              <w:r>
-                                <w:rPr>
-                                  <w:rFonts w:ascii="Consolas" w:hAnsi="Consolas" w:cs="Courier New"/>
-                                  <w:sz w:val="20"/>
-                                </w:rPr>
-                                <w:t>()</w:t>
-                              </w:r>
-                              <w:proofErr w:type="gramEnd"/>
                             </w:p>
                             <w:p>
                               <w:pPr>
@@ -4261,24 +5170,13 @@
                                   <w:sz w:val="20"/>
                                 </w:rPr>
                               </w:pPr>
-                              <w:proofErr w:type="spellStart"/>
-                              <w:proofErr w:type="gramStart"/>
                               <w:r>
                                 <w:rPr>
                                   <w:rFonts w:ascii="Consolas" w:hAnsi="Consolas" w:cs="Courier New"/>
                                   <w:sz w:val="20"/>
                                 </w:rPr>
-                                <w:t>initList</w:t>
+                                <w:t>initList()</w:t>
                               </w:r>
-                              <w:proofErr w:type="spellEnd"/>
-                              <w:r>
-                                <w:rPr>
-                                  <w:rFonts w:ascii="Consolas" w:hAnsi="Consolas" w:cs="Courier New"/>
-                                  <w:sz w:val="20"/>
-                                </w:rPr>
-                                <w:t>()</w:t>
-                              </w:r>
-                              <w:proofErr w:type="gramEnd"/>
                             </w:p>
                             <w:p>
                               <w:pPr>
@@ -4289,24 +5187,13 @@
                                   <w:sz w:val="20"/>
                                 </w:rPr>
                               </w:pPr>
-                              <w:proofErr w:type="spellStart"/>
-                              <w:proofErr w:type="gramStart"/>
                               <w:r>
                                 <w:rPr>
                                   <w:rFonts w:ascii="Consolas" w:hAnsi="Consolas" w:cs="Courier New"/>
                                   <w:sz w:val="20"/>
                                 </w:rPr>
-                                <w:t>resetAllStats</w:t>
+                                <w:t>resetAllStats()</w:t>
                               </w:r>
-                              <w:proofErr w:type="spellEnd"/>
-                              <w:r>
-                                <w:rPr>
-                                  <w:rFonts w:ascii="Consolas" w:hAnsi="Consolas" w:cs="Courier New"/>
-                                  <w:sz w:val="20"/>
-                                </w:rPr>
-                                <w:t>()</w:t>
-                              </w:r>
-                              <w:proofErr w:type="gramEnd"/>
                             </w:p>
                             <w:p>
                               <w:pPr>
@@ -4316,24 +5203,13 @@
                                   <w:sz w:val="20"/>
                                 </w:rPr>
                               </w:pPr>
-                              <w:proofErr w:type="spellStart"/>
-                              <w:proofErr w:type="gramStart"/>
                               <w:r>
                                 <w:rPr>
                                   <w:rFonts w:ascii="Consolas" w:hAnsi="Consolas" w:cs="Courier New"/>
                                   <w:sz w:val="20"/>
                                 </w:rPr>
-                                <w:t>resetAllGraphData</w:t>
+                                <w:t>resetAllGraphData()</w:t>
                               </w:r>
-                              <w:proofErr w:type="spellEnd"/>
-                              <w:r>
-                                <w:rPr>
-                                  <w:rFonts w:ascii="Consolas" w:hAnsi="Consolas" w:cs="Courier New"/>
-                                  <w:sz w:val="20"/>
-                                </w:rPr>
-                                <w:t>()</w:t>
-                              </w:r>
-                              <w:proofErr w:type="gramEnd"/>
                             </w:p>
                             <w:p>
                               <w:pPr>
@@ -4360,11 +5236,11 @@
                         </wps:bodyPr>
                       </wps:wsp>
                       <wps:wsp>
-                        <wps:cNvPr id="6" name="Rectangle 6"/>
+                        <wps:cNvPr id="246" name="Rectangle 246"/>
                         <wps:cNvSpPr/>
                         <wps:spPr>
                           <a:xfrm>
-                            <a:off x="1362075" y="1123950"/>
+                            <a:off x="1365662" y="1116280"/>
                             <a:ext cx="2095500" cy="400050"/>
                           </a:xfrm>
                           <a:prstGeom prst="rect">
@@ -4400,33 +5276,8 @@
                                   <w:rFonts w:ascii="Consolas" w:hAnsi="Consolas" w:cs="Courier New"/>
                                   <w:sz w:val="20"/>
                                 </w:rPr>
-                                <w:t xml:space="preserve">Set </w:t>
+                                <w:t>Set DaysPassed to simTime</w:t>
                               </w:r>
-                              <w:proofErr w:type="spellStart"/>
-                              <w:r>
-                                <w:rPr>
-                                  <w:rFonts w:ascii="Consolas" w:hAnsi="Consolas" w:cs="Courier New"/>
-                                  <w:sz w:val="20"/>
-                                </w:rPr>
-                                <w:t>DaysPassed</w:t>
-                              </w:r>
-                              <w:proofErr w:type="spellEnd"/>
-                              <w:r>
-                                <w:rPr>
-                                  <w:rFonts w:ascii="Consolas" w:hAnsi="Consolas" w:cs="Courier New"/>
-                                  <w:sz w:val="20"/>
-                                </w:rPr>
-                                <w:t xml:space="preserve"> to </w:t>
-                              </w:r>
-                              <w:proofErr w:type="spellStart"/>
-                              <w:r>
-                                <w:rPr>
-                                  <w:rFonts w:ascii="Consolas" w:hAnsi="Consolas" w:cs="Courier New"/>
-                                  <w:sz w:val="20"/>
-                                </w:rPr>
-                                <w:t>simTime</w:t>
-                              </w:r>
-                              <w:proofErr w:type="spellEnd"/>
                             </w:p>
                           </w:txbxContent>
                         </wps:txbx>
@@ -4438,11 +5289,11 @@
                         </wps:bodyPr>
                       </wps:wsp>
                       <wps:wsp>
-                        <wps:cNvPr id="7" name="Diamond 7"/>
+                        <wps:cNvPr id="247" name="Diamond 247"/>
                         <wps:cNvSpPr/>
                         <wps:spPr>
                           <a:xfrm>
-                            <a:off x="1562100" y="1857375"/>
+                            <a:off x="1567543" y="1864426"/>
                             <a:ext cx="1581150" cy="776288"/>
                           </a:xfrm>
                           <a:prstGeom prst="diamond">
@@ -4473,23 +5324,12 @@
                                   <w:sz w:val="20"/>
                                 </w:rPr>
                               </w:pPr>
-                              <w:proofErr w:type="spellStart"/>
-                              <w:proofErr w:type="gramStart"/>
                               <w:r>
                                 <w:rPr>
                                   <w:rFonts w:ascii="Consolas" w:hAnsi="Consolas"/>
                                   <w:sz w:val="20"/>
                                 </w:rPr>
-                                <w:t>endFlag</w:t>
-                              </w:r>
-                              <w:proofErr w:type="spellEnd"/>
-                              <w:proofErr w:type="gramEnd"/>
-                              <w:r>
-                                <w:rPr>
-                                  <w:rFonts w:ascii="Consolas" w:hAnsi="Consolas"/>
-                                  <w:sz w:val="20"/>
-                                </w:rPr>
-                                <w:t xml:space="preserve"> = true?</w:t>
+                                <w:t>endFlag = true?</w:t>
                               </w:r>
                             </w:p>
                           </w:txbxContent>
@@ -4502,12 +5342,12 @@
                         </wps:bodyPr>
                       </wps:wsp>
                       <wps:wsp>
-                        <wps:cNvPr id="8" name="Rectangle 8"/>
+                        <wps:cNvPr id="248" name="Rectangle 248"/>
                         <wps:cNvSpPr/>
                         <wps:spPr>
                           <a:xfrm>
-                            <a:off x="1028700" y="4286250"/>
-                            <a:ext cx="2619375" cy="1152525"/>
+                            <a:off x="1033153" y="4275117"/>
+                            <a:ext cx="2619375" cy="1428750"/>
                           </a:xfrm>
                           <a:prstGeom prst="rect">
                             <a:avLst/>
@@ -4537,24 +5377,13 @@
                                   <w:sz w:val="20"/>
                                 </w:rPr>
                               </w:pPr>
-                              <w:proofErr w:type="spellStart"/>
-                              <w:proofErr w:type="gramStart"/>
                               <w:r>
                                 <w:rPr>
                                   <w:rFonts w:ascii="Consolas" w:hAnsi="Consolas" w:cs="Courier New"/>
                                   <w:sz w:val="20"/>
                                 </w:rPr>
-                                <w:t>getNextEvent</w:t>
+                                <w:t>getNextEvent()</w:t>
                               </w:r>
-                              <w:proofErr w:type="spellEnd"/>
-                              <w:r>
-                                <w:rPr>
-                                  <w:rFonts w:ascii="Consolas" w:hAnsi="Consolas" w:cs="Courier New"/>
-                                  <w:sz w:val="20"/>
-                                </w:rPr>
-                                <w:t>()</w:t>
-                              </w:r>
-                              <w:proofErr w:type="gramEnd"/>
                             </w:p>
                             <w:p>
                               <w:pPr>
@@ -4564,47 +5393,29 @@
                                   <w:sz w:val="20"/>
                                 </w:rPr>
                               </w:pPr>
-                              <w:proofErr w:type="gramStart"/>
                               <w:r>
                                 <w:rPr>
                                   <w:rFonts w:ascii="Consolas" w:hAnsi="Consolas" w:cs="Courier New"/>
                                   <w:sz w:val="20"/>
                                 </w:rPr>
-                                <w:t>if</w:t>
+                                <w:t>set simTime to nextEventSimTime</w:t>
                               </w:r>
-                              <w:proofErr w:type="gramEnd"/>
+                            </w:p>
+                            <w:p>
+                              <w:pPr>
+                                <w:spacing w:after="0"/>
+                                <w:rPr>
+                                  <w:rFonts w:ascii="Consolas" w:hAnsi="Consolas" w:cs="Courier New"/>
+                                  <w:sz w:val="20"/>
+                                </w:rPr>
+                              </w:pPr>
                               <w:r>
                                 <w:rPr>
                                   <w:rFonts w:ascii="Consolas" w:hAnsi="Consolas" w:cs="Courier New"/>
                                   <w:sz w:val="20"/>
                                 </w:rPr>
-                                <w:t xml:space="preserve"> </w:t>
+                                <w:t>if simTime &gt; runTime</w:t>
                               </w:r>
-                              <w:proofErr w:type="spellStart"/>
-                              <w:r>
-                                <w:rPr>
-                                  <w:rFonts w:ascii="Consolas" w:hAnsi="Consolas" w:cs="Courier New"/>
-                                  <w:sz w:val="20"/>
-                                </w:rPr>
-                                <w:t>simTime</w:t>
-                              </w:r>
-                              <w:proofErr w:type="spellEnd"/>
-                              <w:r>
-                                <w:rPr>
-                                  <w:rFonts w:ascii="Consolas" w:hAnsi="Consolas" w:cs="Courier New"/>
-                                  <w:sz w:val="20"/>
-                                </w:rPr>
-                                <w:t xml:space="preserve"> &gt; </w:t>
-                              </w:r>
-                              <w:proofErr w:type="spellStart"/>
-                              <w:r>
-                                <w:rPr>
-                                  <w:rFonts w:ascii="Consolas" w:hAnsi="Consolas" w:cs="Courier New"/>
-                                  <w:sz w:val="20"/>
-                                </w:rPr>
-                                <w:t>runTime</w:t>
-                              </w:r>
-                              <w:proofErr w:type="spellEnd"/>
                             </w:p>
                             <w:p>
                               <w:pPr>
@@ -4615,23 +5426,7 @@
                                   <w:rFonts w:ascii="Consolas" w:hAnsi="Consolas" w:cs="Courier New"/>
                                   <w:sz w:val="20"/>
                                 </w:rPr>
-                                <w:t xml:space="preserve"> </w:t>
-                              </w:r>
-                              <w:proofErr w:type="gramStart"/>
-                              <w:r>
-                                <w:rPr>
-                                  <w:rFonts w:ascii="Consolas" w:hAnsi="Consolas" w:cs="Courier New"/>
-                                  <w:sz w:val="20"/>
-                                </w:rPr>
-                                <w:t>then</w:t>
-                              </w:r>
-                              <w:proofErr w:type="gramEnd"/>
-                              <w:r>
-                                <w:rPr>
-                                  <w:rFonts w:ascii="Consolas" w:hAnsi="Consolas" w:cs="Courier New"/>
-                                  <w:sz w:val="20"/>
-                                </w:rPr>
-                                <w:t xml:space="preserve"> call next event function e</w:t>
+                                <w:t xml:space="preserve"> then call next event function e</w:t>
                               </w:r>
                               <w:r>
                                 <w:t xml:space="preserve">.g. </w:t>
@@ -4648,24 +5443,13 @@
                               <w:r>
                                 <w:t xml:space="preserve">             </w:t>
                               </w:r>
-                              <w:proofErr w:type="spellStart"/>
-                              <w:proofErr w:type="gramStart"/>
                               <w:r>
                                 <w:rPr>
                                   <w:rFonts w:ascii="Consolas" w:hAnsi="Consolas"/>
                                   <w:sz w:val="20"/>
                                 </w:rPr>
-                                <w:t>Events.engineFails</w:t>
+                                <w:t>Events.engineFails()</w:t>
                               </w:r>
-                              <w:proofErr w:type="spellEnd"/>
-                              <w:r>
-                                <w:rPr>
-                                  <w:rFonts w:ascii="Consolas" w:hAnsi="Consolas"/>
-                                  <w:sz w:val="20"/>
-                                </w:rPr>
-                                <w:t>()</w:t>
-                              </w:r>
-                              <w:proofErr w:type="gramEnd"/>
                             </w:p>
                             <w:p>
                               <w:pPr>
@@ -4680,60 +5464,19 @@
                                   <w:rFonts w:ascii="Consolas" w:hAnsi="Consolas"/>
                                   <w:sz w:val="20"/>
                                 </w:rPr>
-                                <w:t xml:space="preserve"> </w:t>
-                              </w:r>
-                              <w:proofErr w:type="gramStart"/>
-                              <w:r>
-                                <w:rPr>
-                                  <w:rFonts w:ascii="Consolas" w:hAnsi="Consolas"/>
-                                  <w:sz w:val="20"/>
-                                </w:rPr>
-                                <w:t>else</w:t>
-                              </w:r>
-                              <w:proofErr w:type="gramEnd"/>
-                              <w:r>
-                                <w:rPr>
-                                  <w:rFonts w:ascii="Consolas" w:hAnsi="Consolas"/>
-                                  <w:sz w:val="20"/>
-                                </w:rPr>
-                                <w:t xml:space="preserve"> set </w:t>
-                              </w:r>
-                              <w:proofErr w:type="spellStart"/>
-                              <w:r>
-                                <w:rPr>
-                                  <w:rFonts w:ascii="Consolas" w:hAnsi="Consolas"/>
-                                  <w:sz w:val="20"/>
-                                </w:rPr>
-                                <w:t>endFlag</w:t>
-                              </w:r>
-                              <w:proofErr w:type="spellEnd"/>
-                              <w:r>
-                                <w:rPr>
-                                  <w:rFonts w:ascii="Consolas" w:hAnsi="Consolas"/>
-                                  <w:sz w:val="20"/>
-                                </w:rPr>
-                                <w:t xml:space="preserve"> to true</w:t>
+                                <w:t xml:space="preserve"> else set endFlag to true</w:t>
                               </w:r>
                             </w:p>
                             <w:p>
                               <w:pPr>
                                 <w:spacing w:after="0"/>
                               </w:pPr>
-                              <w:proofErr w:type="gramStart"/>
                               <w:r>
                                 <w:rPr>
                                   <w:rFonts w:ascii="Consolas" w:hAnsi="Consolas"/>
                                   <w:sz w:val="20"/>
                                 </w:rPr>
-                                <w:t>end</w:t>
-                              </w:r>
-                              <w:proofErr w:type="gramEnd"/>
-                              <w:r>
-                                <w:rPr>
-                                  <w:rFonts w:ascii="Consolas" w:hAnsi="Consolas"/>
-                                  <w:sz w:val="20"/>
-                                </w:rPr>
-                                <w:t xml:space="preserve"> if</w:t>
+                                <w:t>end if</w:t>
                               </w:r>
                             </w:p>
                             <w:p>
@@ -4751,11 +5494,11 @@
                         </wps:bodyPr>
                       </wps:wsp>
                       <wps:wsp>
-                        <wps:cNvPr id="9" name="Rectangle 9"/>
+                        <wps:cNvPr id="249" name="Rectangle 249"/>
                         <wps:cNvSpPr/>
                         <wps:spPr>
                           <a:xfrm>
-                            <a:off x="1228725" y="5838825"/>
+                            <a:off x="1235034" y="6080166"/>
                             <a:ext cx="2152650" cy="466725"/>
                           </a:xfrm>
                           <a:prstGeom prst="rect">
@@ -4793,21 +5536,12 @@
                                 </w:rPr>
                                 <w:t>If (</w:t>
                               </w:r>
-                              <w:proofErr w:type="spellStart"/>
                               <w:r>
                                 <w:rPr>
                                   <w:rFonts w:ascii="Consolas" w:hAnsi="Consolas"/>
                                   <w:sz w:val="20"/>
                                 </w:rPr>
-                                <w:t>graphicsOn</w:t>
-                              </w:r>
-                              <w:proofErr w:type="spellEnd"/>
-                              <w:r>
-                                <w:rPr>
-                                  <w:rFonts w:ascii="Consolas" w:hAnsi="Consolas"/>
-                                  <w:sz w:val="20"/>
-                                </w:rPr>
-                                <w:t xml:space="preserve"> </w:t>
+                                <w:t xml:space="preserve">graphicsOn </w:t>
                               </w:r>
                               <w:r>
                                 <w:rPr>
@@ -4836,33 +5570,8 @@
                                   <w:rFonts w:ascii="Consolas" w:hAnsi="Consolas" w:cs="Courier New"/>
                                   <w:sz w:val="20"/>
                                 </w:rPr>
-                                <w:t xml:space="preserve">Set </w:t>
+                                <w:t>Set DaysPassed to simTime</w:t>
                               </w:r>
-                              <w:proofErr w:type="spellStart"/>
-                              <w:r>
-                                <w:rPr>
-                                  <w:rFonts w:ascii="Consolas" w:hAnsi="Consolas" w:cs="Courier New"/>
-                                  <w:sz w:val="20"/>
-                                </w:rPr>
-                                <w:t>DaysPassed</w:t>
-                              </w:r>
-                              <w:proofErr w:type="spellEnd"/>
-                              <w:r>
-                                <w:rPr>
-                                  <w:rFonts w:ascii="Consolas" w:hAnsi="Consolas" w:cs="Courier New"/>
-                                  <w:sz w:val="20"/>
-                                </w:rPr>
-                                <w:t xml:space="preserve"> to </w:t>
-                              </w:r>
-                              <w:proofErr w:type="spellStart"/>
-                              <w:r>
-                                <w:rPr>
-                                  <w:rFonts w:ascii="Consolas" w:hAnsi="Consolas" w:cs="Courier New"/>
-                                  <w:sz w:val="20"/>
-                                </w:rPr>
-                                <w:t>simTime</w:t>
-                              </w:r>
-                              <w:proofErr w:type="spellEnd"/>
                             </w:p>
                             <w:p>
                               <w:pPr>
@@ -4888,11 +5597,11 @@
                         </wps:bodyPr>
                       </wps:wsp>
                       <wps:wsp>
-                        <wps:cNvPr id="10" name="Diamond 10"/>
+                        <wps:cNvPr id="250" name="Diamond 250"/>
                         <wps:cNvSpPr/>
                         <wps:spPr>
                           <a:xfrm>
-                            <a:off x="1485900" y="2981325"/>
+                            <a:off x="1496291" y="2980706"/>
                             <a:ext cx="1724025" cy="914400"/>
                           </a:xfrm>
                           <a:prstGeom prst="diamond">
@@ -4923,39 +5632,12 @@
                                   <w:sz w:val="20"/>
                                 </w:rPr>
                               </w:pPr>
-                              <w:proofErr w:type="spellStart"/>
-                              <w:proofErr w:type="gramStart"/>
                               <w:r>
                                 <w:rPr>
                                   <w:rFonts w:ascii="Consolas" w:hAnsi="Consolas"/>
                                   <w:sz w:val="20"/>
                                 </w:rPr>
-                                <w:t>simTime</w:t>
-                              </w:r>
-                              <w:proofErr w:type="spellEnd"/>
-                              <w:proofErr w:type="gramEnd"/>
-                              <w:r>
-                                <w:rPr>
-                                  <w:rFonts w:ascii="Consolas" w:hAnsi="Consolas"/>
-                                  <w:sz w:val="20"/>
-                                </w:rPr>
-                                <w:t xml:space="preserve"> &gt; </w:t>
-                              </w:r>
-                              <w:proofErr w:type="spellStart"/>
-                              <w:r>
-                                <w:rPr>
-                                  <w:rFonts w:ascii="Consolas" w:hAnsi="Consolas"/>
-                                  <w:sz w:val="20"/>
-                                </w:rPr>
-                                <w:t>runTime</w:t>
-                              </w:r>
-                              <w:proofErr w:type="spellEnd"/>
-                              <w:r>
-                                <w:rPr>
-                                  <w:rFonts w:ascii="Consolas" w:hAnsi="Consolas"/>
-                                  <w:sz w:val="20"/>
-                                </w:rPr>
-                                <w:t>?</w:t>
+                                <w:t>simTime &gt; runTime?</w:t>
                               </w:r>
                             </w:p>
                           </w:txbxContent>
@@ -4968,11 +5650,11 @@
                         </wps:bodyPr>
                       </wps:wsp>
                       <wps:wsp>
-                        <wps:cNvPr id="11" name="Rectangle 11"/>
+                        <wps:cNvPr id="251" name="Rectangle 251"/>
                         <wps:cNvSpPr/>
                         <wps:spPr>
                           <a:xfrm>
-                            <a:off x="1209675" y="6705600"/>
+                            <a:off x="1211283" y="6935189"/>
                             <a:ext cx="2181225" cy="533400"/>
                           </a:xfrm>
                           <a:prstGeom prst="rect">
@@ -5009,33 +5691,8 @@
                                   <w:rFonts w:ascii="Consolas" w:hAnsi="Consolas"/>
                                   <w:sz w:val="20"/>
                                 </w:rPr>
-                                <w:t xml:space="preserve">Set </w:t>
+                                <w:t>Set simTime to runTime</w:t>
                               </w:r>
-                              <w:proofErr w:type="spellStart"/>
-                              <w:r>
-                                <w:rPr>
-                                  <w:rFonts w:ascii="Consolas" w:hAnsi="Consolas"/>
-                                  <w:sz w:val="20"/>
-                                </w:rPr>
-                                <w:t>simTime</w:t>
-                              </w:r>
-                              <w:proofErr w:type="spellEnd"/>
-                              <w:r>
-                                <w:rPr>
-                                  <w:rFonts w:ascii="Consolas" w:hAnsi="Consolas"/>
-                                  <w:sz w:val="20"/>
-                                </w:rPr>
-                                <w:t xml:space="preserve"> to </w:t>
-                              </w:r>
-                              <w:proofErr w:type="spellStart"/>
-                              <w:r>
-                                <w:rPr>
-                                  <w:rFonts w:ascii="Consolas" w:hAnsi="Consolas"/>
-                                  <w:sz w:val="20"/>
-                                </w:rPr>
-                                <w:t>runTime</w:t>
-                              </w:r>
-                              <w:proofErr w:type="spellEnd"/>
                             </w:p>
                             <w:p>
                               <w:pPr>
@@ -5050,33 +5707,8 @@
                                   <w:rFonts w:ascii="Consolas" w:hAnsi="Consolas"/>
                                   <w:sz w:val="20"/>
                                 </w:rPr>
-                                <w:t xml:space="preserve">Set </w:t>
+                                <w:t>Set DaysPassed to simTime</w:t>
                               </w:r>
-                              <w:proofErr w:type="spellStart"/>
-                              <w:r>
-                                <w:rPr>
-                                  <w:rFonts w:ascii="Consolas" w:hAnsi="Consolas"/>
-                                  <w:sz w:val="20"/>
-                                </w:rPr>
-                                <w:t>DaysPassed</w:t>
-                              </w:r>
-                              <w:proofErr w:type="spellEnd"/>
-                              <w:r>
-                                <w:rPr>
-                                  <w:rFonts w:ascii="Consolas" w:hAnsi="Consolas"/>
-                                  <w:sz w:val="20"/>
-                                </w:rPr>
-                                <w:t xml:space="preserve"> to </w:t>
-                              </w:r>
-                              <w:proofErr w:type="spellStart"/>
-                              <w:r>
-                                <w:rPr>
-                                  <w:rFonts w:ascii="Consolas" w:hAnsi="Consolas"/>
-                                  <w:sz w:val="20"/>
-                                </w:rPr>
-                                <w:t>simTime</w:t>
-                              </w:r>
-                              <w:proofErr w:type="spellEnd"/>
                             </w:p>
                           </w:txbxContent>
                         </wps:txbx>
@@ -5088,12 +5720,12 @@
                         </wps:bodyPr>
                       </wps:wsp>
                       <wps:wsp>
-                        <wps:cNvPr id="12" name="Rectangle 12"/>
+                        <wps:cNvPr id="252" name="Rectangle 252"/>
                         <wps:cNvSpPr/>
                         <wps:spPr>
                           <a:xfrm>
-                            <a:off x="1600200" y="7639050"/>
-                            <a:ext cx="1409700" cy="485775"/>
+                            <a:off x="1603169" y="7849589"/>
+                            <a:ext cx="1409700" cy="285750"/>
                           </a:xfrm>
                           <a:prstGeom prst="rect">
                             <a:avLst/>
@@ -5123,24 +5755,13 @@
                                   <w:sz w:val="20"/>
                                 </w:rPr>
                               </w:pPr>
-                              <w:proofErr w:type="spellStart"/>
-                              <w:proofErr w:type="gramStart"/>
                               <w:r>
                                 <w:rPr>
                                   <w:rFonts w:ascii="Consolas" w:hAnsi="Consolas"/>
                                   <w:sz w:val="20"/>
                                 </w:rPr>
-                                <w:t>finaliseStats</w:t>
+                                <w:t>finaliseStats()</w:t>
                               </w:r>
-                              <w:proofErr w:type="spellEnd"/>
-                              <w:r>
-                                <w:rPr>
-                                  <w:rFonts w:ascii="Consolas" w:hAnsi="Consolas"/>
-                                  <w:sz w:val="20"/>
-                                </w:rPr>
-                                <w:t>()</w:t>
-                              </w:r>
-                              <w:proofErr w:type="gramEnd"/>
                             </w:p>
                           </w:txbxContent>
                         </wps:txbx>
@@ -5152,11 +5773,11 @@
                         </wps:bodyPr>
                       </wps:wsp>
                       <wps:wsp>
-                        <wps:cNvPr id="13" name="Straight Arrow Connector 13"/>
+                        <wps:cNvPr id="253" name="Straight Arrow Connector 253"/>
                         <wps:cNvCnPr/>
                         <wps:spPr>
                           <a:xfrm>
-                            <a:off x="2362200" y="733425"/>
+                            <a:off x="2363190" y="736270"/>
                             <a:ext cx="0" cy="390525"/>
                           </a:xfrm>
                           <a:prstGeom prst="straightConnector1">
@@ -5183,11 +5804,11 @@
                         <wps:bodyPr/>
                       </wps:wsp>
                       <wps:wsp>
-                        <wps:cNvPr id="14" name="Straight Arrow Connector 14"/>
+                        <wps:cNvPr id="254" name="Straight Arrow Connector 254"/>
                         <wps:cNvCnPr/>
                         <wps:spPr>
                           <a:xfrm>
-                            <a:off x="2362200" y="1524000"/>
+                            <a:off x="2363190" y="1520041"/>
                             <a:ext cx="0" cy="333375"/>
                           </a:xfrm>
                           <a:prstGeom prst="straightConnector1">
@@ -5214,11 +5835,11 @@
                         <wps:bodyPr/>
                       </wps:wsp>
                       <wps:wsp>
-                        <wps:cNvPr id="15" name="Straight Arrow Connector 15"/>
+                        <wps:cNvPr id="255" name="Straight Arrow Connector 255"/>
                         <wps:cNvCnPr/>
                         <wps:spPr>
                           <a:xfrm>
-                            <a:off x="2352675" y="2638425"/>
+                            <a:off x="2351314" y="2636322"/>
                             <a:ext cx="0" cy="333375"/>
                           </a:xfrm>
                           <a:prstGeom prst="straightConnector1">
@@ -5245,11 +5866,11 @@
                         <wps:bodyPr/>
                       </wps:wsp>
                       <wps:wsp>
-                        <wps:cNvPr id="16" name="Straight Arrow Connector 16"/>
+                        <wps:cNvPr id="256" name="Straight Arrow Connector 256"/>
                         <wps:cNvCnPr/>
                         <wps:spPr>
                           <a:xfrm>
-                            <a:off x="2352675" y="3886200"/>
+                            <a:off x="2351314" y="3883231"/>
                             <a:ext cx="0" cy="390525"/>
                           </a:xfrm>
                           <a:prstGeom prst="straightConnector1">
@@ -5276,11 +5897,11 @@
                         <wps:bodyPr/>
                       </wps:wsp>
                       <wps:wsp>
-                        <wps:cNvPr id="17" name="Straight Arrow Connector 17"/>
+                        <wps:cNvPr id="257" name="Straight Arrow Connector 257"/>
                         <wps:cNvCnPr/>
                         <wps:spPr>
                           <a:xfrm>
-                            <a:off x="2324100" y="5448300"/>
+                            <a:off x="2315688" y="5700156"/>
                             <a:ext cx="0" cy="390525"/>
                           </a:xfrm>
                           <a:prstGeom prst="straightConnector1">
@@ -5307,11 +5928,11 @@
                         <wps:bodyPr/>
                       </wps:wsp>
                       <wps:wsp>
-                        <wps:cNvPr id="18" name="Straight Arrow Connector 18"/>
+                        <wps:cNvPr id="258" name="Straight Arrow Connector 258"/>
                         <wps:cNvCnPr/>
                         <wps:spPr>
                           <a:xfrm>
-                            <a:off x="2314575" y="6305550"/>
+                            <a:off x="2315688" y="6555179"/>
                             <a:ext cx="0" cy="390525"/>
                           </a:xfrm>
                           <a:prstGeom prst="straightConnector1">
@@ -5338,11 +5959,11 @@
                         <wps:bodyPr/>
                       </wps:wsp>
                       <wps:wsp>
-                        <wps:cNvPr id="19" name="Straight Arrow Connector 19"/>
+                        <wps:cNvPr id="259" name="Straight Arrow Connector 259"/>
                         <wps:cNvCnPr/>
                         <wps:spPr>
                           <a:xfrm>
-                            <a:off x="2305050" y="7229475"/>
+                            <a:off x="2303813" y="7469579"/>
                             <a:ext cx="0" cy="390525"/>
                           </a:xfrm>
                           <a:prstGeom prst="straightConnector1">
@@ -5368,111 +5989,12 @@
                         </wps:style>
                         <wps:bodyPr/>
                       </wps:wsp>
-                      <wpg:grpSp>
-                        <wpg:cNvPr id="20" name="Group 20"/>
-                        <wpg:cNvGrpSpPr/>
-                        <wpg:grpSpPr>
-                          <a:xfrm>
-                            <a:off x="0" y="2238375"/>
-                            <a:ext cx="1562100" cy="4724400"/>
-                            <a:chOff x="0" y="0"/>
-                            <a:chExt cx="1562100" cy="4724400"/>
-                          </a:xfrm>
-                        </wpg:grpSpPr>
-                        <wps:wsp>
-                          <wps:cNvPr id="21" name="Straight Connector 21"/>
-                          <wps:cNvCnPr/>
-                          <wps:spPr>
-                            <a:xfrm flipH="1">
-                              <a:off x="0" y="0"/>
-                              <a:ext cx="1562100" cy="0"/>
-                            </a:xfrm>
-                            <a:prstGeom prst="line">
-                              <a:avLst/>
-                            </a:prstGeom>
-                          </wps:spPr>
-                          <wps:style>
-                            <a:lnRef idx="1">
-                              <a:schemeClr val="dk1"/>
-                            </a:lnRef>
-                            <a:fillRef idx="0">
-                              <a:schemeClr val="dk1"/>
-                            </a:fillRef>
-                            <a:effectRef idx="0">
-                              <a:schemeClr val="dk1"/>
-                            </a:effectRef>
-                            <a:fontRef idx="minor">
-                              <a:schemeClr val="tx1"/>
-                            </a:fontRef>
-                          </wps:style>
-                          <wps:bodyPr/>
-                        </wps:wsp>
-                        <wps:wsp>
-                          <wps:cNvPr id="22" name="Straight Arrow Connector 22"/>
-                          <wps:cNvCnPr/>
-                          <wps:spPr>
-                            <a:xfrm>
-                              <a:off x="0" y="4724400"/>
-                              <a:ext cx="1219200" cy="0"/>
-                            </a:xfrm>
-                            <a:prstGeom prst="straightConnector1">
-                              <a:avLst/>
-                            </a:prstGeom>
-                            <a:ln>
-                              <a:tailEnd type="triangle"/>
-                            </a:ln>
-                          </wps:spPr>
-                          <wps:style>
-                            <a:lnRef idx="1">
-                              <a:schemeClr val="dk1"/>
-                            </a:lnRef>
-                            <a:fillRef idx="0">
-                              <a:schemeClr val="dk1"/>
-                            </a:fillRef>
-                            <a:effectRef idx="0">
-                              <a:schemeClr val="dk1"/>
-                            </a:effectRef>
-                            <a:fontRef idx="minor">
-                              <a:schemeClr val="tx1"/>
-                            </a:fontRef>
-                          </wps:style>
-                          <wps:bodyPr/>
-                        </wps:wsp>
-                        <wps:wsp>
-                          <wps:cNvPr id="29" name="Straight Connector 29"/>
-                          <wps:cNvCnPr/>
-                          <wps:spPr>
-                            <a:xfrm>
-                              <a:off x="0" y="0"/>
-                              <a:ext cx="0" cy="4724400"/>
-                            </a:xfrm>
-                            <a:prstGeom prst="line">
-                              <a:avLst/>
-                            </a:prstGeom>
-                          </wps:spPr>
-                          <wps:style>
-                            <a:lnRef idx="1">
-                              <a:schemeClr val="dk1"/>
-                            </a:lnRef>
-                            <a:fillRef idx="0">
-                              <a:schemeClr val="dk1"/>
-                            </a:fillRef>
-                            <a:effectRef idx="0">
-                              <a:schemeClr val="dk1"/>
-                            </a:effectRef>
-                            <a:fontRef idx="minor">
-                              <a:schemeClr val="tx1"/>
-                            </a:fontRef>
-                          </wps:style>
-                          <wps:bodyPr/>
-                        </wps:wsp>
-                      </wpg:grpSp>
                       <wps:wsp>
-                        <wps:cNvPr id="193" name="Straight Arrow Connector 193"/>
+                        <wps:cNvPr id="260" name="Straight Arrow Connector 260"/>
                         <wps:cNvCnPr/>
                         <wps:spPr>
                           <a:xfrm flipH="1">
-                            <a:off x="0" y="3438525"/>
+                            <a:off x="0" y="3431969"/>
                             <a:ext cx="1485900" cy="0"/>
                           </a:xfrm>
                           <a:prstGeom prst="straightConnector1">
@@ -5499,11 +6021,11 @@
                         <wps:bodyPr/>
                       </wps:wsp>
                       <wps:wsp>
-                        <wps:cNvPr id="199" name="Straight Arrow Connector 199"/>
+                        <wps:cNvPr id="261" name="Straight Arrow Connector 261"/>
                         <wps:cNvCnPr/>
                         <wps:spPr>
                           <a:xfrm>
-                            <a:off x="2295525" y="8124825"/>
+                            <a:off x="2291938" y="8122722"/>
                             <a:ext cx="0" cy="390525"/>
                           </a:xfrm>
                           <a:prstGeom prst="straightConnector1">
@@ -5530,12 +6052,12 @@
                         <wps:bodyPr/>
                       </wps:wsp>
                       <wps:wsp>
-                        <wps:cNvPr id="201" name="Flowchart: Terminator 201"/>
+                        <wps:cNvPr id="262" name="Flowchart: Terminator 262"/>
                         <wps:cNvSpPr/>
                         <wps:spPr>
                           <a:xfrm>
-                            <a:off x="1790700" y="8515350"/>
-                            <a:ext cx="1019175" cy="390525"/>
+                            <a:off x="1793174" y="8514608"/>
+                            <a:ext cx="1019175" cy="371475"/>
                           </a:xfrm>
                           <a:prstGeom prst="flowChartTerminator">
                             <a:avLst/>
@@ -5583,13 +6105,13 @@
                         </wps:bodyPr>
                       </wps:wsp>
                       <wps:wsp>
-                        <wps:cNvPr id="202" name="Text Box 2"/>
+                        <wps:cNvPr id="263" name="Text Box 2"/>
                         <wps:cNvSpPr txBox="1">
                           <a:spLocks noChangeArrowheads="1"/>
                         </wps:cNvSpPr>
                         <wps:spPr bwMode="auto">
                           <a:xfrm>
-                            <a:off x="1057275" y="1981200"/>
+                            <a:off x="1056904" y="1983179"/>
                             <a:ext cx="428625" cy="266700"/>
                           </a:xfrm>
                           <a:prstGeom prst="rect">
@@ -5625,13 +6147,13 @@
                         </wps:bodyPr>
                       </wps:wsp>
                       <wps:wsp>
-                        <wps:cNvPr id="203" name="Text Box 2"/>
+                        <wps:cNvPr id="264" name="Text Box 2"/>
                         <wps:cNvSpPr txBox="1">
                           <a:spLocks noChangeArrowheads="1"/>
                         </wps:cNvSpPr>
                         <wps:spPr bwMode="auto">
                           <a:xfrm>
-                            <a:off x="2324100" y="2657475"/>
+                            <a:off x="2327564" y="2660073"/>
                             <a:ext cx="428625" cy="266700"/>
                           </a:xfrm>
                           <a:prstGeom prst="rect">
@@ -5667,13 +6189,13 @@
                         </wps:bodyPr>
                       </wps:wsp>
                       <wps:wsp>
-                        <wps:cNvPr id="204" name="Text Box 2"/>
+                        <wps:cNvPr id="265" name="Text Box 2"/>
                         <wps:cNvSpPr txBox="1">
                           <a:spLocks noChangeArrowheads="1"/>
                         </wps:cNvSpPr>
                         <wps:spPr bwMode="auto">
                           <a:xfrm>
-                            <a:off x="1057275" y="3200400"/>
+                            <a:off x="1056904" y="3194462"/>
                             <a:ext cx="428625" cy="266700"/>
                           </a:xfrm>
                           <a:prstGeom prst="rect">
@@ -5709,13 +6231,13 @@
                         </wps:bodyPr>
                       </wps:wsp>
                       <wps:wsp>
-                        <wps:cNvPr id="207" name="Text Box 2"/>
+                        <wps:cNvPr id="266" name="Text Box 2"/>
                         <wps:cNvSpPr txBox="1">
                           <a:spLocks noChangeArrowheads="1"/>
                         </wps:cNvSpPr>
                         <wps:spPr bwMode="auto">
                           <a:xfrm>
-                            <a:off x="2324100" y="3943350"/>
+                            <a:off x="2327564" y="3942608"/>
                             <a:ext cx="428625" cy="266700"/>
                           </a:xfrm>
                           <a:prstGeom prst="rect">
@@ -5750,6 +6272,105 @@
                           <a:noAutofit/>
                         </wps:bodyPr>
                       </wps:wsp>
+                      <wpg:grpSp>
+                        <wpg:cNvPr id="267" name="Group 267"/>
+                        <wpg:cNvGrpSpPr/>
+                        <wpg:grpSpPr>
+                          <a:xfrm>
+                            <a:off x="0" y="2256312"/>
+                            <a:ext cx="1573975" cy="4928259"/>
+                            <a:chOff x="0" y="0"/>
+                            <a:chExt cx="1573975" cy="4928259"/>
+                          </a:xfrm>
+                        </wpg:grpSpPr>
+                        <wps:wsp>
+                          <wps:cNvPr id="268" name="Straight Connector 268"/>
+                          <wps:cNvCnPr/>
+                          <wps:spPr>
+                            <a:xfrm flipH="1">
+                              <a:off x="11875" y="0"/>
+                              <a:ext cx="1562100" cy="0"/>
+                            </a:xfrm>
+                            <a:prstGeom prst="line">
+                              <a:avLst/>
+                            </a:prstGeom>
+                          </wps:spPr>
+                          <wps:style>
+                            <a:lnRef idx="1">
+                              <a:schemeClr val="dk1"/>
+                            </a:lnRef>
+                            <a:fillRef idx="0">
+                              <a:schemeClr val="dk1"/>
+                            </a:fillRef>
+                            <a:effectRef idx="0">
+                              <a:schemeClr val="dk1"/>
+                            </a:effectRef>
+                            <a:fontRef idx="minor">
+                              <a:schemeClr val="tx1"/>
+                            </a:fontRef>
+                          </wps:style>
+                          <wps:bodyPr/>
+                        </wps:wsp>
+                        <wps:wsp>
+                          <wps:cNvPr id="269" name="Straight Arrow Connector 269"/>
+                          <wps:cNvCnPr/>
+                          <wps:spPr>
+                            <a:xfrm>
+                              <a:off x="0" y="4928259"/>
+                              <a:ext cx="1219200" cy="0"/>
+                            </a:xfrm>
+                            <a:prstGeom prst="straightConnector1">
+                              <a:avLst/>
+                            </a:prstGeom>
+                            <a:ln>
+                              <a:tailEnd type="triangle"/>
+                            </a:ln>
+                          </wps:spPr>
+                          <wps:style>
+                            <a:lnRef idx="1">
+                              <a:schemeClr val="dk1"/>
+                            </a:lnRef>
+                            <a:fillRef idx="0">
+                              <a:schemeClr val="dk1"/>
+                            </a:fillRef>
+                            <a:effectRef idx="0">
+                              <a:schemeClr val="dk1"/>
+                            </a:effectRef>
+                            <a:fontRef idx="minor">
+                              <a:schemeClr val="tx1"/>
+                            </a:fontRef>
+                          </wps:style>
+                          <wps:bodyPr/>
+                        </wps:wsp>
+                        <wps:wsp>
+                          <wps:cNvPr id="270" name="Straight Connector 270"/>
+                          <wps:cNvCnPr/>
+                          <wps:spPr>
+                            <a:xfrm flipH="1">
+                              <a:off x="0" y="0"/>
+                              <a:ext cx="11875" cy="4928259"/>
+                            </a:xfrm>
+                            <a:prstGeom prst="line">
+                              <a:avLst/>
+                            </a:prstGeom>
+                          </wps:spPr>
+                          <wps:style>
+                            <a:lnRef idx="1">
+                              <a:schemeClr val="dk1"/>
+                            </a:lnRef>
+                            <a:fillRef idx="0">
+                              <a:schemeClr val="dk1"/>
+                            </a:fillRef>
+                            <a:effectRef idx="0">
+                              <a:schemeClr val="dk1"/>
+                            </a:effectRef>
+                            <a:fontRef idx="minor">
+                              <a:schemeClr val="tx1"/>
+                            </a:fontRef>
+                          </wps:style>
+                          <wps:bodyPr/>
+                        </wps:wsp>
+                      </wpg:grpSp>
                     </wpg:wgp>
                   </a:graphicData>
                 </a:graphic>
@@ -5758,8 +6379,8 @@
           </mc:Choice>
           <mc:Fallback>
             <w:pict>
-              <v:group w14:anchorId="267D1FF3" id="Group 4" o:spid="_x0000_s1053" style="position:absolute;margin-left:0;margin-top:0;width:287.25pt;height:701.25pt;z-index:251659264;mso-position-horizontal-relative:text;mso-position-vertical-relative:text" coordsize="36480,89058" o:gfxdata="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">
-                <v:rect id="Rectangle 5" o:spid="_x0000_s1054" style="position:absolute;left:14478;width:18764;height:7334;visibility:visible;mso-wrap-style:square;v-text-anchor:middle" o:gfxdata="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" fillcolor="white [3201]" strokecolor="#a5a5a5 [3206]" strokeweight="1pt">
+              <v:group w14:anchorId="2BAFEE96" id="Group 244" o:spid="_x0000_s1053" style="position:absolute;margin-left:0;margin-top:0;width:287.6pt;height:699.7pt;z-index:251659264;mso-position-horizontal-relative:text;mso-position-vertical-relative:text" coordsize="36525,88860" o:gfxdata="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">
+                <v:rect id="Rectangle 245" o:spid="_x0000_s1054" style="position:absolute;left:14487;width:18765;height:7334;visibility:visible;mso-wrap-style:square;v-text-anchor:middle" o:gfxdata="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" fillcolor="white [3201]" strokecolor="#a5a5a5 [3206]" strokeweight="1pt">
                   <v:textbox>
                     <w:txbxContent>
                       <w:p>
@@ -5771,24 +6392,13 @@
                             <w:sz w:val="20"/>
                           </w:rPr>
                         </w:pPr>
-                        <w:proofErr w:type="spellStart"/>
-                        <w:proofErr w:type="gramStart"/>
                         <w:r>
                           <w:rPr>
                             <w:rFonts w:ascii="Consolas" w:hAnsi="Consolas" w:cs="Courier New"/>
                             <w:sz w:val="20"/>
                           </w:rPr>
-                          <w:t>initVariables</w:t>
+                          <w:t>initVariables()</w:t>
                         </w:r>
-                        <w:proofErr w:type="spellEnd"/>
-                        <w:r>
-                          <w:rPr>
-                            <w:rFonts w:ascii="Consolas" w:hAnsi="Consolas" w:cs="Courier New"/>
-                            <w:sz w:val="20"/>
-                          </w:rPr>
-                          <w:t>()</w:t>
-                        </w:r>
-                        <w:proofErr w:type="gramEnd"/>
                       </w:p>
                       <w:p>
                         <w:pPr>
@@ -5799,24 +6409,13 @@
                             <w:sz w:val="20"/>
                           </w:rPr>
                         </w:pPr>
-                        <w:proofErr w:type="spellStart"/>
-                        <w:proofErr w:type="gramStart"/>
                         <w:r>
                           <w:rPr>
                             <w:rFonts w:ascii="Consolas" w:hAnsi="Consolas" w:cs="Courier New"/>
                             <w:sz w:val="20"/>
                           </w:rPr>
-                          <w:t>initList</w:t>
+                          <w:t>initList()</w:t>
                         </w:r>
-                        <w:proofErr w:type="spellEnd"/>
-                        <w:r>
-                          <w:rPr>
-                            <w:rFonts w:ascii="Consolas" w:hAnsi="Consolas" w:cs="Courier New"/>
-                            <w:sz w:val="20"/>
-                          </w:rPr>
-                          <w:t>()</w:t>
-                        </w:r>
-                        <w:proofErr w:type="gramEnd"/>
                       </w:p>
                       <w:p>
                         <w:pPr>
@@ -5827,24 +6426,13 @@
                             <w:sz w:val="20"/>
                           </w:rPr>
                         </w:pPr>
-                        <w:proofErr w:type="spellStart"/>
-                        <w:proofErr w:type="gramStart"/>
                         <w:r>
                           <w:rPr>
                             <w:rFonts w:ascii="Consolas" w:hAnsi="Consolas" w:cs="Courier New"/>
                             <w:sz w:val="20"/>
                           </w:rPr>
-                          <w:t>resetAllStats</w:t>
+                          <w:t>resetAllStats()</w:t>
                         </w:r>
-                        <w:proofErr w:type="spellEnd"/>
-                        <w:r>
-                          <w:rPr>
-                            <w:rFonts w:ascii="Consolas" w:hAnsi="Consolas" w:cs="Courier New"/>
-                            <w:sz w:val="20"/>
-                          </w:rPr>
-                          <w:t>()</w:t>
-                        </w:r>
-                        <w:proofErr w:type="gramEnd"/>
                       </w:p>
                       <w:p>
                         <w:pPr>
@@ -5854,24 +6442,13 @@
                             <w:sz w:val="20"/>
                           </w:rPr>
                         </w:pPr>
-                        <w:proofErr w:type="spellStart"/>
-                        <w:proofErr w:type="gramStart"/>
                         <w:r>
                           <w:rPr>
                             <w:rFonts w:ascii="Consolas" w:hAnsi="Consolas" w:cs="Courier New"/>
                             <w:sz w:val="20"/>
                           </w:rPr>
-                          <w:t>resetAllGraphData</w:t>
+                          <w:t>resetAllGraphData()</w:t>
                         </w:r>
-                        <w:proofErr w:type="spellEnd"/>
-                        <w:r>
-                          <w:rPr>
-                            <w:rFonts w:ascii="Consolas" w:hAnsi="Consolas" w:cs="Courier New"/>
-                            <w:sz w:val="20"/>
-                          </w:rPr>
-                          <w:t>()</w:t>
-                        </w:r>
-                        <w:proofErr w:type="gramEnd"/>
                       </w:p>
                       <w:p>
                         <w:pPr>
@@ -5891,7 +6468,7 @@
                     </w:txbxContent>
                   </v:textbox>
                 </v:rect>
-                <v:rect id="Rectangle 6" o:spid="_x0000_s1055" style="position:absolute;left:13620;top:11239;width:20955;height:4001;visibility:visible;mso-wrap-style:square;v-text-anchor:middle" o:gfxdata="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" fillcolor="white [3201]" strokecolor="#a5a5a5 [3206]" strokeweight="1pt">
+                <v:rect id="Rectangle 246" o:spid="_x0000_s1055" style="position:absolute;left:13656;top:11162;width:20955;height:4001;visibility:visible;mso-wrap-style:square;v-text-anchor:middle" o:gfxdata="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" fillcolor="white [3201]" strokecolor="#a5a5a5 [3206]" strokeweight="1pt">
                   <v:textbox>
                     <w:txbxContent>
                       <w:p>
@@ -5907,33 +6484,8 @@
                             <w:rFonts w:ascii="Consolas" w:hAnsi="Consolas" w:cs="Courier New"/>
                             <w:sz w:val="20"/>
                           </w:rPr>
-                          <w:t xml:space="preserve">Set </w:t>
+                          <w:t>Set DaysPassed to simTime</w:t>
                         </w:r>
-                        <w:proofErr w:type="spellStart"/>
-                        <w:r>
-                          <w:rPr>
-                            <w:rFonts w:ascii="Consolas" w:hAnsi="Consolas" w:cs="Courier New"/>
-                            <w:sz w:val="20"/>
-                          </w:rPr>
-                          <w:t>DaysPassed</w:t>
-                        </w:r>
-                        <w:proofErr w:type="spellEnd"/>
-                        <w:r>
-                          <w:rPr>
-                            <w:rFonts w:ascii="Consolas" w:hAnsi="Consolas" w:cs="Courier New"/>
-                            <w:sz w:val="20"/>
-                          </w:rPr>
-                          <w:t xml:space="preserve"> to </w:t>
-                        </w:r>
-                        <w:proofErr w:type="spellStart"/>
-                        <w:r>
-                          <w:rPr>
-                            <w:rFonts w:ascii="Consolas" w:hAnsi="Consolas" w:cs="Courier New"/>
-                            <w:sz w:val="20"/>
-                          </w:rPr>
-                          <w:t>simTime</w:t>
-                        </w:r>
-                        <w:proofErr w:type="spellEnd"/>
                       </w:p>
                     </w:txbxContent>
                   </v:textbox>
@@ -5942,7 +6494,7 @@
                   <v:stroke joinstyle="miter"/>
                   <v:path gradientshapeok="t" o:connecttype="rect" textboxrect="5400,5400,16200,16200"/>
                 </v:shapetype>
-                <v:shape id="Diamond 7" o:spid="_x0000_s1056" type="#_x0000_t4" style="position:absolute;left:15621;top:18573;width:15811;height:7763;visibility:visible;mso-wrap-style:square;v-text-anchor:middle" o:gfxdata="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" fillcolor="white [3201]" strokecolor="#a5a5a5 [3206]" strokeweight="1pt">
+                <v:shape id="Diamond 247" o:spid="_x0000_s1056" type="#_x0000_t4" style="position:absolute;left:15675;top:18644;width:15811;height:7763;visibility:visible;mso-wrap-style:square;v-text-anchor:middle" o:gfxdata="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" fillcolor="white [3201]" strokecolor="#a5a5a5 [3206]" strokeweight="1pt">
                   <v:textbox>
                     <w:txbxContent>
                       <w:p>
@@ -5953,29 +6505,18 @@
                             <w:sz w:val="20"/>
                           </w:rPr>
                         </w:pPr>
-                        <w:proofErr w:type="spellStart"/>
-                        <w:proofErr w:type="gramStart"/>
                         <w:r>
                           <w:rPr>
                             <w:rFonts w:ascii="Consolas" w:hAnsi="Consolas"/>
                             <w:sz w:val="20"/>
                           </w:rPr>
-                          <w:t>endFlag</w:t>
-                        </w:r>
-                        <w:proofErr w:type="spellEnd"/>
-                        <w:proofErr w:type="gramEnd"/>
-                        <w:r>
-                          <w:rPr>
-                            <w:rFonts w:ascii="Consolas" w:hAnsi="Consolas"/>
-                            <w:sz w:val="20"/>
-                          </w:rPr>
-                          <w:t xml:space="preserve"> = true?</w:t>
+                          <w:t>endFlag = true?</w:t>
                         </w:r>
                       </w:p>
                     </w:txbxContent>
                   </v:textbox>
                 </v:shape>
-                <v:rect id="Rectangle 8" o:spid="_x0000_s1057" style="position:absolute;left:10287;top:42862;width:26193;height:11525;visibility:visible;mso-wrap-style:square;v-text-anchor:middle" o:gfxdata="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" fillcolor="white [3201]" strokecolor="#a5a5a5 [3206]" strokeweight="1pt">
+                <v:rect id="Rectangle 248" o:spid="_x0000_s1057" style="position:absolute;left:10331;top:42751;width:26194;height:14287;visibility:visible;mso-wrap-style:square;v-text-anchor:middle" o:gfxdata="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" fillcolor="white [3201]" strokecolor="#a5a5a5 [3206]" strokeweight="1pt">
                   <v:textbox>
                     <w:txbxContent>
                       <w:p>
@@ -5986,24 +6527,13 @@
                             <w:sz w:val="20"/>
                           </w:rPr>
                         </w:pPr>
-                        <w:proofErr w:type="spellStart"/>
-                        <w:proofErr w:type="gramStart"/>
                         <w:r>
                           <w:rPr>
                             <w:rFonts w:ascii="Consolas" w:hAnsi="Consolas" w:cs="Courier New"/>
                             <w:sz w:val="20"/>
                           </w:rPr>
-                          <w:t>getNextEvent</w:t>
+                          <w:t>getNextEvent()</w:t>
                         </w:r>
-                        <w:proofErr w:type="spellEnd"/>
-                        <w:r>
-                          <w:rPr>
-                            <w:rFonts w:ascii="Consolas" w:hAnsi="Consolas" w:cs="Courier New"/>
-                            <w:sz w:val="20"/>
-                          </w:rPr>
-                          <w:t>()</w:t>
-                        </w:r>
-                        <w:proofErr w:type="gramEnd"/>
                       </w:p>
                       <w:p>
                         <w:pPr>
@@ -6013,47 +6543,29 @@
                             <w:sz w:val="20"/>
                           </w:rPr>
                         </w:pPr>
-                        <w:proofErr w:type="gramStart"/>
                         <w:r>
                           <w:rPr>
                             <w:rFonts w:ascii="Consolas" w:hAnsi="Consolas" w:cs="Courier New"/>
                             <w:sz w:val="20"/>
                           </w:rPr>
-                          <w:t>if</w:t>
+                          <w:t>set simTime to nextEventSimTime</w:t>
                         </w:r>
-                        <w:proofErr w:type="gramEnd"/>
+                      </w:p>
+                      <w:p>
+                        <w:pPr>
+                          <w:spacing w:after="0"/>
+                          <w:rPr>
+                            <w:rFonts w:ascii="Consolas" w:hAnsi="Consolas" w:cs="Courier New"/>
+                            <w:sz w:val="20"/>
+                          </w:rPr>
+                        </w:pPr>
                         <w:r>
                           <w:rPr>
                             <w:rFonts w:ascii="Consolas" w:hAnsi="Consolas" w:cs="Courier New"/>
                             <w:sz w:val="20"/>
                           </w:rPr>
-                          <w:t xml:space="preserve"> </w:t>
+                          <w:t>if simTime &gt; runTime</w:t>
                         </w:r>
-                        <w:proofErr w:type="spellStart"/>
-                        <w:r>
-                          <w:rPr>
-                            <w:rFonts w:ascii="Consolas" w:hAnsi="Consolas" w:cs="Courier New"/>
-                            <w:sz w:val="20"/>
-                          </w:rPr>
-                          <w:t>simTime</w:t>
-                        </w:r>
-                        <w:proofErr w:type="spellEnd"/>
-                        <w:r>
-                          <w:rPr>
-                            <w:rFonts w:ascii="Consolas" w:hAnsi="Consolas" w:cs="Courier New"/>
-                            <w:sz w:val="20"/>
-                          </w:rPr>
-                          <w:t xml:space="preserve"> &gt; </w:t>
-                        </w:r>
-                        <w:proofErr w:type="spellStart"/>
-                        <w:r>
-                          <w:rPr>
-                            <w:rFonts w:ascii="Consolas" w:hAnsi="Consolas" w:cs="Courier New"/>
-                            <w:sz w:val="20"/>
-                          </w:rPr>
-                          <w:t>runTime</w:t>
-                        </w:r>
-                        <w:proofErr w:type="spellEnd"/>
                       </w:p>
                       <w:p>
                         <w:pPr>
@@ -6064,23 +6576,7 @@
                             <w:rFonts w:ascii="Consolas" w:hAnsi="Consolas" w:cs="Courier New"/>
                             <w:sz w:val="20"/>
                           </w:rPr>
-                          <w:t xml:space="preserve"> </w:t>
-                        </w:r>
-                        <w:proofErr w:type="gramStart"/>
-                        <w:r>
-                          <w:rPr>
-                            <w:rFonts w:ascii="Consolas" w:hAnsi="Consolas" w:cs="Courier New"/>
-                            <w:sz w:val="20"/>
-                          </w:rPr>
-                          <w:t>then</w:t>
-                        </w:r>
-                        <w:proofErr w:type="gramEnd"/>
-                        <w:r>
-                          <w:rPr>
-                            <w:rFonts w:ascii="Consolas" w:hAnsi="Consolas" w:cs="Courier New"/>
-                            <w:sz w:val="20"/>
-                          </w:rPr>
-                          <w:t xml:space="preserve"> call next event function e</w:t>
+                          <w:t xml:space="preserve"> then call next event function e</w:t>
                         </w:r>
                         <w:r>
                           <w:t xml:space="preserve">.g. </w:t>
@@ -6097,24 +6593,13 @@
                         <w:r>
                           <w:t xml:space="preserve">             </w:t>
                         </w:r>
-                        <w:proofErr w:type="spellStart"/>
-                        <w:proofErr w:type="gramStart"/>
                         <w:r>
                           <w:rPr>
                             <w:rFonts w:ascii="Consolas" w:hAnsi="Consolas"/>
                             <w:sz w:val="20"/>
                           </w:rPr>
-                          <w:t>Events.engineFails</w:t>
+                          <w:t>Events.engineFails()</w:t>
                         </w:r>
-                        <w:proofErr w:type="spellEnd"/>
-                        <w:r>
-                          <w:rPr>
-                            <w:rFonts w:ascii="Consolas" w:hAnsi="Consolas"/>
-                            <w:sz w:val="20"/>
-                          </w:rPr>
-                          <w:t>()</w:t>
-                        </w:r>
-                        <w:proofErr w:type="gramEnd"/>
                       </w:p>
                       <w:p>
                         <w:pPr>
@@ -6129,60 +6614,19 @@
                             <w:rFonts w:ascii="Consolas" w:hAnsi="Consolas"/>
                             <w:sz w:val="20"/>
                           </w:rPr>
-                          <w:t xml:space="preserve"> </w:t>
-                        </w:r>
-                        <w:proofErr w:type="gramStart"/>
-                        <w:r>
-                          <w:rPr>
-                            <w:rFonts w:ascii="Consolas" w:hAnsi="Consolas"/>
-                            <w:sz w:val="20"/>
-                          </w:rPr>
-                          <w:t>else</w:t>
-                        </w:r>
-                        <w:proofErr w:type="gramEnd"/>
-                        <w:r>
-                          <w:rPr>
-                            <w:rFonts w:ascii="Consolas" w:hAnsi="Consolas"/>
-                            <w:sz w:val="20"/>
-                          </w:rPr>
-                          <w:t xml:space="preserve"> set </w:t>
-                        </w:r>
-                        <w:proofErr w:type="spellStart"/>
-                        <w:r>
-                          <w:rPr>
-                            <w:rFonts w:ascii="Consolas" w:hAnsi="Consolas"/>
-                            <w:sz w:val="20"/>
-                          </w:rPr>
-                          <w:t>endFlag</w:t>
-                        </w:r>
-                        <w:proofErr w:type="spellEnd"/>
-                        <w:r>
-                          <w:rPr>
-                            <w:rFonts w:ascii="Consolas" w:hAnsi="Consolas"/>
-                            <w:sz w:val="20"/>
-                          </w:rPr>
-                          <w:t xml:space="preserve"> to true</w:t>
+                          <w:t xml:space="preserve"> else set endFlag to true</w:t>
                         </w:r>
                       </w:p>
                       <w:p>
                         <w:pPr>
                           <w:spacing w:after="0"/>
                         </w:pPr>
-                        <w:proofErr w:type="gramStart"/>
                         <w:r>
                           <w:rPr>
                             <w:rFonts w:ascii="Consolas" w:hAnsi="Consolas"/>
                             <w:sz w:val="20"/>
                           </w:rPr>
-                          <w:t>end</w:t>
-                        </w:r>
-                        <w:proofErr w:type="gramEnd"/>
-                        <w:r>
-                          <w:rPr>
-                            <w:rFonts w:ascii="Consolas" w:hAnsi="Consolas"/>
-                            <w:sz w:val="20"/>
-                          </w:rPr>
-                          <w:t xml:space="preserve"> if</w:t>
+                          <w:t>end if</w:t>
                         </w:r>
                       </w:p>
                       <w:p>
@@ -6193,7 +6637,7 @@
                     </w:txbxContent>
                   </v:textbox>
                 </v:rect>
-                <v:rect id="Rectangle 9" o:spid="_x0000_s1058" style="position:absolute;left:12287;top:58388;width:21526;height:4667;visibility:visible;mso-wrap-style:square;v-text-anchor:middle" o:gfxdata="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" fillcolor="white [3201]" strokecolor="#a5a5a5 [3206]" strokeweight="1pt">
+                <v:rect id="Rectangle 249" o:spid="_x0000_s1058" style="position:absolute;left:12350;top:60801;width:21526;height:4667;visibility:visible;mso-wrap-style:square;v-text-anchor:middle" o:gfxdata="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" fillcolor="white [3201]" strokecolor="#a5a5a5 [3206]" strokeweight="1pt">
                   <v:textbox>
                     <w:txbxContent>
                       <w:p>
@@ -6211,21 +6655,12 @@
                           </w:rPr>
                           <w:t>If (</w:t>
                         </w:r>
-                        <w:proofErr w:type="spellStart"/>
                         <w:r>
                           <w:rPr>
                             <w:rFonts w:ascii="Consolas" w:hAnsi="Consolas"/>
                             <w:sz w:val="20"/>
                           </w:rPr>
-                          <w:t>graphicsOn</w:t>
-                        </w:r>
-                        <w:proofErr w:type="spellEnd"/>
-                        <w:r>
-                          <w:rPr>
-                            <w:rFonts w:ascii="Consolas" w:hAnsi="Consolas"/>
-                            <w:sz w:val="20"/>
-                          </w:rPr>
-                          <w:t xml:space="preserve"> </w:t>
+                          <w:t xml:space="preserve">graphicsOn </w:t>
                         </w:r>
                         <w:r>
                           <w:rPr>
@@ -6254,33 +6689,8 @@
                             <w:rFonts w:ascii="Consolas" w:hAnsi="Consolas" w:cs="Courier New"/>
                             <w:sz w:val="20"/>
                           </w:rPr>
-                          <w:t xml:space="preserve">Set </w:t>
+                          <w:t>Set DaysPassed to simTime</w:t>
                         </w:r>
-                        <w:proofErr w:type="spellStart"/>
-                        <w:r>
-                          <w:rPr>
-                            <w:rFonts w:ascii="Consolas" w:hAnsi="Consolas" w:cs="Courier New"/>
-                            <w:sz w:val="20"/>
-                          </w:rPr>
-                          <w:t>DaysPassed</w:t>
-                        </w:r>
-                        <w:proofErr w:type="spellEnd"/>
-                        <w:r>
-                          <w:rPr>
-                            <w:rFonts w:ascii="Consolas" w:hAnsi="Consolas" w:cs="Courier New"/>
-                            <w:sz w:val="20"/>
-                          </w:rPr>
-                          <w:t xml:space="preserve"> to </w:t>
-                        </w:r>
-                        <w:proofErr w:type="spellStart"/>
-                        <w:r>
-                          <w:rPr>
-                            <w:rFonts w:ascii="Consolas" w:hAnsi="Consolas" w:cs="Courier New"/>
-                            <w:sz w:val="20"/>
-                          </w:rPr>
-                          <w:t>simTime</w:t>
-                        </w:r>
-                        <w:proofErr w:type="spellEnd"/>
                       </w:p>
                       <w:p>
                         <w:pPr>
@@ -6299,7 +6709,7 @@
                     </w:txbxContent>
                   </v:textbox>
                 </v:rect>
-                <v:shape id="Diamond 10" o:spid="_x0000_s1059" type="#_x0000_t4" style="position:absolute;left:14859;top:29813;width:17240;height:9144;visibility:visible;mso-wrap-style:square;v-text-anchor:middle" o:gfxdata="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" fillcolor="white [3201]" strokecolor="#a5a5a5 [3206]" strokeweight="1pt">
+                <v:shape id="Diamond 250" o:spid="_x0000_s1059" type="#_x0000_t4" style="position:absolute;left:14962;top:29807;width:17241;height:9144;visibility:visible;mso-wrap-style:square;v-text-anchor:middle" o:gfxdata="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" fillcolor="white [3201]" strokecolor="#a5a5a5 [3206]" strokeweight="1pt">
                   <v:textbox>
                     <w:txbxContent>
                       <w:p>
@@ -6310,45 +6720,18 @@
                             <w:sz w:val="20"/>
                           </w:rPr>
                         </w:pPr>
-                        <w:proofErr w:type="spellStart"/>
-                        <w:proofErr w:type="gramStart"/>
                         <w:r>
                           <w:rPr>
                             <w:rFonts w:ascii="Consolas" w:hAnsi="Consolas"/>
                             <w:sz w:val="20"/>
                           </w:rPr>
-                          <w:t>simTime</w:t>
-                        </w:r>
-                        <w:proofErr w:type="spellEnd"/>
-                        <w:proofErr w:type="gramEnd"/>
-                        <w:r>
-                          <w:rPr>
-                            <w:rFonts w:ascii="Consolas" w:hAnsi="Consolas"/>
-                            <w:sz w:val="20"/>
-                          </w:rPr>
-                          <w:t xml:space="preserve"> &gt; </w:t>
-                        </w:r>
-                        <w:proofErr w:type="spellStart"/>
-                        <w:r>
-                          <w:rPr>
-                            <w:rFonts w:ascii="Consolas" w:hAnsi="Consolas"/>
-                            <w:sz w:val="20"/>
-                          </w:rPr>
-                          <w:t>runTime</w:t>
-                        </w:r>
-                        <w:proofErr w:type="spellEnd"/>
-                        <w:r>
-                          <w:rPr>
-                            <w:rFonts w:ascii="Consolas" w:hAnsi="Consolas"/>
-                            <w:sz w:val="20"/>
-                          </w:rPr>
-                          <w:t>?</w:t>
+                          <w:t>simTime &gt; runTime?</w:t>
                         </w:r>
                       </w:p>
                     </w:txbxContent>
                   </v:textbox>
                 </v:shape>
-                <v:rect id="Rectangle 11" o:spid="_x0000_s1060" style="position:absolute;left:12096;top:67056;width:21813;height:5334;visibility:visible;mso-wrap-style:square;v-text-anchor:middle" o:gfxdata="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" fillcolor="white [3201]" strokecolor="#a5a5a5 [3206]" strokeweight="1pt">
+                <v:rect id="Rectangle 251" o:spid="_x0000_s1060" style="position:absolute;left:12112;top:69351;width:21813;height:5334;visibility:visible;mso-wrap-style:square;v-text-anchor:middle" o:gfxdata="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" fillcolor="white [3201]" strokecolor="#a5a5a5 [3206]" strokeweight="1pt">
                   <v:textbox>
                     <w:txbxContent>
                       <w:p>
@@ -6365,33 +6748,8 @@
                             <w:rFonts w:ascii="Consolas" w:hAnsi="Consolas"/>
                             <w:sz w:val="20"/>
                           </w:rPr>
-                          <w:t xml:space="preserve">Set </w:t>
+                          <w:t>Set simTime to runTime</w:t>
                         </w:r>
-                        <w:proofErr w:type="spellStart"/>
-                        <w:r>
-                          <w:rPr>
-                            <w:rFonts w:ascii="Consolas" w:hAnsi="Consolas"/>
-                            <w:sz w:val="20"/>
-                          </w:rPr>
-                          <w:t>simTime</w:t>
-                        </w:r>
-                        <w:proofErr w:type="spellEnd"/>
-                        <w:r>
-                          <w:rPr>
-                            <w:rFonts w:ascii="Consolas" w:hAnsi="Consolas"/>
-                            <w:sz w:val="20"/>
-                          </w:rPr>
-                          <w:t xml:space="preserve"> to </w:t>
-                        </w:r>
-                        <w:proofErr w:type="spellStart"/>
-                        <w:r>
-                          <w:rPr>
-                            <w:rFonts w:ascii="Consolas" w:hAnsi="Consolas"/>
-                            <w:sz w:val="20"/>
-                          </w:rPr>
-                          <w:t>runTime</w:t>
-                        </w:r>
-                        <w:proofErr w:type="spellEnd"/>
                       </w:p>
                       <w:p>
                         <w:pPr>
@@ -6406,38 +6764,13 @@
                             <w:rFonts w:ascii="Consolas" w:hAnsi="Consolas"/>
                             <w:sz w:val="20"/>
                           </w:rPr>
-                          <w:t xml:space="preserve">Set </w:t>
+                          <w:t>Set DaysPassed to simTime</w:t>
                         </w:r>
-                        <w:proofErr w:type="spellStart"/>
-                        <w:r>
-                          <w:rPr>
-                            <w:rFonts w:ascii="Consolas" w:hAnsi="Consolas"/>
-                            <w:sz w:val="20"/>
-                          </w:rPr>
-                          <w:t>DaysPassed</w:t>
-                        </w:r>
-                        <w:proofErr w:type="spellEnd"/>
-                        <w:r>
-                          <w:rPr>
-                            <w:rFonts w:ascii="Consolas" w:hAnsi="Consolas"/>
-                            <w:sz w:val="20"/>
-                          </w:rPr>
-                          <w:t xml:space="preserve"> to </w:t>
-                        </w:r>
-                        <w:proofErr w:type="spellStart"/>
-                        <w:r>
-                          <w:rPr>
-                            <w:rFonts w:ascii="Consolas" w:hAnsi="Consolas"/>
-                            <w:sz w:val="20"/>
-                          </w:rPr>
-                          <w:t>simTime</w:t>
-                        </w:r>
-                        <w:proofErr w:type="spellEnd"/>
                       </w:p>
                     </w:txbxContent>
                   </v:textbox>
                 </v:rect>
-                <v:rect id="Rectangle 12" o:spid="_x0000_s1061" style="position:absolute;left:16002;top:76390;width:14097;height:4858;visibility:visible;mso-wrap-style:square;v-text-anchor:middle" o:gfxdata="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" fillcolor="white [3201]" strokecolor="#a5a5a5 [3206]" strokeweight="1pt">
+                <v:rect id="Rectangle 252" o:spid="_x0000_s1061" style="position:absolute;left:16031;top:78495;width:14097;height:2858;visibility:visible;mso-wrap-style:square;v-text-anchor:middle" o:gfxdata="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" fillcolor="white [3201]" strokecolor="#a5a5a5 [3206]" strokeweight="1pt">
                   <v:textbox>
                     <w:txbxContent>
                       <w:p>
@@ -6448,71 +6781,49 @@
                             <w:sz w:val="20"/>
                           </w:rPr>
                         </w:pPr>
-                        <w:proofErr w:type="spellStart"/>
-                        <w:proofErr w:type="gramStart"/>
                         <w:r>
                           <w:rPr>
                             <w:rFonts w:ascii="Consolas" w:hAnsi="Consolas"/>
                             <w:sz w:val="20"/>
                           </w:rPr>
-                          <w:t>finaliseStats</w:t>
+                          <w:t>finaliseStats()</w:t>
                         </w:r>
-                        <w:proofErr w:type="spellEnd"/>
-                        <w:r>
-                          <w:rPr>
-                            <w:rFonts w:ascii="Consolas" w:hAnsi="Consolas"/>
-                            <w:sz w:val="20"/>
-                          </w:rPr>
-                          <w:t>()</w:t>
-                        </w:r>
-                        <w:proofErr w:type="gramEnd"/>
                       </w:p>
                     </w:txbxContent>
                   </v:textbox>
                 </v:rect>
-                <v:shape id="Straight Arrow Connector 13" o:spid="_x0000_s1062" type="#_x0000_t32" style="position:absolute;left:23622;top:7334;width:0;height:3905;visibility:visible;mso-wrap-style:square" o:connectortype="straight" o:gfxdata="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" strokecolor="black [3200]" strokeweight=".5pt">
+                <v:shape id="Straight Arrow Connector 253" o:spid="_x0000_s1062" type="#_x0000_t32" style="position:absolute;left:23631;top:7362;width:0;height:3905;visibility:visible;mso-wrap-style:square" o:connectortype="straight" o:gfxdata="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" strokecolor="black [3200]" strokeweight=".5pt">
                   <v:stroke endarrow="block" joinstyle="miter"/>
                 </v:shape>
-                <v:shape id="Straight Arrow Connector 14" o:spid="_x0000_s1063" type="#_x0000_t32" style="position:absolute;left:23622;top:15240;width:0;height:3333;visibility:visible;mso-wrap-style:square" o:connectortype="straight" o:gfxdata="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" strokecolor="black [3200]" strokeweight=".5pt">
+                <v:shape id="Straight Arrow Connector 254" o:spid="_x0000_s1063" type="#_x0000_t32" style="position:absolute;left:23631;top:15200;width:0;height:3334;visibility:visible;mso-wrap-style:square" o:connectortype="straight" o:gfxdata="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" strokecolor="black [3200]" strokeweight=".5pt">
                   <v:stroke endarrow="block" joinstyle="miter"/>
                 </v:shape>
-                <v:shape id="Straight Arrow Connector 15" o:spid="_x0000_s1064" type="#_x0000_t32" style="position:absolute;left:23526;top:26384;width:0;height:3334;visibility:visible;mso-wrap-style:square" o:connectortype="straight" o:gfxdata="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" strokecolor="black [3200]" strokeweight=".5pt">
+                <v:shape id="Straight Arrow Connector 255" o:spid="_x0000_s1064" type="#_x0000_t32" style="position:absolute;left:23513;top:26363;width:0;height:3333;visibility:visible;mso-wrap-style:square" o:connectortype="straight" o:gfxdata="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" strokecolor="black [3200]" strokeweight=".5pt">
                   <v:stroke endarrow="block" joinstyle="miter"/>
                 </v:shape>
-                <v:shape id="Straight Arrow Connector 16" o:spid="_x0000_s1065" type="#_x0000_t32" style="position:absolute;left:23526;top:38862;width:0;height:3905;visibility:visible;mso-wrap-style:square" o:connectortype="straight" o:gfxdata="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" strokecolor="black [3200]" strokeweight=".5pt">
+                <v:shape id="Straight Arrow Connector 256" o:spid="_x0000_s1065" type="#_x0000_t32" style="position:absolute;left:23513;top:38832;width:0;height:3905;visibility:visible;mso-wrap-style:square" o:connectortype="straight" o:gfxdata="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" strokecolor="black [3200]" strokeweight=".5pt">
                   <v:stroke endarrow="block" joinstyle="miter"/>
                 </v:shape>
-                <v:shape id="Straight Arrow Connector 17" o:spid="_x0000_s1066" type="#_x0000_t32" style="position:absolute;left:23241;top:54483;width:0;height:3905;visibility:visible;mso-wrap-style:square" o:connectortype="straight" o:gfxdata="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" strokecolor="black [3200]" strokeweight=".5pt">
+                <v:shape id="Straight Arrow Connector 257" o:spid="_x0000_s1066" type="#_x0000_t32" style="position:absolute;left:23156;top:57001;width:0;height:3905;visibility:visible;mso-wrap-style:square" o:connectortype="straight" o:gfxdata="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" strokecolor="black [3200]" strokeweight=".5pt">
                   <v:stroke endarrow="block" joinstyle="miter"/>
                 </v:shape>
-                <v:shape id="Straight Arrow Connector 18" o:spid="_x0000_s1067" type="#_x0000_t32" style="position:absolute;left:23145;top:63055;width:0;height:3905;visibility:visible;mso-wrap-style:square" o:connectortype="straight" o:gfxdata="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" strokecolor="black [3200]" strokeweight=".5pt">
+                <v:shape id="Straight Arrow Connector 258" o:spid="_x0000_s1067" type="#_x0000_t32" style="position:absolute;left:23156;top:65551;width:0;height:3906;visibility:visible;mso-wrap-style:square" o:connectortype="straight" o:gfxdata="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" strokecolor="black [3200]" strokeweight=".5pt">
                   <v:stroke endarrow="block" joinstyle="miter"/>
                 </v:shape>
-                <v:shape id="Straight Arrow Connector 19" o:spid="_x0000_s1068" type="#_x0000_t32" style="position:absolute;left:23050;top:72294;width:0;height:3906;visibility:visible;mso-wrap-style:square" o:connectortype="straight" o:gfxdata="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" strokecolor="black [3200]" strokeweight=".5pt">
+                <v:shape id="Straight Arrow Connector 259" o:spid="_x0000_s1068" type="#_x0000_t32" style="position:absolute;left:23038;top:74695;width:0;height:3906;visibility:visible;mso-wrap-style:square" o:connectortype="straight" o:gfxdata="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" strokecolor="black [3200]" strokeweight=".5pt">
                   <v:stroke endarrow="block" joinstyle="miter"/>
                 </v:shape>
-                <v:group id="Group 20" o:spid="_x0000_s1069" style="position:absolute;top:22383;width:15621;height:47244" coordsize="15621,47244" o:gfxdata="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">
-                  <v:line id="Straight Connector 21" o:spid="_x0000_s1070" style="position:absolute;flip:x;visibility:visible;mso-wrap-style:square" from="0,0" to="15621,0" o:connectortype="straight" o:gfxdata="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" strokecolor="black [3200]" strokeweight=".5pt">
-                    <v:stroke joinstyle="miter"/>
-                  </v:line>
-                  <v:shape id="Straight Arrow Connector 22" o:spid="_x0000_s1071" type="#_x0000_t32" style="position:absolute;top:47244;width:12192;height:0;visibility:visible;mso-wrap-style:square" o:connectortype="straight" o:gfxdata="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" strokecolor="black [3200]" strokeweight=".5pt">
-                    <v:stroke endarrow="block" joinstyle="miter"/>
-                  </v:shape>
-                  <v:line id="Straight Connector 29" o:spid="_x0000_s1072" style="position:absolute;visibility:visible;mso-wrap-style:square" from="0,0" to="0,47244" o:connectortype="straight" o:gfxdata="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" strokecolor="black [3200]" strokeweight=".5pt">
-                    <v:stroke joinstyle="miter"/>
-                  </v:line>
-                </v:group>
-                <v:shape id="Straight Arrow Connector 193" o:spid="_x0000_s1073" type="#_x0000_t32" style="position:absolute;top:34385;width:14859;height:0;flip:x;visibility:visible;mso-wrap-style:square" o:connectortype="straight" o:gfxdata="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" strokecolor="black [3200]" strokeweight=".5pt">
+                <v:shape id="Straight Arrow Connector 260" o:spid="_x0000_s1069" type="#_x0000_t32" style="position:absolute;top:34319;width:14859;height:0;flip:x;visibility:visible;mso-wrap-style:square" o:connectortype="straight" o:gfxdata="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" strokecolor="black [3200]" strokeweight=".5pt">
                   <v:stroke endarrow="block" joinstyle="miter"/>
                 </v:shape>
-                <v:shape id="Straight Arrow Connector 199" o:spid="_x0000_s1074" type="#_x0000_t32" style="position:absolute;left:22955;top:81248;width:0;height:3905;visibility:visible;mso-wrap-style:square" o:connectortype="straight" o:gfxdata="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" strokecolor="black [3200]" strokeweight=".5pt">
+                <v:shape id="Straight Arrow Connector 261" o:spid="_x0000_s1070" type="#_x0000_t32" style="position:absolute;left:22919;top:81227;width:0;height:3905;visibility:visible;mso-wrap-style:square" o:connectortype="straight" o:gfxdata="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" strokecolor="black [3200]" strokeweight=".5pt">
                   <v:stroke endarrow="block" joinstyle="miter"/>
                 </v:shape>
                 <v:shapetype id="_x0000_t116" coordsize="21600,21600" o:spt="116" path="m3475,qx,10800,3475,21600l18125,21600qx21600,10800,18125,xe">
                   <v:stroke joinstyle="miter"/>
                   <v:path gradientshapeok="t" o:connecttype="rect" textboxrect="1018,3163,20582,18437"/>
                 </v:shapetype>
-                <v:shape id="Flowchart: Terminator 201" o:spid="_x0000_s1075" type="#_x0000_t116" style="position:absolute;left:17907;top:85153;width:10191;height:3905;visibility:visible;mso-wrap-style:square;v-text-anchor:middle" o:gfxdata="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" fillcolor="white [3201]" strokecolor="#a5a5a5 [3206]" strokeweight="1pt">
+                <v:shape id="Flowchart: Terminator 262" o:spid="_x0000_s1071" type="#_x0000_t116" style="position:absolute;left:17931;top:85146;width:10192;height:3714;visibility:visible;mso-wrap-style:square;v-text-anchor:middle" o:gfxdata="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" fillcolor="white [3201]" strokecolor="#a5a5a5 [3206]" strokeweight="1pt">
                   <v:textbox>
                     <w:txbxContent>
                       <w:p>
@@ -6534,7 +6845,7 @@
                     </w:txbxContent>
                   </v:textbox>
                 </v:shape>
-                <v:shape id="Text Box 2" o:spid="_x0000_s1076" type="#_x0000_t202" style="position:absolute;left:10572;top:19812;width:4287;height:2667;visibility:visible;mso-wrap-style:square;v-text-anchor:top" o:gfxdata="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" filled="f" stroked="f">
+                <v:shape id="Text Box 2" o:spid="_x0000_s1072" type="#_x0000_t202" style="position:absolute;left:10569;top:19831;width:4286;height:2667;visibility:visible;mso-wrap-style:square;v-text-anchor:top" o:gfxdata="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" filled="f" stroked="f">
                   <v:textbox>
                     <w:txbxContent>
                       <w:p>
@@ -6553,7 +6864,7 @@
                     </w:txbxContent>
                   </v:textbox>
                 </v:shape>
-                <v:shape id="Text Box 2" o:spid="_x0000_s1077" type="#_x0000_t202" style="position:absolute;left:23241;top:26574;width:4286;height:2667;visibility:visible;mso-wrap-style:square;v-text-anchor:top" o:gfxdata="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" filled="f" stroked="f">
+                <v:shape id="Text Box 2" o:spid="_x0000_s1073" type="#_x0000_t202" style="position:absolute;left:23275;top:26600;width:4286;height:2667;visibility:visible;mso-wrap-style:square;v-text-anchor:top" o:gfxdata="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" filled="f" stroked="f">
                   <v:textbox>
                     <w:txbxContent>
                       <w:p>
@@ -6572,7 +6883,7 @@
                     </w:txbxContent>
                   </v:textbox>
                 </v:shape>
-                <v:shape id="Text Box 2" o:spid="_x0000_s1078" type="#_x0000_t202" style="position:absolute;left:10572;top:32004;width:4287;height:2667;visibility:visible;mso-wrap-style:square;v-text-anchor:top" o:gfxdata="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" filled="f" stroked="f">
+                <v:shape id="Text Box 2" o:spid="_x0000_s1074" type="#_x0000_t202" style="position:absolute;left:10569;top:31944;width:4286;height:2667;visibility:visible;mso-wrap-style:square;v-text-anchor:top" o:gfxdata="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" filled="f" stroked="f">
                   <v:textbox>
                     <w:txbxContent>
                       <w:p>
@@ -6591,7 +6902,7 @@
                     </w:txbxContent>
                   </v:textbox>
                 </v:shape>
-                <v:shape id="Text Box 2" o:spid="_x0000_s1079" type="#_x0000_t202" style="position:absolute;left:23241;top:39433;width:4286;height:2667;visibility:visible;mso-wrap-style:square;v-text-anchor:top" o:gfxdata="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" filled="f" stroked="f">
+                <v:shape id="Text Box 2" o:spid="_x0000_s1075" type="#_x0000_t202" style="position:absolute;left:23275;top:39426;width:4286;height:2667;visibility:visible;mso-wrap-style:square;v-text-anchor:top" o:gfxdata="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" filled="f" stroked="f">
                   <v:textbox>
                     <w:txbxContent>
                       <w:p>
@@ -6610,6 +6921,17 @@
                     </w:txbxContent>
                   </v:textbox>
                 </v:shape>
+                <v:group id="Group 267" o:spid="_x0000_s1076" style="position:absolute;top:22563;width:15739;height:49282" coordsize="15739,49282" o:gfxdata="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">
+                  <v:line id="Straight Connector 268" o:spid="_x0000_s1077" style="position:absolute;flip:x;visibility:visible;mso-wrap-style:square" from="118,0" to="15739,0" o:connectortype="straight" o:gfxdata="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" strokecolor="black [3200]" strokeweight=".5pt">
+                    <v:stroke joinstyle="miter"/>
+                  </v:line>
+                  <v:shape id="Straight Arrow Connector 269" o:spid="_x0000_s1078" type="#_x0000_t32" style="position:absolute;top:49282;width:12192;height:0;visibility:visible;mso-wrap-style:square" o:connectortype="straight" o:gfxdata="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" strokecolor="black [3200]" strokeweight=".5pt">
+                    <v:stroke endarrow="block" joinstyle="miter"/>
+                  </v:shape>
+                  <v:line id="Straight Connector 270" o:spid="_x0000_s1079" style="position:absolute;flip:x;visibility:visible;mso-wrap-style:square" from="0,0" to="118,49282" o:connectortype="straight" o:gfxdata="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" strokecolor="black [3200]" strokeweight=".5pt">
+                    <v:stroke joinstyle="miter"/>
+                  </v:line>
+                </v:group>
               </v:group>
             </w:pict>
           </mc:Fallback>
@@ -6626,8 +6948,6 @@
         </w:rPr>
         <w:br w:type="page"/>
       </w:r>
-      <w:bookmarkStart w:id="0" w:name="_GoBack"/>
-      <w:bookmarkEnd w:id="0"/>
     </w:p>
     <w:p>
       <w:pPr>
@@ -6674,7 +6994,6 @@
           <w:spacing w:val="5"/>
         </w:rPr>
       </w:pPr>
-      <w:proofErr w:type="spellStart"/>
       <w:r>
         <w:rPr>
           <w:rFonts w:ascii="Courier New" w:hAnsi="Courier New" w:cs="Courier New"/>
@@ -6685,7 +7004,6 @@
         </w:rPr>
         <w:t>ActivityDistribution</w:t>
       </w:r>
-      <w:proofErr w:type="spellEnd"/>
     </w:p>
     <w:p>
       <w:pPr>
@@ -6705,7 +7023,6 @@
         </w:rPr>
         <w:t xml:space="preserve">The </w:t>
       </w:r>
-      <w:proofErr w:type="spellStart"/>
       <w:r>
         <w:rPr>
           <w:rFonts w:ascii="Courier New" w:hAnsi="Courier New" w:cs="Courier New"/>
@@ -6715,7 +7032,6 @@
         </w:rPr>
         <w:t>ActivityDistribution</w:t>
       </w:r>
-      <w:proofErr w:type="spellEnd"/>
       <w:r>
         <w:rPr>
           <w:rFonts w:ascii="Lato" w:hAnsi="Lato"/>
@@ -6754,7 +7070,6 @@
           <w:spacing w:val="5"/>
         </w:rPr>
       </w:pPr>
-      <w:proofErr w:type="spellStart"/>
       <w:r>
         <w:rPr>
           <w:rFonts w:ascii="Courier New" w:hAnsi="Courier New" w:cs="Courier New"/>
@@ -6765,7 +7080,6 @@
         </w:rPr>
         <w:t>EventData</w:t>
       </w:r>
-      <w:proofErr w:type="spellEnd"/>
     </w:p>
     <w:p>
       <w:pPr>
@@ -6785,7 +7099,6 @@
         </w:rPr>
         <w:t xml:space="preserve">The </w:t>
       </w:r>
-      <w:proofErr w:type="spellStart"/>
       <w:r>
         <w:rPr>
           <w:rFonts w:ascii="Courier New" w:hAnsi="Courier New" w:cs="Courier New"/>
@@ -6795,7 +7108,6 @@
         </w:rPr>
         <w:t>EventData</w:t>
       </w:r>
-      <w:proofErr w:type="spellEnd"/>
       <w:r>
         <w:rPr>
           <w:rFonts w:ascii="Lato" w:hAnsi="Lato"/>
@@ -6874,7 +7186,6 @@
           <w:spacing w:val="5"/>
         </w:rPr>
       </w:pPr>
-      <w:proofErr w:type="spellStart"/>
       <w:r>
         <w:rPr>
           <w:rFonts w:ascii="Courier New" w:hAnsi="Courier New" w:cs="Courier New"/>
@@ -6885,7 +7196,6 @@
         </w:rPr>
         <w:t>MainActivity</w:t>
       </w:r>
-      <w:proofErr w:type="spellEnd"/>
     </w:p>
     <w:p>
       <w:pPr>
@@ -6912,27 +7222,7 @@
           <w:iCs/>
           <w:spacing w:val="5"/>
         </w:rPr>
-        <w:t xml:space="preserve"> </w:t>
-      </w:r>
-      <w:proofErr w:type="spellStart"/>
-      <w:r>
-        <w:rPr>
-          <w:rFonts w:ascii="Courier New" w:hAnsi="Courier New" w:cs="Courier New"/>
-          <w:bCs/>
-          <w:iCs/>
-          <w:spacing w:val="5"/>
-        </w:rPr>
-        <w:t>MainActivity</w:t>
-      </w:r>
-      <w:proofErr w:type="spellEnd"/>
-      <w:r>
-        <w:rPr>
-          <w:rFonts w:ascii="Courier New" w:hAnsi="Courier New" w:cs="Courier New"/>
-          <w:bCs/>
-          <w:iCs/>
-          <w:spacing w:val="5"/>
-        </w:rPr>
-        <w:t xml:space="preserve"> </w:t>
+        <w:t xml:space="preserve"> MainActivity </w:t>
       </w:r>
       <w:r>
         <w:rPr>
@@ -6972,7 +7262,6 @@
           <w:spacing w:val="5"/>
         </w:rPr>
       </w:pPr>
-      <w:proofErr w:type="spellStart"/>
       <w:r>
         <w:rPr>
           <w:rFonts w:ascii="Courier New" w:hAnsi="Courier New" w:cs="Courier New"/>
@@ -6983,7 +7272,6 @@
         </w:rPr>
         <w:t>PlaceholderFragment</w:t>
       </w:r>
-      <w:proofErr w:type="spellEnd"/>
     </w:p>
     <w:p>
       <w:pPr>
@@ -7014,7 +7302,6 @@
           <w:spacing w:val="5"/>
         </w:rPr>
       </w:pPr>
-      <w:proofErr w:type="spellStart"/>
       <w:r>
         <w:rPr>
           <w:rFonts w:ascii="Courier New" w:hAnsi="Courier New" w:cs="Courier New"/>
@@ -7025,7 +7312,6 @@
         </w:rPr>
         <w:t>ResultsData</w:t>
       </w:r>
-      <w:proofErr w:type="spellEnd"/>
     </w:p>
     <w:p>
       <w:pPr>
@@ -7045,7 +7331,6 @@
         </w:rPr>
         <w:t xml:space="preserve">The </w:t>
       </w:r>
-      <w:proofErr w:type="spellStart"/>
       <w:r>
         <w:rPr>
           <w:rFonts w:ascii="Courier New" w:hAnsi="Courier New" w:cs="Courier New"/>
@@ -7055,7 +7340,6 @@
         </w:rPr>
         <w:t>ResultsData</w:t>
       </w:r>
-      <w:proofErr w:type="spellEnd"/>
       <w:r>
         <w:rPr>
           <w:rFonts w:ascii="Lato" w:hAnsi="Lato" w:cs="Courier New"/>
@@ -7076,7 +7360,6 @@
           <w:spacing w:val="5"/>
         </w:rPr>
       </w:pPr>
-      <w:proofErr w:type="spellStart"/>
       <w:r>
         <w:rPr>
           <w:rFonts w:ascii="Courier New" w:hAnsi="Courier New" w:cs="Courier New"/>
@@ -7087,7 +7370,6 @@
         </w:rPr>
         <w:t>ResultsFragment</w:t>
       </w:r>
-      <w:proofErr w:type="spellEnd"/>
     </w:p>
     <w:p>
       <w:pPr>
@@ -7107,7 +7389,6 @@
         </w:rPr>
         <w:t xml:space="preserve">The </w:t>
       </w:r>
-      <w:proofErr w:type="spellStart"/>
       <w:r>
         <w:rPr>
           <w:rFonts w:ascii="Courier New" w:hAnsi="Courier New" w:cs="Courier New"/>
@@ -7117,7 +7398,6 @@
         </w:rPr>
         <w:t>ResultsFragment</w:t>
       </w:r>
-      <w:proofErr w:type="spellEnd"/>
       <w:r>
         <w:rPr>
           <w:rFonts w:ascii="Lato" w:hAnsi="Lato" w:cs="Courier New"/>
@@ -7138,7 +7418,6 @@
           <w:spacing w:val="5"/>
         </w:rPr>
       </w:pPr>
-      <w:proofErr w:type="spellStart"/>
       <w:r>
         <w:rPr>
           <w:rFonts w:ascii="Courier New" w:hAnsi="Courier New" w:cs="Courier New"/>
@@ -7149,7 +7428,6 @@
         </w:rPr>
         <w:t>SimAnimations</w:t>
       </w:r>
-      <w:proofErr w:type="spellEnd"/>
     </w:p>
     <w:p>
       <w:pPr>
@@ -7170,25 +7448,14 @@
         </w:rPr>
         <w:t xml:space="preserve">The </w:t>
       </w:r>
-      <w:proofErr w:type="spellStart"/>
-      <w:r>
-        <w:rPr>
-          <w:rFonts w:ascii="Courier New" w:hAnsi="Courier New" w:cs="Courier New"/>
-          <w:bCs/>
-          <w:iCs/>
-          <w:spacing w:val="5"/>
-        </w:rPr>
-        <w:t>SimAnimations</w:t>
-      </w:r>
-      <w:proofErr w:type="spellEnd"/>
-      <w:r>
-        <w:rPr>
-          <w:rFonts w:ascii="Courier New" w:hAnsi="Courier New" w:cs="Courier New"/>
-          <w:bCs/>
-          <w:iCs/>
-          <w:spacing w:val="5"/>
-        </w:rPr>
-        <w:t xml:space="preserve"> </w:t>
+      <w:r>
+        <w:rPr>
+          <w:rFonts w:ascii="Courier New" w:hAnsi="Courier New" w:cs="Courier New"/>
+          <w:bCs/>
+          <w:iCs/>
+          <w:spacing w:val="5"/>
+        </w:rPr>
+        <w:t xml:space="preserve">SimAnimations </w:t>
       </w:r>
       <w:r>
         <w:rPr>
@@ -7246,7 +7513,6 @@
           <w:spacing w:val="5"/>
         </w:rPr>
       </w:pPr>
-      <w:proofErr w:type="spellStart"/>
       <w:r>
         <w:rPr>
           <w:rFonts w:ascii="Courier New" w:hAnsi="Courier New" w:cs="Courier New"/>
@@ -7257,7 +7523,6 @@
         </w:rPr>
         <w:t>SimMethods</w:t>
       </w:r>
-      <w:proofErr w:type="spellEnd"/>
     </w:p>
     <w:p>
       <w:pPr>
@@ -7277,7 +7542,6 @@
         </w:rPr>
         <w:t xml:space="preserve">The </w:t>
       </w:r>
-      <w:proofErr w:type="spellStart"/>
       <w:r>
         <w:rPr>
           <w:rFonts w:ascii="Courier New" w:hAnsi="Courier New" w:cs="Courier New"/>
@@ -7287,7 +7551,6 @@
         </w:rPr>
         <w:t>SimMethods</w:t>
       </w:r>
-      <w:proofErr w:type="spellEnd"/>
       <w:r>
         <w:rPr>
           <w:rFonts w:ascii="Lato" w:hAnsi="Lato" w:cs="Courier New"/>
@@ -7308,7 +7571,6 @@
           <w:spacing w:val="5"/>
         </w:rPr>
       </w:pPr>
-      <w:proofErr w:type="spellStart"/>
       <w:r>
         <w:rPr>
           <w:rFonts w:ascii="Courier New" w:hAnsi="Courier New" w:cs="Courier New"/>
@@ -7319,7 +7581,6 @@
         </w:rPr>
         <w:t>SimulationFragment</w:t>
       </w:r>
-      <w:proofErr w:type="spellEnd"/>
     </w:p>
     <w:p>
       <w:pPr>
@@ -7339,7 +7600,6 @@
         </w:rPr>
         <w:t xml:space="preserve">The </w:t>
       </w:r>
-      <w:proofErr w:type="spellStart"/>
       <w:r>
         <w:rPr>
           <w:rFonts w:ascii="Courier New" w:hAnsi="Courier New" w:cs="Courier New"/>
@@ -7349,7 +7609,6 @@
         </w:rPr>
         <w:t>SimulationFragment</w:t>
       </w:r>
-      <w:proofErr w:type="spellEnd"/>
       <w:r>
         <w:rPr>
           <w:rFonts w:ascii="Lato" w:hAnsi="Lato" w:cs="Courier New"/>
@@ -7550,7 +7809,6 @@
           <w:spacing w:val="5"/>
         </w:rPr>
       </w:pPr>
-      <w:proofErr w:type="spellStart"/>
       <w:r>
         <w:rPr>
           <w:rFonts w:ascii="Courier New" w:hAnsi="Courier New" w:cs="Courier New"/>
@@ -7561,7 +7819,6 @@
         </w:rPr>
         <w:t>VariablesFragment</w:t>
       </w:r>
-      <w:proofErr w:type="spellEnd"/>
     </w:p>
     <w:p>
       <w:pPr>
@@ -7581,7 +7838,6 @@
         </w:rPr>
         <w:t xml:space="preserve">The </w:t>
       </w:r>
-      <w:proofErr w:type="spellStart"/>
       <w:r>
         <w:rPr>
           <w:rFonts w:ascii="Inconsolata" w:hAnsi="Inconsolata"/>
@@ -7589,17 +7845,7 @@
           <w:iCs/>
           <w:spacing w:val="5"/>
         </w:rPr>
-        <w:t>VariablesFragment</w:t>
-      </w:r>
-      <w:proofErr w:type="spellEnd"/>
-      <w:r>
-        <w:rPr>
-          <w:rFonts w:ascii="Inconsolata" w:hAnsi="Inconsolata"/>
-          <w:bCs/>
-          <w:iCs/>
-          <w:spacing w:val="5"/>
-        </w:rPr>
-        <w:t xml:space="preserve"> </w:t>
+        <w:t xml:space="preserve">VariablesFragment </w:t>
       </w:r>
       <w:r>
         <w:rPr>
@@ -7790,7 +8036,7 @@
                 <w:bCs/>
                 <w:noProof/>
               </w:rPr>
-              <w:t>8</w:t>
+              <w:t>9</w:t>
             </w:r>
             <w:r>
               <w:rPr>
@@ -7835,7 +8081,7 @@
                 <w:bCs/>
                 <w:noProof/>
               </w:rPr>
-              <w:t>8</w:t>
+              <w:t>9</w:t>
             </w:r>
             <w:r>
               <w:rPr>
@@ -7976,6 +8222,96 @@
     </w:lvl>
   </w:abstractNum>
   <w:abstractNum w:abstractNumId="1" w15:restartNumberingAfterBreak="0">
+    <w:nsid w:val="0F433102"/>
+    <w:multiLevelType w:val="multilevel"/>
+    <w:tmpl w:val="B12ED5AA"/>
+    <w:lvl w:ilvl="0">
+      <w:start w:val="1"/>
+      <w:numFmt w:val="decimal"/>
+      <w:lvlText w:val="%1."/>
+      <w:lvlJc w:val="left"/>
+      <w:pPr>
+        <w:ind w:left="360" w:hanging="360"/>
+      </w:pPr>
+    </w:lvl>
+    <w:lvl w:ilvl="1">
+      <w:start w:val="1"/>
+      <w:numFmt w:val="decimal"/>
+      <w:lvlText w:val="%1.%2."/>
+      <w:lvlJc w:val="left"/>
+      <w:pPr>
+        <w:ind w:left="792" w:hanging="432"/>
+      </w:pPr>
+      <w:rPr>
+        <w:rFonts w:ascii="Courier New" w:hAnsi="Courier New" w:cs="Courier New" w:hint="default"/>
+        <w:sz w:val="20"/>
+      </w:rPr>
+    </w:lvl>
+    <w:lvl w:ilvl="2">
+      <w:start w:val="1"/>
+      <w:numFmt w:val="decimal"/>
+      <w:lvlText w:val="%1.%2.%3."/>
+      <w:lvlJc w:val="left"/>
+      <w:pPr>
+        <w:ind w:left="1224" w:hanging="504"/>
+      </w:pPr>
+    </w:lvl>
+    <w:lvl w:ilvl="3">
+      <w:start w:val="1"/>
+      <w:numFmt w:val="decimal"/>
+      <w:lvlText w:val="%1.%2.%3.%4."/>
+      <w:lvlJc w:val="left"/>
+      <w:pPr>
+        <w:ind w:left="1728" w:hanging="648"/>
+      </w:pPr>
+    </w:lvl>
+    <w:lvl w:ilvl="4">
+      <w:start w:val="1"/>
+      <w:numFmt w:val="decimal"/>
+      <w:lvlText w:val="%1.%2.%3.%4.%5."/>
+      <w:lvlJc w:val="left"/>
+      <w:pPr>
+        <w:ind w:left="2232" w:hanging="792"/>
+      </w:pPr>
+    </w:lvl>
+    <w:lvl w:ilvl="5">
+      <w:start w:val="1"/>
+      <w:numFmt w:val="decimal"/>
+      <w:lvlText w:val="%1.%2.%3.%4.%5.%6."/>
+      <w:lvlJc w:val="left"/>
+      <w:pPr>
+        <w:ind w:left="2736" w:hanging="936"/>
+      </w:pPr>
+    </w:lvl>
+    <w:lvl w:ilvl="6">
+      <w:start w:val="1"/>
+      <w:numFmt w:val="decimal"/>
+      <w:lvlText w:val="%1.%2.%3.%4.%5.%6.%7."/>
+      <w:lvlJc w:val="left"/>
+      <w:pPr>
+        <w:ind w:left="3240" w:hanging="1080"/>
+      </w:pPr>
+    </w:lvl>
+    <w:lvl w:ilvl="7">
+      <w:start w:val="1"/>
+      <w:numFmt w:val="decimal"/>
+      <w:lvlText w:val="%1.%2.%3.%4.%5.%6.%7.%8."/>
+      <w:lvlJc w:val="left"/>
+      <w:pPr>
+        <w:ind w:left="3744" w:hanging="1224"/>
+      </w:pPr>
+    </w:lvl>
+    <w:lvl w:ilvl="8">
+      <w:start w:val="1"/>
+      <w:numFmt w:val="decimal"/>
+      <w:lvlText w:val="%1.%2.%3.%4.%5.%6.%7.%8.%9."/>
+      <w:lvlJc w:val="left"/>
+      <w:pPr>
+        <w:ind w:left="4320" w:hanging="1440"/>
+      </w:pPr>
+    </w:lvl>
+  </w:abstractNum>
+  <w:abstractNum w:abstractNumId="2" w15:restartNumberingAfterBreak="0">
     <w:nsid w:val="13C118DF"/>
     <w:multiLevelType w:val="hybridMultilevel"/>
     <w:tmpl w:val="ADF873E0"/>
@@ -8067,7 +8403,7 @@
       </w:pPr>
     </w:lvl>
   </w:abstractNum>
-  <w:abstractNum w:abstractNumId="2" w15:restartNumberingAfterBreak="0">
+  <w:abstractNum w:abstractNumId="3" w15:restartNumberingAfterBreak="0">
     <w:nsid w:val="15905963"/>
     <w:multiLevelType w:val="multilevel"/>
     <w:tmpl w:val="60228406"/>
@@ -8185,7 +8521,7 @@
       </w:rPr>
     </w:lvl>
   </w:abstractNum>
-  <w:abstractNum w:abstractNumId="3" w15:restartNumberingAfterBreak="0">
+  <w:abstractNum w:abstractNumId="4" w15:restartNumberingAfterBreak="0">
     <w:nsid w:val="17A60035"/>
     <w:multiLevelType w:val="hybridMultilevel"/>
     <w:tmpl w:val="2F24E15A"/>
@@ -8271,7 +8607,7 @@
       </w:pPr>
     </w:lvl>
   </w:abstractNum>
-  <w:abstractNum w:abstractNumId="4" w15:restartNumberingAfterBreak="0">
+  <w:abstractNum w:abstractNumId="5" w15:restartNumberingAfterBreak="0">
     <w:nsid w:val="17D45793"/>
     <w:multiLevelType w:val="hybridMultilevel"/>
     <w:tmpl w:val="CD360F68"/>
@@ -8357,7 +8693,93 @@
       </w:pPr>
     </w:lvl>
   </w:abstractNum>
-  <w:abstractNum w:abstractNumId="5" w15:restartNumberingAfterBreak="0">
+  <w:abstractNum w:abstractNumId="6" w15:restartNumberingAfterBreak="0">
+    <w:nsid w:val="2B214EB4"/>
+    <w:multiLevelType w:val="multilevel"/>
+    <w:tmpl w:val="0809001F"/>
+    <w:lvl w:ilvl="0">
+      <w:start w:val="1"/>
+      <w:numFmt w:val="decimal"/>
+      <w:lvlText w:val="%1."/>
+      <w:lvlJc w:val="left"/>
+      <w:pPr>
+        <w:ind w:left="360" w:hanging="360"/>
+      </w:pPr>
+    </w:lvl>
+    <w:lvl w:ilvl="1">
+      <w:start w:val="1"/>
+      <w:numFmt w:val="decimal"/>
+      <w:lvlText w:val="%1.%2."/>
+      <w:lvlJc w:val="left"/>
+      <w:pPr>
+        <w:ind w:left="792" w:hanging="432"/>
+      </w:pPr>
+    </w:lvl>
+    <w:lvl w:ilvl="2">
+      <w:start w:val="1"/>
+      <w:numFmt w:val="decimal"/>
+      <w:lvlText w:val="%1.%2.%3."/>
+      <w:lvlJc w:val="left"/>
+      <w:pPr>
+        <w:ind w:left="1224" w:hanging="504"/>
+      </w:pPr>
+    </w:lvl>
+    <w:lvl w:ilvl="3">
+      <w:start w:val="1"/>
+      <w:numFmt w:val="decimal"/>
+      <w:lvlText w:val="%1.%2.%3.%4."/>
+      <w:lvlJc w:val="left"/>
+      <w:pPr>
+        <w:ind w:left="1728" w:hanging="648"/>
+      </w:pPr>
+    </w:lvl>
+    <w:lvl w:ilvl="4">
+      <w:start w:val="1"/>
+      <w:numFmt w:val="decimal"/>
+      <w:lvlText w:val="%1.%2.%3.%4.%5."/>
+      <w:lvlJc w:val="left"/>
+      <w:pPr>
+        <w:ind w:left="2232" w:hanging="792"/>
+      </w:pPr>
+    </w:lvl>
+    <w:lvl w:ilvl="5">
+      <w:start w:val="1"/>
+      <w:numFmt w:val="decimal"/>
+      <w:lvlText w:val="%1.%2.%3.%4.%5.%6."/>
+      <w:lvlJc w:val="left"/>
+      <w:pPr>
+        <w:ind w:left="2736" w:hanging="936"/>
+      </w:pPr>
+    </w:lvl>
+    <w:lvl w:ilvl="6">
+      <w:start w:val="1"/>
+      <w:numFmt w:val="decimal"/>
+      <w:lvlText w:val="%1.%2.%3.%4.%5.%6.%7."/>
+      <w:lvlJc w:val="left"/>
+      <w:pPr>
+        <w:ind w:left="3240" w:hanging="1080"/>
+      </w:pPr>
+    </w:lvl>
+    <w:lvl w:ilvl="7">
+      <w:start w:val="1"/>
+      <w:numFmt w:val="decimal"/>
+      <w:lvlText w:val="%1.%2.%3.%4.%5.%6.%7.%8."/>
+      <w:lvlJc w:val="left"/>
+      <w:pPr>
+        <w:ind w:left="3744" w:hanging="1224"/>
+      </w:pPr>
+    </w:lvl>
+    <w:lvl w:ilvl="8">
+      <w:start w:val="1"/>
+      <w:numFmt w:val="decimal"/>
+      <w:lvlText w:val="%1.%2.%3.%4.%5.%6.%7.%8.%9."/>
+      <w:lvlJc w:val="left"/>
+      <w:pPr>
+        <w:ind w:left="4320" w:hanging="1440"/>
+      </w:pPr>
+    </w:lvl>
+  </w:abstractNum>
+  <w:abstractNum w:abstractNumId="7" w15:restartNumberingAfterBreak="0">
     <w:nsid w:val="2D765450"/>
     <w:multiLevelType w:val="hybridMultilevel"/>
     <w:tmpl w:val="4F5A7DE8"/>
@@ -8470,7 +8892,7 @@
       </w:rPr>
     </w:lvl>
   </w:abstractNum>
-  <w:abstractNum w:abstractNumId="6" w15:restartNumberingAfterBreak="0">
+  <w:abstractNum w:abstractNumId="8" w15:restartNumberingAfterBreak="0">
     <w:nsid w:val="2EBD4939"/>
     <w:multiLevelType w:val="multilevel"/>
     <w:tmpl w:val="3F0AD42C"/>
@@ -8584,7 +9006,7 @@
       </w:rPr>
     </w:lvl>
   </w:abstractNum>
-  <w:abstractNum w:abstractNumId="7" w15:restartNumberingAfterBreak="0">
+  <w:abstractNum w:abstractNumId="9" w15:restartNumberingAfterBreak="0">
     <w:nsid w:val="351A72D3"/>
     <w:multiLevelType w:val="hybridMultilevel"/>
     <w:tmpl w:val="8DF8E854"/>
@@ -8670,7 +9092,7 @@
       </w:pPr>
     </w:lvl>
   </w:abstractNum>
-  <w:abstractNum w:abstractNumId="8" w15:restartNumberingAfterBreak="0">
+  <w:abstractNum w:abstractNumId="10" w15:restartNumberingAfterBreak="0">
     <w:nsid w:val="42AA3304"/>
     <w:multiLevelType w:val="multilevel"/>
     <w:tmpl w:val="60228406"/>
@@ -8788,7 +9210,7 @@
       </w:rPr>
     </w:lvl>
   </w:abstractNum>
-  <w:abstractNum w:abstractNumId="9" w15:restartNumberingAfterBreak="0">
+  <w:abstractNum w:abstractNumId="11" w15:restartNumberingAfterBreak="0">
     <w:nsid w:val="55795BA2"/>
     <w:multiLevelType w:val="hybridMultilevel"/>
     <w:tmpl w:val="1C5674D4"/>
@@ -8878,7 +9300,93 @@
       </w:pPr>
     </w:lvl>
   </w:abstractNum>
-  <w:abstractNum w:abstractNumId="10" w15:restartNumberingAfterBreak="0">
+  <w:abstractNum w:abstractNumId="12" w15:restartNumberingAfterBreak="0">
+    <w:nsid w:val="5CFA1FED"/>
+    <w:multiLevelType w:val="multilevel"/>
+    <w:tmpl w:val="0809001F"/>
+    <w:lvl w:ilvl="0">
+      <w:start w:val="1"/>
+      <w:numFmt w:val="decimal"/>
+      <w:lvlText w:val="%1."/>
+      <w:lvlJc w:val="left"/>
+      <w:pPr>
+        <w:ind w:left="360" w:hanging="360"/>
+      </w:pPr>
+    </w:lvl>
+    <w:lvl w:ilvl="1">
+      <w:start w:val="1"/>
+      <w:numFmt w:val="decimal"/>
+      <w:lvlText w:val="%1.%2."/>
+      <w:lvlJc w:val="left"/>
+      <w:pPr>
+        <w:ind w:left="792" w:hanging="432"/>
+      </w:pPr>
+    </w:lvl>
+    <w:lvl w:ilvl="2">
+      <w:start w:val="1"/>
+      <w:numFmt w:val="decimal"/>
+      <w:lvlText w:val="%1.%2.%3."/>
+      <w:lvlJc w:val="left"/>
+      <w:pPr>
+        <w:ind w:left="1224" w:hanging="504"/>
+      </w:pPr>
+    </w:lvl>
+    <w:lvl w:ilvl="3">
+      <w:start w:val="1"/>
+      <w:numFmt w:val="decimal"/>
+      <w:lvlText w:val="%1.%2.%3.%4."/>
+      <w:lvlJc w:val="left"/>
+      <w:pPr>
+        <w:ind w:left="1728" w:hanging="648"/>
+      </w:pPr>
+    </w:lvl>
+    <w:lvl w:ilvl="4">
+      <w:start w:val="1"/>
+      <w:numFmt w:val="decimal"/>
+      <w:lvlText w:val="%1.%2.%3.%4.%5."/>
+      <w:lvlJc w:val="left"/>
+      <w:pPr>
+        <w:ind w:left="2232" w:hanging="792"/>
+      </w:pPr>
+    </w:lvl>
+    <w:lvl w:ilvl="5">
+      <w:start w:val="1"/>
+      <w:numFmt w:val="decimal"/>
+      <w:lvlText w:val="%1.%2.%3.%4.%5.%6."/>
+      <w:lvlJc w:val="left"/>
+      <w:pPr>
+        <w:ind w:left="2736" w:hanging="936"/>
+      </w:pPr>
+    </w:lvl>
+    <w:lvl w:ilvl="6">
+      <w:start w:val="1"/>
+      <w:numFmt w:val="decimal"/>
+      <w:lvlText w:val="%1.%2.%3.%4.%5.%6.%7."/>
+      <w:lvlJc w:val="left"/>
+      <w:pPr>
+        <w:ind w:left="3240" w:hanging="1080"/>
+      </w:pPr>
+    </w:lvl>
+    <w:lvl w:ilvl="7">
+      <w:start w:val="1"/>
+      <w:numFmt w:val="decimal"/>
+      <w:lvlText w:val="%1.%2.%3.%4.%5.%6.%7.%8."/>
+      <w:lvlJc w:val="left"/>
+      <w:pPr>
+        <w:ind w:left="3744" w:hanging="1224"/>
+      </w:pPr>
+    </w:lvl>
+    <w:lvl w:ilvl="8">
+      <w:start w:val="1"/>
+      <w:numFmt w:val="decimal"/>
+      <w:lvlText w:val="%1.%2.%3.%4.%5.%6.%7.%8.%9."/>
+      <w:lvlJc w:val="left"/>
+      <w:pPr>
+        <w:ind w:left="4320" w:hanging="1440"/>
+      </w:pPr>
+    </w:lvl>
+  </w:abstractNum>
+  <w:abstractNum w:abstractNumId="13" w15:restartNumberingAfterBreak="0">
     <w:nsid w:val="631D111F"/>
     <w:multiLevelType w:val="multilevel"/>
     <w:tmpl w:val="3378E6B8"/>
@@ -8992,7 +9500,7 @@
       </w:rPr>
     </w:lvl>
   </w:abstractNum>
-  <w:abstractNum w:abstractNumId="11" w15:restartNumberingAfterBreak="0">
+  <w:abstractNum w:abstractNumId="14" w15:restartNumberingAfterBreak="0">
     <w:nsid w:val="755C1F88"/>
     <w:multiLevelType w:val="multilevel"/>
     <w:tmpl w:val="B6CAF672"/>
@@ -9106,7 +9614,7 @@
       </w:rPr>
     </w:lvl>
   </w:abstractNum>
-  <w:abstractNum w:abstractNumId="12" w15:restartNumberingAfterBreak="0">
+  <w:abstractNum w:abstractNumId="15" w15:restartNumberingAfterBreak="0">
     <w:nsid w:val="7E92687C"/>
     <w:multiLevelType w:val="hybridMultilevel"/>
     <w:tmpl w:val="D2D27C9C"/>
@@ -9220,43 +9728,52 @@
     </w:lvl>
   </w:abstractNum>
   <w:num w:numId="1">
-    <w:abstractNumId w:val="4"/>
+    <w:abstractNumId w:val="5"/>
   </w:num>
   <w:num w:numId="2">
-    <w:abstractNumId w:val="3"/>
+    <w:abstractNumId w:val="4"/>
   </w:num>
   <w:num w:numId="3">
     <w:abstractNumId w:val="0"/>
   </w:num>
   <w:num w:numId="4">
+    <w:abstractNumId w:val="9"/>
+  </w:num>
+  <w:num w:numId="5">
+    <w:abstractNumId w:val="10"/>
+  </w:num>
+  <w:num w:numId="6">
+    <w:abstractNumId w:val="2"/>
+  </w:num>
+  <w:num w:numId="7">
+    <w:abstractNumId w:val="11"/>
+  </w:num>
+  <w:num w:numId="8">
+    <w:abstractNumId w:val="3"/>
+  </w:num>
+  <w:num w:numId="9">
     <w:abstractNumId w:val="7"/>
   </w:num>
-  <w:num w:numId="5">
+  <w:num w:numId="10">
+    <w:abstractNumId w:val="15"/>
+  </w:num>
+  <w:num w:numId="11">
+    <w:abstractNumId w:val="14"/>
+  </w:num>
+  <w:num w:numId="12">
     <w:abstractNumId w:val="8"/>
   </w:num>
-  <w:num w:numId="6">
-    <w:abstractNumId w:val="1"/>
+  <w:num w:numId="13">
+    <w:abstractNumId w:val="13"/>
   </w:num>
-  <w:num w:numId="7">
-    <w:abstractNumId w:val="9"/>
-  </w:num>
-  <w:num w:numId="8">
-    <w:abstractNumId w:val="2"/>
-  </w:num>
-  <w:num w:numId="9">
-    <w:abstractNumId w:val="5"/>
-  </w:num>
-  <w:num w:numId="10">
+  <w:num w:numId="14">
     <w:abstractNumId w:val="12"/>
   </w:num>
-  <w:num w:numId="11">
-    <w:abstractNumId w:val="11"/>
-  </w:num>
-  <w:num w:numId="12">
+  <w:num w:numId="15">
     <w:abstractNumId w:val="6"/>
   </w:num>
-  <w:num w:numId="13">
-    <w:abstractNumId w:val="10"/>
+  <w:num w:numId="16">
+    <w:abstractNumId w:val="1"/>
   </w:num>
 </w:numbering>
 </file>
@@ -10054,7 +10571,7 @@
 </file>
 
 <file path=customXml/itemProps1.xml><?xml version="1.0" encoding="utf-8"?>
-<ds:datastoreItem xmlns:ds="http://schemas.openxmlformats.org/officeDocument/2006/customXml" ds:itemID="{28502E54-505B-4CB1-B580-81786B463808}">
+<ds:datastoreItem xmlns:ds="http://schemas.openxmlformats.org/officeDocument/2006/customXml" ds:itemID="{FCE7A1BE-E028-4094-A1A0-B8D57661510C}">
   <ds:schemaRefs>
     <ds:schemaRef ds:uri="http://schemas.openxmlformats.org/officeDocument/2006/bibliography"/>
   </ds:schemaRefs>

</xml_diff>

<commit_message>
added more to documentation. tweaked Variables class
</commit_message>
<xml_diff>
--- a/Developer Documentation.docx
+++ b/Developer Documentation.docx
@@ -3252,6 +3252,7 @@
         </w:rPr>
         <w:t xml:space="preserve"> Reads run variables used to keep track of entities and other values, such as </w:t>
       </w:r>
+      <w:proofErr w:type="spellStart"/>
       <w:r>
         <w:rPr>
           <w:rFonts w:ascii="Courier New" w:hAnsi="Courier New" w:cs="Courier New"/>
@@ -3279,6 +3280,7 @@
         </w:rPr>
         <w:t>me</w:t>
       </w:r>
+      <w:proofErr w:type="spellEnd"/>
       <w:r>
         <w:rPr>
           <w:rFonts w:ascii="Lato" w:hAnsi="Lato"/>
@@ -3556,15 +3558,27 @@
           <w:u w:val="single"/>
         </w:rPr>
       </w:pPr>
-      <w:r>
-        <w:rPr>
-          <w:rFonts w:ascii="Courier New" w:hAnsi="Courier New" w:cs="Courier New"/>
-          <w:bCs/>
-          <w:iCs/>
-          <w:spacing w:val="5"/>
-          <w:sz w:val="20"/>
-        </w:rPr>
-        <w:t>onCreateView()</w:t>
+      <w:proofErr w:type="spellStart"/>
+      <w:r>
+        <w:rPr>
+          <w:rFonts w:ascii="Courier New" w:hAnsi="Courier New" w:cs="Courier New"/>
+          <w:bCs/>
+          <w:iCs/>
+          <w:spacing w:val="5"/>
+          <w:sz w:val="20"/>
+        </w:rPr>
+        <w:t>onCreateView</w:t>
+      </w:r>
+      <w:proofErr w:type="spellEnd"/>
+      <w:r>
+        <w:rPr>
+          <w:rFonts w:ascii="Courier New" w:hAnsi="Courier New" w:cs="Courier New"/>
+          <w:bCs/>
+          <w:iCs/>
+          <w:spacing w:val="5"/>
+          <w:sz w:val="20"/>
+        </w:rPr>
+        <w:t>()</w:t>
       </w:r>
     </w:p>
     <w:p>
@@ -3671,15 +3685,27 @@
         </w:rPr>
         <w:t xml:space="preserve"> </w:t>
       </w:r>
-      <w:r>
-        <w:rPr>
-          <w:rFonts w:ascii="Courier New" w:hAnsi="Courier New" w:cs="Courier New"/>
-          <w:bCs/>
-          <w:iCs/>
-          <w:spacing w:val="5"/>
-          <w:sz w:val="20"/>
-        </w:rPr>
-        <w:t>onClick functions.</w:t>
+      <w:proofErr w:type="spellStart"/>
+      <w:r>
+        <w:rPr>
+          <w:rFonts w:ascii="Courier New" w:hAnsi="Courier New" w:cs="Courier New"/>
+          <w:bCs/>
+          <w:iCs/>
+          <w:spacing w:val="5"/>
+          <w:sz w:val="20"/>
+        </w:rPr>
+        <w:t>onClick</w:t>
+      </w:r>
+      <w:proofErr w:type="spellEnd"/>
+      <w:r>
+        <w:rPr>
+          <w:rFonts w:ascii="Courier New" w:hAnsi="Courier New" w:cs="Courier New"/>
+          <w:bCs/>
+          <w:iCs/>
+          <w:spacing w:val="5"/>
+          <w:sz w:val="20"/>
+        </w:rPr>
+        <w:t xml:space="preserve"> functions.</w:t>
       </w:r>
     </w:p>
     <w:p>
@@ -3699,15 +3725,27 @@
           <w:u w:val="single"/>
         </w:rPr>
       </w:pPr>
-      <w:r>
-        <w:rPr>
-          <w:rFonts w:ascii="Courier New" w:hAnsi="Courier New" w:cs="Courier New"/>
-          <w:bCs/>
-          <w:iCs/>
-          <w:spacing w:val="5"/>
-          <w:sz w:val="20"/>
-        </w:rPr>
-        <w:t>RefreshCurrentVarValues()</w:t>
+      <w:proofErr w:type="spellStart"/>
+      <w:r>
+        <w:rPr>
+          <w:rFonts w:ascii="Courier New" w:hAnsi="Courier New" w:cs="Courier New"/>
+          <w:bCs/>
+          <w:iCs/>
+          <w:spacing w:val="5"/>
+          <w:sz w:val="20"/>
+        </w:rPr>
+        <w:t>RefreshCurrentVarValues</w:t>
+      </w:r>
+      <w:proofErr w:type="spellEnd"/>
+      <w:r>
+        <w:rPr>
+          <w:rFonts w:ascii="Courier New" w:hAnsi="Courier New" w:cs="Courier New"/>
+          <w:bCs/>
+          <w:iCs/>
+          <w:spacing w:val="5"/>
+          <w:sz w:val="20"/>
+        </w:rPr>
+        <w:t>()</w:t>
       </w:r>
     </w:p>
     <w:p>
@@ -3803,7 +3841,18 @@
           <w:spacing w:val="5"/>
           <w:sz w:val="20"/>
         </w:rPr>
-        <w:t>focus (nextFocus</w:t>
+        <w:t>focus (</w:t>
+      </w:r>
+      <w:proofErr w:type="spellStart"/>
+      <w:r>
+        <w:rPr>
+          <w:rFonts w:ascii="Courier New" w:hAnsi="Courier New" w:cs="Courier New"/>
+          <w:bCs/>
+          <w:iCs/>
+          <w:spacing w:val="5"/>
+          <w:sz w:val="20"/>
+        </w:rPr>
+        <w:t>nextFocus</w:t>
       </w:r>
       <w:r>
         <w:rPr>
@@ -3815,6 +3864,7 @@
         </w:rPr>
         <w:t>Down</w:t>
       </w:r>
+      <w:proofErr w:type="spellEnd"/>
       <w:r>
         <w:rPr>
           <w:rFonts w:ascii="Courier New" w:hAnsi="Courier New" w:cs="Courier New"/>
@@ -3825,15 +3875,27 @@
         </w:rPr>
         <w:t xml:space="preserve"> and </w:t>
       </w:r>
-      <w:r>
-        <w:rPr>
-          <w:rFonts w:ascii="Courier New" w:hAnsi="Courier New" w:cs="Courier New"/>
-          <w:bCs/>
-          <w:iCs/>
-          <w:spacing w:val="5"/>
-          <w:sz w:val="20"/>
-        </w:rPr>
-        <w:t>nextFocusForward)</w:t>
+      <w:proofErr w:type="spellStart"/>
+      <w:r>
+        <w:rPr>
+          <w:rFonts w:ascii="Courier New" w:hAnsi="Courier New" w:cs="Courier New"/>
+          <w:bCs/>
+          <w:iCs/>
+          <w:spacing w:val="5"/>
+          <w:sz w:val="20"/>
+        </w:rPr>
+        <w:t>nextFocusForward</w:t>
+      </w:r>
+      <w:proofErr w:type="spellEnd"/>
+      <w:r>
+        <w:rPr>
+          <w:rFonts w:ascii="Courier New" w:hAnsi="Courier New" w:cs="Courier New"/>
+          <w:bCs/>
+          <w:iCs/>
+          <w:spacing w:val="5"/>
+          <w:sz w:val="20"/>
+        </w:rPr>
+        <w:t>)</w:t>
       </w:r>
       <w:r>
         <w:rPr>
@@ -3855,25 +3917,71 @@
         </w:rPr>
         <w:t xml:space="preserve">behaviour, </w:t>
       </w:r>
-      <w:r>
-        <w:rPr>
-          <w:rFonts w:ascii="Courier New" w:hAnsi="Courier New" w:cs="Courier New"/>
-          <w:bCs/>
-          <w:iCs/>
-          <w:spacing w:val="5"/>
-          <w:sz w:val="20"/>
-        </w:rPr>
-        <w:t xml:space="preserve">textView text and </w:t>
-      </w:r>
-      <w:r>
-        <w:rPr>
-          <w:rFonts w:ascii="Courier New" w:hAnsi="Courier New" w:cs="Courier New"/>
-          <w:bCs/>
-          <w:iCs/>
-          <w:spacing w:val="5"/>
-          <w:sz w:val="20"/>
-        </w:rPr>
-        <w:t>editText/TextView visibility.</w:t>
+      <w:proofErr w:type="spellStart"/>
+      <w:r>
+        <w:rPr>
+          <w:rFonts w:ascii="Courier New" w:hAnsi="Courier New" w:cs="Courier New"/>
+          <w:bCs/>
+          <w:iCs/>
+          <w:spacing w:val="5"/>
+          <w:sz w:val="20"/>
+        </w:rPr>
+        <w:t>textView</w:t>
+      </w:r>
+      <w:proofErr w:type="spellEnd"/>
+      <w:r>
+        <w:rPr>
+          <w:rFonts w:ascii="Courier New" w:hAnsi="Courier New" w:cs="Courier New"/>
+          <w:bCs/>
+          <w:iCs/>
+          <w:spacing w:val="5"/>
+          <w:sz w:val="20"/>
+        </w:rPr>
+        <w:t xml:space="preserve"> text and </w:t>
+      </w:r>
+      <w:proofErr w:type="spellStart"/>
+      <w:r>
+        <w:rPr>
+          <w:rFonts w:ascii="Courier New" w:hAnsi="Courier New" w:cs="Courier New"/>
+          <w:bCs/>
+          <w:iCs/>
+          <w:spacing w:val="5"/>
+          <w:sz w:val="20"/>
+        </w:rPr>
+        <w:t>editText</w:t>
+      </w:r>
+      <w:proofErr w:type="spellEnd"/>
+      <w:r>
+        <w:rPr>
+          <w:rFonts w:ascii="Courier New" w:hAnsi="Courier New" w:cs="Courier New"/>
+          <w:bCs/>
+          <w:iCs/>
+          <w:spacing w:val="5"/>
+          <w:sz w:val="20"/>
+        </w:rPr>
+        <w:t>/</w:t>
+      </w:r>
+      <w:proofErr w:type="spellStart"/>
+      <w:r>
+        <w:rPr>
+          <w:rFonts w:ascii="Courier New" w:hAnsi="Courier New" w:cs="Courier New"/>
+          <w:bCs/>
+          <w:iCs/>
+          <w:spacing w:val="5"/>
+          <w:sz w:val="20"/>
+        </w:rPr>
+        <w:t>TextView</w:t>
+      </w:r>
+      <w:proofErr w:type="spellEnd"/>
+      <w:r>
+        <w:rPr>
+          <w:rFonts w:ascii="Courier New" w:hAnsi="Courier New" w:cs="Courier New"/>
+          <w:bCs/>
+          <w:iCs/>
+          <w:spacing w:val="5"/>
+          <w:sz w:val="20"/>
+        </w:rPr>
+        <w:t xml:space="preserve"> visibility.</w:t>
       </w:r>
     </w:p>
     <w:p>
@@ -3902,6 +4010,7 @@
         </w:rPr>
         <w:t>‘</w:t>
       </w:r>
+      <w:proofErr w:type="spellStart"/>
       <w:r>
         <w:rPr>
           <w:rFonts w:ascii="Courier New" w:hAnsi="Courier New" w:cs="Courier New"/>
@@ -3912,6 +4021,7 @@
         </w:rPr>
         <w:t>updateVarBtn</w:t>
       </w:r>
+      <w:proofErr w:type="spellEnd"/>
       <w:r>
         <w:rPr>
           <w:rFonts w:ascii="Courier New" w:hAnsi="Courier New" w:cs="Courier New"/>
@@ -3930,8 +4040,20 @@
           <w:spacing w:val="5"/>
           <w:sz w:val="20"/>
         </w:rPr>
-        <w:t xml:space="preserve"> onClick</w:t>
-      </w:r>
+        <w:t xml:space="preserve"> </w:t>
+      </w:r>
+      <w:proofErr w:type="spellStart"/>
+      <w:r>
+        <w:rPr>
+          <w:rFonts w:ascii="Courier New" w:hAnsi="Courier New" w:cs="Courier New"/>
+          <w:bCs/>
+          <w:iCs/>
+          <w:spacing w:val="5"/>
+          <w:sz w:val="20"/>
+        </w:rPr>
+        <w:t>onClick</w:t>
+      </w:r>
+      <w:proofErr w:type="spellEnd"/>
       <w:r>
         <w:rPr>
           <w:rFonts w:ascii="Courier New" w:hAnsi="Courier New" w:cs="Courier New"/>
@@ -3968,7 +4090,29 @@
           <w:spacing w:val="5"/>
           <w:sz w:val="20"/>
         </w:rPr>
-        <w:t>Calls updateVars()</w:t>
+        <w:t xml:space="preserve">Calls </w:t>
+      </w:r>
+      <w:proofErr w:type="spellStart"/>
+      <w:r>
+        <w:rPr>
+          <w:rFonts w:ascii="Courier New" w:hAnsi="Courier New" w:cs="Courier New"/>
+          <w:bCs/>
+          <w:iCs/>
+          <w:spacing w:val="5"/>
+          <w:sz w:val="20"/>
+        </w:rPr>
+        <w:t>updateVars</w:t>
+      </w:r>
+      <w:proofErr w:type="spellEnd"/>
+      <w:r>
+        <w:rPr>
+          <w:rFonts w:ascii="Courier New" w:hAnsi="Courier New" w:cs="Courier New"/>
+          <w:bCs/>
+          <w:iCs/>
+          <w:spacing w:val="5"/>
+          <w:sz w:val="20"/>
+        </w:rPr>
+        <w:t>()</w:t>
       </w:r>
     </w:p>
     <w:p>
@@ -4046,15 +4190,27 @@
         </w:rPr>
         <w:t xml:space="preserve">Calls </w:t>
       </w:r>
-      <w:r>
-        <w:rPr>
-          <w:rFonts w:ascii="Courier New" w:hAnsi="Courier New" w:cs="Courier New"/>
-          <w:bCs/>
-          <w:iCs/>
-          <w:spacing w:val="5"/>
-          <w:sz w:val="20"/>
-        </w:rPr>
-        <w:t>refreshCurrentVarValues()</w:t>
+      <w:proofErr w:type="spellStart"/>
+      <w:r>
+        <w:rPr>
+          <w:rFonts w:ascii="Courier New" w:hAnsi="Courier New" w:cs="Courier New"/>
+          <w:bCs/>
+          <w:iCs/>
+          <w:spacing w:val="5"/>
+          <w:sz w:val="20"/>
+        </w:rPr>
+        <w:t>refreshCurrentVarValues</w:t>
+      </w:r>
+      <w:proofErr w:type="spellEnd"/>
+      <w:r>
+        <w:rPr>
+          <w:rFonts w:ascii="Courier New" w:hAnsi="Courier New" w:cs="Courier New"/>
+          <w:bCs/>
+          <w:iCs/>
+          <w:spacing w:val="5"/>
+          <w:sz w:val="20"/>
+        </w:rPr>
+        <w:t>()</w:t>
       </w:r>
     </w:p>
     <w:p>
@@ -4111,6 +4267,7 @@
         </w:rPr>
         <w:t>‘</w:t>
       </w:r>
+      <w:proofErr w:type="spellStart"/>
       <w:r>
         <w:rPr>
           <w:rFonts w:ascii="Courier New" w:hAnsi="Courier New" w:cs="Courier New"/>
@@ -4121,6 +4278,7 @@
         </w:rPr>
         <w:t>restoreDefaultBtn</w:t>
       </w:r>
+      <w:proofErr w:type="spellEnd"/>
       <w:r>
         <w:rPr>
           <w:rFonts w:ascii="Courier New" w:hAnsi="Courier New" w:cs="Courier New"/>
@@ -4139,8 +4297,20 @@
           <w:spacing w:val="5"/>
           <w:sz w:val="20"/>
         </w:rPr>
-        <w:t xml:space="preserve"> onClick</w:t>
-      </w:r>
+        <w:t xml:space="preserve"> </w:t>
+      </w:r>
+      <w:proofErr w:type="spellStart"/>
+      <w:r>
+        <w:rPr>
+          <w:rFonts w:ascii="Courier New" w:hAnsi="Courier New" w:cs="Courier New"/>
+          <w:bCs/>
+          <w:iCs/>
+          <w:spacing w:val="5"/>
+          <w:sz w:val="20"/>
+        </w:rPr>
+        <w:t>onClick</w:t>
+      </w:r>
+      <w:proofErr w:type="spellEnd"/>
       <w:r>
         <w:rPr>
           <w:rFonts w:ascii="Courier New" w:hAnsi="Courier New" w:cs="Courier New"/>
@@ -4225,7 +4395,29 @@
           <w:spacing w:val="5"/>
           <w:sz w:val="20"/>
         </w:rPr>
-        <w:t>Calls updateVars()</w:t>
+        <w:t xml:space="preserve">Calls </w:t>
+      </w:r>
+      <w:proofErr w:type="spellStart"/>
+      <w:r>
+        <w:rPr>
+          <w:rFonts w:ascii="Courier New" w:hAnsi="Courier New" w:cs="Courier New"/>
+          <w:bCs/>
+          <w:iCs/>
+          <w:spacing w:val="5"/>
+          <w:sz w:val="20"/>
+        </w:rPr>
+        <w:t>updateVars</w:t>
+      </w:r>
+      <w:proofErr w:type="spellEnd"/>
+      <w:r>
+        <w:rPr>
+          <w:rFonts w:ascii="Courier New" w:hAnsi="Courier New" w:cs="Courier New"/>
+          <w:bCs/>
+          <w:iCs/>
+          <w:spacing w:val="5"/>
+          <w:sz w:val="20"/>
+        </w:rPr>
+        <w:t>()</w:t>
       </w:r>
     </w:p>
     <w:p>
@@ -4324,12 +4516,21 @@
           <w:sz w:val="20"/>
         </w:rPr>
       </w:pPr>
-      <w:r>
-        <w:rPr>
-          <w:rFonts w:ascii="Courier New" w:hAnsi="Courier New" w:cs="Courier New"/>
-          <w:sz w:val="20"/>
-        </w:rPr>
-        <w:t>onCreateView()</w:t>
+      <w:proofErr w:type="spellStart"/>
+      <w:r>
+        <w:rPr>
+          <w:rFonts w:ascii="Courier New" w:hAnsi="Courier New" w:cs="Courier New"/>
+          <w:sz w:val="20"/>
+        </w:rPr>
+        <w:t>onCreateView</w:t>
+      </w:r>
+      <w:proofErr w:type="spellEnd"/>
+      <w:r>
+        <w:rPr>
+          <w:rFonts w:ascii="Courier New" w:hAnsi="Courier New" w:cs="Courier New"/>
+          <w:sz w:val="20"/>
+        </w:rPr>
+        <w:t>()</w:t>
       </w:r>
     </w:p>
     <w:p>
@@ -4371,7 +4572,23 @@
           <w:rFonts w:ascii="Courier New" w:hAnsi="Courier New" w:cs="Courier New"/>
           <w:sz w:val="20"/>
         </w:rPr>
-        <w:t>Initialise buttons’ onClick functions.</w:t>
+        <w:t xml:space="preserve">Initialise buttons’ </w:t>
+      </w:r>
+      <w:proofErr w:type="spellStart"/>
+      <w:r>
+        <w:rPr>
+          <w:rFonts w:ascii="Courier New" w:hAnsi="Courier New" w:cs="Courier New"/>
+          <w:sz w:val="20"/>
+        </w:rPr>
+        <w:t>onClick</w:t>
+      </w:r>
+      <w:proofErr w:type="spellEnd"/>
+      <w:r>
+        <w:rPr>
+          <w:rFonts w:ascii="Courier New" w:hAnsi="Courier New" w:cs="Courier New"/>
+          <w:sz w:val="20"/>
+        </w:rPr>
+        <w:t xml:space="preserve"> functions.</w:t>
       </w:r>
     </w:p>
     <w:p>
@@ -4408,12 +4625,21 @@
           <w:sz w:val="20"/>
         </w:rPr>
       </w:pPr>
-      <w:r>
-        <w:rPr>
-          <w:rFonts w:ascii="Courier New" w:hAnsi="Courier New" w:cs="Courier New"/>
-          <w:sz w:val="20"/>
-        </w:rPr>
-        <w:t>resetImage()</w:t>
+      <w:proofErr w:type="spellStart"/>
+      <w:r>
+        <w:rPr>
+          <w:rFonts w:ascii="Courier New" w:hAnsi="Courier New" w:cs="Courier New"/>
+          <w:sz w:val="20"/>
+        </w:rPr>
+        <w:t>resetImage</w:t>
+      </w:r>
+      <w:proofErr w:type="spellEnd"/>
+      <w:r>
+        <w:rPr>
+          <w:rFonts w:ascii="Courier New" w:hAnsi="Courier New" w:cs="Courier New"/>
+          <w:sz w:val="20"/>
+        </w:rPr>
+        <w:t>()</w:t>
       </w:r>
     </w:p>
     <w:p>
@@ -4475,8 +4701,17 @@
           <w:rFonts w:ascii="Courier New" w:hAnsi="Courier New" w:cs="Courier New"/>
           <w:sz w:val="20"/>
         </w:rPr>
-        <w:t xml:space="preserve"> button onClick</w:t>
-      </w:r>
+        <w:t xml:space="preserve"> button </w:t>
+      </w:r>
+      <w:proofErr w:type="spellStart"/>
+      <w:r>
+        <w:rPr>
+          <w:rFonts w:ascii="Courier New" w:hAnsi="Courier New" w:cs="Courier New"/>
+          <w:sz w:val="20"/>
+        </w:rPr>
+        <w:t>onClick</w:t>
+      </w:r>
+      <w:proofErr w:type="spellEnd"/>
     </w:p>
     <w:p>
       <w:pPr>
@@ -4496,7 +4731,23 @@
           <w:rFonts w:ascii="Courier New" w:hAnsi="Courier New" w:cs="Courier New"/>
           <w:sz w:val="20"/>
         </w:rPr>
-        <w:t>On new thread call function SimMethods.runSim()</w:t>
+        <w:t xml:space="preserve">On new thread call function </w:t>
+      </w:r>
+      <w:proofErr w:type="spellStart"/>
+      <w:r>
+        <w:rPr>
+          <w:rFonts w:ascii="Courier New" w:hAnsi="Courier New" w:cs="Courier New"/>
+          <w:sz w:val="20"/>
+        </w:rPr>
+        <w:t>SimMethods.runSim</w:t>
+      </w:r>
+      <w:proofErr w:type="spellEnd"/>
+      <w:r>
+        <w:rPr>
+          <w:rFonts w:ascii="Courier New" w:hAnsi="Courier New" w:cs="Courier New"/>
+          <w:sz w:val="20"/>
+        </w:rPr>
+        <w:t>()</w:t>
       </w:r>
     </w:p>
     <w:p>
@@ -4512,12 +4763,30 @@
           <w:sz w:val="20"/>
         </w:rPr>
       </w:pPr>
-      <w:r>
-        <w:rPr>
-          <w:rFonts w:ascii="Courier New" w:hAnsi="Courier New" w:cs="Courier New"/>
-          <w:sz w:val="20"/>
-        </w:rPr>
-        <w:t xml:space="preserve">runSim() will run all aspects of the simulation i.e. graphics, animations, data and the event handling of the simulation itself. It will do so from a </w:t>
+      <w:proofErr w:type="spellStart"/>
+      <w:proofErr w:type="gramStart"/>
+      <w:r>
+        <w:rPr>
+          <w:rFonts w:ascii="Courier New" w:hAnsi="Courier New" w:cs="Courier New"/>
+          <w:sz w:val="20"/>
+        </w:rPr>
+        <w:t>runSim</w:t>
+      </w:r>
+      <w:proofErr w:type="spellEnd"/>
+      <w:r>
+        <w:rPr>
+          <w:rFonts w:ascii="Courier New" w:hAnsi="Courier New" w:cs="Courier New"/>
+          <w:sz w:val="20"/>
+        </w:rPr>
+        <w:t>(</w:t>
+      </w:r>
+      <w:proofErr w:type="gramEnd"/>
+      <w:r>
+        <w:rPr>
+          <w:rFonts w:ascii="Courier New" w:hAnsi="Courier New" w:cs="Courier New"/>
+          <w:sz w:val="20"/>
+        </w:rPr>
+        <w:t xml:space="preserve">) will run all aspects of the simulation i.e. graphics, animations, data and the event handling of the simulation itself. It will do so from a </w:t>
       </w:r>
       <w:r>
         <w:rPr>
@@ -4601,8 +4870,17 @@
           <w:rFonts w:ascii="Courier New" w:hAnsi="Courier New" w:cs="Courier New"/>
           <w:sz w:val="20"/>
         </w:rPr>
-        <w:t xml:space="preserve"> button onClick</w:t>
-      </w:r>
+        <w:t xml:space="preserve"> button </w:t>
+      </w:r>
+      <w:proofErr w:type="spellStart"/>
+      <w:r>
+        <w:rPr>
+          <w:rFonts w:ascii="Courier New" w:hAnsi="Courier New" w:cs="Courier New"/>
+          <w:sz w:val="20"/>
+        </w:rPr>
+        <w:t>onClick</w:t>
+      </w:r>
+      <w:proofErr w:type="spellEnd"/>
     </w:p>
     <w:p>
       <w:pPr>
@@ -4622,7 +4900,23 @@
           <w:rFonts w:ascii="Courier New" w:hAnsi="Courier New" w:cs="Courier New"/>
           <w:sz w:val="20"/>
         </w:rPr>
-        <w:t>Calls Graphics.resetImage()</w:t>
+        <w:t xml:space="preserve">Calls </w:t>
+      </w:r>
+      <w:proofErr w:type="spellStart"/>
+      <w:r>
+        <w:rPr>
+          <w:rFonts w:ascii="Courier New" w:hAnsi="Courier New" w:cs="Courier New"/>
+          <w:sz w:val="20"/>
+        </w:rPr>
+        <w:t>Graphics.resetImage</w:t>
+      </w:r>
+      <w:proofErr w:type="spellEnd"/>
+      <w:r>
+        <w:rPr>
+          <w:rFonts w:ascii="Courier New" w:hAnsi="Courier New" w:cs="Courier New"/>
+          <w:sz w:val="20"/>
+        </w:rPr>
+        <w:t>()</w:t>
       </w:r>
     </w:p>
     <w:p>
@@ -4684,7 +4978,23 @@
           <w:rFonts w:ascii="Courier New" w:hAnsi="Courier New" w:cs="Courier New"/>
           <w:sz w:val="20"/>
         </w:rPr>
-        <w:t>If switch is toggled on will set Variables.graphicsOn to ‘true’</w:t>
+        <w:t xml:space="preserve">If switch is toggled on will set </w:t>
+      </w:r>
+      <w:proofErr w:type="spellStart"/>
+      <w:r>
+        <w:rPr>
+          <w:rFonts w:ascii="Courier New" w:hAnsi="Courier New" w:cs="Courier New"/>
+          <w:sz w:val="20"/>
+        </w:rPr>
+        <w:t>Variables.graphicsOn</w:t>
+      </w:r>
+      <w:proofErr w:type="spellEnd"/>
+      <w:r>
+        <w:rPr>
+          <w:rFonts w:ascii="Courier New" w:hAnsi="Courier New" w:cs="Courier New"/>
+          <w:sz w:val="20"/>
+        </w:rPr>
+        <w:t xml:space="preserve"> to ‘true’</w:t>
       </w:r>
     </w:p>
     <w:p>
@@ -4705,7 +5015,23 @@
           <w:rFonts w:ascii="Courier New" w:hAnsi="Courier New" w:cs="Courier New"/>
           <w:sz w:val="20"/>
         </w:rPr>
-        <w:t>If switch is toggled off will set Variables.graphicsOn to ‘false’</w:t>
+        <w:t xml:space="preserve">If switch is toggled off will set </w:t>
+      </w:r>
+      <w:proofErr w:type="spellStart"/>
+      <w:r>
+        <w:rPr>
+          <w:rFonts w:ascii="Courier New" w:hAnsi="Courier New" w:cs="Courier New"/>
+          <w:sz w:val="20"/>
+        </w:rPr>
+        <w:t>Variables.graphicsOn</w:t>
+      </w:r>
+      <w:proofErr w:type="spellEnd"/>
+      <w:r>
+        <w:rPr>
+          <w:rFonts w:ascii="Courier New" w:hAnsi="Courier New" w:cs="Courier New"/>
+          <w:sz w:val="20"/>
+        </w:rPr>
+        <w:t xml:space="preserve"> to ‘false’</w:t>
       </w:r>
     </w:p>
     <w:p>
@@ -4746,7 +5072,23 @@
           <w:rFonts w:ascii="Courier New" w:hAnsi="Courier New" w:cs="Courier New"/>
           <w:sz w:val="20"/>
         </w:rPr>
-        <w:t>If switch is toggled on will set Variables.animationsOn to ‘true’</w:t>
+        <w:t xml:space="preserve">If switch is toggled on will set </w:t>
+      </w:r>
+      <w:proofErr w:type="spellStart"/>
+      <w:r>
+        <w:rPr>
+          <w:rFonts w:ascii="Courier New" w:hAnsi="Courier New" w:cs="Courier New"/>
+          <w:sz w:val="20"/>
+        </w:rPr>
+        <w:t>Variables.animationsOn</w:t>
+      </w:r>
+      <w:proofErr w:type="spellEnd"/>
+      <w:r>
+        <w:rPr>
+          <w:rFonts w:ascii="Courier New" w:hAnsi="Courier New" w:cs="Courier New"/>
+          <w:sz w:val="20"/>
+        </w:rPr>
+        <w:t xml:space="preserve"> to ‘true’</w:t>
       </w:r>
     </w:p>
     <w:p>
@@ -4767,7 +5109,23 @@
           <w:rFonts w:ascii="Courier New" w:hAnsi="Courier New" w:cs="Courier New"/>
           <w:sz w:val="20"/>
         </w:rPr>
-        <w:t>If switch is toggled off will set Variables.animatinsOff to ‘false’</w:t>
+        <w:t xml:space="preserve">If switch is toggled off will set </w:t>
+      </w:r>
+      <w:proofErr w:type="spellStart"/>
+      <w:r>
+        <w:rPr>
+          <w:rFonts w:ascii="Courier New" w:hAnsi="Courier New" w:cs="Courier New"/>
+          <w:sz w:val="20"/>
+        </w:rPr>
+        <w:t>Variables.animatinsOff</w:t>
+      </w:r>
+      <w:proofErr w:type="spellEnd"/>
+      <w:r>
+        <w:rPr>
+          <w:rFonts w:ascii="Courier New" w:hAnsi="Courier New" w:cs="Courier New"/>
+          <w:sz w:val="20"/>
+        </w:rPr>
+        <w:t xml:space="preserve"> to ‘false’</w:t>
       </w:r>
     </w:p>
     <w:p>
@@ -4795,7 +5153,21 @@
         <w:rPr>
           <w:rFonts w:ascii="Lato" w:hAnsi="Lato"/>
         </w:rPr>
-        <w:t>The Results Fragment UI is very straight forward. It has a table, a graph and 15 buttons that will populate the table and graph with the relevant data relating to each activity  state from the simulation.</w:t>
+        <w:t xml:space="preserve">The Results Fragment UI is very straight forward. It has a table, a graph and 15 buttons that will populate the table and graph with the relevant data relating to each </w:t>
+      </w:r>
+      <w:proofErr w:type="gramStart"/>
+      <w:r>
+        <w:rPr>
+          <w:rFonts w:ascii="Lato" w:hAnsi="Lato"/>
+        </w:rPr>
+        <w:t>activity  state</w:t>
+      </w:r>
+      <w:proofErr w:type="gramEnd"/>
+      <w:r>
+        <w:rPr>
+          <w:rFonts w:ascii="Lato" w:hAnsi="Lato"/>
+        </w:rPr>
+        <w:t xml:space="preserve"> from the simulation.</w:t>
       </w:r>
     </w:p>
     <w:p>
@@ -4810,12 +5182,21 @@
           <w:sz w:val="20"/>
         </w:rPr>
       </w:pPr>
-      <w:r>
-        <w:rPr>
-          <w:rFonts w:ascii="Courier New" w:hAnsi="Courier New" w:cs="Courier New"/>
-          <w:sz w:val="20"/>
-        </w:rPr>
-        <w:t>onCreateView()</w:t>
+      <w:proofErr w:type="spellStart"/>
+      <w:r>
+        <w:rPr>
+          <w:rFonts w:ascii="Courier New" w:hAnsi="Courier New" w:cs="Courier New"/>
+          <w:sz w:val="20"/>
+        </w:rPr>
+        <w:t>onCreateView</w:t>
+      </w:r>
+      <w:proofErr w:type="spellEnd"/>
+      <w:r>
+        <w:rPr>
+          <w:rFonts w:ascii="Courier New" w:hAnsi="Courier New" w:cs="Courier New"/>
+          <w:sz w:val="20"/>
+        </w:rPr>
+        <w:t>()</w:t>
       </w:r>
     </w:p>
     <w:p>
@@ -4857,7 +5238,23 @@
           <w:rFonts w:ascii="Courier New" w:hAnsi="Courier New" w:cs="Courier New"/>
           <w:sz w:val="20"/>
         </w:rPr>
-        <w:t>Initialise Buttons onClick functions.</w:t>
+        <w:t xml:space="preserve">Initialise Buttons </w:t>
+      </w:r>
+      <w:proofErr w:type="spellStart"/>
+      <w:r>
+        <w:rPr>
+          <w:rFonts w:ascii="Courier New" w:hAnsi="Courier New" w:cs="Courier New"/>
+          <w:sz w:val="20"/>
+        </w:rPr>
+        <w:t>onClick</w:t>
+      </w:r>
+      <w:proofErr w:type="spellEnd"/>
+      <w:r>
+        <w:rPr>
+          <w:rFonts w:ascii="Courier New" w:hAnsi="Courier New" w:cs="Courier New"/>
+          <w:sz w:val="20"/>
+        </w:rPr>
+        <w:t xml:space="preserve"> functions.</w:t>
       </w:r>
     </w:p>
     <w:p>
@@ -4914,12 +5311,21 @@
           <w:sz w:val="20"/>
         </w:rPr>
       </w:pPr>
-      <w:r>
-        <w:rPr>
-          <w:rFonts w:ascii="Courier New" w:hAnsi="Courier New" w:cs="Courier New"/>
-          <w:sz w:val="20"/>
-        </w:rPr>
-        <w:t>clearTable()</w:t>
+      <w:proofErr w:type="spellStart"/>
+      <w:r>
+        <w:rPr>
+          <w:rFonts w:ascii="Courier New" w:hAnsi="Courier New" w:cs="Courier New"/>
+          <w:sz w:val="20"/>
+        </w:rPr>
+        <w:t>clearTable</w:t>
+      </w:r>
+      <w:proofErr w:type="spellEnd"/>
+      <w:r>
+        <w:rPr>
+          <w:rFonts w:ascii="Courier New" w:hAnsi="Courier New" w:cs="Courier New"/>
+          <w:sz w:val="20"/>
+        </w:rPr>
+        <w:t>()</w:t>
       </w:r>
     </w:p>
     <w:p>
@@ -4935,12 +5341,21 @@
           <w:sz w:val="20"/>
         </w:rPr>
       </w:pPr>
-      <w:r>
-        <w:rPr>
-          <w:rFonts w:ascii="Courier New" w:hAnsi="Courier New" w:cs="Courier New"/>
-          <w:sz w:val="20"/>
-        </w:rPr>
-        <w:t>show_____Stats()</w:t>
+      <w:proofErr w:type="spellStart"/>
+      <w:r>
+        <w:rPr>
+          <w:rFonts w:ascii="Courier New" w:hAnsi="Courier New" w:cs="Courier New"/>
+          <w:sz w:val="20"/>
+        </w:rPr>
+        <w:t>show_____Stats</w:t>
+      </w:r>
+      <w:proofErr w:type="spellEnd"/>
+      <w:r>
+        <w:rPr>
+          <w:rFonts w:ascii="Courier New" w:hAnsi="Courier New" w:cs="Courier New"/>
+          <w:sz w:val="20"/>
+        </w:rPr>
+        <w:t>()</w:t>
       </w:r>
     </w:p>
     <w:p>
@@ -4977,12 +5392,21 @@
           <w:sz w:val="20"/>
         </w:rPr>
       </w:pPr>
-      <w:r>
-        <w:rPr>
-          <w:rFonts w:ascii="Courier New" w:hAnsi="Courier New" w:cs="Courier New"/>
-          <w:sz w:val="20"/>
-        </w:rPr>
-        <w:t>populateGraph()</w:t>
+      <w:proofErr w:type="spellStart"/>
+      <w:r>
+        <w:rPr>
+          <w:rFonts w:ascii="Courier New" w:hAnsi="Courier New" w:cs="Courier New"/>
+          <w:sz w:val="20"/>
+        </w:rPr>
+        <w:t>populateGraph</w:t>
+      </w:r>
+      <w:proofErr w:type="spellEnd"/>
+      <w:r>
+        <w:rPr>
+          <w:rFonts w:ascii="Courier New" w:hAnsi="Courier New" w:cs="Courier New"/>
+          <w:sz w:val="20"/>
+        </w:rPr>
+        <w:t>()</w:t>
       </w:r>
     </w:p>
     <w:p>
@@ -5049,26 +5473,996 @@
         <w:rPr>
           <w:rFonts w:ascii="Lato" w:hAnsi="Lato" w:cs="Courier New"/>
         </w:rPr>
-        <w:t xml:space="preserve"> successfully. It does not contain any methods or functions of its own.</w:t>
-      </w:r>
+        <w:t xml:space="preserve"> successfully. It does not contain any methods</w:t>
+      </w:r>
+      <w:r>
+        <w:rPr>
+          <w:rFonts w:ascii="Lato" w:hAnsi="Lato" w:cs="Courier New"/>
+        </w:rPr>
+        <w:t xml:space="preserve"> or functions of its own. The variables stored in this class can be logically split up into their different jobs and grouped logically.</w:t>
+      </w:r>
+    </w:p>
+    <w:p>
+      <w:pPr>
+        <w:pStyle w:val="ListParagraph"/>
+        <w:numPr>
+          <w:ilvl w:val="0"/>
+          <w:numId w:val="18"/>
+        </w:numPr>
+        <w:rPr>
+          <w:rFonts w:ascii="Lato" w:hAnsi="Lato" w:cs="Courier New"/>
+        </w:rPr>
+      </w:pPr>
+      <w:r>
+        <w:rPr>
+          <w:rFonts w:ascii="Lato" w:hAnsi="Lato" w:cs="Courier New"/>
+          <w:b/>
+        </w:rPr>
+        <w:t>Simulation run settings</w:t>
+      </w:r>
+    </w:p>
+    <w:p>
+      <w:pPr>
+        <w:pStyle w:val="ListParagraph"/>
+        <w:numPr>
+          <w:ilvl w:val="1"/>
+          <w:numId w:val="18"/>
+        </w:numPr>
+        <w:rPr>
+          <w:rFonts w:ascii="Lato" w:hAnsi="Lato" w:cs="Courier New"/>
+        </w:rPr>
+      </w:pPr>
+      <w:r>
+        <w:rPr>
+          <w:rFonts w:ascii="Lato" w:hAnsi="Lato" w:cs="Courier New"/>
+        </w:rPr>
+        <w:t xml:space="preserve">Run </w:t>
+      </w:r>
+      <w:r>
+        <w:rPr>
+          <w:rFonts w:ascii="Lato" w:hAnsi="Lato" w:cs="Courier New"/>
+        </w:rPr>
+        <w:t>parameters</w:t>
+      </w:r>
+    </w:p>
+    <w:p>
+      <w:pPr>
+        <w:pStyle w:val="ListParagraph"/>
+        <w:numPr>
+          <w:ilvl w:val="1"/>
+          <w:numId w:val="18"/>
+        </w:numPr>
+        <w:rPr>
+          <w:rFonts w:ascii="Lato" w:hAnsi="Lato" w:cs="Courier New"/>
+        </w:rPr>
+      </w:pPr>
+      <w:r>
+        <w:rPr>
+          <w:rFonts w:ascii="Lato" w:hAnsi="Lato" w:cs="Courier New"/>
+        </w:rPr>
+        <w:t>Entity numbers</w:t>
+      </w:r>
+    </w:p>
+    <w:p>
+      <w:pPr>
+        <w:pStyle w:val="ListParagraph"/>
+        <w:numPr>
+          <w:ilvl w:val="1"/>
+          <w:numId w:val="18"/>
+        </w:numPr>
+        <w:rPr>
+          <w:rFonts w:ascii="Lato" w:hAnsi="Lato" w:cs="Courier New"/>
+        </w:rPr>
+      </w:pPr>
+      <w:r>
+        <w:rPr>
+          <w:rFonts w:ascii="Lato" w:hAnsi="Lato" w:cs="Courier New"/>
+        </w:rPr>
+        <w:t>Activity distribution variables.</w:t>
+      </w:r>
+    </w:p>
+    <w:p>
+      <w:pPr>
+        <w:pStyle w:val="ListParagraph"/>
+        <w:numPr>
+          <w:ilvl w:val="1"/>
+          <w:numId w:val="18"/>
+        </w:numPr>
+        <w:rPr>
+          <w:rFonts w:ascii="Lato" w:hAnsi="Lato" w:cs="Courier New"/>
+        </w:rPr>
+      </w:pPr>
+      <w:r>
+        <w:rPr>
+          <w:rFonts w:ascii="Lato" w:hAnsi="Lato" w:cs="Courier New"/>
+        </w:rPr>
+        <w:t>Graphics on and Animations on.</w:t>
+      </w:r>
+    </w:p>
+    <w:p>
+      <w:pPr>
+        <w:pStyle w:val="ListParagraph"/>
+        <w:numPr>
+          <w:ilvl w:val="0"/>
+          <w:numId w:val="18"/>
+        </w:numPr>
+        <w:rPr>
+          <w:rFonts w:ascii="Lato" w:hAnsi="Lato" w:cs="Courier New"/>
+        </w:rPr>
+      </w:pPr>
+      <w:r>
+        <w:rPr>
+          <w:rFonts w:ascii="Lato" w:hAnsi="Lato" w:cs="Courier New"/>
+          <w:b/>
+        </w:rPr>
+        <w:t>Internal Variables (used by the app during a run of a simulation. Invisible to the user)</w:t>
+      </w:r>
+    </w:p>
+    <w:p>
+      <w:pPr>
+        <w:pStyle w:val="ListParagraph"/>
+        <w:numPr>
+          <w:ilvl w:val="1"/>
+          <w:numId w:val="18"/>
+        </w:numPr>
+        <w:rPr>
+          <w:rFonts w:ascii="Lato" w:hAnsi="Lato" w:cs="Courier New"/>
+        </w:rPr>
+      </w:pPr>
+      <w:r>
+        <w:rPr>
+          <w:rFonts w:ascii="Lato" w:hAnsi="Lato" w:cs="Courier New"/>
+        </w:rPr>
+        <w:t>Event Data</w:t>
+      </w:r>
+    </w:p>
+    <w:p>
+      <w:pPr>
+        <w:pStyle w:val="ListParagraph"/>
+        <w:numPr>
+          <w:ilvl w:val="1"/>
+          <w:numId w:val="18"/>
+        </w:numPr>
+        <w:rPr>
+          <w:rFonts w:ascii="Lato" w:hAnsi="Lato" w:cs="Courier New"/>
+        </w:rPr>
+      </w:pPr>
       <w:bookmarkStart w:id="0" w:name="_GoBack"/>
       <w:bookmarkEnd w:id="0"/>
       <w:r>
         <w:rPr>
           <w:rFonts w:ascii="Lato" w:hAnsi="Lato" w:cs="Courier New"/>
         </w:rPr>
-        <w:t xml:space="preserve"> </w:t>
-      </w:r>
-    </w:p>
-    <w:p>
-      <w:pPr>
-        <w:rPr>
-          <w:rFonts w:ascii="Lato" w:hAnsi="Lato"/>
-          <w:bCs/>
-          <w:iCs/>
-          <w:spacing w:val="5"/>
-        </w:rPr>
-      </w:pPr>
+        <w:t>Sim Time, end flag and stop now.</w:t>
+      </w:r>
+    </w:p>
+    <w:p>
+      <w:pPr>
+        <w:pStyle w:val="ListParagraph"/>
+        <w:numPr>
+          <w:ilvl w:val="1"/>
+          <w:numId w:val="18"/>
+        </w:numPr>
+        <w:rPr>
+          <w:rFonts w:ascii="Lato" w:hAnsi="Lato" w:cs="Courier New"/>
+        </w:rPr>
+      </w:pPr>
+      <w:r>
+        <w:rPr>
+          <w:rFonts w:ascii="Lato" w:hAnsi="Lato" w:cs="Courier New"/>
+        </w:rPr>
+        <w:t>Activity state number values.</w:t>
+      </w:r>
+    </w:p>
+    <w:p>
+      <w:pPr>
+        <w:pStyle w:val="ListParagraph"/>
+        <w:numPr>
+          <w:ilvl w:val="1"/>
+          <w:numId w:val="18"/>
+        </w:numPr>
+        <w:rPr>
+          <w:rFonts w:ascii="Lato" w:hAnsi="Lato" w:cs="Courier New"/>
+        </w:rPr>
+      </w:pPr>
+      <w:r>
+        <w:rPr>
+          <w:rFonts w:ascii="Lato" w:hAnsi="Lato" w:cs="Courier New"/>
+        </w:rPr>
+        <w:t>Graph array fill number values.</w:t>
+      </w:r>
+    </w:p>
+    <w:p>
+      <w:pPr>
+        <w:pStyle w:val="ListParagraph"/>
+        <w:numPr>
+          <w:ilvl w:val="0"/>
+          <w:numId w:val="18"/>
+        </w:numPr>
+        <w:rPr>
+          <w:rFonts w:ascii="Lato" w:hAnsi="Lato" w:cs="Courier New"/>
+        </w:rPr>
+      </w:pPr>
+      <w:r>
+        <w:rPr>
+          <w:rFonts w:ascii="Lato" w:hAnsi="Lato" w:cs="Courier New"/>
+          <w:b/>
+        </w:rPr>
+        <w:t>Statistics/Graph Data (generated during sim run, used to generate results output)</w:t>
+      </w:r>
+    </w:p>
+    <w:p>
+      <w:pPr>
+        <w:pStyle w:val="ListParagraph"/>
+        <w:numPr>
+          <w:ilvl w:val="1"/>
+          <w:numId w:val="18"/>
+        </w:numPr>
+        <w:rPr>
+          <w:rFonts w:ascii="Lato" w:hAnsi="Lato" w:cs="Courier New"/>
+        </w:rPr>
+      </w:pPr>
+      <w:r>
+        <w:rPr>
+          <w:rFonts w:ascii="Lato" w:hAnsi="Lato" w:cs="Courier New"/>
+        </w:rPr>
+        <w:t>Statistics results data.</w:t>
+      </w:r>
+    </w:p>
+    <w:p>
+      <w:pPr>
+        <w:pStyle w:val="ListParagraph"/>
+        <w:numPr>
+          <w:ilvl w:val="1"/>
+          <w:numId w:val="18"/>
+        </w:numPr>
+        <w:rPr>
+          <w:rFonts w:ascii="Lato" w:hAnsi="Lato" w:cs="Courier New"/>
+        </w:rPr>
+      </w:pPr>
+      <w:r>
+        <w:rPr>
+          <w:rFonts w:ascii="Lato" w:hAnsi="Lato" w:cs="Courier New"/>
+        </w:rPr>
+        <w:t>Graph results data.</w:t>
+      </w:r>
+    </w:p>
+    <w:p>
+      <w:pPr>
+        <w:rPr>
+          <w:rFonts w:ascii="Lato" w:hAnsi="Lato" w:cs="Courier New"/>
+        </w:rPr>
+      </w:pPr>
+      <w:r>
+        <w:rPr>
+          <w:rFonts w:ascii="Lato" w:hAnsi="Lato" w:cs="Courier New"/>
+        </w:rPr>
+        <w:br w:type="page"/>
+      </w:r>
+    </w:p>
+    <w:p>
+      <w:pPr>
+        <w:rPr>
+          <w:rFonts w:ascii="Lato" w:hAnsi="Lato" w:cs="Courier New"/>
+        </w:rPr>
+      </w:pPr>
+      <w:r>
+        <w:rPr>
+          <w:rFonts w:ascii="Lato" w:hAnsi="Lato" w:cs="Courier New"/>
+        </w:rPr>
+        <w:lastRenderedPageBreak/>
+        <w:t>Below is a diagram showing how the variables from the Variables Class is accessed and utilised.</w:t>
+      </w:r>
+    </w:p>
+    <w:p>
+      <w:pPr>
+        <w:rPr>
+          <w:rFonts w:ascii="Lato" w:hAnsi="Lato"/>
+          <w:bCs/>
+          <w:iCs/>
+          <w:spacing w:val="5"/>
+        </w:rPr>
+      </w:pPr>
+      <w:r>
+        <w:rPr>
+          <w:rFonts w:ascii="Lato" w:hAnsi="Lato"/>
+          <w:b/>
+          <w:bCs/>
+          <w:iCs/>
+          <w:noProof/>
+          <w:spacing w:val="5"/>
+          <w:u w:val="single"/>
+          <w:lang w:eastAsia="en-GB"/>
+        </w:rPr>
+        <mc:AlternateContent>
+          <mc:Choice Requires="wpg">
+            <w:drawing>
+              <wp:anchor distT="0" distB="0" distL="114300" distR="114300" simplePos="0" relativeHeight="251665408" behindDoc="0" locked="0" layoutInCell="1" allowOverlap="1" wp14:anchorId="31046133" wp14:editId="1011A9C3">
+                <wp:simplePos x="0" y="0"/>
+                <wp:positionH relativeFrom="column">
+                  <wp:posOffset>1689812</wp:posOffset>
+                </wp:positionH>
+                <wp:positionV relativeFrom="paragraph">
+                  <wp:posOffset>2237816</wp:posOffset>
+                </wp:positionV>
+                <wp:extent cx="2006600" cy="1119225"/>
+                <wp:effectExtent l="0" t="0" r="12700" b="24130"/>
+                <wp:wrapNone/>
+                <wp:docPr id="274" name="Group 274"/>
+                <wp:cNvGraphicFramePr/>
+                <a:graphic xmlns:a="http://schemas.openxmlformats.org/drawingml/2006/main">
+                  <a:graphicData uri="http://schemas.microsoft.com/office/word/2010/wordprocessingGroup">
+                    <wpg:wgp>
+                      <wpg:cNvGrpSpPr/>
+                      <wpg:grpSpPr>
+                        <a:xfrm>
+                          <a:off x="0" y="0"/>
+                          <a:ext cx="2006600" cy="1119225"/>
+                          <a:chOff x="0" y="0"/>
+                          <a:chExt cx="2006600" cy="1119225"/>
+                        </a:xfrm>
+                      </wpg:grpSpPr>
+                      <wps:wsp>
+                        <wps:cNvPr id="275" name="Rectangle 275"/>
+                        <wps:cNvSpPr/>
+                        <wps:spPr>
+                          <a:xfrm>
+                            <a:off x="0" y="0"/>
+                            <a:ext cx="2006175" cy="265430"/>
+                          </a:xfrm>
+                          <a:prstGeom prst="rect">
+                            <a:avLst/>
+                          </a:prstGeom>
+                        </wps:spPr>
+                        <wps:style>
+                          <a:lnRef idx="2">
+                            <a:schemeClr val="accent3"/>
+                          </a:lnRef>
+                          <a:fillRef idx="1">
+                            <a:schemeClr val="lt1"/>
+                          </a:fillRef>
+                          <a:effectRef idx="0">
+                            <a:schemeClr val="accent3"/>
+                          </a:effectRef>
+                          <a:fontRef idx="minor">
+                            <a:schemeClr val="dk1"/>
+                          </a:fontRef>
+                        </wps:style>
+                        <wps:txbx>
+                          <w:txbxContent>
+                            <w:p>
+                              <w:pPr>
+                                <w:jc w:val="center"/>
+                                <w:rPr>
+                                  <w:rFonts w:ascii="Consolas" w:hAnsi="Consolas" w:cs="Courier New"/>
+                                  <w:b/>
+                                  <w:sz w:val="20"/>
+                                </w:rPr>
+                              </w:pPr>
+                              <w:r>
+                                <w:rPr>
+                                  <w:rFonts w:ascii="Consolas" w:hAnsi="Consolas" w:cs="Courier New"/>
+                                  <w:b/>
+                                  <w:sz w:val="20"/>
+                                </w:rPr>
+                                <w:t>Internal Sim Variables</w:t>
+                              </w:r>
+                            </w:p>
+                            <w:p>
+                              <w:pPr>
+                                <w:jc w:val="center"/>
+                              </w:pPr>
+                            </w:p>
+                            <w:p>
+                              <w:pPr>
+                                <w:jc w:val="center"/>
+                              </w:pPr>
+                            </w:p>
+                            <w:p>
+                              <w:pPr>
+                                <w:jc w:val="center"/>
+                              </w:pPr>
+                            </w:p>
+                          </w:txbxContent>
+                        </wps:txbx>
+                        <wps:bodyPr rot="0" spcFirstLastPara="0" vertOverflow="overflow" horzOverflow="overflow" vert="horz" wrap="square" lIns="91440" tIns="45720" rIns="91440" bIns="45720" numCol="1" spcCol="0" rtlCol="0" fromWordArt="0" anchor="ctr" anchorCtr="0" forceAA="0" compatLnSpc="1">
+                          <a:prstTxWarp prst="textNoShape">
+                            <a:avLst/>
+                          </a:prstTxWarp>
+                          <a:noAutofit/>
+                        </wps:bodyPr>
+                      </wps:wsp>
+                      <wps:wsp>
+                        <wps:cNvPr id="276" name="Rectangle 276"/>
+                        <wps:cNvSpPr/>
+                        <wps:spPr>
+                          <a:xfrm>
+                            <a:off x="0" y="256032"/>
+                            <a:ext cx="2006600" cy="863193"/>
+                          </a:xfrm>
+                          <a:prstGeom prst="rect">
+                            <a:avLst/>
+                          </a:prstGeom>
+                        </wps:spPr>
+                        <wps:style>
+                          <a:lnRef idx="2">
+                            <a:schemeClr val="accent3"/>
+                          </a:lnRef>
+                          <a:fillRef idx="1">
+                            <a:schemeClr val="lt1"/>
+                          </a:fillRef>
+                          <a:effectRef idx="0">
+                            <a:schemeClr val="accent3"/>
+                          </a:effectRef>
+                          <a:fontRef idx="minor">
+                            <a:schemeClr val="dk1"/>
+                          </a:fontRef>
+                        </wps:style>
+                        <wps:txbx>
+                          <w:txbxContent>
+                            <w:p>
+                              <w:pPr>
+                                <w:jc w:val="center"/>
+                                <w:rPr>
+                                  <w:rFonts w:ascii="Consolas" w:hAnsi="Consolas" w:cs="Courier New"/>
+                                  <w:sz w:val="20"/>
+                                </w:rPr>
+                              </w:pPr>
+                              <w:r>
+                                <w:rPr>
+                                  <w:rFonts w:ascii="Consolas" w:hAnsi="Consolas" w:cs="Courier New"/>
+                                  <w:sz w:val="20"/>
+                                </w:rPr>
+                                <w:t>Event Data</w:t>
+                              </w:r>
+                            </w:p>
+                            <w:p>
+                              <w:pPr>
+                                <w:jc w:val="center"/>
+                                <w:rPr>
+                                  <w:rFonts w:ascii="Consolas" w:hAnsi="Consolas" w:cs="Courier New"/>
+                                  <w:sz w:val="20"/>
+                                </w:rPr>
+                              </w:pPr>
+                              <w:r>
+                                <w:rPr>
+                                  <w:rFonts w:ascii="Consolas" w:hAnsi="Consolas" w:cs="Courier New"/>
+                                  <w:sz w:val="20"/>
+                                </w:rPr>
+                                <w:t>Sim Time</w:t>
+                              </w:r>
+                            </w:p>
+                            <w:p>
+                              <w:pPr>
+                                <w:jc w:val="center"/>
+                              </w:pPr>
+                            </w:p>
+                            <w:p>
+                              <w:pPr>
+                                <w:jc w:val="center"/>
+                              </w:pPr>
+                            </w:p>
+                            <w:p>
+                              <w:pPr>
+                                <w:jc w:val="center"/>
+                              </w:pPr>
+                            </w:p>
+                          </w:txbxContent>
+                        </wps:txbx>
+                        <wps:bodyPr rot="0" spcFirstLastPara="0" vertOverflow="overflow" horzOverflow="overflow" vert="horz" wrap="square" lIns="91440" tIns="45720" rIns="91440" bIns="45720" numCol="1" spcCol="0" rtlCol="0" fromWordArt="0" anchor="ctr" anchorCtr="0" forceAA="0" compatLnSpc="1">
+                          <a:prstTxWarp prst="textNoShape">
+                            <a:avLst/>
+                          </a:prstTxWarp>
+                          <a:noAutofit/>
+                        </wps:bodyPr>
+                      </wps:wsp>
+                    </wpg:wgp>
+                  </a:graphicData>
+                </a:graphic>
+              </wp:anchor>
+            </w:drawing>
+          </mc:Choice>
+          <mc:Fallback>
+            <w:pict>
+              <v:group w14:anchorId="31046133" id="Group 274" o:spid="_x0000_s1053" style="position:absolute;margin-left:133.05pt;margin-top:176.2pt;width:158pt;height:88.15pt;z-index:251665408;mso-position-horizontal-relative:text;mso-position-vertical-relative:text" coordsize="20066,11192" o:gfxdata="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">
+                <v:rect id="Rectangle 275" o:spid="_x0000_s1054" style="position:absolute;width:20061;height:2654;visibility:visible;mso-wrap-style:square;v-text-anchor:middle" o:gfxdata="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" fillcolor="white [3201]" strokecolor="#a5a5a5 [3206]" strokeweight="1pt">
+                  <v:textbox>
+                    <w:txbxContent>
+                      <w:p>
+                        <w:pPr>
+                          <w:jc w:val="center"/>
+                          <w:rPr>
+                            <w:rFonts w:ascii="Consolas" w:hAnsi="Consolas" w:cs="Courier New"/>
+                            <w:b/>
+                            <w:sz w:val="20"/>
+                          </w:rPr>
+                        </w:pPr>
+                        <w:r>
+                          <w:rPr>
+                            <w:rFonts w:ascii="Consolas" w:hAnsi="Consolas" w:cs="Courier New"/>
+                            <w:b/>
+                            <w:sz w:val="20"/>
+                          </w:rPr>
+                          <w:t>Internal Sim Variables</w:t>
+                        </w:r>
+                      </w:p>
+                      <w:p>
+                        <w:pPr>
+                          <w:jc w:val="center"/>
+                        </w:pPr>
+                      </w:p>
+                      <w:p>
+                        <w:pPr>
+                          <w:jc w:val="center"/>
+                        </w:pPr>
+                      </w:p>
+                      <w:p>
+                        <w:pPr>
+                          <w:jc w:val="center"/>
+                        </w:pPr>
+                      </w:p>
+                    </w:txbxContent>
+                  </v:textbox>
+                </v:rect>
+                <v:rect id="Rectangle 276" o:spid="_x0000_s1055" style="position:absolute;top:2560;width:20066;height:8632;visibility:visible;mso-wrap-style:square;v-text-anchor:middle" o:gfxdata="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" fillcolor="white [3201]" strokecolor="#a5a5a5 [3206]" strokeweight="1pt">
+                  <v:textbox>
+                    <w:txbxContent>
+                      <w:p>
+                        <w:pPr>
+                          <w:jc w:val="center"/>
+                          <w:rPr>
+                            <w:rFonts w:ascii="Consolas" w:hAnsi="Consolas" w:cs="Courier New"/>
+                            <w:sz w:val="20"/>
+                          </w:rPr>
+                        </w:pPr>
+                        <w:r>
+                          <w:rPr>
+                            <w:rFonts w:ascii="Consolas" w:hAnsi="Consolas" w:cs="Courier New"/>
+                            <w:sz w:val="20"/>
+                          </w:rPr>
+                          <w:t>Event Data</w:t>
+                        </w:r>
+                      </w:p>
+                      <w:p>
+                        <w:pPr>
+                          <w:jc w:val="center"/>
+                          <w:rPr>
+                            <w:rFonts w:ascii="Consolas" w:hAnsi="Consolas" w:cs="Courier New"/>
+                            <w:sz w:val="20"/>
+                          </w:rPr>
+                        </w:pPr>
+                        <w:r>
+                          <w:rPr>
+                            <w:rFonts w:ascii="Consolas" w:hAnsi="Consolas" w:cs="Courier New"/>
+                            <w:sz w:val="20"/>
+                          </w:rPr>
+                          <w:t>Sim Time</w:t>
+                        </w:r>
+                      </w:p>
+                      <w:p>
+                        <w:pPr>
+                          <w:jc w:val="center"/>
+                        </w:pPr>
+                      </w:p>
+                      <w:p>
+                        <w:pPr>
+                          <w:jc w:val="center"/>
+                        </w:pPr>
+                      </w:p>
+                      <w:p>
+                        <w:pPr>
+                          <w:jc w:val="center"/>
+                        </w:pPr>
+                      </w:p>
+                    </w:txbxContent>
+                  </v:textbox>
+                </v:rect>
+              </v:group>
+            </w:pict>
+          </mc:Fallback>
+        </mc:AlternateContent>
+      </w:r>
+      <w:r>
+        <w:rPr>
+          <w:rFonts w:ascii="Lato" w:hAnsi="Lato"/>
+          <w:b/>
+          <w:bCs/>
+          <w:iCs/>
+          <w:noProof/>
+          <w:spacing w:val="5"/>
+          <w:u w:val="single"/>
+          <w:lang w:eastAsia="en-GB"/>
+        </w:rPr>
+        <mc:AlternateContent>
+          <mc:Choice Requires="wpg">
+            <w:drawing>
+              <wp:anchor distT="0" distB="0" distL="114300" distR="114300" simplePos="0" relativeHeight="251663360" behindDoc="0" locked="0" layoutInCell="1" allowOverlap="1">
+                <wp:simplePos x="0" y="0"/>
+                <wp:positionH relativeFrom="column">
+                  <wp:posOffset>1623974</wp:posOffset>
+                </wp:positionH>
+                <wp:positionV relativeFrom="paragraph">
+                  <wp:posOffset>619100</wp:posOffset>
+                </wp:positionV>
+                <wp:extent cx="2006600" cy="1119225"/>
+                <wp:effectExtent l="0" t="0" r="12700" b="24130"/>
+                <wp:wrapNone/>
+                <wp:docPr id="273" name="Group 273"/>
+                <wp:cNvGraphicFramePr/>
+                <a:graphic xmlns:a="http://schemas.openxmlformats.org/drawingml/2006/main">
+                  <a:graphicData uri="http://schemas.microsoft.com/office/word/2010/wordprocessingGroup">
+                    <wpg:wgp>
+                      <wpg:cNvGrpSpPr/>
+                      <wpg:grpSpPr>
+                        <a:xfrm>
+                          <a:off x="0" y="0"/>
+                          <a:ext cx="2006600" cy="1119225"/>
+                          <a:chOff x="0" y="0"/>
+                          <a:chExt cx="2006600" cy="1119225"/>
+                        </a:xfrm>
+                      </wpg:grpSpPr>
+                      <wps:wsp>
+                        <wps:cNvPr id="271" name="Rectangle 271"/>
+                        <wps:cNvSpPr/>
+                        <wps:spPr>
+                          <a:xfrm>
+                            <a:off x="0" y="0"/>
+                            <a:ext cx="2006175" cy="265430"/>
+                          </a:xfrm>
+                          <a:prstGeom prst="rect">
+                            <a:avLst/>
+                          </a:prstGeom>
+                        </wps:spPr>
+                        <wps:style>
+                          <a:lnRef idx="2">
+                            <a:schemeClr val="accent3"/>
+                          </a:lnRef>
+                          <a:fillRef idx="1">
+                            <a:schemeClr val="lt1"/>
+                          </a:fillRef>
+                          <a:effectRef idx="0">
+                            <a:schemeClr val="accent3"/>
+                          </a:effectRef>
+                          <a:fontRef idx="minor">
+                            <a:schemeClr val="dk1"/>
+                          </a:fontRef>
+                        </wps:style>
+                        <wps:txbx>
+                          <w:txbxContent>
+                            <w:p>
+                              <w:pPr>
+                                <w:jc w:val="center"/>
+                                <w:rPr>
+                                  <w:rFonts w:ascii="Consolas" w:hAnsi="Consolas" w:cs="Courier New"/>
+                                  <w:b/>
+                                  <w:sz w:val="20"/>
+                                </w:rPr>
+                              </w:pPr>
+                              <w:r>
+                                <w:rPr>
+                                  <w:rFonts w:ascii="Consolas" w:hAnsi="Consolas" w:cs="Courier New"/>
+                                  <w:b/>
+                                  <w:sz w:val="20"/>
+                                </w:rPr>
+                                <w:t>Sim run sett</w:t>
+                              </w:r>
+                              <w:r>
+                                <w:rPr>
+                                  <w:rFonts w:ascii="Consolas" w:hAnsi="Consolas" w:cs="Courier New"/>
+                                  <w:b/>
+                                  <w:sz w:val="20"/>
+                                </w:rPr>
+                                <w:t>i</w:t>
+                              </w:r>
+                              <w:r>
+                                <w:rPr>
+                                  <w:rFonts w:ascii="Consolas" w:hAnsi="Consolas" w:cs="Courier New"/>
+                                  <w:b/>
+                                  <w:sz w:val="20"/>
+                                </w:rPr>
+                                <w:t>ngs</w:t>
+                              </w:r>
+                            </w:p>
+                            <w:p>
+                              <w:pPr>
+                                <w:jc w:val="center"/>
+                              </w:pPr>
+                            </w:p>
+                            <w:p>
+                              <w:pPr>
+                                <w:jc w:val="center"/>
+                              </w:pPr>
+                            </w:p>
+                            <w:p>
+                              <w:pPr>
+                                <w:jc w:val="center"/>
+                              </w:pPr>
+                            </w:p>
+                          </w:txbxContent>
+                        </wps:txbx>
+                        <wps:bodyPr rot="0" spcFirstLastPara="0" vertOverflow="overflow" horzOverflow="overflow" vert="horz" wrap="square" lIns="91440" tIns="45720" rIns="91440" bIns="45720" numCol="1" spcCol="0" rtlCol="0" fromWordArt="0" anchor="ctr" anchorCtr="0" forceAA="0" compatLnSpc="1">
+                          <a:prstTxWarp prst="textNoShape">
+                            <a:avLst/>
+                          </a:prstTxWarp>
+                          <a:noAutofit/>
+                        </wps:bodyPr>
+                      </wps:wsp>
+                      <wps:wsp>
+                        <wps:cNvPr id="272" name="Rectangle 272"/>
+                        <wps:cNvSpPr/>
+                        <wps:spPr>
+                          <a:xfrm>
+                            <a:off x="0" y="256032"/>
+                            <a:ext cx="2006600" cy="863193"/>
+                          </a:xfrm>
+                          <a:prstGeom prst="rect">
+                            <a:avLst/>
+                          </a:prstGeom>
+                        </wps:spPr>
+                        <wps:style>
+                          <a:lnRef idx="2">
+                            <a:schemeClr val="accent3"/>
+                          </a:lnRef>
+                          <a:fillRef idx="1">
+                            <a:schemeClr val="lt1"/>
+                          </a:fillRef>
+                          <a:effectRef idx="0">
+                            <a:schemeClr val="accent3"/>
+                          </a:effectRef>
+                          <a:fontRef idx="minor">
+                            <a:schemeClr val="dk1"/>
+                          </a:fontRef>
+                        </wps:style>
+                        <wps:txbx>
+                          <w:txbxContent>
+                            <w:p>
+                              <w:pPr>
+                                <w:spacing w:after="0"/>
+                                <w:jc w:val="center"/>
+                                <w:rPr>
+                                  <w:rFonts w:ascii="Consolas" w:hAnsi="Consolas" w:cs="Courier New"/>
+                                  <w:sz w:val="20"/>
+                                </w:rPr>
+                              </w:pPr>
+                              <w:r>
+                                <w:rPr>
+                                  <w:rFonts w:ascii="Consolas" w:hAnsi="Consolas" w:cs="Courier New"/>
+                                  <w:sz w:val="20"/>
+                                </w:rPr>
+                                <w:t>Run parameters</w:t>
+                              </w:r>
+                            </w:p>
+                            <w:p>
+                              <w:pPr>
+                                <w:spacing w:after="0"/>
+                                <w:jc w:val="center"/>
+                                <w:rPr>
+                                  <w:rFonts w:ascii="Consolas" w:hAnsi="Consolas" w:cs="Courier New"/>
+                                  <w:sz w:val="20"/>
+                                </w:rPr>
+                              </w:pPr>
+                              <w:r>
+                                <w:rPr>
+                                  <w:rFonts w:ascii="Consolas" w:hAnsi="Consolas" w:cs="Courier New"/>
+                                  <w:sz w:val="20"/>
+                                </w:rPr>
+                                <w:t>Entity numbers</w:t>
+                              </w:r>
+                            </w:p>
+                            <w:p>
+                              <w:pPr>
+                                <w:spacing w:after="0"/>
+                                <w:jc w:val="center"/>
+                                <w:rPr>
+                                  <w:rFonts w:ascii="Consolas" w:hAnsi="Consolas" w:cs="Courier New"/>
+                                  <w:sz w:val="20"/>
+                                </w:rPr>
+                              </w:pPr>
+                              <w:r>
+                                <w:rPr>
+                                  <w:rFonts w:ascii="Consolas" w:hAnsi="Consolas" w:cs="Courier New"/>
+                                  <w:sz w:val="20"/>
+                                </w:rPr>
+                                <w:t>Activity Distributions</w:t>
+                              </w:r>
+                            </w:p>
+                            <w:p>
+                              <w:pPr>
+                                <w:jc w:val="center"/>
+                                <w:rPr>
+                                  <w:rFonts w:ascii="Consolas" w:hAnsi="Consolas" w:cs="Courier New"/>
+                                  <w:sz w:val="20"/>
+                                </w:rPr>
+                              </w:pPr>
+                              <w:r>
+                                <w:rPr>
+                                  <w:rFonts w:ascii="Consolas" w:hAnsi="Consolas" w:cs="Courier New"/>
+                                  <w:sz w:val="20"/>
+                                </w:rPr>
+                                <w:t>Graphs/Animations toggles</w:t>
+                              </w:r>
+                            </w:p>
+                            <w:p>
+                              <w:pPr>
+                                <w:jc w:val="center"/>
+                              </w:pPr>
+                            </w:p>
+                            <w:p>
+                              <w:pPr>
+                                <w:jc w:val="center"/>
+                              </w:pPr>
+                            </w:p>
+                            <w:p>
+                              <w:pPr>
+                                <w:jc w:val="center"/>
+                              </w:pPr>
+                            </w:p>
+                          </w:txbxContent>
+                        </wps:txbx>
+                        <wps:bodyPr rot="0" spcFirstLastPara="0" vertOverflow="overflow" horzOverflow="overflow" vert="horz" wrap="square" lIns="91440" tIns="45720" rIns="91440" bIns="45720" numCol="1" spcCol="0" rtlCol="0" fromWordArt="0" anchor="ctr" anchorCtr="0" forceAA="0" compatLnSpc="1">
+                          <a:prstTxWarp prst="textNoShape">
+                            <a:avLst/>
+                          </a:prstTxWarp>
+                          <a:noAutofit/>
+                        </wps:bodyPr>
+                      </wps:wsp>
+                    </wpg:wgp>
+                  </a:graphicData>
+                </a:graphic>
+              </wp:anchor>
+            </w:drawing>
+          </mc:Choice>
+          <mc:Fallback>
+            <w:pict>
+              <v:group id="Group 273" o:spid="_x0000_s1056" style="position:absolute;margin-left:127.85pt;margin-top:48.75pt;width:158pt;height:88.15pt;z-index:251663360;mso-position-horizontal-relative:text;mso-position-vertical-relative:text" coordsize="20066,11192" o:gfxdata="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">
+                <v:rect id="Rectangle 271" o:spid="_x0000_s1057" style="position:absolute;width:20061;height:2654;visibility:visible;mso-wrap-style:square;v-text-anchor:middle" o:gfxdata="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" fillcolor="white [3201]" strokecolor="#a5a5a5 [3206]" strokeweight="1pt">
+                  <v:textbox>
+                    <w:txbxContent>
+                      <w:p>
+                        <w:pPr>
+                          <w:jc w:val="center"/>
+                          <w:rPr>
+                            <w:rFonts w:ascii="Consolas" w:hAnsi="Consolas" w:cs="Courier New"/>
+                            <w:b/>
+                            <w:sz w:val="20"/>
+                          </w:rPr>
+                        </w:pPr>
+                        <w:r>
+                          <w:rPr>
+                            <w:rFonts w:ascii="Consolas" w:hAnsi="Consolas" w:cs="Courier New"/>
+                            <w:b/>
+                            <w:sz w:val="20"/>
+                          </w:rPr>
+                          <w:t>Sim run sett</w:t>
+                        </w:r>
+                        <w:r>
+                          <w:rPr>
+                            <w:rFonts w:ascii="Consolas" w:hAnsi="Consolas" w:cs="Courier New"/>
+                            <w:b/>
+                            <w:sz w:val="20"/>
+                          </w:rPr>
+                          <w:t>i</w:t>
+                        </w:r>
+                        <w:r>
+                          <w:rPr>
+                            <w:rFonts w:ascii="Consolas" w:hAnsi="Consolas" w:cs="Courier New"/>
+                            <w:b/>
+                            <w:sz w:val="20"/>
+                          </w:rPr>
+                          <w:t>ngs</w:t>
+                        </w:r>
+                      </w:p>
+                      <w:p>
+                        <w:pPr>
+                          <w:jc w:val="center"/>
+                        </w:pPr>
+                      </w:p>
+                      <w:p>
+                        <w:pPr>
+                          <w:jc w:val="center"/>
+                        </w:pPr>
+                      </w:p>
+                      <w:p>
+                        <w:pPr>
+                          <w:jc w:val="center"/>
+                        </w:pPr>
+                      </w:p>
+                    </w:txbxContent>
+                  </v:textbox>
+                </v:rect>
+                <v:rect id="Rectangle 272" o:spid="_x0000_s1058" style="position:absolute;top:2560;width:20066;height:8632;visibility:visible;mso-wrap-style:square;v-text-anchor:middle" o:gfxdata="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" fillcolor="white [3201]" strokecolor="#a5a5a5 [3206]" strokeweight="1pt">
+                  <v:textbox>
+                    <w:txbxContent>
+                      <w:p>
+                        <w:pPr>
+                          <w:spacing w:after="0"/>
+                          <w:jc w:val="center"/>
+                          <w:rPr>
+                            <w:rFonts w:ascii="Consolas" w:hAnsi="Consolas" w:cs="Courier New"/>
+                            <w:sz w:val="20"/>
+                          </w:rPr>
+                        </w:pPr>
+                        <w:r>
+                          <w:rPr>
+                            <w:rFonts w:ascii="Consolas" w:hAnsi="Consolas" w:cs="Courier New"/>
+                            <w:sz w:val="20"/>
+                          </w:rPr>
+                          <w:t>Run parameters</w:t>
+                        </w:r>
+                      </w:p>
+                      <w:p>
+                        <w:pPr>
+                          <w:spacing w:after="0"/>
+                          <w:jc w:val="center"/>
+                          <w:rPr>
+                            <w:rFonts w:ascii="Consolas" w:hAnsi="Consolas" w:cs="Courier New"/>
+                            <w:sz w:val="20"/>
+                          </w:rPr>
+                        </w:pPr>
+                        <w:r>
+                          <w:rPr>
+                            <w:rFonts w:ascii="Consolas" w:hAnsi="Consolas" w:cs="Courier New"/>
+                            <w:sz w:val="20"/>
+                          </w:rPr>
+                          <w:t>Entity numbers</w:t>
+                        </w:r>
+                      </w:p>
+                      <w:p>
+                        <w:pPr>
+                          <w:spacing w:after="0"/>
+                          <w:jc w:val="center"/>
+                          <w:rPr>
+                            <w:rFonts w:ascii="Consolas" w:hAnsi="Consolas" w:cs="Courier New"/>
+                            <w:sz w:val="20"/>
+                          </w:rPr>
+                        </w:pPr>
+                        <w:r>
+                          <w:rPr>
+                            <w:rFonts w:ascii="Consolas" w:hAnsi="Consolas" w:cs="Courier New"/>
+                            <w:sz w:val="20"/>
+                          </w:rPr>
+                          <w:t>Activity Distributions</w:t>
+                        </w:r>
+                      </w:p>
+                      <w:p>
+                        <w:pPr>
+                          <w:jc w:val="center"/>
+                          <w:rPr>
+                            <w:rFonts w:ascii="Consolas" w:hAnsi="Consolas" w:cs="Courier New"/>
+                            <w:sz w:val="20"/>
+                          </w:rPr>
+                        </w:pPr>
+                        <w:r>
+                          <w:rPr>
+                            <w:rFonts w:ascii="Consolas" w:hAnsi="Consolas" w:cs="Courier New"/>
+                            <w:sz w:val="20"/>
+                          </w:rPr>
+                          <w:t>Graphs/Animations toggles</w:t>
+                        </w:r>
+                      </w:p>
+                      <w:p>
+                        <w:pPr>
+                          <w:jc w:val="center"/>
+                        </w:pPr>
+                      </w:p>
+                      <w:p>
+                        <w:pPr>
+                          <w:jc w:val="center"/>
+                        </w:pPr>
+                      </w:p>
+                      <w:p>
+                        <w:pPr>
+                          <w:jc w:val="center"/>
+                        </w:pPr>
+                      </w:p>
+                    </w:txbxContent>
+                  </v:textbox>
+                </v:rect>
+              </v:group>
+            </w:pict>
+          </mc:Fallback>
+        </mc:AlternateContent>
+      </w:r>
       <w:r>
         <w:rPr>
           <w:rFonts w:ascii="Lato" w:hAnsi="Lato"/>
@@ -5091,7 +6485,7 @@
         <mc:AlternateContent>
           <mc:Choice Requires="wpg">
             <w:drawing>
-              <wp:anchor distT="0" distB="0" distL="114300" distR="114300" simplePos="0" relativeHeight="251659264" behindDoc="0" locked="0" layoutInCell="1" allowOverlap="1" wp14:anchorId="2BAFEE96" wp14:editId="1760C431">
+              <wp:anchor distT="0" distB="0" distL="114300" distR="114300" simplePos="0" relativeHeight="251658240" behindDoc="0" locked="0" layoutInCell="1" allowOverlap="1" wp14:anchorId="2BAFEE96" wp14:editId="1760C431">
                 <wp:simplePos x="0" y="0"/>
                 <wp:positionH relativeFrom="column">
                   <wp:posOffset>0</wp:posOffset>
@@ -5153,13 +6547,24 @@
                                   <w:sz w:val="20"/>
                                 </w:rPr>
                               </w:pPr>
+                              <w:proofErr w:type="spellStart"/>
+                              <w:proofErr w:type="gramStart"/>
                               <w:r>
                                 <w:rPr>
                                   <w:rFonts w:ascii="Consolas" w:hAnsi="Consolas" w:cs="Courier New"/>
                                   <w:sz w:val="20"/>
                                 </w:rPr>
-                                <w:t>initVariables()</w:t>
+                                <w:t>initVariables</w:t>
                               </w:r>
+                              <w:proofErr w:type="spellEnd"/>
+                              <w:r>
+                                <w:rPr>
+                                  <w:rFonts w:ascii="Consolas" w:hAnsi="Consolas" w:cs="Courier New"/>
+                                  <w:sz w:val="20"/>
+                                </w:rPr>
+                                <w:t>()</w:t>
+                              </w:r>
+                              <w:proofErr w:type="gramEnd"/>
                             </w:p>
                             <w:p>
                               <w:pPr>
@@ -5170,13 +6575,24 @@
                                   <w:sz w:val="20"/>
                                 </w:rPr>
                               </w:pPr>
+                              <w:proofErr w:type="spellStart"/>
+                              <w:proofErr w:type="gramStart"/>
                               <w:r>
                                 <w:rPr>
                                   <w:rFonts w:ascii="Consolas" w:hAnsi="Consolas" w:cs="Courier New"/>
                                   <w:sz w:val="20"/>
                                 </w:rPr>
-                                <w:t>initList()</w:t>
+                                <w:t>initList</w:t>
                               </w:r>
+                              <w:proofErr w:type="spellEnd"/>
+                              <w:r>
+                                <w:rPr>
+                                  <w:rFonts w:ascii="Consolas" w:hAnsi="Consolas" w:cs="Courier New"/>
+                                  <w:sz w:val="20"/>
+                                </w:rPr>
+                                <w:t>()</w:t>
+                              </w:r>
+                              <w:proofErr w:type="gramEnd"/>
                             </w:p>
                             <w:p>
                               <w:pPr>
@@ -5187,13 +6603,24 @@
                                   <w:sz w:val="20"/>
                                 </w:rPr>
                               </w:pPr>
+                              <w:proofErr w:type="spellStart"/>
+                              <w:proofErr w:type="gramStart"/>
                               <w:r>
                                 <w:rPr>
                                   <w:rFonts w:ascii="Consolas" w:hAnsi="Consolas" w:cs="Courier New"/>
                                   <w:sz w:val="20"/>
                                 </w:rPr>
-                                <w:t>resetAllStats()</w:t>
+                                <w:t>resetAllStats</w:t>
                               </w:r>
+                              <w:proofErr w:type="spellEnd"/>
+                              <w:r>
+                                <w:rPr>
+                                  <w:rFonts w:ascii="Consolas" w:hAnsi="Consolas" w:cs="Courier New"/>
+                                  <w:sz w:val="20"/>
+                                </w:rPr>
+                                <w:t>()</w:t>
+                              </w:r>
+                              <w:proofErr w:type="gramEnd"/>
                             </w:p>
                             <w:p>
                               <w:pPr>
@@ -5203,13 +6630,24 @@
                                   <w:sz w:val="20"/>
                                 </w:rPr>
                               </w:pPr>
+                              <w:proofErr w:type="spellStart"/>
+                              <w:proofErr w:type="gramStart"/>
                               <w:r>
                                 <w:rPr>
                                   <w:rFonts w:ascii="Consolas" w:hAnsi="Consolas" w:cs="Courier New"/>
                                   <w:sz w:val="20"/>
                                 </w:rPr>
-                                <w:t>resetAllGraphData()</w:t>
+                                <w:t>resetAllGraphData</w:t>
                               </w:r>
+                              <w:proofErr w:type="spellEnd"/>
+                              <w:r>
+                                <w:rPr>
+                                  <w:rFonts w:ascii="Consolas" w:hAnsi="Consolas" w:cs="Courier New"/>
+                                  <w:sz w:val="20"/>
+                                </w:rPr>
+                                <w:t>()</w:t>
+                              </w:r>
+                              <w:proofErr w:type="gramEnd"/>
                             </w:p>
                             <w:p>
                               <w:pPr>
@@ -5276,8 +6714,33 @@
                                   <w:rFonts w:ascii="Consolas" w:hAnsi="Consolas" w:cs="Courier New"/>
                                   <w:sz w:val="20"/>
                                 </w:rPr>
-                                <w:t>Set DaysPassed to simTime</w:t>
+                                <w:t xml:space="preserve">Set </w:t>
                               </w:r>
+                              <w:proofErr w:type="spellStart"/>
+                              <w:r>
+                                <w:rPr>
+                                  <w:rFonts w:ascii="Consolas" w:hAnsi="Consolas" w:cs="Courier New"/>
+                                  <w:sz w:val="20"/>
+                                </w:rPr>
+                                <w:t>DaysPassed</w:t>
+                              </w:r>
+                              <w:proofErr w:type="spellEnd"/>
+                              <w:r>
+                                <w:rPr>
+                                  <w:rFonts w:ascii="Consolas" w:hAnsi="Consolas" w:cs="Courier New"/>
+                                  <w:sz w:val="20"/>
+                                </w:rPr>
+                                <w:t xml:space="preserve"> to </w:t>
+                              </w:r>
+                              <w:proofErr w:type="spellStart"/>
+                              <w:r>
+                                <w:rPr>
+                                  <w:rFonts w:ascii="Consolas" w:hAnsi="Consolas" w:cs="Courier New"/>
+                                  <w:sz w:val="20"/>
+                                </w:rPr>
+                                <w:t>simTime</w:t>
+                              </w:r>
+                              <w:proofErr w:type="spellEnd"/>
                             </w:p>
                           </w:txbxContent>
                         </wps:txbx>
@@ -5324,12 +6787,23 @@
                                   <w:sz w:val="20"/>
                                 </w:rPr>
                               </w:pPr>
+                              <w:proofErr w:type="spellStart"/>
+                              <w:proofErr w:type="gramStart"/>
                               <w:r>
                                 <w:rPr>
                                   <w:rFonts w:ascii="Consolas" w:hAnsi="Consolas"/>
                                   <w:sz w:val="20"/>
                                 </w:rPr>
-                                <w:t>endFlag = true?</w:t>
+                                <w:t>endFlag</w:t>
+                              </w:r>
+                              <w:proofErr w:type="spellEnd"/>
+                              <w:proofErr w:type="gramEnd"/>
+                              <w:r>
+                                <w:rPr>
+                                  <w:rFonts w:ascii="Consolas" w:hAnsi="Consolas"/>
+                                  <w:sz w:val="20"/>
+                                </w:rPr>
+                                <w:t xml:space="preserve"> = true?</w:t>
                               </w:r>
                             </w:p>
                           </w:txbxContent>
@@ -5377,13 +6851,24 @@
                                   <w:sz w:val="20"/>
                                 </w:rPr>
                               </w:pPr>
+                              <w:proofErr w:type="spellStart"/>
+                              <w:proofErr w:type="gramStart"/>
                               <w:r>
                                 <w:rPr>
                                   <w:rFonts w:ascii="Consolas" w:hAnsi="Consolas" w:cs="Courier New"/>
                                   <w:sz w:val="20"/>
                                 </w:rPr>
-                                <w:t>getNextEvent()</w:t>
+                                <w:t>getNextEvent</w:t>
                               </w:r>
+                              <w:proofErr w:type="spellEnd"/>
+                              <w:r>
+                                <w:rPr>
+                                  <w:rFonts w:ascii="Consolas" w:hAnsi="Consolas" w:cs="Courier New"/>
+                                  <w:sz w:val="20"/>
+                                </w:rPr>
+                                <w:t>()</w:t>
+                              </w:r>
+                              <w:proofErr w:type="gramEnd"/>
                             </w:p>
                             <w:p>
                               <w:pPr>
@@ -5393,13 +6878,47 @@
                                   <w:sz w:val="20"/>
                                 </w:rPr>
                               </w:pPr>
+                              <w:proofErr w:type="gramStart"/>
                               <w:r>
                                 <w:rPr>
                                   <w:rFonts w:ascii="Consolas" w:hAnsi="Consolas" w:cs="Courier New"/>
                                   <w:sz w:val="20"/>
                                 </w:rPr>
-                                <w:t>set simTime to nextEventSimTime</w:t>
+                                <w:t>set</w:t>
                               </w:r>
+                              <w:proofErr w:type="gramEnd"/>
+                              <w:r>
+                                <w:rPr>
+                                  <w:rFonts w:ascii="Consolas" w:hAnsi="Consolas" w:cs="Courier New"/>
+                                  <w:sz w:val="20"/>
+                                </w:rPr>
+                                <w:t xml:space="preserve"> </w:t>
+                              </w:r>
+                              <w:proofErr w:type="spellStart"/>
+                              <w:r>
+                                <w:rPr>
+                                  <w:rFonts w:ascii="Consolas" w:hAnsi="Consolas" w:cs="Courier New"/>
+                                  <w:sz w:val="20"/>
+                                </w:rPr>
+                                <w:t>simTime</w:t>
+                              </w:r>
+                              <w:proofErr w:type="spellEnd"/>
+                              <w:r>
+                                <w:rPr>
+                                  <w:rFonts w:ascii="Consolas" w:hAnsi="Consolas" w:cs="Courier New"/>
+                                  <w:sz w:val="20"/>
+                                </w:rPr>
+                                <w:t xml:space="preserve"> to </w:t>
+                              </w:r>
+                              <w:proofErr w:type="spellStart"/>
+                              <w:r>
+                                <w:rPr>
+                                  <w:rFonts w:ascii="Consolas" w:hAnsi="Consolas" w:cs="Courier New"/>
+                                  <w:sz w:val="20"/>
+                                </w:rPr>
+                                <w:t>nextEventSimTime</w:t>
+                              </w:r>
+                              <w:proofErr w:type="spellEnd"/>
                             </w:p>
                             <w:p>
                               <w:pPr>
@@ -5409,13 +6928,47 @@
                                   <w:sz w:val="20"/>
                                 </w:rPr>
                               </w:pPr>
+                              <w:proofErr w:type="gramStart"/>
                               <w:r>
                                 <w:rPr>
                                   <w:rFonts w:ascii="Consolas" w:hAnsi="Consolas" w:cs="Courier New"/>
                                   <w:sz w:val="20"/>
                                 </w:rPr>
-                                <w:t>if simTime &gt; runTime</w:t>
+                                <w:t>if</w:t>
                               </w:r>
+                              <w:proofErr w:type="gramEnd"/>
+                              <w:r>
+                                <w:rPr>
+                                  <w:rFonts w:ascii="Consolas" w:hAnsi="Consolas" w:cs="Courier New"/>
+                                  <w:sz w:val="20"/>
+                                </w:rPr>
+                                <w:t xml:space="preserve"> </w:t>
+                              </w:r>
+                              <w:proofErr w:type="spellStart"/>
+                              <w:r>
+                                <w:rPr>
+                                  <w:rFonts w:ascii="Consolas" w:hAnsi="Consolas" w:cs="Courier New"/>
+                                  <w:sz w:val="20"/>
+                                </w:rPr>
+                                <w:t>simTime</w:t>
+                              </w:r>
+                              <w:proofErr w:type="spellEnd"/>
+                              <w:r>
+                                <w:rPr>
+                                  <w:rFonts w:ascii="Consolas" w:hAnsi="Consolas" w:cs="Courier New"/>
+                                  <w:sz w:val="20"/>
+                                </w:rPr>
+                                <w:t xml:space="preserve"> &gt; </w:t>
+                              </w:r>
+                              <w:proofErr w:type="spellStart"/>
+                              <w:r>
+                                <w:rPr>
+                                  <w:rFonts w:ascii="Consolas" w:hAnsi="Consolas" w:cs="Courier New"/>
+                                  <w:sz w:val="20"/>
+                                </w:rPr>
+                                <w:t>runTime</w:t>
+                              </w:r>
+                              <w:proofErr w:type="spellEnd"/>
                             </w:p>
                             <w:p>
                               <w:pPr>
@@ -5426,7 +6979,23 @@
                                   <w:rFonts w:ascii="Consolas" w:hAnsi="Consolas" w:cs="Courier New"/>
                                   <w:sz w:val="20"/>
                                 </w:rPr>
-                                <w:t xml:space="preserve"> then call next event function e</w:t>
+                                <w:t xml:space="preserve"> </w:t>
+                              </w:r>
+                              <w:proofErr w:type="gramStart"/>
+                              <w:r>
+                                <w:rPr>
+                                  <w:rFonts w:ascii="Consolas" w:hAnsi="Consolas" w:cs="Courier New"/>
+                                  <w:sz w:val="20"/>
+                                </w:rPr>
+                                <w:t>then</w:t>
+                              </w:r>
+                              <w:proofErr w:type="gramEnd"/>
+                              <w:r>
+                                <w:rPr>
+                                  <w:rFonts w:ascii="Consolas" w:hAnsi="Consolas" w:cs="Courier New"/>
+                                  <w:sz w:val="20"/>
+                                </w:rPr>
+                                <w:t xml:space="preserve"> call next event function e</w:t>
                               </w:r>
                               <w:r>
                                 <w:t xml:space="preserve">.g. </w:t>
@@ -5443,13 +7012,24 @@
                               <w:r>
                                 <w:t xml:space="preserve">             </w:t>
                               </w:r>
+                              <w:proofErr w:type="spellStart"/>
+                              <w:proofErr w:type="gramStart"/>
                               <w:r>
                                 <w:rPr>
                                   <w:rFonts w:ascii="Consolas" w:hAnsi="Consolas"/>
                                   <w:sz w:val="20"/>
                                 </w:rPr>
-                                <w:t>Events.engineFails()</w:t>
+                                <w:t>Events.engineFails</w:t>
                               </w:r>
+                              <w:proofErr w:type="spellEnd"/>
+                              <w:r>
+                                <w:rPr>
+                                  <w:rFonts w:ascii="Consolas" w:hAnsi="Consolas"/>
+                                  <w:sz w:val="20"/>
+                                </w:rPr>
+                                <w:t>()</w:t>
+                              </w:r>
+                              <w:proofErr w:type="gramEnd"/>
                             </w:p>
                             <w:p>
                               <w:pPr>
@@ -5464,19 +7044,60 @@
                                   <w:rFonts w:ascii="Consolas" w:hAnsi="Consolas"/>
                                   <w:sz w:val="20"/>
                                 </w:rPr>
-                                <w:t xml:space="preserve"> else set endFlag to true</w:t>
+                                <w:t xml:space="preserve"> </w:t>
+                              </w:r>
+                              <w:proofErr w:type="gramStart"/>
+                              <w:r>
+                                <w:rPr>
+                                  <w:rFonts w:ascii="Consolas" w:hAnsi="Consolas"/>
+                                  <w:sz w:val="20"/>
+                                </w:rPr>
+                                <w:t>else</w:t>
+                              </w:r>
+                              <w:proofErr w:type="gramEnd"/>
+                              <w:r>
+                                <w:rPr>
+                                  <w:rFonts w:ascii="Consolas" w:hAnsi="Consolas"/>
+                                  <w:sz w:val="20"/>
+                                </w:rPr>
+                                <w:t xml:space="preserve"> set </w:t>
+                              </w:r>
+                              <w:proofErr w:type="spellStart"/>
+                              <w:r>
+                                <w:rPr>
+                                  <w:rFonts w:ascii="Consolas" w:hAnsi="Consolas"/>
+                                  <w:sz w:val="20"/>
+                                </w:rPr>
+                                <w:t>endFlag</w:t>
+                              </w:r>
+                              <w:proofErr w:type="spellEnd"/>
+                              <w:r>
+                                <w:rPr>
+                                  <w:rFonts w:ascii="Consolas" w:hAnsi="Consolas"/>
+                                  <w:sz w:val="20"/>
+                                </w:rPr>
+                                <w:t xml:space="preserve"> to true</w:t>
                               </w:r>
                             </w:p>
                             <w:p>
                               <w:pPr>
                                 <w:spacing w:after="0"/>
                               </w:pPr>
+                              <w:proofErr w:type="gramStart"/>
                               <w:r>
                                 <w:rPr>
                                   <w:rFonts w:ascii="Consolas" w:hAnsi="Consolas"/>
                                   <w:sz w:val="20"/>
                                 </w:rPr>
-                                <w:t>end if</w:t>
+                                <w:t>end</w:t>
+                              </w:r>
+                              <w:proofErr w:type="gramEnd"/>
+                              <w:r>
+                                <w:rPr>
+                                  <w:rFonts w:ascii="Consolas" w:hAnsi="Consolas"/>
+                                  <w:sz w:val="20"/>
+                                </w:rPr>
+                                <w:t xml:space="preserve"> if</w:t>
                               </w:r>
                             </w:p>
                             <w:p>
@@ -5536,12 +7157,21 @@
                                 </w:rPr>
                                 <w:t>If (</w:t>
                               </w:r>
+                              <w:proofErr w:type="spellStart"/>
                               <w:r>
                                 <w:rPr>
                                   <w:rFonts w:ascii="Consolas" w:hAnsi="Consolas"/>
                                   <w:sz w:val="20"/>
                                 </w:rPr>
-                                <w:t xml:space="preserve">graphicsOn </w:t>
+                                <w:t>graphicsOn</w:t>
+                              </w:r>
+                              <w:proofErr w:type="spellEnd"/>
+                              <w:r>
+                                <w:rPr>
+                                  <w:rFonts w:ascii="Consolas" w:hAnsi="Consolas"/>
+                                  <w:sz w:val="20"/>
+                                </w:rPr>
+                                <w:t xml:space="preserve"> </w:t>
                               </w:r>
                               <w:r>
                                 <w:rPr>
@@ -5570,8 +7200,33 @@
                                   <w:rFonts w:ascii="Consolas" w:hAnsi="Consolas" w:cs="Courier New"/>
                                   <w:sz w:val="20"/>
                                 </w:rPr>
-                                <w:t>Set DaysPassed to simTime</w:t>
+                                <w:t xml:space="preserve">Set </w:t>
                               </w:r>
+                              <w:proofErr w:type="spellStart"/>
+                              <w:r>
+                                <w:rPr>
+                                  <w:rFonts w:ascii="Consolas" w:hAnsi="Consolas" w:cs="Courier New"/>
+                                  <w:sz w:val="20"/>
+                                </w:rPr>
+                                <w:t>DaysPassed</w:t>
+                              </w:r>
+                              <w:proofErr w:type="spellEnd"/>
+                              <w:r>
+                                <w:rPr>
+                                  <w:rFonts w:ascii="Consolas" w:hAnsi="Consolas" w:cs="Courier New"/>
+                                  <w:sz w:val="20"/>
+                                </w:rPr>
+                                <w:t xml:space="preserve"> to </w:t>
+                              </w:r>
+                              <w:proofErr w:type="spellStart"/>
+                              <w:r>
+                                <w:rPr>
+                                  <w:rFonts w:ascii="Consolas" w:hAnsi="Consolas" w:cs="Courier New"/>
+                                  <w:sz w:val="20"/>
+                                </w:rPr>
+                                <w:t>simTime</w:t>
+                              </w:r>
+                              <w:proofErr w:type="spellEnd"/>
                             </w:p>
                             <w:p>
                               <w:pPr>
@@ -5632,12 +7287,39 @@
                                   <w:sz w:val="20"/>
                                 </w:rPr>
                               </w:pPr>
+                              <w:proofErr w:type="spellStart"/>
+                              <w:proofErr w:type="gramStart"/>
                               <w:r>
                                 <w:rPr>
                                   <w:rFonts w:ascii="Consolas" w:hAnsi="Consolas"/>
                                   <w:sz w:val="20"/>
                                 </w:rPr>
-                                <w:t>simTime &gt; runTime?</w:t>
+                                <w:t>simTime</w:t>
+                              </w:r>
+                              <w:proofErr w:type="spellEnd"/>
+                              <w:proofErr w:type="gramEnd"/>
+                              <w:r>
+                                <w:rPr>
+                                  <w:rFonts w:ascii="Consolas" w:hAnsi="Consolas"/>
+                                  <w:sz w:val="20"/>
+                                </w:rPr>
+                                <w:t xml:space="preserve"> &gt; </w:t>
+                              </w:r>
+                              <w:proofErr w:type="spellStart"/>
+                              <w:r>
+                                <w:rPr>
+                                  <w:rFonts w:ascii="Consolas" w:hAnsi="Consolas"/>
+                                  <w:sz w:val="20"/>
+                                </w:rPr>
+                                <w:t>runTime</w:t>
+                              </w:r>
+                              <w:proofErr w:type="spellEnd"/>
+                              <w:r>
+                                <w:rPr>
+                                  <w:rFonts w:ascii="Consolas" w:hAnsi="Consolas"/>
+                                  <w:sz w:val="20"/>
+                                </w:rPr>
+                                <w:t>?</w:t>
                               </w:r>
                             </w:p>
                           </w:txbxContent>
@@ -5691,8 +7373,33 @@
                                   <w:rFonts w:ascii="Consolas" w:hAnsi="Consolas"/>
                                   <w:sz w:val="20"/>
                                 </w:rPr>
-                                <w:t>Set simTime to runTime</w:t>
+                                <w:t xml:space="preserve">Set </w:t>
                               </w:r>
+                              <w:proofErr w:type="spellStart"/>
+                              <w:r>
+                                <w:rPr>
+                                  <w:rFonts w:ascii="Consolas" w:hAnsi="Consolas"/>
+                                  <w:sz w:val="20"/>
+                                </w:rPr>
+                                <w:t>simTime</w:t>
+                              </w:r>
+                              <w:proofErr w:type="spellEnd"/>
+                              <w:r>
+                                <w:rPr>
+                                  <w:rFonts w:ascii="Consolas" w:hAnsi="Consolas"/>
+                                  <w:sz w:val="20"/>
+                                </w:rPr>
+                                <w:t xml:space="preserve"> to </w:t>
+                              </w:r>
+                              <w:proofErr w:type="spellStart"/>
+                              <w:r>
+                                <w:rPr>
+                                  <w:rFonts w:ascii="Consolas" w:hAnsi="Consolas"/>
+                                  <w:sz w:val="20"/>
+                                </w:rPr>
+                                <w:t>runTime</w:t>
+                              </w:r>
+                              <w:proofErr w:type="spellEnd"/>
                             </w:p>
                             <w:p>
                               <w:pPr>
@@ -5707,8 +7414,33 @@
                                   <w:rFonts w:ascii="Consolas" w:hAnsi="Consolas"/>
                                   <w:sz w:val="20"/>
                                 </w:rPr>
-                                <w:t>Set DaysPassed to simTime</w:t>
+                                <w:t xml:space="preserve">Set </w:t>
                               </w:r>
+                              <w:proofErr w:type="spellStart"/>
+                              <w:r>
+                                <w:rPr>
+                                  <w:rFonts w:ascii="Consolas" w:hAnsi="Consolas"/>
+                                  <w:sz w:val="20"/>
+                                </w:rPr>
+                                <w:t>DaysPassed</w:t>
+                              </w:r>
+                              <w:proofErr w:type="spellEnd"/>
+                              <w:r>
+                                <w:rPr>
+                                  <w:rFonts w:ascii="Consolas" w:hAnsi="Consolas"/>
+                                  <w:sz w:val="20"/>
+                                </w:rPr>
+                                <w:t xml:space="preserve"> to </w:t>
+                              </w:r>
+                              <w:proofErr w:type="spellStart"/>
+                              <w:r>
+                                <w:rPr>
+                                  <w:rFonts w:ascii="Consolas" w:hAnsi="Consolas"/>
+                                  <w:sz w:val="20"/>
+                                </w:rPr>
+                                <w:t>simTime</w:t>
+                              </w:r>
+                              <w:proofErr w:type="spellEnd"/>
                             </w:p>
                           </w:txbxContent>
                         </wps:txbx>
@@ -5755,13 +7487,24 @@
                                   <w:sz w:val="20"/>
                                 </w:rPr>
                               </w:pPr>
+                              <w:proofErr w:type="spellStart"/>
+                              <w:proofErr w:type="gramStart"/>
                               <w:r>
                                 <w:rPr>
                                   <w:rFonts w:ascii="Consolas" w:hAnsi="Consolas"/>
                                   <w:sz w:val="20"/>
                                 </w:rPr>
-                                <w:t>finaliseStats()</w:t>
+                                <w:t>finaliseStats</w:t>
                               </w:r>
+                              <w:proofErr w:type="spellEnd"/>
+                              <w:r>
+                                <w:rPr>
+                                  <w:rFonts w:ascii="Consolas" w:hAnsi="Consolas"/>
+                                  <w:sz w:val="20"/>
+                                </w:rPr>
+                                <w:t>()</w:t>
+                              </w:r>
+                              <w:proofErr w:type="gramEnd"/>
                             </w:p>
                           </w:txbxContent>
                         </wps:txbx>
@@ -6379,8 +8122,8 @@
           </mc:Choice>
           <mc:Fallback>
             <w:pict>
-              <v:group w14:anchorId="2BAFEE96" id="Group 244" o:spid="_x0000_s1053" style="position:absolute;margin-left:0;margin-top:0;width:287.6pt;height:699.7pt;z-index:251659264;mso-position-horizontal-relative:text;mso-position-vertical-relative:text" coordsize="36525,88860" o:gfxdata="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">
-                <v:rect id="Rectangle 245" o:spid="_x0000_s1054" style="position:absolute;left:14487;width:18765;height:7334;visibility:visible;mso-wrap-style:square;v-text-anchor:middle" o:gfxdata="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" fillcolor="white [3201]" strokecolor="#a5a5a5 [3206]" strokeweight="1pt">
+              <v:group w14:anchorId="2BAFEE96" id="Group 244" o:spid="_x0000_s1059" style="position:absolute;margin-left:0;margin-top:0;width:287.6pt;height:699.7pt;z-index:251658240;mso-position-horizontal-relative:text;mso-position-vertical-relative:text" coordsize="36525,88860" o:gfxdata="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">
+                <v:rect id="Rectangle 245" o:spid="_x0000_s1060" style="position:absolute;left:14487;width:18765;height:7334;visibility:visible;mso-wrap-style:square;v-text-anchor:middle" o:gfxdata="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" fillcolor="white [3201]" strokecolor="#a5a5a5 [3206]" strokeweight="1pt">
                   <v:textbox>
                     <w:txbxContent>
                       <w:p>
@@ -6392,13 +8135,24 @@
                             <w:sz w:val="20"/>
                           </w:rPr>
                         </w:pPr>
+                        <w:proofErr w:type="spellStart"/>
+                        <w:proofErr w:type="gramStart"/>
                         <w:r>
                           <w:rPr>
                             <w:rFonts w:ascii="Consolas" w:hAnsi="Consolas" w:cs="Courier New"/>
                             <w:sz w:val="20"/>
                           </w:rPr>
-                          <w:t>initVariables()</w:t>
+                          <w:t>initVariables</w:t>
                         </w:r>
+                        <w:proofErr w:type="spellEnd"/>
+                        <w:r>
+                          <w:rPr>
+                            <w:rFonts w:ascii="Consolas" w:hAnsi="Consolas" w:cs="Courier New"/>
+                            <w:sz w:val="20"/>
+                          </w:rPr>
+                          <w:t>()</w:t>
+                        </w:r>
+                        <w:proofErr w:type="gramEnd"/>
                       </w:p>
                       <w:p>
                         <w:pPr>
@@ -6409,13 +8163,24 @@
                             <w:sz w:val="20"/>
                           </w:rPr>
                         </w:pPr>
+                        <w:proofErr w:type="spellStart"/>
+                        <w:proofErr w:type="gramStart"/>
                         <w:r>
                           <w:rPr>
                             <w:rFonts w:ascii="Consolas" w:hAnsi="Consolas" w:cs="Courier New"/>
                             <w:sz w:val="20"/>
                           </w:rPr>
-                          <w:t>initList()</w:t>
+                          <w:t>initList</w:t>
                         </w:r>
+                        <w:proofErr w:type="spellEnd"/>
+                        <w:r>
+                          <w:rPr>
+                            <w:rFonts w:ascii="Consolas" w:hAnsi="Consolas" w:cs="Courier New"/>
+                            <w:sz w:val="20"/>
+                          </w:rPr>
+                          <w:t>()</w:t>
+                        </w:r>
+                        <w:proofErr w:type="gramEnd"/>
                       </w:p>
                       <w:p>
                         <w:pPr>
@@ -6426,13 +8191,24 @@
                             <w:sz w:val="20"/>
                           </w:rPr>
                         </w:pPr>
+                        <w:proofErr w:type="spellStart"/>
+                        <w:proofErr w:type="gramStart"/>
                         <w:r>
                           <w:rPr>
                             <w:rFonts w:ascii="Consolas" w:hAnsi="Consolas" w:cs="Courier New"/>
                             <w:sz w:val="20"/>
                           </w:rPr>
-                          <w:t>resetAllStats()</w:t>
+                          <w:t>resetAllStats</w:t>
                         </w:r>
+                        <w:proofErr w:type="spellEnd"/>
+                        <w:r>
+                          <w:rPr>
+                            <w:rFonts w:ascii="Consolas" w:hAnsi="Consolas" w:cs="Courier New"/>
+                            <w:sz w:val="20"/>
+                          </w:rPr>
+                          <w:t>()</w:t>
+                        </w:r>
+                        <w:proofErr w:type="gramEnd"/>
                       </w:p>
                       <w:p>
                         <w:pPr>
@@ -6442,13 +8218,24 @@
                             <w:sz w:val="20"/>
                           </w:rPr>
                         </w:pPr>
+                        <w:proofErr w:type="spellStart"/>
+                        <w:proofErr w:type="gramStart"/>
                         <w:r>
                           <w:rPr>
                             <w:rFonts w:ascii="Consolas" w:hAnsi="Consolas" w:cs="Courier New"/>
                             <w:sz w:val="20"/>
                           </w:rPr>
-                          <w:t>resetAllGraphData()</w:t>
+                          <w:t>resetAllGraphData</w:t>
                         </w:r>
+                        <w:proofErr w:type="spellEnd"/>
+                        <w:r>
+                          <w:rPr>
+                            <w:rFonts w:ascii="Consolas" w:hAnsi="Consolas" w:cs="Courier New"/>
+                            <w:sz w:val="20"/>
+                          </w:rPr>
+                          <w:t>()</w:t>
+                        </w:r>
+                        <w:proofErr w:type="gramEnd"/>
                       </w:p>
                       <w:p>
                         <w:pPr>
@@ -6468,7 +8255,7 @@
                     </w:txbxContent>
                   </v:textbox>
                 </v:rect>
-                <v:rect id="Rectangle 246" o:spid="_x0000_s1055" style="position:absolute;left:13656;top:11162;width:20955;height:4001;visibility:visible;mso-wrap-style:square;v-text-anchor:middle" o:gfxdata="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" fillcolor="white [3201]" strokecolor="#a5a5a5 [3206]" strokeweight="1pt">
+                <v:rect id="Rectangle 246" o:spid="_x0000_s1061" style="position:absolute;left:13656;top:11162;width:20955;height:4001;visibility:visible;mso-wrap-style:square;v-text-anchor:middle" o:gfxdata="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" fillcolor="white [3201]" strokecolor="#a5a5a5 [3206]" strokeweight="1pt">
                   <v:textbox>
                     <w:txbxContent>
                       <w:p>
@@ -6484,8 +8271,33 @@
                             <w:rFonts w:ascii="Consolas" w:hAnsi="Consolas" w:cs="Courier New"/>
                             <w:sz w:val="20"/>
                           </w:rPr>
-                          <w:t>Set DaysPassed to simTime</w:t>
+                          <w:t xml:space="preserve">Set </w:t>
                         </w:r>
+                        <w:proofErr w:type="spellStart"/>
+                        <w:r>
+                          <w:rPr>
+                            <w:rFonts w:ascii="Consolas" w:hAnsi="Consolas" w:cs="Courier New"/>
+                            <w:sz w:val="20"/>
+                          </w:rPr>
+                          <w:t>DaysPassed</w:t>
+                        </w:r>
+                        <w:proofErr w:type="spellEnd"/>
+                        <w:r>
+                          <w:rPr>
+                            <w:rFonts w:ascii="Consolas" w:hAnsi="Consolas" w:cs="Courier New"/>
+                            <w:sz w:val="20"/>
+                          </w:rPr>
+                          <w:t xml:space="preserve"> to </w:t>
+                        </w:r>
+                        <w:proofErr w:type="spellStart"/>
+                        <w:r>
+                          <w:rPr>
+                            <w:rFonts w:ascii="Consolas" w:hAnsi="Consolas" w:cs="Courier New"/>
+                            <w:sz w:val="20"/>
+                          </w:rPr>
+                          <w:t>simTime</w:t>
+                        </w:r>
+                        <w:proofErr w:type="spellEnd"/>
                       </w:p>
                     </w:txbxContent>
                   </v:textbox>
@@ -6494,7 +8306,7 @@
                   <v:stroke joinstyle="miter"/>
                   <v:path gradientshapeok="t" o:connecttype="rect" textboxrect="5400,5400,16200,16200"/>
                 </v:shapetype>
-                <v:shape id="Diamond 247" o:spid="_x0000_s1056" type="#_x0000_t4" style="position:absolute;left:15675;top:18644;width:15811;height:7763;visibility:visible;mso-wrap-style:square;v-text-anchor:middle" o:gfxdata="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" fillcolor="white [3201]" strokecolor="#a5a5a5 [3206]" strokeweight="1pt">
+                <v:shape id="Diamond 247" o:spid="_x0000_s1062" type="#_x0000_t4" style="position:absolute;left:15675;top:18644;width:15811;height:7763;visibility:visible;mso-wrap-style:square;v-text-anchor:middle" o:gfxdata="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" fillcolor="white [3201]" strokecolor="#a5a5a5 [3206]" strokeweight="1pt">
                   <v:textbox>
                     <w:txbxContent>
                       <w:p>
@@ -6505,18 +8317,29 @@
                             <w:sz w:val="20"/>
                           </w:rPr>
                         </w:pPr>
+                        <w:proofErr w:type="spellStart"/>
+                        <w:proofErr w:type="gramStart"/>
                         <w:r>
                           <w:rPr>
                             <w:rFonts w:ascii="Consolas" w:hAnsi="Consolas"/>
                             <w:sz w:val="20"/>
                           </w:rPr>
-                          <w:t>endFlag = true?</w:t>
+                          <w:t>endFlag</w:t>
+                        </w:r>
+                        <w:proofErr w:type="spellEnd"/>
+                        <w:proofErr w:type="gramEnd"/>
+                        <w:r>
+                          <w:rPr>
+                            <w:rFonts w:ascii="Consolas" w:hAnsi="Consolas"/>
+                            <w:sz w:val="20"/>
+                          </w:rPr>
+                          <w:t xml:space="preserve"> = true?</w:t>
                         </w:r>
                       </w:p>
                     </w:txbxContent>
                   </v:textbox>
                 </v:shape>
-                <v:rect id="Rectangle 248" o:spid="_x0000_s1057" style="position:absolute;left:10331;top:42751;width:26194;height:14287;visibility:visible;mso-wrap-style:square;v-text-anchor:middle" o:gfxdata="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" fillcolor="white [3201]" strokecolor="#a5a5a5 [3206]" strokeweight="1pt">
+                <v:rect id="Rectangle 248" o:spid="_x0000_s1063" style="position:absolute;left:10331;top:42751;width:26194;height:14287;visibility:visible;mso-wrap-style:square;v-text-anchor:middle" o:gfxdata="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" fillcolor="white [3201]" strokecolor="#a5a5a5 [3206]" strokeweight="1pt">
                   <v:textbox>
                     <w:txbxContent>
                       <w:p>
@@ -6527,13 +8350,24 @@
                             <w:sz w:val="20"/>
                           </w:rPr>
                         </w:pPr>
+                        <w:proofErr w:type="spellStart"/>
+                        <w:proofErr w:type="gramStart"/>
                         <w:r>
                           <w:rPr>
                             <w:rFonts w:ascii="Consolas" w:hAnsi="Consolas" w:cs="Courier New"/>
                             <w:sz w:val="20"/>
                           </w:rPr>
-                          <w:t>getNextEvent()</w:t>
+                          <w:t>getNextEvent</w:t>
                         </w:r>
+                        <w:proofErr w:type="spellEnd"/>
+                        <w:r>
+                          <w:rPr>
+                            <w:rFonts w:ascii="Consolas" w:hAnsi="Consolas" w:cs="Courier New"/>
+                            <w:sz w:val="20"/>
+                          </w:rPr>
+                          <w:t>()</w:t>
+                        </w:r>
+                        <w:proofErr w:type="gramEnd"/>
                       </w:p>
                       <w:p>
                         <w:pPr>
@@ -6543,13 +8377,47 @@
                             <w:sz w:val="20"/>
                           </w:rPr>
                         </w:pPr>
+                        <w:proofErr w:type="gramStart"/>
                         <w:r>
                           <w:rPr>
                             <w:rFonts w:ascii="Consolas" w:hAnsi="Consolas" w:cs="Courier New"/>
                             <w:sz w:val="20"/>
                           </w:rPr>
-                          <w:t>set simTime to nextEventSimTime</w:t>
+                          <w:t>set</w:t>
                         </w:r>
+                        <w:proofErr w:type="gramEnd"/>
+                        <w:r>
+                          <w:rPr>
+                            <w:rFonts w:ascii="Consolas" w:hAnsi="Consolas" w:cs="Courier New"/>
+                            <w:sz w:val="20"/>
+                          </w:rPr>
+                          <w:t xml:space="preserve"> </w:t>
+                        </w:r>
+                        <w:proofErr w:type="spellStart"/>
+                        <w:r>
+                          <w:rPr>
+                            <w:rFonts w:ascii="Consolas" w:hAnsi="Consolas" w:cs="Courier New"/>
+                            <w:sz w:val="20"/>
+                          </w:rPr>
+                          <w:t>simTime</w:t>
+                        </w:r>
+                        <w:proofErr w:type="spellEnd"/>
+                        <w:r>
+                          <w:rPr>
+                            <w:rFonts w:ascii="Consolas" w:hAnsi="Consolas" w:cs="Courier New"/>
+                            <w:sz w:val="20"/>
+                          </w:rPr>
+                          <w:t xml:space="preserve"> to </w:t>
+                        </w:r>
+                        <w:proofErr w:type="spellStart"/>
+                        <w:r>
+                          <w:rPr>
+                            <w:rFonts w:ascii="Consolas" w:hAnsi="Consolas" w:cs="Courier New"/>
+                            <w:sz w:val="20"/>
+                          </w:rPr>
+                          <w:t>nextEventSimTime</w:t>
+                        </w:r>
+                        <w:proofErr w:type="spellEnd"/>
                       </w:p>
                       <w:p>
                         <w:pPr>
@@ -6559,13 +8427,47 @@
                             <w:sz w:val="20"/>
                           </w:rPr>
                         </w:pPr>
+                        <w:proofErr w:type="gramStart"/>
                         <w:r>
                           <w:rPr>
                             <w:rFonts w:ascii="Consolas" w:hAnsi="Consolas" w:cs="Courier New"/>
                             <w:sz w:val="20"/>
                           </w:rPr>
-                          <w:t>if simTime &gt; runTime</w:t>
+                          <w:t>if</w:t>
                         </w:r>
+                        <w:proofErr w:type="gramEnd"/>
+                        <w:r>
+                          <w:rPr>
+                            <w:rFonts w:ascii="Consolas" w:hAnsi="Consolas" w:cs="Courier New"/>
+                            <w:sz w:val="20"/>
+                          </w:rPr>
+                          <w:t xml:space="preserve"> </w:t>
+                        </w:r>
+                        <w:proofErr w:type="spellStart"/>
+                        <w:r>
+                          <w:rPr>
+                            <w:rFonts w:ascii="Consolas" w:hAnsi="Consolas" w:cs="Courier New"/>
+                            <w:sz w:val="20"/>
+                          </w:rPr>
+                          <w:t>simTime</w:t>
+                        </w:r>
+                        <w:proofErr w:type="spellEnd"/>
+                        <w:r>
+                          <w:rPr>
+                            <w:rFonts w:ascii="Consolas" w:hAnsi="Consolas" w:cs="Courier New"/>
+                            <w:sz w:val="20"/>
+                          </w:rPr>
+                          <w:t xml:space="preserve"> &gt; </w:t>
+                        </w:r>
+                        <w:proofErr w:type="spellStart"/>
+                        <w:r>
+                          <w:rPr>
+                            <w:rFonts w:ascii="Consolas" w:hAnsi="Consolas" w:cs="Courier New"/>
+                            <w:sz w:val="20"/>
+                          </w:rPr>
+                          <w:t>runTime</w:t>
+                        </w:r>
+                        <w:proofErr w:type="spellEnd"/>
                       </w:p>
                       <w:p>
                         <w:pPr>
@@ -6576,7 +8478,23 @@
                             <w:rFonts w:ascii="Consolas" w:hAnsi="Consolas" w:cs="Courier New"/>
                             <w:sz w:val="20"/>
                           </w:rPr>
-                          <w:t xml:space="preserve"> then call next event function e</w:t>
+                          <w:t xml:space="preserve"> </w:t>
+                        </w:r>
+                        <w:proofErr w:type="gramStart"/>
+                        <w:r>
+                          <w:rPr>
+                            <w:rFonts w:ascii="Consolas" w:hAnsi="Consolas" w:cs="Courier New"/>
+                            <w:sz w:val="20"/>
+                          </w:rPr>
+                          <w:t>then</w:t>
+                        </w:r>
+                        <w:proofErr w:type="gramEnd"/>
+                        <w:r>
+                          <w:rPr>
+                            <w:rFonts w:ascii="Consolas" w:hAnsi="Consolas" w:cs="Courier New"/>
+                            <w:sz w:val="20"/>
+                          </w:rPr>
+                          <w:t xml:space="preserve"> call next event function e</w:t>
                         </w:r>
                         <w:r>
                           <w:t xml:space="preserve">.g. </w:t>
@@ -6593,13 +8511,24 @@
                         <w:r>
                           <w:t xml:space="preserve">             </w:t>
                         </w:r>
+                        <w:proofErr w:type="spellStart"/>
+                        <w:proofErr w:type="gramStart"/>
                         <w:r>
                           <w:rPr>
                             <w:rFonts w:ascii="Consolas" w:hAnsi="Consolas"/>
                             <w:sz w:val="20"/>
                           </w:rPr>
-                          <w:t>Events.engineFails()</w:t>
+                          <w:t>Events.engineFails</w:t>
                         </w:r>
+                        <w:proofErr w:type="spellEnd"/>
+                        <w:r>
+                          <w:rPr>
+                            <w:rFonts w:ascii="Consolas" w:hAnsi="Consolas"/>
+                            <w:sz w:val="20"/>
+                          </w:rPr>
+                          <w:t>()</w:t>
+                        </w:r>
+                        <w:proofErr w:type="gramEnd"/>
                       </w:p>
                       <w:p>
                         <w:pPr>
@@ -6614,19 +8543,60 @@
                             <w:rFonts w:ascii="Consolas" w:hAnsi="Consolas"/>
                             <w:sz w:val="20"/>
                           </w:rPr>
-                          <w:t xml:space="preserve"> else set endFlag to true</w:t>
+                          <w:t xml:space="preserve"> </w:t>
+                        </w:r>
+                        <w:proofErr w:type="gramStart"/>
+                        <w:r>
+                          <w:rPr>
+                            <w:rFonts w:ascii="Consolas" w:hAnsi="Consolas"/>
+                            <w:sz w:val="20"/>
+                          </w:rPr>
+                          <w:t>else</w:t>
+                        </w:r>
+                        <w:proofErr w:type="gramEnd"/>
+                        <w:r>
+                          <w:rPr>
+                            <w:rFonts w:ascii="Consolas" w:hAnsi="Consolas"/>
+                            <w:sz w:val="20"/>
+                          </w:rPr>
+                          <w:t xml:space="preserve"> set </w:t>
+                        </w:r>
+                        <w:proofErr w:type="spellStart"/>
+                        <w:r>
+                          <w:rPr>
+                            <w:rFonts w:ascii="Consolas" w:hAnsi="Consolas"/>
+                            <w:sz w:val="20"/>
+                          </w:rPr>
+                          <w:t>endFlag</w:t>
+                        </w:r>
+                        <w:proofErr w:type="spellEnd"/>
+                        <w:r>
+                          <w:rPr>
+                            <w:rFonts w:ascii="Consolas" w:hAnsi="Consolas"/>
+                            <w:sz w:val="20"/>
+                          </w:rPr>
+                          <w:t xml:space="preserve"> to true</w:t>
                         </w:r>
                       </w:p>
                       <w:p>
                         <w:pPr>
                           <w:spacing w:after="0"/>
                         </w:pPr>
+                        <w:proofErr w:type="gramStart"/>
                         <w:r>
                           <w:rPr>
                             <w:rFonts w:ascii="Consolas" w:hAnsi="Consolas"/>
                             <w:sz w:val="20"/>
                           </w:rPr>
-                          <w:t>end if</w:t>
+                          <w:t>end</w:t>
+                        </w:r>
+                        <w:proofErr w:type="gramEnd"/>
+                        <w:r>
+                          <w:rPr>
+                            <w:rFonts w:ascii="Consolas" w:hAnsi="Consolas"/>
+                            <w:sz w:val="20"/>
+                          </w:rPr>
+                          <w:t xml:space="preserve"> if</w:t>
                         </w:r>
                       </w:p>
                       <w:p>
@@ -6637,7 +8607,7 @@
                     </w:txbxContent>
                   </v:textbox>
                 </v:rect>
-                <v:rect id="Rectangle 249" o:spid="_x0000_s1058" style="position:absolute;left:12350;top:60801;width:21526;height:4667;visibility:visible;mso-wrap-style:square;v-text-anchor:middle" o:gfxdata="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" fillcolor="white [3201]" strokecolor="#a5a5a5 [3206]" strokeweight="1pt">
+                <v:rect id="Rectangle 249" o:spid="_x0000_s1064" style="position:absolute;left:12350;top:60801;width:21526;height:4667;visibility:visible;mso-wrap-style:square;v-text-anchor:middle" o:gfxdata="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" fillcolor="white [3201]" strokecolor="#a5a5a5 [3206]" strokeweight="1pt">
                   <v:textbox>
                     <w:txbxContent>
                       <w:p>
@@ -6655,12 +8625,21 @@
                           </w:rPr>
                           <w:t>If (</w:t>
                         </w:r>
+                        <w:proofErr w:type="spellStart"/>
                         <w:r>
                           <w:rPr>
                             <w:rFonts w:ascii="Consolas" w:hAnsi="Consolas"/>
                             <w:sz w:val="20"/>
                           </w:rPr>
-                          <w:t xml:space="preserve">graphicsOn </w:t>
+                          <w:t>graphicsOn</w:t>
+                        </w:r>
+                        <w:proofErr w:type="spellEnd"/>
+                        <w:r>
+                          <w:rPr>
+                            <w:rFonts w:ascii="Consolas" w:hAnsi="Consolas"/>
+                            <w:sz w:val="20"/>
+                          </w:rPr>
+                          <w:t xml:space="preserve"> </w:t>
                         </w:r>
                         <w:r>
                           <w:rPr>
@@ -6689,8 +8668,33 @@
                             <w:rFonts w:ascii="Consolas" w:hAnsi="Consolas" w:cs="Courier New"/>
                             <w:sz w:val="20"/>
                           </w:rPr>
-                          <w:t>Set DaysPassed to simTime</w:t>
+                          <w:t xml:space="preserve">Set </w:t>
                         </w:r>
+                        <w:proofErr w:type="spellStart"/>
+                        <w:r>
+                          <w:rPr>
+                            <w:rFonts w:ascii="Consolas" w:hAnsi="Consolas" w:cs="Courier New"/>
+                            <w:sz w:val="20"/>
+                          </w:rPr>
+                          <w:t>DaysPassed</w:t>
+                        </w:r>
+                        <w:proofErr w:type="spellEnd"/>
+                        <w:r>
+                          <w:rPr>
+                            <w:rFonts w:ascii="Consolas" w:hAnsi="Consolas" w:cs="Courier New"/>
+                            <w:sz w:val="20"/>
+                          </w:rPr>
+                          <w:t xml:space="preserve"> to </w:t>
+                        </w:r>
+                        <w:proofErr w:type="spellStart"/>
+                        <w:r>
+                          <w:rPr>
+                            <w:rFonts w:ascii="Consolas" w:hAnsi="Consolas" w:cs="Courier New"/>
+                            <w:sz w:val="20"/>
+                          </w:rPr>
+                          <w:t>simTime</w:t>
+                        </w:r>
+                        <w:proofErr w:type="spellEnd"/>
                       </w:p>
                       <w:p>
                         <w:pPr>
@@ -6709,7 +8713,7 @@
                     </w:txbxContent>
                   </v:textbox>
                 </v:rect>
-                <v:shape id="Diamond 250" o:spid="_x0000_s1059" type="#_x0000_t4" style="position:absolute;left:14962;top:29807;width:17241;height:9144;visibility:visible;mso-wrap-style:square;v-text-anchor:middle" o:gfxdata="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" fillcolor="white [3201]" strokecolor="#a5a5a5 [3206]" strokeweight="1pt">
+                <v:shape id="Diamond 250" o:spid="_x0000_s1065" type="#_x0000_t4" style="position:absolute;left:14962;top:29807;width:17241;height:9144;visibility:visible;mso-wrap-style:square;v-text-anchor:middle" o:gfxdata="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" fillcolor="white [3201]" strokecolor="#a5a5a5 [3206]" strokeweight="1pt">
                   <v:textbox>
                     <w:txbxContent>
                       <w:p>
@@ -6720,18 +8724,45 @@
                             <w:sz w:val="20"/>
                           </w:rPr>
                         </w:pPr>
+                        <w:proofErr w:type="spellStart"/>
+                        <w:proofErr w:type="gramStart"/>
                         <w:r>
                           <w:rPr>
                             <w:rFonts w:ascii="Consolas" w:hAnsi="Consolas"/>
                             <w:sz w:val="20"/>
                           </w:rPr>
-                          <w:t>simTime &gt; runTime?</w:t>
+                          <w:t>simTime</w:t>
+                        </w:r>
+                        <w:proofErr w:type="spellEnd"/>
+                        <w:proofErr w:type="gramEnd"/>
+                        <w:r>
+                          <w:rPr>
+                            <w:rFonts w:ascii="Consolas" w:hAnsi="Consolas"/>
+                            <w:sz w:val="20"/>
+                          </w:rPr>
+                          <w:t xml:space="preserve"> &gt; </w:t>
+                        </w:r>
+                        <w:proofErr w:type="spellStart"/>
+                        <w:r>
+                          <w:rPr>
+                            <w:rFonts w:ascii="Consolas" w:hAnsi="Consolas"/>
+                            <w:sz w:val="20"/>
+                          </w:rPr>
+                          <w:t>runTime</w:t>
+                        </w:r>
+                        <w:proofErr w:type="spellEnd"/>
+                        <w:r>
+                          <w:rPr>
+                            <w:rFonts w:ascii="Consolas" w:hAnsi="Consolas"/>
+                            <w:sz w:val="20"/>
+                          </w:rPr>
+                          <w:t>?</w:t>
                         </w:r>
                       </w:p>
                     </w:txbxContent>
                   </v:textbox>
                 </v:shape>
-                <v:rect id="Rectangle 251" o:spid="_x0000_s1060" style="position:absolute;left:12112;top:69351;width:21813;height:5334;visibility:visible;mso-wrap-style:square;v-text-anchor:middle" o:gfxdata="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" fillcolor="white [3201]" strokecolor="#a5a5a5 [3206]" strokeweight="1pt">
+                <v:rect id="Rectangle 251" o:spid="_x0000_s1066" style="position:absolute;left:12112;top:69351;width:21813;height:5334;visibility:visible;mso-wrap-style:square;v-text-anchor:middle" o:gfxdata="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" fillcolor="white [3201]" strokecolor="#a5a5a5 [3206]" strokeweight="1pt">
                   <v:textbox>
                     <w:txbxContent>
                       <w:p>
@@ -6748,8 +8779,33 @@
                             <w:rFonts w:ascii="Consolas" w:hAnsi="Consolas"/>
                             <w:sz w:val="20"/>
                           </w:rPr>
-                          <w:t>Set simTime to runTime</w:t>
+                          <w:t xml:space="preserve">Set </w:t>
                         </w:r>
+                        <w:proofErr w:type="spellStart"/>
+                        <w:r>
+                          <w:rPr>
+                            <w:rFonts w:ascii="Consolas" w:hAnsi="Consolas"/>
+                            <w:sz w:val="20"/>
+                          </w:rPr>
+                          <w:t>simTime</w:t>
+                        </w:r>
+                        <w:proofErr w:type="spellEnd"/>
+                        <w:r>
+                          <w:rPr>
+                            <w:rFonts w:ascii="Consolas" w:hAnsi="Consolas"/>
+                            <w:sz w:val="20"/>
+                          </w:rPr>
+                          <w:t xml:space="preserve"> to </w:t>
+                        </w:r>
+                        <w:proofErr w:type="spellStart"/>
+                        <w:r>
+                          <w:rPr>
+                            <w:rFonts w:ascii="Consolas" w:hAnsi="Consolas"/>
+                            <w:sz w:val="20"/>
+                          </w:rPr>
+                          <w:t>runTime</w:t>
+                        </w:r>
+                        <w:proofErr w:type="spellEnd"/>
                       </w:p>
                       <w:p>
                         <w:pPr>
@@ -6764,13 +8820,38 @@
                             <w:rFonts w:ascii="Consolas" w:hAnsi="Consolas"/>
                             <w:sz w:val="20"/>
                           </w:rPr>
-                          <w:t>Set DaysPassed to simTime</w:t>
+                          <w:t xml:space="preserve">Set </w:t>
                         </w:r>
+                        <w:proofErr w:type="spellStart"/>
+                        <w:r>
+                          <w:rPr>
+                            <w:rFonts w:ascii="Consolas" w:hAnsi="Consolas"/>
+                            <w:sz w:val="20"/>
+                          </w:rPr>
+                          <w:t>DaysPassed</w:t>
+                        </w:r>
+                        <w:proofErr w:type="spellEnd"/>
+                        <w:r>
+                          <w:rPr>
+                            <w:rFonts w:ascii="Consolas" w:hAnsi="Consolas"/>
+                            <w:sz w:val="20"/>
+                          </w:rPr>
+                          <w:t xml:space="preserve"> to </w:t>
+                        </w:r>
+                        <w:proofErr w:type="spellStart"/>
+                        <w:r>
+                          <w:rPr>
+                            <w:rFonts w:ascii="Consolas" w:hAnsi="Consolas"/>
+                            <w:sz w:val="20"/>
+                          </w:rPr>
+                          <w:t>simTime</w:t>
+                        </w:r>
+                        <w:proofErr w:type="spellEnd"/>
                       </w:p>
                     </w:txbxContent>
                   </v:textbox>
                 </v:rect>
-                <v:rect id="Rectangle 252" o:spid="_x0000_s1061" style="position:absolute;left:16031;top:78495;width:14097;height:2858;visibility:visible;mso-wrap-style:square;v-text-anchor:middle" o:gfxdata="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" fillcolor="white [3201]" strokecolor="#a5a5a5 [3206]" strokeweight="1pt">
+                <v:rect id="Rectangle 252" o:spid="_x0000_s1067" style="position:absolute;left:16031;top:78495;width:14097;height:2858;visibility:visible;mso-wrap-style:square;v-text-anchor:middle" o:gfxdata="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" fillcolor="white [3201]" strokecolor="#a5a5a5 [3206]" strokeweight="1pt">
                   <v:textbox>
                     <w:txbxContent>
                       <w:p>
@@ -6781,49 +8862,60 @@
                             <w:sz w:val="20"/>
                           </w:rPr>
                         </w:pPr>
+                        <w:proofErr w:type="spellStart"/>
+                        <w:proofErr w:type="gramStart"/>
                         <w:r>
                           <w:rPr>
                             <w:rFonts w:ascii="Consolas" w:hAnsi="Consolas"/>
                             <w:sz w:val="20"/>
                           </w:rPr>
-                          <w:t>finaliseStats()</w:t>
+                          <w:t>finaliseStats</w:t>
                         </w:r>
+                        <w:proofErr w:type="spellEnd"/>
+                        <w:r>
+                          <w:rPr>
+                            <w:rFonts w:ascii="Consolas" w:hAnsi="Consolas"/>
+                            <w:sz w:val="20"/>
+                          </w:rPr>
+                          <w:t>()</w:t>
+                        </w:r>
+                        <w:proofErr w:type="gramEnd"/>
                       </w:p>
                     </w:txbxContent>
                   </v:textbox>
                 </v:rect>
-                <v:shape id="Straight Arrow Connector 253" o:spid="_x0000_s1062" type="#_x0000_t32" style="position:absolute;left:23631;top:7362;width:0;height:3905;visibility:visible;mso-wrap-style:square" o:connectortype="straight" o:gfxdata="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" strokecolor="black [3200]" strokeweight=".5pt">
+                <v:shape id="Straight Arrow Connector 253" o:spid="_x0000_s1068" type="#_x0000_t32" style="position:absolute;left:23631;top:7362;width:0;height:3905;visibility:visible;mso-wrap-style:square" o:connectortype="straight" o:gfxdata="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" strokecolor="black [3200]" strokeweight=".5pt">
                   <v:stroke endarrow="block" joinstyle="miter"/>
                 </v:shape>
-                <v:shape id="Straight Arrow Connector 254" o:spid="_x0000_s1063" type="#_x0000_t32" style="position:absolute;left:23631;top:15200;width:0;height:3334;visibility:visible;mso-wrap-style:square" o:connectortype="straight" o:gfxdata="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" strokecolor="black [3200]" strokeweight=".5pt">
+                <v:shape id="Straight Arrow Connector 254" o:spid="_x0000_s1069" type="#_x0000_t32" style="position:absolute;left:23631;top:15200;width:0;height:3334;visibility:visible;mso-wrap-style:square" o:connectortype="straight" o:gfxdata="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" strokecolor="black [3200]" strokeweight=".5pt">
                   <v:stroke endarrow="block" joinstyle="miter"/>
                 </v:shape>
-                <v:shape id="Straight Arrow Connector 255" o:spid="_x0000_s1064" type="#_x0000_t32" style="position:absolute;left:23513;top:26363;width:0;height:3333;visibility:visible;mso-wrap-style:square" o:connectortype="straight" o:gfxdata="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" strokecolor="black [3200]" strokeweight=".5pt">
+                <v:shape id="Straight Arrow Connector 255" o:spid="_x0000_s1070" type="#_x0000_t32" style="position:absolute;left:23513;top:26363;width:0;height:3333;visibility:visible;mso-wrap-style:square" o:connectortype="straight" o:gfxdata="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" strokecolor="black [3200]" strokeweight=".5pt">
                   <v:stroke endarrow="block" joinstyle="miter"/>
                 </v:shape>
-                <v:shape id="Straight Arrow Connector 256" o:spid="_x0000_s1065" type="#_x0000_t32" style="position:absolute;left:23513;top:38832;width:0;height:3905;visibility:visible;mso-wrap-style:square" o:connectortype="straight" o:gfxdata="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" strokecolor="black [3200]" strokeweight=".5pt">
+                <v:shape id="Straight Arrow Connector 256" o:spid="_x0000_s1071" type="#_x0000_t32" style="position:absolute;left:23513;top:38832;width:0;height:3905;visibility:visible;mso-wrap-style:square" o:connectortype="straight" o:gfxdata="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" strokecolor="black [3200]" strokeweight=".5pt">
                   <v:stroke endarrow="block" joinstyle="miter"/>
                 </v:shape>
-                <v:shape id="Straight Arrow Connector 257" o:spid="_x0000_s1066" type="#_x0000_t32" style="position:absolute;left:23156;top:57001;width:0;height:3905;visibility:visible;mso-wrap-style:square" o:connectortype="straight" o:gfxdata="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" strokecolor="black [3200]" strokeweight=".5pt">
+                <v:shape id="Straight Arrow Connector 257" o:spid="_x0000_s1072" type="#_x0000_t32" style="position:absolute;left:23156;top:57001;width:0;height:3905;visibility:visible;mso-wrap-style:square" o:connectortype="straight" o:gfxdata="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" strokecolor="black [3200]" strokeweight=".5pt">
                   <v:stroke endarrow="block" joinstyle="miter"/>
                 </v:shape>
-                <v:shape id="Straight Arrow Connector 258" o:spid="_x0000_s1067" type="#_x0000_t32" style="position:absolute;left:23156;top:65551;width:0;height:3906;visibility:visible;mso-wrap-style:square" o:connectortype="straight" o:gfxdata="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" strokecolor="black [3200]" strokeweight=".5pt">
+                <v:shape id="Straight Arrow Connector 258" o:spid="_x0000_s1073" type="#_x0000_t32" style="position:absolute;left:23156;top:65551;width:0;height:3906;visibility:visible;mso-wrap-style:square" o:connectortype="straight" o:gfxdata="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" strokecolor="black [3200]" strokeweight=".5pt">
                   <v:stroke endarrow="block" joinstyle="miter"/>
                 </v:shape>
-                <v:shape id="Straight Arrow Connector 259" o:spid="_x0000_s1068" type="#_x0000_t32" style="position:absolute;left:23038;top:74695;width:0;height:3906;visibility:visible;mso-wrap-style:square" o:connectortype="straight" o:gfxdata="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" strokecolor="black [3200]" strokeweight=".5pt">
+                <v:shape id="Straight Arrow Connector 259" o:spid="_x0000_s1074" type="#_x0000_t32" style="position:absolute;left:23038;top:74695;width:0;height:3906;visibility:visible;mso-wrap-style:square" o:connectortype="straight" o:gfxdata="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" strokecolor="black [3200]" strokeweight=".5pt">
                   <v:stroke endarrow="block" joinstyle="miter"/>
                 </v:shape>
-                <v:shape id="Straight Arrow Connector 260" o:spid="_x0000_s1069" type="#_x0000_t32" style="position:absolute;top:34319;width:14859;height:0;flip:x;visibility:visible;mso-wrap-style:square" o:connectortype="straight" o:gfxdata="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" strokecolor="black [3200]" strokeweight=".5pt">
+                <v:shape id="Straight Arrow Connector 260" o:spid="_x0000_s1075" type="#_x0000_t32" style="position:absolute;top:34319;width:14859;height:0;flip:x;visibility:visible;mso-wrap-style:square" o:connectortype="straight" o:gfxdata="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" strokecolor="black [3200]" strokeweight=".5pt">
                   <v:stroke endarrow="block" joinstyle="miter"/>
                 </v:shape>
-                <v:shape id="Straight Arrow Connector 261" o:spid="_x0000_s1070" type="#_x0000_t32" style="position:absolute;left:22919;top:81227;width:0;height:3905;visibility:visible;mso-wrap-style:square" o:connectortype="straight" o:gfxdata="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" strokecolor="black [3200]" strokeweight=".5pt">
+                <v:shape id="Straight Arrow Connector 261" o:spid="_x0000_s1076" type="#_x0000_t32" style="position:absolute;left:22919;top:81227;width:0;height:3905;visibility:visible;mso-wrap-style:square" o:connectortype="straight" o:gfxdata="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" strokecolor="black [3200]" strokeweight=".5pt">
                   <v:stroke endarrow="block" joinstyle="miter"/>
                 </v:shape>
                 <v:shapetype id="_x0000_t116" coordsize="21600,21600" o:spt="116" path="m3475,qx,10800,3475,21600l18125,21600qx21600,10800,18125,xe">
                   <v:stroke joinstyle="miter"/>
                   <v:path gradientshapeok="t" o:connecttype="rect" textboxrect="1018,3163,20582,18437"/>
                 </v:shapetype>
-                <v:shape id="Flowchart: Terminator 262" o:spid="_x0000_s1071" type="#_x0000_t116" style="position:absolute;left:17931;top:85146;width:10192;height:3714;visibility:visible;mso-wrap-style:square;v-text-anchor:middle" o:gfxdata="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" fillcolor="white [3201]" strokecolor="#a5a5a5 [3206]" strokeweight="1pt">
+                <v:shape id="Flowchart: Terminator 262" o:spid="_x0000_s1077" type="#_x0000_t116" style="position:absolute;left:17931;top:85146;width:10192;height:3714;visibility:visible;mso-wrap-style:square;v-text-anchor:middle" o:gfxdata="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" fillcolor="white [3201]" strokecolor="#a5a5a5 [3206]" strokeweight="1pt">
                   <v:textbox>
                     <w:txbxContent>
                       <w:p>
@@ -6845,7 +8937,7 @@
                     </w:txbxContent>
                   </v:textbox>
                 </v:shape>
-                <v:shape id="Text Box 2" o:spid="_x0000_s1072" type="#_x0000_t202" style="position:absolute;left:10569;top:19831;width:4286;height:2667;visibility:visible;mso-wrap-style:square;v-text-anchor:top" o:gfxdata="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" filled="f" stroked="f">
+                <v:shape id="Text Box 2" o:spid="_x0000_s1078" type="#_x0000_t202" style="position:absolute;left:10569;top:19831;width:4286;height:2667;visibility:visible;mso-wrap-style:square;v-text-anchor:top" o:gfxdata="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" filled="f" stroked="f">
                   <v:textbox>
                     <w:txbxContent>
                       <w:p>
@@ -6864,7 +8956,7 @@
                     </w:txbxContent>
                   </v:textbox>
                 </v:shape>
-                <v:shape id="Text Box 2" o:spid="_x0000_s1073" type="#_x0000_t202" style="position:absolute;left:23275;top:26600;width:4286;height:2667;visibility:visible;mso-wrap-style:square;v-text-anchor:top" o:gfxdata="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" filled="f" stroked="f">
+                <v:shape id="Text Box 2" o:spid="_x0000_s1079" type="#_x0000_t202" style="position:absolute;left:23275;top:26600;width:4286;height:2667;visibility:visible;mso-wrap-style:square;v-text-anchor:top" o:gfxdata="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" filled="f" stroked="f">
                   <v:textbox>
                     <w:txbxContent>
                       <w:p>
@@ -6883,7 +8975,7 @@
                     </w:txbxContent>
                   </v:textbox>
                 </v:shape>
-                <v:shape id="Text Box 2" o:spid="_x0000_s1074" type="#_x0000_t202" style="position:absolute;left:10569;top:31944;width:4286;height:2667;visibility:visible;mso-wrap-style:square;v-text-anchor:top" o:gfxdata="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" filled="f" stroked="f">
+                <v:shape id="Text Box 2" o:spid="_x0000_s1080" type="#_x0000_t202" style="position:absolute;left:10569;top:31944;width:4286;height:2667;visibility:visible;mso-wrap-style:square;v-text-anchor:top" o:gfxdata="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" filled="f" stroked="f">
                   <v:textbox>
                     <w:txbxContent>
                       <w:p>
@@ -6902,7 +8994,7 @@
                     </w:txbxContent>
                   </v:textbox>
                 </v:shape>
-                <v:shape id="Text Box 2" o:spid="_x0000_s1075" type="#_x0000_t202" style="position:absolute;left:23275;top:39426;width:4286;height:2667;visibility:visible;mso-wrap-style:square;v-text-anchor:top" o:gfxdata="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" filled="f" stroked="f">
+                <v:shape id="Text Box 2" o:spid="_x0000_s1081" type="#_x0000_t202" style="position:absolute;left:23275;top:39426;width:4286;height:2667;visibility:visible;mso-wrap-style:square;v-text-anchor:top" o:gfxdata="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" filled="f" stroked="f">
                   <v:textbox>
                     <w:txbxContent>
                       <w:p>
@@ -6921,14 +9013,14 @@
                     </w:txbxContent>
                   </v:textbox>
                 </v:shape>
-                <v:group id="Group 267" o:spid="_x0000_s1076" style="position:absolute;top:22563;width:15739;height:49282" coordsize="15739,49282" o:gfxdata="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">
-                  <v:line id="Straight Connector 268" o:spid="_x0000_s1077" style="position:absolute;flip:x;visibility:visible;mso-wrap-style:square" from="118,0" to="15739,0" o:connectortype="straight" o:gfxdata="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" strokecolor="black [3200]" strokeweight=".5pt">
+                <v:group id="Group 267" o:spid="_x0000_s1082" style="position:absolute;top:22563;width:15739;height:49282" coordsize="15739,49282" o:gfxdata="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">
+                  <v:line id="Straight Connector 268" o:spid="_x0000_s1083" style="position:absolute;flip:x;visibility:visible;mso-wrap-style:square" from="118,0" to="15739,0" o:connectortype="straight" o:gfxdata="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" strokecolor="black [3200]" strokeweight=".5pt">
                     <v:stroke joinstyle="miter"/>
                   </v:line>
-                  <v:shape id="Straight Arrow Connector 269" o:spid="_x0000_s1078" type="#_x0000_t32" style="position:absolute;top:49282;width:12192;height:0;visibility:visible;mso-wrap-style:square" o:connectortype="straight" o:gfxdata="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" strokecolor="black [3200]" strokeweight=".5pt">
+                  <v:shape id="Straight Arrow Connector 269" o:spid="_x0000_s1084" type="#_x0000_t32" style="position:absolute;top:49282;width:12192;height:0;visibility:visible;mso-wrap-style:square" o:connectortype="straight" o:gfxdata="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" strokecolor="black [3200]" strokeweight=".5pt">
                     <v:stroke endarrow="block" joinstyle="miter"/>
                   </v:shape>
-                  <v:line id="Straight Connector 270" o:spid="_x0000_s1079" style="position:absolute;flip:x;visibility:visible;mso-wrap-style:square" from="0,0" to="118,49282" o:connectortype="straight" o:gfxdata="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" strokecolor="black [3200]" strokeweight=".5pt">
+                  <v:line id="Straight Connector 270" o:spid="_x0000_s1085" style="position:absolute;flip:x;visibility:visible;mso-wrap-style:square" from="0,0" to="118,49282" o:connectortype="straight" o:gfxdata="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" strokecolor="black [3200]" strokeweight=".5pt">
                     <v:stroke joinstyle="miter"/>
                   </v:line>
                 </v:group>
@@ -6994,6 +9086,7 @@
           <w:spacing w:val="5"/>
         </w:rPr>
       </w:pPr>
+      <w:proofErr w:type="spellStart"/>
       <w:r>
         <w:rPr>
           <w:rFonts w:ascii="Courier New" w:hAnsi="Courier New" w:cs="Courier New"/>
@@ -7004,6 +9097,7 @@
         </w:rPr>
         <w:t>ActivityDistribution</w:t>
       </w:r>
+      <w:proofErr w:type="spellEnd"/>
     </w:p>
     <w:p>
       <w:pPr>
@@ -7023,6 +9117,7 @@
         </w:rPr>
         <w:t xml:space="preserve">The </w:t>
       </w:r>
+      <w:proofErr w:type="spellStart"/>
       <w:r>
         <w:rPr>
           <w:rFonts w:ascii="Courier New" w:hAnsi="Courier New" w:cs="Courier New"/>
@@ -7032,6 +9127,7 @@
         </w:rPr>
         <w:t>ActivityDistribution</w:t>
       </w:r>
+      <w:proofErr w:type="spellEnd"/>
       <w:r>
         <w:rPr>
           <w:rFonts w:ascii="Lato" w:hAnsi="Lato"/>
@@ -7070,6 +9166,7 @@
           <w:spacing w:val="5"/>
         </w:rPr>
       </w:pPr>
+      <w:proofErr w:type="spellStart"/>
       <w:r>
         <w:rPr>
           <w:rFonts w:ascii="Courier New" w:hAnsi="Courier New" w:cs="Courier New"/>
@@ -7080,6 +9177,7 @@
         </w:rPr>
         <w:t>EventData</w:t>
       </w:r>
+      <w:proofErr w:type="spellEnd"/>
     </w:p>
     <w:p>
       <w:pPr>
@@ -7099,6 +9197,7 @@
         </w:rPr>
         <w:t xml:space="preserve">The </w:t>
       </w:r>
+      <w:proofErr w:type="spellStart"/>
       <w:r>
         <w:rPr>
           <w:rFonts w:ascii="Courier New" w:hAnsi="Courier New" w:cs="Courier New"/>
@@ -7108,6 +9207,7 @@
         </w:rPr>
         <w:t>EventData</w:t>
       </w:r>
+      <w:proofErr w:type="spellEnd"/>
       <w:r>
         <w:rPr>
           <w:rFonts w:ascii="Lato" w:hAnsi="Lato"/>
@@ -7186,6 +9286,7 @@
           <w:spacing w:val="5"/>
         </w:rPr>
       </w:pPr>
+      <w:proofErr w:type="spellStart"/>
       <w:r>
         <w:rPr>
           <w:rFonts w:ascii="Courier New" w:hAnsi="Courier New" w:cs="Courier New"/>
@@ -7196,6 +9297,7 @@
         </w:rPr>
         <w:t>MainActivity</w:t>
       </w:r>
+      <w:proofErr w:type="spellEnd"/>
     </w:p>
     <w:p>
       <w:pPr>
@@ -7222,7 +9324,27 @@
           <w:iCs/>
           <w:spacing w:val="5"/>
         </w:rPr>
-        <w:t xml:space="preserve"> MainActivity </w:t>
+        <w:t xml:space="preserve"> </w:t>
+      </w:r>
+      <w:proofErr w:type="spellStart"/>
+      <w:r>
+        <w:rPr>
+          <w:rFonts w:ascii="Courier New" w:hAnsi="Courier New" w:cs="Courier New"/>
+          <w:bCs/>
+          <w:iCs/>
+          <w:spacing w:val="5"/>
+        </w:rPr>
+        <w:t>MainActivity</w:t>
+      </w:r>
+      <w:proofErr w:type="spellEnd"/>
+      <w:r>
+        <w:rPr>
+          <w:rFonts w:ascii="Courier New" w:hAnsi="Courier New" w:cs="Courier New"/>
+          <w:bCs/>
+          <w:iCs/>
+          <w:spacing w:val="5"/>
+        </w:rPr>
+        <w:t xml:space="preserve"> </w:t>
       </w:r>
       <w:r>
         <w:rPr>
@@ -7262,6 +9384,7 @@
           <w:spacing w:val="5"/>
         </w:rPr>
       </w:pPr>
+      <w:proofErr w:type="spellStart"/>
       <w:r>
         <w:rPr>
           <w:rFonts w:ascii="Courier New" w:hAnsi="Courier New" w:cs="Courier New"/>
@@ -7272,6 +9395,7 @@
         </w:rPr>
         <w:t>PlaceholderFragment</w:t>
       </w:r>
+      <w:proofErr w:type="spellEnd"/>
     </w:p>
     <w:p>
       <w:pPr>
@@ -7302,6 +9426,7 @@
           <w:spacing w:val="5"/>
         </w:rPr>
       </w:pPr>
+      <w:proofErr w:type="spellStart"/>
       <w:r>
         <w:rPr>
           <w:rFonts w:ascii="Courier New" w:hAnsi="Courier New" w:cs="Courier New"/>
@@ -7312,6 +9437,7 @@
         </w:rPr>
         <w:t>ResultsData</w:t>
       </w:r>
+      <w:proofErr w:type="spellEnd"/>
     </w:p>
     <w:p>
       <w:pPr>
@@ -7331,6 +9457,7 @@
         </w:rPr>
         <w:t xml:space="preserve">The </w:t>
       </w:r>
+      <w:proofErr w:type="spellStart"/>
       <w:r>
         <w:rPr>
           <w:rFonts w:ascii="Courier New" w:hAnsi="Courier New" w:cs="Courier New"/>
@@ -7340,6 +9467,7 @@
         </w:rPr>
         <w:t>ResultsData</w:t>
       </w:r>
+      <w:proofErr w:type="spellEnd"/>
       <w:r>
         <w:rPr>
           <w:rFonts w:ascii="Lato" w:hAnsi="Lato" w:cs="Courier New"/>
@@ -7360,6 +9488,7 @@
           <w:spacing w:val="5"/>
         </w:rPr>
       </w:pPr>
+      <w:proofErr w:type="spellStart"/>
       <w:r>
         <w:rPr>
           <w:rFonts w:ascii="Courier New" w:hAnsi="Courier New" w:cs="Courier New"/>
@@ -7370,6 +9499,7 @@
         </w:rPr>
         <w:t>ResultsFragment</w:t>
       </w:r>
+      <w:proofErr w:type="spellEnd"/>
     </w:p>
     <w:p>
       <w:pPr>
@@ -7389,6 +9519,7 @@
         </w:rPr>
         <w:t xml:space="preserve">The </w:t>
       </w:r>
+      <w:proofErr w:type="spellStart"/>
       <w:r>
         <w:rPr>
           <w:rFonts w:ascii="Courier New" w:hAnsi="Courier New" w:cs="Courier New"/>
@@ -7398,6 +9529,7 @@
         </w:rPr>
         <w:t>ResultsFragment</w:t>
       </w:r>
+      <w:proofErr w:type="spellEnd"/>
       <w:r>
         <w:rPr>
           <w:rFonts w:ascii="Lato" w:hAnsi="Lato" w:cs="Courier New"/>
@@ -7418,6 +9550,7 @@
           <w:spacing w:val="5"/>
         </w:rPr>
       </w:pPr>
+      <w:proofErr w:type="spellStart"/>
       <w:r>
         <w:rPr>
           <w:rFonts w:ascii="Courier New" w:hAnsi="Courier New" w:cs="Courier New"/>
@@ -7428,6 +9561,7 @@
         </w:rPr>
         <w:t>SimAnimations</w:t>
       </w:r>
+      <w:proofErr w:type="spellEnd"/>
     </w:p>
     <w:p>
       <w:pPr>
@@ -7448,14 +9582,25 @@
         </w:rPr>
         <w:t xml:space="preserve">The </w:t>
       </w:r>
-      <w:r>
-        <w:rPr>
-          <w:rFonts w:ascii="Courier New" w:hAnsi="Courier New" w:cs="Courier New"/>
-          <w:bCs/>
-          <w:iCs/>
-          <w:spacing w:val="5"/>
-        </w:rPr>
-        <w:t xml:space="preserve">SimAnimations </w:t>
+      <w:proofErr w:type="spellStart"/>
+      <w:r>
+        <w:rPr>
+          <w:rFonts w:ascii="Courier New" w:hAnsi="Courier New" w:cs="Courier New"/>
+          <w:bCs/>
+          <w:iCs/>
+          <w:spacing w:val="5"/>
+        </w:rPr>
+        <w:t>SimAnimations</w:t>
+      </w:r>
+      <w:proofErr w:type="spellEnd"/>
+      <w:r>
+        <w:rPr>
+          <w:rFonts w:ascii="Courier New" w:hAnsi="Courier New" w:cs="Courier New"/>
+          <w:bCs/>
+          <w:iCs/>
+          <w:spacing w:val="5"/>
+        </w:rPr>
+        <w:t xml:space="preserve"> </w:t>
       </w:r>
       <w:r>
         <w:rPr>
@@ -7513,6 +9658,7 @@
           <w:spacing w:val="5"/>
         </w:rPr>
       </w:pPr>
+      <w:proofErr w:type="spellStart"/>
       <w:r>
         <w:rPr>
           <w:rFonts w:ascii="Courier New" w:hAnsi="Courier New" w:cs="Courier New"/>
@@ -7523,6 +9669,7 @@
         </w:rPr>
         <w:t>SimMethods</w:t>
       </w:r>
+      <w:proofErr w:type="spellEnd"/>
     </w:p>
     <w:p>
       <w:pPr>
@@ -7542,6 +9689,7 @@
         </w:rPr>
         <w:t xml:space="preserve">The </w:t>
       </w:r>
+      <w:proofErr w:type="spellStart"/>
       <w:r>
         <w:rPr>
           <w:rFonts w:ascii="Courier New" w:hAnsi="Courier New" w:cs="Courier New"/>
@@ -7551,6 +9699,7 @@
         </w:rPr>
         <w:t>SimMethods</w:t>
       </w:r>
+      <w:proofErr w:type="spellEnd"/>
       <w:r>
         <w:rPr>
           <w:rFonts w:ascii="Lato" w:hAnsi="Lato" w:cs="Courier New"/>
@@ -7571,6 +9720,7 @@
           <w:spacing w:val="5"/>
         </w:rPr>
       </w:pPr>
+      <w:proofErr w:type="spellStart"/>
       <w:r>
         <w:rPr>
           <w:rFonts w:ascii="Courier New" w:hAnsi="Courier New" w:cs="Courier New"/>
@@ -7581,6 +9731,7 @@
         </w:rPr>
         <w:t>SimulationFragment</w:t>
       </w:r>
+      <w:proofErr w:type="spellEnd"/>
     </w:p>
     <w:p>
       <w:pPr>
@@ -7600,6 +9751,7 @@
         </w:rPr>
         <w:t xml:space="preserve">The </w:t>
       </w:r>
+      <w:proofErr w:type="spellStart"/>
       <w:r>
         <w:rPr>
           <w:rFonts w:ascii="Courier New" w:hAnsi="Courier New" w:cs="Courier New"/>
@@ -7609,6 +9761,7 @@
         </w:rPr>
         <w:t>SimulationFragment</w:t>
       </w:r>
+      <w:proofErr w:type="spellEnd"/>
       <w:r>
         <w:rPr>
           <w:rFonts w:ascii="Lato" w:hAnsi="Lato" w:cs="Courier New"/>
@@ -7809,6 +9962,7 @@
           <w:spacing w:val="5"/>
         </w:rPr>
       </w:pPr>
+      <w:proofErr w:type="spellStart"/>
       <w:r>
         <w:rPr>
           <w:rFonts w:ascii="Courier New" w:hAnsi="Courier New" w:cs="Courier New"/>
@@ -7819,6 +9973,7 @@
         </w:rPr>
         <w:t>VariablesFragment</w:t>
       </w:r>
+      <w:proofErr w:type="spellEnd"/>
     </w:p>
     <w:p>
       <w:pPr>
@@ -7838,6 +9993,7 @@
         </w:rPr>
         <w:t xml:space="preserve">The </w:t>
       </w:r>
+      <w:proofErr w:type="spellStart"/>
       <w:r>
         <w:rPr>
           <w:rFonts w:ascii="Inconsolata" w:hAnsi="Inconsolata"/>
@@ -7845,7 +10001,17 @@
           <w:iCs/>
           <w:spacing w:val="5"/>
         </w:rPr>
-        <w:t xml:space="preserve">VariablesFragment </w:t>
+        <w:t>VariablesFragment</w:t>
+      </w:r>
+      <w:proofErr w:type="spellEnd"/>
+      <w:r>
+        <w:rPr>
+          <w:rFonts w:ascii="Inconsolata" w:hAnsi="Inconsolata"/>
+          <w:bCs/>
+          <w:iCs/>
+          <w:spacing w:val="5"/>
+        </w:rPr>
+        <w:t xml:space="preserve"> </w:t>
       </w:r>
       <w:r>
         <w:rPr>
@@ -8036,7 +10202,7 @@
                 <w:bCs/>
                 <w:noProof/>
               </w:rPr>
-              <w:t>9</w:t>
+              <w:t>10</w:t>
             </w:r>
             <w:r>
               <w:rPr>
@@ -8081,7 +10247,7 @@
                 <w:bCs/>
                 <w:noProof/>
               </w:rPr>
-              <w:t>9</w:t>
+              <w:t>10</w:t>
             </w:r>
             <w:r>
               <w:rPr>
@@ -9007,6 +11173,119 @@
     </w:lvl>
   </w:abstractNum>
   <w:abstractNum w:abstractNumId="9" w15:restartNumberingAfterBreak="0">
+    <w:nsid w:val="30281C00"/>
+    <w:multiLevelType w:val="hybridMultilevel"/>
+    <w:tmpl w:val="CD442C72"/>
+    <w:lvl w:ilvl="0" w:tplc="08090001">
+      <w:start w:val="1"/>
+      <w:numFmt w:val="bullet"/>
+      <w:lvlText w:val=""/>
+      <w:lvlJc w:val="left"/>
+      <w:pPr>
+        <w:ind w:left="360" w:hanging="360"/>
+      </w:pPr>
+      <w:rPr>
+        <w:rFonts w:ascii="Symbol" w:hAnsi="Symbol" w:hint="default"/>
+      </w:rPr>
+    </w:lvl>
+    <w:lvl w:ilvl="1" w:tplc="08090003">
+      <w:start w:val="1"/>
+      <w:numFmt w:val="bullet"/>
+      <w:lvlText w:val="o"/>
+      <w:lvlJc w:val="left"/>
+      <w:pPr>
+        <w:ind w:left="1080" w:hanging="360"/>
+      </w:pPr>
+      <w:rPr>
+        <w:rFonts w:ascii="Courier New" w:hAnsi="Courier New" w:cs="Courier New" w:hint="default"/>
+      </w:rPr>
+    </w:lvl>
+    <w:lvl w:ilvl="2" w:tplc="08090005" w:tentative="1">
+      <w:start w:val="1"/>
+      <w:numFmt w:val="bullet"/>
+      <w:lvlText w:val=""/>
+      <w:lvlJc w:val="left"/>
+      <w:pPr>
+        <w:ind w:left="1800" w:hanging="360"/>
+      </w:pPr>
+      <w:rPr>
+        <w:rFonts w:ascii="Wingdings" w:hAnsi="Wingdings" w:hint="default"/>
+      </w:rPr>
+    </w:lvl>
+    <w:lvl w:ilvl="3" w:tplc="08090001" w:tentative="1">
+      <w:start w:val="1"/>
+      <w:numFmt w:val="bullet"/>
+      <w:lvlText w:val=""/>
+      <w:lvlJc w:val="left"/>
+      <w:pPr>
+        <w:ind w:left="2520" w:hanging="360"/>
+      </w:pPr>
+      <w:rPr>
+        <w:rFonts w:ascii="Symbol" w:hAnsi="Symbol" w:hint="default"/>
+      </w:rPr>
+    </w:lvl>
+    <w:lvl w:ilvl="4" w:tplc="08090003" w:tentative="1">
+      <w:start w:val="1"/>
+      <w:numFmt w:val="bullet"/>
+      <w:lvlText w:val="o"/>
+      <w:lvlJc w:val="left"/>
+      <w:pPr>
+        <w:ind w:left="3240" w:hanging="360"/>
+      </w:pPr>
+      <w:rPr>
+        <w:rFonts w:ascii="Courier New" w:hAnsi="Courier New" w:cs="Courier New" w:hint="default"/>
+      </w:rPr>
+    </w:lvl>
+    <w:lvl w:ilvl="5" w:tplc="08090005" w:tentative="1">
+      <w:start w:val="1"/>
+      <w:numFmt w:val="bullet"/>
+      <w:lvlText w:val=""/>
+      <w:lvlJc w:val="left"/>
+      <w:pPr>
+        <w:ind w:left="3960" w:hanging="360"/>
+      </w:pPr>
+      <w:rPr>
+        <w:rFonts w:ascii="Wingdings" w:hAnsi="Wingdings" w:hint="default"/>
+      </w:rPr>
+    </w:lvl>
+    <w:lvl w:ilvl="6" w:tplc="08090001" w:tentative="1">
+      <w:start w:val="1"/>
+      <w:numFmt w:val="bullet"/>
+      <w:lvlText w:val=""/>
+      <w:lvlJc w:val="left"/>
+      <w:pPr>
+        <w:ind w:left="4680" w:hanging="360"/>
+      </w:pPr>
+      <w:rPr>
+        <w:rFonts w:ascii="Symbol" w:hAnsi="Symbol" w:hint="default"/>
+      </w:rPr>
+    </w:lvl>
+    <w:lvl w:ilvl="7" w:tplc="08090003" w:tentative="1">
+      <w:start w:val="1"/>
+      <w:numFmt w:val="bullet"/>
+      <w:lvlText w:val="o"/>
+      <w:lvlJc w:val="left"/>
+      <w:pPr>
+        <w:ind w:left="5400" w:hanging="360"/>
+      </w:pPr>
+      <w:rPr>
+        <w:rFonts w:ascii="Courier New" w:hAnsi="Courier New" w:cs="Courier New" w:hint="default"/>
+      </w:rPr>
+    </w:lvl>
+    <w:lvl w:ilvl="8" w:tplc="08090005" w:tentative="1">
+      <w:start w:val="1"/>
+      <w:numFmt w:val="bullet"/>
+      <w:lvlText w:val=""/>
+      <w:lvlJc w:val="left"/>
+      <w:pPr>
+        <w:ind w:left="6120" w:hanging="360"/>
+      </w:pPr>
+      <w:rPr>
+        <w:rFonts w:ascii="Wingdings" w:hAnsi="Wingdings" w:hint="default"/>
+      </w:rPr>
+    </w:lvl>
+  </w:abstractNum>
+  <w:abstractNum w:abstractNumId="10" w15:restartNumberingAfterBreak="0">
     <w:nsid w:val="351A72D3"/>
     <w:multiLevelType w:val="hybridMultilevel"/>
     <w:tmpl w:val="8DF8E854"/>
@@ -9092,7 +11371,7 @@
       </w:pPr>
     </w:lvl>
   </w:abstractNum>
-  <w:abstractNum w:abstractNumId="10" w15:restartNumberingAfterBreak="0">
+  <w:abstractNum w:abstractNumId="11" w15:restartNumberingAfterBreak="0">
     <w:nsid w:val="42AA3304"/>
     <w:multiLevelType w:val="multilevel"/>
     <w:tmpl w:val="60228406"/>
@@ -9210,7 +11489,97 @@
       </w:rPr>
     </w:lvl>
   </w:abstractNum>
-  <w:abstractNum w:abstractNumId="11" w15:restartNumberingAfterBreak="0">
+  <w:abstractNum w:abstractNumId="12" w15:restartNumberingAfterBreak="0">
+    <w:nsid w:val="51FB583B"/>
+    <w:multiLevelType w:val="multilevel"/>
+    <w:tmpl w:val="B12ED5AA"/>
+    <w:lvl w:ilvl="0">
+      <w:start w:val="1"/>
+      <w:numFmt w:val="decimal"/>
+      <w:lvlText w:val="%1."/>
+      <w:lvlJc w:val="left"/>
+      <w:pPr>
+        <w:ind w:left="360" w:hanging="360"/>
+      </w:pPr>
+    </w:lvl>
+    <w:lvl w:ilvl="1">
+      <w:start w:val="1"/>
+      <w:numFmt w:val="decimal"/>
+      <w:lvlText w:val="%1.%2."/>
+      <w:lvlJc w:val="left"/>
+      <w:pPr>
+        <w:ind w:left="792" w:hanging="432"/>
+      </w:pPr>
+      <w:rPr>
+        <w:rFonts w:ascii="Courier New" w:hAnsi="Courier New" w:cs="Courier New" w:hint="default"/>
+        <w:sz w:val="20"/>
+      </w:rPr>
+    </w:lvl>
+    <w:lvl w:ilvl="2">
+      <w:start w:val="1"/>
+      <w:numFmt w:val="decimal"/>
+      <w:lvlText w:val="%1.%2.%3."/>
+      <w:lvlJc w:val="left"/>
+      <w:pPr>
+        <w:ind w:left="1224" w:hanging="504"/>
+      </w:pPr>
+    </w:lvl>
+    <w:lvl w:ilvl="3">
+      <w:start w:val="1"/>
+      <w:numFmt w:val="decimal"/>
+      <w:lvlText w:val="%1.%2.%3.%4."/>
+      <w:lvlJc w:val="left"/>
+      <w:pPr>
+        <w:ind w:left="1728" w:hanging="648"/>
+      </w:pPr>
+    </w:lvl>
+    <w:lvl w:ilvl="4">
+      <w:start w:val="1"/>
+      <w:numFmt w:val="decimal"/>
+      <w:lvlText w:val="%1.%2.%3.%4.%5."/>
+      <w:lvlJc w:val="left"/>
+      <w:pPr>
+        <w:ind w:left="2232" w:hanging="792"/>
+      </w:pPr>
+    </w:lvl>
+    <w:lvl w:ilvl="5">
+      <w:start w:val="1"/>
+      <w:numFmt w:val="decimal"/>
+      <w:lvlText w:val="%1.%2.%3.%4.%5.%6."/>
+      <w:lvlJc w:val="left"/>
+      <w:pPr>
+        <w:ind w:left="2736" w:hanging="936"/>
+      </w:pPr>
+    </w:lvl>
+    <w:lvl w:ilvl="6">
+      <w:start w:val="1"/>
+      <w:numFmt w:val="decimal"/>
+      <w:lvlText w:val="%1.%2.%3.%4.%5.%6.%7."/>
+      <w:lvlJc w:val="left"/>
+      <w:pPr>
+        <w:ind w:left="3240" w:hanging="1080"/>
+      </w:pPr>
+    </w:lvl>
+    <w:lvl w:ilvl="7">
+      <w:start w:val="1"/>
+      <w:numFmt w:val="decimal"/>
+      <w:lvlText w:val="%1.%2.%3.%4.%5.%6.%7.%8."/>
+      <w:lvlJc w:val="left"/>
+      <w:pPr>
+        <w:ind w:left="3744" w:hanging="1224"/>
+      </w:pPr>
+    </w:lvl>
+    <w:lvl w:ilvl="8">
+      <w:start w:val="1"/>
+      <w:numFmt w:val="decimal"/>
+      <w:lvlText w:val="%1.%2.%3.%4.%5.%6.%7.%8.%9."/>
+      <w:lvlJc w:val="left"/>
+      <w:pPr>
+        <w:ind w:left="4320" w:hanging="1440"/>
+      </w:pPr>
+    </w:lvl>
+  </w:abstractNum>
+  <w:abstractNum w:abstractNumId="13" w15:restartNumberingAfterBreak="0">
     <w:nsid w:val="55795BA2"/>
     <w:multiLevelType w:val="hybridMultilevel"/>
     <w:tmpl w:val="1C5674D4"/>
@@ -9300,7 +11669,7 @@
       </w:pPr>
     </w:lvl>
   </w:abstractNum>
-  <w:abstractNum w:abstractNumId="12" w15:restartNumberingAfterBreak="0">
+  <w:abstractNum w:abstractNumId="14" w15:restartNumberingAfterBreak="0">
     <w:nsid w:val="5CFA1FED"/>
     <w:multiLevelType w:val="multilevel"/>
     <w:tmpl w:val="0809001F"/>
@@ -9386,7 +11755,7 @@
       </w:pPr>
     </w:lvl>
   </w:abstractNum>
-  <w:abstractNum w:abstractNumId="13" w15:restartNumberingAfterBreak="0">
+  <w:abstractNum w:abstractNumId="15" w15:restartNumberingAfterBreak="0">
     <w:nsid w:val="631D111F"/>
     <w:multiLevelType w:val="multilevel"/>
     <w:tmpl w:val="3378E6B8"/>
@@ -9500,7 +11869,7 @@
       </w:rPr>
     </w:lvl>
   </w:abstractNum>
-  <w:abstractNum w:abstractNumId="14" w15:restartNumberingAfterBreak="0">
+  <w:abstractNum w:abstractNumId="16" w15:restartNumberingAfterBreak="0">
     <w:nsid w:val="755C1F88"/>
     <w:multiLevelType w:val="multilevel"/>
     <w:tmpl w:val="B6CAF672"/>
@@ -9614,7 +11983,7 @@
       </w:rPr>
     </w:lvl>
   </w:abstractNum>
-  <w:abstractNum w:abstractNumId="15" w15:restartNumberingAfterBreak="0">
+  <w:abstractNum w:abstractNumId="17" w15:restartNumberingAfterBreak="0">
     <w:nsid w:val="7E92687C"/>
     <w:multiLevelType w:val="hybridMultilevel"/>
     <w:tmpl w:val="D2D27C9C"/>
@@ -9737,16 +12106,16 @@
     <w:abstractNumId w:val="0"/>
   </w:num>
   <w:num w:numId="4">
-    <w:abstractNumId w:val="9"/>
+    <w:abstractNumId w:val="10"/>
   </w:num>
   <w:num w:numId="5">
-    <w:abstractNumId w:val="10"/>
+    <w:abstractNumId w:val="11"/>
   </w:num>
   <w:num w:numId="6">
     <w:abstractNumId w:val="2"/>
   </w:num>
   <w:num w:numId="7">
-    <w:abstractNumId w:val="11"/>
+    <w:abstractNumId w:val="13"/>
   </w:num>
   <w:num w:numId="8">
     <w:abstractNumId w:val="3"/>
@@ -9755,25 +12124,31 @@
     <w:abstractNumId w:val="7"/>
   </w:num>
   <w:num w:numId="10">
-    <w:abstractNumId w:val="15"/>
+    <w:abstractNumId w:val="17"/>
   </w:num>
   <w:num w:numId="11">
-    <w:abstractNumId w:val="14"/>
+    <w:abstractNumId w:val="16"/>
   </w:num>
   <w:num w:numId="12">
     <w:abstractNumId w:val="8"/>
   </w:num>
   <w:num w:numId="13">
-    <w:abstractNumId w:val="13"/>
+    <w:abstractNumId w:val="15"/>
   </w:num>
   <w:num w:numId="14">
-    <w:abstractNumId w:val="12"/>
+    <w:abstractNumId w:val="14"/>
   </w:num>
   <w:num w:numId="15">
     <w:abstractNumId w:val="6"/>
   </w:num>
   <w:num w:numId="16">
     <w:abstractNumId w:val="1"/>
+  </w:num>
+  <w:num w:numId="17">
+    <w:abstractNumId w:val="12"/>
+  </w:num>
+  <w:num w:numId="18">
+    <w:abstractNumId w:val="9"/>
   </w:num>
 </w:numbering>
 </file>
@@ -10571,7 +12946,7 @@
 </file>
 
 <file path=customXml/itemProps1.xml><?xml version="1.0" encoding="utf-8"?>
-<ds:datastoreItem xmlns:ds="http://schemas.openxmlformats.org/officeDocument/2006/customXml" ds:itemID="{FCE7A1BE-E028-4094-A1A0-B8D57661510C}">
+<ds:datastoreItem xmlns:ds="http://schemas.openxmlformats.org/officeDocument/2006/customXml" ds:itemID="{50D6223F-D2B8-4CEA-9DFA-210DD5431FF5}">
   <ds:schemaRefs>
     <ds:schemaRef ds:uri="http://schemas.openxmlformats.org/officeDocument/2006/bibliography"/>
   </ds:schemaRefs>

</xml_diff>

<commit_message>
added stuff to documentation
</commit_message>
<xml_diff>
--- a/Developer Documentation.docx
+++ b/Developer Documentation.docx
@@ -2880,7 +2880,7 @@
                   <v:stroke joinstyle="miter"/>
                   <v:path gradientshapeok="t" o:connecttype="rect"/>
                 </v:shapetype>
-                <v:shape id="Text Box 2" o:spid="_x0000_s1048" type="#_x0000_t202" style="position:absolute;top:5633;width:5741;height:2655;visibility:visible;mso-wrap-style:square;v-text-anchor:top" o:gfxdata="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" filled="f" stroked="f">
+                <v:shape id="_x0000_s1048" type="#_x0000_t202" style="position:absolute;top:5633;width:5741;height:2655;visibility:visible;mso-wrap-style:square;v-text-anchor:top" o:gfxdata="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" filled="f" stroked="f">
                   <v:textbox>
                     <w:txbxContent>
                       <w:p>
@@ -2899,7 +2899,7 @@
                     </w:txbxContent>
                   </v:textbox>
                 </v:shape>
-                <v:shape id="Text Box 2" o:spid="_x0000_s1049" type="#_x0000_t202" style="position:absolute;left:6698;top:5633;width:5740;height:2871;visibility:visible;mso-wrap-style:square;v-text-anchor:top" o:gfxdata="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" filled="f" stroked="f">
+                <v:shape id="_x0000_s1049" type="#_x0000_t202" style="position:absolute;left:6698;top:5633;width:5740;height:2871;visibility:visible;mso-wrap-style:square;v-text-anchor:top" o:gfxdata="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" filled="f" stroked="f">
                   <v:textbox>
                     <w:txbxContent>
                       <w:p>
@@ -2918,7 +2918,7 @@
                     </w:txbxContent>
                   </v:textbox>
                 </v:shape>
-                <v:shape id="Text Box 2" o:spid="_x0000_s1050" type="#_x0000_t202" style="position:absolute;left:23496;top:5633;width:5422;height:2655;visibility:visible;mso-wrap-style:square;v-text-anchor:top" o:gfxdata="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" filled="f" stroked="f">
+                <v:shape id="_x0000_s1050" type="#_x0000_t202" style="position:absolute;left:23496;top:5633;width:5422;height:2655;visibility:visible;mso-wrap-style:square;v-text-anchor:top" o:gfxdata="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" filled="f" stroked="f">
                   <v:textbox>
                     <w:txbxContent>
                       <w:p>
@@ -2937,7 +2937,7 @@
                     </w:txbxContent>
                   </v:textbox>
                 </v:shape>
-                <v:shape id="Text Box 2" o:spid="_x0000_s1051" type="#_x0000_t202" style="position:absolute;left:28918;top:5633;width:5847;height:2871;visibility:visible;mso-wrap-style:square;v-text-anchor:top" o:gfxdata="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" filled="f" stroked="f">
+                <v:shape id="_x0000_s1051" type="#_x0000_t202" style="position:absolute;left:28918;top:5633;width:5847;height:2871;visibility:visible;mso-wrap-style:square;v-text-anchor:top" o:gfxdata="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" filled="f" stroked="f">
                   <v:textbox>
                     <w:txbxContent>
                       <w:p>
@@ -2956,7 +2956,7 @@
                     </w:txbxContent>
                   </v:textbox>
                 </v:shape>
-                <v:shape id="Text Box 2" o:spid="_x0000_s1052" type="#_x0000_t202" style="position:absolute;left:52412;top:5633;width:5110;height:2655;visibility:visible;mso-wrap-style:square;v-text-anchor:top" o:gfxdata="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" filled="f" stroked="f">
+                <v:shape id="_x0000_s1052" type="#_x0000_t202" style="position:absolute;left:52412;top:5633;width:5110;height:2655;visibility:visible;mso-wrap-style:square;v-text-anchor:top" o:gfxdata="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" filled="f" stroked="f">
                   <v:textbox>
                     <w:txbxContent>
                       <w:p>
@@ -5627,8 +5627,6 @@
           <w:rFonts w:ascii="Lato" w:hAnsi="Lato" w:cs="Courier New"/>
         </w:rPr>
       </w:pPr>
-      <w:bookmarkStart w:id="0" w:name="_GoBack"/>
-      <w:bookmarkEnd w:id="0"/>
       <w:r>
         <w:rPr>
           <w:rFonts w:ascii="Lato" w:hAnsi="Lato" w:cs="Courier New"/>
@@ -5748,23 +5746,6 @@
       </w:pPr>
       <w:r>
         <w:rPr>
-          <w:rFonts w:ascii="Lato" w:hAnsi="Lato" w:cs="Courier New"/>
-        </w:rPr>
-        <w:lastRenderedPageBreak/>
-        <w:t>Below is a diagram showing how the variables from the Variables Class is accessed and utilised.</w:t>
-      </w:r>
-    </w:p>
-    <w:p>
-      <w:pPr>
-        <w:rPr>
-          <w:rFonts w:ascii="Lato" w:hAnsi="Lato"/>
-          <w:bCs/>
-          <w:iCs/>
-          <w:spacing w:val="5"/>
-        </w:rPr>
-      </w:pPr>
-      <w:r>
-        <w:rPr>
           <w:rFonts w:ascii="Lato" w:hAnsi="Lato"/>
           <w:b/>
           <w:bCs/>
@@ -5774,21 +5755,22 @@
           <w:u w:val="single"/>
           <w:lang w:eastAsia="en-GB"/>
         </w:rPr>
+        <w:lastRenderedPageBreak/>
         <mc:AlternateContent>
           <mc:Choice Requires="wpg">
             <w:drawing>
-              <wp:anchor distT="0" distB="0" distL="114300" distR="114300" simplePos="0" relativeHeight="251665408" behindDoc="0" locked="0" layoutInCell="1" allowOverlap="1" wp14:anchorId="31046133" wp14:editId="1011A9C3">
+              <wp:anchor distT="0" distB="0" distL="114300" distR="114300" simplePos="0" relativeHeight="251659264" behindDoc="0" locked="0" layoutInCell="1" allowOverlap="1" wp14:anchorId="14F61D96" wp14:editId="40D9CF78">
                 <wp:simplePos x="0" y="0"/>
                 <wp:positionH relativeFrom="column">
-                  <wp:posOffset>1689812</wp:posOffset>
+                  <wp:posOffset>40940</wp:posOffset>
                 </wp:positionH>
                 <wp:positionV relativeFrom="paragraph">
-                  <wp:posOffset>2237816</wp:posOffset>
+                  <wp:posOffset>555473</wp:posOffset>
                 </wp:positionV>
-                <wp:extent cx="2006600" cy="1119225"/>
-                <wp:effectExtent l="0" t="0" r="12700" b="24130"/>
-                <wp:wrapNone/>
-                <wp:docPr id="274" name="Group 274"/>
+                <wp:extent cx="5523230" cy="3808095"/>
+                <wp:effectExtent l="0" t="0" r="20320" b="1905"/>
+                <wp:wrapSquare wrapText="bothSides"/>
+                <wp:docPr id="229" name="Group 229"/>
                 <wp:cNvGraphicFramePr/>
                 <a:graphic xmlns:a="http://schemas.openxmlformats.org/drawingml/2006/main">
                   <a:graphicData uri="http://schemas.microsoft.com/office/word/2010/wordprocessingGroup">
@@ -5797,20 +5779,590 @@
                       <wpg:grpSpPr>
                         <a:xfrm>
                           <a:off x="0" y="0"/>
-                          <a:ext cx="2006600" cy="1119225"/>
+                          <a:ext cx="5523230" cy="3808095"/>
                           <a:chOff x="0" y="0"/>
-                          <a:chExt cx="2006600" cy="1119225"/>
+                          <a:chExt cx="5523621" cy="3808712"/>
                         </a:xfrm>
                       </wpg:grpSpPr>
+                      <wpg:grpSp>
+                        <wpg:cNvPr id="273" name="Group 273"/>
+                        <wpg:cNvGrpSpPr/>
+                        <wpg:grpSpPr>
+                          <a:xfrm>
+                            <a:off x="3207224" y="0"/>
+                            <a:ext cx="2006600" cy="1118870"/>
+                            <a:chOff x="0" y="0"/>
+                            <a:chExt cx="2006600" cy="1119225"/>
+                          </a:xfrm>
+                        </wpg:grpSpPr>
+                        <wps:wsp>
+                          <wps:cNvPr id="271" name="Rectangle 271"/>
+                          <wps:cNvSpPr/>
+                          <wps:spPr>
+                            <a:xfrm>
+                              <a:off x="0" y="0"/>
+                              <a:ext cx="2006175" cy="265430"/>
+                            </a:xfrm>
+                            <a:prstGeom prst="rect">
+                              <a:avLst/>
+                            </a:prstGeom>
+                          </wps:spPr>
+                          <wps:style>
+                            <a:lnRef idx="2">
+                              <a:schemeClr val="accent3"/>
+                            </a:lnRef>
+                            <a:fillRef idx="1">
+                              <a:schemeClr val="lt1"/>
+                            </a:fillRef>
+                            <a:effectRef idx="0">
+                              <a:schemeClr val="accent3"/>
+                            </a:effectRef>
+                            <a:fontRef idx="minor">
+                              <a:schemeClr val="dk1"/>
+                            </a:fontRef>
+                          </wps:style>
+                          <wps:txbx>
+                            <w:txbxContent>
+                              <w:p>
+                                <w:pPr>
+                                  <w:jc w:val="center"/>
+                                  <w:rPr>
+                                    <w:rFonts w:ascii="Consolas" w:hAnsi="Consolas" w:cs="Courier New"/>
+                                    <w:b/>
+                                    <w:sz w:val="20"/>
+                                  </w:rPr>
+                                </w:pPr>
+                                <w:r>
+                                  <w:rPr>
+                                    <w:rFonts w:ascii="Consolas" w:hAnsi="Consolas" w:cs="Courier New"/>
+                                    <w:b/>
+                                    <w:sz w:val="20"/>
+                                  </w:rPr>
+                                  <w:t>Sim run settings</w:t>
+                                </w:r>
+                              </w:p>
+                              <w:p>
+                                <w:pPr>
+                                  <w:jc w:val="center"/>
+                                </w:pPr>
+                              </w:p>
+                              <w:p>
+                                <w:pPr>
+                                  <w:jc w:val="center"/>
+                                </w:pPr>
+                              </w:p>
+                              <w:p>
+                                <w:pPr>
+                                  <w:jc w:val="center"/>
+                                </w:pPr>
+                              </w:p>
+                            </w:txbxContent>
+                          </wps:txbx>
+                          <wps:bodyPr rot="0" spcFirstLastPara="0" vertOverflow="overflow" horzOverflow="overflow" vert="horz" wrap="square" lIns="91440" tIns="45720" rIns="91440" bIns="45720" numCol="1" spcCol="0" rtlCol="0" fromWordArt="0" anchor="ctr" anchorCtr="0" forceAA="0" compatLnSpc="1">
+                            <a:prstTxWarp prst="textNoShape">
+                              <a:avLst/>
+                            </a:prstTxWarp>
+                            <a:noAutofit/>
+                          </wps:bodyPr>
+                        </wps:wsp>
+                        <wps:wsp>
+                          <wps:cNvPr id="272" name="Rectangle 272"/>
+                          <wps:cNvSpPr/>
+                          <wps:spPr>
+                            <a:xfrm>
+                              <a:off x="0" y="256032"/>
+                              <a:ext cx="2006600" cy="863193"/>
+                            </a:xfrm>
+                            <a:prstGeom prst="rect">
+                              <a:avLst/>
+                            </a:prstGeom>
+                          </wps:spPr>
+                          <wps:style>
+                            <a:lnRef idx="2">
+                              <a:schemeClr val="accent3"/>
+                            </a:lnRef>
+                            <a:fillRef idx="1">
+                              <a:schemeClr val="lt1"/>
+                            </a:fillRef>
+                            <a:effectRef idx="0">
+                              <a:schemeClr val="accent3"/>
+                            </a:effectRef>
+                            <a:fontRef idx="minor">
+                              <a:schemeClr val="dk1"/>
+                            </a:fontRef>
+                          </wps:style>
+                          <wps:txbx>
+                            <w:txbxContent>
+                              <w:p>
+                                <w:pPr>
+                                  <w:spacing w:after="0"/>
+                                  <w:jc w:val="center"/>
+                                  <w:rPr>
+                                    <w:rFonts w:ascii="Consolas" w:hAnsi="Consolas" w:cs="Courier New"/>
+                                    <w:sz w:val="20"/>
+                                  </w:rPr>
+                                </w:pPr>
+                                <w:r>
+                                  <w:rPr>
+                                    <w:rFonts w:ascii="Consolas" w:hAnsi="Consolas" w:cs="Courier New"/>
+                                    <w:sz w:val="20"/>
+                                  </w:rPr>
+                                  <w:t>Run parameters</w:t>
+                                </w:r>
+                              </w:p>
+                              <w:p>
+                                <w:pPr>
+                                  <w:spacing w:after="0"/>
+                                  <w:jc w:val="center"/>
+                                  <w:rPr>
+                                    <w:rFonts w:ascii="Consolas" w:hAnsi="Consolas" w:cs="Courier New"/>
+                                    <w:sz w:val="20"/>
+                                  </w:rPr>
+                                </w:pPr>
+                                <w:r>
+                                  <w:rPr>
+                                    <w:rFonts w:ascii="Consolas" w:hAnsi="Consolas" w:cs="Courier New"/>
+                                    <w:sz w:val="20"/>
+                                  </w:rPr>
+                                  <w:t>Entity numbers</w:t>
+                                </w:r>
+                              </w:p>
+                              <w:p>
+                                <w:pPr>
+                                  <w:spacing w:after="0"/>
+                                  <w:jc w:val="center"/>
+                                  <w:rPr>
+                                    <w:rFonts w:ascii="Consolas" w:hAnsi="Consolas" w:cs="Courier New"/>
+                                    <w:sz w:val="20"/>
+                                  </w:rPr>
+                                </w:pPr>
+                                <w:r>
+                                  <w:rPr>
+                                    <w:rFonts w:ascii="Consolas" w:hAnsi="Consolas" w:cs="Courier New"/>
+                                    <w:sz w:val="20"/>
+                                  </w:rPr>
+                                  <w:t>Activity Distributions</w:t>
+                                </w:r>
+                              </w:p>
+                              <w:p>
+                                <w:pPr>
+                                  <w:jc w:val="center"/>
+                                  <w:rPr>
+                                    <w:rFonts w:ascii="Consolas" w:hAnsi="Consolas" w:cs="Courier New"/>
+                                    <w:sz w:val="20"/>
+                                  </w:rPr>
+                                </w:pPr>
+                                <w:r>
+                                  <w:rPr>
+                                    <w:rFonts w:ascii="Consolas" w:hAnsi="Consolas" w:cs="Courier New"/>
+                                    <w:sz w:val="20"/>
+                                  </w:rPr>
+                                  <w:t>Graphs/Animations toggles</w:t>
+                                </w:r>
+                              </w:p>
+                              <w:p>
+                                <w:pPr>
+                                  <w:jc w:val="center"/>
+                                </w:pPr>
+                              </w:p>
+                              <w:p>
+                                <w:pPr>
+                                  <w:jc w:val="center"/>
+                                </w:pPr>
+                              </w:p>
+                              <w:p>
+                                <w:pPr>
+                                  <w:jc w:val="center"/>
+                                </w:pPr>
+                              </w:p>
+                            </w:txbxContent>
+                          </wps:txbx>
+                          <wps:bodyPr rot="0" spcFirstLastPara="0" vertOverflow="overflow" horzOverflow="overflow" vert="horz" wrap="square" lIns="91440" tIns="45720" rIns="91440" bIns="45720" numCol="1" spcCol="0" rtlCol="0" fromWordArt="0" anchor="ctr" anchorCtr="0" forceAA="0" compatLnSpc="1">
+                            <a:prstTxWarp prst="textNoShape">
+                              <a:avLst/>
+                            </a:prstTxWarp>
+                            <a:noAutofit/>
+                          </wps:bodyPr>
+                        </wps:wsp>
+                      </wpg:grpSp>
+                      <wpg:grpSp>
+                        <wpg:cNvPr id="274" name="Group 274"/>
+                        <wpg:cNvGrpSpPr/>
+                        <wpg:grpSpPr>
+                          <a:xfrm>
+                            <a:off x="3029803" y="1378424"/>
+                            <a:ext cx="2493818" cy="1118870"/>
+                            <a:chOff x="0" y="0"/>
+                            <a:chExt cx="2006600" cy="1119225"/>
+                          </a:xfrm>
+                        </wpg:grpSpPr>
+                        <wps:wsp>
+                          <wps:cNvPr id="275" name="Rectangle 275"/>
+                          <wps:cNvSpPr/>
+                          <wps:spPr>
+                            <a:xfrm>
+                              <a:off x="0" y="0"/>
+                              <a:ext cx="2006175" cy="265430"/>
+                            </a:xfrm>
+                            <a:prstGeom prst="rect">
+                              <a:avLst/>
+                            </a:prstGeom>
+                          </wps:spPr>
+                          <wps:style>
+                            <a:lnRef idx="2">
+                              <a:schemeClr val="accent3"/>
+                            </a:lnRef>
+                            <a:fillRef idx="1">
+                              <a:schemeClr val="lt1"/>
+                            </a:fillRef>
+                            <a:effectRef idx="0">
+                              <a:schemeClr val="accent3"/>
+                            </a:effectRef>
+                            <a:fontRef idx="minor">
+                              <a:schemeClr val="dk1"/>
+                            </a:fontRef>
+                          </wps:style>
+                          <wps:txbx>
+                            <w:txbxContent>
+                              <w:p>
+                                <w:pPr>
+                                  <w:jc w:val="center"/>
+                                  <w:rPr>
+                                    <w:rFonts w:ascii="Consolas" w:hAnsi="Consolas" w:cs="Courier New"/>
+                                    <w:b/>
+                                    <w:sz w:val="20"/>
+                                  </w:rPr>
+                                </w:pPr>
+                                <w:r>
+                                  <w:rPr>
+                                    <w:rFonts w:ascii="Consolas" w:hAnsi="Consolas" w:cs="Courier New"/>
+                                    <w:b/>
+                                    <w:sz w:val="20"/>
+                                  </w:rPr>
+                                  <w:t>Internal Sim Variables</w:t>
+                                </w:r>
+                              </w:p>
+                              <w:p>
+                                <w:pPr>
+                                  <w:jc w:val="center"/>
+                                </w:pPr>
+                              </w:p>
+                              <w:p>
+                                <w:pPr>
+                                  <w:jc w:val="center"/>
+                                </w:pPr>
+                              </w:p>
+                              <w:p>
+                                <w:pPr>
+                                  <w:jc w:val="center"/>
+                                </w:pPr>
+                              </w:p>
+                            </w:txbxContent>
+                          </wps:txbx>
+                          <wps:bodyPr rot="0" spcFirstLastPara="0" vertOverflow="overflow" horzOverflow="overflow" vert="horz" wrap="square" lIns="91440" tIns="45720" rIns="91440" bIns="45720" numCol="1" spcCol="0" rtlCol="0" fromWordArt="0" anchor="ctr" anchorCtr="0" forceAA="0" compatLnSpc="1">
+                            <a:prstTxWarp prst="textNoShape">
+                              <a:avLst/>
+                            </a:prstTxWarp>
+                            <a:noAutofit/>
+                          </wps:bodyPr>
+                        </wps:wsp>
+                        <wps:wsp>
+                          <wps:cNvPr id="276" name="Rectangle 276"/>
+                          <wps:cNvSpPr/>
+                          <wps:spPr>
+                            <a:xfrm>
+                              <a:off x="0" y="256032"/>
+                              <a:ext cx="2006600" cy="863193"/>
+                            </a:xfrm>
+                            <a:prstGeom prst="rect">
+                              <a:avLst/>
+                            </a:prstGeom>
+                          </wps:spPr>
+                          <wps:style>
+                            <a:lnRef idx="2">
+                              <a:schemeClr val="accent3"/>
+                            </a:lnRef>
+                            <a:fillRef idx="1">
+                              <a:schemeClr val="lt1"/>
+                            </a:fillRef>
+                            <a:effectRef idx="0">
+                              <a:schemeClr val="accent3"/>
+                            </a:effectRef>
+                            <a:fontRef idx="minor">
+                              <a:schemeClr val="dk1"/>
+                            </a:fontRef>
+                          </wps:style>
+                          <wps:txbx>
+                            <w:txbxContent>
+                              <w:p>
+                                <w:pPr>
+                                  <w:spacing w:after="0"/>
+                                  <w:jc w:val="center"/>
+                                  <w:rPr>
+                                    <w:rFonts w:ascii="Consolas" w:hAnsi="Consolas" w:cs="Courier New"/>
+                                    <w:sz w:val="20"/>
+                                  </w:rPr>
+                                </w:pPr>
+                                <w:r>
+                                  <w:rPr>
+                                    <w:rFonts w:ascii="Consolas" w:hAnsi="Consolas" w:cs="Courier New"/>
+                                    <w:sz w:val="20"/>
+                                  </w:rPr>
+                                  <w:t>Event Data</w:t>
+                                </w:r>
+                              </w:p>
+                              <w:p>
+                                <w:pPr>
+                                  <w:spacing w:after="0"/>
+                                  <w:jc w:val="center"/>
+                                  <w:rPr>
+                                    <w:rFonts w:ascii="Consolas" w:hAnsi="Consolas" w:cs="Courier New"/>
+                                    <w:sz w:val="20"/>
+                                  </w:rPr>
+                                </w:pPr>
+                                <w:r>
+                                  <w:rPr>
+                                    <w:rFonts w:ascii="Consolas" w:hAnsi="Consolas" w:cs="Courier New"/>
+                                    <w:sz w:val="20"/>
+                                  </w:rPr>
+                                  <w:t>Sim Time, end flag &amp; stop now</w:t>
+                                </w:r>
+                              </w:p>
+                              <w:p>
+                                <w:pPr>
+                                  <w:spacing w:after="0"/>
+                                  <w:jc w:val="center"/>
+                                  <w:rPr>
+                                    <w:rFonts w:ascii="Consolas" w:hAnsi="Consolas" w:cs="Courier New"/>
+                                    <w:sz w:val="20"/>
+                                  </w:rPr>
+                                </w:pPr>
+                                <w:r>
+                                  <w:rPr>
+                                    <w:rFonts w:ascii="Consolas" w:hAnsi="Consolas" w:cs="Courier New"/>
+                                    <w:sz w:val="20"/>
+                                  </w:rPr>
+                                  <w:t>Activity state number values</w:t>
+                                </w:r>
+                              </w:p>
+                              <w:p>
+                                <w:pPr>
+                                  <w:jc w:val="center"/>
+                                  <w:rPr>
+                                    <w:rFonts w:ascii="Consolas" w:hAnsi="Consolas" w:cs="Courier New"/>
+                                    <w:sz w:val="20"/>
+                                  </w:rPr>
+                                </w:pPr>
+                                <w:r>
+                                  <w:rPr>
+                                    <w:rFonts w:ascii="Consolas" w:hAnsi="Consolas" w:cs="Courier New"/>
+                                    <w:sz w:val="20"/>
+                                  </w:rPr>
+                                  <w:t>Graph array fill number values</w:t>
+                                </w:r>
+                              </w:p>
+                              <w:p>
+                                <w:pPr>
+                                  <w:jc w:val="center"/>
+                                </w:pPr>
+                              </w:p>
+                              <w:p>
+                                <w:pPr>
+                                  <w:jc w:val="center"/>
+                                </w:pPr>
+                              </w:p>
+                              <w:p>
+                                <w:pPr>
+                                  <w:jc w:val="center"/>
+                                </w:pPr>
+                              </w:p>
+                            </w:txbxContent>
+                          </wps:txbx>
+                          <wps:bodyPr rot="0" spcFirstLastPara="0" vertOverflow="overflow" horzOverflow="overflow" vert="horz" wrap="square" lIns="91440" tIns="45720" rIns="91440" bIns="45720" numCol="1" spcCol="0" rtlCol="0" fromWordArt="0" anchor="ctr" anchorCtr="0" forceAA="0" compatLnSpc="1">
+                            <a:prstTxWarp prst="textNoShape">
+                              <a:avLst/>
+                            </a:prstTxWarp>
+                            <a:noAutofit/>
+                          </wps:bodyPr>
+                        </wps:wsp>
+                      </wpg:grpSp>
+                      <wpg:grpSp>
+                        <wpg:cNvPr id="4" name="Group 4"/>
+                        <wpg:cNvGrpSpPr/>
+                        <wpg:grpSpPr>
+                          <a:xfrm>
+                            <a:off x="3207224" y="2770496"/>
+                            <a:ext cx="2006600" cy="795020"/>
+                            <a:chOff x="0" y="0"/>
+                            <a:chExt cx="2006600" cy="795648"/>
+                          </a:xfrm>
+                        </wpg:grpSpPr>
+                        <wps:wsp>
+                          <wps:cNvPr id="5" name="Rectangle 5"/>
+                          <wps:cNvSpPr/>
+                          <wps:spPr>
+                            <a:xfrm>
+                              <a:off x="0" y="0"/>
+                              <a:ext cx="2006175" cy="265430"/>
+                            </a:xfrm>
+                            <a:prstGeom prst="rect">
+                              <a:avLst/>
+                            </a:prstGeom>
+                          </wps:spPr>
+                          <wps:style>
+                            <a:lnRef idx="2">
+                              <a:schemeClr val="accent3"/>
+                            </a:lnRef>
+                            <a:fillRef idx="1">
+                              <a:schemeClr val="lt1"/>
+                            </a:fillRef>
+                            <a:effectRef idx="0">
+                              <a:schemeClr val="accent3"/>
+                            </a:effectRef>
+                            <a:fontRef idx="minor">
+                              <a:schemeClr val="dk1"/>
+                            </a:fontRef>
+                          </wps:style>
+                          <wps:txbx>
+                            <w:txbxContent>
+                              <w:p>
+                                <w:pPr>
+                                  <w:jc w:val="center"/>
+                                  <w:rPr>
+                                    <w:rFonts w:ascii="Consolas" w:hAnsi="Consolas" w:cs="Courier New"/>
+                                    <w:b/>
+                                    <w:sz w:val="20"/>
+                                  </w:rPr>
+                                </w:pPr>
+                                <w:r>
+                                  <w:rPr>
+                                    <w:rFonts w:ascii="Consolas" w:hAnsi="Consolas" w:cs="Courier New"/>
+                                    <w:b/>
+                                    <w:sz w:val="20"/>
+                                  </w:rPr>
+                                  <w:t>Statistics/Graph Data</w:t>
+                                </w:r>
+                              </w:p>
+                              <w:p>
+                                <w:pPr>
+                                  <w:jc w:val="center"/>
+                                </w:pPr>
+                              </w:p>
+                              <w:p>
+                                <w:pPr>
+                                  <w:jc w:val="center"/>
+                                </w:pPr>
+                              </w:p>
+                              <w:p>
+                                <w:pPr>
+                                  <w:jc w:val="center"/>
+                                </w:pPr>
+                              </w:p>
+                            </w:txbxContent>
+                          </wps:txbx>
+                          <wps:bodyPr rot="0" spcFirstLastPara="0" vertOverflow="overflow" horzOverflow="overflow" vert="horz" wrap="square" lIns="91440" tIns="45720" rIns="91440" bIns="45720" numCol="1" spcCol="0" rtlCol="0" fromWordArt="0" anchor="ctr" anchorCtr="0" forceAA="0" compatLnSpc="1">
+                            <a:prstTxWarp prst="textNoShape">
+                              <a:avLst/>
+                            </a:prstTxWarp>
+                            <a:noAutofit/>
+                          </wps:bodyPr>
+                        </wps:wsp>
+                        <wps:wsp>
+                          <wps:cNvPr id="6" name="Rectangle 6"/>
+                          <wps:cNvSpPr/>
+                          <wps:spPr>
+                            <a:xfrm>
+                              <a:off x="0" y="255952"/>
+                              <a:ext cx="2006600" cy="539696"/>
+                            </a:xfrm>
+                            <a:prstGeom prst="rect">
+                              <a:avLst/>
+                            </a:prstGeom>
+                          </wps:spPr>
+                          <wps:style>
+                            <a:lnRef idx="2">
+                              <a:schemeClr val="accent3"/>
+                            </a:lnRef>
+                            <a:fillRef idx="1">
+                              <a:schemeClr val="lt1"/>
+                            </a:fillRef>
+                            <a:effectRef idx="0">
+                              <a:schemeClr val="accent3"/>
+                            </a:effectRef>
+                            <a:fontRef idx="minor">
+                              <a:schemeClr val="dk1"/>
+                            </a:fontRef>
+                          </wps:style>
+                          <wps:txbx>
+                            <w:txbxContent>
+                              <w:p>
+                                <w:pPr>
+                                  <w:spacing w:after="0"/>
+                                  <w:jc w:val="center"/>
+                                  <w:rPr>
+                                    <w:rFonts w:ascii="Consolas" w:hAnsi="Consolas" w:cs="Courier New"/>
+                                    <w:sz w:val="20"/>
+                                  </w:rPr>
+                                </w:pPr>
+                                <w:r>
+                                  <w:rPr>
+                                    <w:rFonts w:ascii="Consolas" w:hAnsi="Consolas" w:cs="Courier New"/>
+                                    <w:sz w:val="20"/>
+                                  </w:rPr>
+                                  <w:t>Statistics results data</w:t>
+                                </w:r>
+                              </w:p>
+                              <w:p>
+                                <w:pPr>
+                                  <w:spacing w:after="0"/>
+                                  <w:jc w:val="center"/>
+                                  <w:rPr>
+                                    <w:rFonts w:ascii="Consolas" w:hAnsi="Consolas" w:cs="Courier New"/>
+                                    <w:sz w:val="20"/>
+                                  </w:rPr>
+                                </w:pPr>
+                                <w:r>
+                                  <w:rPr>
+                                    <w:rFonts w:ascii="Consolas" w:hAnsi="Consolas" w:cs="Courier New"/>
+                                    <w:sz w:val="20"/>
+                                  </w:rPr>
+                                  <w:t>Graph results data</w:t>
+                                </w:r>
+                              </w:p>
+                              <w:p>
+                                <w:pPr>
+                                  <w:jc w:val="center"/>
+                                </w:pPr>
+                              </w:p>
+                              <w:p>
+                                <w:pPr>
+                                  <w:jc w:val="center"/>
+                                </w:pPr>
+                              </w:p>
+                              <w:p>
+                                <w:pPr>
+                                  <w:jc w:val="center"/>
+                                </w:pPr>
+                              </w:p>
+                            </w:txbxContent>
+                          </wps:txbx>
+                          <wps:bodyPr rot="0" spcFirstLastPara="0" vertOverflow="overflow" horzOverflow="overflow" vert="horz" wrap="square" lIns="91440" tIns="45720" rIns="91440" bIns="45720" numCol="1" spcCol="0" rtlCol="0" fromWordArt="0" anchor="ctr" anchorCtr="0" forceAA="0" compatLnSpc="1">
+                            <a:prstTxWarp prst="textNoShape">
+                              <a:avLst/>
+                            </a:prstTxWarp>
+                            <a:noAutofit/>
+                          </wps:bodyPr>
+                        </wps:wsp>
+                      </wpg:grpSp>
                       <wps:wsp>
-                        <wps:cNvPr id="275" name="Rectangle 275"/>
+                        <wps:cNvPr id="8" name="Oval 8"/>
                         <wps:cNvSpPr/>
                         <wps:spPr>
                           <a:xfrm>
-                            <a:off x="0" y="0"/>
-                            <a:ext cx="2006175" cy="265430"/>
+                            <a:off x="40943" y="191069"/>
+                            <a:ext cx="1590675" cy="723900"/>
                           </a:xfrm>
-                          <a:prstGeom prst="rect">
+                          <a:prstGeom prst="ellipse">
                             <a:avLst/>
                           </a:prstGeom>
                         </wps:spPr>
@@ -5833,35 +6385,10 @@
                             <w:p>
                               <w:pPr>
                                 <w:jc w:val="center"/>
-                                <w:rPr>
-                                  <w:rFonts w:ascii="Consolas" w:hAnsi="Consolas" w:cs="Courier New"/>
-                                  <w:b/>
-                                  <w:sz w:val="20"/>
-                                </w:rPr>
                               </w:pPr>
                               <w:r>
-                                <w:rPr>
-                                  <w:rFonts w:ascii="Consolas" w:hAnsi="Consolas" w:cs="Courier New"/>
-                                  <w:b/>
-                                  <w:sz w:val="20"/>
-                                </w:rPr>
-                                <w:t>Internal Sim Variables</w:t>
+                                <w:t>Variables Fragment</w:t>
                               </w:r>
-                            </w:p>
-                            <w:p>
-                              <w:pPr>
-                                <w:jc w:val="center"/>
-                              </w:pPr>
-                            </w:p>
-                            <w:p>
-                              <w:pPr>
-                                <w:jc w:val="center"/>
-                              </w:pPr>
-                            </w:p>
-                            <w:p>
-                              <w:pPr>
-                                <w:jc w:val="center"/>
-                              </w:pPr>
                             </w:p>
                           </w:txbxContent>
                         </wps:txbx>
@@ -5873,14 +6400,14 @@
                         </wps:bodyPr>
                       </wps:wsp>
                       <wps:wsp>
-                        <wps:cNvPr id="276" name="Rectangle 276"/>
+                        <wps:cNvPr id="9" name="Oval 9"/>
                         <wps:cNvSpPr/>
                         <wps:spPr>
                           <a:xfrm>
-                            <a:off x="0" y="256032"/>
-                            <a:ext cx="2006600" cy="863193"/>
+                            <a:off x="0" y="1378424"/>
+                            <a:ext cx="1590675" cy="723900"/>
                           </a:xfrm>
-                          <a:prstGeom prst="rect">
+                          <a:prstGeom prst="ellipse">
                             <a:avLst/>
                           </a:prstGeom>
                         </wps:spPr>
@@ -5903,49 +6430,10 @@
                             <w:p>
                               <w:pPr>
                                 <w:jc w:val="center"/>
-                                <w:rPr>
-                                  <w:rFonts w:ascii="Consolas" w:hAnsi="Consolas" w:cs="Courier New"/>
-                                  <w:sz w:val="20"/>
-                                </w:rPr>
                               </w:pPr>
                               <w:r>
-                                <w:rPr>
-                                  <w:rFonts w:ascii="Consolas" w:hAnsi="Consolas" w:cs="Courier New"/>
-                                  <w:sz w:val="20"/>
-                                </w:rPr>
-                                <w:t>Event Data</w:t>
+                                <w:t>Simulation Fragment</w:t>
                               </w:r>
-                            </w:p>
-                            <w:p>
-                              <w:pPr>
-                                <w:jc w:val="center"/>
-                                <w:rPr>
-                                  <w:rFonts w:ascii="Consolas" w:hAnsi="Consolas" w:cs="Courier New"/>
-                                  <w:sz w:val="20"/>
-                                </w:rPr>
-                              </w:pPr>
-                              <w:r>
-                                <w:rPr>
-                                  <w:rFonts w:ascii="Consolas" w:hAnsi="Consolas" w:cs="Courier New"/>
-                                  <w:sz w:val="20"/>
-                                </w:rPr>
-                                <w:t>Sim Time</w:t>
-                              </w:r>
-                            </w:p>
-                            <w:p>
-                              <w:pPr>
-                                <w:jc w:val="center"/>
-                              </w:pPr>
-                            </w:p>
-                            <w:p>
-                              <w:pPr>
-                                <w:jc w:val="center"/>
-                              </w:pPr>
-                            </w:p>
-                            <w:p>
-                              <w:pPr>
-                                <w:jc w:val="center"/>
-                              </w:pPr>
                             </w:p>
                           </w:txbxContent>
                         </wps:txbx>
@@ -5956,160 +6444,15 @@
                           <a:noAutofit/>
                         </wps:bodyPr>
                       </wps:wsp>
-                    </wpg:wgp>
-                  </a:graphicData>
-                </a:graphic>
-              </wp:anchor>
-            </w:drawing>
-          </mc:Choice>
-          <mc:Fallback>
-            <w:pict>
-              <v:group w14:anchorId="31046133" id="Group 274" o:spid="_x0000_s1053" style="position:absolute;margin-left:133.05pt;margin-top:176.2pt;width:158pt;height:88.15pt;z-index:251665408;mso-position-horizontal-relative:text;mso-position-vertical-relative:text" coordsize="20066,11192" o:gfxdata="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">
-                <v:rect id="Rectangle 275" o:spid="_x0000_s1054" style="position:absolute;width:20061;height:2654;visibility:visible;mso-wrap-style:square;v-text-anchor:middle" o:gfxdata="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" fillcolor="white [3201]" strokecolor="#a5a5a5 [3206]" strokeweight="1pt">
-                  <v:textbox>
-                    <w:txbxContent>
-                      <w:p>
-                        <w:pPr>
-                          <w:jc w:val="center"/>
-                          <w:rPr>
-                            <w:rFonts w:ascii="Consolas" w:hAnsi="Consolas" w:cs="Courier New"/>
-                            <w:b/>
-                            <w:sz w:val="20"/>
-                          </w:rPr>
-                        </w:pPr>
-                        <w:r>
-                          <w:rPr>
-                            <w:rFonts w:ascii="Consolas" w:hAnsi="Consolas" w:cs="Courier New"/>
-                            <w:b/>
-                            <w:sz w:val="20"/>
-                          </w:rPr>
-                          <w:t>Internal Sim Variables</w:t>
-                        </w:r>
-                      </w:p>
-                      <w:p>
-                        <w:pPr>
-                          <w:jc w:val="center"/>
-                        </w:pPr>
-                      </w:p>
-                      <w:p>
-                        <w:pPr>
-                          <w:jc w:val="center"/>
-                        </w:pPr>
-                      </w:p>
-                      <w:p>
-                        <w:pPr>
-                          <w:jc w:val="center"/>
-                        </w:pPr>
-                      </w:p>
-                    </w:txbxContent>
-                  </v:textbox>
-                </v:rect>
-                <v:rect id="Rectangle 276" o:spid="_x0000_s1055" style="position:absolute;top:2560;width:20066;height:8632;visibility:visible;mso-wrap-style:square;v-text-anchor:middle" o:gfxdata="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" fillcolor="white [3201]" strokecolor="#a5a5a5 [3206]" strokeweight="1pt">
-                  <v:textbox>
-                    <w:txbxContent>
-                      <w:p>
-                        <w:pPr>
-                          <w:jc w:val="center"/>
-                          <w:rPr>
-                            <w:rFonts w:ascii="Consolas" w:hAnsi="Consolas" w:cs="Courier New"/>
-                            <w:sz w:val="20"/>
-                          </w:rPr>
-                        </w:pPr>
-                        <w:r>
-                          <w:rPr>
-                            <w:rFonts w:ascii="Consolas" w:hAnsi="Consolas" w:cs="Courier New"/>
-                            <w:sz w:val="20"/>
-                          </w:rPr>
-                          <w:t>Event Data</w:t>
-                        </w:r>
-                      </w:p>
-                      <w:p>
-                        <w:pPr>
-                          <w:jc w:val="center"/>
-                          <w:rPr>
-                            <w:rFonts w:ascii="Consolas" w:hAnsi="Consolas" w:cs="Courier New"/>
-                            <w:sz w:val="20"/>
-                          </w:rPr>
-                        </w:pPr>
-                        <w:r>
-                          <w:rPr>
-                            <w:rFonts w:ascii="Consolas" w:hAnsi="Consolas" w:cs="Courier New"/>
-                            <w:sz w:val="20"/>
-                          </w:rPr>
-                          <w:t>Sim Time</w:t>
-                        </w:r>
-                      </w:p>
-                      <w:p>
-                        <w:pPr>
-                          <w:jc w:val="center"/>
-                        </w:pPr>
-                      </w:p>
-                      <w:p>
-                        <w:pPr>
-                          <w:jc w:val="center"/>
-                        </w:pPr>
-                      </w:p>
-                      <w:p>
-                        <w:pPr>
-                          <w:jc w:val="center"/>
-                        </w:pPr>
-                      </w:p>
-                    </w:txbxContent>
-                  </v:textbox>
-                </v:rect>
-              </v:group>
-            </w:pict>
-          </mc:Fallback>
-        </mc:AlternateContent>
-      </w:r>
-      <w:r>
-        <w:rPr>
-          <w:rFonts w:ascii="Lato" w:hAnsi="Lato"/>
-          <w:b/>
-          <w:bCs/>
-          <w:iCs/>
-          <w:noProof/>
-          <w:spacing w:val="5"/>
-          <w:u w:val="single"/>
-          <w:lang w:eastAsia="en-GB"/>
-        </w:rPr>
-        <mc:AlternateContent>
-          <mc:Choice Requires="wpg">
-            <w:drawing>
-              <wp:anchor distT="0" distB="0" distL="114300" distR="114300" simplePos="0" relativeHeight="251663360" behindDoc="0" locked="0" layoutInCell="1" allowOverlap="1">
-                <wp:simplePos x="0" y="0"/>
-                <wp:positionH relativeFrom="column">
-                  <wp:posOffset>1623974</wp:posOffset>
-                </wp:positionH>
-                <wp:positionV relativeFrom="paragraph">
-                  <wp:posOffset>619100</wp:posOffset>
-                </wp:positionV>
-                <wp:extent cx="2006600" cy="1119225"/>
-                <wp:effectExtent l="0" t="0" r="12700" b="24130"/>
-                <wp:wrapNone/>
-                <wp:docPr id="273" name="Group 273"/>
-                <wp:cNvGraphicFramePr/>
-                <a:graphic xmlns:a="http://schemas.openxmlformats.org/drawingml/2006/main">
-                  <a:graphicData uri="http://schemas.microsoft.com/office/word/2010/wordprocessingGroup">
-                    <wpg:wgp>
-                      <wpg:cNvGrpSpPr/>
-                      <wpg:grpSpPr>
-                        <a:xfrm>
-                          <a:off x="0" y="0"/>
-                          <a:ext cx="2006600" cy="1119225"/>
-                          <a:chOff x="0" y="0"/>
-                          <a:chExt cx="2006600" cy="1119225"/>
-                        </a:xfrm>
-                      </wpg:grpSpPr>
                       <wps:wsp>
-                        <wps:cNvPr id="271" name="Rectangle 271"/>
+                        <wps:cNvPr id="10" name="Oval 10"/>
                         <wps:cNvSpPr/>
                         <wps:spPr>
                           <a:xfrm>
-                            <a:off x="0" y="0"/>
-                            <a:ext cx="2006175" cy="265430"/>
+                            <a:off x="27296" y="2852382"/>
+                            <a:ext cx="1590675" cy="723900"/>
                           </a:xfrm>
-                          <a:prstGeom prst="rect">
+                          <a:prstGeom prst="ellipse">
                             <a:avLst/>
                           </a:prstGeom>
                         </wps:spPr>
@@ -6132,51 +6475,10 @@
                             <w:p>
                               <w:pPr>
                                 <w:jc w:val="center"/>
-                                <w:rPr>
-                                  <w:rFonts w:ascii="Consolas" w:hAnsi="Consolas" w:cs="Courier New"/>
-                                  <w:b/>
-                                  <w:sz w:val="20"/>
-                                </w:rPr>
                               </w:pPr>
                               <w:r>
-                                <w:rPr>
-                                  <w:rFonts w:ascii="Consolas" w:hAnsi="Consolas" w:cs="Courier New"/>
-                                  <w:b/>
-                                  <w:sz w:val="20"/>
-                                </w:rPr>
-                                <w:t>Sim run sett</w:t>
+                                <w:t>Results Fragment</w:t>
                               </w:r>
-                              <w:r>
-                                <w:rPr>
-                                  <w:rFonts w:ascii="Consolas" w:hAnsi="Consolas" w:cs="Courier New"/>
-                                  <w:b/>
-                                  <w:sz w:val="20"/>
-                                </w:rPr>
-                                <w:t>i</w:t>
-                              </w:r>
-                              <w:r>
-                                <w:rPr>
-                                  <w:rFonts w:ascii="Consolas" w:hAnsi="Consolas" w:cs="Courier New"/>
-                                  <w:b/>
-                                  <w:sz w:val="20"/>
-                                </w:rPr>
-                                <w:t>ngs</w:t>
-                              </w:r>
-                            </w:p>
-                            <w:p>
-                              <w:pPr>
-                                <w:jc w:val="center"/>
-                              </w:pPr>
-                            </w:p>
-                            <w:p>
-                              <w:pPr>
-                                <w:jc w:val="center"/>
-                              </w:pPr>
-                            </w:p>
-                            <w:p>
-                              <w:pPr>
-                                <w:jc w:val="center"/>
-                              </w:pPr>
                             </w:p>
                           </w:txbxContent>
                         </wps:txbx>
@@ -6188,124 +6490,431 @@
                         </wps:bodyPr>
                       </wps:wsp>
                       <wps:wsp>
-                        <wps:cNvPr id="272" name="Rectangle 272"/>
-                        <wps:cNvSpPr/>
+                        <wps:cNvPr id="12" name="Straight Arrow Connector 12"/>
+                        <wps:cNvCnPr/>
+                        <wps:spPr>
+                          <a:xfrm flipH="1">
+                            <a:off x="1705970" y="573206"/>
+                            <a:ext cx="1424940" cy="0"/>
+                          </a:xfrm>
+                          <a:prstGeom prst="straightConnector1">
+                            <a:avLst/>
+                          </a:prstGeom>
+                          <a:ln>
+                            <a:solidFill>
+                              <a:srgbClr val="00B050"/>
+                            </a:solidFill>
+                            <a:tailEnd type="triangle"/>
+                          </a:ln>
+                        </wps:spPr>
+                        <wps:style>
+                          <a:lnRef idx="1">
+                            <a:schemeClr val="accent1"/>
+                          </a:lnRef>
+                          <a:fillRef idx="0">
+                            <a:schemeClr val="accent1"/>
+                          </a:fillRef>
+                          <a:effectRef idx="0">
+                            <a:schemeClr val="accent1"/>
+                          </a:effectRef>
+                          <a:fontRef idx="minor">
+                            <a:schemeClr val="tx1"/>
+                          </a:fontRef>
+                        </wps:style>
+                        <wps:bodyPr/>
+                      </wps:wsp>
+                      <wps:wsp>
+                        <wps:cNvPr id="13" name="Straight Arrow Connector 13"/>
+                        <wps:cNvCnPr/>
+                        <wps:spPr>
+                          <a:xfrm flipH="1">
+                            <a:off x="1705970" y="723332"/>
+                            <a:ext cx="1423993" cy="819989"/>
+                          </a:xfrm>
+                          <a:prstGeom prst="straightConnector1">
+                            <a:avLst/>
+                          </a:prstGeom>
+                          <a:ln>
+                            <a:solidFill>
+                              <a:srgbClr val="00B050"/>
+                            </a:solidFill>
+                            <a:tailEnd type="triangle"/>
+                          </a:ln>
+                        </wps:spPr>
+                        <wps:style>
+                          <a:lnRef idx="1">
+                            <a:schemeClr val="accent1"/>
+                          </a:lnRef>
+                          <a:fillRef idx="0">
+                            <a:schemeClr val="accent1"/>
+                          </a:fillRef>
+                          <a:effectRef idx="0">
+                            <a:schemeClr val="accent1"/>
+                          </a:effectRef>
+                          <a:fontRef idx="minor">
+                            <a:schemeClr val="tx1"/>
+                          </a:fontRef>
+                        </wps:style>
+                        <wps:bodyPr/>
+                      </wps:wsp>
+                      <wps:wsp>
+                        <wps:cNvPr id="16" name="Straight Arrow Connector 16"/>
+                        <wps:cNvCnPr/>
                         <wps:spPr>
                           <a:xfrm>
-                            <a:off x="0" y="256032"/>
-                            <a:ext cx="2006600" cy="863193"/>
+                            <a:off x="1760561" y="1733266"/>
+                            <a:ext cx="1199072" cy="0"/>
                           </a:xfrm>
-                          <a:prstGeom prst="rect">
+                          <a:prstGeom prst="straightConnector1">
                             <a:avLst/>
                           </a:prstGeom>
+                          <a:ln>
+                            <a:solidFill>
+                              <a:srgbClr val="FF0000"/>
+                            </a:solidFill>
+                            <a:tailEnd type="triangle"/>
+                          </a:ln>
                         </wps:spPr>
                         <wps:style>
-                          <a:lnRef idx="2">
-                            <a:schemeClr val="accent3"/>
+                          <a:lnRef idx="1">
+                            <a:schemeClr val="accent1"/>
                           </a:lnRef>
-                          <a:fillRef idx="1">
-                            <a:schemeClr val="lt1"/>
+                          <a:fillRef idx="0">
+                            <a:schemeClr val="accent1"/>
                           </a:fillRef>
                           <a:effectRef idx="0">
-                            <a:schemeClr val="accent3"/>
+                            <a:schemeClr val="accent1"/>
                           </a:effectRef>
                           <a:fontRef idx="minor">
-                            <a:schemeClr val="dk1"/>
+                            <a:schemeClr val="tx1"/>
                           </a:fontRef>
                         </wps:style>
-                        <wps:txbx>
-                          <w:txbxContent>
-                            <w:p>
-                              <w:pPr>
-                                <w:spacing w:after="0"/>
-                                <w:jc w:val="center"/>
-                                <w:rPr>
-                                  <w:rFonts w:ascii="Consolas" w:hAnsi="Consolas" w:cs="Courier New"/>
-                                  <w:sz w:val="20"/>
-                                </w:rPr>
-                              </w:pPr>
-                              <w:r>
-                                <w:rPr>
-                                  <w:rFonts w:ascii="Consolas" w:hAnsi="Consolas" w:cs="Courier New"/>
-                                  <w:sz w:val="20"/>
-                                </w:rPr>
-                                <w:t>Run parameters</w:t>
-                              </w:r>
-                            </w:p>
-                            <w:p>
-                              <w:pPr>
-                                <w:spacing w:after="0"/>
-                                <w:jc w:val="center"/>
-                                <w:rPr>
-                                  <w:rFonts w:ascii="Consolas" w:hAnsi="Consolas" w:cs="Courier New"/>
-                                  <w:sz w:val="20"/>
-                                </w:rPr>
-                              </w:pPr>
-                              <w:r>
-                                <w:rPr>
-                                  <w:rFonts w:ascii="Consolas" w:hAnsi="Consolas" w:cs="Courier New"/>
-                                  <w:sz w:val="20"/>
-                                </w:rPr>
-                                <w:t>Entity numbers</w:t>
-                              </w:r>
-                            </w:p>
-                            <w:p>
-                              <w:pPr>
-                                <w:spacing w:after="0"/>
-                                <w:jc w:val="center"/>
-                                <w:rPr>
-                                  <w:rFonts w:ascii="Consolas" w:hAnsi="Consolas" w:cs="Courier New"/>
-                                  <w:sz w:val="20"/>
-                                </w:rPr>
-                              </w:pPr>
-                              <w:r>
-                                <w:rPr>
-                                  <w:rFonts w:ascii="Consolas" w:hAnsi="Consolas" w:cs="Courier New"/>
-                                  <w:sz w:val="20"/>
-                                </w:rPr>
-                                <w:t>Activity Distributions</w:t>
-                              </w:r>
-                            </w:p>
-                            <w:p>
-                              <w:pPr>
-                                <w:jc w:val="center"/>
-                                <w:rPr>
-                                  <w:rFonts w:ascii="Consolas" w:hAnsi="Consolas" w:cs="Courier New"/>
-                                  <w:sz w:val="20"/>
-                                </w:rPr>
-                              </w:pPr>
-                              <w:r>
-                                <w:rPr>
-                                  <w:rFonts w:ascii="Consolas" w:hAnsi="Consolas" w:cs="Courier New"/>
-                                  <w:sz w:val="20"/>
-                                </w:rPr>
-                                <w:t>Graphs/Animations toggles</w:t>
-                              </w:r>
-                            </w:p>
-                            <w:p>
-                              <w:pPr>
-                                <w:jc w:val="center"/>
-                              </w:pPr>
-                            </w:p>
-                            <w:p>
-                              <w:pPr>
-                                <w:jc w:val="center"/>
-                              </w:pPr>
-                            </w:p>
-                            <w:p>
-                              <w:pPr>
-                                <w:jc w:val="center"/>
-                              </w:pPr>
-                            </w:p>
-                          </w:txbxContent>
-                        </wps:txbx>
-                        <wps:bodyPr rot="0" spcFirstLastPara="0" vertOverflow="overflow" horzOverflow="overflow" vert="horz" wrap="square" lIns="91440" tIns="45720" rIns="91440" bIns="45720" numCol="1" spcCol="0" rtlCol="0" fromWordArt="0" anchor="ctr" anchorCtr="0" forceAA="0" compatLnSpc="1">
-                          <a:prstTxWarp prst="textNoShape">
+                        <wps:bodyPr/>
+                      </wps:wsp>
+                      <wps:wsp>
+                        <wps:cNvPr id="17" name="Straight Arrow Connector 17"/>
+                        <wps:cNvCnPr/>
+                        <wps:spPr>
+                          <a:xfrm flipH="1">
+                            <a:off x="1705970" y="1856096"/>
+                            <a:ext cx="1250638" cy="0"/>
+                          </a:xfrm>
+                          <a:prstGeom prst="straightConnector1">
                             <a:avLst/>
-                          </a:prstTxWarp>
-                          <a:noAutofit/>
-                        </wps:bodyPr>
+                          </a:prstGeom>
+                          <a:ln>
+                            <a:solidFill>
+                              <a:srgbClr val="00B050"/>
+                            </a:solidFill>
+                            <a:tailEnd type="triangle"/>
+                          </a:ln>
+                        </wps:spPr>
+                        <wps:style>
+                          <a:lnRef idx="1">
+                            <a:schemeClr val="accent1"/>
+                          </a:lnRef>
+                          <a:fillRef idx="0">
+                            <a:schemeClr val="accent1"/>
+                          </a:fillRef>
+                          <a:effectRef idx="0">
+                            <a:schemeClr val="accent1"/>
+                          </a:effectRef>
+                          <a:fontRef idx="minor">
+                            <a:schemeClr val="tx1"/>
+                          </a:fontRef>
+                        </wps:style>
+                        <wps:bodyPr/>
                       </wps:wsp>
+                      <wps:wsp>
+                        <wps:cNvPr id="18" name="Straight Arrow Connector 18"/>
+                        <wps:cNvCnPr/>
+                        <wps:spPr>
+                          <a:xfrm>
+                            <a:off x="1637732" y="1992573"/>
+                            <a:ext cx="1493952" cy="1147313"/>
+                          </a:xfrm>
+                          <a:prstGeom prst="straightConnector1">
+                            <a:avLst/>
+                          </a:prstGeom>
+                          <a:ln>
+                            <a:solidFill>
+                              <a:srgbClr val="FF0000"/>
+                            </a:solidFill>
+                            <a:tailEnd type="triangle"/>
+                          </a:ln>
+                        </wps:spPr>
+                        <wps:style>
+                          <a:lnRef idx="1">
+                            <a:schemeClr val="accent1"/>
+                          </a:lnRef>
+                          <a:fillRef idx="0">
+                            <a:schemeClr val="accent1"/>
+                          </a:fillRef>
+                          <a:effectRef idx="0">
+                            <a:schemeClr val="accent1"/>
+                          </a:effectRef>
+                          <a:fontRef idx="minor">
+                            <a:schemeClr val="tx1"/>
+                          </a:fontRef>
+                        </wps:style>
+                        <wps:bodyPr/>
+                      </wps:wsp>
+                      <wps:wsp>
+                        <wps:cNvPr id="20" name="Straight Arrow Connector 20"/>
+                        <wps:cNvCnPr/>
+                        <wps:spPr>
+                          <a:xfrm flipH="1">
+                            <a:off x="1760561" y="3234520"/>
+                            <a:ext cx="1372750" cy="0"/>
+                          </a:xfrm>
+                          <a:prstGeom prst="straightConnector1">
+                            <a:avLst/>
+                          </a:prstGeom>
+                          <a:ln>
+                            <a:solidFill>
+                              <a:srgbClr val="00B050"/>
+                            </a:solidFill>
+                            <a:tailEnd type="triangle"/>
+                          </a:ln>
+                        </wps:spPr>
+                        <wps:style>
+                          <a:lnRef idx="1">
+                            <a:schemeClr val="accent1"/>
+                          </a:lnRef>
+                          <a:fillRef idx="0">
+                            <a:schemeClr val="accent1"/>
+                          </a:fillRef>
+                          <a:effectRef idx="0">
+                            <a:schemeClr val="accent1"/>
+                          </a:effectRef>
+                          <a:fontRef idx="minor">
+                            <a:schemeClr val="tx1"/>
+                          </a:fontRef>
+                        </wps:style>
+                        <wps:bodyPr/>
+                      </wps:wsp>
+                      <wps:wsp>
+                        <wps:cNvPr id="21" name="Straight Arrow Connector 21"/>
+                        <wps:cNvCnPr/>
+                        <wps:spPr>
+                          <a:xfrm>
+                            <a:off x="1733266" y="464024"/>
+                            <a:ext cx="1397791" cy="0"/>
+                          </a:xfrm>
+                          <a:prstGeom prst="straightConnector1">
+                            <a:avLst/>
+                          </a:prstGeom>
+                          <a:ln>
+                            <a:solidFill>
+                              <a:srgbClr val="FF0000"/>
+                            </a:solidFill>
+                            <a:tailEnd type="triangle"/>
+                          </a:ln>
+                        </wps:spPr>
+                        <wps:style>
+                          <a:lnRef idx="1">
+                            <a:schemeClr val="accent1"/>
+                          </a:lnRef>
+                          <a:fillRef idx="0">
+                            <a:schemeClr val="accent1"/>
+                          </a:fillRef>
+                          <a:effectRef idx="0">
+                            <a:schemeClr val="accent1"/>
+                          </a:effectRef>
+                          <a:fontRef idx="minor">
+                            <a:schemeClr val="tx1"/>
+                          </a:fontRef>
+                        </wps:style>
+                        <wps:bodyPr/>
+                      </wps:wsp>
+                      <wpg:grpSp>
+                        <wpg:cNvPr id="227" name="Group 227"/>
+                        <wpg:cNvGrpSpPr/>
+                        <wpg:grpSpPr>
+                          <a:xfrm>
+                            <a:off x="1760561" y="3548418"/>
+                            <a:ext cx="1389317" cy="260294"/>
+                            <a:chOff x="0" y="0"/>
+                            <a:chExt cx="1389317" cy="260294"/>
+                          </a:xfrm>
+                        </wpg:grpSpPr>
+                        <wps:wsp>
+                          <wps:cNvPr id="22" name="Rectangle 22"/>
+                          <wps:cNvSpPr/>
+                          <wps:spPr>
+                            <a:xfrm>
+                              <a:off x="643094" y="60290"/>
+                              <a:ext cx="137795" cy="137795"/>
+                            </a:xfrm>
+                            <a:prstGeom prst="rect">
+                              <a:avLst/>
+                            </a:prstGeom>
+                            <a:solidFill>
+                              <a:srgbClr val="FF0000"/>
+                            </a:solidFill>
+                            <a:ln>
+                              <a:solidFill>
+                                <a:srgbClr val="FF0000"/>
+                              </a:solidFill>
+                            </a:ln>
+                          </wps:spPr>
+                          <wps:style>
+                            <a:lnRef idx="2">
+                              <a:schemeClr val="accent1">
+                                <a:shade val="50000"/>
+                              </a:schemeClr>
+                            </a:lnRef>
+                            <a:fillRef idx="1">
+                              <a:schemeClr val="accent1"/>
+                            </a:fillRef>
+                            <a:effectRef idx="0">
+                              <a:schemeClr val="accent1"/>
+                            </a:effectRef>
+                            <a:fontRef idx="minor">
+                              <a:schemeClr val="lt1"/>
+                            </a:fontRef>
+                          </wps:style>
+                          <wps:bodyPr rot="0" spcFirstLastPara="0" vertOverflow="overflow" horzOverflow="overflow" vert="horz" wrap="square" lIns="91440" tIns="45720" rIns="91440" bIns="45720" numCol="1" spcCol="0" rtlCol="0" fromWordArt="0" anchor="ctr" anchorCtr="0" forceAA="0" compatLnSpc="1">
+                            <a:prstTxWarp prst="textNoShape">
+                              <a:avLst/>
+                            </a:prstTxWarp>
+                            <a:noAutofit/>
+                          </wps:bodyPr>
+                        </wps:wsp>
+                        <wps:wsp>
+                          <wps:cNvPr id="29" name="Rectangle 29"/>
+                          <wps:cNvSpPr/>
+                          <wps:spPr>
+                            <a:xfrm>
+                              <a:off x="0" y="60290"/>
+                              <a:ext cx="138223" cy="138223"/>
+                            </a:xfrm>
+                            <a:prstGeom prst="rect">
+                              <a:avLst/>
+                            </a:prstGeom>
+                            <a:solidFill>
+                              <a:srgbClr val="00B050"/>
+                            </a:solidFill>
+                            <a:ln>
+                              <a:solidFill>
+                                <a:srgbClr val="00B050"/>
+                              </a:solidFill>
+                            </a:ln>
+                          </wps:spPr>
+                          <wps:style>
+                            <a:lnRef idx="2">
+                              <a:schemeClr val="accent1">
+                                <a:shade val="50000"/>
+                              </a:schemeClr>
+                            </a:lnRef>
+                            <a:fillRef idx="1">
+                              <a:schemeClr val="accent1"/>
+                            </a:fillRef>
+                            <a:effectRef idx="0">
+                              <a:schemeClr val="accent1"/>
+                            </a:effectRef>
+                            <a:fontRef idx="minor">
+                              <a:schemeClr val="lt1"/>
+                            </a:fontRef>
+                          </wps:style>
+                          <wps:bodyPr rot="0" spcFirstLastPara="0" vertOverflow="overflow" horzOverflow="overflow" vert="horz" wrap="square" lIns="91440" tIns="45720" rIns="91440" bIns="45720" numCol="1" spcCol="0" rtlCol="0" fromWordArt="0" anchor="ctr" anchorCtr="0" forceAA="0" compatLnSpc="1">
+                            <a:prstTxWarp prst="textNoShape">
+                              <a:avLst/>
+                            </a:prstTxWarp>
+                            <a:noAutofit/>
+                          </wps:bodyPr>
+                        </wps:wsp>
+                        <wps:wsp>
+                          <wps:cNvPr id="224" name="Text Box 2"/>
+                          <wps:cNvSpPr txBox="1">
+                            <a:spLocks noChangeArrowheads="1"/>
+                          </wps:cNvSpPr>
+                          <wps:spPr bwMode="auto">
+                            <a:xfrm>
+                              <a:off x="95459" y="0"/>
+                              <a:ext cx="563880" cy="255270"/>
+                            </a:xfrm>
+                            <a:prstGeom prst="rect">
+                              <a:avLst/>
+                            </a:prstGeom>
+                            <a:noFill/>
+                            <a:ln w="9525">
+                              <a:noFill/>
+                              <a:miter lim="800000"/>
+                              <a:headEnd/>
+                              <a:tailEnd/>
+                            </a:ln>
+                          </wps:spPr>
+                          <wps:txbx>
+                            <w:txbxContent>
+                              <w:p>
+                                <w:pPr>
+                                  <w:rPr>
+                                    <w:b/>
+                                  </w:rPr>
+                                </w:pPr>
+                                <w:r>
+                                  <w:t xml:space="preserve">- </w:t>
+                                </w:r>
+                                <w:r>
+                                  <w:rPr>
+                                    <w:b/>
+                                  </w:rPr>
+                                  <w:t>Read</w:t>
+                                </w:r>
+                              </w:p>
+                            </w:txbxContent>
+                          </wps:txbx>
+                          <wps:bodyPr rot="0" vert="horz" wrap="square" lIns="91440" tIns="45720" rIns="91440" bIns="45720" anchor="t" anchorCtr="0">
+                            <a:noAutofit/>
+                          </wps:bodyPr>
+                        </wps:wsp>
+                        <wps:wsp>
+                          <wps:cNvPr id="225" name="Text Box 2"/>
+                          <wps:cNvSpPr txBox="1">
+                            <a:spLocks noChangeArrowheads="1"/>
+                          </wps:cNvSpPr>
+                          <wps:spPr bwMode="auto">
+                            <a:xfrm>
+                              <a:off x="748602" y="5024"/>
+                              <a:ext cx="640715" cy="255270"/>
+                            </a:xfrm>
+                            <a:prstGeom prst="rect">
+                              <a:avLst/>
+                            </a:prstGeom>
+                            <a:noFill/>
+                            <a:ln w="9525">
+                              <a:noFill/>
+                              <a:miter lim="800000"/>
+                              <a:headEnd/>
+                              <a:tailEnd/>
+                            </a:ln>
+                          </wps:spPr>
+                          <wps:txbx>
+                            <w:txbxContent>
+                              <w:p>
+                                <w:pPr>
+                                  <w:rPr>
+                                    <w:b/>
+                                  </w:rPr>
+                                </w:pPr>
+                                <w:r>
+                                  <w:t xml:space="preserve">- </w:t>
+                                </w:r>
+                                <w:r>
+                                  <w:rPr>
+                                    <w:b/>
+                                  </w:rPr>
+                                  <w:t>Write</w:t>
+                                </w:r>
+                              </w:p>
+                            </w:txbxContent>
+                          </wps:txbx>
+                          <wps:bodyPr rot="0" vert="horz" wrap="square" lIns="91440" tIns="45720" rIns="91440" bIns="45720" anchor="t" anchorCtr="0">
+                            <a:noAutofit/>
+                          </wps:bodyPr>
+                        </wps:wsp>
+                      </wpg:grpSp>
                     </wpg:wgp>
                   </a:graphicData>
                 </a:graphic>
@@ -6314,150 +6923,476 @@
           </mc:Choice>
           <mc:Fallback>
             <w:pict>
-              <v:group id="Group 273" o:spid="_x0000_s1056" style="position:absolute;margin-left:127.85pt;margin-top:48.75pt;width:158pt;height:88.15pt;z-index:251663360;mso-position-horizontal-relative:text;mso-position-vertical-relative:text" coordsize="20066,11192" o:gfxdata="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">
-                <v:rect id="Rectangle 271" o:spid="_x0000_s1057" style="position:absolute;width:20061;height:2654;visibility:visible;mso-wrap-style:square;v-text-anchor:middle" o:gfxdata="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" fillcolor="white [3201]" strokecolor="#a5a5a5 [3206]" strokeweight="1pt">
+              <v:group w14:anchorId="14F61D96" id="Group 229" o:spid="_x0000_s1053" style="position:absolute;margin-left:3.2pt;margin-top:43.75pt;width:434.9pt;height:299.85pt;z-index:251659264;mso-position-horizontal-relative:text;mso-position-vertical-relative:text" coordsize="55236,38087" o:gfxdata="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">
+                <v:group id="Group 273" o:spid="_x0000_s1054" style="position:absolute;left:32072;width:20066;height:11188" coordsize="20066,11192" o:gfxdata="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">
+                  <v:rect id="Rectangle 271" o:spid="_x0000_s1055" style="position:absolute;width:20061;height:2654;visibility:visible;mso-wrap-style:square;v-text-anchor:middle" o:gfxdata="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" fillcolor="white [3201]" strokecolor="#a5a5a5 [3206]" strokeweight="1pt">
+                    <v:textbox>
+                      <w:txbxContent>
+                        <w:p>
+                          <w:pPr>
+                            <w:jc w:val="center"/>
+                            <w:rPr>
+                              <w:rFonts w:ascii="Consolas" w:hAnsi="Consolas" w:cs="Courier New"/>
+                              <w:b/>
+                              <w:sz w:val="20"/>
+                            </w:rPr>
+                          </w:pPr>
+                          <w:r>
+                            <w:rPr>
+                              <w:rFonts w:ascii="Consolas" w:hAnsi="Consolas" w:cs="Courier New"/>
+                              <w:b/>
+                              <w:sz w:val="20"/>
+                            </w:rPr>
+                            <w:t>Sim run settings</w:t>
+                          </w:r>
+                        </w:p>
+                        <w:p>
+                          <w:pPr>
+                            <w:jc w:val="center"/>
+                          </w:pPr>
+                        </w:p>
+                        <w:p>
+                          <w:pPr>
+                            <w:jc w:val="center"/>
+                          </w:pPr>
+                        </w:p>
+                        <w:p>
+                          <w:pPr>
+                            <w:jc w:val="center"/>
+                          </w:pPr>
+                        </w:p>
+                      </w:txbxContent>
+                    </v:textbox>
+                  </v:rect>
+                  <v:rect id="Rectangle 272" o:spid="_x0000_s1056" style="position:absolute;top:2560;width:20066;height:8632;visibility:visible;mso-wrap-style:square;v-text-anchor:middle" o:gfxdata="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" fillcolor="white [3201]" strokecolor="#a5a5a5 [3206]" strokeweight="1pt">
+                    <v:textbox>
+                      <w:txbxContent>
+                        <w:p>
+                          <w:pPr>
+                            <w:spacing w:after="0"/>
+                            <w:jc w:val="center"/>
+                            <w:rPr>
+                              <w:rFonts w:ascii="Consolas" w:hAnsi="Consolas" w:cs="Courier New"/>
+                              <w:sz w:val="20"/>
+                            </w:rPr>
+                          </w:pPr>
+                          <w:r>
+                            <w:rPr>
+                              <w:rFonts w:ascii="Consolas" w:hAnsi="Consolas" w:cs="Courier New"/>
+                              <w:sz w:val="20"/>
+                            </w:rPr>
+                            <w:t>Run parameters</w:t>
+                          </w:r>
+                        </w:p>
+                        <w:p>
+                          <w:pPr>
+                            <w:spacing w:after="0"/>
+                            <w:jc w:val="center"/>
+                            <w:rPr>
+                              <w:rFonts w:ascii="Consolas" w:hAnsi="Consolas" w:cs="Courier New"/>
+                              <w:sz w:val="20"/>
+                            </w:rPr>
+                          </w:pPr>
+                          <w:r>
+                            <w:rPr>
+                              <w:rFonts w:ascii="Consolas" w:hAnsi="Consolas" w:cs="Courier New"/>
+                              <w:sz w:val="20"/>
+                            </w:rPr>
+                            <w:t>Entity numbers</w:t>
+                          </w:r>
+                        </w:p>
+                        <w:p>
+                          <w:pPr>
+                            <w:spacing w:after="0"/>
+                            <w:jc w:val="center"/>
+                            <w:rPr>
+                              <w:rFonts w:ascii="Consolas" w:hAnsi="Consolas" w:cs="Courier New"/>
+                              <w:sz w:val="20"/>
+                            </w:rPr>
+                          </w:pPr>
+                          <w:r>
+                            <w:rPr>
+                              <w:rFonts w:ascii="Consolas" w:hAnsi="Consolas" w:cs="Courier New"/>
+                              <w:sz w:val="20"/>
+                            </w:rPr>
+                            <w:t>Activity Distributions</w:t>
+                          </w:r>
+                        </w:p>
+                        <w:p>
+                          <w:pPr>
+                            <w:jc w:val="center"/>
+                            <w:rPr>
+                              <w:rFonts w:ascii="Consolas" w:hAnsi="Consolas" w:cs="Courier New"/>
+                              <w:sz w:val="20"/>
+                            </w:rPr>
+                          </w:pPr>
+                          <w:r>
+                            <w:rPr>
+                              <w:rFonts w:ascii="Consolas" w:hAnsi="Consolas" w:cs="Courier New"/>
+                              <w:sz w:val="20"/>
+                            </w:rPr>
+                            <w:t>Graphs/Animations toggles</w:t>
+                          </w:r>
+                        </w:p>
+                        <w:p>
+                          <w:pPr>
+                            <w:jc w:val="center"/>
+                          </w:pPr>
+                        </w:p>
+                        <w:p>
+                          <w:pPr>
+                            <w:jc w:val="center"/>
+                          </w:pPr>
+                        </w:p>
+                        <w:p>
+                          <w:pPr>
+                            <w:jc w:val="center"/>
+                          </w:pPr>
+                        </w:p>
+                      </w:txbxContent>
+                    </v:textbox>
+                  </v:rect>
+                </v:group>
+                <v:group id="Group 274" o:spid="_x0000_s1057" style="position:absolute;left:30298;top:13784;width:24938;height:11188" coordsize="20066,11192" o:gfxdata="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">
+                  <v:rect id="Rectangle 275" o:spid="_x0000_s1058" style="position:absolute;width:20061;height:2654;visibility:visible;mso-wrap-style:square;v-text-anchor:middle" o:gfxdata="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" fillcolor="white [3201]" strokecolor="#a5a5a5 [3206]" strokeweight="1pt">
+                    <v:textbox>
+                      <w:txbxContent>
+                        <w:p>
+                          <w:pPr>
+                            <w:jc w:val="center"/>
+                            <w:rPr>
+                              <w:rFonts w:ascii="Consolas" w:hAnsi="Consolas" w:cs="Courier New"/>
+                              <w:b/>
+                              <w:sz w:val="20"/>
+                            </w:rPr>
+                          </w:pPr>
+                          <w:r>
+                            <w:rPr>
+                              <w:rFonts w:ascii="Consolas" w:hAnsi="Consolas" w:cs="Courier New"/>
+                              <w:b/>
+                              <w:sz w:val="20"/>
+                            </w:rPr>
+                            <w:t>Internal Sim Variables</w:t>
+                          </w:r>
+                        </w:p>
+                        <w:p>
+                          <w:pPr>
+                            <w:jc w:val="center"/>
+                          </w:pPr>
+                        </w:p>
+                        <w:p>
+                          <w:pPr>
+                            <w:jc w:val="center"/>
+                          </w:pPr>
+                        </w:p>
+                        <w:p>
+                          <w:pPr>
+                            <w:jc w:val="center"/>
+                          </w:pPr>
+                        </w:p>
+                      </w:txbxContent>
+                    </v:textbox>
+                  </v:rect>
+                  <v:rect id="Rectangle 276" o:spid="_x0000_s1059" style="position:absolute;top:2560;width:20066;height:8632;visibility:visible;mso-wrap-style:square;v-text-anchor:middle" o:gfxdata="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" fillcolor="white [3201]" strokecolor="#a5a5a5 [3206]" strokeweight="1pt">
+                    <v:textbox>
+                      <w:txbxContent>
+                        <w:p>
+                          <w:pPr>
+                            <w:spacing w:after="0"/>
+                            <w:jc w:val="center"/>
+                            <w:rPr>
+                              <w:rFonts w:ascii="Consolas" w:hAnsi="Consolas" w:cs="Courier New"/>
+                              <w:sz w:val="20"/>
+                            </w:rPr>
+                          </w:pPr>
+                          <w:r>
+                            <w:rPr>
+                              <w:rFonts w:ascii="Consolas" w:hAnsi="Consolas" w:cs="Courier New"/>
+                              <w:sz w:val="20"/>
+                            </w:rPr>
+                            <w:t>Event Data</w:t>
+                          </w:r>
+                        </w:p>
+                        <w:p>
+                          <w:pPr>
+                            <w:spacing w:after="0"/>
+                            <w:jc w:val="center"/>
+                            <w:rPr>
+                              <w:rFonts w:ascii="Consolas" w:hAnsi="Consolas" w:cs="Courier New"/>
+                              <w:sz w:val="20"/>
+                            </w:rPr>
+                          </w:pPr>
+                          <w:r>
+                            <w:rPr>
+                              <w:rFonts w:ascii="Consolas" w:hAnsi="Consolas" w:cs="Courier New"/>
+                              <w:sz w:val="20"/>
+                            </w:rPr>
+                            <w:t>Sim Time, end flag &amp; stop now</w:t>
+                          </w:r>
+                        </w:p>
+                        <w:p>
+                          <w:pPr>
+                            <w:spacing w:after="0"/>
+                            <w:jc w:val="center"/>
+                            <w:rPr>
+                              <w:rFonts w:ascii="Consolas" w:hAnsi="Consolas" w:cs="Courier New"/>
+                              <w:sz w:val="20"/>
+                            </w:rPr>
+                          </w:pPr>
+                          <w:r>
+                            <w:rPr>
+                              <w:rFonts w:ascii="Consolas" w:hAnsi="Consolas" w:cs="Courier New"/>
+                              <w:sz w:val="20"/>
+                            </w:rPr>
+                            <w:t>Activity state number values</w:t>
+                          </w:r>
+                        </w:p>
+                        <w:p>
+                          <w:pPr>
+                            <w:jc w:val="center"/>
+                            <w:rPr>
+                              <w:rFonts w:ascii="Consolas" w:hAnsi="Consolas" w:cs="Courier New"/>
+                              <w:sz w:val="20"/>
+                            </w:rPr>
+                          </w:pPr>
+                          <w:r>
+                            <w:rPr>
+                              <w:rFonts w:ascii="Consolas" w:hAnsi="Consolas" w:cs="Courier New"/>
+                              <w:sz w:val="20"/>
+                            </w:rPr>
+                            <w:t>Graph array fill number values</w:t>
+                          </w:r>
+                        </w:p>
+                        <w:p>
+                          <w:pPr>
+                            <w:jc w:val="center"/>
+                          </w:pPr>
+                        </w:p>
+                        <w:p>
+                          <w:pPr>
+                            <w:jc w:val="center"/>
+                          </w:pPr>
+                        </w:p>
+                        <w:p>
+                          <w:pPr>
+                            <w:jc w:val="center"/>
+                          </w:pPr>
+                        </w:p>
+                      </w:txbxContent>
+                    </v:textbox>
+                  </v:rect>
+                </v:group>
+                <v:group id="Group 4" o:spid="_x0000_s1060" style="position:absolute;left:32072;top:27704;width:20066;height:7951" coordsize="20066,7956" o:gfxdata="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">
+                  <v:rect id="Rectangle 5" o:spid="_x0000_s1061" style="position:absolute;width:20061;height:2654;visibility:visible;mso-wrap-style:square;v-text-anchor:middle" o:gfxdata="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" fillcolor="white [3201]" strokecolor="#a5a5a5 [3206]" strokeweight="1pt">
+                    <v:textbox>
+                      <w:txbxContent>
+                        <w:p>
+                          <w:pPr>
+                            <w:jc w:val="center"/>
+                            <w:rPr>
+                              <w:rFonts w:ascii="Consolas" w:hAnsi="Consolas" w:cs="Courier New"/>
+                              <w:b/>
+                              <w:sz w:val="20"/>
+                            </w:rPr>
+                          </w:pPr>
+                          <w:r>
+                            <w:rPr>
+                              <w:rFonts w:ascii="Consolas" w:hAnsi="Consolas" w:cs="Courier New"/>
+                              <w:b/>
+                              <w:sz w:val="20"/>
+                            </w:rPr>
+                            <w:t>Statistics/Graph Data</w:t>
+                          </w:r>
+                        </w:p>
+                        <w:p>
+                          <w:pPr>
+                            <w:jc w:val="center"/>
+                          </w:pPr>
+                        </w:p>
+                        <w:p>
+                          <w:pPr>
+                            <w:jc w:val="center"/>
+                          </w:pPr>
+                        </w:p>
+                        <w:p>
+                          <w:pPr>
+                            <w:jc w:val="center"/>
+                          </w:pPr>
+                        </w:p>
+                      </w:txbxContent>
+                    </v:textbox>
+                  </v:rect>
+                  <v:rect id="Rectangle 6" o:spid="_x0000_s1062" style="position:absolute;top:2559;width:20066;height:5397;visibility:visible;mso-wrap-style:square;v-text-anchor:middle" o:gfxdata="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" fillcolor="white [3201]" strokecolor="#a5a5a5 [3206]" strokeweight="1pt">
+                    <v:textbox>
+                      <w:txbxContent>
+                        <w:p>
+                          <w:pPr>
+                            <w:spacing w:after="0"/>
+                            <w:jc w:val="center"/>
+                            <w:rPr>
+                              <w:rFonts w:ascii="Consolas" w:hAnsi="Consolas" w:cs="Courier New"/>
+                              <w:sz w:val="20"/>
+                            </w:rPr>
+                          </w:pPr>
+                          <w:r>
+                            <w:rPr>
+                              <w:rFonts w:ascii="Consolas" w:hAnsi="Consolas" w:cs="Courier New"/>
+                              <w:sz w:val="20"/>
+                            </w:rPr>
+                            <w:t>Statistics results data</w:t>
+                          </w:r>
+                        </w:p>
+                        <w:p>
+                          <w:pPr>
+                            <w:spacing w:after="0"/>
+                            <w:jc w:val="center"/>
+                            <w:rPr>
+                              <w:rFonts w:ascii="Consolas" w:hAnsi="Consolas" w:cs="Courier New"/>
+                              <w:sz w:val="20"/>
+                            </w:rPr>
+                          </w:pPr>
+                          <w:r>
+                            <w:rPr>
+                              <w:rFonts w:ascii="Consolas" w:hAnsi="Consolas" w:cs="Courier New"/>
+                              <w:sz w:val="20"/>
+                            </w:rPr>
+                            <w:t>Graph results data</w:t>
+                          </w:r>
+                        </w:p>
+                        <w:p>
+                          <w:pPr>
+                            <w:jc w:val="center"/>
+                          </w:pPr>
+                        </w:p>
+                        <w:p>
+                          <w:pPr>
+                            <w:jc w:val="center"/>
+                          </w:pPr>
+                        </w:p>
+                        <w:p>
+                          <w:pPr>
+                            <w:jc w:val="center"/>
+                          </w:pPr>
+                        </w:p>
+                      </w:txbxContent>
+                    </v:textbox>
+                  </v:rect>
+                </v:group>
+                <v:oval id="Oval 8" o:spid="_x0000_s1063" style="position:absolute;left:409;top:1910;width:15907;height:7239;visibility:visible;mso-wrap-style:square;v-text-anchor:middle" o:gfxdata="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" fillcolor="white [3201]" strokecolor="#a5a5a5 [3206]" strokeweight="1pt">
+                  <v:stroke joinstyle="miter"/>
                   <v:textbox>
                     <w:txbxContent>
                       <w:p>
                         <w:pPr>
                           <w:jc w:val="center"/>
-                          <w:rPr>
-                            <w:rFonts w:ascii="Consolas" w:hAnsi="Consolas" w:cs="Courier New"/>
-                            <w:b/>
-                            <w:sz w:val="20"/>
-                          </w:rPr>
                         </w:pPr>
                         <w:r>
-                          <w:rPr>
-                            <w:rFonts w:ascii="Consolas" w:hAnsi="Consolas" w:cs="Courier New"/>
-                            <w:b/>
-                            <w:sz w:val="20"/>
-                          </w:rPr>
-                          <w:t>Sim run sett</w:t>
-                        </w:r>
-                        <w:r>
-                          <w:rPr>
-                            <w:rFonts w:ascii="Consolas" w:hAnsi="Consolas" w:cs="Courier New"/>
-                            <w:b/>
-                            <w:sz w:val="20"/>
-                          </w:rPr>
-                          <w:t>i</w:t>
-                        </w:r>
-                        <w:r>
-                          <w:rPr>
-                            <w:rFonts w:ascii="Consolas" w:hAnsi="Consolas" w:cs="Courier New"/>
-                            <w:b/>
-                            <w:sz w:val="20"/>
-                          </w:rPr>
-                          <w:t>ngs</w:t>
+                          <w:t>Variables Fragment</w:t>
                         </w:r>
                       </w:p>
+                    </w:txbxContent>
+                  </v:textbox>
+                </v:oval>
+                <v:oval id="Oval 9" o:spid="_x0000_s1064" style="position:absolute;top:13784;width:15906;height:7239;visibility:visible;mso-wrap-style:square;v-text-anchor:middle" o:gfxdata="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" fillcolor="white [3201]" strokecolor="#a5a5a5 [3206]" strokeweight="1pt">
+                  <v:stroke joinstyle="miter"/>
+                  <v:textbox>
+                    <w:txbxContent>
                       <w:p>
                         <w:pPr>
                           <w:jc w:val="center"/>
                         </w:pPr>
+                        <w:r>
+                          <w:t>Simulation Fragment</w:t>
+                        </w:r>
                       </w:p>
+                    </w:txbxContent>
+                  </v:textbox>
+                </v:oval>
+                <v:oval id="Oval 10" o:spid="_x0000_s1065" style="position:absolute;left:272;top:28523;width:15907;height:7239;visibility:visible;mso-wrap-style:square;v-text-anchor:middle" o:gfxdata="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" fillcolor="white [3201]" strokecolor="#a5a5a5 [3206]" strokeweight="1pt">
+                  <v:stroke joinstyle="miter"/>
+                  <v:textbox>
+                    <w:txbxContent>
                       <w:p>
                         <w:pPr>
                           <w:jc w:val="center"/>
                         </w:pPr>
-                      </w:p>
-                      <w:p>
-                        <w:pPr>
-                          <w:jc w:val="center"/>
-                        </w:pPr>
+                        <w:r>
+                          <w:t>Results Fragment</w:t>
+                        </w:r>
                       </w:p>
                     </w:txbxContent>
                   </v:textbox>
-                </v:rect>
-                <v:rect id="Rectangle 272" o:spid="_x0000_s1058" style="position:absolute;top:2560;width:20066;height:8632;visibility:visible;mso-wrap-style:square;v-text-anchor:middle" o:gfxdata="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" fillcolor="white [3201]" strokecolor="#a5a5a5 [3206]" strokeweight="1pt">
-                  <v:textbox>
-                    <w:txbxContent>
-                      <w:p>
-                        <w:pPr>
-                          <w:spacing w:after="0"/>
-                          <w:jc w:val="center"/>
-                          <w:rPr>
-                            <w:rFonts w:ascii="Consolas" w:hAnsi="Consolas" w:cs="Courier New"/>
-                            <w:sz w:val="20"/>
-                          </w:rPr>
-                        </w:pPr>
-                        <w:r>
-                          <w:rPr>
-                            <w:rFonts w:ascii="Consolas" w:hAnsi="Consolas" w:cs="Courier New"/>
-                            <w:sz w:val="20"/>
-                          </w:rPr>
-                          <w:t>Run parameters</w:t>
-                        </w:r>
-                      </w:p>
-                      <w:p>
-                        <w:pPr>
-                          <w:spacing w:after="0"/>
-                          <w:jc w:val="center"/>
-                          <w:rPr>
-                            <w:rFonts w:ascii="Consolas" w:hAnsi="Consolas" w:cs="Courier New"/>
-                            <w:sz w:val="20"/>
-                          </w:rPr>
-                        </w:pPr>
-                        <w:r>
-                          <w:rPr>
-                            <w:rFonts w:ascii="Consolas" w:hAnsi="Consolas" w:cs="Courier New"/>
-                            <w:sz w:val="20"/>
-                          </w:rPr>
-                          <w:t>Entity numbers</w:t>
-                        </w:r>
-                      </w:p>
-                      <w:p>
-                        <w:pPr>
-                          <w:spacing w:after="0"/>
-                          <w:jc w:val="center"/>
-                          <w:rPr>
-                            <w:rFonts w:ascii="Consolas" w:hAnsi="Consolas" w:cs="Courier New"/>
-                            <w:sz w:val="20"/>
-                          </w:rPr>
-                        </w:pPr>
-                        <w:r>
-                          <w:rPr>
-                            <w:rFonts w:ascii="Consolas" w:hAnsi="Consolas" w:cs="Courier New"/>
-                            <w:sz w:val="20"/>
-                          </w:rPr>
-                          <w:t>Activity Distributions</w:t>
-                        </w:r>
-                      </w:p>
-                      <w:p>
-                        <w:pPr>
-                          <w:jc w:val="center"/>
-                          <w:rPr>
-                            <w:rFonts w:ascii="Consolas" w:hAnsi="Consolas" w:cs="Courier New"/>
-                            <w:sz w:val="20"/>
-                          </w:rPr>
-                        </w:pPr>
-                        <w:r>
-                          <w:rPr>
-                            <w:rFonts w:ascii="Consolas" w:hAnsi="Consolas" w:cs="Courier New"/>
-                            <w:sz w:val="20"/>
-                          </w:rPr>
-                          <w:t>Graphs/Animations toggles</w:t>
-                        </w:r>
-                      </w:p>
-                      <w:p>
-                        <w:pPr>
-                          <w:jc w:val="center"/>
-                        </w:pPr>
-                      </w:p>
-                      <w:p>
-                        <w:pPr>
-                          <w:jc w:val="center"/>
-                        </w:pPr>
-                      </w:p>
-                      <w:p>
-                        <w:pPr>
-                          <w:jc w:val="center"/>
-                        </w:pPr>
-                      </w:p>
-                    </w:txbxContent>
-                  </v:textbox>
-                </v:rect>
+                </v:oval>
+                <v:shape id="Straight Arrow Connector 12" o:spid="_x0000_s1066" type="#_x0000_t32" style="position:absolute;left:17059;top:5732;width:14250;height:0;flip:x;visibility:visible;mso-wrap-style:square" o:connectortype="straight" o:gfxdata="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" strokecolor="#00b050" strokeweight=".5pt">
+                  <v:stroke endarrow="block" joinstyle="miter"/>
+                </v:shape>
+                <v:shape id="Straight Arrow Connector 13" o:spid="_x0000_s1067" type="#_x0000_t32" style="position:absolute;left:17059;top:7233;width:14240;height:8200;flip:x;visibility:visible;mso-wrap-style:square" o:connectortype="straight" o:gfxdata="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" strokecolor="#00b050" strokeweight=".5pt">
+                  <v:stroke endarrow="block" joinstyle="miter"/>
+                </v:shape>
+                <v:shape id="Straight Arrow Connector 16" o:spid="_x0000_s1068" type="#_x0000_t32" style="position:absolute;left:17605;top:17332;width:11991;height:0;visibility:visible;mso-wrap-style:square" o:connectortype="straight" o:gfxdata="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" strokecolor="red" strokeweight=".5pt">
+                  <v:stroke endarrow="block" joinstyle="miter"/>
+                </v:shape>
+                <v:shape id="Straight Arrow Connector 17" o:spid="_x0000_s1069" type="#_x0000_t32" style="position:absolute;left:17059;top:18560;width:12507;height:0;flip:x;visibility:visible;mso-wrap-style:square" o:connectortype="straight" o:gfxdata="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" strokecolor="#00b050" strokeweight=".5pt">
+                  <v:stroke endarrow="block" joinstyle="miter"/>
+                </v:shape>
+                <v:shape id="Straight Arrow Connector 18" o:spid="_x0000_s1070" type="#_x0000_t32" style="position:absolute;left:16377;top:19925;width:14939;height:11473;visibility:visible;mso-wrap-style:square" o:connectortype="straight" o:gfxdata="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" strokecolor="red" strokeweight=".5pt">
+                  <v:stroke endarrow="block" joinstyle="miter"/>
+                </v:shape>
+                <v:shape id="Straight Arrow Connector 20" o:spid="_x0000_s1071" type="#_x0000_t32" style="position:absolute;left:17605;top:32345;width:13728;height:0;flip:x;visibility:visible;mso-wrap-style:square" o:connectortype="straight" o:gfxdata="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" strokecolor="#00b050" strokeweight=".5pt">
+                  <v:stroke endarrow="block" joinstyle="miter"/>
+                </v:shape>
+                <v:shape id="Straight Arrow Connector 21" o:spid="_x0000_s1072" type="#_x0000_t32" style="position:absolute;left:17332;top:4640;width:13978;height:0;visibility:visible;mso-wrap-style:square" o:connectortype="straight" o:gfxdata="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" strokecolor="red" strokeweight=".5pt">
+                  <v:stroke endarrow="block" joinstyle="miter"/>
+                </v:shape>
+                <v:group id="Group 227" o:spid="_x0000_s1073" style="position:absolute;left:17605;top:35484;width:13893;height:2603" coordsize="13893,2602" o:gfxdata="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">
+                  <v:rect id="Rectangle 22" o:spid="_x0000_s1074" style="position:absolute;left:6430;top:602;width:1378;height:1378;visibility:visible;mso-wrap-style:square;v-text-anchor:middle" o:gfxdata="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" fillcolor="red" strokecolor="red" strokeweight="1pt"/>
+                  <v:rect id="Rectangle 29" o:spid="_x0000_s1075" style="position:absolute;top:602;width:1382;height:1383;visibility:visible;mso-wrap-style:square;v-text-anchor:middle" o:gfxdata="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" fillcolor="#00b050" strokecolor="#00b050" strokeweight="1pt"/>
+                  <v:shape id="_x0000_s1076" type="#_x0000_t202" style="position:absolute;left:954;width:5639;height:2552;visibility:visible;mso-wrap-style:square;v-text-anchor:top" o:gfxdata="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" filled="f" stroked="f">
+                    <v:textbox>
+                      <w:txbxContent>
+                        <w:p>
+                          <w:pPr>
+                            <w:rPr>
+                              <w:b/>
+                            </w:rPr>
+                          </w:pPr>
+                          <w:r>
+                            <w:t xml:space="preserve">- </w:t>
+                          </w:r>
+                          <w:r>
+                            <w:rPr>
+                              <w:b/>
+                            </w:rPr>
+                            <w:t>Read</w:t>
+                          </w:r>
+                        </w:p>
+                      </w:txbxContent>
+                    </v:textbox>
+                  </v:shape>
+                  <v:shape id="_x0000_s1077" type="#_x0000_t202" style="position:absolute;left:7486;top:50;width:6407;height:2552;visibility:visible;mso-wrap-style:square;v-text-anchor:top" o:gfxdata="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" filled="f" stroked="f">
+                    <v:textbox>
+                      <w:txbxContent>
+                        <w:p>
+                          <w:pPr>
+                            <w:rPr>
+                              <w:b/>
+                            </w:rPr>
+                          </w:pPr>
+                          <w:r>
+                            <w:t xml:space="preserve">- </w:t>
+                          </w:r>
+                          <w:r>
+                            <w:rPr>
+                              <w:b/>
+                            </w:rPr>
+                            <w:t>Write</w:t>
+                          </w:r>
+                        </w:p>
+                      </w:txbxContent>
+                    </v:textbox>
+                  </v:shape>
+                </v:group>
+                <w10:wrap type="square"/>
               </v:group>
             </w:pict>
           </mc:Fallback>
@@ -6465,12 +7400,158 @@
       </w:r>
       <w:r>
         <w:rPr>
-          <w:rFonts w:ascii="Lato" w:hAnsi="Lato"/>
+          <w:rFonts w:ascii="Lato" w:hAnsi="Lato" w:cs="Courier New"/>
+        </w:rPr>
+        <w:t>Below is a diagram showing how the variables from the Variables Class is accessed and utilised.</w:t>
+      </w:r>
+    </w:p>
+    <w:p>
+      <w:pPr>
+        <w:jc w:val="center"/>
+        <w:rPr>
+          <w:rFonts w:ascii="Lato" w:hAnsi="Lato" w:cs="Courier New"/>
           <w:b/>
-          <w:bCs/>
-          <w:iCs/>
-          <w:spacing w:val="5"/>
+          <w:i/>
+        </w:rPr>
+      </w:pPr>
+      <w:r>
+        <w:rPr>
+          <w:rFonts w:ascii="Lato" w:hAnsi="Lato" w:cs="Courier New"/>
+          <w:b/>
+          <w:i/>
+        </w:rPr>
+        <w:t>Fig. x?</w:t>
+      </w:r>
+    </w:p>
+    <w:p>
+      <w:pPr>
+        <w:rPr>
+          <w:rFonts w:ascii="Lato" w:hAnsi="Lato" w:cs="Courier New"/>
+        </w:rPr>
+      </w:pPr>
+      <w:r>
+        <w:rPr>
+          <w:rFonts w:ascii="Lato" w:hAnsi="Lato" w:cs="Courier New"/>
+        </w:rPr>
+        <w:t>This overview should explain how the flow of data works in Onerous.</w:t>
+      </w:r>
+    </w:p>
+    <w:p>
+      <w:pPr>
+        <w:rPr>
+          <w:rFonts w:ascii="Lato" w:hAnsi="Lato" w:cs="Courier New"/>
           <w:u w:val="single"/>
+        </w:rPr>
+      </w:pPr>
+      <w:r>
+        <w:rPr>
+          <w:rFonts w:ascii="Lato" w:hAnsi="Lato" w:cs="Courier New"/>
+          <w:u w:val="single"/>
+        </w:rPr>
+        <w:t>Run Simulation</w:t>
+      </w:r>
+    </w:p>
+    <w:p>
+      <w:pPr>
+        <w:rPr>
+          <w:rFonts w:ascii="Lato" w:hAnsi="Lato" w:cs="Courier New"/>
+        </w:rPr>
+      </w:pPr>
+      <w:r>
+        <w:rPr>
+          <w:rFonts w:ascii="Lato" w:hAnsi="Lato" w:cs="Courier New"/>
+        </w:rPr>
+        <w:t xml:space="preserve">The </w:t>
+      </w:r>
+      <w:proofErr w:type="spellStart"/>
+      <w:proofErr w:type="gramStart"/>
+      <w:r>
+        <w:rPr>
+          <w:rFonts w:ascii="Consolas" w:hAnsi="Consolas" w:cs="Courier New"/>
+        </w:rPr>
+        <w:t>SimMethods.runSim</w:t>
+      </w:r>
+      <w:proofErr w:type="spellEnd"/>
+      <w:r>
+        <w:rPr>
+          <w:rFonts w:ascii="Consolas" w:hAnsi="Consolas" w:cs="Courier New"/>
+        </w:rPr>
+        <w:t>(</w:t>
+      </w:r>
+      <w:proofErr w:type="gramEnd"/>
+      <w:r>
+        <w:rPr>
+          <w:rFonts w:ascii="Consolas" w:hAnsi="Consolas" w:cs="Courier New"/>
+        </w:rPr>
+        <w:t>)</w:t>
+      </w:r>
+      <w:r>
+        <w:rPr>
+          <w:rFonts w:ascii="Lato" w:hAnsi="Lato" w:cs="Courier New"/>
+        </w:rPr>
+        <w:t xml:space="preserve"> function</w:t>
+      </w:r>
+      <w:r>
+        <w:rPr>
+          <w:rFonts w:ascii="Lato" w:hAnsi="Lato" w:cs="Courier New"/>
+        </w:rPr>
+        <w:t xml:space="preserve"> </w:t>
+      </w:r>
+      <w:r>
+        <w:rPr>
+          <w:rFonts w:ascii="Lato" w:hAnsi="Lato" w:cs="Courier New"/>
+        </w:rPr>
+        <w:t>is a core function of the app. It</w:t>
+      </w:r>
+      <w:r>
+        <w:rPr>
+          <w:rFonts w:ascii="Lato" w:hAnsi="Lato" w:cs="Courier New"/>
+        </w:rPr>
+        <w:t xml:space="preserve"> is the top level function that controls the execution of the lower level functions required for the simulation to run successfully.</w:t>
+      </w:r>
+      <w:r>
+        <w:rPr>
+          <w:rFonts w:ascii="Lato" w:hAnsi="Lato" w:cs="Courier New"/>
+        </w:rPr>
+        <w:t xml:space="preserve"> Below is a flow chart of the </w:t>
+      </w:r>
+      <w:proofErr w:type="spellStart"/>
+      <w:proofErr w:type="gramStart"/>
+      <w:r>
+        <w:rPr>
+          <w:rFonts w:ascii="Lato" w:hAnsi="Lato" w:cs="Courier New"/>
+        </w:rPr>
+        <w:t>runSim</w:t>
+      </w:r>
+      <w:proofErr w:type="spellEnd"/>
+      <w:r>
+        <w:rPr>
+          <w:rFonts w:ascii="Lato" w:hAnsi="Lato" w:cs="Courier New"/>
+        </w:rPr>
+        <w:t>(</w:t>
+      </w:r>
+      <w:proofErr w:type="gramEnd"/>
+      <w:r>
+        <w:rPr>
+          <w:rFonts w:ascii="Lato" w:hAnsi="Lato" w:cs="Courier New"/>
+        </w:rPr>
+        <w:t>) function that summarises how the simulation algorithm works.</w:t>
+      </w:r>
+    </w:p>
+    <w:p>
+      <w:pPr>
+        <w:rPr>
+          <w:rFonts w:ascii="Lato" w:hAnsi="Lato"/>
+          <w:b/>
+          <w:bCs/>
+          <w:iCs/>
+          <w:spacing w:val="5"/>
+          <w:u w:val="single"/>
+        </w:rPr>
+      </w:pPr>
+      <w:r>
+        <w:rPr>
+          <w:rFonts w:ascii="Lato" w:hAnsi="Lato"/>
         </w:rPr>
         <w:br w:type="page"/>
       </w:r>
@@ -6485,13 +7566,13 @@
         <mc:AlternateContent>
           <mc:Choice Requires="wpg">
             <w:drawing>
-              <wp:anchor distT="0" distB="0" distL="114300" distR="114300" simplePos="0" relativeHeight="251658240" behindDoc="0" locked="0" layoutInCell="1" allowOverlap="1" wp14:anchorId="2BAFEE96" wp14:editId="1760C431">
+              <wp:anchor distT="0" distB="0" distL="114300" distR="114300" simplePos="0" relativeHeight="251636736" behindDoc="0" locked="0" layoutInCell="1" allowOverlap="1" wp14:anchorId="2BAFEE96" wp14:editId="1760C431">
                 <wp:simplePos x="0" y="0"/>
                 <wp:positionH relativeFrom="column">
-                  <wp:posOffset>0</wp:posOffset>
+                  <wp:posOffset>842010</wp:posOffset>
                 </wp:positionH>
                 <wp:positionV relativeFrom="paragraph">
-                  <wp:posOffset>0</wp:posOffset>
+                  <wp:posOffset>-403217</wp:posOffset>
                 </wp:positionV>
                 <wp:extent cx="3652528" cy="8886083"/>
                 <wp:effectExtent l="38100" t="0" r="24130" b="10795"/>
@@ -8122,8 +9203,8 @@
           </mc:Choice>
           <mc:Fallback>
             <w:pict>
-              <v:group w14:anchorId="2BAFEE96" id="Group 244" o:spid="_x0000_s1059" style="position:absolute;margin-left:0;margin-top:0;width:287.6pt;height:699.7pt;z-index:251658240;mso-position-horizontal-relative:text;mso-position-vertical-relative:text" coordsize="36525,88860" o:gfxdata="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">
-                <v:rect id="Rectangle 245" o:spid="_x0000_s1060" style="position:absolute;left:14487;width:18765;height:7334;visibility:visible;mso-wrap-style:square;v-text-anchor:middle" o:gfxdata="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" fillcolor="white [3201]" strokecolor="#a5a5a5 [3206]" strokeweight="1pt">
+              <v:group w14:anchorId="2BAFEE96" id="Group 244" o:spid="_x0000_s1078" style="position:absolute;margin-left:66.3pt;margin-top:-31.75pt;width:287.6pt;height:699.7pt;z-index:251636736;mso-position-horizontal-relative:text;mso-position-vertical-relative:text" coordsize="36525,88860" o:gfxdata="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">
+                <v:rect id="Rectangle 245" o:spid="_x0000_s1079" style="position:absolute;left:14487;width:18765;height:7334;visibility:visible;mso-wrap-style:square;v-text-anchor:middle" o:gfxdata="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" fillcolor="white [3201]" strokecolor="#a5a5a5 [3206]" strokeweight="1pt">
                   <v:textbox>
                     <w:txbxContent>
                       <w:p>
@@ -8255,7 +9336,7 @@
                     </w:txbxContent>
                   </v:textbox>
                 </v:rect>
-                <v:rect id="Rectangle 246" o:spid="_x0000_s1061" style="position:absolute;left:13656;top:11162;width:20955;height:4001;visibility:visible;mso-wrap-style:square;v-text-anchor:middle" o:gfxdata="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" fillcolor="white [3201]" strokecolor="#a5a5a5 [3206]" strokeweight="1pt">
+                <v:rect id="Rectangle 246" o:spid="_x0000_s1080" style="position:absolute;left:13656;top:11162;width:20955;height:4001;visibility:visible;mso-wrap-style:square;v-text-anchor:middle" o:gfxdata="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" fillcolor="white [3201]" strokecolor="#a5a5a5 [3206]" strokeweight="1pt">
                   <v:textbox>
                     <w:txbxContent>
                       <w:p>
@@ -8306,7 +9387,7 @@
                   <v:stroke joinstyle="miter"/>
                   <v:path gradientshapeok="t" o:connecttype="rect" textboxrect="5400,5400,16200,16200"/>
                 </v:shapetype>
-                <v:shape id="Diamond 247" o:spid="_x0000_s1062" type="#_x0000_t4" style="position:absolute;left:15675;top:18644;width:15811;height:7763;visibility:visible;mso-wrap-style:square;v-text-anchor:middle" o:gfxdata="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" fillcolor="white [3201]" strokecolor="#a5a5a5 [3206]" strokeweight="1pt">
+                <v:shape id="Diamond 247" o:spid="_x0000_s1081" type="#_x0000_t4" style="position:absolute;left:15675;top:18644;width:15811;height:7763;visibility:visible;mso-wrap-style:square;v-text-anchor:middle" o:gfxdata="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" fillcolor="white [3201]" strokecolor="#a5a5a5 [3206]" strokeweight="1pt">
                   <v:textbox>
                     <w:txbxContent>
                       <w:p>
@@ -8339,7 +9420,7 @@
                     </w:txbxContent>
                   </v:textbox>
                 </v:shape>
-                <v:rect id="Rectangle 248" o:spid="_x0000_s1063" style="position:absolute;left:10331;top:42751;width:26194;height:14287;visibility:visible;mso-wrap-style:square;v-text-anchor:middle" o:gfxdata="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" fillcolor="white [3201]" strokecolor="#a5a5a5 [3206]" strokeweight="1pt">
+                <v:rect id="Rectangle 248" o:spid="_x0000_s1082" style="position:absolute;left:10331;top:42751;width:26194;height:14287;visibility:visible;mso-wrap-style:square;v-text-anchor:middle" o:gfxdata="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" fillcolor="white [3201]" strokecolor="#a5a5a5 [3206]" strokeweight="1pt">
                   <v:textbox>
                     <w:txbxContent>
                       <w:p>
@@ -8607,7 +9688,7 @@
                     </w:txbxContent>
                   </v:textbox>
                 </v:rect>
-                <v:rect id="Rectangle 249" o:spid="_x0000_s1064" style="position:absolute;left:12350;top:60801;width:21526;height:4667;visibility:visible;mso-wrap-style:square;v-text-anchor:middle" o:gfxdata="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" fillcolor="white [3201]" strokecolor="#a5a5a5 [3206]" strokeweight="1pt">
+                <v:rect id="Rectangle 249" o:spid="_x0000_s1083" style="position:absolute;left:12350;top:60801;width:21526;height:4667;visibility:visible;mso-wrap-style:square;v-text-anchor:middle" o:gfxdata="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" fillcolor="white [3201]" strokecolor="#a5a5a5 [3206]" strokeweight="1pt">
                   <v:textbox>
                     <w:txbxContent>
                       <w:p>
@@ -8713,7 +9794,7 @@
                     </w:txbxContent>
                   </v:textbox>
                 </v:rect>
-                <v:shape id="Diamond 250" o:spid="_x0000_s1065" type="#_x0000_t4" style="position:absolute;left:14962;top:29807;width:17241;height:9144;visibility:visible;mso-wrap-style:square;v-text-anchor:middle" o:gfxdata="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" fillcolor="white [3201]" strokecolor="#a5a5a5 [3206]" strokeweight="1pt">
+                <v:shape id="Diamond 250" o:spid="_x0000_s1084" type="#_x0000_t4" style="position:absolute;left:14962;top:29807;width:17241;height:9144;visibility:visible;mso-wrap-style:square;v-text-anchor:middle" o:gfxdata="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" fillcolor="white [3201]" strokecolor="#a5a5a5 [3206]" strokeweight="1pt">
                   <v:textbox>
                     <w:txbxContent>
                       <w:p>
@@ -8762,7 +9843,7 @@
                     </w:txbxContent>
                   </v:textbox>
                 </v:shape>
-                <v:rect id="Rectangle 251" o:spid="_x0000_s1066" style="position:absolute;left:12112;top:69351;width:21813;height:5334;visibility:visible;mso-wrap-style:square;v-text-anchor:middle" o:gfxdata="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" fillcolor="white [3201]" strokecolor="#a5a5a5 [3206]" strokeweight="1pt">
+                <v:rect id="Rectangle 251" o:spid="_x0000_s1085" style="position:absolute;left:12112;top:69351;width:21813;height:5334;visibility:visible;mso-wrap-style:square;v-text-anchor:middle" o:gfxdata="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" fillcolor="white [3201]" strokecolor="#a5a5a5 [3206]" strokeweight="1pt">
                   <v:textbox>
                     <w:txbxContent>
                       <w:p>
@@ -8851,7 +9932,7 @@
                     </w:txbxContent>
                   </v:textbox>
                 </v:rect>
-                <v:rect id="Rectangle 252" o:spid="_x0000_s1067" style="position:absolute;left:16031;top:78495;width:14097;height:2858;visibility:visible;mso-wrap-style:square;v-text-anchor:middle" o:gfxdata="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" fillcolor="white [3201]" strokecolor="#a5a5a5 [3206]" strokeweight="1pt">
+                <v:rect id="Rectangle 252" o:spid="_x0000_s1086" style="position:absolute;left:16031;top:78495;width:14097;height:2858;visibility:visible;mso-wrap-style:square;v-text-anchor:middle" o:gfxdata="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" fillcolor="white [3201]" strokecolor="#a5a5a5 [3206]" strokeweight="1pt">
                   <v:textbox>
                     <w:txbxContent>
                       <w:p>
@@ -8884,38 +9965,38 @@
                     </w:txbxContent>
                   </v:textbox>
                 </v:rect>
-                <v:shape id="Straight Arrow Connector 253" o:spid="_x0000_s1068" type="#_x0000_t32" style="position:absolute;left:23631;top:7362;width:0;height:3905;visibility:visible;mso-wrap-style:square" o:connectortype="straight" o:gfxdata="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" strokecolor="black [3200]" strokeweight=".5pt">
+                <v:shape id="Straight Arrow Connector 253" o:spid="_x0000_s1087" type="#_x0000_t32" style="position:absolute;left:23631;top:7362;width:0;height:3905;visibility:visible;mso-wrap-style:square" o:connectortype="straight" o:gfxdata="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" strokecolor="black [3200]" strokeweight=".5pt">
                   <v:stroke endarrow="block" joinstyle="miter"/>
                 </v:shape>
-                <v:shape id="Straight Arrow Connector 254" o:spid="_x0000_s1069" type="#_x0000_t32" style="position:absolute;left:23631;top:15200;width:0;height:3334;visibility:visible;mso-wrap-style:square" o:connectortype="straight" o:gfxdata="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" strokecolor="black [3200]" strokeweight=".5pt">
+                <v:shape id="Straight Arrow Connector 254" o:spid="_x0000_s1088" type="#_x0000_t32" style="position:absolute;left:23631;top:15200;width:0;height:3334;visibility:visible;mso-wrap-style:square" o:connectortype="straight" o:gfxdata="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" strokecolor="black [3200]" strokeweight=".5pt">
                   <v:stroke endarrow="block" joinstyle="miter"/>
                 </v:shape>
-                <v:shape id="Straight Arrow Connector 255" o:spid="_x0000_s1070" type="#_x0000_t32" style="position:absolute;left:23513;top:26363;width:0;height:3333;visibility:visible;mso-wrap-style:square" o:connectortype="straight" o:gfxdata="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" strokecolor="black [3200]" strokeweight=".5pt">
+                <v:shape id="Straight Arrow Connector 255" o:spid="_x0000_s1089" type="#_x0000_t32" style="position:absolute;left:23513;top:26363;width:0;height:3333;visibility:visible;mso-wrap-style:square" o:connectortype="straight" o:gfxdata="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" strokecolor="black [3200]" strokeweight=".5pt">
                   <v:stroke endarrow="block" joinstyle="miter"/>
                 </v:shape>
-                <v:shape id="Straight Arrow Connector 256" o:spid="_x0000_s1071" type="#_x0000_t32" style="position:absolute;left:23513;top:38832;width:0;height:3905;visibility:visible;mso-wrap-style:square" o:connectortype="straight" o:gfxdata="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" strokecolor="black [3200]" strokeweight=".5pt">
+                <v:shape id="Straight Arrow Connector 256" o:spid="_x0000_s1090" type="#_x0000_t32" style="position:absolute;left:23513;top:38832;width:0;height:3905;visibility:visible;mso-wrap-style:square" o:connectortype="straight" o:gfxdata="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" strokecolor="black [3200]" strokeweight=".5pt">
                   <v:stroke endarrow="block" joinstyle="miter"/>
                 </v:shape>
-                <v:shape id="Straight Arrow Connector 257" o:spid="_x0000_s1072" type="#_x0000_t32" style="position:absolute;left:23156;top:57001;width:0;height:3905;visibility:visible;mso-wrap-style:square" o:connectortype="straight" o:gfxdata="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" strokecolor="black [3200]" strokeweight=".5pt">
+                <v:shape id="Straight Arrow Connector 257" o:spid="_x0000_s1091" type="#_x0000_t32" style="position:absolute;left:23156;top:57001;width:0;height:3905;visibility:visible;mso-wrap-style:square" o:connectortype="straight" o:gfxdata="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" strokecolor="black [3200]" strokeweight=".5pt">
                   <v:stroke endarrow="block" joinstyle="miter"/>
                 </v:shape>
-                <v:shape id="Straight Arrow Connector 258" o:spid="_x0000_s1073" type="#_x0000_t32" style="position:absolute;left:23156;top:65551;width:0;height:3906;visibility:visible;mso-wrap-style:square" o:connectortype="straight" o:gfxdata="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" strokecolor="black [3200]" strokeweight=".5pt">
+                <v:shape id="Straight Arrow Connector 258" o:spid="_x0000_s1092" type="#_x0000_t32" style="position:absolute;left:23156;top:65551;width:0;height:3906;visibility:visible;mso-wrap-style:square" o:connectortype="straight" o:gfxdata="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" strokecolor="black [3200]" strokeweight=".5pt">
                   <v:stroke endarrow="block" joinstyle="miter"/>
                 </v:shape>
-                <v:shape id="Straight Arrow Connector 259" o:spid="_x0000_s1074" type="#_x0000_t32" style="position:absolute;left:23038;top:74695;width:0;height:3906;visibility:visible;mso-wrap-style:square" o:connectortype="straight" o:gfxdata="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" strokecolor="black [3200]" strokeweight=".5pt">
+                <v:shape id="Straight Arrow Connector 259" o:spid="_x0000_s1093" type="#_x0000_t32" style="position:absolute;left:23038;top:74695;width:0;height:3906;visibility:visible;mso-wrap-style:square" o:connectortype="straight" o:gfxdata="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" strokecolor="black [3200]" strokeweight=".5pt">
                   <v:stroke endarrow="block" joinstyle="miter"/>
                 </v:shape>
-                <v:shape id="Straight Arrow Connector 260" o:spid="_x0000_s1075" type="#_x0000_t32" style="position:absolute;top:34319;width:14859;height:0;flip:x;visibility:visible;mso-wrap-style:square" o:connectortype="straight" o:gfxdata="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" strokecolor="black [3200]" strokeweight=".5pt">
+                <v:shape id="Straight Arrow Connector 260" o:spid="_x0000_s1094" type="#_x0000_t32" style="position:absolute;top:34319;width:14859;height:0;flip:x;visibility:visible;mso-wrap-style:square" o:connectortype="straight" o:gfxdata="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" strokecolor="black [3200]" strokeweight=".5pt">
                   <v:stroke endarrow="block" joinstyle="miter"/>
                 </v:shape>
-                <v:shape id="Straight Arrow Connector 261" o:spid="_x0000_s1076" type="#_x0000_t32" style="position:absolute;left:22919;top:81227;width:0;height:3905;visibility:visible;mso-wrap-style:square" o:connectortype="straight" o:gfxdata="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" strokecolor="black [3200]" strokeweight=".5pt">
+                <v:shape id="Straight Arrow Connector 261" o:spid="_x0000_s1095" type="#_x0000_t32" style="position:absolute;left:22919;top:81227;width:0;height:3905;visibility:visible;mso-wrap-style:square" o:connectortype="straight" o:gfxdata="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" strokecolor="black [3200]" strokeweight=".5pt">
                   <v:stroke endarrow="block" joinstyle="miter"/>
                 </v:shape>
                 <v:shapetype id="_x0000_t116" coordsize="21600,21600" o:spt="116" path="m3475,qx,10800,3475,21600l18125,21600qx21600,10800,18125,xe">
                   <v:stroke joinstyle="miter"/>
                   <v:path gradientshapeok="t" o:connecttype="rect" textboxrect="1018,3163,20582,18437"/>
                 </v:shapetype>
-                <v:shape id="Flowchart: Terminator 262" o:spid="_x0000_s1077" type="#_x0000_t116" style="position:absolute;left:17931;top:85146;width:10192;height:3714;visibility:visible;mso-wrap-style:square;v-text-anchor:middle" o:gfxdata="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" fillcolor="white [3201]" strokecolor="#a5a5a5 [3206]" strokeweight="1pt">
+                <v:shape id="Flowchart: Terminator 262" o:spid="_x0000_s1096" type="#_x0000_t116" style="position:absolute;left:17931;top:85146;width:10192;height:3714;visibility:visible;mso-wrap-style:square;v-text-anchor:middle" o:gfxdata="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" fillcolor="white [3201]" strokecolor="#a5a5a5 [3206]" strokeweight="1pt">
                   <v:textbox>
                     <w:txbxContent>
                       <w:p>
@@ -8937,7 +10018,7 @@
                     </w:txbxContent>
                   </v:textbox>
                 </v:shape>
-                <v:shape id="Text Box 2" o:spid="_x0000_s1078" type="#_x0000_t202" style="position:absolute;left:10569;top:19831;width:4286;height:2667;visibility:visible;mso-wrap-style:square;v-text-anchor:top" o:gfxdata="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" filled="f" stroked="f">
+                <v:shape id="_x0000_s1097" type="#_x0000_t202" style="position:absolute;left:10569;top:19831;width:4286;height:2667;visibility:visible;mso-wrap-style:square;v-text-anchor:top" o:gfxdata="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" filled="f" stroked="f">
                   <v:textbox>
                     <w:txbxContent>
                       <w:p>
@@ -8956,7 +10037,7 @@
                     </w:txbxContent>
                   </v:textbox>
                 </v:shape>
-                <v:shape id="Text Box 2" o:spid="_x0000_s1079" type="#_x0000_t202" style="position:absolute;left:23275;top:26600;width:4286;height:2667;visibility:visible;mso-wrap-style:square;v-text-anchor:top" o:gfxdata="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" filled="f" stroked="f">
+                <v:shape id="_x0000_s1098" type="#_x0000_t202" style="position:absolute;left:23275;top:26600;width:4286;height:2667;visibility:visible;mso-wrap-style:square;v-text-anchor:top" o:gfxdata="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" filled="f" stroked="f">
                   <v:textbox>
                     <w:txbxContent>
                       <w:p>
@@ -8975,7 +10056,7 @@
                     </w:txbxContent>
                   </v:textbox>
                 </v:shape>
-                <v:shape id="Text Box 2" o:spid="_x0000_s1080" type="#_x0000_t202" style="position:absolute;left:10569;top:31944;width:4286;height:2667;visibility:visible;mso-wrap-style:square;v-text-anchor:top" o:gfxdata="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" filled="f" stroked="f">
+                <v:shape id="_x0000_s1099" type="#_x0000_t202" style="position:absolute;left:10569;top:31944;width:4286;height:2667;visibility:visible;mso-wrap-style:square;v-text-anchor:top" o:gfxdata="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" filled="f" stroked="f">
                   <v:textbox>
                     <w:txbxContent>
                       <w:p>
@@ -8994,7 +10075,7 @@
                     </w:txbxContent>
                   </v:textbox>
                 </v:shape>
-                <v:shape id="Text Box 2" o:spid="_x0000_s1081" type="#_x0000_t202" style="position:absolute;left:23275;top:39426;width:4286;height:2667;visibility:visible;mso-wrap-style:square;v-text-anchor:top" o:gfxdata="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" filled="f" stroked="f">
+                <v:shape id="_x0000_s1100" type="#_x0000_t202" style="position:absolute;left:23275;top:39426;width:4286;height:2667;visibility:visible;mso-wrap-style:square;v-text-anchor:top" o:gfxdata="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" filled="f" stroked="f">
                   <v:textbox>
                     <w:txbxContent>
                       <w:p>
@@ -9013,14 +10094,14 @@
                     </w:txbxContent>
                   </v:textbox>
                 </v:shape>
-                <v:group id="Group 267" o:spid="_x0000_s1082" style="position:absolute;top:22563;width:15739;height:49282" coordsize="15739,49282" o:gfxdata="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">
-                  <v:line id="Straight Connector 268" o:spid="_x0000_s1083" style="position:absolute;flip:x;visibility:visible;mso-wrap-style:square" from="118,0" to="15739,0" o:connectortype="straight" o:gfxdata="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" strokecolor="black [3200]" strokeweight=".5pt">
+                <v:group id="Group 267" o:spid="_x0000_s1101" style="position:absolute;top:22563;width:15739;height:49282" coordsize="15739,49282" o:gfxdata="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">
+                  <v:line id="Straight Connector 268" o:spid="_x0000_s1102" style="position:absolute;flip:x;visibility:visible;mso-wrap-style:square" from="118,0" to="15739,0" o:connectortype="straight" o:gfxdata="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" strokecolor="black [3200]" strokeweight=".5pt">
                     <v:stroke joinstyle="miter"/>
                   </v:line>
-                  <v:shape id="Straight Arrow Connector 269" o:spid="_x0000_s1084" type="#_x0000_t32" style="position:absolute;top:49282;width:12192;height:0;visibility:visible;mso-wrap-style:square" o:connectortype="straight" o:gfxdata="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" strokecolor="black [3200]" strokeweight=".5pt">
+                  <v:shape id="Straight Arrow Connector 269" o:spid="_x0000_s1103" type="#_x0000_t32" style="position:absolute;top:49282;width:12192;height:0;visibility:visible;mso-wrap-style:square" o:connectortype="straight" o:gfxdata="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" strokecolor="black [3200]" strokeweight=".5pt">
                     <v:stroke endarrow="block" joinstyle="miter"/>
                   </v:shape>
-                  <v:line id="Straight Connector 270" o:spid="_x0000_s1085" style="position:absolute;flip:x;visibility:visible;mso-wrap-style:square" from="0,0" to="118,49282" o:connectortype="straight" o:gfxdata="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" strokecolor="black [3200]" strokeweight=".5pt">
+                  <v:line id="Straight Connector 270" o:spid="_x0000_s1104" style="position:absolute;flip:x;visibility:visible;mso-wrap-style:square" from="0,0" to="118,49282" o:connectortype="straight" o:gfxdata="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" strokecolor="black [3200]" strokeweight=".5pt">
                     <v:stroke joinstyle="miter"/>
                   </v:line>
                 </v:group>
@@ -9050,6 +10131,701 @@
           <w:iCs/>
           <w:spacing w:val="5"/>
           <w:u w:val="single"/>
+        </w:rPr>
+      </w:pPr>
+      <w:bookmarkStart w:id="0" w:name="_GoBack"/>
+      <w:bookmarkEnd w:id="0"/>
+      <w:r>
+        <w:rPr>
+          <w:rFonts w:ascii="Lato" w:hAnsi="Lato" w:cs="Courier New"/>
+          <w:noProof/>
+          <w:lang w:eastAsia="en-GB"/>
+        </w:rPr>
+        <w:lastRenderedPageBreak/>
+        <mc:AlternateContent>
+          <mc:Choice Requires="wps">
+            <w:drawing>
+              <wp:anchor distT="45720" distB="45720" distL="114300" distR="114300" simplePos="0" relativeHeight="251661312" behindDoc="0" locked="0" layoutInCell="1" allowOverlap="1" wp14:anchorId="2D713431" wp14:editId="6AEC08C0">
+                <wp:simplePos x="0" y="0"/>
+                <wp:positionH relativeFrom="column">
+                  <wp:posOffset>0</wp:posOffset>
+                </wp:positionH>
+                <wp:positionV relativeFrom="paragraph">
+                  <wp:posOffset>330835</wp:posOffset>
+                </wp:positionV>
+                <wp:extent cx="1978660" cy="1404620"/>
+                <wp:effectExtent l="0" t="0" r="21590" b="15240"/>
+                <wp:wrapSquare wrapText="bothSides"/>
+                <wp:docPr id="230" name="Text Box 2"/>
+                <wp:cNvGraphicFramePr>
+                  <a:graphicFrameLocks xmlns:a="http://schemas.openxmlformats.org/drawingml/2006/main"/>
+                </wp:cNvGraphicFramePr>
+                <a:graphic xmlns:a="http://schemas.openxmlformats.org/drawingml/2006/main">
+                  <a:graphicData uri="http://schemas.microsoft.com/office/word/2010/wordprocessingShape">
+                    <wps:wsp>
+                      <wps:cNvSpPr txBox="1">
+                        <a:spLocks noChangeArrowheads="1"/>
+                      </wps:cNvSpPr>
+                      <wps:spPr bwMode="auto">
+                        <a:xfrm>
+                          <a:off x="0" y="0"/>
+                          <a:ext cx="1978660" cy="1404620"/>
+                        </a:xfrm>
+                        <a:prstGeom prst="rect">
+                          <a:avLst/>
+                        </a:prstGeom>
+                        <a:solidFill>
+                          <a:srgbClr val="FFFFFF"/>
+                        </a:solidFill>
+                        <a:ln w="9525">
+                          <a:solidFill>
+                            <a:srgbClr val="000000"/>
+                          </a:solidFill>
+                          <a:miter lim="800000"/>
+                          <a:headEnd/>
+                          <a:tailEnd/>
+                        </a:ln>
+                      </wps:spPr>
+                      <wps:txbx>
+                        <w:txbxContent>
+                          <w:p>
+                            <w:pPr>
+                              <w:spacing w:after="0"/>
+                              <w:rPr>
+                                <w:rFonts w:ascii="Consolas" w:hAnsi="Consolas"/>
+                                <w:b/>
+                              </w:rPr>
+                            </w:pPr>
+                            <w:r>
+                              <w:rPr>
+                                <w:rFonts w:ascii="Consolas" w:hAnsi="Consolas"/>
+                                <w:b/>
+                              </w:rPr>
+                              <w:t>EVENT LIST</w:t>
+                            </w:r>
+                          </w:p>
+                          <w:p>
+                            <w:pPr>
+                              <w:spacing w:after="0"/>
+                              <w:rPr>
+                                <w:rFonts w:ascii="Consolas" w:hAnsi="Consolas"/>
+                              </w:rPr>
+                            </w:pPr>
+                            <w:r>
+                              <w:rPr>
+                                <w:rFonts w:ascii="Consolas" w:hAnsi="Consolas"/>
+                              </w:rPr>
+                              <w:t>[</w:t>
+                            </w:r>
+                            <w:proofErr w:type="gramStart"/>
+                            <w:r>
+                              <w:rPr>
+                                <w:rFonts w:ascii="Consolas" w:hAnsi="Consolas"/>
+                              </w:rPr>
+                              <w:t>6.244014931084420 ,</w:t>
+                            </w:r>
+                            <w:proofErr w:type="gramEnd"/>
+                            <w:r>
+                              <w:rPr>
+                                <w:rFonts w:ascii="Consolas" w:hAnsi="Consolas"/>
+                              </w:rPr>
+                              <w:t xml:space="preserve"> 1]</w:t>
+                            </w:r>
+                          </w:p>
+                          <w:p>
+                            <w:pPr>
+                              <w:spacing w:after="0"/>
+                              <w:rPr>
+                                <w:rFonts w:ascii="Consolas" w:hAnsi="Consolas"/>
+                              </w:rPr>
+                            </w:pPr>
+                            <w:r>
+                              <w:rPr>
+                                <w:rFonts w:ascii="Consolas" w:hAnsi="Consolas"/>
+                              </w:rPr>
+                              <w:t>[</w:t>
+                            </w:r>
+                            <w:proofErr w:type="gramStart"/>
+                            <w:r>
+                              <w:rPr>
+                                <w:rFonts w:ascii="Consolas" w:hAnsi="Consolas"/>
+                              </w:rPr>
+                              <w:t>10.32882139476367 ,</w:t>
+                            </w:r>
+                            <w:proofErr w:type="gramEnd"/>
+                            <w:r>
+                              <w:rPr>
+                                <w:rFonts w:ascii="Consolas" w:hAnsi="Consolas"/>
+                              </w:rPr>
+                              <w:t xml:space="preserve"> 1]</w:t>
+                            </w:r>
+                          </w:p>
+                          <w:p>
+                            <w:pPr>
+                              <w:spacing w:after="0"/>
+                              <w:rPr>
+                                <w:rFonts w:ascii="Consolas" w:hAnsi="Consolas"/>
+                              </w:rPr>
+                            </w:pPr>
+                            <w:r>
+                              <w:rPr>
+                                <w:rFonts w:ascii="Consolas" w:hAnsi="Consolas"/>
+                              </w:rPr>
+                              <w:t>[</w:t>
+                            </w:r>
+                            <w:proofErr w:type="gramStart"/>
+                            <w:r>
+                              <w:rPr>
+                                <w:rFonts w:ascii="Consolas" w:hAnsi="Consolas"/>
+                              </w:rPr>
+                              <w:t>12.04516208178688 ,</w:t>
+                            </w:r>
+                            <w:proofErr w:type="gramEnd"/>
+                            <w:r>
+                              <w:rPr>
+                                <w:rFonts w:ascii="Consolas" w:hAnsi="Consolas"/>
+                              </w:rPr>
+                              <w:t xml:space="preserve"> 1]</w:t>
+                            </w:r>
+                          </w:p>
+                          <w:p>
+                            <w:pPr>
+                              <w:spacing w:after="0"/>
+                              <w:rPr>
+                                <w:rFonts w:ascii="Consolas" w:hAnsi="Consolas"/>
+                              </w:rPr>
+                            </w:pPr>
+                            <w:r>
+                              <w:rPr>
+                                <w:rFonts w:ascii="Consolas" w:hAnsi="Consolas"/>
+                              </w:rPr>
+                              <w:t>[</w:t>
+                            </w:r>
+                            <w:proofErr w:type="gramStart"/>
+                            <w:r>
+                              <w:rPr>
+                                <w:rFonts w:ascii="Consolas" w:hAnsi="Consolas"/>
+                              </w:rPr>
+                              <w:t>12.88916911576173 ,</w:t>
+                            </w:r>
+                            <w:proofErr w:type="gramEnd"/>
+                            <w:r>
+                              <w:rPr>
+                                <w:rFonts w:ascii="Consolas" w:hAnsi="Consolas"/>
+                              </w:rPr>
+                              <w:t xml:space="preserve"> 1]</w:t>
+                            </w:r>
+                          </w:p>
+                          <w:p>
+                            <w:pPr>
+                              <w:spacing w:after="0"/>
+                              <w:rPr>
+                                <w:rFonts w:ascii="Consolas" w:hAnsi="Consolas"/>
+                              </w:rPr>
+                            </w:pPr>
+                            <w:r>
+                              <w:rPr>
+                                <w:rFonts w:ascii="Consolas" w:hAnsi="Consolas"/>
+                              </w:rPr>
+                              <w:t>[</w:t>
+                            </w:r>
+                            <w:proofErr w:type="gramStart"/>
+                            <w:r>
+                              <w:rPr>
+                                <w:rFonts w:ascii="Consolas" w:hAnsi="Consolas"/>
+                              </w:rPr>
+                              <w:t>13.37336009866626 ,</w:t>
+                            </w:r>
+                            <w:proofErr w:type="gramEnd"/>
+                            <w:r>
+                              <w:rPr>
+                                <w:rFonts w:ascii="Consolas" w:hAnsi="Consolas"/>
+                              </w:rPr>
+                              <w:t xml:space="preserve"> 1]</w:t>
+                            </w:r>
+                          </w:p>
+                          <w:p>
+                            <w:pPr>
+                              <w:spacing w:after="0"/>
+                              <w:rPr>
+                                <w:rFonts w:ascii="Consolas" w:hAnsi="Consolas"/>
+                              </w:rPr>
+                            </w:pPr>
+                            <w:r>
+                              <w:rPr>
+                                <w:rFonts w:ascii="Consolas" w:hAnsi="Consolas"/>
+                              </w:rPr>
+                              <w:t>[</w:t>
+                            </w:r>
+                            <w:proofErr w:type="gramStart"/>
+                            <w:r>
+                              <w:rPr>
+                                <w:rFonts w:ascii="Consolas" w:hAnsi="Consolas"/>
+                              </w:rPr>
+                              <w:t>13.72626591883392 ,</w:t>
+                            </w:r>
+                            <w:proofErr w:type="gramEnd"/>
+                            <w:r>
+                              <w:rPr>
+                                <w:rFonts w:ascii="Consolas" w:hAnsi="Consolas"/>
+                              </w:rPr>
+                              <w:t xml:space="preserve"> 1]</w:t>
+                            </w:r>
+                          </w:p>
+                          <w:p>
+                            <w:pPr>
+                              <w:spacing w:after="0"/>
+                              <w:rPr>
+                                <w:rFonts w:ascii="Consolas" w:hAnsi="Consolas"/>
+                              </w:rPr>
+                            </w:pPr>
+                            <w:r>
+                              <w:rPr>
+                                <w:rFonts w:ascii="Consolas" w:hAnsi="Consolas"/>
+                              </w:rPr>
+                              <w:t>[</w:t>
+                            </w:r>
+                            <w:proofErr w:type="gramStart"/>
+                            <w:r>
+                              <w:rPr>
+                                <w:rFonts w:ascii="Consolas" w:hAnsi="Consolas"/>
+                              </w:rPr>
+                              <w:t>14.11417929355605 ,</w:t>
+                            </w:r>
+                            <w:proofErr w:type="gramEnd"/>
+                            <w:r>
+                              <w:rPr>
+                                <w:rFonts w:ascii="Consolas" w:hAnsi="Consolas"/>
+                              </w:rPr>
+                              <w:t xml:space="preserve"> 1]</w:t>
+                            </w:r>
+                          </w:p>
+                          <w:p>
+                            <w:pPr>
+                              <w:spacing w:after="0"/>
+                              <w:rPr>
+                                <w:rFonts w:ascii="Consolas" w:hAnsi="Consolas"/>
+                              </w:rPr>
+                            </w:pPr>
+                            <w:r>
+                              <w:rPr>
+                                <w:rFonts w:ascii="Consolas" w:hAnsi="Consolas"/>
+                              </w:rPr>
+                              <w:t>[</w:t>
+                            </w:r>
+                            <w:proofErr w:type="gramStart"/>
+                            <w:r>
+                              <w:rPr>
+                                <w:rFonts w:ascii="Consolas" w:hAnsi="Consolas"/>
+                              </w:rPr>
+                              <w:t>14.59556809278035 ,</w:t>
+                            </w:r>
+                            <w:proofErr w:type="gramEnd"/>
+                            <w:r>
+                              <w:rPr>
+                                <w:rFonts w:ascii="Consolas" w:hAnsi="Consolas"/>
+                              </w:rPr>
+                              <w:t xml:space="preserve"> 1]</w:t>
+                            </w:r>
+                          </w:p>
+                          <w:p>
+                            <w:pPr>
+                              <w:spacing w:after="0"/>
+                              <w:rPr>
+                                <w:rFonts w:ascii="Consolas" w:hAnsi="Consolas"/>
+                              </w:rPr>
+                            </w:pPr>
+                            <w:r>
+                              <w:rPr>
+                                <w:rFonts w:ascii="Consolas" w:hAnsi="Consolas"/>
+                              </w:rPr>
+                              <w:t>[</w:t>
+                            </w:r>
+                            <w:proofErr w:type="gramStart"/>
+                            <w:r>
+                              <w:rPr>
+                                <w:rFonts w:ascii="Consolas" w:hAnsi="Consolas"/>
+                              </w:rPr>
+                              <w:t>14.72503488316728 ,</w:t>
+                            </w:r>
+                            <w:proofErr w:type="gramEnd"/>
+                            <w:r>
+                              <w:rPr>
+                                <w:rFonts w:ascii="Consolas" w:hAnsi="Consolas"/>
+                              </w:rPr>
+                              <w:t xml:space="preserve"> 1]</w:t>
+                            </w:r>
+                          </w:p>
+                          <w:p>
+                            <w:pPr>
+                              <w:spacing w:after="0"/>
+                              <w:rPr>
+                                <w:rFonts w:ascii="Consolas" w:hAnsi="Consolas"/>
+                              </w:rPr>
+                            </w:pPr>
+                            <w:r>
+                              <w:rPr>
+                                <w:rFonts w:ascii="Consolas" w:hAnsi="Consolas"/>
+                              </w:rPr>
+                              <w:t>[</w:t>
+                            </w:r>
+                            <w:proofErr w:type="gramStart"/>
+                            <w:r>
+                              <w:rPr>
+                                <w:rFonts w:ascii="Consolas" w:hAnsi="Consolas"/>
+                              </w:rPr>
+                              <w:t>18.53719419964940 ,</w:t>
+                            </w:r>
+                            <w:proofErr w:type="gramEnd"/>
+                            <w:r>
+                              <w:rPr>
+                                <w:rFonts w:ascii="Consolas" w:hAnsi="Consolas"/>
+                              </w:rPr>
+                              <w:t xml:space="preserve"> 1]</w:t>
+                            </w:r>
+                          </w:p>
+                        </w:txbxContent>
+                      </wps:txbx>
+                      <wps:bodyPr rot="0" vert="horz" wrap="square" lIns="91440" tIns="45720" rIns="91440" bIns="45720" anchor="t" anchorCtr="0">
+                        <a:spAutoFit/>
+                      </wps:bodyPr>
+                    </wps:wsp>
+                  </a:graphicData>
+                </a:graphic>
+                <wp14:sizeRelH relativeFrom="margin">
+                  <wp14:pctWidth>0</wp14:pctWidth>
+                </wp14:sizeRelH>
+                <wp14:sizeRelV relativeFrom="margin">
+                  <wp14:pctHeight>20000</wp14:pctHeight>
+                </wp14:sizeRelV>
+              </wp:anchor>
+            </w:drawing>
+          </mc:Choice>
+          <mc:Fallback>
+            <w:pict>
+              <v:shape w14:anchorId="2D713431" id="Text Box 2" o:spid="_x0000_s1105" type="#_x0000_t202" style="position:absolute;margin-left:0;margin-top:26.05pt;width:155.8pt;height:110.6pt;z-index:251661312;visibility:visible;mso-wrap-style:square;mso-width-percent:0;mso-height-percent:200;mso-wrap-distance-left:9pt;mso-wrap-distance-top:3.6pt;mso-wrap-distance-right:9pt;mso-wrap-distance-bottom:3.6pt;mso-position-horizontal:absolute;mso-position-horizontal-relative:text;mso-position-vertical:absolute;mso-position-vertical-relative:text;mso-width-percent:0;mso-height-percent:200;mso-width-relative:margin;mso-height-relative:margin;v-text-anchor:top" o:gfxdata="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">
+                <v:textbox style="mso-fit-shape-to-text:t">
+                  <w:txbxContent>
+                    <w:p>
+                      <w:pPr>
+                        <w:spacing w:after="0"/>
+                        <w:rPr>
+                          <w:rFonts w:ascii="Consolas" w:hAnsi="Consolas"/>
+                          <w:b/>
+                        </w:rPr>
+                      </w:pPr>
+                      <w:r>
+                        <w:rPr>
+                          <w:rFonts w:ascii="Consolas" w:hAnsi="Consolas"/>
+                          <w:b/>
+                        </w:rPr>
+                        <w:t>EVENT LIST</w:t>
+                      </w:r>
+                    </w:p>
+                    <w:p>
+                      <w:pPr>
+                        <w:spacing w:after="0"/>
+                        <w:rPr>
+                          <w:rFonts w:ascii="Consolas" w:hAnsi="Consolas"/>
+                        </w:rPr>
+                      </w:pPr>
+                      <w:r>
+                        <w:rPr>
+                          <w:rFonts w:ascii="Consolas" w:hAnsi="Consolas"/>
+                        </w:rPr>
+                        <w:t>[</w:t>
+                      </w:r>
+                      <w:proofErr w:type="gramStart"/>
+                      <w:r>
+                        <w:rPr>
+                          <w:rFonts w:ascii="Consolas" w:hAnsi="Consolas"/>
+                        </w:rPr>
+                        <w:t>6.244014931084420 ,</w:t>
+                      </w:r>
+                      <w:proofErr w:type="gramEnd"/>
+                      <w:r>
+                        <w:rPr>
+                          <w:rFonts w:ascii="Consolas" w:hAnsi="Consolas"/>
+                        </w:rPr>
+                        <w:t xml:space="preserve"> 1]</w:t>
+                      </w:r>
+                    </w:p>
+                    <w:p>
+                      <w:pPr>
+                        <w:spacing w:after="0"/>
+                        <w:rPr>
+                          <w:rFonts w:ascii="Consolas" w:hAnsi="Consolas"/>
+                        </w:rPr>
+                      </w:pPr>
+                      <w:r>
+                        <w:rPr>
+                          <w:rFonts w:ascii="Consolas" w:hAnsi="Consolas"/>
+                        </w:rPr>
+                        <w:t>[</w:t>
+                      </w:r>
+                      <w:proofErr w:type="gramStart"/>
+                      <w:r>
+                        <w:rPr>
+                          <w:rFonts w:ascii="Consolas" w:hAnsi="Consolas"/>
+                        </w:rPr>
+                        <w:t>10.32882139476367 ,</w:t>
+                      </w:r>
+                      <w:proofErr w:type="gramEnd"/>
+                      <w:r>
+                        <w:rPr>
+                          <w:rFonts w:ascii="Consolas" w:hAnsi="Consolas"/>
+                        </w:rPr>
+                        <w:t xml:space="preserve"> 1]</w:t>
+                      </w:r>
+                    </w:p>
+                    <w:p>
+                      <w:pPr>
+                        <w:spacing w:after="0"/>
+                        <w:rPr>
+                          <w:rFonts w:ascii="Consolas" w:hAnsi="Consolas"/>
+                        </w:rPr>
+                      </w:pPr>
+                      <w:r>
+                        <w:rPr>
+                          <w:rFonts w:ascii="Consolas" w:hAnsi="Consolas"/>
+                        </w:rPr>
+                        <w:t>[</w:t>
+                      </w:r>
+                      <w:proofErr w:type="gramStart"/>
+                      <w:r>
+                        <w:rPr>
+                          <w:rFonts w:ascii="Consolas" w:hAnsi="Consolas"/>
+                        </w:rPr>
+                        <w:t>12.04516208178688 ,</w:t>
+                      </w:r>
+                      <w:proofErr w:type="gramEnd"/>
+                      <w:r>
+                        <w:rPr>
+                          <w:rFonts w:ascii="Consolas" w:hAnsi="Consolas"/>
+                        </w:rPr>
+                        <w:t xml:space="preserve"> 1]</w:t>
+                      </w:r>
+                    </w:p>
+                    <w:p>
+                      <w:pPr>
+                        <w:spacing w:after="0"/>
+                        <w:rPr>
+                          <w:rFonts w:ascii="Consolas" w:hAnsi="Consolas"/>
+                        </w:rPr>
+                      </w:pPr>
+                      <w:r>
+                        <w:rPr>
+                          <w:rFonts w:ascii="Consolas" w:hAnsi="Consolas"/>
+                        </w:rPr>
+                        <w:t>[</w:t>
+                      </w:r>
+                      <w:proofErr w:type="gramStart"/>
+                      <w:r>
+                        <w:rPr>
+                          <w:rFonts w:ascii="Consolas" w:hAnsi="Consolas"/>
+                        </w:rPr>
+                        <w:t>12.88916911576173 ,</w:t>
+                      </w:r>
+                      <w:proofErr w:type="gramEnd"/>
+                      <w:r>
+                        <w:rPr>
+                          <w:rFonts w:ascii="Consolas" w:hAnsi="Consolas"/>
+                        </w:rPr>
+                        <w:t xml:space="preserve"> 1]</w:t>
+                      </w:r>
+                    </w:p>
+                    <w:p>
+                      <w:pPr>
+                        <w:spacing w:after="0"/>
+                        <w:rPr>
+                          <w:rFonts w:ascii="Consolas" w:hAnsi="Consolas"/>
+                        </w:rPr>
+                      </w:pPr>
+                      <w:r>
+                        <w:rPr>
+                          <w:rFonts w:ascii="Consolas" w:hAnsi="Consolas"/>
+                        </w:rPr>
+                        <w:t>[</w:t>
+                      </w:r>
+                      <w:proofErr w:type="gramStart"/>
+                      <w:r>
+                        <w:rPr>
+                          <w:rFonts w:ascii="Consolas" w:hAnsi="Consolas"/>
+                        </w:rPr>
+                        <w:t>13.37336009866626 ,</w:t>
+                      </w:r>
+                      <w:proofErr w:type="gramEnd"/>
+                      <w:r>
+                        <w:rPr>
+                          <w:rFonts w:ascii="Consolas" w:hAnsi="Consolas"/>
+                        </w:rPr>
+                        <w:t xml:space="preserve"> 1]</w:t>
+                      </w:r>
+                    </w:p>
+                    <w:p>
+                      <w:pPr>
+                        <w:spacing w:after="0"/>
+                        <w:rPr>
+                          <w:rFonts w:ascii="Consolas" w:hAnsi="Consolas"/>
+                        </w:rPr>
+                      </w:pPr>
+                      <w:r>
+                        <w:rPr>
+                          <w:rFonts w:ascii="Consolas" w:hAnsi="Consolas"/>
+                        </w:rPr>
+                        <w:t>[</w:t>
+                      </w:r>
+                      <w:proofErr w:type="gramStart"/>
+                      <w:r>
+                        <w:rPr>
+                          <w:rFonts w:ascii="Consolas" w:hAnsi="Consolas"/>
+                        </w:rPr>
+                        <w:t>13.72626591883392 ,</w:t>
+                      </w:r>
+                      <w:proofErr w:type="gramEnd"/>
+                      <w:r>
+                        <w:rPr>
+                          <w:rFonts w:ascii="Consolas" w:hAnsi="Consolas"/>
+                        </w:rPr>
+                        <w:t xml:space="preserve"> 1]</w:t>
+                      </w:r>
+                    </w:p>
+                    <w:p>
+                      <w:pPr>
+                        <w:spacing w:after="0"/>
+                        <w:rPr>
+                          <w:rFonts w:ascii="Consolas" w:hAnsi="Consolas"/>
+                        </w:rPr>
+                      </w:pPr>
+                      <w:r>
+                        <w:rPr>
+                          <w:rFonts w:ascii="Consolas" w:hAnsi="Consolas"/>
+                        </w:rPr>
+                        <w:t>[</w:t>
+                      </w:r>
+                      <w:proofErr w:type="gramStart"/>
+                      <w:r>
+                        <w:rPr>
+                          <w:rFonts w:ascii="Consolas" w:hAnsi="Consolas"/>
+                        </w:rPr>
+                        <w:t>14.11417929355605 ,</w:t>
+                      </w:r>
+                      <w:proofErr w:type="gramEnd"/>
+                      <w:r>
+                        <w:rPr>
+                          <w:rFonts w:ascii="Consolas" w:hAnsi="Consolas"/>
+                        </w:rPr>
+                        <w:t xml:space="preserve"> 1]</w:t>
+                      </w:r>
+                    </w:p>
+                    <w:p>
+                      <w:pPr>
+                        <w:spacing w:after="0"/>
+                        <w:rPr>
+                          <w:rFonts w:ascii="Consolas" w:hAnsi="Consolas"/>
+                        </w:rPr>
+                      </w:pPr>
+                      <w:r>
+                        <w:rPr>
+                          <w:rFonts w:ascii="Consolas" w:hAnsi="Consolas"/>
+                        </w:rPr>
+                        <w:t>[</w:t>
+                      </w:r>
+                      <w:proofErr w:type="gramStart"/>
+                      <w:r>
+                        <w:rPr>
+                          <w:rFonts w:ascii="Consolas" w:hAnsi="Consolas"/>
+                        </w:rPr>
+                        <w:t>14.59556809278035 ,</w:t>
+                      </w:r>
+                      <w:proofErr w:type="gramEnd"/>
+                      <w:r>
+                        <w:rPr>
+                          <w:rFonts w:ascii="Consolas" w:hAnsi="Consolas"/>
+                        </w:rPr>
+                        <w:t xml:space="preserve"> 1]</w:t>
+                      </w:r>
+                    </w:p>
+                    <w:p>
+                      <w:pPr>
+                        <w:spacing w:after="0"/>
+                        <w:rPr>
+                          <w:rFonts w:ascii="Consolas" w:hAnsi="Consolas"/>
+                        </w:rPr>
+                      </w:pPr>
+                      <w:r>
+                        <w:rPr>
+                          <w:rFonts w:ascii="Consolas" w:hAnsi="Consolas"/>
+                        </w:rPr>
+                        <w:t>[</w:t>
+                      </w:r>
+                      <w:proofErr w:type="gramStart"/>
+                      <w:r>
+                        <w:rPr>
+                          <w:rFonts w:ascii="Consolas" w:hAnsi="Consolas"/>
+                        </w:rPr>
+                        <w:t>14.72503488316728 ,</w:t>
+                      </w:r>
+                      <w:proofErr w:type="gramEnd"/>
+                      <w:r>
+                        <w:rPr>
+                          <w:rFonts w:ascii="Consolas" w:hAnsi="Consolas"/>
+                        </w:rPr>
+                        <w:t xml:space="preserve"> 1]</w:t>
+                      </w:r>
+                    </w:p>
+                    <w:p>
+                      <w:pPr>
+                        <w:spacing w:after="0"/>
+                        <w:rPr>
+                          <w:rFonts w:ascii="Consolas" w:hAnsi="Consolas"/>
+                        </w:rPr>
+                      </w:pPr>
+                      <w:r>
+                        <w:rPr>
+                          <w:rFonts w:ascii="Consolas" w:hAnsi="Consolas"/>
+                        </w:rPr>
+                        <w:t>[</w:t>
+                      </w:r>
+                      <w:proofErr w:type="gramStart"/>
+                      <w:r>
+                        <w:rPr>
+                          <w:rFonts w:ascii="Consolas" w:hAnsi="Consolas"/>
+                        </w:rPr>
+                        <w:t>18.53719419964940 ,</w:t>
+                      </w:r>
+                      <w:proofErr w:type="gramEnd"/>
+                      <w:r>
+                        <w:rPr>
+                          <w:rFonts w:ascii="Consolas" w:hAnsi="Consolas"/>
+                        </w:rPr>
+                        <w:t xml:space="preserve"> 1]</w:t>
+                      </w:r>
+                    </w:p>
+                  </w:txbxContent>
+                </v:textbox>
+                <w10:wrap type="square"/>
+              </v:shape>
+            </w:pict>
+          </mc:Fallback>
+        </mc:AlternateContent>
+      </w:r>
+      <w:r>
+        <w:rPr>
+          <w:rFonts w:ascii="Lato" w:hAnsi="Lato"/>
+          <w:b/>
+          <w:bCs/>
+          <w:iCs/>
+          <w:spacing w:val="5"/>
+          <w:u w:val="single"/>
+        </w:rPr>
+        <w:br w:type="page"/>
+      </w:r>
+    </w:p>
+    <w:p>
+      <w:pPr>
+        <w:rPr>
+          <w:rFonts w:ascii="Lato" w:hAnsi="Lato" w:cs="Courier New"/>
         </w:rPr>
       </w:pPr>
     </w:p>
@@ -10202,7 +11978,7 @@
                 <w:bCs/>
                 <w:noProof/>
               </w:rPr>
-              <w:t>10</w:t>
+              <w:t>11</w:t>
             </w:r>
             <w:r>
               <w:rPr>
@@ -10247,7 +12023,7 @@
                 <w:bCs/>
                 <w:noProof/>
               </w:rPr>
-              <w:t>10</w:t>
+              <w:t>11</w:t>
             </w:r>
             <w:r>
               <w:rPr>
@@ -10860,6 +12636,118 @@
     </w:lvl>
   </w:abstractNum>
   <w:abstractNum w:abstractNumId="6" w15:restartNumberingAfterBreak="0">
+    <w:nsid w:val="1C576776"/>
+    <w:multiLevelType w:val="hybridMultilevel"/>
+    <w:tmpl w:val="206C0FDE"/>
+    <w:lvl w:ilvl="0" w:tplc="676C2274">
+      <w:numFmt w:val="bullet"/>
+      <w:lvlText w:val="-"/>
+      <w:lvlJc w:val="left"/>
+      <w:pPr>
+        <w:ind w:left="720" w:hanging="360"/>
+      </w:pPr>
+      <w:rPr>
+        <w:rFonts w:ascii="Calibri" w:eastAsiaTheme="minorHAnsi" w:hAnsi="Calibri" w:cs="Calibri" w:hint="default"/>
+      </w:rPr>
+    </w:lvl>
+    <w:lvl w:ilvl="1" w:tplc="08090003" w:tentative="1">
+      <w:start w:val="1"/>
+      <w:numFmt w:val="bullet"/>
+      <w:lvlText w:val="o"/>
+      <w:lvlJc w:val="left"/>
+      <w:pPr>
+        <w:ind w:left="1440" w:hanging="360"/>
+      </w:pPr>
+      <w:rPr>
+        <w:rFonts w:ascii="Courier New" w:hAnsi="Courier New" w:cs="Courier New" w:hint="default"/>
+      </w:rPr>
+    </w:lvl>
+    <w:lvl w:ilvl="2" w:tplc="08090005" w:tentative="1">
+      <w:start w:val="1"/>
+      <w:numFmt w:val="bullet"/>
+      <w:lvlText w:val=""/>
+      <w:lvlJc w:val="left"/>
+      <w:pPr>
+        <w:ind w:left="2160" w:hanging="360"/>
+      </w:pPr>
+      <w:rPr>
+        <w:rFonts w:ascii="Wingdings" w:hAnsi="Wingdings" w:hint="default"/>
+      </w:rPr>
+    </w:lvl>
+    <w:lvl w:ilvl="3" w:tplc="08090001" w:tentative="1">
+      <w:start w:val="1"/>
+      <w:numFmt w:val="bullet"/>
+      <w:lvlText w:val=""/>
+      <w:lvlJc w:val="left"/>
+      <w:pPr>
+        <w:ind w:left="2880" w:hanging="360"/>
+      </w:pPr>
+      <w:rPr>
+        <w:rFonts w:ascii="Symbol" w:hAnsi="Symbol" w:hint="default"/>
+      </w:rPr>
+    </w:lvl>
+    <w:lvl w:ilvl="4" w:tplc="08090003" w:tentative="1">
+      <w:start w:val="1"/>
+      <w:numFmt w:val="bullet"/>
+      <w:lvlText w:val="o"/>
+      <w:lvlJc w:val="left"/>
+      <w:pPr>
+        <w:ind w:left="3600" w:hanging="360"/>
+      </w:pPr>
+      <w:rPr>
+        <w:rFonts w:ascii="Courier New" w:hAnsi="Courier New" w:cs="Courier New" w:hint="default"/>
+      </w:rPr>
+    </w:lvl>
+    <w:lvl w:ilvl="5" w:tplc="08090005" w:tentative="1">
+      <w:start w:val="1"/>
+      <w:numFmt w:val="bullet"/>
+      <w:lvlText w:val=""/>
+      <w:lvlJc w:val="left"/>
+      <w:pPr>
+        <w:ind w:left="4320" w:hanging="360"/>
+      </w:pPr>
+      <w:rPr>
+        <w:rFonts w:ascii="Wingdings" w:hAnsi="Wingdings" w:hint="default"/>
+      </w:rPr>
+    </w:lvl>
+    <w:lvl w:ilvl="6" w:tplc="08090001" w:tentative="1">
+      <w:start w:val="1"/>
+      <w:numFmt w:val="bullet"/>
+      <w:lvlText w:val=""/>
+      <w:lvlJc w:val="left"/>
+      <w:pPr>
+        <w:ind w:left="5040" w:hanging="360"/>
+      </w:pPr>
+      <w:rPr>
+        <w:rFonts w:ascii="Symbol" w:hAnsi="Symbol" w:hint="default"/>
+      </w:rPr>
+    </w:lvl>
+    <w:lvl w:ilvl="7" w:tplc="08090003" w:tentative="1">
+      <w:start w:val="1"/>
+      <w:numFmt w:val="bullet"/>
+      <w:lvlText w:val="o"/>
+      <w:lvlJc w:val="left"/>
+      <w:pPr>
+        <w:ind w:left="5760" w:hanging="360"/>
+      </w:pPr>
+      <w:rPr>
+        <w:rFonts w:ascii="Courier New" w:hAnsi="Courier New" w:cs="Courier New" w:hint="default"/>
+      </w:rPr>
+    </w:lvl>
+    <w:lvl w:ilvl="8" w:tplc="08090005" w:tentative="1">
+      <w:start w:val="1"/>
+      <w:numFmt w:val="bullet"/>
+      <w:lvlText w:val=""/>
+      <w:lvlJc w:val="left"/>
+      <w:pPr>
+        <w:ind w:left="6480" w:hanging="360"/>
+      </w:pPr>
+      <w:rPr>
+        <w:rFonts w:ascii="Wingdings" w:hAnsi="Wingdings" w:hint="default"/>
+      </w:rPr>
+    </w:lvl>
+  </w:abstractNum>
+  <w:abstractNum w:abstractNumId="7" w15:restartNumberingAfterBreak="0">
     <w:nsid w:val="2B214EB4"/>
     <w:multiLevelType w:val="multilevel"/>
     <w:tmpl w:val="0809001F"/>
@@ -10945,7 +12833,7 @@
       </w:pPr>
     </w:lvl>
   </w:abstractNum>
-  <w:abstractNum w:abstractNumId="7" w15:restartNumberingAfterBreak="0">
+  <w:abstractNum w:abstractNumId="8" w15:restartNumberingAfterBreak="0">
     <w:nsid w:val="2D765450"/>
     <w:multiLevelType w:val="hybridMultilevel"/>
     <w:tmpl w:val="4F5A7DE8"/>
@@ -11058,7 +12946,7 @@
       </w:rPr>
     </w:lvl>
   </w:abstractNum>
-  <w:abstractNum w:abstractNumId="8" w15:restartNumberingAfterBreak="0">
+  <w:abstractNum w:abstractNumId="9" w15:restartNumberingAfterBreak="0">
     <w:nsid w:val="2EBD4939"/>
     <w:multiLevelType w:val="multilevel"/>
     <w:tmpl w:val="3F0AD42C"/>
@@ -11172,7 +13060,7 @@
       </w:rPr>
     </w:lvl>
   </w:abstractNum>
-  <w:abstractNum w:abstractNumId="9" w15:restartNumberingAfterBreak="0">
+  <w:abstractNum w:abstractNumId="10" w15:restartNumberingAfterBreak="0">
     <w:nsid w:val="30281C00"/>
     <w:multiLevelType w:val="hybridMultilevel"/>
     <w:tmpl w:val="CD442C72"/>
@@ -11285,7 +13173,7 @@
       </w:rPr>
     </w:lvl>
   </w:abstractNum>
-  <w:abstractNum w:abstractNumId="10" w15:restartNumberingAfterBreak="0">
+  <w:abstractNum w:abstractNumId="11" w15:restartNumberingAfterBreak="0">
     <w:nsid w:val="351A72D3"/>
     <w:multiLevelType w:val="hybridMultilevel"/>
     <w:tmpl w:val="8DF8E854"/>
@@ -11371,7 +13259,7 @@
       </w:pPr>
     </w:lvl>
   </w:abstractNum>
-  <w:abstractNum w:abstractNumId="11" w15:restartNumberingAfterBreak="0">
+  <w:abstractNum w:abstractNumId="12" w15:restartNumberingAfterBreak="0">
     <w:nsid w:val="42AA3304"/>
     <w:multiLevelType w:val="multilevel"/>
     <w:tmpl w:val="60228406"/>
@@ -11489,7 +13377,7 @@
       </w:rPr>
     </w:lvl>
   </w:abstractNum>
-  <w:abstractNum w:abstractNumId="12" w15:restartNumberingAfterBreak="0">
+  <w:abstractNum w:abstractNumId="13" w15:restartNumberingAfterBreak="0">
     <w:nsid w:val="51FB583B"/>
     <w:multiLevelType w:val="multilevel"/>
     <w:tmpl w:val="B12ED5AA"/>
@@ -11579,7 +13467,7 @@
       </w:pPr>
     </w:lvl>
   </w:abstractNum>
-  <w:abstractNum w:abstractNumId="13" w15:restartNumberingAfterBreak="0">
+  <w:abstractNum w:abstractNumId="14" w15:restartNumberingAfterBreak="0">
     <w:nsid w:val="55795BA2"/>
     <w:multiLevelType w:val="hybridMultilevel"/>
     <w:tmpl w:val="1C5674D4"/>
@@ -11669,7 +13557,7 @@
       </w:pPr>
     </w:lvl>
   </w:abstractNum>
-  <w:abstractNum w:abstractNumId="14" w15:restartNumberingAfterBreak="0">
+  <w:abstractNum w:abstractNumId="15" w15:restartNumberingAfterBreak="0">
     <w:nsid w:val="5CFA1FED"/>
     <w:multiLevelType w:val="multilevel"/>
     <w:tmpl w:val="0809001F"/>
@@ -11755,7 +13643,119 @@
       </w:pPr>
     </w:lvl>
   </w:abstractNum>
-  <w:abstractNum w:abstractNumId="15" w15:restartNumberingAfterBreak="0">
+  <w:abstractNum w:abstractNumId="16" w15:restartNumberingAfterBreak="0">
+    <w:nsid w:val="631B4E4C"/>
+    <w:multiLevelType w:val="hybridMultilevel"/>
+    <w:tmpl w:val="3E1AD86A"/>
+    <w:lvl w:ilvl="0" w:tplc="8FE830DE">
+      <w:numFmt w:val="bullet"/>
+      <w:lvlText w:val="-"/>
+      <w:lvlJc w:val="left"/>
+      <w:pPr>
+        <w:ind w:left="720" w:hanging="360"/>
+      </w:pPr>
+      <w:rPr>
+        <w:rFonts w:ascii="Calibri" w:eastAsiaTheme="minorHAnsi" w:hAnsi="Calibri" w:cs="Calibri" w:hint="default"/>
+      </w:rPr>
+    </w:lvl>
+    <w:lvl w:ilvl="1" w:tplc="08090003" w:tentative="1">
+      <w:start w:val="1"/>
+      <w:numFmt w:val="bullet"/>
+      <w:lvlText w:val="o"/>
+      <w:lvlJc w:val="left"/>
+      <w:pPr>
+        <w:ind w:left="1440" w:hanging="360"/>
+      </w:pPr>
+      <w:rPr>
+        <w:rFonts w:ascii="Courier New" w:hAnsi="Courier New" w:cs="Courier New" w:hint="default"/>
+      </w:rPr>
+    </w:lvl>
+    <w:lvl w:ilvl="2" w:tplc="08090005" w:tentative="1">
+      <w:start w:val="1"/>
+      <w:numFmt w:val="bullet"/>
+      <w:lvlText w:val=""/>
+      <w:lvlJc w:val="left"/>
+      <w:pPr>
+        <w:ind w:left="2160" w:hanging="360"/>
+      </w:pPr>
+      <w:rPr>
+        <w:rFonts w:ascii="Wingdings" w:hAnsi="Wingdings" w:hint="default"/>
+      </w:rPr>
+    </w:lvl>
+    <w:lvl w:ilvl="3" w:tplc="08090001" w:tentative="1">
+      <w:start w:val="1"/>
+      <w:numFmt w:val="bullet"/>
+      <w:lvlText w:val=""/>
+      <w:lvlJc w:val="left"/>
+      <w:pPr>
+        <w:ind w:left="2880" w:hanging="360"/>
+      </w:pPr>
+      <w:rPr>
+        <w:rFonts w:ascii="Symbol" w:hAnsi="Symbol" w:hint="default"/>
+      </w:rPr>
+    </w:lvl>
+    <w:lvl w:ilvl="4" w:tplc="08090003" w:tentative="1">
+      <w:start w:val="1"/>
+      <w:numFmt w:val="bullet"/>
+      <w:lvlText w:val="o"/>
+      <w:lvlJc w:val="left"/>
+      <w:pPr>
+        <w:ind w:left="3600" w:hanging="360"/>
+      </w:pPr>
+      <w:rPr>
+        <w:rFonts w:ascii="Courier New" w:hAnsi="Courier New" w:cs="Courier New" w:hint="default"/>
+      </w:rPr>
+    </w:lvl>
+    <w:lvl w:ilvl="5" w:tplc="08090005" w:tentative="1">
+      <w:start w:val="1"/>
+      <w:numFmt w:val="bullet"/>
+      <w:lvlText w:val=""/>
+      <w:lvlJc w:val="left"/>
+      <w:pPr>
+        <w:ind w:left="4320" w:hanging="360"/>
+      </w:pPr>
+      <w:rPr>
+        <w:rFonts w:ascii="Wingdings" w:hAnsi="Wingdings" w:hint="default"/>
+      </w:rPr>
+    </w:lvl>
+    <w:lvl w:ilvl="6" w:tplc="08090001" w:tentative="1">
+      <w:start w:val="1"/>
+      <w:numFmt w:val="bullet"/>
+      <w:lvlText w:val=""/>
+      <w:lvlJc w:val="left"/>
+      <w:pPr>
+        <w:ind w:left="5040" w:hanging="360"/>
+      </w:pPr>
+      <w:rPr>
+        <w:rFonts w:ascii="Symbol" w:hAnsi="Symbol" w:hint="default"/>
+      </w:rPr>
+    </w:lvl>
+    <w:lvl w:ilvl="7" w:tplc="08090003" w:tentative="1">
+      <w:start w:val="1"/>
+      <w:numFmt w:val="bullet"/>
+      <w:lvlText w:val="o"/>
+      <w:lvlJc w:val="left"/>
+      <w:pPr>
+        <w:ind w:left="5760" w:hanging="360"/>
+      </w:pPr>
+      <w:rPr>
+        <w:rFonts w:ascii="Courier New" w:hAnsi="Courier New" w:cs="Courier New" w:hint="default"/>
+      </w:rPr>
+    </w:lvl>
+    <w:lvl w:ilvl="8" w:tplc="08090005" w:tentative="1">
+      <w:start w:val="1"/>
+      <w:numFmt w:val="bullet"/>
+      <w:lvlText w:val=""/>
+      <w:lvlJc w:val="left"/>
+      <w:pPr>
+        <w:ind w:left="6480" w:hanging="360"/>
+      </w:pPr>
+      <w:rPr>
+        <w:rFonts w:ascii="Wingdings" w:hAnsi="Wingdings" w:hint="default"/>
+      </w:rPr>
+    </w:lvl>
+  </w:abstractNum>
+  <w:abstractNum w:abstractNumId="17" w15:restartNumberingAfterBreak="0">
     <w:nsid w:val="631D111F"/>
     <w:multiLevelType w:val="multilevel"/>
     <w:tmpl w:val="3378E6B8"/>
@@ -11869,7 +13869,7 @@
       </w:rPr>
     </w:lvl>
   </w:abstractNum>
-  <w:abstractNum w:abstractNumId="16" w15:restartNumberingAfterBreak="0">
+  <w:abstractNum w:abstractNumId="18" w15:restartNumberingAfterBreak="0">
     <w:nsid w:val="755C1F88"/>
     <w:multiLevelType w:val="multilevel"/>
     <w:tmpl w:val="B6CAF672"/>
@@ -11983,7 +13983,119 @@
       </w:rPr>
     </w:lvl>
   </w:abstractNum>
-  <w:abstractNum w:abstractNumId="17" w15:restartNumberingAfterBreak="0">
+  <w:abstractNum w:abstractNumId="19" w15:restartNumberingAfterBreak="0">
+    <w:nsid w:val="761A170C"/>
+    <w:multiLevelType w:val="hybridMultilevel"/>
+    <w:tmpl w:val="F00C8BE8"/>
+    <w:lvl w:ilvl="0" w:tplc="4BBAA49E">
+      <w:numFmt w:val="bullet"/>
+      <w:lvlText w:val="-"/>
+      <w:lvlJc w:val="left"/>
+      <w:pPr>
+        <w:ind w:left="405" w:hanging="360"/>
+      </w:pPr>
+      <w:rPr>
+        <w:rFonts w:ascii="Calibri" w:eastAsiaTheme="minorHAnsi" w:hAnsi="Calibri" w:cs="Calibri" w:hint="default"/>
+      </w:rPr>
+    </w:lvl>
+    <w:lvl w:ilvl="1" w:tplc="08090003" w:tentative="1">
+      <w:start w:val="1"/>
+      <w:numFmt w:val="bullet"/>
+      <w:lvlText w:val="o"/>
+      <w:lvlJc w:val="left"/>
+      <w:pPr>
+        <w:ind w:left="1125" w:hanging="360"/>
+      </w:pPr>
+      <w:rPr>
+        <w:rFonts w:ascii="Courier New" w:hAnsi="Courier New" w:cs="Courier New" w:hint="default"/>
+      </w:rPr>
+    </w:lvl>
+    <w:lvl w:ilvl="2" w:tplc="08090005" w:tentative="1">
+      <w:start w:val="1"/>
+      <w:numFmt w:val="bullet"/>
+      <w:lvlText w:val=""/>
+      <w:lvlJc w:val="left"/>
+      <w:pPr>
+        <w:ind w:left="1845" w:hanging="360"/>
+      </w:pPr>
+      <w:rPr>
+        <w:rFonts w:ascii="Wingdings" w:hAnsi="Wingdings" w:hint="default"/>
+      </w:rPr>
+    </w:lvl>
+    <w:lvl w:ilvl="3" w:tplc="08090001" w:tentative="1">
+      <w:start w:val="1"/>
+      <w:numFmt w:val="bullet"/>
+      <w:lvlText w:val=""/>
+      <w:lvlJc w:val="left"/>
+      <w:pPr>
+        <w:ind w:left="2565" w:hanging="360"/>
+      </w:pPr>
+      <w:rPr>
+        <w:rFonts w:ascii="Symbol" w:hAnsi="Symbol" w:hint="default"/>
+      </w:rPr>
+    </w:lvl>
+    <w:lvl w:ilvl="4" w:tplc="08090003" w:tentative="1">
+      <w:start w:val="1"/>
+      <w:numFmt w:val="bullet"/>
+      <w:lvlText w:val="o"/>
+      <w:lvlJc w:val="left"/>
+      <w:pPr>
+        <w:ind w:left="3285" w:hanging="360"/>
+      </w:pPr>
+      <w:rPr>
+        <w:rFonts w:ascii="Courier New" w:hAnsi="Courier New" w:cs="Courier New" w:hint="default"/>
+      </w:rPr>
+    </w:lvl>
+    <w:lvl w:ilvl="5" w:tplc="08090005" w:tentative="1">
+      <w:start w:val="1"/>
+      <w:numFmt w:val="bullet"/>
+      <w:lvlText w:val=""/>
+      <w:lvlJc w:val="left"/>
+      <w:pPr>
+        <w:ind w:left="4005" w:hanging="360"/>
+      </w:pPr>
+      <w:rPr>
+        <w:rFonts w:ascii="Wingdings" w:hAnsi="Wingdings" w:hint="default"/>
+      </w:rPr>
+    </w:lvl>
+    <w:lvl w:ilvl="6" w:tplc="08090001" w:tentative="1">
+      <w:start w:val="1"/>
+      <w:numFmt w:val="bullet"/>
+      <w:lvlText w:val=""/>
+      <w:lvlJc w:val="left"/>
+      <w:pPr>
+        <w:ind w:left="4725" w:hanging="360"/>
+      </w:pPr>
+      <w:rPr>
+        <w:rFonts w:ascii="Symbol" w:hAnsi="Symbol" w:hint="default"/>
+      </w:rPr>
+    </w:lvl>
+    <w:lvl w:ilvl="7" w:tplc="08090003" w:tentative="1">
+      <w:start w:val="1"/>
+      <w:numFmt w:val="bullet"/>
+      <w:lvlText w:val="o"/>
+      <w:lvlJc w:val="left"/>
+      <w:pPr>
+        <w:ind w:left="5445" w:hanging="360"/>
+      </w:pPr>
+      <w:rPr>
+        <w:rFonts w:ascii="Courier New" w:hAnsi="Courier New" w:cs="Courier New" w:hint="default"/>
+      </w:rPr>
+    </w:lvl>
+    <w:lvl w:ilvl="8" w:tplc="08090005" w:tentative="1">
+      <w:start w:val="1"/>
+      <w:numFmt w:val="bullet"/>
+      <w:lvlText w:val=""/>
+      <w:lvlJc w:val="left"/>
+      <w:pPr>
+        <w:ind w:left="6165" w:hanging="360"/>
+      </w:pPr>
+      <w:rPr>
+        <w:rFonts w:ascii="Wingdings" w:hAnsi="Wingdings" w:hint="default"/>
+      </w:rPr>
+    </w:lvl>
+  </w:abstractNum>
+  <w:abstractNum w:abstractNumId="20" w15:restartNumberingAfterBreak="0">
     <w:nsid w:val="7E92687C"/>
     <w:multiLevelType w:val="hybridMultilevel"/>
     <w:tmpl w:val="D2D27C9C"/>
@@ -12090,6 +14202,118 @@
       <w:lvlJc w:val="left"/>
       <w:pPr>
         <w:ind w:left="6480" w:hanging="360"/>
+      </w:pPr>
+      <w:rPr>
+        <w:rFonts w:ascii="Wingdings" w:hAnsi="Wingdings" w:hint="default"/>
+      </w:rPr>
+    </w:lvl>
+  </w:abstractNum>
+  <w:abstractNum w:abstractNumId="21" w15:restartNumberingAfterBreak="0">
+    <w:nsid w:val="7EB23C26"/>
+    <w:multiLevelType w:val="hybridMultilevel"/>
+    <w:tmpl w:val="3C948D00"/>
+    <w:lvl w:ilvl="0" w:tplc="074A142C">
+      <w:numFmt w:val="bullet"/>
+      <w:lvlText w:val="-"/>
+      <w:lvlJc w:val="left"/>
+      <w:pPr>
+        <w:ind w:left="405" w:hanging="360"/>
+      </w:pPr>
+      <w:rPr>
+        <w:rFonts w:ascii="Calibri" w:eastAsiaTheme="minorHAnsi" w:hAnsi="Calibri" w:cs="Calibri" w:hint="default"/>
+      </w:rPr>
+    </w:lvl>
+    <w:lvl w:ilvl="1" w:tplc="08090003" w:tentative="1">
+      <w:start w:val="1"/>
+      <w:numFmt w:val="bullet"/>
+      <w:lvlText w:val="o"/>
+      <w:lvlJc w:val="left"/>
+      <w:pPr>
+        <w:ind w:left="1125" w:hanging="360"/>
+      </w:pPr>
+      <w:rPr>
+        <w:rFonts w:ascii="Courier New" w:hAnsi="Courier New" w:cs="Courier New" w:hint="default"/>
+      </w:rPr>
+    </w:lvl>
+    <w:lvl w:ilvl="2" w:tplc="08090005" w:tentative="1">
+      <w:start w:val="1"/>
+      <w:numFmt w:val="bullet"/>
+      <w:lvlText w:val=""/>
+      <w:lvlJc w:val="left"/>
+      <w:pPr>
+        <w:ind w:left="1845" w:hanging="360"/>
+      </w:pPr>
+      <w:rPr>
+        <w:rFonts w:ascii="Wingdings" w:hAnsi="Wingdings" w:hint="default"/>
+      </w:rPr>
+    </w:lvl>
+    <w:lvl w:ilvl="3" w:tplc="08090001" w:tentative="1">
+      <w:start w:val="1"/>
+      <w:numFmt w:val="bullet"/>
+      <w:lvlText w:val=""/>
+      <w:lvlJc w:val="left"/>
+      <w:pPr>
+        <w:ind w:left="2565" w:hanging="360"/>
+      </w:pPr>
+      <w:rPr>
+        <w:rFonts w:ascii="Symbol" w:hAnsi="Symbol" w:hint="default"/>
+      </w:rPr>
+    </w:lvl>
+    <w:lvl w:ilvl="4" w:tplc="08090003" w:tentative="1">
+      <w:start w:val="1"/>
+      <w:numFmt w:val="bullet"/>
+      <w:lvlText w:val="o"/>
+      <w:lvlJc w:val="left"/>
+      <w:pPr>
+        <w:ind w:left="3285" w:hanging="360"/>
+      </w:pPr>
+      <w:rPr>
+        <w:rFonts w:ascii="Courier New" w:hAnsi="Courier New" w:cs="Courier New" w:hint="default"/>
+      </w:rPr>
+    </w:lvl>
+    <w:lvl w:ilvl="5" w:tplc="08090005" w:tentative="1">
+      <w:start w:val="1"/>
+      <w:numFmt w:val="bullet"/>
+      <w:lvlText w:val=""/>
+      <w:lvlJc w:val="left"/>
+      <w:pPr>
+        <w:ind w:left="4005" w:hanging="360"/>
+      </w:pPr>
+      <w:rPr>
+        <w:rFonts w:ascii="Wingdings" w:hAnsi="Wingdings" w:hint="default"/>
+      </w:rPr>
+    </w:lvl>
+    <w:lvl w:ilvl="6" w:tplc="08090001" w:tentative="1">
+      <w:start w:val="1"/>
+      <w:numFmt w:val="bullet"/>
+      <w:lvlText w:val=""/>
+      <w:lvlJc w:val="left"/>
+      <w:pPr>
+        <w:ind w:left="4725" w:hanging="360"/>
+      </w:pPr>
+      <w:rPr>
+        <w:rFonts w:ascii="Symbol" w:hAnsi="Symbol" w:hint="default"/>
+      </w:rPr>
+    </w:lvl>
+    <w:lvl w:ilvl="7" w:tplc="08090003" w:tentative="1">
+      <w:start w:val="1"/>
+      <w:numFmt w:val="bullet"/>
+      <w:lvlText w:val="o"/>
+      <w:lvlJc w:val="left"/>
+      <w:pPr>
+        <w:ind w:left="5445" w:hanging="360"/>
+      </w:pPr>
+      <w:rPr>
+        <w:rFonts w:ascii="Courier New" w:hAnsi="Courier New" w:cs="Courier New" w:hint="default"/>
+      </w:rPr>
+    </w:lvl>
+    <w:lvl w:ilvl="8" w:tplc="08090005" w:tentative="1">
+      <w:start w:val="1"/>
+      <w:numFmt w:val="bullet"/>
+      <w:lvlText w:val=""/>
+      <w:lvlJc w:val="left"/>
+      <w:pPr>
+        <w:ind w:left="6165" w:hanging="360"/>
       </w:pPr>
       <w:rPr>
         <w:rFonts w:ascii="Wingdings" w:hAnsi="Wingdings" w:hint="default"/>
@@ -12106,49 +14330,61 @@
     <w:abstractNumId w:val="0"/>
   </w:num>
   <w:num w:numId="4">
-    <w:abstractNumId w:val="10"/>
+    <w:abstractNumId w:val="11"/>
   </w:num>
   <w:num w:numId="5">
-    <w:abstractNumId w:val="11"/>
+    <w:abstractNumId w:val="12"/>
   </w:num>
   <w:num w:numId="6">
     <w:abstractNumId w:val="2"/>
   </w:num>
   <w:num w:numId="7">
-    <w:abstractNumId w:val="13"/>
+    <w:abstractNumId w:val="14"/>
   </w:num>
   <w:num w:numId="8">
     <w:abstractNumId w:val="3"/>
   </w:num>
   <w:num w:numId="9">
-    <w:abstractNumId w:val="7"/>
+    <w:abstractNumId w:val="8"/>
   </w:num>
   <w:num w:numId="10">
+    <w:abstractNumId w:val="20"/>
+  </w:num>
+  <w:num w:numId="11">
+    <w:abstractNumId w:val="18"/>
+  </w:num>
+  <w:num w:numId="12">
+    <w:abstractNumId w:val="9"/>
+  </w:num>
+  <w:num w:numId="13">
     <w:abstractNumId w:val="17"/>
   </w:num>
-  <w:num w:numId="11">
-    <w:abstractNumId w:val="16"/>
-  </w:num>
-  <w:num w:numId="12">
-    <w:abstractNumId w:val="8"/>
-  </w:num>
-  <w:num w:numId="13">
+  <w:num w:numId="14">
     <w:abstractNumId w:val="15"/>
   </w:num>
-  <w:num w:numId="14">
-    <w:abstractNumId w:val="14"/>
-  </w:num>
   <w:num w:numId="15">
-    <w:abstractNumId w:val="6"/>
+    <w:abstractNumId w:val="7"/>
   </w:num>
   <w:num w:numId="16">
     <w:abstractNumId w:val="1"/>
   </w:num>
   <w:num w:numId="17">
-    <w:abstractNumId w:val="12"/>
+    <w:abstractNumId w:val="13"/>
   </w:num>
   <w:num w:numId="18">
-    <w:abstractNumId w:val="9"/>
+    <w:abstractNumId w:val="10"/>
+  </w:num>
+  <w:num w:numId="19">
+    <w:abstractNumId w:val="19"/>
+  </w:num>
+  <w:num w:numId="20">
+    <w:abstractNumId w:val="6"/>
+  </w:num>
+  <w:num w:numId="21">
+    <w:abstractNumId w:val="21"/>
+  </w:num>
+  <w:num w:numId="22">
+    <w:abstractNumId w:val="16"/>
   </w:num>
 </w:numbering>
 </file>
@@ -12946,7 +15182,7 @@
 </file>
 
 <file path=customXml/itemProps1.xml><?xml version="1.0" encoding="utf-8"?>
-<ds:datastoreItem xmlns:ds="http://schemas.openxmlformats.org/officeDocument/2006/customXml" ds:itemID="{50D6223F-D2B8-4CEA-9DFA-210DD5431FF5}">
+<ds:datastoreItem xmlns:ds="http://schemas.openxmlformats.org/officeDocument/2006/customXml" ds:itemID="{6B954ADA-1409-4ACF-98CD-02CECBB2CE22}">
   <ds:schemaRefs>
     <ds:schemaRef ds:uri="http://schemas.openxmlformats.org/officeDocument/2006/bibliography"/>
   </ds:schemaRefs>

</xml_diff>